<commit_message>
integration du contexte dans le word + pdf
</commit_message>
<xml_diff>
--- a/Library/documents.docx
+++ b/Library/documents.docx
@@ -139,7 +139,7 @@
                   <v:path o:extrusionok="f" gradientshapeok="t" o:connecttype="rect"/>
                   <o:lock v:ext="edit" aspectratio="t"/>
                 </v:shapetype>
-                <v:shape id="_x0000_i1026" type="#_x0000_t75" style="width:283.2pt;height:214.8pt">
+                <v:shape id="_x0000_i1025" type="#_x0000_t75" style="width:283.2pt;height:214.8pt">
                   <v:imagedata r:id="rId6" o:title="ConnexionWindow"/>
                 </v:shape>
               </w:pict>
@@ -174,7 +174,7 @@
             </w:pPr>
             <w:r>
               <w:pict>
-                <v:shape id="_x0000_i1033" type="#_x0000_t75" style="width:198.6pt;height:381.6pt">
+                <v:shape id="_x0000_i1026" type="#_x0000_t75" style="width:198.6pt;height:381.6pt">
                   <v:imagedata r:id="rId7" o:title="SubscribeWindow"/>
                 </v:shape>
               </w:pict>
@@ -395,7 +395,7 @@
             </w:pPr>
             <w:r>
               <w:pict>
-                <v:shape id="_x0000_i1034" type="#_x0000_t75" style="width:198.6pt;height:261pt">
+                <v:shape id="_x0000_i1030" type="#_x0000_t75" style="width:198.6pt;height:261pt">
                   <v:imagedata r:id="rId12" o:title="AvisCreationWindow"/>
                 </v:shape>
               </w:pict>
@@ -430,7 +430,7 @@
             </w:pPr>
             <w:r>
               <w:pict>
-                <v:shape id="_x0000_i1030" type="#_x0000_t75" style="width:283.2pt;height:212.4pt">
+                <v:shape id="_x0000_i1031" type="#_x0000_t75" style="width:283.2pt;height:212.4pt">
                   <v:imagedata r:id="rId13" o:title="ProfilViewWindow"/>
                 </v:shape>
               </w:pict>
@@ -466,7 +466,7 @@
             <w:r>
               <w:lastRenderedPageBreak/>
               <w:pict>
-                <v:shape id="_x0000_i1031" type="#_x0000_t75" style="width:198.6pt;height:80.4pt">
+                <v:shape id="_x0000_i1032" type="#_x0000_t75" style="width:198.6pt;height:80.4pt">
                   <v:imagedata r:id="rId14" o:title="MDPVerif"/>
                 </v:shape>
               </w:pict>
@@ -501,7 +501,7 @@
             </w:pPr>
             <w:r>
               <w:pict>
-                <v:shape id="_x0000_i1032" type="#_x0000_t75" style="width:198.6pt;height:382.2pt">
+                <v:shape id="_x0000_i1033" type="#_x0000_t75" style="width:198.6pt;height:382.2pt">
                   <v:imagedata r:id="rId15" o:title="ModifProfil"/>
                 </v:shape>
               </w:pict>
@@ -552,7 +552,7 @@
           <w:lang w:eastAsia="fr-FR"/>
         </w:rPr>
         <w:pict>
-          <v:shape id="_x0000_i1025" type="#_x0000_t75" style="width:452.4pt;height:277.2pt">
+          <v:shape id="_x0000_i1034" type="#_x0000_t75" style="width:452.4pt;height:277.2pt">
             <v:imagedata r:id="rId16" o:title="StoryBoard"/>
           </v:shape>
         </w:pict>
@@ -694,8 +694,424 @@
       </w:r>
     </w:p>
     <w:p>
+      <w:r>
+        <w:br w:type="page"/>
+      </w:r>
+    </w:p>
+    <w:p>
       <w:pPr>
         <w:jc w:val="center"/>
+      </w:pPr>
+      <w:r>
+        <w:lastRenderedPageBreak/>
+        <w:t>Contexte application</w:t>
+      </w:r>
+    </w:p>
+    <w:p>
+      <w:pPr>
+        <w:autoSpaceDE w:val="0"/>
+        <w:autoSpaceDN w:val="0"/>
+        <w:adjustRightInd w:val="0"/>
+        <w:rPr>
+          <w:rFonts w:ascii="Calibri" w:hAnsi="Calibri" w:cs="Calibri"/>
+          <w:lang/>
+        </w:rPr>
+      </w:pPr>
+      <w:r>
+        <w:rPr>
+          <w:rFonts w:ascii="Calibri" w:hAnsi="Calibri" w:cs="Calibri"/>
+          <w:lang/>
+        </w:rPr>
+        <w:tab/>
+      </w:r>
+      <w:r>
+        <w:rPr>
+          <w:rFonts w:ascii="Calibri" w:hAnsi="Calibri" w:cs="Calibri"/>
+          <w:lang/>
+        </w:rPr>
+        <w:tab/>
+      </w:r>
+      <w:r>
+        <w:rPr>
+          <w:rFonts w:ascii="Calibri" w:hAnsi="Calibri" w:cs="Calibri"/>
+          <w:lang/>
+        </w:rPr>
+        <w:tab/>
+        <w:t>Description du contexte</w:t>
+      </w:r>
+    </w:p>
+    <w:p>
+      <w:pPr>
+        <w:autoSpaceDE w:val="0"/>
+        <w:autoSpaceDN w:val="0"/>
+        <w:adjustRightInd w:val="0"/>
+        <w:rPr>
+          <w:rFonts w:ascii="Calibri" w:hAnsi="Calibri" w:cs="Calibri"/>
+          <w:lang/>
+        </w:rPr>
+      </w:pPr>
+      <w:r>
+        <w:rPr>
+          <w:rFonts w:ascii="Calibri" w:hAnsi="Calibri" w:cs="Calibri"/>
+          <w:lang/>
+        </w:rPr>
+        <w:t xml:space="preserve">Nous avons décidé de créer </w:t>
+      </w:r>
+      <w:proofErr w:type="gramStart"/>
+      <w:r>
+        <w:rPr>
+          <w:rFonts w:ascii="Calibri" w:hAnsi="Calibri" w:cs="Calibri"/>
+          <w:lang/>
+        </w:rPr>
+        <w:t>un</w:t>
+      </w:r>
+      <w:proofErr w:type="gramEnd"/>
+      <w:r>
+        <w:rPr>
+          <w:rFonts w:ascii="Calibri" w:hAnsi="Calibri" w:cs="Calibri"/>
+          <w:lang/>
+        </w:rPr>
+        <w:t xml:space="preserve"> application étant capable de recenser les bars d'une ville.  </w:t>
+      </w:r>
+    </w:p>
+    <w:p>
+      <w:pPr>
+        <w:autoSpaceDE w:val="0"/>
+        <w:autoSpaceDN w:val="0"/>
+        <w:adjustRightInd w:val="0"/>
+        <w:rPr>
+          <w:rFonts w:ascii="Calibri" w:hAnsi="Calibri" w:cs="Calibri"/>
+          <w:lang/>
+        </w:rPr>
+      </w:pPr>
+      <w:r>
+        <w:rPr>
+          <w:rFonts w:ascii="Calibri" w:hAnsi="Calibri" w:cs="Calibri"/>
+          <w:lang/>
+        </w:rPr>
+        <w:t xml:space="preserve">Le but étant qu'une personne ne connaissant rien à la ville puisse tout de même trouver des endroits ou il puisse se désaltérer ou même se restaurer. Pour cela nous avons réfléchi à un moyen simple et efficace de répondre à cette attente. Nous sommes </w:t>
+      </w:r>
+      <w:proofErr w:type="gramStart"/>
+      <w:r>
+        <w:rPr>
+          <w:rFonts w:ascii="Calibri" w:hAnsi="Calibri" w:cs="Calibri"/>
+          <w:lang/>
+        </w:rPr>
+        <w:t>arrivé</w:t>
+      </w:r>
+      <w:proofErr w:type="gramEnd"/>
+      <w:r>
+        <w:rPr>
+          <w:rFonts w:ascii="Calibri" w:hAnsi="Calibri" w:cs="Calibri"/>
+          <w:lang/>
+        </w:rPr>
+        <w:t xml:space="preserve"> à une conclusion commune, le meilleur moyen de satisfaire l'utilisateur est de lui demander ses préférences.</w:t>
+      </w:r>
+    </w:p>
+    <w:p>
+      <w:pPr>
+        <w:autoSpaceDE w:val="0"/>
+        <w:autoSpaceDN w:val="0"/>
+        <w:adjustRightInd w:val="0"/>
+        <w:rPr>
+          <w:rFonts w:ascii="Calibri" w:hAnsi="Calibri" w:cs="Calibri"/>
+          <w:lang/>
+        </w:rPr>
+      </w:pPr>
+      <w:r>
+        <w:rPr>
+          <w:rFonts w:ascii="Calibri" w:hAnsi="Calibri" w:cs="Calibri"/>
+          <w:lang/>
+        </w:rPr>
+        <w:tab/>
+        <w:t xml:space="preserve">Ainsi, nous avons eu l'idée de réaliser une recherche avec plusieurs </w:t>
+      </w:r>
+      <w:proofErr w:type="spellStart"/>
+      <w:r>
+        <w:rPr>
+          <w:rFonts w:ascii="Calibri" w:hAnsi="Calibri" w:cs="Calibri"/>
+          <w:lang/>
+        </w:rPr>
+        <w:t>agruments</w:t>
+      </w:r>
+      <w:proofErr w:type="spellEnd"/>
+      <w:r>
+        <w:rPr>
+          <w:rFonts w:ascii="Calibri" w:hAnsi="Calibri" w:cs="Calibri"/>
+          <w:lang/>
+        </w:rPr>
+        <w:t xml:space="preserve"> pour nous puissions répondre à sa demande avec le plus de précision possible. Nous avons donc choisi comme critères la ville car nous avons pour objectif de réaliser cette application pour plusieurs villes. Il faut aussi prendre en compte le fait qu'il veuille seulement boire ou manger aussi. Il va par la même occasion chercher une boisson précise ou des bars qui ont une bonne réputation. C'est donc </w:t>
+      </w:r>
+      <w:proofErr w:type="gramStart"/>
+      <w:r>
+        <w:rPr>
+          <w:rFonts w:ascii="Calibri" w:hAnsi="Calibri" w:cs="Calibri"/>
+          <w:lang/>
+        </w:rPr>
+        <w:t>a</w:t>
+      </w:r>
+      <w:proofErr w:type="gramEnd"/>
+      <w:r>
+        <w:rPr>
+          <w:rFonts w:ascii="Calibri" w:hAnsi="Calibri" w:cs="Calibri"/>
+          <w:lang/>
+        </w:rPr>
+        <w:t xml:space="preserve"> partir de tout </w:t>
+      </w:r>
+      <w:proofErr w:type="spellStart"/>
+      <w:r>
+        <w:rPr>
+          <w:rFonts w:ascii="Calibri" w:hAnsi="Calibri" w:cs="Calibri"/>
+          <w:lang/>
+        </w:rPr>
+        <w:t>ves</w:t>
+      </w:r>
+      <w:proofErr w:type="spellEnd"/>
+      <w:r>
+        <w:rPr>
+          <w:rFonts w:ascii="Calibri" w:hAnsi="Calibri" w:cs="Calibri"/>
+          <w:lang/>
+        </w:rPr>
+        <w:t xml:space="preserve"> critères que nous avons élaboré une fenêtre de recherche avec 4 attributs. </w:t>
+      </w:r>
+    </w:p>
+    <w:p>
+      <w:pPr>
+        <w:autoSpaceDE w:val="0"/>
+        <w:autoSpaceDN w:val="0"/>
+        <w:adjustRightInd w:val="0"/>
+        <w:rPr>
+          <w:rFonts w:ascii="Calibri" w:hAnsi="Calibri" w:cs="Calibri"/>
+          <w:lang/>
+        </w:rPr>
+      </w:pPr>
+      <w:r>
+        <w:rPr>
+          <w:rFonts w:ascii="Calibri" w:hAnsi="Calibri" w:cs="Calibri"/>
+          <w:lang/>
+        </w:rPr>
+        <w:tab/>
+        <w:t xml:space="preserve">Une fois que l'on a effectué une recherche il faut donner </w:t>
+      </w:r>
+      <w:proofErr w:type="gramStart"/>
+      <w:r>
+        <w:rPr>
+          <w:rFonts w:ascii="Calibri" w:hAnsi="Calibri" w:cs="Calibri"/>
+          <w:lang/>
+        </w:rPr>
+        <w:t>a</w:t>
+      </w:r>
+      <w:proofErr w:type="gramEnd"/>
+      <w:r>
+        <w:rPr>
+          <w:rFonts w:ascii="Calibri" w:hAnsi="Calibri" w:cs="Calibri"/>
+          <w:lang/>
+        </w:rPr>
+        <w:t xml:space="preserve"> l'utilisateur les résultats qui correspondent. Ainsi on a créé une nouvelle fenêtre qui affiche sous une forme de Master </w:t>
+      </w:r>
+      <w:proofErr w:type="spellStart"/>
+      <w:r>
+        <w:rPr>
+          <w:rFonts w:ascii="Calibri" w:hAnsi="Calibri" w:cs="Calibri"/>
+          <w:lang/>
+        </w:rPr>
+        <w:t>Detail</w:t>
+      </w:r>
+      <w:proofErr w:type="spellEnd"/>
+      <w:r>
+        <w:rPr>
+          <w:rFonts w:ascii="Calibri" w:hAnsi="Calibri" w:cs="Calibri"/>
+          <w:lang/>
+        </w:rPr>
+        <w:t xml:space="preserve"> une liste de nom de bars. Il nous est venu à l'esprit que pour repérer un bar, il serait plus facile à l'utilisateur de le visualiser sur une carte. Ainsi </w:t>
+      </w:r>
+      <w:proofErr w:type="spellStart"/>
+      <w:r>
+        <w:rPr>
+          <w:rFonts w:ascii="Calibri" w:hAnsi="Calibri" w:cs="Calibri"/>
+          <w:lang/>
+        </w:rPr>
+        <w:t>lorqu'aucun</w:t>
+      </w:r>
+      <w:proofErr w:type="spellEnd"/>
+      <w:r>
+        <w:rPr>
+          <w:rFonts w:ascii="Calibri" w:hAnsi="Calibri" w:cs="Calibri"/>
+          <w:lang/>
+        </w:rPr>
+        <w:t xml:space="preserve"> bar n'est </w:t>
+      </w:r>
+      <w:proofErr w:type="spellStart"/>
+      <w:r>
+        <w:rPr>
+          <w:rFonts w:ascii="Calibri" w:hAnsi="Calibri" w:cs="Calibri"/>
+          <w:lang/>
+        </w:rPr>
+        <w:t>séléctionné</w:t>
+      </w:r>
+      <w:proofErr w:type="spellEnd"/>
+      <w:r>
+        <w:rPr>
+          <w:rFonts w:ascii="Calibri" w:hAnsi="Calibri" w:cs="Calibri"/>
+          <w:lang/>
+        </w:rPr>
+        <w:t xml:space="preserve">, une carte de la ville est affichée. Une fois que l'on a cliqué sur un bar, ses caractéristiques s'affichent. Nous avons pensé </w:t>
+      </w:r>
+      <w:proofErr w:type="gramStart"/>
+      <w:r>
+        <w:rPr>
+          <w:rFonts w:ascii="Calibri" w:hAnsi="Calibri" w:cs="Calibri"/>
+          <w:lang/>
+        </w:rPr>
+        <w:t>a</w:t>
+      </w:r>
+      <w:proofErr w:type="gramEnd"/>
+      <w:r>
+        <w:rPr>
+          <w:rFonts w:ascii="Calibri" w:hAnsi="Calibri" w:cs="Calibri"/>
+          <w:lang/>
+        </w:rPr>
+        <w:t xml:space="preserve"> ce que l'utilisateur voudrait savoir son adresse, un numéro de téléphone, la liste des boissons qu'ils servent et aussi une note attribuée par les autres utilisateurs. Il on y rajoutera aussi des photos qui lui permettront de l'identifier rapidement sur place et une </w:t>
+      </w:r>
+      <w:proofErr w:type="spellStart"/>
+      <w:r>
+        <w:rPr>
+          <w:rFonts w:ascii="Calibri" w:hAnsi="Calibri" w:cs="Calibri"/>
+          <w:lang/>
+        </w:rPr>
+        <w:t>map</w:t>
+      </w:r>
+      <w:proofErr w:type="spellEnd"/>
+      <w:r>
+        <w:rPr>
+          <w:rFonts w:ascii="Calibri" w:hAnsi="Calibri" w:cs="Calibri"/>
+          <w:lang/>
+        </w:rPr>
+        <w:t xml:space="preserve"> qui lui permettra de s'y rendre en toute facilité. </w:t>
+      </w:r>
+    </w:p>
+    <w:p>
+      <w:pPr>
+        <w:autoSpaceDE w:val="0"/>
+        <w:autoSpaceDN w:val="0"/>
+        <w:adjustRightInd w:val="0"/>
+        <w:rPr>
+          <w:rFonts w:ascii="Calibri" w:hAnsi="Calibri" w:cs="Calibri"/>
+          <w:lang/>
+        </w:rPr>
+      </w:pPr>
+      <w:r>
+        <w:rPr>
+          <w:rFonts w:ascii="Calibri" w:hAnsi="Calibri" w:cs="Calibri"/>
+          <w:lang/>
+        </w:rPr>
+        <w:tab/>
+        <w:t xml:space="preserve">Pour que les personnes puissent accéder à cette application il faut qu'elles possèdent un compte. Ce dernier aura pour but de pouvoir donner son avis sur un bar ou lui donner une note. Ainsi il a fallu </w:t>
+      </w:r>
+      <w:proofErr w:type="spellStart"/>
+      <w:r>
+        <w:rPr>
+          <w:rFonts w:ascii="Calibri" w:hAnsi="Calibri" w:cs="Calibri"/>
+          <w:lang/>
+        </w:rPr>
+        <w:t>réléchir</w:t>
+      </w:r>
+      <w:proofErr w:type="spellEnd"/>
+      <w:r>
+        <w:rPr>
+          <w:rFonts w:ascii="Calibri" w:hAnsi="Calibri" w:cs="Calibri"/>
+          <w:lang/>
+        </w:rPr>
+        <w:t xml:space="preserve"> tout autour ce compte, des caractéristiques qui seront obligatoire, celles qui ne le seront pas, comment modifier son profil, comment donner son avis et poster des commentaires. Lors de l'inscription l'utilisateur pourra rajouter des informations supplémentaires non </w:t>
+      </w:r>
+      <w:proofErr w:type="gramStart"/>
+      <w:r>
+        <w:rPr>
+          <w:rFonts w:ascii="Calibri" w:hAnsi="Calibri" w:cs="Calibri"/>
+          <w:lang/>
+        </w:rPr>
+        <w:t>obligatoire tel</w:t>
+      </w:r>
+      <w:proofErr w:type="gramEnd"/>
+      <w:r>
+        <w:rPr>
+          <w:rFonts w:ascii="Calibri" w:hAnsi="Calibri" w:cs="Calibri"/>
+          <w:lang/>
+        </w:rPr>
+        <w:t xml:space="preserve"> que une photo de profil ou une boisson préférée. </w:t>
+      </w:r>
+    </w:p>
+    <w:p>
+      <w:pPr>
+        <w:autoSpaceDE w:val="0"/>
+        <w:autoSpaceDN w:val="0"/>
+        <w:adjustRightInd w:val="0"/>
+        <w:rPr>
+          <w:rFonts w:ascii="Calibri" w:hAnsi="Calibri" w:cs="Calibri"/>
+          <w:lang/>
+        </w:rPr>
+      </w:pPr>
+    </w:p>
+    <w:p>
+      <w:pPr>
+        <w:autoSpaceDE w:val="0"/>
+        <w:autoSpaceDN w:val="0"/>
+        <w:adjustRightInd w:val="0"/>
+        <w:rPr>
+          <w:rFonts w:ascii="Calibri" w:hAnsi="Calibri" w:cs="Calibri"/>
+          <w:lang/>
+        </w:rPr>
+      </w:pPr>
+      <w:r>
+        <w:rPr>
+          <w:rFonts w:ascii="Calibri" w:hAnsi="Calibri" w:cs="Calibri"/>
+          <w:lang/>
+        </w:rPr>
+        <w:t xml:space="preserve">Nous rappelons toutefois que l'abus d'alcool est dangereux pour la santé, pour plus d'information rendez vous sur </w:t>
+      </w:r>
+      <w:hyperlink r:id="rId19" w:history="1">
+        <w:r>
+          <w:rPr>
+            <w:rFonts w:ascii="Calibri" w:hAnsi="Calibri" w:cs="Calibri"/>
+            <w:lang/>
+          </w:rPr>
+          <w:t>http://social-sante.gouv.fr/</w:t>
+        </w:r>
+      </w:hyperlink>
+    </w:p>
+    <w:p>
+      <w:pPr>
+        <w:autoSpaceDE w:val="0"/>
+        <w:autoSpaceDN w:val="0"/>
+        <w:adjustRightInd w:val="0"/>
+        <w:rPr>
+          <w:rFonts w:ascii="Calibri" w:hAnsi="Calibri" w:cs="Calibri"/>
+          <w:lang/>
+        </w:rPr>
+      </w:pPr>
+      <w:r>
+        <w:rPr>
+          <w:rFonts w:ascii="Calibri" w:hAnsi="Calibri" w:cs="Calibri"/>
+          <w:lang/>
+        </w:rPr>
+        <w:t xml:space="preserve">Ceci était un message du gouvernement, pour plus d'informations rendez vous sur </w:t>
+      </w:r>
+      <w:hyperlink r:id="rId20" w:history="1">
+        <w:r>
+          <w:rPr>
+            <w:rFonts w:ascii="Calibri" w:hAnsi="Calibri" w:cs="Calibri"/>
+            <w:lang/>
+          </w:rPr>
+          <w:t>http://www.gouvernement.fr/</w:t>
+        </w:r>
+      </w:hyperlink>
+    </w:p>
+    <w:p>
+      <w:pPr>
+        <w:jc w:val="center"/>
+        <w:rPr>
+          <w:lang/>
+        </w:rPr>
       </w:pPr>
     </w:p>
     <w:sectPr>
@@ -1244,7 +1660,7 @@
 </file>
 
 <file path=customXml/itemProps1.xml><?xml version="1.0" encoding="utf-8"?>
-<ds:datastoreItem xmlns:ds="http://schemas.openxmlformats.org/officeDocument/2006/customXml" ds:itemID="{057A20AD-6A7F-4737-BB7F-5B4446A34422}">
+<ds:datastoreItem xmlns:ds="http://schemas.openxmlformats.org/officeDocument/2006/customXml" ds:itemID="{D9C6D7E5-73D5-4685-A542-3356BF11FD2C}">
   <ds:schemaRefs>
     <ds:schemaRef ds:uri="http://schemas.openxmlformats.org/officeDocument/2006/bibliography"/>
   </ds:schemaRefs>

</xml_diff>

<commit_message>
update du word pour travail olivier (fix story board + sketchs)
</commit_message>
<xml_diff>
--- a/Library/documents.docx
+++ b/Library/documents.docx
@@ -2,8 +2,211 @@
 <file path=word/document.xml><?xml version="1.0" encoding="utf-8"?>
 <w:document xmlns:ve="http://schemas.openxmlformats.org/markup-compatibility/2006" xmlns:o="urn:schemas-microsoft-com:office:office" xmlns:r="http://schemas.openxmlformats.org/officeDocument/2006/relationships" xmlns:m="http://schemas.openxmlformats.org/officeDocument/2006/math" xmlns:v="urn:schemas-microsoft-com:vml" xmlns:wp="http://schemas.openxmlformats.org/drawingml/2006/wordprocessingDrawing" xmlns:w10="urn:schemas-microsoft-com:office:word" xmlns:w="http://schemas.openxmlformats.org/wordprocessingml/2006/main" xmlns:wne="http://schemas.microsoft.com/office/word/2006/wordml">
   <w:body>
-    <w:p/>
-    <w:p/>
+    <w:p>
+      <w:pPr>
+        <w:jc w:val="center"/>
+        <w:rPr>
+          <w:b/>
+          <w:sz w:val="28"/>
+          <w:u w:val="single"/>
+        </w:rPr>
+      </w:pPr>
+      <w:r>
+        <w:rPr>
+          <w:b/>
+          <w:sz w:val="28"/>
+          <w:u w:val="single"/>
+        </w:rPr>
+        <w:t>Présentation du projet « </w:t>
+      </w:r>
+      <w:proofErr w:type="spellStart"/>
+      <w:r>
+        <w:rPr>
+          <w:b/>
+          <w:sz w:val="28"/>
+          <w:u w:val="single"/>
+        </w:rPr>
+        <w:t>SearchBars</w:t>
+      </w:r>
+      <w:proofErr w:type="spellEnd"/>
+      <w:r>
+        <w:rPr>
+          <w:b/>
+          <w:sz w:val="28"/>
+          <w:u w:val="single"/>
+        </w:rPr>
+        <w:t> »</w:t>
+      </w:r>
+    </w:p>
+    <w:p>
+      <w:pPr>
+        <w:autoSpaceDE w:val="0"/>
+        <w:autoSpaceDN w:val="0"/>
+        <w:adjustRightInd w:val="0"/>
+      </w:pPr>
+    </w:p>
+    <w:p>
+      <w:pPr>
+        <w:autoSpaceDE w:val="0"/>
+        <w:autoSpaceDN w:val="0"/>
+        <w:adjustRightInd w:val="0"/>
+        <w:ind w:firstLine="708"/>
+        <w:rPr>
+          <w:rFonts w:ascii="Calibri" w:hAnsi="Calibri" w:cs="Calibri"/>
+        </w:rPr>
+      </w:pPr>
+      <w:r>
+        <w:rPr>
+          <w:rFonts w:ascii="Calibri" w:hAnsi="Calibri" w:cs="Calibri"/>
+        </w:rPr>
+        <w:t>I</w:t>
+      </w:r>
+      <w:r>
+        <w:rPr>
+          <w:rFonts w:ascii="Calibri" w:hAnsi="Calibri" w:cs="Calibri"/>
+          <w:sz w:val="24"/>
+          <w:u w:val="single"/>
+        </w:rPr>
+        <w:t>] Description du contexte</w:t>
+      </w:r>
+    </w:p>
+    <w:p>
+      <w:pPr>
+        <w:autoSpaceDE w:val="0"/>
+        <w:autoSpaceDN w:val="0"/>
+        <w:adjustRightInd w:val="0"/>
+        <w:rPr>
+          <w:rFonts w:ascii="Calibri" w:hAnsi="Calibri" w:cs="Calibri"/>
+        </w:rPr>
+      </w:pPr>
+      <w:r>
+        <w:rPr>
+          <w:rFonts w:ascii="Calibri" w:hAnsi="Calibri" w:cs="Calibri"/>
+        </w:rPr>
+        <w:t xml:space="preserve">Nous avons décidé de créer une application étant capable de recenser les bars d'une ville.  </w:t>
+      </w:r>
+    </w:p>
+    <w:p>
+      <w:pPr>
+        <w:autoSpaceDE w:val="0"/>
+        <w:autoSpaceDN w:val="0"/>
+        <w:adjustRightInd w:val="0"/>
+        <w:rPr>
+          <w:rFonts w:ascii="Calibri" w:hAnsi="Calibri" w:cs="Calibri"/>
+        </w:rPr>
+      </w:pPr>
+      <w:r>
+        <w:rPr>
+          <w:rFonts w:ascii="Calibri" w:hAnsi="Calibri" w:cs="Calibri"/>
+        </w:rPr>
+        <w:t>Le but étant qu'une personne ne connaissant rien à la ville puisse tout de même trouver des endroits ou il puisse se désaltérer ou même se restaurer. Pour cela nous avons réfléchi à un moyen simple et efficace de répondre à cette attente. Nous sommes arrivés à une conclusion commune, le meilleur moyen de satisfaire l'utilisateur est de lui demander ses préférences.</w:t>
+      </w:r>
+    </w:p>
+    <w:p>
+      <w:pPr>
+        <w:autoSpaceDE w:val="0"/>
+        <w:autoSpaceDN w:val="0"/>
+        <w:adjustRightInd w:val="0"/>
+        <w:rPr>
+          <w:rFonts w:ascii="Calibri" w:hAnsi="Calibri" w:cs="Calibri"/>
+        </w:rPr>
+      </w:pPr>
+      <w:r>
+        <w:rPr>
+          <w:rFonts w:ascii="Calibri" w:hAnsi="Calibri" w:cs="Calibri"/>
+        </w:rPr>
+        <w:tab/>
+        <w:t xml:space="preserve">Ainsi, nous avons eu l'idée de réaliser une recherche avec plusieurs arguments pour nous puissions répondre à sa demande avec le plus de précision possible. Nous avons donc choisi comme critères la ville car nous avons pour objectif de réaliser cette application pour plusieurs villes. Il faut aussi prendre en compte le fait qu'il veuille seulement boire ou manger aussi. Il va par la même occasion chercher une boisson précise ou des bars qui ont une bonne réputation. C'est donc à partir de tous ces critères que nous avons élaboré une fenêtre de recherche avec 4 attributs. </w:t>
+      </w:r>
+    </w:p>
+    <w:p>
+      <w:pPr>
+        <w:autoSpaceDE w:val="0"/>
+        <w:autoSpaceDN w:val="0"/>
+        <w:adjustRightInd w:val="0"/>
+        <w:rPr>
+          <w:rFonts w:ascii="Calibri" w:hAnsi="Calibri" w:cs="Calibri"/>
+        </w:rPr>
+      </w:pPr>
+      <w:r>
+        <w:rPr>
+          <w:rFonts w:ascii="Calibri" w:hAnsi="Calibri" w:cs="Calibri"/>
+        </w:rPr>
+        <w:tab/>
+        <w:t xml:space="preserve">Une fois que l'on a effectué une recherche il faut donner à l'utilisateur les résultats qui correspondent. Ainsi on a créé une nouvelle fenêtre qui affiche sous une forme de Master </w:t>
+      </w:r>
+      <w:proofErr w:type="spellStart"/>
+      <w:r>
+        <w:rPr>
+          <w:rFonts w:ascii="Calibri" w:hAnsi="Calibri" w:cs="Calibri"/>
+        </w:rPr>
+        <w:t>Detail</w:t>
+      </w:r>
+      <w:proofErr w:type="spellEnd"/>
+      <w:r>
+        <w:rPr>
+          <w:rFonts w:ascii="Calibri" w:hAnsi="Calibri" w:cs="Calibri"/>
+        </w:rPr>
+        <w:t xml:space="preserve"> une liste de nom de bars. Il nous est venu à l'esprit que pour repérer un bar, il serait plus facile à l'utilisateur de le visualiser sur une carte. Ainsi lorsqu’aucun bar n'est sélectionné, une carte de la ville est affichée. Une fois que l'on a cliqué sur un bar, ses caractéristiques s'affichent. Nous avons pensé à ce que l'utilisateur voudrait savoir son adresse, un numéro de téléphone, la liste des boissons qu'ils servent et aussi une note attribuée par les autres utilisateurs. Il on y rajoutera aussi des photos qui lui permettront de l'identifier rapidement sur place et une </w:t>
+      </w:r>
+      <w:proofErr w:type="spellStart"/>
+      <w:r>
+        <w:rPr>
+          <w:rFonts w:ascii="Calibri" w:hAnsi="Calibri" w:cs="Calibri"/>
+        </w:rPr>
+        <w:t>map</w:t>
+      </w:r>
+      <w:proofErr w:type="spellEnd"/>
+      <w:r>
+        <w:rPr>
+          <w:rFonts w:ascii="Calibri" w:hAnsi="Calibri" w:cs="Calibri"/>
+        </w:rPr>
+        <w:t xml:space="preserve"> qui lui permettra de s'y rendre en toute facilité. </w:t>
+      </w:r>
+    </w:p>
+    <w:p>
+      <w:pPr>
+        <w:autoSpaceDE w:val="0"/>
+        <w:autoSpaceDN w:val="0"/>
+        <w:adjustRightInd w:val="0"/>
+        <w:rPr>
+          <w:rFonts w:ascii="Calibri" w:hAnsi="Calibri" w:cs="Calibri"/>
+        </w:rPr>
+      </w:pPr>
+      <w:r>
+        <w:rPr>
+          <w:rFonts w:ascii="Calibri" w:hAnsi="Calibri" w:cs="Calibri"/>
+        </w:rPr>
+        <w:tab/>
+        <w:t xml:space="preserve">Pour que les personnes puissent accéder à cette application il faut qu'elles possèdent un compte. Ce dernier aura pour but de pouvoir donner son avis sur un bar ou lui donner une note. Ainsi il a fallu réfléchir tout autour ce compte, des caractéristiques qui seront obligatoire, celles qui ne le seront pas, comment modifier son profil, comment donner son avis et poster des commentaires. Lors de l'inscription l'utilisateur pourra rajouter des informations supplémentaires non obligatoires telles qu’une photo de profil ou une boisson préférée. </w:t>
+      </w:r>
+    </w:p>
+    <w:p>
+      <w:pPr>
+        <w:rPr>
+          <w:b/>
+          <w:sz w:val="28"/>
+          <w:u w:val="single"/>
+        </w:rPr>
+      </w:pPr>
+      <w:r>
+        <w:rPr>
+          <w:b/>
+          <w:sz w:val="28"/>
+          <w:u w:val="single"/>
+        </w:rPr>
+        <w:br w:type="page"/>
+      </w:r>
+    </w:p>
+    <w:p>
+      <w:pPr>
+        <w:jc w:val="center"/>
+      </w:pPr>
+      <w:r>
+        <w:lastRenderedPageBreak/>
+        <w:t xml:space="preserve"> </w:t>
+      </w:r>
+    </w:p>
     <w:p>
       <w:pPr>
         <w:jc w:val="center"/>
@@ -37,7 +240,7 @@
                     </pic:cNvPicPr>
                   </pic:nvPicPr>
                   <pic:blipFill>
-                    <a:blip r:embed="rId5" cstate="print"/>
+                    <a:blip r:embed="rId6" cstate="print"/>
                     <a:srcRect/>
                     <a:stretch>
                       <a:fillRect/>
@@ -101,8 +304,9 @@
         <w:tblLook w:val="04A0"/>
       </w:tblPr>
       <w:tblGrid>
-        <w:gridCol w:w="5817"/>
-        <w:gridCol w:w="3265"/>
+        <w:gridCol w:w="5692"/>
+        <w:gridCol w:w="8"/>
+        <w:gridCol w:w="6"/>
       </w:tblGrid>
       <w:tr>
         <w:trPr>
@@ -111,7 +315,8 @@
         </w:trPr>
         <w:tc>
           <w:tcPr>
-            <w:tcW w:w="5817" w:type="dxa"/>
+            <w:tcW w:w="0" w:type="auto"/>
+            <w:gridSpan w:val="2"/>
             <w:vAlign w:val="center"/>
           </w:tcPr>
           <w:p>
@@ -140,7 +345,7 @@
                   <o:lock v:ext="edit" aspectratio="t"/>
                 </v:shapetype>
                 <v:shape id="_x0000_i1025" type="#_x0000_t75" style="width:283.2pt;height:214.8pt">
-                  <v:imagedata r:id="rId6" o:title="ConnexionWindow"/>
+                  <v:imagedata r:id="rId7" o:title="ConnexionWindow"/>
                 </v:shape>
               </w:pict>
             </w:r>
@@ -148,7 +353,7 @@
         </w:tc>
         <w:tc>
           <w:tcPr>
-            <w:tcW w:w="3265" w:type="dxa"/>
+            <w:tcW w:w="0" w:type="auto"/>
             <w:vAlign w:val="center"/>
           </w:tcPr>
           <w:p>
@@ -165,7 +370,8 @@
         </w:trPr>
         <w:tc>
           <w:tcPr>
-            <w:tcW w:w="5817" w:type="dxa"/>
+            <w:tcW w:w="0" w:type="auto"/>
+            <w:gridSpan w:val="2"/>
             <w:vAlign w:val="center"/>
           </w:tcPr>
           <w:p>
@@ -173,17 +379,61 @@
               <w:jc w:val="center"/>
             </w:pPr>
             <w:r>
-              <w:pict>
-                <v:shape id="_x0000_i1026" type="#_x0000_t75" style="width:198.6pt;height:381.6pt">
-                  <v:imagedata r:id="rId7" o:title="SubscribeWindow"/>
-                </v:shape>
-              </w:pict>
+              <w:rPr>
+                <w:noProof/>
+                <w:lang w:eastAsia="fr-FR"/>
+              </w:rPr>
+              <w:drawing>
+                <wp:inline distT="0" distB="0" distL="0" distR="0">
+                  <wp:extent cx="2520000" cy="4850818"/>
+                  <wp:effectExtent l="19050" t="0" r="0" b="0"/>
+                  <wp:docPr id="72" name="Image 72" descr="D:\Workspace\temp\SubscribeWindow.png"/>
+                  <wp:cNvGraphicFramePr>
+                    <a:graphicFrameLocks xmlns:a="http://schemas.openxmlformats.org/drawingml/2006/main" noChangeAspect="1"/>
+                  </wp:cNvGraphicFramePr>
+                  <a:graphic xmlns:a="http://schemas.openxmlformats.org/drawingml/2006/main">
+                    <a:graphicData uri="http://schemas.openxmlformats.org/drawingml/2006/picture">
+                      <pic:pic xmlns:pic="http://schemas.openxmlformats.org/drawingml/2006/picture">
+                        <pic:nvPicPr>
+                          <pic:cNvPr id="0" name="Picture 72" descr="D:\Workspace\temp\SubscribeWindow.png"/>
+                          <pic:cNvPicPr>
+                            <a:picLocks noChangeAspect="1" noChangeArrowheads="1"/>
+                          </pic:cNvPicPr>
+                        </pic:nvPicPr>
+                        <pic:blipFill>
+                          <a:blip r:embed="rId8" cstate="print"/>
+                          <a:srcRect/>
+                          <a:stretch>
+                            <a:fillRect/>
+                          </a:stretch>
+                        </pic:blipFill>
+                        <pic:spPr bwMode="auto">
+                          <a:xfrm>
+                            <a:off x="0" y="0"/>
+                            <a:ext cx="2520000" cy="4850818"/>
+                          </a:xfrm>
+                          <a:prstGeom prst="rect">
+                            <a:avLst/>
+                          </a:prstGeom>
+                          <a:noFill/>
+                          <a:ln w="9525">
+                            <a:noFill/>
+                            <a:miter lim="800000"/>
+                            <a:headEnd/>
+                            <a:tailEnd/>
+                          </a:ln>
+                        </pic:spPr>
+                      </pic:pic>
+                    </a:graphicData>
+                  </a:graphic>
+                </wp:inline>
+              </w:drawing>
             </w:r>
           </w:p>
         </w:tc>
         <w:tc>
           <w:tcPr>
-            <w:tcW w:w="3265" w:type="dxa"/>
+            <w:tcW w:w="0" w:type="auto"/>
             <w:vAlign w:val="center"/>
           </w:tcPr>
           <w:p>
@@ -200,7 +450,8 @@
         </w:trPr>
         <w:tc>
           <w:tcPr>
-            <w:tcW w:w="5817" w:type="dxa"/>
+            <w:tcW w:w="0" w:type="auto"/>
+            <w:gridSpan w:val="2"/>
             <w:vAlign w:val="center"/>
           </w:tcPr>
           <w:p>
@@ -210,8 +461,8 @@
             <w:r>
               <w:lastRenderedPageBreak/>
               <w:pict>
-                <v:shape id="_x0000_i1027" type="#_x0000_t75" style="width:283.2pt;height:212.4pt">
-                  <v:imagedata r:id="rId8" o:title="SearchWindow"/>
+                <v:shape id="_x0000_i1031" type="#_x0000_t75" style="width:283.2pt;height:212.4pt">
+                  <v:imagedata r:id="rId9" o:title="SearchWindow"/>
                 </v:shape>
               </w:pict>
             </w:r>
@@ -219,7 +470,7 @@
         </w:tc>
         <w:tc>
           <w:tcPr>
-            <w:tcW w:w="3265" w:type="dxa"/>
+            <w:tcW w:w="0" w:type="auto"/>
             <w:vAlign w:val="center"/>
           </w:tcPr>
           <w:p>
@@ -236,42 +487,8 @@
         </w:trPr>
         <w:tc>
           <w:tcPr>
-            <w:tcW w:w="5817" w:type="dxa"/>
-            <w:vAlign w:val="center"/>
-          </w:tcPr>
-          <w:p>
-            <w:pPr>
-              <w:jc w:val="center"/>
-            </w:pPr>
-            <w:r>
-              <w:pict>
-                <v:shape id="_x0000_i1028" type="#_x0000_t75" style="width:283.2pt;height:212.4pt">
-                  <v:imagedata r:id="rId9" o:title="ResultBarWindow"/>
-                </v:shape>
-              </w:pict>
-            </w:r>
-          </w:p>
-        </w:tc>
-        <w:tc>
-          <w:tcPr>
-            <w:tcW w:w="3265" w:type="dxa"/>
-            <w:vAlign w:val="center"/>
-          </w:tcPr>
-          <w:p>
-            <w:pPr>
-              <w:jc w:val="center"/>
-            </w:pPr>
-          </w:p>
-        </w:tc>
-      </w:tr>
-      <w:tr>
-        <w:trPr>
-          <w:cantSplit/>
-          <w:trHeight w:val="1134"/>
-        </w:trPr>
-        <w:tc>
-          <w:tcPr>
-            <w:tcW w:w="5817" w:type="dxa"/>
+            <w:tcW w:w="0" w:type="auto"/>
+            <w:gridSpan w:val="2"/>
             <w:vAlign w:val="center"/>
           </w:tcPr>
           <w:p>
@@ -287,7 +504,7 @@
                 <wp:inline distT="0" distB="0" distL="0" distR="0">
                   <wp:extent cx="3596640" cy="2697480"/>
                   <wp:effectExtent l="19050" t="0" r="3810" b="0"/>
-                  <wp:docPr id="524" name="Image 524" descr="C:\Users\pierr\AppData\Local\Microsoft\Windows\INetCache\Content.Word\SearchResultWindow.png"/>
+                  <wp:docPr id="2" name="Image 524" descr="C:\Users\pierr\AppData\Local\Microsoft\Windows\INetCache\Content.Word\SearchResultWindow.png"/>
                   <wp:cNvGraphicFramePr>
                     <a:graphicFrameLocks xmlns:a="http://schemas.openxmlformats.org/drawingml/2006/main" noChangeAspect="1"/>
                   </wp:cNvGraphicFramePr>
@@ -333,7 +550,7 @@
         </w:tc>
         <w:tc>
           <w:tcPr>
-            <w:tcW w:w="3265" w:type="dxa"/>
+            <w:tcW w:w="0" w:type="auto"/>
             <w:vAlign w:val="center"/>
           </w:tcPr>
           <w:p>
@@ -350,7 +567,8 @@
         </w:trPr>
         <w:tc>
           <w:tcPr>
-            <w:tcW w:w="5817" w:type="dxa"/>
+            <w:tcW w:w="0" w:type="auto"/>
+            <w:gridSpan w:val="2"/>
             <w:vAlign w:val="center"/>
           </w:tcPr>
           <w:p>
@@ -358,18 +576,61 @@
               <w:jc w:val="center"/>
             </w:pPr>
             <w:r>
-              <w:lastRenderedPageBreak/>
-              <w:pict>
-                <v:shape id="_x0000_i1029" type="#_x0000_t75" style="width:283.2pt;height:212.4pt">
-                  <v:imagedata r:id="rId11" o:title="FullscreenImageWindow"/>
-                </v:shape>
-              </w:pict>
+              <w:rPr>
+                <w:noProof/>
+                <w:lang w:eastAsia="fr-FR"/>
+              </w:rPr>
+              <w:drawing>
+                <wp:inline distT="0" distB="0" distL="0" distR="0">
+                  <wp:extent cx="3596640" cy="2697480"/>
+                  <wp:effectExtent l="19050" t="0" r="3810" b="0"/>
+                  <wp:docPr id="77" name="Image 77" descr="ResultBarWindow"/>
+                  <wp:cNvGraphicFramePr>
+                    <a:graphicFrameLocks xmlns:a="http://schemas.openxmlformats.org/drawingml/2006/main" noChangeAspect="1"/>
+                  </wp:cNvGraphicFramePr>
+                  <a:graphic xmlns:a="http://schemas.openxmlformats.org/drawingml/2006/main">
+                    <a:graphicData uri="http://schemas.openxmlformats.org/drawingml/2006/picture">
+                      <pic:pic xmlns:pic="http://schemas.openxmlformats.org/drawingml/2006/picture">
+                        <pic:nvPicPr>
+                          <pic:cNvPr id="0" name="Picture 77" descr="ResultBarWindow"/>
+                          <pic:cNvPicPr>
+                            <a:picLocks noChangeAspect="1" noChangeArrowheads="1"/>
+                          </pic:cNvPicPr>
+                        </pic:nvPicPr>
+                        <pic:blipFill>
+                          <a:blip r:embed="rId11" cstate="print"/>
+                          <a:srcRect/>
+                          <a:stretch>
+                            <a:fillRect/>
+                          </a:stretch>
+                        </pic:blipFill>
+                        <pic:spPr bwMode="auto">
+                          <a:xfrm>
+                            <a:off x="0" y="0"/>
+                            <a:ext cx="3596640" cy="2697480"/>
+                          </a:xfrm>
+                          <a:prstGeom prst="rect">
+                            <a:avLst/>
+                          </a:prstGeom>
+                          <a:noFill/>
+                          <a:ln w="9525">
+                            <a:noFill/>
+                            <a:miter lim="800000"/>
+                            <a:headEnd/>
+                            <a:tailEnd/>
+                          </a:ln>
+                        </pic:spPr>
+                      </pic:pic>
+                    </a:graphicData>
+                  </a:graphic>
+                </wp:inline>
+              </w:drawing>
             </w:r>
           </w:p>
         </w:tc>
         <w:tc>
           <w:tcPr>
-            <w:tcW w:w="3265" w:type="dxa"/>
+            <w:tcW w:w="0" w:type="auto"/>
             <w:vAlign w:val="center"/>
           </w:tcPr>
           <w:p>
@@ -386,7 +647,8 @@
         </w:trPr>
         <w:tc>
           <w:tcPr>
-            <w:tcW w:w="5817" w:type="dxa"/>
+            <w:tcW w:w="0" w:type="auto"/>
+            <w:gridSpan w:val="2"/>
             <w:vAlign w:val="center"/>
           </w:tcPr>
           <w:p>
@@ -394,9 +656,10 @@
               <w:jc w:val="center"/>
             </w:pPr>
             <w:r>
+              <w:lastRenderedPageBreak/>
               <w:pict>
-                <v:shape id="_x0000_i1030" type="#_x0000_t75" style="width:198.6pt;height:261pt">
-                  <v:imagedata r:id="rId12" o:title="AvisCreationWindow"/>
+                <v:shape id="_x0000_i1026" type="#_x0000_t75" style="width:283.2pt;height:212.4pt">
+                  <v:imagedata r:id="rId12" o:title="FullscreenImageWindow"/>
                 </v:shape>
               </w:pict>
             </w:r>
@@ -404,7 +667,7 @@
         </w:tc>
         <w:tc>
           <w:tcPr>
-            <w:tcW w:w="3265" w:type="dxa"/>
+            <w:tcW w:w="0" w:type="auto"/>
             <w:vAlign w:val="center"/>
           </w:tcPr>
           <w:p>
@@ -421,7 +684,8 @@
         </w:trPr>
         <w:tc>
           <w:tcPr>
-            <w:tcW w:w="5817" w:type="dxa"/>
+            <w:tcW w:w="0" w:type="auto"/>
+            <w:gridSpan w:val="2"/>
             <w:vAlign w:val="center"/>
           </w:tcPr>
           <w:p>
@@ -430,8 +694,8 @@
             </w:pPr>
             <w:r>
               <w:pict>
-                <v:shape id="_x0000_i1031" type="#_x0000_t75" style="width:283.2pt;height:212.4pt">
-                  <v:imagedata r:id="rId13" o:title="ProfilViewWindow"/>
+                <v:shape id="_x0000_i1027" type="#_x0000_t75" style="width:198.6pt;height:261pt">
+                  <v:imagedata r:id="rId13" o:title="AvisCreationWindow"/>
                 </v:shape>
               </w:pict>
             </w:r>
@@ -439,7 +703,7 @@
         </w:tc>
         <w:tc>
           <w:tcPr>
-            <w:tcW w:w="3265" w:type="dxa"/>
+            <w:tcW w:w="0" w:type="auto"/>
             <w:vAlign w:val="center"/>
           </w:tcPr>
           <w:p>
@@ -456,7 +720,8 @@
         </w:trPr>
         <w:tc>
           <w:tcPr>
-            <w:tcW w:w="5817" w:type="dxa"/>
+            <w:tcW w:w="0" w:type="auto"/>
+            <w:gridSpan w:val="2"/>
             <w:vAlign w:val="center"/>
           </w:tcPr>
           <w:p>
@@ -464,10 +729,9 @@
               <w:jc w:val="center"/>
             </w:pPr>
             <w:r>
-              <w:lastRenderedPageBreak/>
               <w:pict>
-                <v:shape id="_x0000_i1032" type="#_x0000_t75" style="width:198.6pt;height:80.4pt">
-                  <v:imagedata r:id="rId14" o:title="MDPVerif"/>
+                <v:shape id="_x0000_i1028" type="#_x0000_t75" style="width:283.2pt;height:212.4pt">
+                  <v:imagedata r:id="rId14" o:title="ProfilViewWindow"/>
                 </v:shape>
               </w:pict>
             </w:r>
@@ -475,7 +739,7 @@
         </w:tc>
         <w:tc>
           <w:tcPr>
-            <w:tcW w:w="3265" w:type="dxa"/>
+            <w:tcW w:w="0" w:type="auto"/>
             <w:vAlign w:val="center"/>
           </w:tcPr>
           <w:p>
@@ -492,7 +756,8 @@
         </w:trPr>
         <w:tc>
           <w:tcPr>
-            <w:tcW w:w="5817" w:type="dxa"/>
+            <w:tcW w:w="0" w:type="auto"/>
+            <w:gridSpan w:val="2"/>
             <w:vAlign w:val="center"/>
           </w:tcPr>
           <w:p>
@@ -500,9 +765,10 @@
               <w:jc w:val="center"/>
             </w:pPr>
             <w:r>
+              <w:lastRenderedPageBreak/>
               <w:pict>
-                <v:shape id="_x0000_i1033" type="#_x0000_t75" style="width:198.6pt;height:382.2pt">
-                  <v:imagedata r:id="rId15" o:title="ModifProfil"/>
+                <v:shape id="_x0000_i1029" type="#_x0000_t75" style="width:198.6pt;height:80.4pt">
+                  <v:imagedata r:id="rId15" o:title="MDPVerif"/>
                 </v:shape>
               </w:pict>
             </w:r>
@@ -510,7 +776,87 @@
         </w:tc>
         <w:tc>
           <w:tcPr>
-            <w:tcW w:w="3265" w:type="dxa"/>
+            <w:tcW w:w="0" w:type="auto"/>
+            <w:vAlign w:val="center"/>
+          </w:tcPr>
+          <w:p>
+            <w:pPr>
+              <w:jc w:val="center"/>
+            </w:pPr>
+          </w:p>
+        </w:tc>
+      </w:tr>
+      <w:tr>
+        <w:trPr>
+          <w:gridAfter w:val="1"/>
+          <w:cantSplit/>
+          <w:trHeight w:val="1134"/>
+        </w:trPr>
+        <w:tc>
+          <w:tcPr>
+            <w:tcW w:w="0" w:type="auto"/>
+            <w:vAlign w:val="center"/>
+          </w:tcPr>
+          <w:p>
+            <w:pPr>
+              <w:jc w:val="center"/>
+            </w:pPr>
+            <w:r>
+              <w:rPr>
+                <w:noProof/>
+                <w:lang w:eastAsia="fr-FR"/>
+              </w:rPr>
+              <w:drawing>
+                <wp:inline distT="0" distB="0" distL="0" distR="0">
+                  <wp:extent cx="2520000" cy="4762086"/>
+                  <wp:effectExtent l="19050" t="0" r="0" b="0"/>
+                  <wp:docPr id="12" name="Image 12" descr="D:\Workspace\temp\ModifProfil.png"/>
+                  <wp:cNvGraphicFramePr>
+                    <a:graphicFrameLocks xmlns:a="http://schemas.openxmlformats.org/drawingml/2006/main" noChangeAspect="1"/>
+                  </wp:cNvGraphicFramePr>
+                  <a:graphic xmlns:a="http://schemas.openxmlformats.org/drawingml/2006/main">
+                    <a:graphicData uri="http://schemas.openxmlformats.org/drawingml/2006/picture">
+                      <pic:pic xmlns:pic="http://schemas.openxmlformats.org/drawingml/2006/picture">
+                        <pic:nvPicPr>
+                          <pic:cNvPr id="0" name="Picture 12" descr="D:\Workspace\temp\ModifProfil.png"/>
+                          <pic:cNvPicPr>
+                            <a:picLocks noChangeAspect="1" noChangeArrowheads="1"/>
+                          </pic:cNvPicPr>
+                        </pic:nvPicPr>
+                        <pic:blipFill>
+                          <a:blip r:embed="rId16" cstate="print"/>
+                          <a:srcRect/>
+                          <a:stretch>
+                            <a:fillRect/>
+                          </a:stretch>
+                        </pic:blipFill>
+                        <pic:spPr bwMode="auto">
+                          <a:xfrm>
+                            <a:off x="0" y="0"/>
+                            <a:ext cx="2520000" cy="4762086"/>
+                          </a:xfrm>
+                          <a:prstGeom prst="rect">
+                            <a:avLst/>
+                          </a:prstGeom>
+                          <a:noFill/>
+                          <a:ln w="9525">
+                            <a:noFill/>
+                            <a:miter lim="800000"/>
+                            <a:headEnd/>
+                            <a:tailEnd/>
+                          </a:ln>
+                        </pic:spPr>
+                      </pic:pic>
+                    </a:graphicData>
+                  </a:graphic>
+                </wp:inline>
+              </w:drawing>
+            </w:r>
+          </w:p>
+        </w:tc>
+        <w:tc>
+          <w:tcPr>
+            <w:tcW w:w="0" w:type="auto"/>
             <w:vAlign w:val="center"/>
           </w:tcPr>
           <w:p>
@@ -552,8 +898,8 @@
           <w:lang w:eastAsia="fr-FR"/>
         </w:rPr>
         <w:pict>
-          <v:shape id="_x0000_i1034" type="#_x0000_t75" style="width:452.4pt;height:277.2pt">
-            <v:imagedata r:id="rId16" o:title="StoryBoard"/>
+          <v:shape id="_x0000_i1030" type="#_x0000_t75" style="width:523.2pt;height:321.6pt">
+            <v:imagedata r:id="rId17" o:title="StoryBoard"/>
           </v:shape>
         </w:pict>
       </w:r>
@@ -599,7 +945,7 @@
                     </pic:cNvPicPr>
                   </pic:nvPicPr>
                   <pic:blipFill>
-                    <a:blip r:embed="rId17" cstate="print"/>
+                    <a:blip r:embed="rId18" cstate="print"/>
                     <a:srcRect/>
                     <a:stretch>
                       <a:fillRect/>
@@ -664,7 +1010,7 @@
                     </pic:cNvPicPr>
                   </pic:nvPicPr>
                   <pic:blipFill>
-                    <a:blip r:embed="rId18" cstate="print"/>
+                    <a:blip r:embed="rId19" cstate="print"/>
                     <a:srcRect/>
                     <a:stretch>
                       <a:fillRect/>
@@ -700,45 +1046,13 @@
     </w:p>
     <w:p>
       <w:pPr>
-        <w:jc w:val="center"/>
-      </w:pPr>
-      <w:r>
-        <w:lastRenderedPageBreak/>
-        <w:t>Contexte application</w:t>
-      </w:r>
-    </w:p>
-    <w:p>
-      <w:pPr>
         <w:autoSpaceDE w:val="0"/>
         <w:autoSpaceDN w:val="0"/>
         <w:adjustRightInd w:val="0"/>
         <w:rPr>
           <w:rFonts w:ascii="Calibri" w:hAnsi="Calibri" w:cs="Calibri"/>
-          <w:lang/>
-        </w:rPr>
-      </w:pPr>
-      <w:r>
-        <w:rPr>
-          <w:rFonts w:ascii="Calibri" w:hAnsi="Calibri" w:cs="Calibri"/>
-          <w:lang/>
-        </w:rPr>
-        <w:tab/>
-      </w:r>
-      <w:r>
-        <w:rPr>
-          <w:rFonts w:ascii="Calibri" w:hAnsi="Calibri" w:cs="Calibri"/>
-          <w:lang/>
-        </w:rPr>
-        <w:tab/>
-      </w:r>
-      <w:r>
-        <w:rPr>
-          <w:rFonts w:ascii="Calibri" w:hAnsi="Calibri" w:cs="Calibri"/>
-          <w:lang/>
-        </w:rPr>
-        <w:tab/>
-        <w:t>Description du contexte</w:t>
-      </w:r>
+        </w:rPr>
+      </w:pPr>
     </w:p>
     <w:p>
       <w:pPr>
@@ -747,333 +1061,18 @@
         <w:adjustRightInd w:val="0"/>
         <w:rPr>
           <w:rFonts w:ascii="Calibri" w:hAnsi="Calibri" w:cs="Calibri"/>
-          <w:lang/>
-        </w:rPr>
-      </w:pPr>
-      <w:r>
-        <w:rPr>
-          <w:rFonts w:ascii="Calibri" w:hAnsi="Calibri" w:cs="Calibri"/>
-          <w:lang/>
-        </w:rPr>
-        <w:t xml:space="preserve">Nous avons décidé de créer </w:t>
-      </w:r>
-      <w:proofErr w:type="gramStart"/>
-      <w:r>
-        <w:rPr>
-          <w:rFonts w:ascii="Calibri" w:hAnsi="Calibri" w:cs="Calibri"/>
-          <w:lang/>
-        </w:rPr>
-        <w:t>un</w:t>
-      </w:r>
-      <w:proofErr w:type="gramEnd"/>
-      <w:r>
-        <w:rPr>
-          <w:rFonts w:ascii="Calibri" w:hAnsi="Calibri" w:cs="Calibri"/>
-          <w:lang/>
-        </w:rPr>
-        <w:t xml:space="preserve"> application étant capable de recenser les bars d'une ville.  </w:t>
-      </w:r>
-    </w:p>
-    <w:p>
-      <w:pPr>
-        <w:autoSpaceDE w:val="0"/>
-        <w:autoSpaceDN w:val="0"/>
-        <w:adjustRightInd w:val="0"/>
-        <w:rPr>
-          <w:rFonts w:ascii="Calibri" w:hAnsi="Calibri" w:cs="Calibri"/>
-          <w:lang/>
-        </w:rPr>
-      </w:pPr>
-      <w:r>
-        <w:rPr>
-          <w:rFonts w:ascii="Calibri" w:hAnsi="Calibri" w:cs="Calibri"/>
-          <w:lang/>
-        </w:rPr>
-        <w:t xml:space="preserve">Le but étant qu'une personne ne connaissant rien à la ville puisse tout de même trouver des endroits ou il puisse se désaltérer ou même se restaurer. Pour cela nous avons réfléchi à un moyen simple et efficace de répondre à cette attente. Nous sommes </w:t>
-      </w:r>
-      <w:proofErr w:type="gramStart"/>
-      <w:r>
-        <w:rPr>
-          <w:rFonts w:ascii="Calibri" w:hAnsi="Calibri" w:cs="Calibri"/>
-          <w:lang/>
-        </w:rPr>
-        <w:t>arrivé</w:t>
-      </w:r>
-      <w:proofErr w:type="gramEnd"/>
-      <w:r>
-        <w:rPr>
-          <w:rFonts w:ascii="Calibri" w:hAnsi="Calibri" w:cs="Calibri"/>
-          <w:lang/>
-        </w:rPr>
-        <w:t xml:space="preserve"> à une conclusion commune, le meilleur moyen de satisfaire l'utilisateur est de lui demander ses préférences.</w:t>
-      </w:r>
-    </w:p>
-    <w:p>
-      <w:pPr>
-        <w:autoSpaceDE w:val="0"/>
-        <w:autoSpaceDN w:val="0"/>
-        <w:adjustRightInd w:val="0"/>
-        <w:rPr>
-          <w:rFonts w:ascii="Calibri" w:hAnsi="Calibri" w:cs="Calibri"/>
-          <w:lang/>
-        </w:rPr>
-      </w:pPr>
-      <w:r>
-        <w:rPr>
-          <w:rFonts w:ascii="Calibri" w:hAnsi="Calibri" w:cs="Calibri"/>
-          <w:lang/>
-        </w:rPr>
-        <w:tab/>
-        <w:t xml:space="preserve">Ainsi, nous avons eu l'idée de réaliser une recherche avec plusieurs </w:t>
-      </w:r>
-      <w:proofErr w:type="spellStart"/>
-      <w:r>
-        <w:rPr>
-          <w:rFonts w:ascii="Calibri" w:hAnsi="Calibri" w:cs="Calibri"/>
-          <w:lang/>
-        </w:rPr>
-        <w:t>agruments</w:t>
-      </w:r>
-      <w:proofErr w:type="spellEnd"/>
-      <w:r>
-        <w:rPr>
-          <w:rFonts w:ascii="Calibri" w:hAnsi="Calibri" w:cs="Calibri"/>
-          <w:lang/>
-        </w:rPr>
-        <w:t xml:space="preserve"> pour nous puissions répondre à sa demande avec le plus de précision possible. Nous avons donc choisi comme critères la ville car nous avons pour objectif de réaliser cette application pour plusieurs villes. Il faut aussi prendre en compte le fait qu'il veuille seulement boire ou manger aussi. Il va par la même occasion chercher une boisson précise ou des bars qui ont une bonne réputation. C'est donc </w:t>
-      </w:r>
-      <w:proofErr w:type="gramStart"/>
-      <w:r>
-        <w:rPr>
-          <w:rFonts w:ascii="Calibri" w:hAnsi="Calibri" w:cs="Calibri"/>
-          <w:lang/>
-        </w:rPr>
-        <w:t>a</w:t>
-      </w:r>
-      <w:proofErr w:type="gramEnd"/>
-      <w:r>
-        <w:rPr>
-          <w:rFonts w:ascii="Calibri" w:hAnsi="Calibri" w:cs="Calibri"/>
-          <w:lang/>
-        </w:rPr>
-        <w:t xml:space="preserve"> partir de tout </w:t>
-      </w:r>
-      <w:proofErr w:type="spellStart"/>
-      <w:r>
-        <w:rPr>
-          <w:rFonts w:ascii="Calibri" w:hAnsi="Calibri" w:cs="Calibri"/>
-          <w:lang/>
-        </w:rPr>
-        <w:t>ves</w:t>
-      </w:r>
-      <w:proofErr w:type="spellEnd"/>
-      <w:r>
-        <w:rPr>
-          <w:rFonts w:ascii="Calibri" w:hAnsi="Calibri" w:cs="Calibri"/>
-          <w:lang/>
-        </w:rPr>
-        <w:t xml:space="preserve"> critères que nous avons élaboré une fenêtre de recherche avec 4 attributs. </w:t>
-      </w:r>
-    </w:p>
-    <w:p>
-      <w:pPr>
-        <w:autoSpaceDE w:val="0"/>
-        <w:autoSpaceDN w:val="0"/>
-        <w:adjustRightInd w:val="0"/>
-        <w:rPr>
-          <w:rFonts w:ascii="Calibri" w:hAnsi="Calibri" w:cs="Calibri"/>
-          <w:lang/>
-        </w:rPr>
-      </w:pPr>
-      <w:r>
-        <w:rPr>
-          <w:rFonts w:ascii="Calibri" w:hAnsi="Calibri" w:cs="Calibri"/>
-          <w:lang/>
-        </w:rPr>
-        <w:tab/>
-        <w:t xml:space="preserve">Une fois que l'on a effectué une recherche il faut donner </w:t>
-      </w:r>
-      <w:proofErr w:type="gramStart"/>
-      <w:r>
-        <w:rPr>
-          <w:rFonts w:ascii="Calibri" w:hAnsi="Calibri" w:cs="Calibri"/>
-          <w:lang/>
-        </w:rPr>
-        <w:t>a</w:t>
-      </w:r>
-      <w:proofErr w:type="gramEnd"/>
-      <w:r>
-        <w:rPr>
-          <w:rFonts w:ascii="Calibri" w:hAnsi="Calibri" w:cs="Calibri"/>
-          <w:lang/>
-        </w:rPr>
-        <w:t xml:space="preserve"> l'utilisateur les résultats qui correspondent. Ainsi on a créé une nouvelle fenêtre qui affiche sous une forme de Master </w:t>
-      </w:r>
-      <w:proofErr w:type="spellStart"/>
-      <w:r>
-        <w:rPr>
-          <w:rFonts w:ascii="Calibri" w:hAnsi="Calibri" w:cs="Calibri"/>
-          <w:lang/>
-        </w:rPr>
-        <w:t>Detail</w:t>
-      </w:r>
-      <w:proofErr w:type="spellEnd"/>
-      <w:r>
-        <w:rPr>
-          <w:rFonts w:ascii="Calibri" w:hAnsi="Calibri" w:cs="Calibri"/>
-          <w:lang/>
-        </w:rPr>
-        <w:t xml:space="preserve"> une liste de nom de bars. Il nous est venu à l'esprit que pour repérer un bar, il serait plus facile à l'utilisateur de le visualiser sur une carte. Ainsi </w:t>
-      </w:r>
-      <w:proofErr w:type="spellStart"/>
-      <w:r>
-        <w:rPr>
-          <w:rFonts w:ascii="Calibri" w:hAnsi="Calibri" w:cs="Calibri"/>
-          <w:lang/>
-        </w:rPr>
-        <w:t>lorqu'aucun</w:t>
-      </w:r>
-      <w:proofErr w:type="spellEnd"/>
-      <w:r>
-        <w:rPr>
-          <w:rFonts w:ascii="Calibri" w:hAnsi="Calibri" w:cs="Calibri"/>
-          <w:lang/>
-        </w:rPr>
-        <w:t xml:space="preserve"> bar n'est </w:t>
-      </w:r>
-      <w:proofErr w:type="spellStart"/>
-      <w:r>
-        <w:rPr>
-          <w:rFonts w:ascii="Calibri" w:hAnsi="Calibri" w:cs="Calibri"/>
-          <w:lang/>
-        </w:rPr>
-        <w:t>séléctionné</w:t>
-      </w:r>
-      <w:proofErr w:type="spellEnd"/>
-      <w:r>
-        <w:rPr>
-          <w:rFonts w:ascii="Calibri" w:hAnsi="Calibri" w:cs="Calibri"/>
-          <w:lang/>
-        </w:rPr>
-        <w:t xml:space="preserve">, une carte de la ville est affichée. Une fois que l'on a cliqué sur un bar, ses caractéristiques s'affichent. Nous avons pensé </w:t>
-      </w:r>
-      <w:proofErr w:type="gramStart"/>
-      <w:r>
-        <w:rPr>
-          <w:rFonts w:ascii="Calibri" w:hAnsi="Calibri" w:cs="Calibri"/>
-          <w:lang/>
-        </w:rPr>
-        <w:t>a</w:t>
-      </w:r>
-      <w:proofErr w:type="gramEnd"/>
-      <w:r>
-        <w:rPr>
-          <w:rFonts w:ascii="Calibri" w:hAnsi="Calibri" w:cs="Calibri"/>
-          <w:lang/>
-        </w:rPr>
-        <w:t xml:space="preserve"> ce que l'utilisateur voudrait savoir son adresse, un numéro de téléphone, la liste des boissons qu'ils servent et aussi une note attribuée par les autres utilisateurs. Il on y rajoutera aussi des photos qui lui permettront de l'identifier rapidement sur place et une </w:t>
-      </w:r>
-      <w:proofErr w:type="spellStart"/>
-      <w:r>
-        <w:rPr>
-          <w:rFonts w:ascii="Calibri" w:hAnsi="Calibri" w:cs="Calibri"/>
-          <w:lang/>
-        </w:rPr>
-        <w:t>map</w:t>
-      </w:r>
-      <w:proofErr w:type="spellEnd"/>
-      <w:r>
-        <w:rPr>
-          <w:rFonts w:ascii="Calibri" w:hAnsi="Calibri" w:cs="Calibri"/>
-          <w:lang/>
-        </w:rPr>
-        <w:t xml:space="preserve"> qui lui permettra de s'y rendre en toute facilité. </w:t>
-      </w:r>
-    </w:p>
-    <w:p>
-      <w:pPr>
-        <w:autoSpaceDE w:val="0"/>
-        <w:autoSpaceDN w:val="0"/>
-        <w:adjustRightInd w:val="0"/>
-        <w:rPr>
-          <w:rFonts w:ascii="Calibri" w:hAnsi="Calibri" w:cs="Calibri"/>
-          <w:lang/>
-        </w:rPr>
-      </w:pPr>
-      <w:r>
-        <w:rPr>
-          <w:rFonts w:ascii="Calibri" w:hAnsi="Calibri" w:cs="Calibri"/>
-          <w:lang/>
-        </w:rPr>
-        <w:tab/>
-        <w:t xml:space="preserve">Pour que les personnes puissent accéder à cette application il faut qu'elles possèdent un compte. Ce dernier aura pour but de pouvoir donner son avis sur un bar ou lui donner une note. Ainsi il a fallu </w:t>
-      </w:r>
-      <w:proofErr w:type="spellStart"/>
-      <w:r>
-        <w:rPr>
-          <w:rFonts w:ascii="Calibri" w:hAnsi="Calibri" w:cs="Calibri"/>
-          <w:lang/>
-        </w:rPr>
-        <w:t>réléchir</w:t>
-      </w:r>
-      <w:proofErr w:type="spellEnd"/>
-      <w:r>
-        <w:rPr>
-          <w:rFonts w:ascii="Calibri" w:hAnsi="Calibri" w:cs="Calibri"/>
-          <w:lang/>
-        </w:rPr>
-        <w:t xml:space="preserve"> tout autour ce compte, des caractéristiques qui seront obligatoire, celles qui ne le seront pas, comment modifier son profil, comment donner son avis et poster des commentaires. Lors de l'inscription l'utilisateur pourra rajouter des informations supplémentaires non </w:t>
-      </w:r>
-      <w:proofErr w:type="gramStart"/>
-      <w:r>
-        <w:rPr>
-          <w:rFonts w:ascii="Calibri" w:hAnsi="Calibri" w:cs="Calibri"/>
-          <w:lang/>
-        </w:rPr>
-        <w:t>obligatoire tel</w:t>
-      </w:r>
-      <w:proofErr w:type="gramEnd"/>
-      <w:r>
-        <w:rPr>
-          <w:rFonts w:ascii="Calibri" w:hAnsi="Calibri" w:cs="Calibri"/>
-          <w:lang/>
-        </w:rPr>
-        <w:t xml:space="preserve"> que une photo de profil ou une boisson préférée. </w:t>
-      </w:r>
-    </w:p>
-    <w:p>
-      <w:pPr>
-        <w:autoSpaceDE w:val="0"/>
-        <w:autoSpaceDN w:val="0"/>
-        <w:adjustRightInd w:val="0"/>
-        <w:rPr>
-          <w:rFonts w:ascii="Calibri" w:hAnsi="Calibri" w:cs="Calibri"/>
-          <w:lang/>
-        </w:rPr>
-      </w:pPr>
-    </w:p>
-    <w:p>
-      <w:pPr>
-        <w:autoSpaceDE w:val="0"/>
-        <w:autoSpaceDN w:val="0"/>
-        <w:adjustRightInd w:val="0"/>
-        <w:rPr>
-          <w:rFonts w:ascii="Calibri" w:hAnsi="Calibri" w:cs="Calibri"/>
-          <w:lang/>
-        </w:rPr>
-      </w:pPr>
-      <w:r>
-        <w:rPr>
-          <w:rFonts w:ascii="Calibri" w:hAnsi="Calibri" w:cs="Calibri"/>
-          <w:lang/>
+        </w:rPr>
+      </w:pPr>
+      <w:r>
+        <w:rPr>
+          <w:rFonts w:ascii="Calibri" w:hAnsi="Calibri" w:cs="Calibri"/>
         </w:rPr>
         <w:t xml:space="preserve">Nous rappelons toutefois que l'abus d'alcool est dangereux pour la santé, pour plus d'information rendez vous sur </w:t>
       </w:r>
-      <w:hyperlink r:id="rId19" w:history="1">
+      <w:hyperlink r:id="rId20" w:history="1">
         <w:r>
           <w:rPr>
             <w:rFonts w:ascii="Calibri" w:hAnsi="Calibri" w:cs="Calibri"/>
-            <w:lang/>
           </w:rPr>
           <w:t>http://social-sante.gouv.fr/</w:t>
         </w:r>
@@ -1086,21 +1085,18 @@
         <w:adjustRightInd w:val="0"/>
         <w:rPr>
           <w:rFonts w:ascii="Calibri" w:hAnsi="Calibri" w:cs="Calibri"/>
-          <w:lang/>
-        </w:rPr>
-      </w:pPr>
-      <w:r>
-        <w:rPr>
-          <w:rFonts w:ascii="Calibri" w:hAnsi="Calibri" w:cs="Calibri"/>
-          <w:lang/>
+        </w:rPr>
+      </w:pPr>
+      <w:r>
+        <w:rPr>
+          <w:rFonts w:ascii="Calibri" w:hAnsi="Calibri" w:cs="Calibri"/>
         </w:rPr>
         <w:t xml:space="preserve">Ceci était un message du gouvernement, pour plus d'informations rendez vous sur </w:t>
       </w:r>
-      <w:hyperlink r:id="rId20" w:history="1">
+      <w:hyperlink r:id="rId21" w:history="1">
         <w:r>
           <w:rPr>
             <w:rFonts w:ascii="Calibri" w:hAnsi="Calibri" w:cs="Calibri"/>
-            <w:lang/>
           </w:rPr>
           <w:t>http://www.gouvernement.fr/</w:t>
         </w:r>
@@ -1109,9 +1105,6 @@
     <w:p>
       <w:pPr>
         <w:jc w:val="center"/>
-        <w:rPr>
-          <w:lang/>
-        </w:rPr>
       </w:pPr>
     </w:p>
     <w:sectPr>
@@ -1122,6 +1115,126 @@
     </w:sectPr>
   </w:body>
 </w:document>
+</file>
+
+<file path=word/numbering.xml><?xml version="1.0" encoding="utf-8"?>
+<w:numbering xmlns:ve="http://schemas.openxmlformats.org/markup-compatibility/2006" xmlns:o="urn:schemas-microsoft-com:office:office" xmlns:r="http://schemas.openxmlformats.org/officeDocument/2006/relationships" xmlns:m="http://schemas.openxmlformats.org/officeDocument/2006/math" xmlns:v="urn:schemas-microsoft-com:vml" xmlns:wp="http://schemas.openxmlformats.org/drawingml/2006/wordprocessingDrawing" xmlns:w10="urn:schemas-microsoft-com:office:word" xmlns:w="http://schemas.openxmlformats.org/wordprocessingml/2006/main" xmlns:wne="http://schemas.microsoft.com/office/word/2006/wordml">
+  <w:abstractNum w:abstractNumId="0">
+    <w:nsid w:val="5257233B"/>
+    <w:multiLevelType w:val="hybridMultilevel"/>
+    <w:tmpl w:val="1086359A"/>
+    <w:lvl w:ilvl="0" w:tplc="C55AB6E6">
+      <w:numFmt w:val="bullet"/>
+      <w:lvlText w:val="-"/>
+      <w:lvlJc w:val="left"/>
+      <w:pPr>
+        <w:ind w:left="720" w:hanging="360"/>
+      </w:pPr>
+      <w:rPr>
+        <w:rFonts w:ascii="Calibri" w:eastAsiaTheme="minorHAnsi" w:hAnsi="Calibri" w:cs="Calibri" w:hint="default"/>
+      </w:rPr>
+    </w:lvl>
+    <w:lvl w:ilvl="1" w:tplc="040C0003" w:tentative="1">
+      <w:start w:val="1"/>
+      <w:numFmt w:val="bullet"/>
+      <w:lvlText w:val="o"/>
+      <w:lvlJc w:val="left"/>
+      <w:pPr>
+        <w:ind w:left="1440" w:hanging="360"/>
+      </w:pPr>
+      <w:rPr>
+        <w:rFonts w:ascii="Courier New" w:hAnsi="Courier New" w:cs="Courier New" w:hint="default"/>
+      </w:rPr>
+    </w:lvl>
+    <w:lvl w:ilvl="2" w:tplc="040C0005" w:tentative="1">
+      <w:start w:val="1"/>
+      <w:numFmt w:val="bullet"/>
+      <w:lvlText w:val=""/>
+      <w:lvlJc w:val="left"/>
+      <w:pPr>
+        <w:ind w:left="2160" w:hanging="360"/>
+      </w:pPr>
+      <w:rPr>
+        <w:rFonts w:ascii="Wingdings" w:hAnsi="Wingdings" w:hint="default"/>
+      </w:rPr>
+    </w:lvl>
+    <w:lvl w:ilvl="3" w:tplc="040C0001" w:tentative="1">
+      <w:start w:val="1"/>
+      <w:numFmt w:val="bullet"/>
+      <w:lvlText w:val=""/>
+      <w:lvlJc w:val="left"/>
+      <w:pPr>
+        <w:ind w:left="2880" w:hanging="360"/>
+      </w:pPr>
+      <w:rPr>
+        <w:rFonts w:ascii="Symbol" w:hAnsi="Symbol" w:hint="default"/>
+      </w:rPr>
+    </w:lvl>
+    <w:lvl w:ilvl="4" w:tplc="040C0003" w:tentative="1">
+      <w:start w:val="1"/>
+      <w:numFmt w:val="bullet"/>
+      <w:lvlText w:val="o"/>
+      <w:lvlJc w:val="left"/>
+      <w:pPr>
+        <w:ind w:left="3600" w:hanging="360"/>
+      </w:pPr>
+      <w:rPr>
+        <w:rFonts w:ascii="Courier New" w:hAnsi="Courier New" w:cs="Courier New" w:hint="default"/>
+      </w:rPr>
+    </w:lvl>
+    <w:lvl w:ilvl="5" w:tplc="040C0005" w:tentative="1">
+      <w:start w:val="1"/>
+      <w:numFmt w:val="bullet"/>
+      <w:lvlText w:val=""/>
+      <w:lvlJc w:val="left"/>
+      <w:pPr>
+        <w:ind w:left="4320" w:hanging="360"/>
+      </w:pPr>
+      <w:rPr>
+        <w:rFonts w:ascii="Wingdings" w:hAnsi="Wingdings" w:hint="default"/>
+      </w:rPr>
+    </w:lvl>
+    <w:lvl w:ilvl="6" w:tplc="040C0001" w:tentative="1">
+      <w:start w:val="1"/>
+      <w:numFmt w:val="bullet"/>
+      <w:lvlText w:val=""/>
+      <w:lvlJc w:val="left"/>
+      <w:pPr>
+        <w:ind w:left="5040" w:hanging="360"/>
+      </w:pPr>
+      <w:rPr>
+        <w:rFonts w:ascii="Symbol" w:hAnsi="Symbol" w:hint="default"/>
+      </w:rPr>
+    </w:lvl>
+    <w:lvl w:ilvl="7" w:tplc="040C0003" w:tentative="1">
+      <w:start w:val="1"/>
+      <w:numFmt w:val="bullet"/>
+      <w:lvlText w:val="o"/>
+      <w:lvlJc w:val="left"/>
+      <w:pPr>
+        <w:ind w:left="5760" w:hanging="360"/>
+      </w:pPr>
+      <w:rPr>
+        <w:rFonts w:ascii="Courier New" w:hAnsi="Courier New" w:cs="Courier New" w:hint="default"/>
+      </w:rPr>
+    </w:lvl>
+    <w:lvl w:ilvl="8" w:tplc="040C0005" w:tentative="1">
+      <w:start w:val="1"/>
+      <w:numFmt w:val="bullet"/>
+      <w:lvlText w:val=""/>
+      <w:lvlJc w:val="left"/>
+      <w:pPr>
+        <w:ind w:left="6480" w:hanging="360"/>
+      </w:pPr>
+      <w:rPr>
+        <w:rFonts w:ascii="Wingdings" w:hAnsi="Wingdings" w:hint="default"/>
+      </w:rPr>
+    </w:lvl>
+  </w:abstractNum>
+  <w:num w:numId="1">
+    <w:abstractNumId w:val="0"/>
+  </w:num>
+</w:numbering>
 </file>
 
 <file path=word/styles.xml><?xml version="1.0" encoding="utf-8"?>
@@ -1368,6 +1481,17 @@
         <w:right w:w="108" w:type="dxa"/>
       </w:tblCellMar>
     </w:tblPr>
+  </w:style>
+  <w:style w:type="paragraph" w:styleId="Paragraphedeliste">
+    <w:name w:val="List Paragraph"/>
+    <w:basedOn w:val="Normal"/>
+    <w:uiPriority w:val="34"/>
+    <w:qFormat/>
+    <w:rsid w:val="00586E0F"/>
+    <w:pPr>
+      <w:ind w:left="720"/>
+      <w:contextualSpacing/>
+    </w:pPr>
   </w:style>
 </w:styles>
 </file>
@@ -1660,7 +1784,7 @@
 </file>
 
 <file path=customXml/itemProps1.xml><?xml version="1.0" encoding="utf-8"?>
-<ds:datastoreItem xmlns:ds="http://schemas.openxmlformats.org/officeDocument/2006/customXml" ds:itemID="{D9C6D7E5-73D5-4685-A542-3356BF11FD2C}">
+<ds:datastoreItem xmlns:ds="http://schemas.openxmlformats.org/officeDocument/2006/customXml" ds:itemID="{7722903C-8415-4477-9E18-7DAD55286AC8}">
   <ds:schemaRefs>
     <ds:schemaRef ds:uri="http://schemas.openxmlformats.org/officeDocument/2006/bibliography"/>
   </ds:schemaRefs>

</xml_diff>

<commit_message>
contexte + maj todo
</commit_message>
<xml_diff>
--- a/Library/documents.docx
+++ b/Library/documents.docx
@@ -1,6 +1,6 @@
 
 <file path=word/document.xml><?xml version="1.0" encoding="utf-8"?>
-<w:document xmlns:wpc="http://schemas.microsoft.com/office/word/2010/wordprocessingCanvas" xmlns:mc="http://schemas.openxmlformats.org/markup-compatibility/2006" xmlns:o="urn:schemas-microsoft-com:office:office" xmlns:r="http://schemas.openxmlformats.org/officeDocument/2006/relationships" xmlns:m="http://schemas.openxmlformats.org/officeDocument/2006/math" xmlns:v="urn:schemas-microsoft-com:vml" xmlns:wp14="http://schemas.microsoft.com/office/word/2010/wordprocessingDrawing" xmlns:wp="http://schemas.openxmlformats.org/drawingml/2006/wordprocessingDrawing" xmlns:w10="urn:schemas-microsoft-com:office:word" xmlns:w="http://schemas.openxmlformats.org/wordprocessingml/2006/main" xmlns:w14="http://schemas.microsoft.com/office/word/2010/wordml" xmlns:w15="http://schemas.microsoft.com/office/word/2012/wordml" xmlns:wpg="http://schemas.microsoft.com/office/word/2010/wordprocessingGroup" xmlns:wpi="http://schemas.microsoft.com/office/word/2010/wordprocessingInk" xmlns:wne="http://schemas.microsoft.com/office/word/2006/wordml" xmlns:wps="http://schemas.microsoft.com/office/word/2010/wordprocessingShape" mc:Ignorable="w14 w15 wp14">
+<w:document xmlns:ve="http://schemas.openxmlformats.org/markup-compatibility/2006" xmlns:o="urn:schemas-microsoft-com:office:office" xmlns:r="http://schemas.openxmlformats.org/officeDocument/2006/relationships" xmlns:m="http://schemas.openxmlformats.org/officeDocument/2006/math" xmlns:v="urn:schemas-microsoft-com:vml" xmlns:wp="http://schemas.openxmlformats.org/drawingml/2006/wordprocessingDrawing" xmlns:w10="urn:schemas-microsoft-com:office:word" xmlns:w="http://schemas.openxmlformats.org/wordprocessingml/2006/main" xmlns:wne="http://schemas.microsoft.com/office/word/2006/wordml">
   <w:body>
     <w:p>
       <w:pPr>
@@ -17,7 +17,25 @@
           <w:sz w:val="28"/>
           <w:u w:val="single"/>
         </w:rPr>
-        <w:t>Présentation du projet « SearchBars »</w:t>
+        <w:t>Présentation du projet « </w:t>
+      </w:r>
+      <w:proofErr w:type="spellStart"/>
+      <w:r>
+        <w:rPr>
+          <w:b/>
+          <w:sz w:val="28"/>
+          <w:u w:val="single"/>
+        </w:rPr>
+        <w:t>SearchBars</w:t>
+      </w:r>
+      <w:proofErr w:type="spellEnd"/>
+      <w:r>
+        <w:rPr>
+          <w:b/>
+          <w:sz w:val="28"/>
+          <w:u w:val="single"/>
+        </w:rPr>
+        <w:t> »</w:t>
       </w:r>
     </w:p>
     <w:p>
@@ -65,7 +83,13 @@
         <w:rPr>
           <w:rFonts w:ascii="Calibri" w:hAnsi="Calibri" w:cs="Calibri"/>
         </w:rPr>
-        <w:t xml:space="preserve">Nous avons décidé de créer une application étant capable de recenser les bars d'une ville.  </w:t>
+        <w:t xml:space="preserve">Nous avons décidé de créer une application étant capable de </w:t>
+      </w:r>
+      <w:r>
+        <w:rPr>
+          <w:rFonts w:ascii="Calibri" w:hAnsi="Calibri" w:cs="Calibri"/>
+        </w:rPr>
+        <w:t>recenser les bars d'une ville et d’afficher des informations sur les boissons servies par ce bar.</w:t>
       </w:r>
     </w:p>
     <w:p>
@@ -98,7 +122,55 @@
           <w:rFonts w:ascii="Calibri" w:hAnsi="Calibri" w:cs="Calibri"/>
         </w:rPr>
         <w:tab/>
-        <w:t xml:space="preserve">Ainsi, nous avons eu l'idée de réaliser une recherche avec plusieurs arguments pour nous puissions répondre à sa demande avec le plus de précision possible. Nous avons donc choisi comme critères la ville car nous avons pour objectif de réaliser cette application pour plusieurs villes. Il faut aussi prendre en compte le fait qu'il veuille seulement boire ou manger aussi. Il va par la même occasion chercher une boisson précise ou des bars qui ont une bonne réputation. C'est donc à partir de tous ces critères que nous avons élaboré une fenêtre de recherche avec 4 attributs. </w:t>
+        <w:t xml:space="preserve">Ainsi, nous avons eu l'idée de réaliser une recherche avec plusieurs </w:t>
+      </w:r>
+      <w:r>
+        <w:rPr>
+          <w:rFonts w:ascii="Calibri" w:hAnsi="Calibri" w:cs="Calibri"/>
+        </w:rPr>
+        <w:t>champs</w:t>
+      </w:r>
+      <w:r>
+        <w:rPr>
+          <w:rFonts w:ascii="Calibri" w:hAnsi="Calibri" w:cs="Calibri"/>
+        </w:rPr>
+        <w:t xml:space="preserve"> pour nous puissions répondre à </w:t>
+      </w:r>
+      <w:r>
+        <w:rPr>
+          <w:rFonts w:ascii="Calibri" w:hAnsi="Calibri" w:cs="Calibri"/>
+        </w:rPr>
+        <w:t>ses attentes</w:t>
+      </w:r>
+      <w:r>
+        <w:rPr>
+          <w:rFonts w:ascii="Calibri" w:hAnsi="Calibri" w:cs="Calibri"/>
+        </w:rPr>
+        <w:t xml:space="preserve"> avec le plus de précision possible. Nous avons donc choisi comme critères la ville car nous avons pour objectif de réaliser cette application pour plusieurs villes. Il faut aussi prendre en compte le fait qu'il </w:t>
+      </w:r>
+      <w:r>
+        <w:rPr>
+          <w:rFonts w:ascii="Calibri" w:hAnsi="Calibri" w:cs="Calibri"/>
+        </w:rPr>
+        <w:t>souhaite se restaurer en plus de boire</w:t>
+      </w:r>
+      <w:r>
+        <w:rPr>
+          <w:rFonts w:ascii="Calibri" w:hAnsi="Calibri" w:cs="Calibri"/>
+        </w:rPr>
+        <w:t xml:space="preserve">. Il va par la même occasion chercher une boisson précise ou des bars qui ont une bonne réputation. C'est donc à partir de tous ces critères que nous avons élaboré une fenêtre de recherche avec 4 </w:t>
+      </w:r>
+      <w:r>
+        <w:rPr>
+          <w:rFonts w:ascii="Calibri" w:hAnsi="Calibri" w:cs="Calibri"/>
+        </w:rPr>
+        <w:t>champs</w:t>
+      </w:r>
+      <w:r>
+        <w:rPr>
+          <w:rFonts w:ascii="Calibri" w:hAnsi="Calibri" w:cs="Calibri"/>
+        </w:rPr>
+        <w:t xml:space="preserve">. </w:t>
       </w:r>
     </w:p>
     <w:p>
@@ -115,7 +187,113 @@
           <w:rFonts w:ascii="Calibri" w:hAnsi="Calibri" w:cs="Calibri"/>
         </w:rPr>
         <w:tab/>
-        <w:t xml:space="preserve">Une fois que l'on a effectué une recherche il faut donner à l'utilisateur les résultats qui correspondent. Ainsi on a créé une nouvelle fenêtre qui affiche sous une forme de Master Detail une liste de nom de bars. Il nous est venu à l'esprit que pour repérer un bar, il serait plus facile à l'utilisateur de le visualiser sur une carte. Ainsi lorsqu’aucun bar n'est sélectionné, une carte de la ville est affichée. Une fois que l'on a cliqué sur un bar, ses caractéristiques s'affichent. Nous avons pensé à ce que l'utilisateur voudrait savoir son adresse, un numéro de téléphone, la liste des boissons qu'ils servent et aussi une note attribuée par les autres utilisateurs. Il on y rajoutera aussi des photos qui lui permettront de l'identifier rapidement sur place et une map qui lui permettra de s'y rendre en toute facilité. </w:t>
+        <w:t xml:space="preserve">Une fois que l'on a effectué une recherche il faut donner à l'utilisateur les résultats qui correspondent. Ainsi on a créé une nouvelle fenêtre qui affiche sous une forme de Master </w:t>
+      </w:r>
+      <w:proofErr w:type="spellStart"/>
+      <w:r>
+        <w:rPr>
+          <w:rFonts w:ascii="Calibri" w:hAnsi="Calibri" w:cs="Calibri"/>
+        </w:rPr>
+        <w:t>Detail</w:t>
+      </w:r>
+      <w:proofErr w:type="spellEnd"/>
+      <w:r>
+        <w:rPr>
+          <w:rFonts w:ascii="Calibri" w:hAnsi="Calibri" w:cs="Calibri"/>
+        </w:rPr>
+        <w:t xml:space="preserve"> une liste de nom de bars. Il nous est venu à l'esprit que pour repérer un bar</w:t>
+      </w:r>
+      <w:r>
+        <w:rPr>
+          <w:rFonts w:ascii="Calibri" w:hAnsi="Calibri" w:cs="Calibri"/>
+        </w:rPr>
+        <w:t xml:space="preserve"> géographiquement</w:t>
+      </w:r>
+      <w:r>
+        <w:rPr>
+          <w:rFonts w:ascii="Calibri" w:hAnsi="Calibri" w:cs="Calibri"/>
+        </w:rPr>
+        <w:t xml:space="preserve">, il serait plus facile à l'utilisateur de le visualiser sur une carte. Ainsi lorsqu’aucun bar n'est sélectionné, une carte de la ville est affichée. Une fois que l'on a cliqué sur un bar, ses caractéristiques s'affichent. Nous avons pensé que l'utilisateur voudrait savoir son adresse, </w:t>
+      </w:r>
+      <w:r>
+        <w:rPr>
+          <w:rFonts w:ascii="Calibri" w:hAnsi="Calibri" w:cs="Calibri"/>
+        </w:rPr>
+        <w:t xml:space="preserve">le </w:t>
+      </w:r>
+      <w:r>
+        <w:rPr>
+          <w:rFonts w:ascii="Calibri" w:hAnsi="Calibri" w:cs="Calibri"/>
+        </w:rPr>
+        <w:t>numéro de téléphone, la liste</w:t>
+      </w:r>
+      <w:r>
+        <w:rPr>
+          <w:rFonts w:ascii="Calibri" w:hAnsi="Calibri" w:cs="Calibri"/>
+        </w:rPr>
+        <w:t xml:space="preserve"> des boissons servies. Il souhaiterait surement aussi voir les différents avis et notes laissés par d’autres utilisateurs au sujet de ce bar.</w:t>
+      </w:r>
+      <w:r>
+        <w:rPr>
+          <w:rFonts w:ascii="Calibri" w:hAnsi="Calibri" w:cs="Calibri"/>
+        </w:rPr>
+        <w:t xml:space="preserve"> O</w:t>
+      </w:r>
+      <w:r>
+        <w:rPr>
+          <w:rFonts w:ascii="Calibri" w:hAnsi="Calibri" w:cs="Calibri"/>
+        </w:rPr>
+        <w:t xml:space="preserve">n y rajoutera aussi des photos qui lui permettront </w:t>
+      </w:r>
+      <w:r>
+        <w:rPr>
+          <w:rFonts w:ascii="Calibri" w:hAnsi="Calibri" w:cs="Calibri"/>
+        </w:rPr>
+        <w:t xml:space="preserve">de se faire une idée de l’ambiance et </w:t>
+      </w:r>
+      <w:r>
+        <w:rPr>
+          <w:rFonts w:ascii="Calibri" w:hAnsi="Calibri" w:cs="Calibri"/>
+        </w:rPr>
+        <w:t>de l'ide</w:t>
+      </w:r>
+      <w:r>
+        <w:rPr>
+          <w:rFonts w:ascii="Calibri" w:hAnsi="Calibri" w:cs="Calibri"/>
+        </w:rPr>
+        <w:t>ntifier rapidement sur place ainsi qu’</w:t>
+      </w:r>
+      <w:r>
+        <w:rPr>
+          <w:rFonts w:ascii="Calibri" w:hAnsi="Calibri" w:cs="Calibri"/>
+        </w:rPr>
+        <w:t xml:space="preserve">une </w:t>
+      </w:r>
+      <w:proofErr w:type="spellStart"/>
+      <w:r>
+        <w:rPr>
+          <w:rFonts w:ascii="Calibri" w:hAnsi="Calibri" w:cs="Calibri"/>
+        </w:rPr>
+        <w:t>map</w:t>
+      </w:r>
+      <w:proofErr w:type="spellEnd"/>
+      <w:r>
+        <w:rPr>
+          <w:rFonts w:ascii="Calibri" w:hAnsi="Calibri" w:cs="Calibri"/>
+        </w:rPr>
+        <w:t xml:space="preserve"> </w:t>
+      </w:r>
+      <w:r>
+        <w:rPr>
+          <w:rFonts w:ascii="Calibri" w:hAnsi="Calibri" w:cs="Calibri"/>
+        </w:rPr>
+        <w:t>lui permettant</w:t>
+      </w:r>
+      <w:r>
+        <w:rPr>
+          <w:rFonts w:ascii="Calibri" w:hAnsi="Calibri" w:cs="Calibri"/>
+        </w:rPr>
+        <w:t xml:space="preserve"> de s'y rendre en toute facilité. </w:t>
       </w:r>
     </w:p>
     <w:p>
@@ -132,25 +310,204 @@
           <w:rFonts w:ascii="Calibri" w:hAnsi="Calibri" w:cs="Calibri"/>
         </w:rPr>
         <w:tab/>
-        <w:t xml:space="preserve">Pour que les personnes puissent accéder à cette application il faut qu'elles possèdent un compte. Ce dernier aura pour but de pouvoir donner son avis sur un bar ou lui donner une note. Ainsi il a fallu réfléchir tout autour ce compte, des caractéristiques qui seront obligatoire, celles qui ne le seront pas, comment modifier son profil, comment donner son avis et poster des commentaires. Lors de l'inscription l'utilisateur pourra rajouter des informations supplémentaires non obligatoires telles qu’une photo de profil ou une boisson préférée. </w:t>
+        <w:t xml:space="preserve">Pour que les personnes puissent accéder à cette application il faut qu'elles possèdent un compte. Ce dernier </w:t>
+      </w:r>
+      <w:r>
+        <w:rPr>
+          <w:rFonts w:ascii="Calibri" w:hAnsi="Calibri" w:cs="Calibri"/>
+        </w:rPr>
+        <w:t>permet à l’utilisateur de</w:t>
+      </w:r>
+      <w:r>
+        <w:rPr>
+          <w:rFonts w:ascii="Calibri" w:hAnsi="Calibri" w:cs="Calibri"/>
+        </w:rPr>
+        <w:t xml:space="preserve"> donner </w:t>
+      </w:r>
+      <w:r>
+        <w:rPr>
+          <w:rFonts w:ascii="Calibri" w:hAnsi="Calibri" w:cs="Calibri"/>
+        </w:rPr>
+        <w:t>un avis personnel</w:t>
+      </w:r>
+      <w:r>
+        <w:rPr>
+          <w:rFonts w:ascii="Calibri" w:hAnsi="Calibri" w:cs="Calibri"/>
+        </w:rPr>
+        <w:t xml:space="preserve"> sur un bar </w:t>
+      </w:r>
+      <w:r>
+        <w:rPr>
+          <w:rFonts w:ascii="Calibri" w:hAnsi="Calibri" w:cs="Calibri"/>
+        </w:rPr>
+        <w:t xml:space="preserve">en lui donnant une note et un commentaire s’il le souhaite. </w:t>
+      </w:r>
+      <w:r>
+        <w:rPr>
+          <w:rFonts w:ascii="Calibri" w:hAnsi="Calibri" w:cs="Calibri"/>
+        </w:rPr>
+        <w:t>Cette note servira pour la notation générale du bar. En effet, comme il est dit plus haut lorsque les informations du bar s’afficheront, une note sera présente. Cette dernière sera ainsi constituée de toutes les notes attribuées par les différents comptes. I</w:t>
+      </w:r>
+      <w:r>
+        <w:rPr>
+          <w:rFonts w:ascii="Calibri" w:hAnsi="Calibri" w:cs="Calibri"/>
+        </w:rPr>
+        <w:t>l</w:t>
+      </w:r>
+      <w:r>
+        <w:rPr>
+          <w:rFonts w:ascii="Calibri" w:hAnsi="Calibri" w:cs="Calibri"/>
+        </w:rPr>
+        <w:t xml:space="preserve"> </w:t>
+      </w:r>
+      <w:r>
+        <w:rPr>
+          <w:rFonts w:ascii="Calibri" w:hAnsi="Calibri" w:cs="Calibri"/>
+        </w:rPr>
+        <w:t xml:space="preserve">a </w:t>
+      </w:r>
+      <w:r>
+        <w:rPr>
+          <w:rFonts w:ascii="Calibri" w:hAnsi="Calibri" w:cs="Calibri"/>
+        </w:rPr>
+        <w:t>aussi</w:t>
+      </w:r>
+      <w:r>
+        <w:rPr>
+          <w:rFonts w:ascii="Calibri" w:hAnsi="Calibri" w:cs="Calibri"/>
+        </w:rPr>
+        <w:t xml:space="preserve"> fallu réfléchir tout autour </w:t>
+      </w:r>
+      <w:r>
+        <w:rPr>
+          <w:rFonts w:ascii="Calibri" w:hAnsi="Calibri" w:cs="Calibri"/>
+        </w:rPr>
+        <w:t xml:space="preserve">de </w:t>
+      </w:r>
+      <w:r>
+        <w:rPr>
+          <w:rFonts w:ascii="Calibri" w:hAnsi="Calibri" w:cs="Calibri"/>
+        </w:rPr>
+        <w:t>ce compte, des caractéristiques qui seront obligatoire</w:t>
+      </w:r>
+      <w:r>
+        <w:rPr>
+          <w:rFonts w:ascii="Calibri" w:hAnsi="Calibri" w:cs="Calibri"/>
+        </w:rPr>
+        <w:t>s</w:t>
+      </w:r>
+      <w:r>
+        <w:rPr>
+          <w:rFonts w:ascii="Calibri" w:hAnsi="Calibri" w:cs="Calibri"/>
+        </w:rPr>
+        <w:t xml:space="preserve">, celles qui ne le seront pas, comment modifier son profil, comment donner son avis et poster des commentaires. Lors de l'inscription l'utilisateur pourra rajouter des informations supplémentaires non obligatoires telles qu’une photo de profil ou une boisson préférée. </w:t>
       </w:r>
     </w:p>
     <w:p>
       <w:pPr>
-        <w:rPr>
-          <w:b/>
-          <w:sz w:val="28"/>
-          <w:u w:val="single"/>
-        </w:rPr>
-      </w:pPr>
-      <w:r>
-        <w:rPr>
-          <w:b/>
-          <w:sz w:val="28"/>
-          <w:u w:val="single"/>
-        </w:rPr>
-        <w:br w:type="page"/>
-      </w:r>
+        <w:autoSpaceDE w:val="0"/>
+        <w:autoSpaceDN w:val="0"/>
+        <w:adjustRightInd w:val="0"/>
+        <w:rPr>
+          <w:rFonts w:ascii="Calibri" w:hAnsi="Calibri" w:cs="Calibri"/>
+        </w:rPr>
+      </w:pPr>
+      <w:r>
+        <w:rPr>
+          <w:rFonts w:ascii="Calibri" w:hAnsi="Calibri" w:cs="Calibri"/>
+        </w:rPr>
+        <w:t>En conclusion, ce projet a un objectif principal, rece</w:t>
+      </w:r>
+      <w:r>
+        <w:rPr>
+          <w:rFonts w:ascii="Calibri" w:hAnsi="Calibri" w:cs="Calibri"/>
+        </w:rPr>
+        <w:t xml:space="preserve">nser tout les bars présents dans une ville. Mais autour, plein d’options viennent se rajouter tel qu’intégrer une </w:t>
+      </w:r>
+      <w:proofErr w:type="spellStart"/>
+      <w:r>
+        <w:rPr>
+          <w:rFonts w:ascii="Calibri" w:hAnsi="Calibri" w:cs="Calibri"/>
+        </w:rPr>
+        <w:t>Map</w:t>
+      </w:r>
+      <w:proofErr w:type="spellEnd"/>
+      <w:r>
+        <w:rPr>
+          <w:rFonts w:ascii="Calibri" w:hAnsi="Calibri" w:cs="Calibri"/>
+        </w:rPr>
+        <w:t xml:space="preserve"> ou faire des comptes pour tout le monde. </w:t>
+      </w:r>
+    </w:p>
+    <w:p>
+      <w:pPr>
+        <w:autoSpaceDE w:val="0"/>
+        <w:autoSpaceDN w:val="0"/>
+        <w:adjustRightInd w:val="0"/>
+        <w:rPr>
+          <w:rFonts w:ascii="Calibri" w:hAnsi="Calibri" w:cs="Calibri"/>
+        </w:rPr>
+      </w:pPr>
+    </w:p>
+    <w:p>
+      <w:pPr>
+        <w:autoSpaceDE w:val="0"/>
+        <w:autoSpaceDN w:val="0"/>
+        <w:adjustRightInd w:val="0"/>
+        <w:rPr>
+          <w:rFonts w:ascii="Calibri" w:hAnsi="Calibri" w:cs="Calibri"/>
+        </w:rPr>
+      </w:pPr>
+    </w:p>
+    <w:p>
+      <w:pPr>
+        <w:autoSpaceDE w:val="0"/>
+        <w:autoSpaceDN w:val="0"/>
+        <w:adjustRightInd w:val="0"/>
+        <w:rPr>
+          <w:rFonts w:ascii="Calibri" w:hAnsi="Calibri" w:cs="Calibri"/>
+        </w:rPr>
+      </w:pPr>
+    </w:p>
+    <w:p>
+      <w:pPr>
+        <w:autoSpaceDE w:val="0"/>
+        <w:autoSpaceDN w:val="0"/>
+        <w:adjustRightInd w:val="0"/>
+        <w:rPr>
+          <w:rFonts w:ascii="Calibri" w:hAnsi="Calibri" w:cs="Calibri"/>
+        </w:rPr>
+      </w:pPr>
+    </w:p>
+    <w:p>
+      <w:pPr>
+        <w:autoSpaceDE w:val="0"/>
+        <w:autoSpaceDN w:val="0"/>
+        <w:adjustRightInd w:val="0"/>
+        <w:rPr>
+          <w:rFonts w:ascii="Calibri" w:hAnsi="Calibri" w:cs="Calibri"/>
+        </w:rPr>
+      </w:pPr>
+    </w:p>
+    <w:p>
+      <w:pPr>
+        <w:autoSpaceDE w:val="0"/>
+        <w:autoSpaceDN w:val="0"/>
+        <w:adjustRightInd w:val="0"/>
+        <w:rPr>
+          <w:rFonts w:ascii="Calibri" w:hAnsi="Calibri" w:cs="Calibri"/>
+        </w:rPr>
+      </w:pPr>
+    </w:p>
+    <w:p>
+      <w:pPr>
+        <w:autoSpaceDE w:val="0"/>
+        <w:autoSpaceDN w:val="0"/>
+        <w:adjustRightInd w:val="0"/>
+        <w:rPr>
+          <w:rFonts w:ascii="Calibri" w:hAnsi="Calibri" w:cs="Calibri"/>
+        </w:rPr>
+      </w:pPr>
     </w:p>
     <w:p>
       <w:pPr>
@@ -240,7 +597,7 @@
           <w:insideH w:val="none" w:sz="0" w:space="0" w:color="auto"/>
           <w:insideV w:val="none" w:sz="0" w:space="0" w:color="auto"/>
         </w:tblBorders>
-        <w:tblLook w:val="04A0" w:firstRow="1" w:lastRow="0" w:firstColumn="1" w:lastColumn="0" w:noHBand="0" w:noVBand="1"/>
+        <w:tblLook w:val="04A0"/>
       </w:tblPr>
       <w:tblGrid>
         <w:gridCol w:w="5916"/>
@@ -283,10 +640,10 @@
                           </pic:cNvPicPr>
                         </pic:nvPicPr>
                         <pic:blipFill>
-                          <a:blip r:embed="rId7">
+                          <a:blip r:embed="rId7" cstate="print">
                             <a:extLst>
                               <a:ext uri="{28A0092B-C50C-407E-A947-70E740481C1C}">
-                                <a14:useLocalDpi xmlns:a14="http://schemas.microsoft.com/office/drawing/2010/main" val="0"/>
+                                <a14:useLocalDpi xmlns:a14="http://schemas.microsoft.com/office/drawing/2010/main" xmlns:wps="http://schemas.microsoft.com/office/word/2010/wordprocessingShape" xmlns:wpi="http://schemas.microsoft.com/office/word/2010/wordprocessingInk" xmlns:wpg="http://schemas.microsoft.com/office/word/2010/wordprocessingGroup" xmlns:w15="http://schemas.microsoft.com/office/word/2012/wordml" xmlns:w14="http://schemas.microsoft.com/office/word/2010/wordml" xmlns:w="http://schemas.openxmlformats.org/wordprocessingml/2006/main" xmlns:w10="urn:schemas-microsoft-com:office:word" xmlns:wp14="http://schemas.microsoft.com/office/word/2010/wordprocessingDrawing" xmlns:v="urn:schemas-microsoft-com:vml" xmlns:o="urn:schemas-microsoft-com:office:office" xmlns:mc="http://schemas.openxmlformats.org/markup-compatibility/2006" xmlns:wpc="http://schemas.microsoft.com/office/word/2010/wordprocessingCanvas" xmlns="" val="0"/>
                               </a:ext>
                             </a:extLst>
                           </a:blip>
@@ -347,7 +704,7 @@
                 <w:bottom w:w="113" w:type="dxa"/>
                 <w:right w:w="0" w:type="dxa"/>
               </w:tblCellMar>
-              <w:tblLook w:val="04A0" w:firstRow="1" w:lastRow="0" w:firstColumn="1" w:lastColumn="0" w:noHBand="0" w:noVBand="1"/>
+              <w:tblLook w:val="04A0"/>
             </w:tblPr>
             <w:tblGrid>
               <w:gridCol w:w="3265"/>
@@ -399,7 +756,7 @@
                 <w:lang w:eastAsia="fr-FR"/>
               </w:rPr>
               <w:drawing>
-                <wp:inline distT="0" distB="0" distL="0" distR="0" wp14:anchorId="6CAA63D9" wp14:editId="5FC56208">
+                <wp:inline distT="0" distB="0" distL="0" distR="0">
                   <wp:extent cx="2520000" cy="4850818"/>
                   <wp:effectExtent l="19050" t="0" r="0" b="0"/>
                   <wp:docPr id="72" name="Image 72" descr="D:\Workspace\temp\SubscribeWindow.png"/>
@@ -513,10 +870,10 @@
                           </pic:cNvPicPr>
                         </pic:nvPicPr>
                         <pic:blipFill>
-                          <a:blip r:embed="rId9">
+                          <a:blip r:embed="rId9" cstate="print">
                             <a:extLst>
                               <a:ext uri="{28A0092B-C50C-407E-A947-70E740481C1C}">
-                                <a14:useLocalDpi xmlns:a14="http://schemas.microsoft.com/office/drawing/2010/main" val="0"/>
+                                <a14:useLocalDpi xmlns:a14="http://schemas.microsoft.com/office/drawing/2010/main" xmlns:wps="http://schemas.microsoft.com/office/word/2010/wordprocessingShape" xmlns:wpi="http://schemas.microsoft.com/office/word/2010/wordprocessingInk" xmlns:wpg="http://schemas.microsoft.com/office/word/2010/wordprocessingGroup" xmlns:w15="http://schemas.microsoft.com/office/word/2012/wordml" xmlns:w14="http://schemas.microsoft.com/office/word/2010/wordml" xmlns:w="http://schemas.openxmlformats.org/wordprocessingml/2006/main" xmlns:w10="urn:schemas-microsoft-com:office:word" xmlns:wp14="http://schemas.microsoft.com/office/word/2010/wordprocessingDrawing" xmlns:v="urn:schemas-microsoft-com:vml" xmlns:o="urn:schemas-microsoft-com:office:office" xmlns:mc="http://schemas.openxmlformats.org/markup-compatibility/2006" xmlns:wpc="http://schemas.microsoft.com/office/word/2010/wordprocessingCanvas" xmlns="" val="0"/>
                               </a:ext>
                             </a:extLst>
                           </a:blip>
@@ -640,7 +997,15 @@
               <w:jc w:val="center"/>
             </w:pPr>
             <w:r>
-              <w:t>Bouton « + » permettant de rajouter une ListBox pour éventuellement saisir une boisson en plus.</w:t>
+              <w:t xml:space="preserve">Bouton « + » permettant de rajouter une </w:t>
+            </w:r>
+            <w:proofErr w:type="spellStart"/>
+            <w:r>
+              <w:t>ListBox</w:t>
+            </w:r>
+            <w:proofErr w:type="spellEnd"/>
+            <w:r>
+              <w:t xml:space="preserve"> pour éventuellement saisir une boisson en plus.</w:t>
             </w:r>
           </w:p>
         </w:tc>
@@ -664,7 +1029,7 @@
                 <w:lang w:eastAsia="fr-FR"/>
               </w:rPr>
               <w:drawing>
-                <wp:inline distT="0" distB="0" distL="0" distR="0" wp14:anchorId="64642016" wp14:editId="702FE17A">
+                <wp:inline distT="0" distB="0" distL="0" distR="0">
                   <wp:extent cx="3596640" cy="2697480"/>
                   <wp:effectExtent l="19050" t="0" r="3810" b="0"/>
                   <wp:docPr id="2" name="Image 524" descr="C:\Users\pierr\AppData\Local\Microsoft\Windows\INetCache\Content.Word\SearchResultWindow.png"/>
@@ -762,8 +1127,13 @@
               <w:spacing w:after="160" w:line="259" w:lineRule="auto"/>
               <w:jc w:val="center"/>
             </w:pPr>
-            <w:r>
-              <w:t>ListeBox avec tous les bars remplissant les critères saisis précédemment</w:t>
+            <w:proofErr w:type="spellStart"/>
+            <w:r>
+              <w:t>ListeBox</w:t>
+            </w:r>
+            <w:proofErr w:type="spellEnd"/>
+            <w:r>
+              <w:t xml:space="preserve"> avec tous les bars remplissant les critères saisis précédemment</w:t>
             </w:r>
           </w:p>
           <w:p>
@@ -777,7 +1147,31 @@
               <w:jc w:val="center"/>
             </w:pPr>
             <w:r>
-              <w:t>Nom de la ville sélectionnée suivis d’une carte dynamique (Bing map) où chaque bar présent dans la ListeBox seront marqués sur la carte.</w:t>
+              <w:t xml:space="preserve">Nom de la ville sélectionnée suivis d’une carte dynamique (Bing </w:t>
+            </w:r>
+            <w:proofErr w:type="spellStart"/>
+            <w:r>
+              <w:t>map</w:t>
+            </w:r>
+            <w:proofErr w:type="spellEnd"/>
+            <w:r>
+              <w:t xml:space="preserve">) où chaque bar présent dans la </w:t>
+            </w:r>
+            <w:proofErr w:type="spellStart"/>
+            <w:r>
+              <w:t>ListeBox</w:t>
+            </w:r>
+            <w:proofErr w:type="spellEnd"/>
+            <w:r>
+              <w:t xml:space="preserve"> </w:t>
+            </w:r>
+            <w:proofErr w:type="gramStart"/>
+            <w:r>
+              <w:t>seront</w:t>
+            </w:r>
+            <w:proofErr w:type="gramEnd"/>
+            <w:r>
+              <w:t xml:space="preserve"> marqués sur la carte.</w:t>
             </w:r>
           </w:p>
           <w:p>
@@ -807,7 +1201,7 @@
               </w:rPr>
               <w:lastRenderedPageBreak/>
               <w:drawing>
-                <wp:inline distT="0" distB="0" distL="0" distR="0" wp14:anchorId="08449EF5" wp14:editId="4B92C41E">
+                <wp:inline distT="0" distB="0" distL="0" distR="0">
                   <wp:extent cx="3596640" cy="2697480"/>
                   <wp:effectExtent l="19050" t="0" r="3810" b="0"/>
                   <wp:docPr id="77" name="Image 77" descr="ResultBarWindow"/>
@@ -905,8 +1299,13 @@
               <w:spacing w:after="160" w:line="259" w:lineRule="auto"/>
               <w:jc w:val="center"/>
             </w:pPr>
-            <w:r>
-              <w:t>ListBox des bars sélectionné par la recherche</w:t>
+            <w:proofErr w:type="spellStart"/>
+            <w:r>
+              <w:t>ListBox</w:t>
+            </w:r>
+            <w:proofErr w:type="spellEnd"/>
+            <w:r>
+              <w:t xml:space="preserve"> des bars sélectionné par la recherche</w:t>
             </w:r>
           </w:p>
           <w:p>
@@ -934,7 +1333,15 @@
               <w:jc w:val="center"/>
             </w:pPr>
             <w:r>
-              <w:t>Carte dynamique (Bing Map), on aura une visualisation du bar sur la carte (avec zoom approprié) afin de le localiser plus facilement.</w:t>
+              <w:t xml:space="preserve">Carte dynamique (Bing </w:t>
+            </w:r>
+            <w:proofErr w:type="spellStart"/>
+            <w:r>
+              <w:t>Map</w:t>
+            </w:r>
+            <w:proofErr w:type="spellEnd"/>
+            <w:r>
+              <w:t>), on aura une visualisation du bar sur la carte (avec zoom approprié) afin de le localiser plus facilement.</w:t>
             </w:r>
           </w:p>
           <w:p>
@@ -948,7 +1355,23 @@
               <w:jc w:val="center"/>
             </w:pPr>
             <w:r>
-              <w:t>Galerie photos du bar, on pourra les défiler avec les flèches « prec » et « suiv ». On pourra cliquer sur la photo afin de la voir en plus grand format (Cf. voir sketch suivant).</w:t>
+              <w:t>Galerie photos du bar, on pourra les défiler avec les flèches « </w:t>
+            </w:r>
+            <w:proofErr w:type="spellStart"/>
+            <w:r>
+              <w:t>prec</w:t>
+            </w:r>
+            <w:proofErr w:type="spellEnd"/>
+            <w:r>
+              <w:t> » et « </w:t>
+            </w:r>
+            <w:proofErr w:type="spellStart"/>
+            <w:r>
+              <w:t>suiv</w:t>
+            </w:r>
+            <w:proofErr w:type="spellEnd"/>
+            <w:r>
+              <w:t> ». On pourra cliquer sur la photo afin de la voir en plus grand format (Cf. voir sketch suivant).</w:t>
             </w:r>
           </w:p>
           <w:p>
@@ -992,7 +1415,7 @@
                 <w:lang w:eastAsia="fr-FR"/>
               </w:rPr>
               <w:drawing>
-                <wp:inline distT="0" distB="0" distL="0" distR="0" wp14:anchorId="67214EB0" wp14:editId="03D497DF">
+                <wp:inline distT="0" distB="0" distL="0" distR="0">
                   <wp:extent cx="3596640" cy="2697480"/>
                   <wp:effectExtent l="0" t="0" r="0" b="0"/>
                   <wp:docPr id="7" name="Image 7" descr="FullscreenImageWindow"/>
@@ -1009,10 +1432,10 @@
                           </pic:cNvPicPr>
                         </pic:nvPicPr>
                         <pic:blipFill>
-                          <a:blip r:embed="rId12">
+                          <a:blip r:embed="rId12" cstate="print">
                             <a:extLst>
                               <a:ext uri="{28A0092B-C50C-407E-A947-70E740481C1C}">
-                                <a14:useLocalDpi xmlns:a14="http://schemas.microsoft.com/office/drawing/2010/main" val="0"/>
+                                <a14:useLocalDpi xmlns:a14="http://schemas.microsoft.com/office/drawing/2010/main" xmlns:wps="http://schemas.microsoft.com/office/word/2010/wordprocessingShape" xmlns:wpi="http://schemas.microsoft.com/office/word/2010/wordprocessingInk" xmlns:wpg="http://schemas.microsoft.com/office/word/2010/wordprocessingGroup" xmlns:w15="http://schemas.microsoft.com/office/word/2012/wordml" xmlns:w14="http://schemas.microsoft.com/office/word/2010/wordml" xmlns:w="http://schemas.openxmlformats.org/wordprocessingml/2006/main" xmlns:w10="urn:schemas-microsoft-com:office:word" xmlns:wp14="http://schemas.microsoft.com/office/word/2010/wordprocessingDrawing" xmlns:v="urn:schemas-microsoft-com:vml" xmlns:o="urn:schemas-microsoft-com:office:office" xmlns:mc="http://schemas.openxmlformats.org/markup-compatibility/2006" xmlns:wpc="http://schemas.microsoft.com/office/word/2010/wordprocessingCanvas" xmlns="" val="0"/>
                               </a:ext>
                             </a:extLst>
                           </a:blip>
@@ -1052,10 +1475,7 @@
               <w:jc w:val="center"/>
             </w:pPr>
             <w:r>
-              <w:t>Sketch 6</w:t>
-            </w:r>
-            <w:r>
-              <w:t> :</w:t>
+              <w:t>Sketch 6 :</w:t>
             </w:r>
           </w:p>
           <w:p>
@@ -1083,7 +1503,23 @@
               <w:jc w:val="center"/>
             </w:pPr>
             <w:r>
-              <w:t>Zone on l’on trouvera la photo en plus grand format (après avoir cliqué sur la photo Cf. sketch 6 2) D.). On y retrouve les boutons « suiv » et « prec » pour défiler les photos en un plus grand format.</w:t>
+              <w:t>Zone on l’on trouvera la photo en plus grand format (après avoir cliqué sur la photo Cf. sketch 6 2) D.). On y retrouve les boutons « </w:t>
+            </w:r>
+            <w:proofErr w:type="spellStart"/>
+            <w:r>
+              <w:t>suiv</w:t>
+            </w:r>
+            <w:proofErr w:type="spellEnd"/>
+            <w:r>
+              <w:t> » et « </w:t>
+            </w:r>
+            <w:proofErr w:type="spellStart"/>
+            <w:r>
+              <w:t>prec</w:t>
+            </w:r>
+            <w:proofErr w:type="spellEnd"/>
+            <w:r>
+              <w:t> » pour défiler les photos en un plus grand format.</w:t>
             </w:r>
           </w:p>
           <w:p>
@@ -1113,7 +1549,7 @@
               </w:rPr>
               <w:lastRenderedPageBreak/>
               <w:drawing>
-                <wp:inline distT="0" distB="0" distL="0" distR="0" wp14:anchorId="2FDB556D" wp14:editId="0C690ABF">
+                <wp:inline distT="0" distB="0" distL="0" distR="0">
                   <wp:extent cx="2522220" cy="3314700"/>
                   <wp:effectExtent l="0" t="0" r="0" b="0"/>
                   <wp:docPr id="8" name="Image 8" descr="AvisCreationWindow"/>
@@ -1130,10 +1566,10 @@
                           </pic:cNvPicPr>
                         </pic:nvPicPr>
                         <pic:blipFill>
-                          <a:blip r:embed="rId13">
+                          <a:blip r:embed="rId13" cstate="print">
                             <a:extLst>
                               <a:ext uri="{28A0092B-C50C-407E-A947-70E740481C1C}">
-                                <a14:useLocalDpi xmlns:a14="http://schemas.microsoft.com/office/drawing/2010/main" val="0"/>
+                                <a14:useLocalDpi xmlns:a14="http://schemas.microsoft.com/office/drawing/2010/main" xmlns:wps="http://schemas.microsoft.com/office/word/2010/wordprocessingShape" xmlns:wpi="http://schemas.microsoft.com/office/word/2010/wordprocessingInk" xmlns:wpg="http://schemas.microsoft.com/office/word/2010/wordprocessingGroup" xmlns:w15="http://schemas.microsoft.com/office/word/2012/wordml" xmlns:w14="http://schemas.microsoft.com/office/word/2010/wordml" xmlns:w="http://schemas.openxmlformats.org/wordprocessingml/2006/main" xmlns:w10="urn:schemas-microsoft-com:office:word" xmlns:wp14="http://schemas.microsoft.com/office/word/2010/wordprocessingDrawing" xmlns:v="urn:schemas-microsoft-com:vml" xmlns:o="urn:schemas-microsoft-com:office:office" xmlns:mc="http://schemas.openxmlformats.org/markup-compatibility/2006" xmlns:wpc="http://schemas.microsoft.com/office/word/2010/wordprocessingCanvas" xmlns="" val="0"/>
                               </a:ext>
                             </a:extLst>
                           </a:blip>
@@ -1173,13 +1609,7 @@
               <w:jc w:val="center"/>
             </w:pPr>
             <w:r>
-              <w:t xml:space="preserve">Sketch </w:t>
-            </w:r>
-            <w:r>
-              <w:t>7</w:t>
-            </w:r>
-            <w:r>
-              <w:t> :</w:t>
+              <w:t>Sketch 7 :</w:t>
             </w:r>
           </w:p>
           <w:p>
@@ -1228,10 +1658,10 @@
                           </pic:cNvPicPr>
                         </pic:nvPicPr>
                         <pic:blipFill>
-                          <a:blip r:embed="rId14">
+                          <a:blip r:embed="rId14" cstate="print">
                             <a:extLst>
                               <a:ext uri="{28A0092B-C50C-407E-A947-70E740481C1C}">
-                                <a14:useLocalDpi xmlns:a14="http://schemas.microsoft.com/office/drawing/2010/main" val="0"/>
+                                <a14:useLocalDpi xmlns:a14="http://schemas.microsoft.com/office/drawing/2010/main" xmlns:wps="http://schemas.microsoft.com/office/word/2010/wordprocessingShape" xmlns:wpi="http://schemas.microsoft.com/office/word/2010/wordprocessingInk" xmlns:wpg="http://schemas.microsoft.com/office/word/2010/wordprocessingGroup" xmlns:w15="http://schemas.microsoft.com/office/word/2012/wordml" xmlns:w14="http://schemas.microsoft.com/office/word/2010/wordml" xmlns:w="http://schemas.openxmlformats.org/wordprocessingml/2006/main" xmlns:w10="urn:schemas-microsoft-com:office:word" xmlns:wp14="http://schemas.microsoft.com/office/word/2010/wordprocessingDrawing" xmlns:v="urn:schemas-microsoft-com:vml" xmlns:o="urn:schemas-microsoft-com:office:office" xmlns:mc="http://schemas.openxmlformats.org/markup-compatibility/2006" xmlns:wpc="http://schemas.microsoft.com/office/word/2010/wordprocessingCanvas" xmlns="" val="0"/>
                               </a:ext>
                             </a:extLst>
                           </a:blip>
@@ -1271,13 +1701,7 @@
               <w:jc w:val="center"/>
             </w:pPr>
             <w:r>
-              <w:t>Sketch</w:t>
-            </w:r>
-            <w:r>
-              <w:t xml:space="preserve"> 8</w:t>
-            </w:r>
-            <w:r>
-              <w:t> :</w:t>
+              <w:t>Sketch 8 :</w:t>
             </w:r>
           </w:p>
           <w:p>
@@ -1347,10 +1771,10 @@
                           </pic:cNvPicPr>
                         </pic:nvPicPr>
                         <pic:blipFill>
-                          <a:blip r:embed="rId15">
+                          <a:blip r:embed="rId15" cstate="print">
                             <a:extLst>
                               <a:ext uri="{28A0092B-C50C-407E-A947-70E740481C1C}">
-                                <a14:useLocalDpi xmlns:a14="http://schemas.microsoft.com/office/drawing/2010/main" val="0"/>
+                                <a14:useLocalDpi xmlns:a14="http://schemas.microsoft.com/office/drawing/2010/main" xmlns:wps="http://schemas.microsoft.com/office/word/2010/wordprocessingShape" xmlns:wpi="http://schemas.microsoft.com/office/word/2010/wordprocessingInk" xmlns:wpg="http://schemas.microsoft.com/office/word/2010/wordprocessingGroup" xmlns:w15="http://schemas.microsoft.com/office/word/2012/wordml" xmlns:w14="http://schemas.microsoft.com/office/word/2010/wordml" xmlns:w="http://schemas.openxmlformats.org/wordprocessingml/2006/main" xmlns:w10="urn:schemas-microsoft-com:office:word" xmlns:wp14="http://schemas.microsoft.com/office/word/2010/wordprocessingDrawing" xmlns:v="urn:schemas-microsoft-com:vml" xmlns:o="urn:schemas-microsoft-com:office:office" xmlns:mc="http://schemas.openxmlformats.org/markup-compatibility/2006" xmlns:wpc="http://schemas.microsoft.com/office/word/2010/wordprocessingCanvas" xmlns="" val="0"/>
                               </a:ext>
                             </a:extLst>
                           </a:blip>
@@ -1390,10 +1814,7 @@
               <w:jc w:val="center"/>
             </w:pPr>
             <w:r>
-              <w:t>Sketch 9</w:t>
-            </w:r>
-            <w:r>
-              <w:t> :</w:t>
+              <w:t>Sketch 9 :</w:t>
             </w:r>
           </w:p>
           <w:p>
@@ -1438,7 +1859,7 @@
                 <w:lang w:eastAsia="fr-FR"/>
               </w:rPr>
               <w:drawing>
-                <wp:inline distT="0" distB="0" distL="0" distR="0" wp14:anchorId="185ABDE9" wp14:editId="6C346504">
+                <wp:inline distT="0" distB="0" distL="0" distR="0">
                   <wp:extent cx="2520000" cy="4762086"/>
                   <wp:effectExtent l="19050" t="0" r="0" b="0"/>
                   <wp:docPr id="12" name="Image 12" descr="D:\Workspace\temp\ModifProfil.png"/>
@@ -1498,10 +1919,7 @@
               <w:jc w:val="center"/>
             </w:pPr>
             <w:r>
-              <w:t>Sketch 10</w:t>
-            </w:r>
-            <w:r>
-              <w:t> :</w:t>
+              <w:t>Sketch 10 :</w:t>
             </w:r>
           </w:p>
           <w:p>
@@ -1599,7 +2017,7 @@
           <w:bottom w:w="113" w:type="dxa"/>
           <w:right w:w="0" w:type="dxa"/>
         </w:tblCellMar>
-        <w:tblLook w:val="04A0" w:firstRow="1" w:lastRow="0" w:firstColumn="1" w:lastColumn="0" w:noHBand="0" w:noVBand="1"/>
+        <w:tblLook w:val="04A0"/>
       </w:tblPr>
       <w:tblGrid>
         <w:gridCol w:w="6"/>
@@ -1902,9 +2320,11 @@
       <w:pPr>
         <w:jc w:val="center"/>
       </w:pPr>
+      <w:proofErr w:type="spellStart"/>
       <w:r>
         <w:t>StoryBoard</w:t>
       </w:r>
+      <w:proofErr w:type="spellEnd"/>
     </w:p>
     <w:p>
       <w:pPr>
@@ -2155,8 +2575,8 @@
 </file>
 
 <file path=word/numbering.xml><?xml version="1.0" encoding="utf-8"?>
-<w:numbering xmlns:wpc="http://schemas.microsoft.com/office/word/2010/wordprocessingCanvas" xmlns:mc="http://schemas.openxmlformats.org/markup-compatibility/2006" xmlns:o="urn:schemas-microsoft-com:office:office" xmlns:r="http://schemas.openxmlformats.org/officeDocument/2006/relationships" xmlns:m="http://schemas.openxmlformats.org/officeDocument/2006/math" xmlns:v="urn:schemas-microsoft-com:vml" xmlns:wp14="http://schemas.microsoft.com/office/word/2010/wordprocessingDrawing" xmlns:wp="http://schemas.openxmlformats.org/drawingml/2006/wordprocessingDrawing" xmlns:w10="urn:schemas-microsoft-com:office:word" xmlns:w="http://schemas.openxmlformats.org/wordprocessingml/2006/main" xmlns:w14="http://schemas.microsoft.com/office/word/2010/wordml" xmlns:w15="http://schemas.microsoft.com/office/word/2012/wordml" xmlns:wpg="http://schemas.microsoft.com/office/word/2010/wordprocessingGroup" xmlns:wpi="http://schemas.microsoft.com/office/word/2010/wordprocessingInk" xmlns:wne="http://schemas.microsoft.com/office/word/2006/wordml" xmlns:wps="http://schemas.microsoft.com/office/word/2010/wordprocessingShape" mc:Ignorable="w14 w15 wp14">
-  <w:abstractNum w:abstractNumId="0" w15:restartNumberingAfterBreak="0">
+<w:numbering xmlns:ve="http://schemas.openxmlformats.org/markup-compatibility/2006" xmlns:o="urn:schemas-microsoft-com:office:office" xmlns:r="http://schemas.openxmlformats.org/officeDocument/2006/relationships" xmlns:m="http://schemas.openxmlformats.org/officeDocument/2006/math" xmlns:v="urn:schemas-microsoft-com:vml" xmlns:wp="http://schemas.openxmlformats.org/drawingml/2006/wordprocessingDrawing" xmlns:w10="urn:schemas-microsoft-com:office:word" xmlns:w="http://schemas.openxmlformats.org/wordprocessingml/2006/main" xmlns:wne="http://schemas.microsoft.com/office/word/2006/wordml">
+  <w:abstractNum w:abstractNumId="0">
     <w:nsid w:val="0A9068DF"/>
     <w:multiLevelType w:val="hybridMultilevel"/>
     <w:tmpl w:val="B05C6236"/>
@@ -2245,7 +2665,7 @@
       </w:pPr>
     </w:lvl>
   </w:abstractNum>
-  <w:abstractNum w:abstractNumId="1" w15:restartNumberingAfterBreak="0">
+  <w:abstractNum w:abstractNumId="1">
     <w:nsid w:val="1C3A1307"/>
     <w:multiLevelType w:val="hybridMultilevel"/>
     <w:tmpl w:val="0A024B90"/>
@@ -2334,7 +2754,7 @@
       </w:pPr>
     </w:lvl>
   </w:abstractNum>
-  <w:abstractNum w:abstractNumId="2" w15:restartNumberingAfterBreak="0">
+  <w:abstractNum w:abstractNumId="2">
     <w:nsid w:val="2DD44AF9"/>
     <w:multiLevelType w:val="hybridMultilevel"/>
     <w:tmpl w:val="EC261144"/>
@@ -2423,7 +2843,7 @@
       </w:pPr>
     </w:lvl>
   </w:abstractNum>
-  <w:abstractNum w:abstractNumId="3" w15:restartNumberingAfterBreak="0">
+  <w:abstractNum w:abstractNumId="3">
     <w:nsid w:val="2E5C2A63"/>
     <w:multiLevelType w:val="hybridMultilevel"/>
     <w:tmpl w:val="E5660CB2"/>
@@ -2512,7 +2932,7 @@
       </w:pPr>
     </w:lvl>
   </w:abstractNum>
-  <w:abstractNum w:abstractNumId="4" w15:restartNumberingAfterBreak="0">
+  <w:abstractNum w:abstractNumId="4">
     <w:nsid w:val="51656259"/>
     <w:multiLevelType w:val="hybridMultilevel"/>
     <w:tmpl w:val="1F8CC30E"/>
@@ -2601,7 +3021,7 @@
       </w:pPr>
     </w:lvl>
   </w:abstractNum>
-  <w:abstractNum w:abstractNumId="5" w15:restartNumberingAfterBreak="0">
+  <w:abstractNum w:abstractNumId="5">
     <w:nsid w:val="5257233B"/>
     <w:multiLevelType w:val="hybridMultilevel"/>
     <w:tmpl w:val="1086359A"/>
@@ -2713,7 +3133,7 @@
       </w:rPr>
     </w:lvl>
   </w:abstractNum>
-  <w:abstractNum w:abstractNumId="6" w15:restartNumberingAfterBreak="0">
+  <w:abstractNum w:abstractNumId="6">
     <w:nsid w:val="56D15C92"/>
     <w:multiLevelType w:val="hybridMultilevel"/>
     <w:tmpl w:val="5768A734"/>
@@ -2802,7 +3222,7 @@
       </w:pPr>
     </w:lvl>
   </w:abstractNum>
-  <w:abstractNum w:abstractNumId="7" w15:restartNumberingAfterBreak="0">
+  <w:abstractNum w:abstractNumId="7">
     <w:nsid w:val="5A303CE5"/>
     <w:multiLevelType w:val="hybridMultilevel"/>
     <w:tmpl w:val="054C8188"/>
@@ -2891,7 +3311,7 @@
       </w:pPr>
     </w:lvl>
   </w:abstractNum>
-  <w:abstractNum w:abstractNumId="8" w15:restartNumberingAfterBreak="0">
+  <w:abstractNum w:abstractNumId="8">
     <w:nsid w:val="742756AF"/>
     <w:multiLevelType w:val="hybridMultilevel"/>
     <w:tmpl w:val="2C842EB0"/>
@@ -2980,7 +3400,7 @@
       </w:pPr>
     </w:lvl>
   </w:abstractNum>
-  <w:abstractNum w:abstractNumId="9" w15:restartNumberingAfterBreak="0">
+  <w:abstractNum w:abstractNumId="9">
     <w:nsid w:val="7BD3229D"/>
     <w:multiLevelType w:val="hybridMultilevel"/>
     <w:tmpl w:val="F5DC896E"/>
@@ -3069,7 +3489,7 @@
       </w:pPr>
     </w:lvl>
   </w:abstractNum>
-  <w:abstractNum w:abstractNumId="10" w15:restartNumberingAfterBreak="0">
+  <w:abstractNum w:abstractNumId="10">
     <w:nsid w:val="7CE3690F"/>
     <w:multiLevelType w:val="hybridMultilevel"/>
     <w:tmpl w:val="9AECC6CA"/>
@@ -3195,7 +3615,7 @@
 </file>
 
 <file path=word/styles.xml><?xml version="1.0" encoding="utf-8"?>
-<w:styles xmlns:mc="http://schemas.openxmlformats.org/markup-compatibility/2006" xmlns:r="http://schemas.openxmlformats.org/officeDocument/2006/relationships" xmlns:w="http://schemas.openxmlformats.org/wordprocessingml/2006/main" xmlns:w14="http://schemas.microsoft.com/office/word/2010/wordml" xmlns:w15="http://schemas.microsoft.com/office/word/2012/wordml" mc:Ignorable="w14 w15">
+<w:styles xmlns:r="http://schemas.openxmlformats.org/officeDocument/2006/relationships" xmlns:w="http://schemas.openxmlformats.org/wordprocessingml/2006/main">
   <w:docDefaults>
     <w:rPrDefault>
       <w:rPr>
@@ -3211,378 +3631,144 @@
       </w:pPr>
     </w:pPrDefault>
   </w:docDefaults>
-  <w:latentStyles w:defLockedState="0" w:defUIPriority="99" w:defSemiHidden="0" w:defUnhideWhenUsed="0" w:defQFormat="0" w:count="371">
-    <w:lsdException w:name="Normal" w:uiPriority="0" w:qFormat="1"/>
-    <w:lsdException w:name="heading 1" w:uiPriority="9" w:qFormat="1"/>
-    <w:lsdException w:name="heading 2" w:semiHidden="1" w:uiPriority="9" w:unhideWhenUsed="1" w:qFormat="1"/>
-    <w:lsdException w:name="heading 3" w:semiHidden="1" w:uiPriority="9" w:unhideWhenUsed="1" w:qFormat="1"/>
-    <w:lsdException w:name="heading 4" w:semiHidden="1" w:uiPriority="9" w:unhideWhenUsed="1" w:qFormat="1"/>
-    <w:lsdException w:name="heading 5" w:semiHidden="1" w:uiPriority="9" w:unhideWhenUsed="1" w:qFormat="1"/>
-    <w:lsdException w:name="heading 6" w:semiHidden="1" w:uiPriority="9" w:unhideWhenUsed="1" w:qFormat="1"/>
-    <w:lsdException w:name="heading 7" w:semiHidden="1" w:uiPriority="9" w:unhideWhenUsed="1" w:qFormat="1"/>
-    <w:lsdException w:name="heading 8" w:semiHidden="1" w:uiPriority="9" w:unhideWhenUsed="1" w:qFormat="1"/>
-    <w:lsdException w:name="heading 9" w:semiHidden="1" w:uiPriority="9" w:unhideWhenUsed="1" w:qFormat="1"/>
-    <w:lsdException w:name="index 1" w:semiHidden="1" w:unhideWhenUsed="1"/>
-    <w:lsdException w:name="index 2" w:semiHidden="1" w:unhideWhenUsed="1"/>
-    <w:lsdException w:name="index 3" w:semiHidden="1" w:unhideWhenUsed="1"/>
-    <w:lsdException w:name="index 4" w:semiHidden="1" w:unhideWhenUsed="1"/>
-    <w:lsdException w:name="index 5" w:semiHidden="1" w:unhideWhenUsed="1"/>
-    <w:lsdException w:name="index 6" w:semiHidden="1" w:unhideWhenUsed="1"/>
-    <w:lsdException w:name="index 7" w:semiHidden="1" w:unhideWhenUsed="1"/>
-    <w:lsdException w:name="index 8" w:semiHidden="1" w:unhideWhenUsed="1"/>
-    <w:lsdException w:name="index 9" w:semiHidden="1" w:unhideWhenUsed="1"/>
-    <w:lsdException w:name="toc 1" w:semiHidden="1" w:uiPriority="39" w:unhideWhenUsed="1"/>
-    <w:lsdException w:name="toc 2" w:semiHidden="1" w:uiPriority="39" w:unhideWhenUsed="1"/>
-    <w:lsdException w:name="toc 3" w:semiHidden="1" w:uiPriority="39" w:unhideWhenUsed="1"/>
-    <w:lsdException w:name="toc 4" w:semiHidden="1" w:uiPriority="39" w:unhideWhenUsed="1"/>
-    <w:lsdException w:name="toc 5" w:semiHidden="1" w:uiPriority="39" w:unhideWhenUsed="1"/>
-    <w:lsdException w:name="toc 6" w:semiHidden="1" w:uiPriority="39" w:unhideWhenUsed="1"/>
-    <w:lsdException w:name="toc 7" w:semiHidden="1" w:uiPriority="39" w:unhideWhenUsed="1"/>
-    <w:lsdException w:name="toc 8" w:semiHidden="1" w:uiPriority="39" w:unhideWhenUsed="1"/>
-    <w:lsdException w:name="toc 9" w:semiHidden="1" w:uiPriority="39" w:unhideWhenUsed="1"/>
-    <w:lsdException w:name="Normal Indent" w:semiHidden="1" w:unhideWhenUsed="1"/>
-    <w:lsdException w:name="footnote text" w:semiHidden="1" w:unhideWhenUsed="1"/>
-    <w:lsdException w:name="annotation text" w:semiHidden="1" w:unhideWhenUsed="1"/>
-    <w:lsdException w:name="header" w:semiHidden="1" w:unhideWhenUsed="1"/>
-    <w:lsdException w:name="footer" w:semiHidden="1" w:unhideWhenUsed="1"/>
-    <w:lsdException w:name="index heading" w:semiHidden="1" w:unhideWhenUsed="1"/>
-    <w:lsdException w:name="caption" w:semiHidden="1" w:uiPriority="35" w:unhideWhenUsed="1" w:qFormat="1"/>
-    <w:lsdException w:name="table of figures" w:semiHidden="1" w:unhideWhenUsed="1"/>
-    <w:lsdException w:name="envelope address" w:semiHidden="1" w:unhideWhenUsed="1"/>
-    <w:lsdException w:name="envelope return" w:semiHidden="1" w:unhideWhenUsed="1"/>
-    <w:lsdException w:name="footnote reference" w:semiHidden="1" w:unhideWhenUsed="1"/>
-    <w:lsdException w:name="annotation reference" w:semiHidden="1" w:unhideWhenUsed="1"/>
-    <w:lsdException w:name="line number" w:semiHidden="1" w:unhideWhenUsed="1"/>
-    <w:lsdException w:name="page number" w:semiHidden="1" w:unhideWhenUsed="1"/>
-    <w:lsdException w:name="endnote reference" w:semiHidden="1" w:unhideWhenUsed="1"/>
-    <w:lsdException w:name="endnote text" w:semiHidden="1" w:unhideWhenUsed="1"/>
-    <w:lsdException w:name="table of authorities" w:semiHidden="1" w:unhideWhenUsed="1"/>
-    <w:lsdException w:name="macro" w:semiHidden="1" w:unhideWhenUsed="1"/>
-    <w:lsdException w:name="toa heading" w:semiHidden="1" w:unhideWhenUsed="1"/>
-    <w:lsdException w:name="List" w:semiHidden="1" w:unhideWhenUsed="1"/>
-    <w:lsdException w:name="List Bullet" w:semiHidden="1" w:unhideWhenUsed="1"/>
-    <w:lsdException w:name="List Number" w:semiHidden="1" w:unhideWhenUsed="1"/>
-    <w:lsdException w:name="List 2" w:semiHidden="1" w:unhideWhenUsed="1"/>
-    <w:lsdException w:name="List 3" w:semiHidden="1" w:unhideWhenUsed="1"/>
-    <w:lsdException w:name="List 4" w:semiHidden="1" w:unhideWhenUsed="1"/>
-    <w:lsdException w:name="List 5" w:semiHidden="1" w:unhideWhenUsed="1"/>
-    <w:lsdException w:name="List Bullet 2" w:semiHidden="1" w:unhideWhenUsed="1"/>
-    <w:lsdException w:name="List Bullet 3" w:semiHidden="1" w:unhideWhenUsed="1"/>
-    <w:lsdException w:name="List Bullet 4" w:semiHidden="1" w:unhideWhenUsed="1"/>
-    <w:lsdException w:name="List Bullet 5" w:semiHidden="1" w:unhideWhenUsed="1"/>
-    <w:lsdException w:name="List Number 2" w:semiHidden="1" w:unhideWhenUsed="1"/>
-    <w:lsdException w:name="List Number 3" w:semiHidden="1" w:unhideWhenUsed="1"/>
-    <w:lsdException w:name="List Number 4" w:semiHidden="1" w:unhideWhenUsed="1"/>
-    <w:lsdException w:name="List Number 5" w:semiHidden="1" w:unhideWhenUsed="1"/>
-    <w:lsdException w:name="Title" w:uiPriority="10" w:qFormat="1"/>
-    <w:lsdException w:name="Closing" w:semiHidden="1" w:unhideWhenUsed="1"/>
-    <w:lsdException w:name="Signature" w:semiHidden="1" w:unhideWhenUsed="1"/>
-    <w:lsdException w:name="Default Paragraph Font" w:semiHidden="1" w:uiPriority="1" w:unhideWhenUsed="1"/>
-    <w:lsdException w:name="Body Text" w:semiHidden="1" w:unhideWhenUsed="1"/>
-    <w:lsdException w:name="Body Text Indent" w:semiHidden="1" w:unhideWhenUsed="1"/>
-    <w:lsdException w:name="List Continue" w:semiHidden="1" w:unhideWhenUsed="1"/>
-    <w:lsdException w:name="List Continue 2" w:semiHidden="1" w:unhideWhenUsed="1"/>
-    <w:lsdException w:name="List Continue 3" w:semiHidden="1" w:unhideWhenUsed="1"/>
-    <w:lsdException w:name="List Continue 4" w:semiHidden="1" w:unhideWhenUsed="1"/>
-    <w:lsdException w:name="List Continue 5" w:semiHidden="1" w:unhideWhenUsed="1"/>
-    <w:lsdException w:name="Message Header" w:semiHidden="1" w:unhideWhenUsed="1"/>
-    <w:lsdException w:name="Subtitle" w:uiPriority="11" w:qFormat="1"/>
-    <w:lsdException w:name="Salutation" w:semiHidden="1" w:unhideWhenUsed="1"/>
-    <w:lsdException w:name="Date" w:semiHidden="1" w:unhideWhenUsed="1"/>
-    <w:lsdException w:name="Body Text First Indent" w:semiHidden="1" w:unhideWhenUsed="1"/>
-    <w:lsdException w:name="Body Text First Indent 2" w:semiHidden="1" w:unhideWhenUsed="1"/>
-    <w:lsdException w:name="Note Heading" w:semiHidden="1" w:unhideWhenUsed="1"/>
-    <w:lsdException w:name="Body Text 2" w:semiHidden="1" w:unhideWhenUsed="1"/>
-    <w:lsdException w:name="Body Text 3" w:semiHidden="1" w:unhideWhenUsed="1"/>
-    <w:lsdException w:name="Body Text Indent 2" w:semiHidden="1" w:unhideWhenUsed="1"/>
-    <w:lsdException w:name="Body Text Indent 3" w:semiHidden="1" w:unhideWhenUsed="1"/>
-    <w:lsdException w:name="Block Text" w:semiHidden="1" w:unhideWhenUsed="1"/>
-    <w:lsdException w:name="Hyperlink" w:semiHidden="1" w:unhideWhenUsed="1"/>
-    <w:lsdException w:name="FollowedHyperlink" w:semiHidden="1" w:unhideWhenUsed="1"/>
-    <w:lsdException w:name="Strong" w:uiPriority="22" w:qFormat="1"/>
-    <w:lsdException w:name="Emphasis" w:uiPriority="20" w:qFormat="1"/>
-    <w:lsdException w:name="Document Map" w:semiHidden="1" w:unhideWhenUsed="1"/>
-    <w:lsdException w:name="Plain Text" w:semiHidden="1" w:unhideWhenUsed="1"/>
-    <w:lsdException w:name="E-mail Signature" w:semiHidden="1" w:unhideWhenUsed="1"/>
-    <w:lsdException w:name="HTML Top of Form" w:semiHidden="1" w:unhideWhenUsed="1"/>
-    <w:lsdException w:name="HTML Bottom of Form" w:semiHidden="1" w:unhideWhenUsed="1"/>
-    <w:lsdException w:name="Normal (Web)" w:semiHidden="1" w:unhideWhenUsed="1"/>
-    <w:lsdException w:name="HTML Acronym" w:semiHidden="1" w:unhideWhenUsed="1"/>
-    <w:lsdException w:name="HTML Address" w:semiHidden="1" w:unhideWhenUsed="1"/>
-    <w:lsdException w:name="HTML Cite" w:semiHidden="1" w:unhideWhenUsed="1"/>
-    <w:lsdException w:name="HTML Code" w:semiHidden="1" w:unhideWhenUsed="1"/>
-    <w:lsdException w:name="HTML Definition" w:semiHidden="1" w:unhideWhenUsed="1"/>
-    <w:lsdException w:name="HTML Keyboard" w:semiHidden="1" w:unhideWhenUsed="1"/>
-    <w:lsdException w:name="HTML Preformatted" w:semiHidden="1" w:unhideWhenUsed="1"/>
-    <w:lsdException w:name="HTML Sample" w:semiHidden="1" w:unhideWhenUsed="1"/>
-    <w:lsdException w:name="HTML Typewriter" w:semiHidden="1" w:unhideWhenUsed="1"/>
-    <w:lsdException w:name="HTML Variable" w:semiHidden="1" w:unhideWhenUsed="1"/>
-    <w:lsdException w:name="Normal Table" w:semiHidden="1" w:unhideWhenUsed="1"/>
-    <w:lsdException w:name="annotation subject" w:semiHidden="1" w:unhideWhenUsed="1"/>
-    <w:lsdException w:name="No List" w:semiHidden="1" w:unhideWhenUsed="1"/>
-    <w:lsdException w:name="Outline List 1" w:semiHidden="1" w:unhideWhenUsed="1"/>
-    <w:lsdException w:name="Outline List 2" w:semiHidden="1" w:unhideWhenUsed="1"/>
-    <w:lsdException w:name="Outline List 3" w:semiHidden="1" w:unhideWhenUsed="1"/>
-    <w:lsdException w:name="Table Simple 1" w:semiHidden="1" w:unhideWhenUsed="1"/>
-    <w:lsdException w:name="Table Simple 2" w:semiHidden="1" w:unhideWhenUsed="1"/>
-    <w:lsdException w:name="Table Simple 3" w:semiHidden="1" w:unhideWhenUsed="1"/>
-    <w:lsdException w:name="Table Classic 1" w:semiHidden="1" w:unhideWhenUsed="1"/>
-    <w:lsdException w:name="Table Classic 2" w:semiHidden="1" w:unhideWhenUsed="1"/>
-    <w:lsdException w:name="Table Classic 3" w:semiHidden="1" w:unhideWhenUsed="1"/>
-    <w:lsdException w:name="Table Classic 4" w:semiHidden="1" w:unhideWhenUsed="1"/>
-    <w:lsdException w:name="Table Colorful 1" w:semiHidden="1" w:unhideWhenUsed="1"/>
-    <w:lsdException w:name="Table Colorful 2" w:semiHidden="1" w:unhideWhenUsed="1"/>
-    <w:lsdException w:name="Table Colorful 3" w:semiHidden="1" w:unhideWhenUsed="1"/>
-    <w:lsdException w:name="Table Columns 1" w:semiHidden="1" w:unhideWhenUsed="1"/>
-    <w:lsdException w:name="Table Columns 2" w:semiHidden="1" w:unhideWhenUsed="1"/>
-    <w:lsdException w:name="Table Columns 3" w:semiHidden="1" w:unhideWhenUsed="1"/>
-    <w:lsdException w:name="Table Columns 4" w:semiHidden="1" w:unhideWhenUsed="1"/>
-    <w:lsdException w:name="Table Columns 5" w:semiHidden="1" w:unhideWhenUsed="1"/>
-    <w:lsdException w:name="Table Grid 1" w:semiHidden="1" w:unhideWhenUsed="1"/>
-    <w:lsdException w:name="Table Grid 2" w:semiHidden="1" w:unhideWhenUsed="1"/>
-    <w:lsdException w:name="Table Grid 3" w:semiHidden="1" w:unhideWhenUsed="1"/>
-    <w:lsdException w:name="Table Grid 4" w:semiHidden="1" w:unhideWhenUsed="1"/>
-    <w:lsdException w:name="Table Grid 5" w:semiHidden="1" w:unhideWhenUsed="1"/>
-    <w:lsdException w:name="Table Grid 6" w:semiHidden="1" w:unhideWhenUsed="1"/>
-    <w:lsdException w:name="Table Grid 7" w:semiHidden="1" w:unhideWhenUsed="1"/>
-    <w:lsdException w:name="Table Grid 8" w:semiHidden="1" w:unhideWhenUsed="1"/>
-    <w:lsdException w:name="Table List 1" w:semiHidden="1" w:unhideWhenUsed="1"/>
-    <w:lsdException w:name="Table List 2" w:semiHidden="1" w:unhideWhenUsed="1"/>
-    <w:lsdException w:name="Table List 3" w:semiHidden="1" w:unhideWhenUsed="1"/>
-    <w:lsdException w:name="Table List 4" w:semiHidden="1" w:unhideWhenUsed="1"/>
-    <w:lsdException w:name="Table List 5" w:semiHidden="1" w:unhideWhenUsed="1"/>
-    <w:lsdException w:name="Table List 6" w:semiHidden="1" w:unhideWhenUsed="1"/>
-    <w:lsdException w:name="Table List 7" w:semiHidden="1" w:unhideWhenUsed="1"/>
-    <w:lsdException w:name="Table List 8" w:semiHidden="1" w:unhideWhenUsed="1"/>
-    <w:lsdException w:name="Table 3D effects 1" w:semiHidden="1" w:unhideWhenUsed="1"/>
-    <w:lsdException w:name="Table 3D effects 2" w:semiHidden="1" w:unhideWhenUsed="1"/>
-    <w:lsdException w:name="Table 3D effects 3" w:semiHidden="1" w:unhideWhenUsed="1"/>
-    <w:lsdException w:name="Table Contemporary" w:semiHidden="1" w:unhideWhenUsed="1"/>
-    <w:lsdException w:name="Table Elegant" w:semiHidden="1" w:unhideWhenUsed="1"/>
-    <w:lsdException w:name="Table Professional" w:semiHidden="1" w:unhideWhenUsed="1"/>
-    <w:lsdException w:name="Table Subtle 1" w:semiHidden="1" w:unhideWhenUsed="1"/>
-    <w:lsdException w:name="Table Subtle 2" w:semiHidden="1" w:unhideWhenUsed="1"/>
-    <w:lsdException w:name="Table Web 1" w:semiHidden="1" w:unhideWhenUsed="1"/>
-    <w:lsdException w:name="Table Web 2" w:semiHidden="1" w:unhideWhenUsed="1"/>
-    <w:lsdException w:name="Table Web 3" w:semiHidden="1" w:unhideWhenUsed="1"/>
-    <w:lsdException w:name="Balloon Text" w:semiHidden="1" w:unhideWhenUsed="1"/>
-    <w:lsdException w:name="Table Grid" w:uiPriority="59"/>
-    <w:lsdException w:name="Table Theme" w:semiHidden="1" w:unhideWhenUsed="1"/>
-    <w:lsdException w:name="Placeholder Text" w:semiHidden="1"/>
-    <w:lsdException w:name="No Spacing" w:uiPriority="1" w:qFormat="1"/>
-    <w:lsdException w:name="Light Shading" w:uiPriority="60"/>
-    <w:lsdException w:name="Light List" w:uiPriority="61"/>
-    <w:lsdException w:name="Light Grid" w:uiPriority="62"/>
-    <w:lsdException w:name="Medium Shading 1" w:uiPriority="63"/>
-    <w:lsdException w:name="Medium Shading 2" w:uiPriority="64"/>
-    <w:lsdException w:name="Medium List 1" w:uiPriority="65"/>
-    <w:lsdException w:name="Medium List 2" w:uiPriority="66"/>
-    <w:lsdException w:name="Medium Grid 1" w:uiPriority="67"/>
-    <w:lsdException w:name="Medium Grid 2" w:uiPriority="68"/>
-    <w:lsdException w:name="Medium Grid 3" w:uiPriority="69"/>
-    <w:lsdException w:name="Dark List" w:uiPriority="70"/>
-    <w:lsdException w:name="Colorful Shading" w:uiPriority="71"/>
-    <w:lsdException w:name="Colorful List" w:uiPriority="72"/>
-    <w:lsdException w:name="Colorful Grid" w:uiPriority="73"/>
-    <w:lsdException w:name="Light Shading Accent 1" w:uiPriority="60"/>
-    <w:lsdException w:name="Light List Accent 1" w:uiPriority="61"/>
-    <w:lsdException w:name="Light Grid Accent 1" w:uiPriority="62"/>
-    <w:lsdException w:name="Medium Shading 1 Accent 1" w:uiPriority="63"/>
-    <w:lsdException w:name="Medium Shading 2 Accent 1" w:uiPriority="64"/>
-    <w:lsdException w:name="Medium List 1 Accent 1" w:uiPriority="65"/>
-    <w:lsdException w:name="Revision" w:semiHidden="1"/>
-    <w:lsdException w:name="List Paragraph" w:uiPriority="34" w:qFormat="1"/>
-    <w:lsdException w:name="Quote" w:uiPriority="29" w:qFormat="1"/>
-    <w:lsdException w:name="Intense Quote" w:uiPriority="30" w:qFormat="1"/>
-    <w:lsdException w:name="Medium List 2 Accent 1" w:uiPriority="66"/>
-    <w:lsdException w:name="Medium Grid 1 Accent 1" w:uiPriority="67"/>
-    <w:lsdException w:name="Medium Grid 2 Accent 1" w:uiPriority="68"/>
-    <w:lsdException w:name="Medium Grid 3 Accent 1" w:uiPriority="69"/>
-    <w:lsdException w:name="Dark List Accent 1" w:uiPriority="70"/>
-    <w:lsdException w:name="Colorful Shading Accent 1" w:uiPriority="71"/>
-    <w:lsdException w:name="Colorful List Accent 1" w:uiPriority="72"/>
-    <w:lsdException w:name="Colorful Grid Accent 1" w:uiPriority="73"/>
-    <w:lsdException w:name="Light Shading Accent 2" w:uiPriority="60"/>
-    <w:lsdException w:name="Light List Accent 2" w:uiPriority="61"/>
-    <w:lsdException w:name="Light Grid Accent 2" w:uiPriority="62"/>
-    <w:lsdException w:name="Medium Shading 1 Accent 2" w:uiPriority="63"/>
-    <w:lsdException w:name="Medium Shading 2 Accent 2" w:uiPriority="64"/>
-    <w:lsdException w:name="Medium List 1 Accent 2" w:uiPriority="65"/>
-    <w:lsdException w:name="Medium List 2 Accent 2" w:uiPriority="66"/>
-    <w:lsdException w:name="Medium Grid 1 Accent 2" w:uiPriority="67"/>
-    <w:lsdException w:name="Medium Grid 2 Accent 2" w:uiPriority="68"/>
-    <w:lsdException w:name="Medium Grid 3 Accent 2" w:uiPriority="69"/>
-    <w:lsdException w:name="Dark List Accent 2" w:uiPriority="70"/>
-    <w:lsdException w:name="Colorful Shading Accent 2" w:uiPriority="71"/>
-    <w:lsdException w:name="Colorful List Accent 2" w:uiPriority="72"/>
-    <w:lsdException w:name="Colorful Grid Accent 2" w:uiPriority="73"/>
-    <w:lsdException w:name="Light Shading Accent 3" w:uiPriority="60"/>
-    <w:lsdException w:name="Light List Accent 3" w:uiPriority="61"/>
-    <w:lsdException w:name="Light Grid Accent 3" w:uiPriority="62"/>
-    <w:lsdException w:name="Medium Shading 1 Accent 3" w:uiPriority="63"/>
-    <w:lsdException w:name="Medium Shading 2 Accent 3" w:uiPriority="64"/>
-    <w:lsdException w:name="Medium List 1 Accent 3" w:uiPriority="65"/>
-    <w:lsdException w:name="Medium List 2 Accent 3" w:uiPriority="66"/>
-    <w:lsdException w:name="Medium Grid 1 Accent 3" w:uiPriority="67"/>
-    <w:lsdException w:name="Medium Grid 2 Accent 3" w:uiPriority="68"/>
-    <w:lsdException w:name="Medium Grid 3 Accent 3" w:uiPriority="69"/>
-    <w:lsdException w:name="Dark List Accent 3" w:uiPriority="70"/>
-    <w:lsdException w:name="Colorful Shading Accent 3" w:uiPriority="71"/>
-    <w:lsdException w:name="Colorful List Accent 3" w:uiPriority="72"/>
-    <w:lsdException w:name="Colorful Grid Accent 3" w:uiPriority="73"/>
-    <w:lsdException w:name="Light Shading Accent 4" w:uiPriority="60"/>
-    <w:lsdException w:name="Light List Accent 4" w:uiPriority="61"/>
-    <w:lsdException w:name="Light Grid Accent 4" w:uiPriority="62"/>
-    <w:lsdException w:name="Medium Shading 1 Accent 4" w:uiPriority="63"/>
-    <w:lsdException w:name="Medium Shading 2 Accent 4" w:uiPriority="64"/>
-    <w:lsdException w:name="Medium List 1 Accent 4" w:uiPriority="65"/>
-    <w:lsdException w:name="Medium List 2 Accent 4" w:uiPriority="66"/>
-    <w:lsdException w:name="Medium Grid 1 Accent 4" w:uiPriority="67"/>
-    <w:lsdException w:name="Medium Grid 2 Accent 4" w:uiPriority="68"/>
-    <w:lsdException w:name="Medium Grid 3 Accent 4" w:uiPriority="69"/>
-    <w:lsdException w:name="Dark List Accent 4" w:uiPriority="70"/>
-    <w:lsdException w:name="Colorful Shading Accent 4" w:uiPriority="71"/>
-    <w:lsdException w:name="Colorful List Accent 4" w:uiPriority="72"/>
-    <w:lsdException w:name="Colorful Grid Accent 4" w:uiPriority="73"/>
-    <w:lsdException w:name="Light Shading Accent 5" w:uiPriority="60"/>
-    <w:lsdException w:name="Light List Accent 5" w:uiPriority="61"/>
-    <w:lsdException w:name="Light Grid Accent 5" w:uiPriority="62"/>
-    <w:lsdException w:name="Medium Shading 1 Accent 5" w:uiPriority="63"/>
-    <w:lsdException w:name="Medium Shading 2 Accent 5" w:uiPriority="64"/>
-    <w:lsdException w:name="Medium List 1 Accent 5" w:uiPriority="65"/>
-    <w:lsdException w:name="Medium List 2 Accent 5" w:uiPriority="66"/>
-    <w:lsdException w:name="Medium Grid 1 Accent 5" w:uiPriority="67"/>
-    <w:lsdException w:name="Medium Grid 2 Accent 5" w:uiPriority="68"/>
-    <w:lsdException w:name="Medium Grid 3 Accent 5" w:uiPriority="69"/>
-    <w:lsdException w:name="Dark List Accent 5" w:uiPriority="70"/>
-    <w:lsdException w:name="Colorful Shading Accent 5" w:uiPriority="71"/>
-    <w:lsdException w:name="Colorful List Accent 5" w:uiPriority="72"/>
-    <w:lsdException w:name="Colorful Grid Accent 5" w:uiPriority="73"/>
-    <w:lsdException w:name="Light Shading Accent 6" w:uiPriority="60"/>
-    <w:lsdException w:name="Light List Accent 6" w:uiPriority="61"/>
-    <w:lsdException w:name="Light Grid Accent 6" w:uiPriority="62"/>
-    <w:lsdException w:name="Medium Shading 1 Accent 6" w:uiPriority="63"/>
-    <w:lsdException w:name="Medium Shading 2 Accent 6" w:uiPriority="64"/>
-    <w:lsdException w:name="Medium List 1 Accent 6" w:uiPriority="65"/>
-    <w:lsdException w:name="Medium List 2 Accent 6" w:uiPriority="66"/>
-    <w:lsdException w:name="Medium Grid 1 Accent 6" w:uiPriority="67"/>
-    <w:lsdException w:name="Medium Grid 2 Accent 6" w:uiPriority="68"/>
-    <w:lsdException w:name="Medium Grid 3 Accent 6" w:uiPriority="69"/>
-    <w:lsdException w:name="Dark List Accent 6" w:uiPriority="70"/>
-    <w:lsdException w:name="Colorful Shading Accent 6" w:uiPriority="71"/>
-    <w:lsdException w:name="Colorful List Accent 6" w:uiPriority="72"/>
-    <w:lsdException w:name="Colorful Grid Accent 6" w:uiPriority="73"/>
-    <w:lsdException w:name="Subtle Emphasis" w:uiPriority="19" w:qFormat="1"/>
-    <w:lsdException w:name="Intense Emphasis" w:uiPriority="21" w:qFormat="1"/>
-    <w:lsdException w:name="Subtle Reference" w:uiPriority="31" w:qFormat="1"/>
-    <w:lsdException w:name="Intense Reference" w:uiPriority="32" w:qFormat="1"/>
-    <w:lsdException w:name="Book Title" w:uiPriority="33" w:qFormat="1"/>
-    <w:lsdException w:name="Bibliography" w:semiHidden="1" w:uiPriority="37" w:unhideWhenUsed="1"/>
-    <w:lsdException w:name="TOC Heading" w:semiHidden="1" w:uiPriority="39" w:unhideWhenUsed="1" w:qFormat="1"/>
-    <w:lsdException w:name="Plain Table 1" w:uiPriority="41"/>
-    <w:lsdException w:name="Plain Table 2" w:uiPriority="42"/>
-    <w:lsdException w:name="Plain Table 3" w:uiPriority="43"/>
-    <w:lsdException w:name="Plain Table 4" w:uiPriority="44"/>
-    <w:lsdException w:name="Plain Table 5" w:uiPriority="45"/>
-    <w:lsdException w:name="Grid Table Light" w:uiPriority="40"/>
-    <w:lsdException w:name="Grid Table 1 Light" w:uiPriority="46"/>
-    <w:lsdException w:name="Grid Table 2" w:uiPriority="47"/>
-    <w:lsdException w:name="Grid Table 3" w:uiPriority="48"/>
-    <w:lsdException w:name="Grid Table 4" w:uiPriority="49"/>
-    <w:lsdException w:name="Grid Table 5 Dark" w:uiPriority="50"/>
-    <w:lsdException w:name="Grid Table 6 Colorful" w:uiPriority="51"/>
-    <w:lsdException w:name="Grid Table 7 Colorful" w:uiPriority="52"/>
-    <w:lsdException w:name="Grid Table 1 Light Accent 1" w:uiPriority="46"/>
-    <w:lsdException w:name="Grid Table 2 Accent 1" w:uiPriority="47"/>
-    <w:lsdException w:name="Grid Table 3 Accent 1" w:uiPriority="48"/>
-    <w:lsdException w:name="Grid Table 4 Accent 1" w:uiPriority="49"/>
-    <w:lsdException w:name="Grid Table 5 Dark Accent 1" w:uiPriority="50"/>
-    <w:lsdException w:name="Grid Table 6 Colorful Accent 1" w:uiPriority="51"/>
-    <w:lsdException w:name="Grid Table 7 Colorful Accent 1" w:uiPriority="52"/>
-    <w:lsdException w:name="Grid Table 1 Light Accent 2" w:uiPriority="46"/>
-    <w:lsdException w:name="Grid Table 2 Accent 2" w:uiPriority="47"/>
-    <w:lsdException w:name="Grid Table 3 Accent 2" w:uiPriority="48"/>
-    <w:lsdException w:name="Grid Table 4 Accent 2" w:uiPriority="49"/>
-    <w:lsdException w:name="Grid Table 5 Dark Accent 2" w:uiPriority="50"/>
-    <w:lsdException w:name="Grid Table 6 Colorful Accent 2" w:uiPriority="51"/>
-    <w:lsdException w:name="Grid Table 7 Colorful Accent 2" w:uiPriority="52"/>
-    <w:lsdException w:name="Grid Table 1 Light Accent 3" w:uiPriority="46"/>
-    <w:lsdException w:name="Grid Table 2 Accent 3" w:uiPriority="47"/>
-    <w:lsdException w:name="Grid Table 3 Accent 3" w:uiPriority="48"/>
-    <w:lsdException w:name="Grid Table 4 Accent 3" w:uiPriority="49"/>
-    <w:lsdException w:name="Grid Table 5 Dark Accent 3" w:uiPriority="50"/>
-    <w:lsdException w:name="Grid Table 6 Colorful Accent 3" w:uiPriority="51"/>
-    <w:lsdException w:name="Grid Table 7 Colorful Accent 3" w:uiPriority="52"/>
-    <w:lsdException w:name="Grid Table 1 Light Accent 4" w:uiPriority="46"/>
-    <w:lsdException w:name="Grid Table 2 Accent 4" w:uiPriority="47"/>
-    <w:lsdException w:name="Grid Table 3 Accent 4" w:uiPriority="48"/>
-    <w:lsdException w:name="Grid Table 4 Accent 4" w:uiPriority="49"/>
-    <w:lsdException w:name="Grid Table 5 Dark Accent 4" w:uiPriority="50"/>
-    <w:lsdException w:name="Grid Table 6 Colorful Accent 4" w:uiPriority="51"/>
-    <w:lsdException w:name="Grid Table 7 Colorful Accent 4" w:uiPriority="52"/>
-    <w:lsdException w:name="Grid Table 1 Light Accent 5" w:uiPriority="46"/>
-    <w:lsdException w:name="Grid Table 2 Accent 5" w:uiPriority="47"/>
-    <w:lsdException w:name="Grid Table 3 Accent 5" w:uiPriority="48"/>
-    <w:lsdException w:name="Grid Table 4 Accent 5" w:uiPriority="49"/>
-    <w:lsdException w:name="Grid Table 5 Dark Accent 5" w:uiPriority="50"/>
-    <w:lsdException w:name="Grid Table 6 Colorful Accent 5" w:uiPriority="51"/>
-    <w:lsdException w:name="Grid Table 7 Colorful Accent 5" w:uiPriority="52"/>
-    <w:lsdException w:name="Grid Table 1 Light Accent 6" w:uiPriority="46"/>
-    <w:lsdException w:name="Grid Table 2 Accent 6" w:uiPriority="47"/>
-    <w:lsdException w:name="Grid Table 3 Accent 6" w:uiPriority="48"/>
-    <w:lsdException w:name="Grid Table 4 Accent 6" w:uiPriority="49"/>
-    <w:lsdException w:name="Grid Table 5 Dark Accent 6" w:uiPriority="50"/>
-    <w:lsdException w:name="Grid Table 6 Colorful Accent 6" w:uiPriority="51"/>
-    <w:lsdException w:name="Grid Table 7 Colorful Accent 6" w:uiPriority="52"/>
-    <w:lsdException w:name="List Table 1 Light" w:uiPriority="46"/>
-    <w:lsdException w:name="List Table 2" w:uiPriority="47"/>
-    <w:lsdException w:name="List Table 3" w:uiPriority="48"/>
-    <w:lsdException w:name="List Table 4" w:uiPriority="49"/>
-    <w:lsdException w:name="List Table 5 Dark" w:uiPriority="50"/>
-    <w:lsdException w:name="List Table 6 Colorful" w:uiPriority="51"/>
-    <w:lsdException w:name="List Table 7 Colorful" w:uiPriority="52"/>
-    <w:lsdException w:name="List Table 1 Light Accent 1" w:uiPriority="46"/>
-    <w:lsdException w:name="List Table 2 Accent 1" w:uiPriority="47"/>
-    <w:lsdException w:name="List Table 3 Accent 1" w:uiPriority="48"/>
-    <w:lsdException w:name="List Table 4 Accent 1" w:uiPriority="49"/>
-    <w:lsdException w:name="List Table 5 Dark Accent 1" w:uiPriority="50"/>
-    <w:lsdException w:name="List Table 6 Colorful Accent 1" w:uiPriority="51"/>
-    <w:lsdException w:name="List Table 7 Colorful Accent 1" w:uiPriority="52"/>
-    <w:lsdException w:name="List Table 1 Light Accent 2" w:uiPriority="46"/>
-    <w:lsdException w:name="List Table 2 Accent 2" w:uiPriority="47"/>
-    <w:lsdException w:name="List Table 3 Accent 2" w:uiPriority="48"/>
-    <w:lsdException w:name="List Table 4 Accent 2" w:uiPriority="49"/>
-    <w:lsdException w:name="List Table 5 Dark Accent 2" w:uiPriority="50"/>
-    <w:lsdException w:name="List Table 6 Colorful Accent 2" w:uiPriority="51"/>
-    <w:lsdException w:name="List Table 7 Colorful Accent 2" w:uiPriority="52"/>
-    <w:lsdException w:name="List Table 1 Light Accent 3" w:uiPriority="46"/>
-    <w:lsdException w:name="List Table 2 Accent 3" w:uiPriority="47"/>
-    <w:lsdException w:name="List Table 3 Accent 3" w:uiPriority="48"/>
-    <w:lsdException w:name="List Table 4 Accent 3" w:uiPriority="49"/>
-    <w:lsdException w:name="List Table 5 Dark Accent 3" w:uiPriority="50"/>
-    <w:lsdException w:name="List Table 6 Colorful Accent 3" w:uiPriority="51"/>
-    <w:lsdException w:name="List Table 7 Colorful Accent 3" w:uiPriority="52"/>
-    <w:lsdException w:name="List Table 1 Light Accent 4" w:uiPriority="46"/>
-    <w:lsdException w:name="List Table 2 Accent 4" w:uiPriority="47"/>
-    <w:lsdException w:name="List Table 3 Accent 4" w:uiPriority="48"/>
-    <w:lsdException w:name="List Table 4 Accent 4" w:uiPriority="49"/>
-    <w:lsdException w:name="List Table 5 Dark Accent 4" w:uiPriority="50"/>
-    <w:lsdException w:name="List Table 6 Colorful Accent 4" w:uiPriority="51"/>
-    <w:lsdException w:name="List Table 7 Colorful Accent 4" w:uiPriority="52"/>
-    <w:lsdException w:name="List Table 1 Light Accent 5" w:uiPriority="46"/>
-    <w:lsdException w:name="List Table 2 Accent 5" w:uiPriority="47"/>
-    <w:lsdException w:name="List Table 3 Accent 5" w:uiPriority="48"/>
-    <w:lsdException w:name="List Table 4 Accent 5" w:uiPriority="49"/>
-    <w:lsdException w:name="List Table 5 Dark Accent 5" w:uiPriority="50"/>
-    <w:lsdException w:name="List Table 6 Colorful Accent 5" w:uiPriority="51"/>
-    <w:lsdException w:name="List Table 7 Colorful Accent 5" w:uiPriority="52"/>
-    <w:lsdException w:name="List Table 1 Light Accent 6" w:uiPriority="46"/>
-    <w:lsdException w:name="List Table 2 Accent 6" w:uiPriority="47"/>
-    <w:lsdException w:name="List Table 3 Accent 6" w:uiPriority="48"/>
-    <w:lsdException w:name="List Table 4 Accent 6" w:uiPriority="49"/>
-    <w:lsdException w:name="List Table 5 Dark Accent 6" w:uiPriority="50"/>
-    <w:lsdException w:name="List Table 6 Colorful Accent 6" w:uiPriority="51"/>
-    <w:lsdException w:name="List Table 7 Colorful Accent 6" w:uiPriority="52"/>
+  <w:latentStyles w:defLockedState="0" w:defUIPriority="99" w:defSemiHidden="1" w:defUnhideWhenUsed="1" w:defQFormat="0" w:count="267">
+    <w:lsdException w:name="Normal" w:semiHidden="0" w:uiPriority="0" w:unhideWhenUsed="0" w:qFormat="1"/>
+    <w:lsdException w:name="heading 1" w:semiHidden="0" w:uiPriority="9" w:unhideWhenUsed="0" w:qFormat="1"/>
+    <w:lsdException w:name="heading 2" w:uiPriority="9" w:qFormat="1"/>
+    <w:lsdException w:name="heading 3" w:uiPriority="9" w:qFormat="1"/>
+    <w:lsdException w:name="heading 4" w:uiPriority="9" w:qFormat="1"/>
+    <w:lsdException w:name="heading 5" w:uiPriority="9" w:qFormat="1"/>
+    <w:lsdException w:name="heading 6" w:uiPriority="9" w:qFormat="1"/>
+    <w:lsdException w:name="heading 7" w:uiPriority="9" w:qFormat="1"/>
+    <w:lsdException w:name="heading 8" w:uiPriority="9" w:qFormat="1"/>
+    <w:lsdException w:name="heading 9" w:uiPriority="9" w:qFormat="1"/>
+    <w:lsdException w:name="toc 1" w:uiPriority="39"/>
+    <w:lsdException w:name="toc 2" w:uiPriority="39"/>
+    <w:lsdException w:name="toc 3" w:uiPriority="39"/>
+    <w:lsdException w:name="toc 4" w:uiPriority="39"/>
+    <w:lsdException w:name="toc 5" w:uiPriority="39"/>
+    <w:lsdException w:name="toc 6" w:uiPriority="39"/>
+    <w:lsdException w:name="toc 7" w:uiPriority="39"/>
+    <w:lsdException w:name="toc 8" w:uiPriority="39"/>
+    <w:lsdException w:name="toc 9" w:uiPriority="39"/>
+    <w:lsdException w:name="caption" w:uiPriority="35" w:qFormat="1"/>
+    <w:lsdException w:name="Title" w:semiHidden="0" w:uiPriority="10" w:unhideWhenUsed="0" w:qFormat="1"/>
+    <w:lsdException w:name="Default Paragraph Font" w:uiPriority="1"/>
+    <w:lsdException w:name="Subtitle" w:semiHidden="0" w:uiPriority="11" w:unhideWhenUsed="0" w:qFormat="1"/>
+    <w:lsdException w:name="Strong" w:semiHidden="0" w:uiPriority="22" w:unhideWhenUsed="0" w:qFormat="1"/>
+    <w:lsdException w:name="Emphasis" w:semiHidden="0" w:uiPriority="20" w:unhideWhenUsed="0" w:qFormat="1"/>
+    <w:lsdException w:name="Table Grid" w:semiHidden="0" w:uiPriority="59" w:unhideWhenUsed="0"/>
+    <w:lsdException w:name="Placeholder Text" w:unhideWhenUsed="0"/>
+    <w:lsdException w:name="No Spacing" w:semiHidden="0" w:uiPriority="1" w:unhideWhenUsed="0" w:qFormat="1"/>
+    <w:lsdException w:name="Light Shading" w:semiHidden="0" w:uiPriority="60" w:unhideWhenUsed="0"/>
+    <w:lsdException w:name="Light List" w:semiHidden="0" w:uiPriority="61" w:unhideWhenUsed="0"/>
+    <w:lsdException w:name="Light Grid" w:semiHidden="0" w:uiPriority="62" w:unhideWhenUsed="0"/>
+    <w:lsdException w:name="Medium Shading 1" w:semiHidden="0" w:uiPriority="63" w:unhideWhenUsed="0"/>
+    <w:lsdException w:name="Medium Shading 2" w:semiHidden="0" w:uiPriority="64" w:unhideWhenUsed="0"/>
+    <w:lsdException w:name="Medium List 1" w:semiHidden="0" w:uiPriority="65" w:unhideWhenUsed="0"/>
+    <w:lsdException w:name="Medium List 2" w:semiHidden="0" w:uiPriority="66" w:unhideWhenUsed="0"/>
+    <w:lsdException w:name="Medium Grid 1" w:semiHidden="0" w:uiPriority="67" w:unhideWhenUsed="0"/>
+    <w:lsdException w:name="Medium Grid 2" w:semiHidden="0" w:uiPriority="68" w:unhideWhenUsed="0"/>
+    <w:lsdException w:name="Medium Grid 3" w:semiHidden="0" w:uiPriority="69" w:unhideWhenUsed="0"/>
+    <w:lsdException w:name="Dark List" w:semiHidden="0" w:uiPriority="70" w:unhideWhenUsed="0"/>
+    <w:lsdException w:name="Colorful Shading" w:semiHidden="0" w:uiPriority="71" w:unhideWhenUsed="0"/>
+    <w:lsdException w:name="Colorful List" w:semiHidden="0" w:uiPriority="72" w:unhideWhenUsed="0"/>
+    <w:lsdException w:name="Colorful Grid" w:semiHidden="0" w:uiPriority="73" w:unhideWhenUsed="0"/>
+    <w:lsdException w:name="Light Shading Accent 1" w:semiHidden="0" w:uiPriority="60" w:unhideWhenUsed="0"/>
+    <w:lsdException w:name="Light List Accent 1" w:semiHidden="0" w:uiPriority="61" w:unhideWhenUsed="0"/>
+    <w:lsdException w:name="Light Grid Accent 1" w:semiHidden="0" w:uiPriority="62" w:unhideWhenUsed="0"/>
+    <w:lsdException w:name="Medium Shading 1 Accent 1" w:semiHidden="0" w:uiPriority="63" w:unhideWhenUsed="0"/>
+    <w:lsdException w:name="Medium Shading 2 Accent 1" w:semiHidden="0" w:uiPriority="64" w:unhideWhenUsed="0"/>
+    <w:lsdException w:name="Medium List 1 Accent 1" w:semiHidden="0" w:uiPriority="65" w:unhideWhenUsed="0"/>
+    <w:lsdException w:name="Revision" w:unhideWhenUsed="0"/>
+    <w:lsdException w:name="List Paragraph" w:semiHidden="0" w:uiPriority="34" w:unhideWhenUsed="0" w:qFormat="1"/>
+    <w:lsdException w:name="Quote" w:semiHidden="0" w:uiPriority="29" w:unhideWhenUsed="0" w:qFormat="1"/>
+    <w:lsdException w:name="Intense Quote" w:semiHidden="0" w:uiPriority="30" w:unhideWhenUsed="0" w:qFormat="1"/>
+    <w:lsdException w:name="Medium List 2 Accent 1" w:semiHidden="0" w:uiPriority="66" w:unhideWhenUsed="0"/>
+    <w:lsdException w:name="Medium Grid 1 Accent 1" w:semiHidden="0" w:uiPriority="67" w:unhideWhenUsed="0"/>
+    <w:lsdException w:name="Medium Grid 2 Accent 1" w:semiHidden="0" w:uiPriority="68" w:unhideWhenUsed="0"/>
+    <w:lsdException w:name="Medium Grid 3 Accent 1" w:semiHidden="0" w:uiPriority="69" w:unhideWhenUsed="0"/>
+    <w:lsdException w:name="Dark List Accent 1" w:semiHidden="0" w:uiPriority="70" w:unhideWhenUsed="0"/>
+    <w:lsdException w:name="Colorful Shading Accent 1" w:semiHidden="0" w:uiPriority="71" w:unhideWhenUsed="0"/>
+    <w:lsdException w:name="Colorful List Accent 1" w:semiHidden="0" w:uiPriority="72" w:unhideWhenUsed="0"/>
+    <w:lsdException w:name="Colorful Grid Accent 1" w:semiHidden="0" w:uiPriority="73" w:unhideWhenUsed="0"/>
+    <w:lsdException w:name="Light Shading Accent 2" w:semiHidden="0" w:uiPriority="60" w:unhideWhenUsed="0"/>
+    <w:lsdException w:name="Light List Accent 2" w:semiHidden="0" w:uiPriority="61" w:unhideWhenUsed="0"/>
+    <w:lsdException w:name="Light Grid Accent 2" w:semiHidden="0" w:uiPriority="62" w:unhideWhenUsed="0"/>
+    <w:lsdException w:name="Medium Shading 1 Accent 2" w:semiHidden="0" w:uiPriority="63" w:unhideWhenUsed="0"/>
+    <w:lsdException w:name="Medium Shading 2 Accent 2" w:semiHidden="0" w:uiPriority="64" w:unhideWhenUsed="0"/>
+    <w:lsdException w:name="Medium List 1 Accent 2" w:semiHidden="0" w:uiPriority="65" w:unhideWhenUsed="0"/>
+    <w:lsdException w:name="Medium List 2 Accent 2" w:semiHidden="0" w:uiPriority="66" w:unhideWhenUsed="0"/>
+    <w:lsdException w:name="Medium Grid 1 Accent 2" w:semiHidden="0" w:uiPriority="67" w:unhideWhenUsed="0"/>
+    <w:lsdException w:name="Medium Grid 2 Accent 2" w:semiHidden="0" w:uiPriority="68" w:unhideWhenUsed="0"/>
+    <w:lsdException w:name="Medium Grid 3 Accent 2" w:semiHidden="0" w:uiPriority="69" w:unhideWhenUsed="0"/>
+    <w:lsdException w:name="Dark List Accent 2" w:semiHidden="0" w:uiPriority="70" w:unhideWhenUsed="0"/>
+    <w:lsdException w:name="Colorful Shading Accent 2" w:semiHidden="0" w:uiPriority="71" w:unhideWhenUsed="0"/>
+    <w:lsdException w:name="Colorful List Accent 2" w:semiHidden="0" w:uiPriority="72" w:unhideWhenUsed="0"/>
+    <w:lsdException w:name="Colorful Grid Accent 2" w:semiHidden="0" w:uiPriority="73" w:unhideWhenUsed="0"/>
+    <w:lsdException w:name="Light Shading Accent 3" w:semiHidden="0" w:uiPriority="60" w:unhideWhenUsed="0"/>
+    <w:lsdException w:name="Light List Accent 3" w:semiHidden="0" w:uiPriority="61" w:unhideWhenUsed="0"/>
+    <w:lsdException w:name="Light Grid Accent 3" w:semiHidden="0" w:uiPriority="62" w:unhideWhenUsed="0"/>
+    <w:lsdException w:name="Medium Shading 1 Accent 3" w:semiHidden="0" w:uiPriority="63" w:unhideWhenUsed="0"/>
+    <w:lsdException w:name="Medium Shading 2 Accent 3" w:semiHidden="0" w:uiPriority="64" w:unhideWhenUsed="0"/>
+    <w:lsdException w:name="Medium List 1 Accent 3" w:semiHidden="0" w:uiPriority="65" w:unhideWhenUsed="0"/>
+    <w:lsdException w:name="Medium List 2 Accent 3" w:semiHidden="0" w:uiPriority="66" w:unhideWhenUsed="0"/>
+    <w:lsdException w:name="Medium Grid 1 Accent 3" w:semiHidden="0" w:uiPriority="67" w:unhideWhenUsed="0"/>
+    <w:lsdException w:name="Medium Grid 2 Accent 3" w:semiHidden="0" w:uiPriority="68" w:unhideWhenUsed="0"/>
+    <w:lsdException w:name="Medium Grid 3 Accent 3" w:semiHidden="0" w:uiPriority="69" w:unhideWhenUsed="0"/>
+    <w:lsdException w:name="Dark List Accent 3" w:semiHidden="0" w:uiPriority="70" w:unhideWhenUsed="0"/>
+    <w:lsdException w:name="Colorful Shading Accent 3" w:semiHidden="0" w:uiPriority="71" w:unhideWhenUsed="0"/>
+    <w:lsdException w:name="Colorful List Accent 3" w:semiHidden="0" w:uiPriority="72" w:unhideWhenUsed="0"/>
+    <w:lsdException w:name="Colorful Grid Accent 3" w:semiHidden="0" w:uiPriority="73" w:unhideWhenUsed="0"/>
+    <w:lsdException w:name="Light Shading Accent 4" w:semiHidden="0" w:uiPriority="60" w:unhideWhenUsed="0"/>
+    <w:lsdException w:name="Light List Accent 4" w:semiHidden="0" w:uiPriority="61" w:unhideWhenUsed="0"/>
+    <w:lsdException w:name="Light Grid Accent 4" w:semiHidden="0" w:uiPriority="62" w:unhideWhenUsed="0"/>
+    <w:lsdException w:name="Medium Shading 1 Accent 4" w:semiHidden="0" w:uiPriority="63" w:unhideWhenUsed="0"/>
+    <w:lsdException w:name="Medium Shading 2 Accent 4" w:semiHidden="0" w:uiPriority="64" w:unhideWhenUsed="0"/>
+    <w:lsdException w:name="Medium List 1 Accent 4" w:semiHidden="0" w:uiPriority="65" w:unhideWhenUsed="0"/>
+    <w:lsdException w:name="Medium List 2 Accent 4" w:semiHidden="0" w:uiPriority="66" w:unhideWhenUsed="0"/>
+    <w:lsdException w:name="Medium Grid 1 Accent 4" w:semiHidden="0" w:uiPriority="67" w:unhideWhenUsed="0"/>
+    <w:lsdException w:name="Medium Grid 2 Accent 4" w:semiHidden="0" w:uiPriority="68" w:unhideWhenUsed="0"/>
+    <w:lsdException w:name="Medium Grid 3 Accent 4" w:semiHidden="0" w:uiPriority="69" w:unhideWhenUsed="0"/>
+    <w:lsdException w:name="Dark List Accent 4" w:semiHidden="0" w:uiPriority="70" w:unhideWhenUsed="0"/>
+    <w:lsdException w:name="Colorful Shading Accent 4" w:semiHidden="0" w:uiPriority="71" w:unhideWhenUsed="0"/>
+    <w:lsdException w:name="Colorful List Accent 4" w:semiHidden="0" w:uiPriority="72" w:unhideWhenUsed="0"/>
+    <w:lsdException w:name="Colorful Grid Accent 4" w:semiHidden="0" w:uiPriority="73" w:unhideWhenUsed="0"/>
+    <w:lsdException w:name="Light Shading Accent 5" w:semiHidden="0" w:uiPriority="60" w:unhideWhenUsed="0"/>
+    <w:lsdException w:name="Light List Accent 5" w:semiHidden="0" w:uiPriority="61" w:unhideWhenUsed="0"/>
+    <w:lsdException w:name="Light Grid Accent 5" w:semiHidden="0" w:uiPriority="62" w:unhideWhenUsed="0"/>
+    <w:lsdException w:name="Medium Shading 1 Accent 5" w:semiHidden="0" w:uiPriority="63" w:unhideWhenUsed="0"/>
+    <w:lsdException w:name="Medium Shading 2 Accent 5" w:semiHidden="0" w:uiPriority="64" w:unhideWhenUsed="0"/>
+    <w:lsdException w:name="Medium List 1 Accent 5" w:semiHidden="0" w:uiPriority="65" w:unhideWhenUsed="0"/>
+    <w:lsdException w:name="Medium List 2 Accent 5" w:semiHidden="0" w:uiPriority="66" w:unhideWhenUsed="0"/>
+    <w:lsdException w:name="Medium Grid 1 Accent 5" w:semiHidden="0" w:uiPriority="67" w:unhideWhenUsed="0"/>
+    <w:lsdException w:name="Medium Grid 2 Accent 5" w:semiHidden="0" w:uiPriority="68" w:unhideWhenUsed="0"/>
+    <w:lsdException w:name="Medium Grid 3 Accent 5" w:semiHidden="0" w:uiPriority="69" w:unhideWhenUsed="0"/>
+    <w:lsdException w:name="Dark List Accent 5" w:semiHidden="0" w:uiPriority="70" w:unhideWhenUsed="0"/>
+    <w:lsdException w:name="Colorful Shading Accent 5" w:semiHidden="0" w:uiPriority="71" w:unhideWhenUsed="0"/>
+    <w:lsdException w:name="Colorful List Accent 5" w:semiHidden="0" w:uiPriority="72" w:unhideWhenUsed="0"/>
+    <w:lsdException w:name="Colorful Grid Accent 5" w:semiHidden="0" w:uiPriority="73" w:unhideWhenUsed="0"/>
+    <w:lsdException w:name="Light Shading Accent 6" w:semiHidden="0" w:uiPriority="60" w:unhideWhenUsed="0"/>
+    <w:lsdException w:name="Light List Accent 6" w:semiHidden="0" w:uiPriority="61" w:unhideWhenUsed="0"/>
+    <w:lsdException w:name="Light Grid Accent 6" w:semiHidden="0" w:uiPriority="62" w:unhideWhenUsed="0"/>
+    <w:lsdException w:name="Medium Shading 1 Accent 6" w:semiHidden="0" w:uiPriority="63" w:unhideWhenUsed="0"/>
+    <w:lsdException w:name="Medium Shading 2 Accent 6" w:semiHidden="0" w:uiPriority="64" w:unhideWhenUsed="0"/>
+    <w:lsdException w:name="Medium List 1 Accent 6" w:semiHidden="0" w:uiPriority="65" w:unhideWhenUsed="0"/>
+    <w:lsdException w:name="Medium List 2 Accent 6" w:semiHidden="0" w:uiPriority="66" w:unhideWhenUsed="0"/>
+    <w:lsdException w:name="Medium Grid 1 Accent 6" w:semiHidden="0" w:uiPriority="67" w:unhideWhenUsed="0"/>
+    <w:lsdException w:name="Medium Grid 2 Accent 6" w:semiHidden="0" w:uiPriority="68" w:unhideWhenUsed="0"/>
+    <w:lsdException w:name="Medium Grid 3 Accent 6" w:semiHidden="0" w:uiPriority="69" w:unhideWhenUsed="0"/>
+    <w:lsdException w:name="Dark List Accent 6" w:semiHidden="0" w:uiPriority="70" w:unhideWhenUsed="0"/>
+    <w:lsdException w:name="Colorful Shading Accent 6" w:semiHidden="0" w:uiPriority="71" w:unhideWhenUsed="0"/>
+    <w:lsdException w:name="Colorful List Accent 6" w:semiHidden="0" w:uiPriority="72" w:unhideWhenUsed="0"/>
+    <w:lsdException w:name="Colorful Grid Accent 6" w:semiHidden="0" w:uiPriority="73" w:unhideWhenUsed="0"/>
+    <w:lsdException w:name="Subtle Emphasis" w:semiHidden="0" w:uiPriority="19" w:unhideWhenUsed="0" w:qFormat="1"/>
+    <w:lsdException w:name="Intense Emphasis" w:semiHidden="0" w:uiPriority="21" w:unhideWhenUsed="0" w:qFormat="1"/>
+    <w:lsdException w:name="Subtle Reference" w:semiHidden="0" w:uiPriority="31" w:unhideWhenUsed="0" w:qFormat="1"/>
+    <w:lsdException w:name="Intense Reference" w:semiHidden="0" w:uiPriority="32" w:unhideWhenUsed="0" w:qFormat="1"/>
+    <w:lsdException w:name="Book Title" w:semiHidden="0" w:uiPriority="33" w:unhideWhenUsed="0" w:qFormat="1"/>
+    <w:lsdException w:name="Bibliography" w:uiPriority="37"/>
+    <w:lsdException w:name="TOC Heading" w:uiPriority="39" w:qFormat="1"/>
   </w:latentStyles>
   <w:style w:type="paragraph" w:default="1" w:styleId="Normal">
     <w:name w:val="Normal"/>
@@ -3600,6 +3786,7 @@
     <w:uiPriority w:val="99"/>
     <w:semiHidden/>
     <w:unhideWhenUsed/>
+    <w:qFormat/>
     <w:tblPr>
       <w:tblInd w:w="0" w:type="dxa"/>
       <w:tblCellMar>
@@ -3655,6 +3842,7 @@
       <w:spacing w:after="0" w:line="240" w:lineRule="auto"/>
     </w:pPr>
     <w:tblPr>
+      <w:tblInd w:w="0" w:type="dxa"/>
       <w:tblBorders>
         <w:top w:val="single" w:sz="4" w:space="0" w:color="auto"/>
         <w:left w:val="single" w:sz="4" w:space="0" w:color="auto"/>
@@ -3663,6 +3851,12 @@
         <w:insideH w:val="single" w:sz="4" w:space="0" w:color="auto"/>
         <w:insideV w:val="single" w:sz="4" w:space="0" w:color="auto"/>
       </w:tblBorders>
+      <w:tblCellMar>
+        <w:top w:w="0" w:type="dxa"/>
+        <w:left w:w="108" w:type="dxa"/>
+        <w:bottom w:w="0" w:type="dxa"/>
+        <w:right w:w="108" w:type="dxa"/>
+      </w:tblCellMar>
     </w:tblPr>
   </w:style>
   <w:style w:type="paragraph" w:styleId="Paragraphedeliste">
@@ -3967,7 +4161,7 @@
 </file>
 
 <file path=customXml/itemProps1.xml><?xml version="1.0" encoding="utf-8"?>
-<ds:datastoreItem xmlns:ds="http://schemas.openxmlformats.org/officeDocument/2006/customXml" ds:itemID="{FD40E46B-AA2D-4D81-B163-F4ADBE660A2B}">
+<ds:datastoreItem xmlns:ds="http://schemas.openxmlformats.org/officeDocument/2006/customXml" ds:itemID="{DF75F370-2128-4733-833F-59795F578894}">
   <ds:schemaRefs>
     <ds:schemaRef ds:uri="http://schemas.openxmlformats.org/officeDocument/2006/bibliography"/>
   </ds:schemaRefs>

</xml_diff>

<commit_message>
mise a jour du document + implémentation de IEquatable pour User et Bar ainsi que transformation de CoordonneesGPS en struct
</commit_message>
<xml_diff>
--- a/Library/documents.docx
+++ b/Library/documents.docx
@@ -1,6 +1,6 @@
 
 <file path=word/document.xml><?xml version="1.0" encoding="utf-8"?>
-<w:document xmlns:wpc="http://schemas.microsoft.com/office/word/2010/wordprocessingCanvas" xmlns:mc="http://schemas.openxmlformats.org/markup-compatibility/2006" xmlns:o="urn:schemas-microsoft-com:office:office" xmlns:r="http://schemas.openxmlformats.org/officeDocument/2006/relationships" xmlns:m="http://schemas.openxmlformats.org/officeDocument/2006/math" xmlns:v="urn:schemas-microsoft-com:vml" xmlns:wp14="http://schemas.microsoft.com/office/word/2010/wordprocessingDrawing" xmlns:wp="http://schemas.openxmlformats.org/drawingml/2006/wordprocessingDrawing" xmlns:w10="urn:schemas-microsoft-com:office:word" xmlns:w="http://schemas.openxmlformats.org/wordprocessingml/2006/main" xmlns:w14="http://schemas.microsoft.com/office/word/2010/wordml" xmlns:w15="http://schemas.microsoft.com/office/word/2012/wordml" xmlns:wpg="http://schemas.microsoft.com/office/word/2010/wordprocessingGroup" xmlns:wpi="http://schemas.microsoft.com/office/word/2010/wordprocessingInk" xmlns:wne="http://schemas.microsoft.com/office/word/2006/wordml" xmlns:wps="http://schemas.microsoft.com/office/word/2010/wordprocessingShape" mc:Ignorable="w14 w15 wp14">
+<w:document xmlns:ve="http://schemas.openxmlformats.org/markup-compatibility/2006" xmlns:o="urn:schemas-microsoft-com:office:office" xmlns:r="http://schemas.openxmlformats.org/officeDocument/2006/relationships" xmlns:m="http://schemas.openxmlformats.org/officeDocument/2006/math" xmlns:v="urn:schemas-microsoft-com:vml" xmlns:wp="http://schemas.openxmlformats.org/drawingml/2006/wordprocessingDrawing" xmlns:w10="urn:schemas-microsoft-com:office:word" xmlns:w="http://schemas.openxmlformats.org/wordprocessingml/2006/main" xmlns:wne="http://schemas.microsoft.com/office/word/2006/wordml">
   <w:body>
     <w:p>
       <w:pPr>
@@ -17,7 +17,25 @@
           <w:sz w:val="28"/>
           <w:u w:val="single"/>
         </w:rPr>
-        <w:t>Présentation du projet « SearchBars »</w:t>
+        <w:t>Présentation du projet « </w:t>
+      </w:r>
+      <w:proofErr w:type="spellStart"/>
+      <w:r>
+        <w:rPr>
+          <w:b/>
+          <w:sz w:val="28"/>
+          <w:u w:val="single"/>
+        </w:rPr>
+        <w:t>SearchBars</w:t>
+      </w:r>
+      <w:proofErr w:type="spellEnd"/>
+      <w:r>
+        <w:rPr>
+          <w:b/>
+          <w:sz w:val="28"/>
+          <w:u w:val="single"/>
+        </w:rPr>
+        <w:t> »</w:t>
       </w:r>
     </w:p>
     <w:p>
@@ -115,7 +133,35 @@
           <w:rFonts w:ascii="Calibri" w:hAnsi="Calibri" w:cs="Calibri"/>
         </w:rPr>
         <w:tab/>
-        <w:t xml:space="preserve">Une fois que l'on a effectué une recherche il faut donner à l'utilisateur les résultats qui correspondent. Ainsi on a créé une nouvelle fenêtre qui affiche sous une forme de Master Detail une liste de nom de bars. Il nous est venu à l'esprit que pour repérer un bar géographiquement, il serait plus facile à l'utilisateur de le visualiser sur une carte. Ainsi lorsqu’aucun bar n'est sélectionné, une carte de la ville est affichée. Une fois que l'on a cliqué sur un bar, ses caractéristiques s'affichent. Nous avons pensé que l'utilisateur voudrait savoir son adresse, le numéro de téléphone, la liste des boissons servies. Il souhaiterait surement aussi voir les différents avis et notes laissés par d’autres utilisateurs au sujet de ce bar. On y rajoutera aussi des photos qui lui permettront de se faire une idée de l’ambiance et de l'identifier rapidement sur place ainsi qu’une map lui permettant de s'y rendre en toute facilité. </w:t>
+        <w:t xml:space="preserve">Une fois que l'on a effectué une recherche il faut donner à l'utilisateur les résultats qui correspondent. Ainsi on a créé une nouvelle fenêtre qui affiche sous une forme de Master </w:t>
+      </w:r>
+      <w:proofErr w:type="spellStart"/>
+      <w:r>
+        <w:rPr>
+          <w:rFonts w:ascii="Calibri" w:hAnsi="Calibri" w:cs="Calibri"/>
+        </w:rPr>
+        <w:t>Detail</w:t>
+      </w:r>
+      <w:proofErr w:type="spellEnd"/>
+      <w:r>
+        <w:rPr>
+          <w:rFonts w:ascii="Calibri" w:hAnsi="Calibri" w:cs="Calibri"/>
+        </w:rPr>
+        <w:t xml:space="preserve"> une liste de nom de bars. Il nous est venu à l'esprit que pour repérer un bar géographiquement, il serait plus facile à l'utilisateur de le visualiser sur une carte. Ainsi lorsqu’aucun bar n'est sélectionné, une carte de la ville est affichée. Une fois que l'on a cliqué sur un bar, ses caractéristiques s'affichent. Nous avons pensé que l'utilisateur voudrait savoir son adresse, le numéro de téléphone, la liste des boissons servies. Il souhaiterait surement aussi voir les différents avis et notes laissés par d’autres utilisateurs au sujet de ce bar. On y rajoutera aussi des photos qui lui permettront de se faire une idée de l’ambiance et de l'identifier rapidement sur place ainsi qu’une </w:t>
+      </w:r>
+      <w:proofErr w:type="spellStart"/>
+      <w:r>
+        <w:rPr>
+          <w:rFonts w:ascii="Calibri" w:hAnsi="Calibri" w:cs="Calibri"/>
+        </w:rPr>
+        <w:t>map</w:t>
+      </w:r>
+      <w:proofErr w:type="spellEnd"/>
+      <w:r>
+        <w:rPr>
+          <w:rFonts w:ascii="Calibri" w:hAnsi="Calibri" w:cs="Calibri"/>
+        </w:rPr>
+        <w:t xml:space="preserve"> lui permettant de s'y rendre en toute facilité. </w:t>
       </w:r>
     </w:p>
     <w:p>
@@ -132,7 +178,21 @@
           <w:rFonts w:ascii="Calibri" w:hAnsi="Calibri" w:cs="Calibri"/>
         </w:rPr>
         <w:tab/>
-        <w:t xml:space="preserve">Pour que les personnes puissent accéder à cette application il faut qu'elles possèdent un compte. Ce dernier permet à l’utilisateur de donner un avis personnel sur un bar en lui donnant une note et un commentaire s’il le souhaite. Cette note servira pour la notation générale du bar. En effet, comme il est dit plus haut lorsque les informations du bar s’afficheront, une note sera présente. Cette dernière sera ainsi constituée de toutes les notes attribuées par les différents comptes. Il a aussi fallu réfléchir tout autour de ce compte, des caractéristiques qui seront obligatoires, celles qui ne le seront pas, comment modifier son profil, comment donner son avis et poster des commentaires. Lors de l'inscription l'utilisateur pourra rajouter des informations supplémentaires non obligatoires telles qu’une photo de profil ou une boisson préférée. </w:t>
+        <w:t xml:space="preserve">Pour que les personnes puissent accéder à cette application il faut qu'elles possèdent un compte. Ce dernier permet à l’utilisateur de donner un avis personnel sur un bar en lui donnant une note et un commentaire s’il le </w:t>
+      </w:r>
+      <w:proofErr w:type="gramStart"/>
+      <w:r>
+        <w:rPr>
+          <w:rFonts w:ascii="Calibri" w:hAnsi="Calibri" w:cs="Calibri"/>
+        </w:rPr>
+        <w:t>souhaite</w:t>
+      </w:r>
+      <w:proofErr w:type="gramEnd"/>
+      <w:r>
+        <w:rPr>
+          <w:rFonts w:ascii="Calibri" w:hAnsi="Calibri" w:cs="Calibri"/>
+        </w:rPr>
+        <w:t xml:space="preserve">. Cette note servira pour la notation générale du bar. En effet, comme il est dit plus haut lorsque les informations du bar s’afficheront, une note sera présente. Cette dernière sera ainsi constituée de toutes les notes attribuées par les différents comptes. Il a aussi fallu réfléchir tout autour de ce compte, des caractéristiques qui seront obligatoires, celles qui ne le seront pas, comment modifier son profil, comment donner son avis et poster des commentaires. Lors de l'inscription l'utilisateur pourra rajouter des informations supplémentaires non obligatoires telles qu’une photo de profil ou une boisson préférée. </w:t>
       </w:r>
     </w:p>
     <w:p>
@@ -148,7 +208,21 @@
         <w:rPr>
           <w:rFonts w:ascii="Calibri" w:hAnsi="Calibri" w:cs="Calibri"/>
         </w:rPr>
-        <w:t xml:space="preserve">En conclusion, ce projet a un objectif principal, recenser tout les bars présents dans une ville. Mais autour, plein d’options viennent se rajouter tel qu’intégrer une Map ou faire des comptes pour tout le monde. </w:t>
+        <w:t xml:space="preserve">En conclusion, ce projet a un objectif principal, recenser tout les bars présents dans une ville. Mais autour, plein d’options viennent se rajouter tel qu’intégrer une </w:t>
+      </w:r>
+      <w:proofErr w:type="spellStart"/>
+      <w:r>
+        <w:rPr>
+          <w:rFonts w:ascii="Calibri" w:hAnsi="Calibri" w:cs="Calibri"/>
+        </w:rPr>
+        <w:t>Map</w:t>
+      </w:r>
+      <w:proofErr w:type="spellEnd"/>
+      <w:r>
+        <w:rPr>
+          <w:rFonts w:ascii="Calibri" w:hAnsi="Calibri" w:cs="Calibri"/>
+        </w:rPr>
+        <w:t xml:space="preserve"> ou faire des comptes pour tout le monde. </w:t>
       </w:r>
     </w:p>
     <w:p>
@@ -250,11 +324,11 @@
           <w:insideH w:val="none" w:sz="0" w:space="0" w:color="auto"/>
           <w:insideV w:val="none" w:sz="0" w:space="0" w:color="auto"/>
         </w:tblBorders>
-        <w:tblLook w:val="04A0" w:firstRow="1" w:lastRow="0" w:firstColumn="1" w:lastColumn="0" w:noHBand="0" w:noVBand="1"/>
+        <w:tblLook w:val="04A0"/>
       </w:tblPr>
       <w:tblGrid>
-        <w:gridCol w:w="5885"/>
-        <w:gridCol w:w="4797"/>
+        <w:gridCol w:w="5886"/>
+        <w:gridCol w:w="4796"/>
       </w:tblGrid>
       <w:tr>
         <w:trPr>
@@ -293,10 +367,10 @@
                           </pic:cNvPicPr>
                         </pic:nvPicPr>
                         <pic:blipFill>
-                          <a:blip r:embed="rId7">
+                          <a:blip r:embed="rId7" cstate="print">
                             <a:extLst>
                               <a:ext uri="{28A0092B-C50C-407E-A947-70E740481C1C}">
-                                <a14:useLocalDpi xmlns:a14="http://schemas.microsoft.com/office/drawing/2010/main" val="0"/>
+                                <a14:useLocalDpi xmlns="" xmlns:wpc="http://schemas.microsoft.com/office/word/2010/wordprocessingCanvas" xmlns:mc="http://schemas.openxmlformats.org/markup-compatibility/2006" xmlns:o="urn:schemas-microsoft-com:office:office" xmlns:v="urn:schemas-microsoft-com:vml" xmlns:wp14="http://schemas.microsoft.com/office/word/2010/wordprocessingDrawing" xmlns:w10="urn:schemas-microsoft-com:office:word" xmlns:w="http://schemas.openxmlformats.org/wordprocessingml/2006/main" xmlns:w14="http://schemas.microsoft.com/office/word/2010/wordml" xmlns:w15="http://schemas.microsoft.com/office/word/2012/wordml" xmlns:wpg="http://schemas.microsoft.com/office/word/2010/wordprocessingGroup" xmlns:wpi="http://schemas.microsoft.com/office/word/2010/wordprocessingInk" xmlns:wps="http://schemas.microsoft.com/office/word/2010/wordprocessingShape" xmlns:a14="http://schemas.microsoft.com/office/drawing/2010/main" val="0"/>
                               </a:ext>
                             </a:extLst>
                           </a:blip>
@@ -357,7 +431,7 @@
                 <w:bottom w:w="113" w:type="dxa"/>
                 <w:right w:w="0" w:type="dxa"/>
               </w:tblCellMar>
-              <w:tblLook w:val="04A0" w:firstRow="1" w:lastRow="0" w:firstColumn="1" w:lastColumn="0" w:noHBand="0" w:noVBand="1"/>
+              <w:tblLook w:val="04A0"/>
             </w:tblPr>
             <w:tblGrid>
               <w:gridCol w:w="3265"/>
@@ -377,7 +451,19 @@
                     <w:jc w:val="center"/>
                   </w:pPr>
                   <w:r>
-                    <w:t>Page de connexion permettant à un utilisateur de ce loguer (avec son identifiant et son mot de passe), ou à un nouvel utilisateur de s’inscrire.</w:t>
+                    <w:t>Page de connexion pe</w:t>
+                  </w:r>
+                  <w:r>
+                    <w:t xml:space="preserve">rmettant à un utilisateur de s’authentifier </w:t>
+                  </w:r>
+                  <w:r>
+                    <w:t xml:space="preserve">(avec son </w:t>
+                  </w:r>
+                  <w:r>
+                    <w:t>pseudo</w:t>
+                  </w:r>
+                  <w:r>
+                    <w:t xml:space="preserve"> et son mot de passe), ou à un nouvel utilisateur de s’inscrire.</w:t>
                   </w:r>
                 </w:p>
               </w:tc>
@@ -409,7 +495,7 @@
                 <w:lang w:eastAsia="fr-FR"/>
               </w:rPr>
               <w:drawing>
-                <wp:inline distT="0" distB="0" distL="0" distR="0" wp14:anchorId="6CAA63D9" wp14:editId="5FC56208">
+                <wp:inline distT="0" distB="0" distL="0" distR="0">
                   <wp:extent cx="2520000" cy="4850818"/>
                   <wp:effectExtent l="19050" t="0" r="0" b="0"/>
                   <wp:docPr id="72" name="Image 72" descr="D:\Workspace\temp\SubscribeWindow.png"/>
@@ -474,7 +560,31 @@
               <w:jc w:val="center"/>
             </w:pPr>
             <w:r>
-              <w:t>Formulaire d’inscription à remplir pour un nouvel utilisateur, (champs facultatifs : ville, numéro de téléphone et boisson préféré), une photo de profil sélectionné par défaut mais l’utilisateur pourra s’il le souhaite sélectionner une photo personnel dans son ordinateur. Si l’utilisateur n’est pas majeur il ne pourra pas s’inscrire.</w:t>
+              <w:t>Formulaire d’inscription à rem</w:t>
+            </w:r>
+            <w:r>
+              <w:t>plir pour un nouvel utilisateur :</w:t>
+            </w:r>
+            <w:r>
+              <w:t xml:space="preserve"> (champs facultatifs : ville, numéro de téléphone et boisson préféré</w:t>
+            </w:r>
+            <w:r>
+              <w:t>e</w:t>
+            </w:r>
+            <w:r>
+              <w:t>), une photo de profil sélectionné</w:t>
+            </w:r>
+            <w:r>
+              <w:t>e</w:t>
+            </w:r>
+            <w:r>
+              <w:t xml:space="preserve"> par défaut mais l’utilisateur pourra s’il le souhaite sélectionner une photo personnel</w:t>
+            </w:r>
+            <w:r>
+              <w:t>le</w:t>
+            </w:r>
+            <w:r>
+              <w:t xml:space="preserve"> dans son ordinateur. Si l’utilisateur n’est pas majeur il ne pourra pas s’inscrire.</w:t>
             </w:r>
           </w:p>
           <w:p>
@@ -519,10 +629,10 @@
                           <pic:cNvPicPr/>
                         </pic:nvPicPr>
                         <pic:blipFill>
-                          <a:blip r:embed="rId9">
+                          <a:blip r:embed="rId9" cstate="print">
                             <a:extLst>
                               <a:ext uri="{28A0092B-C50C-407E-A947-70E740481C1C}">
-                                <a14:useLocalDpi xmlns:a14="http://schemas.microsoft.com/office/drawing/2010/main" val="0"/>
+                                <a14:useLocalDpi xmlns="" xmlns:wpc="http://schemas.microsoft.com/office/word/2010/wordprocessingCanvas" xmlns:mc="http://schemas.openxmlformats.org/markup-compatibility/2006" xmlns:o="urn:schemas-microsoft-com:office:office" xmlns:v="urn:schemas-microsoft-com:vml" xmlns:wp14="http://schemas.microsoft.com/office/word/2010/wordprocessingDrawing" xmlns:w10="urn:schemas-microsoft-com:office:word" xmlns:w="http://schemas.openxmlformats.org/wordprocessingml/2006/main" xmlns:w14="http://schemas.microsoft.com/office/word/2010/wordml" xmlns:w15="http://schemas.microsoft.com/office/word/2012/wordml" xmlns:wpg="http://schemas.microsoft.com/office/word/2010/wordprocessingGroup" xmlns:wpi="http://schemas.microsoft.com/office/word/2010/wordprocessingInk" xmlns:wps="http://schemas.microsoft.com/office/word/2010/wordprocessingShape" xmlns:a14="http://schemas.microsoft.com/office/drawing/2010/main" val="0"/>
                               </a:ext>
                             </a:extLst>
                           </a:blip>
@@ -599,7 +709,10 @@
               <w:jc w:val="center"/>
             </w:pPr>
             <w:r>
-              <w:t>La photo de profil suivis du nom et du prénom.</w:t>
+              <w:t>La photo de profil suivie</w:t>
+            </w:r>
+            <w:r>
+              <w:t xml:space="preserve"> du nom et du prénom.</w:t>
             </w:r>
           </w:p>
           <w:p>
@@ -613,7 +726,13 @@
               <w:jc w:val="center"/>
             </w:pPr>
             <w:r>
-              <w:t>Un bouton « menu » qui aura des fonctions telle que « se déconnecter », « voir son profil »…</w:t>
+              <w:t>Un bouton « menu » qui aura des fonctions telle</w:t>
+            </w:r>
+            <w:r>
+              <w:t>s</w:t>
+            </w:r>
+            <w:r>
+              <w:t xml:space="preserve"> que « se déconnecter », « voir son profil »…</w:t>
             </w:r>
           </w:p>
           <w:p>
@@ -647,7 +766,15 @@
               <w:jc w:val="center"/>
             </w:pPr>
             <w:r>
-              <w:t>Bouton « + » permettant de rajouter une ListBox pour éventuellement saisir une boisson en plus.</w:t>
+              <w:t xml:space="preserve">Bouton « + » permettant de rajouter une </w:t>
+            </w:r>
+            <w:proofErr w:type="spellStart"/>
+            <w:r>
+              <w:t>ListBox</w:t>
+            </w:r>
+            <w:proofErr w:type="spellEnd"/>
+            <w:r>
+              <w:t xml:space="preserve"> pour éventuellement saisir une boisson en plus.</w:t>
             </w:r>
           </w:p>
         </w:tc>
@@ -686,10 +813,10 @@
                           <pic:cNvPicPr/>
                         </pic:nvPicPr>
                         <pic:blipFill>
-                          <a:blip r:embed="rId10">
+                          <a:blip r:embed="rId10" cstate="print">
                             <a:extLst>
                               <a:ext uri="{28A0092B-C50C-407E-A947-70E740481C1C}">
-                                <a14:useLocalDpi xmlns:a14="http://schemas.microsoft.com/office/drawing/2010/main" val="0"/>
+                                <a14:useLocalDpi xmlns="" xmlns:wpc="http://schemas.microsoft.com/office/word/2010/wordprocessingCanvas" xmlns:mc="http://schemas.openxmlformats.org/markup-compatibility/2006" xmlns:o="urn:schemas-microsoft-com:office:office" xmlns:v="urn:schemas-microsoft-com:vml" xmlns:wp14="http://schemas.microsoft.com/office/word/2010/wordprocessingDrawing" xmlns:w10="urn:schemas-microsoft-com:office:word" xmlns:w="http://schemas.openxmlformats.org/wordprocessingml/2006/main" xmlns:w14="http://schemas.microsoft.com/office/word/2010/wordml" xmlns:w15="http://schemas.microsoft.com/office/word/2012/wordml" xmlns:wpg="http://schemas.microsoft.com/office/word/2010/wordprocessingGroup" xmlns:wpi="http://schemas.microsoft.com/office/word/2010/wordprocessingInk" xmlns:wps="http://schemas.microsoft.com/office/word/2010/wordprocessingShape" xmlns:a14="http://schemas.microsoft.com/office/drawing/2010/main" val="0"/>
                               </a:ext>
                             </a:extLst>
                           </a:blip>
@@ -765,8 +892,13 @@
               <w:spacing w:after="160" w:line="259" w:lineRule="auto"/>
               <w:jc w:val="center"/>
             </w:pPr>
-            <w:r>
-              <w:t>ListeBox avec tous les bars remplissant les critères saisis précédemment</w:t>
+            <w:proofErr w:type="spellStart"/>
+            <w:r>
+              <w:t>ListeBox</w:t>
+            </w:r>
+            <w:proofErr w:type="spellEnd"/>
+            <w:r>
+              <w:t xml:space="preserve"> avec tous les bars remplissant les critères saisis précédemment</w:t>
             </w:r>
             <w:r>
               <w:t>.</w:t>
@@ -783,7 +915,29 @@
               <w:jc w:val="center"/>
             </w:pPr>
             <w:r>
-              <w:t xml:space="preserve">Nom de la ville sélectionnée suivis d’une carte dynamique (Bing map) où chaque bar présent dans la ListeBox </w:t>
+              <w:t>Nom</w:t>
+            </w:r>
+            <w:r>
+              <w:t xml:space="preserve"> de la ville sélectionnée suivi</w:t>
+            </w:r>
+            <w:r>
+              <w:t xml:space="preserve"> d’une carte dynamique (Bing </w:t>
+            </w:r>
+            <w:proofErr w:type="spellStart"/>
+            <w:r>
+              <w:t>map</w:t>
+            </w:r>
+            <w:proofErr w:type="spellEnd"/>
+            <w:r>
+              <w:t xml:space="preserve">) où chaque bar présent dans la </w:t>
+            </w:r>
+            <w:proofErr w:type="spellStart"/>
+            <w:r>
+              <w:t>ListeBox</w:t>
+            </w:r>
+            <w:proofErr w:type="spellEnd"/>
+            <w:r>
+              <w:t xml:space="preserve"> </w:t>
             </w:r>
             <w:r>
               <w:t>sera</w:t>
@@ -840,10 +994,10 @@
                           <pic:cNvPicPr/>
                         </pic:nvPicPr>
                         <pic:blipFill>
-                          <a:blip r:embed="rId11">
+                          <a:blip r:embed="rId11" cstate="print">
                             <a:extLst>
                               <a:ext uri="{28A0092B-C50C-407E-A947-70E740481C1C}">
-                                <a14:useLocalDpi xmlns:a14="http://schemas.microsoft.com/office/drawing/2010/main" val="0"/>
+                                <a14:useLocalDpi xmlns="" xmlns:wpc="http://schemas.microsoft.com/office/word/2010/wordprocessingCanvas" xmlns:mc="http://schemas.openxmlformats.org/markup-compatibility/2006" xmlns:o="urn:schemas-microsoft-com:office:office" xmlns:v="urn:schemas-microsoft-com:vml" xmlns:wp14="http://schemas.microsoft.com/office/word/2010/wordprocessingDrawing" xmlns:w10="urn:schemas-microsoft-com:office:word" xmlns:w="http://schemas.openxmlformats.org/wordprocessingml/2006/main" xmlns:w14="http://schemas.microsoft.com/office/word/2010/wordml" xmlns:w15="http://schemas.microsoft.com/office/word/2012/wordml" xmlns:wpg="http://schemas.microsoft.com/office/word/2010/wordprocessingGroup" xmlns:wpi="http://schemas.microsoft.com/office/word/2010/wordprocessingInk" xmlns:wps="http://schemas.microsoft.com/office/word/2010/wordprocessingShape" xmlns:a14="http://schemas.microsoft.com/office/drawing/2010/main" val="0"/>
                               </a:ext>
                             </a:extLst>
                           </a:blip>
@@ -919,8 +1073,19 @@
               <w:spacing w:after="160" w:line="259" w:lineRule="auto"/>
               <w:jc w:val="center"/>
             </w:pPr>
-            <w:r>
-              <w:t>ListBox des bars sélectionné par la recherche</w:t>
+            <w:proofErr w:type="spellStart"/>
+            <w:r>
+              <w:t>ListBox</w:t>
+            </w:r>
+            <w:proofErr w:type="spellEnd"/>
+            <w:r>
+              <w:t xml:space="preserve"> des bars sélectionné</w:t>
+            </w:r>
+            <w:r>
+              <w:t>s</w:t>
+            </w:r>
+            <w:r>
+              <w:t xml:space="preserve"> par la recherche</w:t>
             </w:r>
           </w:p>
           <w:p>
@@ -934,7 +1099,31 @@
               <w:jc w:val="center"/>
             </w:pPr>
             <w:r>
-              <w:t>Information de base : nom, note moyenne, adresse, listes des boissons que sert ce bar. A savoir que lorsque l’on peut cliquer sur une boisson afin d’en connaitre sa composition (exemple pour un cocktail in y trouvera sa recette).</w:t>
+              <w:t>Information</w:t>
+            </w:r>
+            <w:r>
+              <w:t>s</w:t>
+            </w:r>
+            <w:r>
+              <w:t xml:space="preserve"> de base : no</w:t>
+            </w:r>
+            <w:r>
+              <w:t>m, note moyenne, adresse, liste</w:t>
+            </w:r>
+            <w:r>
+              <w:t xml:space="preserve"> des boissons que sert ce bar. A savo</w:t>
+            </w:r>
+            <w:r>
+              <w:t>ir que l’on peut cliquer</w:t>
+            </w:r>
+            <w:r>
+              <w:t xml:space="preserve"> sur une boisson afin d’en connaitre sa composition (exemple pour un cocktail </w:t>
+            </w:r>
+            <w:r>
+              <w:t>on y trouvera ses ingrédients</w:t>
+            </w:r>
+            <w:r>
+              <w:t>).</w:t>
             </w:r>
           </w:p>
           <w:p>
@@ -948,7 +1137,15 @@
               <w:jc w:val="center"/>
             </w:pPr>
             <w:r>
-              <w:t>Carte dynamique (Bing Map), on aura une visualisation du bar sur la carte (avec zoom approprié) afin de le localiser plus facilement.</w:t>
+              <w:t xml:space="preserve">Carte dynamique (Bing </w:t>
+            </w:r>
+            <w:proofErr w:type="spellStart"/>
+            <w:r>
+              <w:t>Map</w:t>
+            </w:r>
+            <w:proofErr w:type="spellEnd"/>
+            <w:r>
+              <w:t>), on aura une visualisation du bar sur la carte (avec zoom approprié) afin de le localiser plus facilement.</w:t>
             </w:r>
           </w:p>
           <w:p>
@@ -962,7 +1159,32 @@
               <w:jc w:val="center"/>
             </w:pPr>
             <w:r>
-              <w:t>Galerie photos du bar, on pourra les défiler avec les flèches « prec » et « suiv ». On pourra cliquer sur la photo afin de la voir en plus grand format (Cf. voir sketch suivant).</w:t>
+              <w:t>Galerie photo</w:t>
+            </w:r>
+            <w:r>
+              <w:t xml:space="preserve"> du bar, on pourra les </w:t>
+            </w:r>
+            <w:r>
+              <w:t xml:space="preserve">faire </w:t>
+            </w:r>
+            <w:r>
+              <w:t>défiler avec les flèches « </w:t>
+            </w:r>
+            <w:proofErr w:type="spellStart"/>
+            <w:r>
+              <w:t>prec</w:t>
+            </w:r>
+            <w:proofErr w:type="spellEnd"/>
+            <w:r>
+              <w:t> » et « </w:t>
+            </w:r>
+            <w:proofErr w:type="spellStart"/>
+            <w:r>
+              <w:t>suiv</w:t>
+            </w:r>
+            <w:proofErr w:type="spellEnd"/>
+            <w:r>
+              <w:t> ». On pourra cliquer sur la photo afin de la voir en plus grand format (Cf. voir sketch suivant).</w:t>
             </w:r>
           </w:p>
           <w:p>
@@ -976,7 +1198,31 @@
               <w:jc w:val="center"/>
             </w:pPr>
             <w:r>
-              <w:t>Zone où se trouve les avis des utilisateurs, ces avis sont constitué d’un pseudo, note et d’une description facultative. On y trouvera aussi un bouton pour que l’utilisateur puisse saisir son avis (Cf. sketch suivant).</w:t>
+              <w:t>Zone où se trouve les avis des utilisateurs, ces avis sont constitué</w:t>
+            </w:r>
+            <w:r>
+              <w:t>s du</w:t>
+            </w:r>
+            <w:r>
+              <w:t xml:space="preserve"> pseudo </w:t>
+            </w:r>
+            <w:r>
+              <w:t xml:space="preserve">de la personne qui laisse l’avis, la </w:t>
+            </w:r>
+            <w:r>
+              <w:t xml:space="preserve">note </w:t>
+            </w:r>
+            <w:r>
+              <w:t xml:space="preserve">laissée </w:t>
+            </w:r>
+            <w:r>
+              <w:t xml:space="preserve">et d’une description facultative. On y trouvera aussi un bouton pour que l’utilisateur puisse saisir son avis (Cf. sketch </w:t>
+            </w:r>
+            <w:r>
+              <w:t>7</w:t>
+            </w:r>
+            <w:r>
+              <w:t>).</w:t>
             </w:r>
           </w:p>
           <w:p>
@@ -1021,10 +1267,10 @@
                           <pic:cNvPicPr/>
                         </pic:nvPicPr>
                         <pic:blipFill>
-                          <a:blip r:embed="rId12">
+                          <a:blip r:embed="rId12" cstate="print">
                             <a:extLst>
                               <a:ext uri="{28A0092B-C50C-407E-A947-70E740481C1C}">
-                                <a14:useLocalDpi xmlns:a14="http://schemas.microsoft.com/office/drawing/2010/main" val="0"/>
+                                <a14:useLocalDpi xmlns="" xmlns:wpc="http://schemas.microsoft.com/office/word/2010/wordprocessingCanvas" xmlns:mc="http://schemas.openxmlformats.org/markup-compatibility/2006" xmlns:o="urn:schemas-microsoft-com:office:office" xmlns:v="urn:schemas-microsoft-com:vml" xmlns:wp14="http://schemas.microsoft.com/office/word/2010/wordprocessingDrawing" xmlns:w10="urn:schemas-microsoft-com:office:word" xmlns:w="http://schemas.openxmlformats.org/wordprocessingml/2006/main" xmlns:w14="http://schemas.microsoft.com/office/word/2010/wordml" xmlns:w15="http://schemas.microsoft.com/office/word/2012/wordml" xmlns:wpg="http://schemas.microsoft.com/office/word/2010/wordprocessingGroup" xmlns:wpi="http://schemas.microsoft.com/office/word/2010/wordprocessingInk" xmlns:wps="http://schemas.microsoft.com/office/word/2010/wordprocessingShape" xmlns:a14="http://schemas.microsoft.com/office/drawing/2010/main" val="0"/>
                               </a:ext>
                             </a:extLst>
                           </a:blip>
@@ -1087,7 +1333,35 @@
               <w:jc w:val="center"/>
             </w:pPr>
             <w:r>
-              <w:t>Zone on l’on trouvera la photo en plus grand format (après avoir cliqué sur la photo Cf. sketch 6 2) D.). On y retrouve les boutons « suiv » et « prec » pour défiler les photos en un plus grand format.</w:t>
+              <w:t>Zone on l’on trouver</w:t>
+            </w:r>
+            <w:r>
+              <w:t xml:space="preserve">a la photo en plus grand format, </w:t>
+            </w:r>
+            <w:r>
+              <w:t xml:space="preserve">après avoir cliqué sur la photo </w:t>
+            </w:r>
+            <w:r>
+              <w:t>(</w:t>
+            </w:r>
+            <w:r>
+              <w:t>Cf. sketch 6 2) D.). On y retrouve les boutons « </w:t>
+            </w:r>
+            <w:proofErr w:type="spellStart"/>
+            <w:r>
+              <w:t>suiv</w:t>
+            </w:r>
+            <w:proofErr w:type="spellEnd"/>
+            <w:r>
+              <w:t> » et « </w:t>
+            </w:r>
+            <w:proofErr w:type="spellStart"/>
+            <w:r>
+              <w:t>prec</w:t>
+            </w:r>
+            <w:proofErr w:type="spellEnd"/>
+            <w:r>
+              <w:t> » pour défiler les photos en un plus grand format.</w:t>
             </w:r>
           </w:p>
           <w:p>
@@ -1117,7 +1391,7 @@
               </w:rPr>
               <w:lastRenderedPageBreak/>
               <w:drawing>
-                <wp:inline distT="0" distB="0" distL="0" distR="0" wp14:anchorId="2FDB556D" wp14:editId="0C690ABF">
+                <wp:inline distT="0" distB="0" distL="0" distR="0">
                   <wp:extent cx="2522220" cy="3314700"/>
                   <wp:effectExtent l="0" t="0" r="0" b="0"/>
                   <wp:docPr id="8" name="Image 8" descr="AvisCreationWindow"/>
@@ -1134,10 +1408,10 @@
                           </pic:cNvPicPr>
                         </pic:nvPicPr>
                         <pic:blipFill>
-                          <a:blip r:embed="rId13">
+                          <a:blip r:embed="rId13" cstate="print">
                             <a:extLst>
                               <a:ext uri="{28A0092B-C50C-407E-A947-70E740481C1C}">
-                                <a14:useLocalDpi xmlns:a14="http://schemas.microsoft.com/office/drawing/2010/main" val="0"/>
+                                <a14:useLocalDpi xmlns="" xmlns:wpc="http://schemas.microsoft.com/office/word/2010/wordprocessingCanvas" xmlns:mc="http://schemas.openxmlformats.org/markup-compatibility/2006" xmlns:o="urn:schemas-microsoft-com:office:office" xmlns:v="urn:schemas-microsoft-com:vml" xmlns:wp14="http://schemas.microsoft.com/office/word/2010/wordprocessingDrawing" xmlns:w10="urn:schemas-microsoft-com:office:word" xmlns:w="http://schemas.openxmlformats.org/wordprocessingml/2006/main" xmlns:w14="http://schemas.microsoft.com/office/word/2010/wordml" xmlns:w15="http://schemas.microsoft.com/office/word/2012/wordml" xmlns:wpg="http://schemas.microsoft.com/office/word/2010/wordprocessingGroup" xmlns:wpi="http://schemas.microsoft.com/office/word/2010/wordprocessingInk" xmlns:wps="http://schemas.microsoft.com/office/word/2010/wordprocessingShape" xmlns:a14="http://schemas.microsoft.com/office/drawing/2010/main" val="0"/>
                               </a:ext>
                             </a:extLst>
                           </a:blip>
@@ -1224,10 +1498,10 @@
                           <pic:cNvPicPr/>
                         </pic:nvPicPr>
                         <pic:blipFill>
-                          <a:blip r:embed="rId14">
+                          <a:blip r:embed="rId14" cstate="print">
                             <a:extLst>
                               <a:ext uri="{28A0092B-C50C-407E-A947-70E740481C1C}">
-                                <a14:useLocalDpi xmlns:a14="http://schemas.microsoft.com/office/drawing/2010/main" val="0"/>
+                                <a14:useLocalDpi xmlns="" xmlns:wpc="http://schemas.microsoft.com/office/word/2010/wordprocessingCanvas" xmlns:mc="http://schemas.openxmlformats.org/markup-compatibility/2006" xmlns:o="urn:schemas-microsoft-com:office:office" xmlns:v="urn:schemas-microsoft-com:vml" xmlns:wp14="http://schemas.microsoft.com/office/word/2010/wordprocessingDrawing" xmlns:w10="urn:schemas-microsoft-com:office:word" xmlns:w="http://schemas.openxmlformats.org/wordprocessingml/2006/main" xmlns:w14="http://schemas.microsoft.com/office/word/2010/wordml" xmlns:w15="http://schemas.microsoft.com/office/word/2012/wordml" xmlns:wpg="http://schemas.microsoft.com/office/word/2010/wordprocessingGroup" xmlns:wpi="http://schemas.microsoft.com/office/word/2010/wordprocessingInk" xmlns:wps="http://schemas.microsoft.com/office/word/2010/wordprocessingShape" xmlns:a14="http://schemas.microsoft.com/office/drawing/2010/main" val="0"/>
                               </a:ext>
                             </a:extLst>
                           </a:blip>
@@ -1276,7 +1550,19 @@
               <w:jc w:val="center"/>
             </w:pPr>
             <w:r>
-              <w:t>Entête, on trouvera dans le bouton « menu » des informations administrative différente comme « supprimer son compte » ou encore « modifier son compte ».</w:t>
+              <w:t>Entête, on trouvera dans le bouton « menu » des informations administrative</w:t>
+            </w:r>
+            <w:r>
+              <w:t>s</w:t>
+            </w:r>
+            <w:r>
+              <w:t xml:space="preserve"> différente</w:t>
+            </w:r>
+            <w:r>
+              <w:t>s</w:t>
+            </w:r>
+            <w:r>
+              <w:t xml:space="preserve"> comme « modifier son compte ».</w:t>
             </w:r>
           </w:p>
           <w:p>
@@ -1290,7 +1576,19 @@
               <w:jc w:val="center"/>
             </w:pPr>
             <w:r>
-              <w:t>Espace on l’on trouvera toutes les informations saisie lors de l’inscription de l’utilisateur (photo de profil, nom, prénom, pseudo, sexe, âge, date de naissance, ville, boisson préféré).</w:t>
+              <w:t>Espace on l’on trouvera toutes les informations saisie</w:t>
+            </w:r>
+            <w:r>
+              <w:t>s</w:t>
+            </w:r>
+            <w:r>
+              <w:t xml:space="preserve"> lors de l’inscription de l’utilisateur (photo de profil, nom, prénom, pseudo, sexe, âge, date de naissance, ville, boisson préféré</w:t>
+            </w:r>
+            <w:r>
+              <w:t>e</w:t>
+            </w:r>
+            <w:r>
+              <w:t>).</w:t>
             </w:r>
           </w:p>
         </w:tc>
@@ -1332,10 +1630,10 @@
                           </pic:cNvPicPr>
                         </pic:nvPicPr>
                         <pic:blipFill>
-                          <a:blip r:embed="rId15">
+                          <a:blip r:embed="rId15" cstate="print">
                             <a:extLst>
                               <a:ext uri="{28A0092B-C50C-407E-A947-70E740481C1C}">
-                                <a14:useLocalDpi xmlns:a14="http://schemas.microsoft.com/office/drawing/2010/main" val="0"/>
+                                <a14:useLocalDpi xmlns="" xmlns:wpc="http://schemas.microsoft.com/office/word/2010/wordprocessingCanvas" xmlns:mc="http://schemas.openxmlformats.org/markup-compatibility/2006" xmlns:o="urn:schemas-microsoft-com:office:office" xmlns:v="urn:schemas-microsoft-com:vml" xmlns:wp14="http://schemas.microsoft.com/office/word/2010/wordprocessingDrawing" xmlns:w10="urn:schemas-microsoft-com:office:word" xmlns:w="http://schemas.openxmlformats.org/wordprocessingml/2006/main" xmlns:w14="http://schemas.microsoft.com/office/word/2010/wordml" xmlns:w15="http://schemas.microsoft.com/office/word/2012/wordml" xmlns:wpg="http://schemas.microsoft.com/office/word/2010/wordprocessingGroup" xmlns:wpi="http://schemas.microsoft.com/office/word/2010/wordprocessingInk" xmlns:wps="http://schemas.microsoft.com/office/word/2010/wordprocessingShape" xmlns:a14="http://schemas.microsoft.com/office/drawing/2010/main" val="0"/>
                               </a:ext>
                             </a:extLst>
                           </a:blip>
@@ -1420,7 +1718,7 @@
                 <w:lang w:eastAsia="fr-FR"/>
               </w:rPr>
               <w:drawing>
-                <wp:inline distT="0" distB="0" distL="0" distR="0" wp14:anchorId="185ABDE9" wp14:editId="6C346504">
+                <wp:inline distT="0" distB="0" distL="0" distR="0">
                   <wp:extent cx="2520000" cy="4762086"/>
                   <wp:effectExtent l="19050" t="0" r="0" b="0"/>
                   <wp:docPr id="12" name="Image 12" descr="D:\Workspace\temp\ModifProfil.png"/>
@@ -1488,7 +1786,31 @@
               <w:jc w:val="center"/>
             </w:pPr>
             <w:r>
-              <w:t>On retrouve le formulaire d’inscription à la différence que tous les champs connu du profil seront pré-remplie. L’utilisateur pourra à sa guise modifier ses informations personnel à savoir qu’après validation les informations devront être correct (exemple : champs de mot de passe identique).</w:t>
+              <w:t>On retrouve le formulaire d’inscription à la différence que tous les champs connu</w:t>
+            </w:r>
+            <w:r>
+              <w:t>s</w:t>
+            </w:r>
+            <w:r>
+              <w:t xml:space="preserve"> du profil </w:t>
+            </w:r>
+            <w:r>
+              <w:t>seront pré-remplis</w:t>
+            </w:r>
+            <w:r>
+              <w:t>. L’utilisateur pourra à sa guise modifier ses informations personnel</w:t>
+            </w:r>
+            <w:r>
+              <w:t>les</w:t>
+            </w:r>
+            <w:r>
+              <w:t xml:space="preserve"> à savoir qu’après validation les informations devront être correct (exemple : champs de mot de passe identique</w:t>
+            </w:r>
+            <w:r>
+              <w:t>, ainsi que pseudo inexistant ou âge toujours supérieur à 18</w:t>
+            </w:r>
+            <w:r>
+              <w:t>).</w:t>
             </w:r>
           </w:p>
           <w:p>
@@ -1514,14 +1836,20 @@
       <w:pPr>
         <w:jc w:val="center"/>
       </w:pPr>
+      <w:proofErr w:type="spellStart"/>
       <w:r>
         <w:lastRenderedPageBreak/>
         <w:t>StoryBoard</w:t>
       </w:r>
+      <w:proofErr w:type="spellEnd"/>
     </w:p>
     <w:p>
       <w:pPr>
         <w:jc w:val="center"/>
+        <w:rPr>
+          <w:noProof/>
+          <w:lang w:eastAsia="fr-FR"/>
+        </w:rPr>
       </w:pPr>
       <w:r>
         <w:rPr>
@@ -1555,6 +1883,162 @@
       </w:r>
     </w:p>
     <w:p>
+      <w:pPr>
+        <w:pStyle w:val="Paragraphedeliste"/>
+        <w:numPr>
+          <w:ilvl w:val="0"/>
+          <w:numId w:val="12"/>
+        </w:numPr>
+      </w:pPr>
+      <w:r>
+        <w:t>Appui sur bouton « connexion » : envoi sur la page de recherche (sélection des critères)</w:t>
+      </w:r>
+    </w:p>
+    <w:p>
+      <w:pPr>
+        <w:pStyle w:val="Paragraphedeliste"/>
+        <w:numPr>
+          <w:ilvl w:val="0"/>
+          <w:numId w:val="12"/>
+        </w:numPr>
+      </w:pPr>
+      <w:r>
+        <w:t>Appui sur bouton « s’inscrire » : envoi sur le formulaire d’inscription (après validation ou annulation, renvoi sur page de connexion)</w:t>
+      </w:r>
+    </w:p>
+    <w:p>
+      <w:pPr>
+        <w:pStyle w:val="Paragraphedeliste"/>
+        <w:numPr>
+          <w:ilvl w:val="0"/>
+          <w:numId w:val="12"/>
+        </w:numPr>
+      </w:pPr>
+      <w:r>
+        <w:t>Appui sur bouton « rechercher » : valide la recherche et envoi sur la page de la ville et avec les bars répondant aux critères</w:t>
+      </w:r>
+    </w:p>
+    <w:p>
+      <w:pPr>
+        <w:pStyle w:val="Paragraphedeliste"/>
+        <w:numPr>
+          <w:ilvl w:val="0"/>
+          <w:numId w:val="12"/>
+        </w:numPr>
+      </w:pPr>
+      <w:r>
+        <w:t xml:space="preserve">Clic sur un bar : envoi sur la page de détail du bar </w:t>
+      </w:r>
+    </w:p>
+    <w:p>
+      <w:pPr>
+        <w:pStyle w:val="Paragraphedeliste"/>
+        <w:numPr>
+          <w:ilvl w:val="0"/>
+          <w:numId w:val="12"/>
+        </w:numPr>
+      </w:pPr>
+      <w:r>
+        <w:t>Appui sur bouton « rechercher » en haut de page : renvoi sur la page de recherche avec sélection des critères</w:t>
+      </w:r>
+    </w:p>
+    <w:p>
+      <w:pPr>
+        <w:pStyle w:val="Paragraphedeliste"/>
+        <w:numPr>
+          <w:ilvl w:val="0"/>
+          <w:numId w:val="12"/>
+        </w:numPr>
+      </w:pPr>
+      <w:r>
+        <w:t>Appui sur bouton « menu » : affiche un petit menu avec mon compte ou déconnexion</w:t>
+      </w:r>
+    </w:p>
+    <w:p>
+      <w:pPr>
+        <w:pStyle w:val="Paragraphedeliste"/>
+        <w:numPr>
+          <w:ilvl w:val="0"/>
+          <w:numId w:val="12"/>
+        </w:numPr>
+      </w:pPr>
+      <w:r>
+        <w:t>Appui sur « déconnexion » dans le menu : renvoi sur la page de connexion</w:t>
+      </w:r>
+    </w:p>
+    <w:p>
+      <w:pPr>
+        <w:pStyle w:val="Paragraphedeliste"/>
+        <w:numPr>
+          <w:ilvl w:val="0"/>
+          <w:numId w:val="12"/>
+        </w:numPr>
+      </w:pPr>
+      <w:r>
+        <w:t>Appui sur « mon compte » dans le menu : envoi sur la page du compte avec les infos personnelles affichées</w:t>
+      </w:r>
+    </w:p>
+    <w:p>
+      <w:pPr>
+        <w:pStyle w:val="Paragraphedeliste"/>
+        <w:numPr>
+          <w:ilvl w:val="0"/>
+          <w:numId w:val="12"/>
+        </w:numPr>
+      </w:pPr>
+      <w:r>
+        <w:t>Appui sur bouton « menu » : affiche le menu avec « modifier profil » à la place de « mon compte »</w:t>
+      </w:r>
+    </w:p>
+    <w:p>
+      <w:pPr>
+        <w:pStyle w:val="Paragraphedeliste"/>
+        <w:numPr>
+          <w:ilvl w:val="0"/>
+          <w:numId w:val="12"/>
+        </w:numPr>
+      </w:pPr>
+      <w:r>
+        <w:t>Appui sur bouton « modifier profil » dans menu : envoi sur une page de vérification du mot de passe pour être sûr que c’est bien la bonne personne qui souhaite modifier les infos</w:t>
+      </w:r>
+    </w:p>
+    <w:p>
+      <w:pPr>
+        <w:pStyle w:val="Paragraphedeliste"/>
+        <w:numPr>
+          <w:ilvl w:val="0"/>
+          <w:numId w:val="12"/>
+        </w:numPr>
+      </w:pPr>
+      <w:r>
+        <w:t>Appui sur « valider » : envoi sur la page de modification de profil (« annuler » renvoie sur la page « mon compte »)</w:t>
+      </w:r>
+    </w:p>
+    <w:p>
+      <w:pPr>
+        <w:pStyle w:val="Paragraphedeliste"/>
+        <w:numPr>
+          <w:ilvl w:val="0"/>
+          <w:numId w:val="12"/>
+        </w:numPr>
+      </w:pPr>
+      <w:r>
+        <w:t>Clic sur une photo : affiche la photo en grand format</w:t>
+      </w:r>
+    </w:p>
+    <w:p>
+      <w:pPr>
+        <w:pStyle w:val="Paragraphedeliste"/>
+        <w:numPr>
+          <w:ilvl w:val="0"/>
+          <w:numId w:val="12"/>
+        </w:numPr>
+      </w:pPr>
+      <w:r>
+        <w:t>Clic sur « poster un avis » : envoi sur la page permettant de laisser un avis</w:t>
+      </w:r>
+    </w:p>
+    <w:p>
       <w:r>
         <w:br w:type="page"/>
       </w:r>
@@ -1579,9 +2063,9 @@
         </w:rPr>
         <w:drawing>
           <wp:inline distT="0" distB="0" distL="0" distR="0">
-            <wp:extent cx="5760720" cy="3676076"/>
-            <wp:effectExtent l="19050" t="0" r="0" b="0"/>
-            <wp:docPr id="4" name="Image 4" descr="D:\Workspace\searchbars\Library\Diagramme de paquetage.png"/>
+            <wp:extent cx="6645910" cy="4447591"/>
+            <wp:effectExtent l="19050" t="0" r="2540" b="0"/>
+            <wp:docPr id="2" name="Image 2" descr="D:\Workspace\temp\Diagramme de paquetage.png"/>
             <wp:cNvGraphicFramePr>
               <a:graphicFrameLocks xmlns:a="http://schemas.openxmlformats.org/drawingml/2006/main" noChangeAspect="1"/>
             </wp:cNvGraphicFramePr>
@@ -1589,7 +2073,7 @@
               <a:graphicData uri="http://schemas.openxmlformats.org/drawingml/2006/picture">
                 <pic:pic xmlns:pic="http://schemas.openxmlformats.org/drawingml/2006/picture">
                   <pic:nvPicPr>
-                    <pic:cNvPr id="0" name="Picture 4" descr="D:\Workspace\searchbars\Library\Diagramme de paquetage.png"/>
+                    <pic:cNvPr id="0" name="Picture 2" descr="D:\Workspace\temp\Diagramme de paquetage.png"/>
                     <pic:cNvPicPr>
                       <a:picLocks noChangeAspect="1" noChangeArrowheads="1"/>
                     </pic:cNvPicPr>
@@ -1604,7 +2088,7 @@
                   <pic:spPr bwMode="auto">
                     <a:xfrm>
                       <a:off x="0" y="0"/>
-                      <a:ext cx="5760720" cy="3676076"/>
+                      <a:ext cx="6645910" cy="4447591"/>
                     </a:xfrm>
                     <a:prstGeom prst="rect">
                       <a:avLst/>
@@ -1622,6 +2106,119 @@
             </a:graphic>
           </wp:inline>
         </w:drawing>
+      </w:r>
+    </w:p>
+    <w:p>
+      <w:pPr>
+        <w:jc w:val="center"/>
+      </w:pPr>
+    </w:p>
+    <w:p>
+      <w:pPr>
+        <w:pStyle w:val="Paragraphedeliste"/>
+        <w:numPr>
+          <w:ilvl w:val="0"/>
+          <w:numId w:val="13"/>
+        </w:numPr>
+      </w:pPr>
+      <w:proofErr w:type="spellStart"/>
+      <w:r>
+        <w:t>VuesSearchBars</w:t>
+      </w:r>
+      <w:proofErr w:type="spellEnd"/>
+      <w:r>
+        <w:t> : application WPF avec les différentes vues</w:t>
+      </w:r>
+    </w:p>
+    <w:p>
+      <w:pPr>
+        <w:pStyle w:val="Paragraphedeliste"/>
+        <w:numPr>
+          <w:ilvl w:val="0"/>
+          <w:numId w:val="13"/>
+        </w:numPr>
+      </w:pPr>
+      <w:proofErr w:type="spellStart"/>
+      <w:r>
+        <w:t>MétierSearchBars</w:t>
+      </w:r>
+      <w:proofErr w:type="spellEnd"/>
+      <w:r>
+        <w:t> : bibliothèque de classes</w:t>
+      </w:r>
+      <w:r>
+        <w:t xml:space="preserve"> contenant toutes les classes faisant fonctionner le cœur du projet (le métier)</w:t>
+      </w:r>
+    </w:p>
+    <w:p>
+      <w:pPr>
+        <w:pStyle w:val="Paragraphedeliste"/>
+        <w:numPr>
+          <w:ilvl w:val="0"/>
+          <w:numId w:val="13"/>
+        </w:numPr>
+      </w:pPr>
+      <w:proofErr w:type="spellStart"/>
+      <w:r>
+        <w:t>TestMétierSearchBars</w:t>
+      </w:r>
+      <w:proofErr w:type="spellEnd"/>
+      <w:r>
+        <w:t> : application console permettant de tester le métier</w:t>
+      </w:r>
+    </w:p>
+    <w:p>
+      <w:pPr>
+        <w:pStyle w:val="Paragraphedeliste"/>
+        <w:numPr>
+          <w:ilvl w:val="0"/>
+          <w:numId w:val="13"/>
+        </w:numPr>
+      </w:pPr>
+      <w:proofErr w:type="spellStart"/>
+      <w:r>
+        <w:t>DataSearchBars</w:t>
+      </w:r>
+      <w:proofErr w:type="spellEnd"/>
+      <w:r>
+        <w:t xml:space="preserve"> : bibliothèque de classe contenant les classes pour la persistance </w:t>
+      </w:r>
+    </w:p>
+    <w:p>
+      <w:r>
+        <w:t xml:space="preserve">Les Classes de </w:t>
+      </w:r>
+      <w:proofErr w:type="spellStart"/>
+      <w:r>
+        <w:t>DataSearchBars</w:t>
+      </w:r>
+      <w:proofErr w:type="spellEnd"/>
+      <w:r>
+        <w:t xml:space="preserve"> implémentent toutes l’interface </w:t>
+      </w:r>
+      <w:proofErr w:type="spellStart"/>
+      <w:r>
+        <w:t>IDataManager</w:t>
+      </w:r>
+      <w:proofErr w:type="spellEnd"/>
+      <w:r>
+        <w:t xml:space="preserve"> qui imposent des méthodes pour le chargement et la sauvegarde. La classe Manager, qui est la classe qui fait le lien avec la vue, possède un membre de type </w:t>
+      </w:r>
+      <w:proofErr w:type="spellStart"/>
+      <w:r>
+        <w:t>IDataManager</w:t>
+      </w:r>
+      <w:proofErr w:type="spellEnd"/>
+      <w:r>
+        <w:t xml:space="preserve"> qui sera le choix de persistance implémenté (</w:t>
+      </w:r>
+      <w:proofErr w:type="spellStart"/>
+      <w:r>
+        <w:t>Stubb</w:t>
+      </w:r>
+      <w:proofErr w:type="spellEnd"/>
+      <w:r>
+        <w:t>, BDD, etc)</w:t>
       </w:r>
     </w:p>
     <w:p>
@@ -1768,8 +2365,8 @@
 </file>
 
 <file path=word/numbering.xml><?xml version="1.0" encoding="utf-8"?>
-<w:numbering xmlns:wpc="http://schemas.microsoft.com/office/word/2010/wordprocessingCanvas" xmlns:mc="http://schemas.openxmlformats.org/markup-compatibility/2006" xmlns:o="urn:schemas-microsoft-com:office:office" xmlns:r="http://schemas.openxmlformats.org/officeDocument/2006/relationships" xmlns:m="http://schemas.openxmlformats.org/officeDocument/2006/math" xmlns:v="urn:schemas-microsoft-com:vml" xmlns:wp14="http://schemas.microsoft.com/office/word/2010/wordprocessingDrawing" xmlns:wp="http://schemas.openxmlformats.org/drawingml/2006/wordprocessingDrawing" xmlns:w10="urn:schemas-microsoft-com:office:word" xmlns:w="http://schemas.openxmlformats.org/wordprocessingml/2006/main" xmlns:w14="http://schemas.microsoft.com/office/word/2010/wordml" xmlns:w15="http://schemas.microsoft.com/office/word/2012/wordml" xmlns:wpg="http://schemas.microsoft.com/office/word/2010/wordprocessingGroup" xmlns:wpi="http://schemas.microsoft.com/office/word/2010/wordprocessingInk" xmlns:wne="http://schemas.microsoft.com/office/word/2006/wordml" xmlns:wps="http://schemas.microsoft.com/office/word/2010/wordprocessingShape" mc:Ignorable="w14 w15 wp14">
-  <w:abstractNum w:abstractNumId="0" w15:restartNumberingAfterBreak="0">
+<w:numbering xmlns:ve="http://schemas.openxmlformats.org/markup-compatibility/2006" xmlns:o="urn:schemas-microsoft-com:office:office" xmlns:r="http://schemas.openxmlformats.org/officeDocument/2006/relationships" xmlns:m="http://schemas.openxmlformats.org/officeDocument/2006/math" xmlns:v="urn:schemas-microsoft-com:vml" xmlns:wp="http://schemas.openxmlformats.org/drawingml/2006/wordprocessingDrawing" xmlns:w10="urn:schemas-microsoft-com:office:word" xmlns:w="http://schemas.openxmlformats.org/wordprocessingml/2006/main" xmlns:wne="http://schemas.microsoft.com/office/word/2006/wordml">
+  <w:abstractNum w:abstractNumId="0">
     <w:nsid w:val="0A9068DF"/>
     <w:multiLevelType w:val="hybridMultilevel"/>
     <w:tmpl w:val="B05C6236"/>
@@ -1858,7 +2455,7 @@
       </w:pPr>
     </w:lvl>
   </w:abstractNum>
-  <w:abstractNum w:abstractNumId="1" w15:restartNumberingAfterBreak="0">
+  <w:abstractNum w:abstractNumId="1">
     <w:nsid w:val="1C3A1307"/>
     <w:multiLevelType w:val="hybridMultilevel"/>
     <w:tmpl w:val="0A024B90"/>
@@ -1947,7 +2544,7 @@
       </w:pPr>
     </w:lvl>
   </w:abstractNum>
-  <w:abstractNum w:abstractNumId="2" w15:restartNumberingAfterBreak="0">
+  <w:abstractNum w:abstractNumId="2">
     <w:nsid w:val="2DD44AF9"/>
     <w:multiLevelType w:val="hybridMultilevel"/>
     <w:tmpl w:val="EC261144"/>
@@ -2036,7 +2633,7 @@
       </w:pPr>
     </w:lvl>
   </w:abstractNum>
-  <w:abstractNum w:abstractNumId="3" w15:restartNumberingAfterBreak="0">
+  <w:abstractNum w:abstractNumId="3">
     <w:nsid w:val="2E5C2A63"/>
     <w:multiLevelType w:val="hybridMultilevel"/>
     <w:tmpl w:val="E5660CB2"/>
@@ -2125,7 +2722,119 @@
       </w:pPr>
     </w:lvl>
   </w:abstractNum>
-  <w:abstractNum w:abstractNumId="4" w15:restartNumberingAfterBreak="0">
+  <w:abstractNum w:abstractNumId="4">
+    <w:nsid w:val="45243E03"/>
+    <w:multiLevelType w:val="hybridMultilevel"/>
+    <w:tmpl w:val="0CCAFB9E"/>
+    <w:lvl w:ilvl="0" w:tplc="742EAB88">
+      <w:numFmt w:val="bullet"/>
+      <w:lvlText w:val="-"/>
+      <w:lvlJc w:val="left"/>
+      <w:pPr>
+        <w:ind w:left="720" w:hanging="360"/>
+      </w:pPr>
+      <w:rPr>
+        <w:rFonts w:ascii="Calibri" w:eastAsiaTheme="minorHAnsi" w:hAnsi="Calibri" w:cstheme="minorBidi" w:hint="default"/>
+      </w:rPr>
+    </w:lvl>
+    <w:lvl w:ilvl="1" w:tplc="040C0003" w:tentative="1">
+      <w:start w:val="1"/>
+      <w:numFmt w:val="bullet"/>
+      <w:lvlText w:val="o"/>
+      <w:lvlJc w:val="left"/>
+      <w:pPr>
+        <w:ind w:left="1440" w:hanging="360"/>
+      </w:pPr>
+      <w:rPr>
+        <w:rFonts w:ascii="Courier New" w:hAnsi="Courier New" w:cs="Courier New" w:hint="default"/>
+      </w:rPr>
+    </w:lvl>
+    <w:lvl w:ilvl="2" w:tplc="040C0005" w:tentative="1">
+      <w:start w:val="1"/>
+      <w:numFmt w:val="bullet"/>
+      <w:lvlText w:val=""/>
+      <w:lvlJc w:val="left"/>
+      <w:pPr>
+        <w:ind w:left="2160" w:hanging="360"/>
+      </w:pPr>
+      <w:rPr>
+        <w:rFonts w:ascii="Wingdings" w:hAnsi="Wingdings" w:hint="default"/>
+      </w:rPr>
+    </w:lvl>
+    <w:lvl w:ilvl="3" w:tplc="040C0001" w:tentative="1">
+      <w:start w:val="1"/>
+      <w:numFmt w:val="bullet"/>
+      <w:lvlText w:val=""/>
+      <w:lvlJc w:val="left"/>
+      <w:pPr>
+        <w:ind w:left="2880" w:hanging="360"/>
+      </w:pPr>
+      <w:rPr>
+        <w:rFonts w:ascii="Symbol" w:hAnsi="Symbol" w:hint="default"/>
+      </w:rPr>
+    </w:lvl>
+    <w:lvl w:ilvl="4" w:tplc="040C0003" w:tentative="1">
+      <w:start w:val="1"/>
+      <w:numFmt w:val="bullet"/>
+      <w:lvlText w:val="o"/>
+      <w:lvlJc w:val="left"/>
+      <w:pPr>
+        <w:ind w:left="3600" w:hanging="360"/>
+      </w:pPr>
+      <w:rPr>
+        <w:rFonts w:ascii="Courier New" w:hAnsi="Courier New" w:cs="Courier New" w:hint="default"/>
+      </w:rPr>
+    </w:lvl>
+    <w:lvl w:ilvl="5" w:tplc="040C0005" w:tentative="1">
+      <w:start w:val="1"/>
+      <w:numFmt w:val="bullet"/>
+      <w:lvlText w:val=""/>
+      <w:lvlJc w:val="left"/>
+      <w:pPr>
+        <w:ind w:left="4320" w:hanging="360"/>
+      </w:pPr>
+      <w:rPr>
+        <w:rFonts w:ascii="Wingdings" w:hAnsi="Wingdings" w:hint="default"/>
+      </w:rPr>
+    </w:lvl>
+    <w:lvl w:ilvl="6" w:tplc="040C0001" w:tentative="1">
+      <w:start w:val="1"/>
+      <w:numFmt w:val="bullet"/>
+      <w:lvlText w:val=""/>
+      <w:lvlJc w:val="left"/>
+      <w:pPr>
+        <w:ind w:left="5040" w:hanging="360"/>
+      </w:pPr>
+      <w:rPr>
+        <w:rFonts w:ascii="Symbol" w:hAnsi="Symbol" w:hint="default"/>
+      </w:rPr>
+    </w:lvl>
+    <w:lvl w:ilvl="7" w:tplc="040C0003" w:tentative="1">
+      <w:start w:val="1"/>
+      <w:numFmt w:val="bullet"/>
+      <w:lvlText w:val="o"/>
+      <w:lvlJc w:val="left"/>
+      <w:pPr>
+        <w:ind w:left="5760" w:hanging="360"/>
+      </w:pPr>
+      <w:rPr>
+        <w:rFonts w:ascii="Courier New" w:hAnsi="Courier New" w:cs="Courier New" w:hint="default"/>
+      </w:rPr>
+    </w:lvl>
+    <w:lvl w:ilvl="8" w:tplc="040C0005" w:tentative="1">
+      <w:start w:val="1"/>
+      <w:numFmt w:val="bullet"/>
+      <w:lvlText w:val=""/>
+      <w:lvlJc w:val="left"/>
+      <w:pPr>
+        <w:ind w:left="6480" w:hanging="360"/>
+      </w:pPr>
+      <w:rPr>
+        <w:rFonts w:ascii="Wingdings" w:hAnsi="Wingdings" w:hint="default"/>
+      </w:rPr>
+    </w:lvl>
+  </w:abstractNum>
+  <w:abstractNum w:abstractNumId="5">
     <w:nsid w:val="51656259"/>
     <w:multiLevelType w:val="hybridMultilevel"/>
     <w:tmpl w:val="1F8CC30E"/>
@@ -2214,7 +2923,7 @@
       </w:pPr>
     </w:lvl>
   </w:abstractNum>
-  <w:abstractNum w:abstractNumId="5" w15:restartNumberingAfterBreak="0">
+  <w:abstractNum w:abstractNumId="6">
     <w:nsid w:val="5257233B"/>
     <w:multiLevelType w:val="hybridMultilevel"/>
     <w:tmpl w:val="1086359A"/>
@@ -2326,7 +3035,7 @@
       </w:rPr>
     </w:lvl>
   </w:abstractNum>
-  <w:abstractNum w:abstractNumId="6" w15:restartNumberingAfterBreak="0">
+  <w:abstractNum w:abstractNumId="7">
     <w:nsid w:val="56D15C92"/>
     <w:multiLevelType w:val="hybridMultilevel"/>
     <w:tmpl w:val="5768A734"/>
@@ -2415,7 +3124,7 @@
       </w:pPr>
     </w:lvl>
   </w:abstractNum>
-  <w:abstractNum w:abstractNumId="7" w15:restartNumberingAfterBreak="0">
+  <w:abstractNum w:abstractNumId="8">
     <w:nsid w:val="5A303CE5"/>
     <w:multiLevelType w:val="hybridMultilevel"/>
     <w:tmpl w:val="054C8188"/>
@@ -2504,7 +3213,96 @@
       </w:pPr>
     </w:lvl>
   </w:abstractNum>
-  <w:abstractNum w:abstractNumId="8" w15:restartNumberingAfterBreak="0">
+  <w:abstractNum w:abstractNumId="9">
+    <w:nsid w:val="61BC40CB"/>
+    <w:multiLevelType w:val="hybridMultilevel"/>
+    <w:tmpl w:val="249AAF4A"/>
+    <w:lvl w:ilvl="0" w:tplc="040C0011">
+      <w:start w:val="1"/>
+      <w:numFmt w:val="decimal"/>
+      <w:lvlText w:val="%1)"/>
+      <w:lvlJc w:val="left"/>
+      <w:pPr>
+        <w:ind w:left="720" w:hanging="360"/>
+      </w:pPr>
+      <w:rPr>
+        <w:rFonts w:hint="default"/>
+      </w:rPr>
+    </w:lvl>
+    <w:lvl w:ilvl="1" w:tplc="040C0019" w:tentative="1">
+      <w:start w:val="1"/>
+      <w:numFmt w:val="lowerLetter"/>
+      <w:lvlText w:val="%2."/>
+      <w:lvlJc w:val="left"/>
+      <w:pPr>
+        <w:ind w:left="1440" w:hanging="360"/>
+      </w:pPr>
+    </w:lvl>
+    <w:lvl w:ilvl="2" w:tplc="040C001B" w:tentative="1">
+      <w:start w:val="1"/>
+      <w:numFmt w:val="lowerRoman"/>
+      <w:lvlText w:val="%3."/>
+      <w:lvlJc w:val="right"/>
+      <w:pPr>
+        <w:ind w:left="2160" w:hanging="180"/>
+      </w:pPr>
+    </w:lvl>
+    <w:lvl w:ilvl="3" w:tplc="040C000F" w:tentative="1">
+      <w:start w:val="1"/>
+      <w:numFmt w:val="decimal"/>
+      <w:lvlText w:val="%4."/>
+      <w:lvlJc w:val="left"/>
+      <w:pPr>
+        <w:ind w:left="2880" w:hanging="360"/>
+      </w:pPr>
+    </w:lvl>
+    <w:lvl w:ilvl="4" w:tplc="040C0019" w:tentative="1">
+      <w:start w:val="1"/>
+      <w:numFmt w:val="lowerLetter"/>
+      <w:lvlText w:val="%5."/>
+      <w:lvlJc w:val="left"/>
+      <w:pPr>
+        <w:ind w:left="3600" w:hanging="360"/>
+      </w:pPr>
+    </w:lvl>
+    <w:lvl w:ilvl="5" w:tplc="040C001B" w:tentative="1">
+      <w:start w:val="1"/>
+      <w:numFmt w:val="lowerRoman"/>
+      <w:lvlText w:val="%6."/>
+      <w:lvlJc w:val="right"/>
+      <w:pPr>
+        <w:ind w:left="4320" w:hanging="180"/>
+      </w:pPr>
+    </w:lvl>
+    <w:lvl w:ilvl="6" w:tplc="040C000F" w:tentative="1">
+      <w:start w:val="1"/>
+      <w:numFmt w:val="decimal"/>
+      <w:lvlText w:val="%7."/>
+      <w:lvlJc w:val="left"/>
+      <w:pPr>
+        <w:ind w:left="5040" w:hanging="360"/>
+      </w:pPr>
+    </w:lvl>
+    <w:lvl w:ilvl="7" w:tplc="040C0019" w:tentative="1">
+      <w:start w:val="1"/>
+      <w:numFmt w:val="lowerLetter"/>
+      <w:lvlText w:val="%8."/>
+      <w:lvlJc w:val="left"/>
+      <w:pPr>
+        <w:ind w:left="5760" w:hanging="360"/>
+      </w:pPr>
+    </w:lvl>
+    <w:lvl w:ilvl="8" w:tplc="040C001B" w:tentative="1">
+      <w:start w:val="1"/>
+      <w:numFmt w:val="lowerRoman"/>
+      <w:lvlText w:val="%9."/>
+      <w:lvlJc w:val="right"/>
+      <w:pPr>
+        <w:ind w:left="6480" w:hanging="180"/>
+      </w:pPr>
+    </w:lvl>
+  </w:abstractNum>
+  <w:abstractNum w:abstractNumId="10">
     <w:nsid w:val="742756AF"/>
     <w:multiLevelType w:val="hybridMultilevel"/>
     <w:tmpl w:val="2C842EB0"/>
@@ -2593,7 +3391,7 @@
       </w:pPr>
     </w:lvl>
   </w:abstractNum>
-  <w:abstractNum w:abstractNumId="9" w15:restartNumberingAfterBreak="0">
+  <w:abstractNum w:abstractNumId="11">
     <w:nsid w:val="7BD3229D"/>
     <w:multiLevelType w:val="hybridMultilevel"/>
     <w:tmpl w:val="F5DC896E"/>
@@ -2682,7 +3480,7 @@
       </w:pPr>
     </w:lvl>
   </w:abstractNum>
-  <w:abstractNum w:abstractNumId="10" w15:restartNumberingAfterBreak="0">
+  <w:abstractNum w:abstractNumId="12">
     <w:nsid w:val="7CE3690F"/>
     <w:multiLevelType w:val="hybridMultilevel"/>
     <w:tmpl w:val="9AECC6CA"/>
@@ -2772,43 +3570,49 @@
     </w:lvl>
   </w:abstractNum>
   <w:num w:numId="1">
-    <w:abstractNumId w:val="5"/>
+    <w:abstractNumId w:val="6"/>
   </w:num>
   <w:num w:numId="2">
     <w:abstractNumId w:val="3"/>
   </w:num>
   <w:num w:numId="3">
-    <w:abstractNumId w:val="7"/>
+    <w:abstractNumId w:val="8"/>
   </w:num>
   <w:num w:numId="4">
-    <w:abstractNumId w:val="9"/>
+    <w:abstractNumId w:val="11"/>
   </w:num>
   <w:num w:numId="5">
     <w:abstractNumId w:val="2"/>
   </w:num>
   <w:num w:numId="6">
-    <w:abstractNumId w:val="6"/>
+    <w:abstractNumId w:val="7"/>
   </w:num>
   <w:num w:numId="7">
     <w:abstractNumId w:val="1"/>
   </w:num>
   <w:num w:numId="8">
-    <w:abstractNumId w:val="8"/>
+    <w:abstractNumId w:val="10"/>
   </w:num>
   <w:num w:numId="9">
-    <w:abstractNumId w:val="4"/>
+    <w:abstractNumId w:val="5"/>
   </w:num>
   <w:num w:numId="10">
     <w:abstractNumId w:val="0"/>
   </w:num>
   <w:num w:numId="11">
-    <w:abstractNumId w:val="10"/>
+    <w:abstractNumId w:val="12"/>
+  </w:num>
+  <w:num w:numId="12">
+    <w:abstractNumId w:val="9"/>
+  </w:num>
+  <w:num w:numId="13">
+    <w:abstractNumId w:val="4"/>
   </w:num>
 </w:numbering>
 </file>
 
 <file path=word/styles.xml><?xml version="1.0" encoding="utf-8"?>
-<w:styles xmlns:mc="http://schemas.openxmlformats.org/markup-compatibility/2006" xmlns:r="http://schemas.openxmlformats.org/officeDocument/2006/relationships" xmlns:w="http://schemas.openxmlformats.org/wordprocessingml/2006/main" xmlns:w14="http://schemas.microsoft.com/office/word/2010/wordml" xmlns:w15="http://schemas.microsoft.com/office/word/2012/wordml" mc:Ignorable="w14 w15">
+<w:styles xmlns:r="http://schemas.openxmlformats.org/officeDocument/2006/relationships" xmlns:w="http://schemas.openxmlformats.org/wordprocessingml/2006/main">
   <w:docDefaults>
     <w:rPrDefault>
       <w:rPr>
@@ -2824,378 +3628,144 @@
       </w:pPr>
     </w:pPrDefault>
   </w:docDefaults>
-  <w:latentStyles w:defLockedState="0" w:defUIPriority="99" w:defSemiHidden="0" w:defUnhideWhenUsed="0" w:defQFormat="0" w:count="371">
-    <w:lsdException w:name="Normal" w:uiPriority="0" w:qFormat="1"/>
-    <w:lsdException w:name="heading 1" w:uiPriority="9" w:qFormat="1"/>
-    <w:lsdException w:name="heading 2" w:semiHidden="1" w:uiPriority="9" w:unhideWhenUsed="1" w:qFormat="1"/>
-    <w:lsdException w:name="heading 3" w:semiHidden="1" w:uiPriority="9" w:unhideWhenUsed="1" w:qFormat="1"/>
-    <w:lsdException w:name="heading 4" w:semiHidden="1" w:uiPriority="9" w:unhideWhenUsed="1" w:qFormat="1"/>
-    <w:lsdException w:name="heading 5" w:semiHidden="1" w:uiPriority="9" w:unhideWhenUsed="1" w:qFormat="1"/>
-    <w:lsdException w:name="heading 6" w:semiHidden="1" w:uiPriority="9" w:unhideWhenUsed="1" w:qFormat="1"/>
-    <w:lsdException w:name="heading 7" w:semiHidden="1" w:uiPriority="9" w:unhideWhenUsed="1" w:qFormat="1"/>
-    <w:lsdException w:name="heading 8" w:semiHidden="1" w:uiPriority="9" w:unhideWhenUsed="1" w:qFormat="1"/>
-    <w:lsdException w:name="heading 9" w:semiHidden="1" w:uiPriority="9" w:unhideWhenUsed="1" w:qFormat="1"/>
-    <w:lsdException w:name="index 1" w:semiHidden="1" w:unhideWhenUsed="1"/>
-    <w:lsdException w:name="index 2" w:semiHidden="1" w:unhideWhenUsed="1"/>
-    <w:lsdException w:name="index 3" w:semiHidden="1" w:unhideWhenUsed="1"/>
-    <w:lsdException w:name="index 4" w:semiHidden="1" w:unhideWhenUsed="1"/>
-    <w:lsdException w:name="index 5" w:semiHidden="1" w:unhideWhenUsed="1"/>
-    <w:lsdException w:name="index 6" w:semiHidden="1" w:unhideWhenUsed="1"/>
-    <w:lsdException w:name="index 7" w:semiHidden="1" w:unhideWhenUsed="1"/>
-    <w:lsdException w:name="index 8" w:semiHidden="1" w:unhideWhenUsed="1"/>
-    <w:lsdException w:name="index 9" w:semiHidden="1" w:unhideWhenUsed="1"/>
-    <w:lsdException w:name="toc 1" w:semiHidden="1" w:uiPriority="39" w:unhideWhenUsed="1"/>
-    <w:lsdException w:name="toc 2" w:semiHidden="1" w:uiPriority="39" w:unhideWhenUsed="1"/>
-    <w:lsdException w:name="toc 3" w:semiHidden="1" w:uiPriority="39" w:unhideWhenUsed="1"/>
-    <w:lsdException w:name="toc 4" w:semiHidden="1" w:uiPriority="39" w:unhideWhenUsed="1"/>
-    <w:lsdException w:name="toc 5" w:semiHidden="1" w:uiPriority="39" w:unhideWhenUsed="1"/>
-    <w:lsdException w:name="toc 6" w:semiHidden="1" w:uiPriority="39" w:unhideWhenUsed="1"/>
-    <w:lsdException w:name="toc 7" w:semiHidden="1" w:uiPriority="39" w:unhideWhenUsed="1"/>
-    <w:lsdException w:name="toc 8" w:semiHidden="1" w:uiPriority="39" w:unhideWhenUsed="1"/>
-    <w:lsdException w:name="toc 9" w:semiHidden="1" w:uiPriority="39" w:unhideWhenUsed="1"/>
-    <w:lsdException w:name="Normal Indent" w:semiHidden="1" w:unhideWhenUsed="1"/>
-    <w:lsdException w:name="footnote text" w:semiHidden="1" w:unhideWhenUsed="1"/>
-    <w:lsdException w:name="annotation text" w:semiHidden="1" w:unhideWhenUsed="1"/>
-    <w:lsdException w:name="header" w:semiHidden="1" w:unhideWhenUsed="1"/>
-    <w:lsdException w:name="footer" w:semiHidden="1" w:unhideWhenUsed="1"/>
-    <w:lsdException w:name="index heading" w:semiHidden="1" w:unhideWhenUsed="1"/>
-    <w:lsdException w:name="caption" w:semiHidden="1" w:uiPriority="35" w:unhideWhenUsed="1" w:qFormat="1"/>
-    <w:lsdException w:name="table of figures" w:semiHidden="1" w:unhideWhenUsed="1"/>
-    <w:lsdException w:name="envelope address" w:semiHidden="1" w:unhideWhenUsed="1"/>
-    <w:lsdException w:name="envelope return" w:semiHidden="1" w:unhideWhenUsed="1"/>
-    <w:lsdException w:name="footnote reference" w:semiHidden="1" w:unhideWhenUsed="1"/>
-    <w:lsdException w:name="annotation reference" w:semiHidden="1" w:unhideWhenUsed="1"/>
-    <w:lsdException w:name="line number" w:semiHidden="1" w:unhideWhenUsed="1"/>
-    <w:lsdException w:name="page number" w:semiHidden="1" w:unhideWhenUsed="1"/>
-    <w:lsdException w:name="endnote reference" w:semiHidden="1" w:unhideWhenUsed="1"/>
-    <w:lsdException w:name="endnote text" w:semiHidden="1" w:unhideWhenUsed="1"/>
-    <w:lsdException w:name="table of authorities" w:semiHidden="1" w:unhideWhenUsed="1"/>
-    <w:lsdException w:name="macro" w:semiHidden="1" w:unhideWhenUsed="1"/>
-    <w:lsdException w:name="toa heading" w:semiHidden="1" w:unhideWhenUsed="1"/>
-    <w:lsdException w:name="List" w:semiHidden="1" w:unhideWhenUsed="1"/>
-    <w:lsdException w:name="List Bullet" w:semiHidden="1" w:unhideWhenUsed="1"/>
-    <w:lsdException w:name="List Number" w:semiHidden="1" w:unhideWhenUsed="1"/>
-    <w:lsdException w:name="List 2" w:semiHidden="1" w:unhideWhenUsed="1"/>
-    <w:lsdException w:name="List 3" w:semiHidden="1" w:unhideWhenUsed="1"/>
-    <w:lsdException w:name="List 4" w:semiHidden="1" w:unhideWhenUsed="1"/>
-    <w:lsdException w:name="List 5" w:semiHidden="1" w:unhideWhenUsed="1"/>
-    <w:lsdException w:name="List Bullet 2" w:semiHidden="1" w:unhideWhenUsed="1"/>
-    <w:lsdException w:name="List Bullet 3" w:semiHidden="1" w:unhideWhenUsed="1"/>
-    <w:lsdException w:name="List Bullet 4" w:semiHidden="1" w:unhideWhenUsed="1"/>
-    <w:lsdException w:name="List Bullet 5" w:semiHidden="1" w:unhideWhenUsed="1"/>
-    <w:lsdException w:name="List Number 2" w:semiHidden="1" w:unhideWhenUsed="1"/>
-    <w:lsdException w:name="List Number 3" w:semiHidden="1" w:unhideWhenUsed="1"/>
-    <w:lsdException w:name="List Number 4" w:semiHidden="1" w:unhideWhenUsed="1"/>
-    <w:lsdException w:name="List Number 5" w:semiHidden="1" w:unhideWhenUsed="1"/>
-    <w:lsdException w:name="Title" w:uiPriority="10" w:qFormat="1"/>
-    <w:lsdException w:name="Closing" w:semiHidden="1" w:unhideWhenUsed="1"/>
-    <w:lsdException w:name="Signature" w:semiHidden="1" w:unhideWhenUsed="1"/>
-    <w:lsdException w:name="Default Paragraph Font" w:semiHidden="1" w:uiPriority="1" w:unhideWhenUsed="1"/>
-    <w:lsdException w:name="Body Text" w:semiHidden="1" w:unhideWhenUsed="1"/>
-    <w:lsdException w:name="Body Text Indent" w:semiHidden="1" w:unhideWhenUsed="1"/>
-    <w:lsdException w:name="List Continue" w:semiHidden="1" w:unhideWhenUsed="1"/>
-    <w:lsdException w:name="List Continue 2" w:semiHidden="1" w:unhideWhenUsed="1"/>
-    <w:lsdException w:name="List Continue 3" w:semiHidden="1" w:unhideWhenUsed="1"/>
-    <w:lsdException w:name="List Continue 4" w:semiHidden="1" w:unhideWhenUsed="1"/>
-    <w:lsdException w:name="List Continue 5" w:semiHidden="1" w:unhideWhenUsed="1"/>
-    <w:lsdException w:name="Message Header" w:semiHidden="1" w:unhideWhenUsed="1"/>
-    <w:lsdException w:name="Subtitle" w:uiPriority="11" w:qFormat="1"/>
-    <w:lsdException w:name="Salutation" w:semiHidden="1" w:unhideWhenUsed="1"/>
-    <w:lsdException w:name="Date" w:semiHidden="1" w:unhideWhenUsed="1"/>
-    <w:lsdException w:name="Body Text First Indent" w:semiHidden="1" w:unhideWhenUsed="1"/>
-    <w:lsdException w:name="Body Text First Indent 2" w:semiHidden="1" w:unhideWhenUsed="1"/>
-    <w:lsdException w:name="Note Heading" w:semiHidden="1" w:unhideWhenUsed="1"/>
-    <w:lsdException w:name="Body Text 2" w:semiHidden="1" w:unhideWhenUsed="1"/>
-    <w:lsdException w:name="Body Text 3" w:semiHidden="1" w:unhideWhenUsed="1"/>
-    <w:lsdException w:name="Body Text Indent 2" w:semiHidden="1" w:unhideWhenUsed="1"/>
-    <w:lsdException w:name="Body Text Indent 3" w:semiHidden="1" w:unhideWhenUsed="1"/>
-    <w:lsdException w:name="Block Text" w:semiHidden="1" w:unhideWhenUsed="1"/>
-    <w:lsdException w:name="Hyperlink" w:semiHidden="1" w:unhideWhenUsed="1"/>
-    <w:lsdException w:name="FollowedHyperlink" w:semiHidden="1" w:unhideWhenUsed="1"/>
-    <w:lsdException w:name="Strong" w:uiPriority="22" w:qFormat="1"/>
-    <w:lsdException w:name="Emphasis" w:uiPriority="20" w:qFormat="1"/>
-    <w:lsdException w:name="Document Map" w:semiHidden="1" w:unhideWhenUsed="1"/>
-    <w:lsdException w:name="Plain Text" w:semiHidden="1" w:unhideWhenUsed="1"/>
-    <w:lsdException w:name="E-mail Signature" w:semiHidden="1" w:unhideWhenUsed="1"/>
-    <w:lsdException w:name="HTML Top of Form" w:semiHidden="1" w:unhideWhenUsed="1"/>
-    <w:lsdException w:name="HTML Bottom of Form" w:semiHidden="1" w:unhideWhenUsed="1"/>
-    <w:lsdException w:name="Normal (Web)" w:semiHidden="1" w:unhideWhenUsed="1"/>
-    <w:lsdException w:name="HTML Acronym" w:semiHidden="1" w:unhideWhenUsed="1"/>
-    <w:lsdException w:name="HTML Address" w:semiHidden="1" w:unhideWhenUsed="1"/>
-    <w:lsdException w:name="HTML Cite" w:semiHidden="1" w:unhideWhenUsed="1"/>
-    <w:lsdException w:name="HTML Code" w:semiHidden="1" w:unhideWhenUsed="1"/>
-    <w:lsdException w:name="HTML Definition" w:semiHidden="1" w:unhideWhenUsed="1"/>
-    <w:lsdException w:name="HTML Keyboard" w:semiHidden="1" w:unhideWhenUsed="1"/>
-    <w:lsdException w:name="HTML Preformatted" w:semiHidden="1" w:unhideWhenUsed="1"/>
-    <w:lsdException w:name="HTML Sample" w:semiHidden="1" w:unhideWhenUsed="1"/>
-    <w:lsdException w:name="HTML Typewriter" w:semiHidden="1" w:unhideWhenUsed="1"/>
-    <w:lsdException w:name="HTML Variable" w:semiHidden="1" w:unhideWhenUsed="1"/>
-    <w:lsdException w:name="Normal Table" w:semiHidden="1" w:unhideWhenUsed="1"/>
-    <w:lsdException w:name="annotation subject" w:semiHidden="1" w:unhideWhenUsed="1"/>
-    <w:lsdException w:name="No List" w:semiHidden="1" w:unhideWhenUsed="1"/>
-    <w:lsdException w:name="Outline List 1" w:semiHidden="1" w:unhideWhenUsed="1"/>
-    <w:lsdException w:name="Outline List 2" w:semiHidden="1" w:unhideWhenUsed="1"/>
-    <w:lsdException w:name="Outline List 3" w:semiHidden="1" w:unhideWhenUsed="1"/>
-    <w:lsdException w:name="Table Simple 1" w:semiHidden="1" w:unhideWhenUsed="1"/>
-    <w:lsdException w:name="Table Simple 2" w:semiHidden="1" w:unhideWhenUsed="1"/>
-    <w:lsdException w:name="Table Simple 3" w:semiHidden="1" w:unhideWhenUsed="1"/>
-    <w:lsdException w:name="Table Classic 1" w:semiHidden="1" w:unhideWhenUsed="1"/>
-    <w:lsdException w:name="Table Classic 2" w:semiHidden="1" w:unhideWhenUsed="1"/>
-    <w:lsdException w:name="Table Classic 3" w:semiHidden="1" w:unhideWhenUsed="1"/>
-    <w:lsdException w:name="Table Classic 4" w:semiHidden="1" w:unhideWhenUsed="1"/>
-    <w:lsdException w:name="Table Colorful 1" w:semiHidden="1" w:unhideWhenUsed="1"/>
-    <w:lsdException w:name="Table Colorful 2" w:semiHidden="1" w:unhideWhenUsed="1"/>
-    <w:lsdException w:name="Table Colorful 3" w:semiHidden="1" w:unhideWhenUsed="1"/>
-    <w:lsdException w:name="Table Columns 1" w:semiHidden="1" w:unhideWhenUsed="1"/>
-    <w:lsdException w:name="Table Columns 2" w:semiHidden="1" w:unhideWhenUsed="1"/>
-    <w:lsdException w:name="Table Columns 3" w:semiHidden="1" w:unhideWhenUsed="1"/>
-    <w:lsdException w:name="Table Columns 4" w:semiHidden="1" w:unhideWhenUsed="1"/>
-    <w:lsdException w:name="Table Columns 5" w:semiHidden="1" w:unhideWhenUsed="1"/>
-    <w:lsdException w:name="Table Grid 1" w:semiHidden="1" w:unhideWhenUsed="1"/>
-    <w:lsdException w:name="Table Grid 2" w:semiHidden="1" w:unhideWhenUsed="1"/>
-    <w:lsdException w:name="Table Grid 3" w:semiHidden="1" w:unhideWhenUsed="1"/>
-    <w:lsdException w:name="Table Grid 4" w:semiHidden="1" w:unhideWhenUsed="1"/>
-    <w:lsdException w:name="Table Grid 5" w:semiHidden="1" w:unhideWhenUsed="1"/>
-    <w:lsdException w:name="Table Grid 6" w:semiHidden="1" w:unhideWhenUsed="1"/>
-    <w:lsdException w:name="Table Grid 7" w:semiHidden="1" w:unhideWhenUsed="1"/>
-    <w:lsdException w:name="Table Grid 8" w:semiHidden="1" w:unhideWhenUsed="1"/>
-    <w:lsdException w:name="Table List 1" w:semiHidden="1" w:unhideWhenUsed="1"/>
-    <w:lsdException w:name="Table List 2" w:semiHidden="1" w:unhideWhenUsed="1"/>
-    <w:lsdException w:name="Table List 3" w:semiHidden="1" w:unhideWhenUsed="1"/>
-    <w:lsdException w:name="Table List 4" w:semiHidden="1" w:unhideWhenUsed="1"/>
-    <w:lsdException w:name="Table List 5" w:semiHidden="1" w:unhideWhenUsed="1"/>
-    <w:lsdException w:name="Table List 6" w:semiHidden="1" w:unhideWhenUsed="1"/>
-    <w:lsdException w:name="Table List 7" w:semiHidden="1" w:unhideWhenUsed="1"/>
-    <w:lsdException w:name="Table List 8" w:semiHidden="1" w:unhideWhenUsed="1"/>
-    <w:lsdException w:name="Table 3D effects 1" w:semiHidden="1" w:unhideWhenUsed="1"/>
-    <w:lsdException w:name="Table 3D effects 2" w:semiHidden="1" w:unhideWhenUsed="1"/>
-    <w:lsdException w:name="Table 3D effects 3" w:semiHidden="1" w:unhideWhenUsed="1"/>
-    <w:lsdException w:name="Table Contemporary" w:semiHidden="1" w:unhideWhenUsed="1"/>
-    <w:lsdException w:name="Table Elegant" w:semiHidden="1" w:unhideWhenUsed="1"/>
-    <w:lsdException w:name="Table Professional" w:semiHidden="1" w:unhideWhenUsed="1"/>
-    <w:lsdException w:name="Table Subtle 1" w:semiHidden="1" w:unhideWhenUsed="1"/>
-    <w:lsdException w:name="Table Subtle 2" w:semiHidden="1" w:unhideWhenUsed="1"/>
-    <w:lsdException w:name="Table Web 1" w:semiHidden="1" w:unhideWhenUsed="1"/>
-    <w:lsdException w:name="Table Web 2" w:semiHidden="1" w:unhideWhenUsed="1"/>
-    <w:lsdException w:name="Table Web 3" w:semiHidden="1" w:unhideWhenUsed="1"/>
-    <w:lsdException w:name="Balloon Text" w:semiHidden="1" w:unhideWhenUsed="1"/>
-    <w:lsdException w:name="Table Grid" w:uiPriority="59"/>
-    <w:lsdException w:name="Table Theme" w:semiHidden="1" w:unhideWhenUsed="1"/>
-    <w:lsdException w:name="Placeholder Text" w:semiHidden="1"/>
-    <w:lsdException w:name="No Spacing" w:uiPriority="1" w:qFormat="1"/>
-    <w:lsdException w:name="Light Shading" w:uiPriority="60"/>
-    <w:lsdException w:name="Light List" w:uiPriority="61"/>
-    <w:lsdException w:name="Light Grid" w:uiPriority="62"/>
-    <w:lsdException w:name="Medium Shading 1" w:uiPriority="63"/>
-    <w:lsdException w:name="Medium Shading 2" w:uiPriority="64"/>
-    <w:lsdException w:name="Medium List 1" w:uiPriority="65"/>
-    <w:lsdException w:name="Medium List 2" w:uiPriority="66"/>
-    <w:lsdException w:name="Medium Grid 1" w:uiPriority="67"/>
-    <w:lsdException w:name="Medium Grid 2" w:uiPriority="68"/>
-    <w:lsdException w:name="Medium Grid 3" w:uiPriority="69"/>
-    <w:lsdException w:name="Dark List" w:uiPriority="70"/>
-    <w:lsdException w:name="Colorful Shading" w:uiPriority="71"/>
-    <w:lsdException w:name="Colorful List" w:uiPriority="72"/>
-    <w:lsdException w:name="Colorful Grid" w:uiPriority="73"/>
-    <w:lsdException w:name="Light Shading Accent 1" w:uiPriority="60"/>
-    <w:lsdException w:name="Light List Accent 1" w:uiPriority="61"/>
-    <w:lsdException w:name="Light Grid Accent 1" w:uiPriority="62"/>
-    <w:lsdException w:name="Medium Shading 1 Accent 1" w:uiPriority="63"/>
-    <w:lsdException w:name="Medium Shading 2 Accent 1" w:uiPriority="64"/>
-    <w:lsdException w:name="Medium List 1 Accent 1" w:uiPriority="65"/>
-    <w:lsdException w:name="Revision" w:semiHidden="1"/>
-    <w:lsdException w:name="List Paragraph" w:uiPriority="34" w:qFormat="1"/>
-    <w:lsdException w:name="Quote" w:uiPriority="29" w:qFormat="1"/>
-    <w:lsdException w:name="Intense Quote" w:uiPriority="30" w:qFormat="1"/>
-    <w:lsdException w:name="Medium List 2 Accent 1" w:uiPriority="66"/>
-    <w:lsdException w:name="Medium Grid 1 Accent 1" w:uiPriority="67"/>
-    <w:lsdException w:name="Medium Grid 2 Accent 1" w:uiPriority="68"/>
-    <w:lsdException w:name="Medium Grid 3 Accent 1" w:uiPriority="69"/>
-    <w:lsdException w:name="Dark List Accent 1" w:uiPriority="70"/>
-    <w:lsdException w:name="Colorful Shading Accent 1" w:uiPriority="71"/>
-    <w:lsdException w:name="Colorful List Accent 1" w:uiPriority="72"/>
-    <w:lsdException w:name="Colorful Grid Accent 1" w:uiPriority="73"/>
-    <w:lsdException w:name="Light Shading Accent 2" w:uiPriority="60"/>
-    <w:lsdException w:name="Light List Accent 2" w:uiPriority="61"/>
-    <w:lsdException w:name="Light Grid Accent 2" w:uiPriority="62"/>
-    <w:lsdException w:name="Medium Shading 1 Accent 2" w:uiPriority="63"/>
-    <w:lsdException w:name="Medium Shading 2 Accent 2" w:uiPriority="64"/>
-    <w:lsdException w:name="Medium List 1 Accent 2" w:uiPriority="65"/>
-    <w:lsdException w:name="Medium List 2 Accent 2" w:uiPriority="66"/>
-    <w:lsdException w:name="Medium Grid 1 Accent 2" w:uiPriority="67"/>
-    <w:lsdException w:name="Medium Grid 2 Accent 2" w:uiPriority="68"/>
-    <w:lsdException w:name="Medium Grid 3 Accent 2" w:uiPriority="69"/>
-    <w:lsdException w:name="Dark List Accent 2" w:uiPriority="70"/>
-    <w:lsdException w:name="Colorful Shading Accent 2" w:uiPriority="71"/>
-    <w:lsdException w:name="Colorful List Accent 2" w:uiPriority="72"/>
-    <w:lsdException w:name="Colorful Grid Accent 2" w:uiPriority="73"/>
-    <w:lsdException w:name="Light Shading Accent 3" w:uiPriority="60"/>
-    <w:lsdException w:name="Light List Accent 3" w:uiPriority="61"/>
-    <w:lsdException w:name="Light Grid Accent 3" w:uiPriority="62"/>
-    <w:lsdException w:name="Medium Shading 1 Accent 3" w:uiPriority="63"/>
-    <w:lsdException w:name="Medium Shading 2 Accent 3" w:uiPriority="64"/>
-    <w:lsdException w:name="Medium List 1 Accent 3" w:uiPriority="65"/>
-    <w:lsdException w:name="Medium List 2 Accent 3" w:uiPriority="66"/>
-    <w:lsdException w:name="Medium Grid 1 Accent 3" w:uiPriority="67"/>
-    <w:lsdException w:name="Medium Grid 2 Accent 3" w:uiPriority="68"/>
-    <w:lsdException w:name="Medium Grid 3 Accent 3" w:uiPriority="69"/>
-    <w:lsdException w:name="Dark List Accent 3" w:uiPriority="70"/>
-    <w:lsdException w:name="Colorful Shading Accent 3" w:uiPriority="71"/>
-    <w:lsdException w:name="Colorful List Accent 3" w:uiPriority="72"/>
-    <w:lsdException w:name="Colorful Grid Accent 3" w:uiPriority="73"/>
-    <w:lsdException w:name="Light Shading Accent 4" w:uiPriority="60"/>
-    <w:lsdException w:name="Light List Accent 4" w:uiPriority="61"/>
-    <w:lsdException w:name="Light Grid Accent 4" w:uiPriority="62"/>
-    <w:lsdException w:name="Medium Shading 1 Accent 4" w:uiPriority="63"/>
-    <w:lsdException w:name="Medium Shading 2 Accent 4" w:uiPriority="64"/>
-    <w:lsdException w:name="Medium List 1 Accent 4" w:uiPriority="65"/>
-    <w:lsdException w:name="Medium List 2 Accent 4" w:uiPriority="66"/>
-    <w:lsdException w:name="Medium Grid 1 Accent 4" w:uiPriority="67"/>
-    <w:lsdException w:name="Medium Grid 2 Accent 4" w:uiPriority="68"/>
-    <w:lsdException w:name="Medium Grid 3 Accent 4" w:uiPriority="69"/>
-    <w:lsdException w:name="Dark List Accent 4" w:uiPriority="70"/>
-    <w:lsdException w:name="Colorful Shading Accent 4" w:uiPriority="71"/>
-    <w:lsdException w:name="Colorful List Accent 4" w:uiPriority="72"/>
-    <w:lsdException w:name="Colorful Grid Accent 4" w:uiPriority="73"/>
-    <w:lsdException w:name="Light Shading Accent 5" w:uiPriority="60"/>
-    <w:lsdException w:name="Light List Accent 5" w:uiPriority="61"/>
-    <w:lsdException w:name="Light Grid Accent 5" w:uiPriority="62"/>
-    <w:lsdException w:name="Medium Shading 1 Accent 5" w:uiPriority="63"/>
-    <w:lsdException w:name="Medium Shading 2 Accent 5" w:uiPriority="64"/>
-    <w:lsdException w:name="Medium List 1 Accent 5" w:uiPriority="65"/>
-    <w:lsdException w:name="Medium List 2 Accent 5" w:uiPriority="66"/>
-    <w:lsdException w:name="Medium Grid 1 Accent 5" w:uiPriority="67"/>
-    <w:lsdException w:name="Medium Grid 2 Accent 5" w:uiPriority="68"/>
-    <w:lsdException w:name="Medium Grid 3 Accent 5" w:uiPriority="69"/>
-    <w:lsdException w:name="Dark List Accent 5" w:uiPriority="70"/>
-    <w:lsdException w:name="Colorful Shading Accent 5" w:uiPriority="71"/>
-    <w:lsdException w:name="Colorful List Accent 5" w:uiPriority="72"/>
-    <w:lsdException w:name="Colorful Grid Accent 5" w:uiPriority="73"/>
-    <w:lsdException w:name="Light Shading Accent 6" w:uiPriority="60"/>
-    <w:lsdException w:name="Light List Accent 6" w:uiPriority="61"/>
-    <w:lsdException w:name="Light Grid Accent 6" w:uiPriority="62"/>
-    <w:lsdException w:name="Medium Shading 1 Accent 6" w:uiPriority="63"/>
-    <w:lsdException w:name="Medium Shading 2 Accent 6" w:uiPriority="64"/>
-    <w:lsdException w:name="Medium List 1 Accent 6" w:uiPriority="65"/>
-    <w:lsdException w:name="Medium List 2 Accent 6" w:uiPriority="66"/>
-    <w:lsdException w:name="Medium Grid 1 Accent 6" w:uiPriority="67"/>
-    <w:lsdException w:name="Medium Grid 2 Accent 6" w:uiPriority="68"/>
-    <w:lsdException w:name="Medium Grid 3 Accent 6" w:uiPriority="69"/>
-    <w:lsdException w:name="Dark List Accent 6" w:uiPriority="70"/>
-    <w:lsdException w:name="Colorful Shading Accent 6" w:uiPriority="71"/>
-    <w:lsdException w:name="Colorful List Accent 6" w:uiPriority="72"/>
-    <w:lsdException w:name="Colorful Grid Accent 6" w:uiPriority="73"/>
-    <w:lsdException w:name="Subtle Emphasis" w:uiPriority="19" w:qFormat="1"/>
-    <w:lsdException w:name="Intense Emphasis" w:uiPriority="21" w:qFormat="1"/>
-    <w:lsdException w:name="Subtle Reference" w:uiPriority="31" w:qFormat="1"/>
-    <w:lsdException w:name="Intense Reference" w:uiPriority="32" w:qFormat="1"/>
-    <w:lsdException w:name="Book Title" w:uiPriority="33" w:qFormat="1"/>
-    <w:lsdException w:name="Bibliography" w:semiHidden="1" w:uiPriority="37" w:unhideWhenUsed="1"/>
-    <w:lsdException w:name="TOC Heading" w:semiHidden="1" w:uiPriority="39" w:unhideWhenUsed="1" w:qFormat="1"/>
-    <w:lsdException w:name="Plain Table 1" w:uiPriority="41"/>
-    <w:lsdException w:name="Plain Table 2" w:uiPriority="42"/>
-    <w:lsdException w:name="Plain Table 3" w:uiPriority="43"/>
-    <w:lsdException w:name="Plain Table 4" w:uiPriority="44"/>
-    <w:lsdException w:name="Plain Table 5" w:uiPriority="45"/>
-    <w:lsdException w:name="Grid Table Light" w:uiPriority="40"/>
-    <w:lsdException w:name="Grid Table 1 Light" w:uiPriority="46"/>
-    <w:lsdException w:name="Grid Table 2" w:uiPriority="47"/>
-    <w:lsdException w:name="Grid Table 3" w:uiPriority="48"/>
-    <w:lsdException w:name="Grid Table 4" w:uiPriority="49"/>
-    <w:lsdException w:name="Grid Table 5 Dark" w:uiPriority="50"/>
-    <w:lsdException w:name="Grid Table 6 Colorful" w:uiPriority="51"/>
-    <w:lsdException w:name="Grid Table 7 Colorful" w:uiPriority="52"/>
-    <w:lsdException w:name="Grid Table 1 Light Accent 1" w:uiPriority="46"/>
-    <w:lsdException w:name="Grid Table 2 Accent 1" w:uiPriority="47"/>
-    <w:lsdException w:name="Grid Table 3 Accent 1" w:uiPriority="48"/>
-    <w:lsdException w:name="Grid Table 4 Accent 1" w:uiPriority="49"/>
-    <w:lsdException w:name="Grid Table 5 Dark Accent 1" w:uiPriority="50"/>
-    <w:lsdException w:name="Grid Table 6 Colorful Accent 1" w:uiPriority="51"/>
-    <w:lsdException w:name="Grid Table 7 Colorful Accent 1" w:uiPriority="52"/>
-    <w:lsdException w:name="Grid Table 1 Light Accent 2" w:uiPriority="46"/>
-    <w:lsdException w:name="Grid Table 2 Accent 2" w:uiPriority="47"/>
-    <w:lsdException w:name="Grid Table 3 Accent 2" w:uiPriority="48"/>
-    <w:lsdException w:name="Grid Table 4 Accent 2" w:uiPriority="49"/>
-    <w:lsdException w:name="Grid Table 5 Dark Accent 2" w:uiPriority="50"/>
-    <w:lsdException w:name="Grid Table 6 Colorful Accent 2" w:uiPriority="51"/>
-    <w:lsdException w:name="Grid Table 7 Colorful Accent 2" w:uiPriority="52"/>
-    <w:lsdException w:name="Grid Table 1 Light Accent 3" w:uiPriority="46"/>
-    <w:lsdException w:name="Grid Table 2 Accent 3" w:uiPriority="47"/>
-    <w:lsdException w:name="Grid Table 3 Accent 3" w:uiPriority="48"/>
-    <w:lsdException w:name="Grid Table 4 Accent 3" w:uiPriority="49"/>
-    <w:lsdException w:name="Grid Table 5 Dark Accent 3" w:uiPriority="50"/>
-    <w:lsdException w:name="Grid Table 6 Colorful Accent 3" w:uiPriority="51"/>
-    <w:lsdException w:name="Grid Table 7 Colorful Accent 3" w:uiPriority="52"/>
-    <w:lsdException w:name="Grid Table 1 Light Accent 4" w:uiPriority="46"/>
-    <w:lsdException w:name="Grid Table 2 Accent 4" w:uiPriority="47"/>
-    <w:lsdException w:name="Grid Table 3 Accent 4" w:uiPriority="48"/>
-    <w:lsdException w:name="Grid Table 4 Accent 4" w:uiPriority="49"/>
-    <w:lsdException w:name="Grid Table 5 Dark Accent 4" w:uiPriority="50"/>
-    <w:lsdException w:name="Grid Table 6 Colorful Accent 4" w:uiPriority="51"/>
-    <w:lsdException w:name="Grid Table 7 Colorful Accent 4" w:uiPriority="52"/>
-    <w:lsdException w:name="Grid Table 1 Light Accent 5" w:uiPriority="46"/>
-    <w:lsdException w:name="Grid Table 2 Accent 5" w:uiPriority="47"/>
-    <w:lsdException w:name="Grid Table 3 Accent 5" w:uiPriority="48"/>
-    <w:lsdException w:name="Grid Table 4 Accent 5" w:uiPriority="49"/>
-    <w:lsdException w:name="Grid Table 5 Dark Accent 5" w:uiPriority="50"/>
-    <w:lsdException w:name="Grid Table 6 Colorful Accent 5" w:uiPriority="51"/>
-    <w:lsdException w:name="Grid Table 7 Colorful Accent 5" w:uiPriority="52"/>
-    <w:lsdException w:name="Grid Table 1 Light Accent 6" w:uiPriority="46"/>
-    <w:lsdException w:name="Grid Table 2 Accent 6" w:uiPriority="47"/>
-    <w:lsdException w:name="Grid Table 3 Accent 6" w:uiPriority="48"/>
-    <w:lsdException w:name="Grid Table 4 Accent 6" w:uiPriority="49"/>
-    <w:lsdException w:name="Grid Table 5 Dark Accent 6" w:uiPriority="50"/>
-    <w:lsdException w:name="Grid Table 6 Colorful Accent 6" w:uiPriority="51"/>
-    <w:lsdException w:name="Grid Table 7 Colorful Accent 6" w:uiPriority="52"/>
-    <w:lsdException w:name="List Table 1 Light" w:uiPriority="46"/>
-    <w:lsdException w:name="List Table 2" w:uiPriority="47"/>
-    <w:lsdException w:name="List Table 3" w:uiPriority="48"/>
-    <w:lsdException w:name="List Table 4" w:uiPriority="49"/>
-    <w:lsdException w:name="List Table 5 Dark" w:uiPriority="50"/>
-    <w:lsdException w:name="List Table 6 Colorful" w:uiPriority="51"/>
-    <w:lsdException w:name="List Table 7 Colorful" w:uiPriority="52"/>
-    <w:lsdException w:name="List Table 1 Light Accent 1" w:uiPriority="46"/>
-    <w:lsdException w:name="List Table 2 Accent 1" w:uiPriority="47"/>
-    <w:lsdException w:name="List Table 3 Accent 1" w:uiPriority="48"/>
-    <w:lsdException w:name="List Table 4 Accent 1" w:uiPriority="49"/>
-    <w:lsdException w:name="List Table 5 Dark Accent 1" w:uiPriority="50"/>
-    <w:lsdException w:name="List Table 6 Colorful Accent 1" w:uiPriority="51"/>
-    <w:lsdException w:name="List Table 7 Colorful Accent 1" w:uiPriority="52"/>
-    <w:lsdException w:name="List Table 1 Light Accent 2" w:uiPriority="46"/>
-    <w:lsdException w:name="List Table 2 Accent 2" w:uiPriority="47"/>
-    <w:lsdException w:name="List Table 3 Accent 2" w:uiPriority="48"/>
-    <w:lsdException w:name="List Table 4 Accent 2" w:uiPriority="49"/>
-    <w:lsdException w:name="List Table 5 Dark Accent 2" w:uiPriority="50"/>
-    <w:lsdException w:name="List Table 6 Colorful Accent 2" w:uiPriority="51"/>
-    <w:lsdException w:name="List Table 7 Colorful Accent 2" w:uiPriority="52"/>
-    <w:lsdException w:name="List Table 1 Light Accent 3" w:uiPriority="46"/>
-    <w:lsdException w:name="List Table 2 Accent 3" w:uiPriority="47"/>
-    <w:lsdException w:name="List Table 3 Accent 3" w:uiPriority="48"/>
-    <w:lsdException w:name="List Table 4 Accent 3" w:uiPriority="49"/>
-    <w:lsdException w:name="List Table 5 Dark Accent 3" w:uiPriority="50"/>
-    <w:lsdException w:name="List Table 6 Colorful Accent 3" w:uiPriority="51"/>
-    <w:lsdException w:name="List Table 7 Colorful Accent 3" w:uiPriority="52"/>
-    <w:lsdException w:name="List Table 1 Light Accent 4" w:uiPriority="46"/>
-    <w:lsdException w:name="List Table 2 Accent 4" w:uiPriority="47"/>
-    <w:lsdException w:name="List Table 3 Accent 4" w:uiPriority="48"/>
-    <w:lsdException w:name="List Table 4 Accent 4" w:uiPriority="49"/>
-    <w:lsdException w:name="List Table 5 Dark Accent 4" w:uiPriority="50"/>
-    <w:lsdException w:name="List Table 6 Colorful Accent 4" w:uiPriority="51"/>
-    <w:lsdException w:name="List Table 7 Colorful Accent 4" w:uiPriority="52"/>
-    <w:lsdException w:name="List Table 1 Light Accent 5" w:uiPriority="46"/>
-    <w:lsdException w:name="List Table 2 Accent 5" w:uiPriority="47"/>
-    <w:lsdException w:name="List Table 3 Accent 5" w:uiPriority="48"/>
-    <w:lsdException w:name="List Table 4 Accent 5" w:uiPriority="49"/>
-    <w:lsdException w:name="List Table 5 Dark Accent 5" w:uiPriority="50"/>
-    <w:lsdException w:name="List Table 6 Colorful Accent 5" w:uiPriority="51"/>
-    <w:lsdException w:name="List Table 7 Colorful Accent 5" w:uiPriority="52"/>
-    <w:lsdException w:name="List Table 1 Light Accent 6" w:uiPriority="46"/>
-    <w:lsdException w:name="List Table 2 Accent 6" w:uiPriority="47"/>
-    <w:lsdException w:name="List Table 3 Accent 6" w:uiPriority="48"/>
-    <w:lsdException w:name="List Table 4 Accent 6" w:uiPriority="49"/>
-    <w:lsdException w:name="List Table 5 Dark Accent 6" w:uiPriority="50"/>
-    <w:lsdException w:name="List Table 6 Colorful Accent 6" w:uiPriority="51"/>
-    <w:lsdException w:name="List Table 7 Colorful Accent 6" w:uiPriority="52"/>
+  <w:latentStyles w:defLockedState="0" w:defUIPriority="99" w:defSemiHidden="1" w:defUnhideWhenUsed="1" w:defQFormat="0" w:count="267">
+    <w:lsdException w:name="Normal" w:semiHidden="0" w:uiPriority="0" w:unhideWhenUsed="0" w:qFormat="1"/>
+    <w:lsdException w:name="heading 1" w:semiHidden="0" w:uiPriority="9" w:unhideWhenUsed="0" w:qFormat="1"/>
+    <w:lsdException w:name="heading 2" w:uiPriority="9" w:qFormat="1"/>
+    <w:lsdException w:name="heading 3" w:uiPriority="9" w:qFormat="1"/>
+    <w:lsdException w:name="heading 4" w:uiPriority="9" w:qFormat="1"/>
+    <w:lsdException w:name="heading 5" w:uiPriority="9" w:qFormat="1"/>
+    <w:lsdException w:name="heading 6" w:uiPriority="9" w:qFormat="1"/>
+    <w:lsdException w:name="heading 7" w:uiPriority="9" w:qFormat="1"/>
+    <w:lsdException w:name="heading 8" w:uiPriority="9" w:qFormat="1"/>
+    <w:lsdException w:name="heading 9" w:uiPriority="9" w:qFormat="1"/>
+    <w:lsdException w:name="toc 1" w:uiPriority="39"/>
+    <w:lsdException w:name="toc 2" w:uiPriority="39"/>
+    <w:lsdException w:name="toc 3" w:uiPriority="39"/>
+    <w:lsdException w:name="toc 4" w:uiPriority="39"/>
+    <w:lsdException w:name="toc 5" w:uiPriority="39"/>
+    <w:lsdException w:name="toc 6" w:uiPriority="39"/>
+    <w:lsdException w:name="toc 7" w:uiPriority="39"/>
+    <w:lsdException w:name="toc 8" w:uiPriority="39"/>
+    <w:lsdException w:name="toc 9" w:uiPriority="39"/>
+    <w:lsdException w:name="caption" w:uiPriority="35" w:qFormat="1"/>
+    <w:lsdException w:name="Title" w:semiHidden="0" w:uiPriority="10" w:unhideWhenUsed="0" w:qFormat="1"/>
+    <w:lsdException w:name="Default Paragraph Font" w:uiPriority="1"/>
+    <w:lsdException w:name="Subtitle" w:semiHidden="0" w:uiPriority="11" w:unhideWhenUsed="0" w:qFormat="1"/>
+    <w:lsdException w:name="Strong" w:semiHidden="0" w:uiPriority="22" w:unhideWhenUsed="0" w:qFormat="1"/>
+    <w:lsdException w:name="Emphasis" w:semiHidden="0" w:uiPriority="20" w:unhideWhenUsed="0" w:qFormat="1"/>
+    <w:lsdException w:name="Table Grid" w:semiHidden="0" w:uiPriority="59" w:unhideWhenUsed="0"/>
+    <w:lsdException w:name="Placeholder Text" w:unhideWhenUsed="0"/>
+    <w:lsdException w:name="No Spacing" w:semiHidden="0" w:uiPriority="1" w:unhideWhenUsed="0" w:qFormat="1"/>
+    <w:lsdException w:name="Light Shading" w:semiHidden="0" w:uiPriority="60" w:unhideWhenUsed="0"/>
+    <w:lsdException w:name="Light List" w:semiHidden="0" w:uiPriority="61" w:unhideWhenUsed="0"/>
+    <w:lsdException w:name="Light Grid" w:semiHidden="0" w:uiPriority="62" w:unhideWhenUsed="0"/>
+    <w:lsdException w:name="Medium Shading 1" w:semiHidden="0" w:uiPriority="63" w:unhideWhenUsed="0"/>
+    <w:lsdException w:name="Medium Shading 2" w:semiHidden="0" w:uiPriority="64" w:unhideWhenUsed="0"/>
+    <w:lsdException w:name="Medium List 1" w:semiHidden="0" w:uiPriority="65" w:unhideWhenUsed="0"/>
+    <w:lsdException w:name="Medium List 2" w:semiHidden="0" w:uiPriority="66" w:unhideWhenUsed="0"/>
+    <w:lsdException w:name="Medium Grid 1" w:semiHidden="0" w:uiPriority="67" w:unhideWhenUsed="0"/>
+    <w:lsdException w:name="Medium Grid 2" w:semiHidden="0" w:uiPriority="68" w:unhideWhenUsed="0"/>
+    <w:lsdException w:name="Medium Grid 3" w:semiHidden="0" w:uiPriority="69" w:unhideWhenUsed="0"/>
+    <w:lsdException w:name="Dark List" w:semiHidden="0" w:uiPriority="70" w:unhideWhenUsed="0"/>
+    <w:lsdException w:name="Colorful Shading" w:semiHidden="0" w:uiPriority="71" w:unhideWhenUsed="0"/>
+    <w:lsdException w:name="Colorful List" w:semiHidden="0" w:uiPriority="72" w:unhideWhenUsed="0"/>
+    <w:lsdException w:name="Colorful Grid" w:semiHidden="0" w:uiPriority="73" w:unhideWhenUsed="0"/>
+    <w:lsdException w:name="Light Shading Accent 1" w:semiHidden="0" w:uiPriority="60" w:unhideWhenUsed="0"/>
+    <w:lsdException w:name="Light List Accent 1" w:semiHidden="0" w:uiPriority="61" w:unhideWhenUsed="0"/>
+    <w:lsdException w:name="Light Grid Accent 1" w:semiHidden="0" w:uiPriority="62" w:unhideWhenUsed="0"/>
+    <w:lsdException w:name="Medium Shading 1 Accent 1" w:semiHidden="0" w:uiPriority="63" w:unhideWhenUsed="0"/>
+    <w:lsdException w:name="Medium Shading 2 Accent 1" w:semiHidden="0" w:uiPriority="64" w:unhideWhenUsed="0"/>
+    <w:lsdException w:name="Medium List 1 Accent 1" w:semiHidden="0" w:uiPriority="65" w:unhideWhenUsed="0"/>
+    <w:lsdException w:name="Revision" w:unhideWhenUsed="0"/>
+    <w:lsdException w:name="List Paragraph" w:semiHidden="0" w:uiPriority="34" w:unhideWhenUsed="0" w:qFormat="1"/>
+    <w:lsdException w:name="Quote" w:semiHidden="0" w:uiPriority="29" w:unhideWhenUsed="0" w:qFormat="1"/>
+    <w:lsdException w:name="Intense Quote" w:semiHidden="0" w:uiPriority="30" w:unhideWhenUsed="0" w:qFormat="1"/>
+    <w:lsdException w:name="Medium List 2 Accent 1" w:semiHidden="0" w:uiPriority="66" w:unhideWhenUsed="0"/>
+    <w:lsdException w:name="Medium Grid 1 Accent 1" w:semiHidden="0" w:uiPriority="67" w:unhideWhenUsed="0"/>
+    <w:lsdException w:name="Medium Grid 2 Accent 1" w:semiHidden="0" w:uiPriority="68" w:unhideWhenUsed="0"/>
+    <w:lsdException w:name="Medium Grid 3 Accent 1" w:semiHidden="0" w:uiPriority="69" w:unhideWhenUsed="0"/>
+    <w:lsdException w:name="Dark List Accent 1" w:semiHidden="0" w:uiPriority="70" w:unhideWhenUsed="0"/>
+    <w:lsdException w:name="Colorful Shading Accent 1" w:semiHidden="0" w:uiPriority="71" w:unhideWhenUsed="0"/>
+    <w:lsdException w:name="Colorful List Accent 1" w:semiHidden="0" w:uiPriority="72" w:unhideWhenUsed="0"/>
+    <w:lsdException w:name="Colorful Grid Accent 1" w:semiHidden="0" w:uiPriority="73" w:unhideWhenUsed="0"/>
+    <w:lsdException w:name="Light Shading Accent 2" w:semiHidden="0" w:uiPriority="60" w:unhideWhenUsed="0"/>
+    <w:lsdException w:name="Light List Accent 2" w:semiHidden="0" w:uiPriority="61" w:unhideWhenUsed="0"/>
+    <w:lsdException w:name="Light Grid Accent 2" w:semiHidden="0" w:uiPriority="62" w:unhideWhenUsed="0"/>
+    <w:lsdException w:name="Medium Shading 1 Accent 2" w:semiHidden="0" w:uiPriority="63" w:unhideWhenUsed="0"/>
+    <w:lsdException w:name="Medium Shading 2 Accent 2" w:semiHidden="0" w:uiPriority="64" w:unhideWhenUsed="0"/>
+    <w:lsdException w:name="Medium List 1 Accent 2" w:semiHidden="0" w:uiPriority="65" w:unhideWhenUsed="0"/>
+    <w:lsdException w:name="Medium List 2 Accent 2" w:semiHidden="0" w:uiPriority="66" w:unhideWhenUsed="0"/>
+    <w:lsdException w:name="Medium Grid 1 Accent 2" w:semiHidden="0" w:uiPriority="67" w:unhideWhenUsed="0"/>
+    <w:lsdException w:name="Medium Grid 2 Accent 2" w:semiHidden="0" w:uiPriority="68" w:unhideWhenUsed="0"/>
+    <w:lsdException w:name="Medium Grid 3 Accent 2" w:semiHidden="0" w:uiPriority="69" w:unhideWhenUsed="0"/>
+    <w:lsdException w:name="Dark List Accent 2" w:semiHidden="0" w:uiPriority="70" w:unhideWhenUsed="0"/>
+    <w:lsdException w:name="Colorful Shading Accent 2" w:semiHidden="0" w:uiPriority="71" w:unhideWhenUsed="0"/>
+    <w:lsdException w:name="Colorful List Accent 2" w:semiHidden="0" w:uiPriority="72" w:unhideWhenUsed="0"/>
+    <w:lsdException w:name="Colorful Grid Accent 2" w:semiHidden="0" w:uiPriority="73" w:unhideWhenUsed="0"/>
+    <w:lsdException w:name="Light Shading Accent 3" w:semiHidden="0" w:uiPriority="60" w:unhideWhenUsed="0"/>
+    <w:lsdException w:name="Light List Accent 3" w:semiHidden="0" w:uiPriority="61" w:unhideWhenUsed="0"/>
+    <w:lsdException w:name="Light Grid Accent 3" w:semiHidden="0" w:uiPriority="62" w:unhideWhenUsed="0"/>
+    <w:lsdException w:name="Medium Shading 1 Accent 3" w:semiHidden="0" w:uiPriority="63" w:unhideWhenUsed="0"/>
+    <w:lsdException w:name="Medium Shading 2 Accent 3" w:semiHidden="0" w:uiPriority="64" w:unhideWhenUsed="0"/>
+    <w:lsdException w:name="Medium List 1 Accent 3" w:semiHidden="0" w:uiPriority="65" w:unhideWhenUsed="0"/>
+    <w:lsdException w:name="Medium List 2 Accent 3" w:semiHidden="0" w:uiPriority="66" w:unhideWhenUsed="0"/>
+    <w:lsdException w:name="Medium Grid 1 Accent 3" w:semiHidden="0" w:uiPriority="67" w:unhideWhenUsed="0"/>
+    <w:lsdException w:name="Medium Grid 2 Accent 3" w:semiHidden="0" w:uiPriority="68" w:unhideWhenUsed="0"/>
+    <w:lsdException w:name="Medium Grid 3 Accent 3" w:semiHidden="0" w:uiPriority="69" w:unhideWhenUsed="0"/>
+    <w:lsdException w:name="Dark List Accent 3" w:semiHidden="0" w:uiPriority="70" w:unhideWhenUsed="0"/>
+    <w:lsdException w:name="Colorful Shading Accent 3" w:semiHidden="0" w:uiPriority="71" w:unhideWhenUsed="0"/>
+    <w:lsdException w:name="Colorful List Accent 3" w:semiHidden="0" w:uiPriority="72" w:unhideWhenUsed="0"/>
+    <w:lsdException w:name="Colorful Grid Accent 3" w:semiHidden="0" w:uiPriority="73" w:unhideWhenUsed="0"/>
+    <w:lsdException w:name="Light Shading Accent 4" w:semiHidden="0" w:uiPriority="60" w:unhideWhenUsed="0"/>
+    <w:lsdException w:name="Light List Accent 4" w:semiHidden="0" w:uiPriority="61" w:unhideWhenUsed="0"/>
+    <w:lsdException w:name="Light Grid Accent 4" w:semiHidden="0" w:uiPriority="62" w:unhideWhenUsed="0"/>
+    <w:lsdException w:name="Medium Shading 1 Accent 4" w:semiHidden="0" w:uiPriority="63" w:unhideWhenUsed="0"/>
+    <w:lsdException w:name="Medium Shading 2 Accent 4" w:semiHidden="0" w:uiPriority="64" w:unhideWhenUsed="0"/>
+    <w:lsdException w:name="Medium List 1 Accent 4" w:semiHidden="0" w:uiPriority="65" w:unhideWhenUsed="0"/>
+    <w:lsdException w:name="Medium List 2 Accent 4" w:semiHidden="0" w:uiPriority="66" w:unhideWhenUsed="0"/>
+    <w:lsdException w:name="Medium Grid 1 Accent 4" w:semiHidden="0" w:uiPriority="67" w:unhideWhenUsed="0"/>
+    <w:lsdException w:name="Medium Grid 2 Accent 4" w:semiHidden="0" w:uiPriority="68" w:unhideWhenUsed="0"/>
+    <w:lsdException w:name="Medium Grid 3 Accent 4" w:semiHidden="0" w:uiPriority="69" w:unhideWhenUsed="0"/>
+    <w:lsdException w:name="Dark List Accent 4" w:semiHidden="0" w:uiPriority="70" w:unhideWhenUsed="0"/>
+    <w:lsdException w:name="Colorful Shading Accent 4" w:semiHidden="0" w:uiPriority="71" w:unhideWhenUsed="0"/>
+    <w:lsdException w:name="Colorful List Accent 4" w:semiHidden="0" w:uiPriority="72" w:unhideWhenUsed="0"/>
+    <w:lsdException w:name="Colorful Grid Accent 4" w:semiHidden="0" w:uiPriority="73" w:unhideWhenUsed="0"/>
+    <w:lsdException w:name="Light Shading Accent 5" w:semiHidden="0" w:uiPriority="60" w:unhideWhenUsed="0"/>
+    <w:lsdException w:name="Light List Accent 5" w:semiHidden="0" w:uiPriority="61" w:unhideWhenUsed="0"/>
+    <w:lsdException w:name="Light Grid Accent 5" w:semiHidden="0" w:uiPriority="62" w:unhideWhenUsed="0"/>
+    <w:lsdException w:name="Medium Shading 1 Accent 5" w:semiHidden="0" w:uiPriority="63" w:unhideWhenUsed="0"/>
+    <w:lsdException w:name="Medium Shading 2 Accent 5" w:semiHidden="0" w:uiPriority="64" w:unhideWhenUsed="0"/>
+    <w:lsdException w:name="Medium List 1 Accent 5" w:semiHidden="0" w:uiPriority="65" w:unhideWhenUsed="0"/>
+    <w:lsdException w:name="Medium List 2 Accent 5" w:semiHidden="0" w:uiPriority="66" w:unhideWhenUsed="0"/>
+    <w:lsdException w:name="Medium Grid 1 Accent 5" w:semiHidden="0" w:uiPriority="67" w:unhideWhenUsed="0"/>
+    <w:lsdException w:name="Medium Grid 2 Accent 5" w:semiHidden="0" w:uiPriority="68" w:unhideWhenUsed="0"/>
+    <w:lsdException w:name="Medium Grid 3 Accent 5" w:semiHidden="0" w:uiPriority="69" w:unhideWhenUsed="0"/>
+    <w:lsdException w:name="Dark List Accent 5" w:semiHidden="0" w:uiPriority="70" w:unhideWhenUsed="0"/>
+    <w:lsdException w:name="Colorful Shading Accent 5" w:semiHidden="0" w:uiPriority="71" w:unhideWhenUsed="0"/>
+    <w:lsdException w:name="Colorful List Accent 5" w:semiHidden="0" w:uiPriority="72" w:unhideWhenUsed="0"/>
+    <w:lsdException w:name="Colorful Grid Accent 5" w:semiHidden="0" w:uiPriority="73" w:unhideWhenUsed="0"/>
+    <w:lsdException w:name="Light Shading Accent 6" w:semiHidden="0" w:uiPriority="60" w:unhideWhenUsed="0"/>
+    <w:lsdException w:name="Light List Accent 6" w:semiHidden="0" w:uiPriority="61" w:unhideWhenUsed="0"/>
+    <w:lsdException w:name="Light Grid Accent 6" w:semiHidden="0" w:uiPriority="62" w:unhideWhenUsed="0"/>
+    <w:lsdException w:name="Medium Shading 1 Accent 6" w:semiHidden="0" w:uiPriority="63" w:unhideWhenUsed="0"/>
+    <w:lsdException w:name="Medium Shading 2 Accent 6" w:semiHidden="0" w:uiPriority="64" w:unhideWhenUsed="0"/>
+    <w:lsdException w:name="Medium List 1 Accent 6" w:semiHidden="0" w:uiPriority="65" w:unhideWhenUsed="0"/>
+    <w:lsdException w:name="Medium List 2 Accent 6" w:semiHidden="0" w:uiPriority="66" w:unhideWhenUsed="0"/>
+    <w:lsdException w:name="Medium Grid 1 Accent 6" w:semiHidden="0" w:uiPriority="67" w:unhideWhenUsed="0"/>
+    <w:lsdException w:name="Medium Grid 2 Accent 6" w:semiHidden="0" w:uiPriority="68" w:unhideWhenUsed="0"/>
+    <w:lsdException w:name="Medium Grid 3 Accent 6" w:semiHidden="0" w:uiPriority="69" w:unhideWhenUsed="0"/>
+    <w:lsdException w:name="Dark List Accent 6" w:semiHidden="0" w:uiPriority="70" w:unhideWhenUsed="0"/>
+    <w:lsdException w:name="Colorful Shading Accent 6" w:semiHidden="0" w:uiPriority="71" w:unhideWhenUsed="0"/>
+    <w:lsdException w:name="Colorful List Accent 6" w:semiHidden="0" w:uiPriority="72" w:unhideWhenUsed="0"/>
+    <w:lsdException w:name="Colorful Grid Accent 6" w:semiHidden="0" w:uiPriority="73" w:unhideWhenUsed="0"/>
+    <w:lsdException w:name="Subtle Emphasis" w:semiHidden="0" w:uiPriority="19" w:unhideWhenUsed="0" w:qFormat="1"/>
+    <w:lsdException w:name="Intense Emphasis" w:semiHidden="0" w:uiPriority="21" w:unhideWhenUsed="0" w:qFormat="1"/>
+    <w:lsdException w:name="Subtle Reference" w:semiHidden="0" w:uiPriority="31" w:unhideWhenUsed="0" w:qFormat="1"/>
+    <w:lsdException w:name="Intense Reference" w:semiHidden="0" w:uiPriority="32" w:unhideWhenUsed="0" w:qFormat="1"/>
+    <w:lsdException w:name="Book Title" w:semiHidden="0" w:uiPriority="33" w:unhideWhenUsed="0" w:qFormat="1"/>
+    <w:lsdException w:name="Bibliography" w:uiPriority="37"/>
+    <w:lsdException w:name="TOC Heading" w:uiPriority="39" w:qFormat="1"/>
   </w:latentStyles>
   <w:style w:type="paragraph" w:default="1" w:styleId="Normal">
     <w:name w:val="Normal"/>
@@ -3213,6 +3783,7 @@
     <w:uiPriority w:val="99"/>
     <w:semiHidden/>
     <w:unhideWhenUsed/>
+    <w:qFormat/>
     <w:tblPr>
       <w:tblInd w:w="0" w:type="dxa"/>
       <w:tblCellMar>
@@ -3268,6 +3839,7 @@
       <w:spacing w:after="0" w:line="240" w:lineRule="auto"/>
     </w:pPr>
     <w:tblPr>
+      <w:tblInd w:w="0" w:type="dxa"/>
       <w:tblBorders>
         <w:top w:val="single" w:sz="4" w:space="0" w:color="auto"/>
         <w:left w:val="single" w:sz="4" w:space="0" w:color="auto"/>
@@ -3276,6 +3848,12 @@
         <w:insideH w:val="single" w:sz="4" w:space="0" w:color="auto"/>
         <w:insideV w:val="single" w:sz="4" w:space="0" w:color="auto"/>
       </w:tblBorders>
+      <w:tblCellMar>
+        <w:top w:w="0" w:type="dxa"/>
+        <w:left w:w="108" w:type="dxa"/>
+        <w:bottom w:w="0" w:type="dxa"/>
+        <w:right w:w="108" w:type="dxa"/>
+      </w:tblCellMar>
     </w:tblPr>
   </w:style>
   <w:style w:type="paragraph" w:styleId="Paragraphedeliste">
@@ -3580,7 +4158,7 @@
 </file>
 
 <file path=customXml/itemProps1.xml><?xml version="1.0" encoding="utf-8"?>
-<ds:datastoreItem xmlns:ds="http://schemas.openxmlformats.org/officeDocument/2006/customXml" ds:itemID="{7B4514BA-9FDE-41D5-9472-6FC77EA42724}">
+<ds:datastoreItem xmlns:ds="http://schemas.openxmlformats.org/officeDocument/2006/customXml" ds:itemID="{2F1ADFB6-F1B1-4211-BBEB-26CE011B21C4}">
   <ds:schemaRefs>
     <ds:schemaRef ds:uri="http://schemas.openxmlformats.org/officeDocument/2006/bibliography"/>
   </ds:schemaRefs>

</xml_diff>

<commit_message>
premiere modification du contexte, ajoute diagramme de sequence dans le TODO.txt
</commit_message>
<xml_diff>
--- a/Library/documents.docx
+++ b/Library/documents.docx
@@ -1,6 +1,6 @@
 
 <file path=word/document.xml><?xml version="1.0" encoding="utf-8"?>
-<w:document xmlns:ve="http://schemas.openxmlformats.org/markup-compatibility/2006" xmlns:o="urn:schemas-microsoft-com:office:office" xmlns:r="http://schemas.openxmlformats.org/officeDocument/2006/relationships" xmlns:m="http://schemas.openxmlformats.org/officeDocument/2006/math" xmlns:v="urn:schemas-microsoft-com:vml" xmlns:wp="http://schemas.openxmlformats.org/drawingml/2006/wordprocessingDrawing" xmlns:w10="urn:schemas-microsoft-com:office:word" xmlns:w="http://schemas.openxmlformats.org/wordprocessingml/2006/main" xmlns:wne="http://schemas.microsoft.com/office/word/2006/wordml">
+<w:document xmlns:wpc="http://schemas.microsoft.com/office/word/2010/wordprocessingCanvas" xmlns:mc="http://schemas.openxmlformats.org/markup-compatibility/2006" xmlns:o="urn:schemas-microsoft-com:office:office" xmlns:r="http://schemas.openxmlformats.org/officeDocument/2006/relationships" xmlns:m="http://schemas.openxmlformats.org/officeDocument/2006/math" xmlns:v="urn:schemas-microsoft-com:vml" xmlns:wp14="http://schemas.microsoft.com/office/word/2010/wordprocessingDrawing" xmlns:wp="http://schemas.openxmlformats.org/drawingml/2006/wordprocessingDrawing" xmlns:w10="urn:schemas-microsoft-com:office:word" xmlns:w="http://schemas.openxmlformats.org/wordprocessingml/2006/main" xmlns:w14="http://schemas.microsoft.com/office/word/2010/wordml" xmlns:w15="http://schemas.microsoft.com/office/word/2012/wordml" xmlns:wpg="http://schemas.microsoft.com/office/word/2010/wordprocessingGroup" xmlns:wpi="http://schemas.microsoft.com/office/word/2010/wordprocessingInk" xmlns:wne="http://schemas.microsoft.com/office/word/2006/wordml" xmlns:wps="http://schemas.microsoft.com/office/word/2010/wordprocessingShape" mc:Ignorable="w14 w15 wp14">
   <w:body>
     <w:p>
       <w:pPr>
@@ -115,8 +115,7 @@
         <w:rPr>
           <w:rFonts w:ascii="Calibri" w:hAnsi="Calibri" w:cs="Calibri"/>
         </w:rPr>
-        <w:tab/>
-        <w:t xml:space="preserve">Ainsi, nous avons eu l'idée de réaliser une recherche avec plusieurs champs pour nous puissions répondre à ses attentes avec le plus de précision possible. Nous avons donc choisi comme critères la ville car nous avons pour objectif de réaliser cette application pour plusieurs villes. Il faut aussi prendre en compte le fait qu'il souhaite se restaurer en plus de boire. Il va par la même occasion chercher une boisson précise ou des bars qui ont une bonne réputation. C'est donc à partir de tous ces critères que nous avons élaboré une fenêtre de recherche avec 4 champs. </w:t>
+        <w:t>(</w:t>
       </w:r>
     </w:p>
     <w:p>
@@ -132,22 +131,59 @@
         <w:rPr>
           <w:rFonts w:ascii="Calibri" w:hAnsi="Calibri" w:cs="Calibri"/>
         </w:rPr>
-        <w:tab/>
-        <w:t xml:space="preserve">Une fois que l'on a effectué une recherche il faut donner à l'utilisateur les résultats qui correspondent. Ainsi on a créé une nouvelle fenêtre qui affiche sous une forme de Master </w:t>
+        <w:t xml:space="preserve">Ainsi une personnes lambda devra remplir un formulaire avec </w:t>
+      </w:r>
+      <w:r>
+        <w:rPr>
+          <w:rFonts w:ascii="Calibri" w:hAnsi="Calibri" w:cs="Calibri"/>
+        </w:rPr>
+        <w:t>diffèrent</w:t>
+      </w:r>
+      <w:r>
+        <w:rPr>
+          <w:rFonts w:ascii="Calibri" w:hAnsi="Calibri" w:cs="Calibri"/>
+        </w:rPr>
+        <w:t xml:space="preserve"> </w:t>
+      </w:r>
+      <w:r>
+        <w:rPr>
+          <w:rFonts w:ascii="Calibri" w:hAnsi="Calibri" w:cs="Calibri"/>
+        </w:rPr>
+        <w:t>critères</w:t>
+      </w:r>
+      <w:r>
+        <w:rPr>
+          <w:rFonts w:ascii="Calibri" w:hAnsi="Calibri" w:cs="Calibri"/>
+        </w:rPr>
+        <w:t xml:space="preserve"> (ville, boisson(s) servie (s), </w:t>
       </w:r>
       <w:proofErr w:type="spellStart"/>
-      <w:r>
-        <w:rPr>
-          <w:rFonts w:ascii="Calibri" w:hAnsi="Calibri" w:cs="Calibri"/>
-        </w:rPr>
-        <w:t>Detail</w:t>
+      <w:proofErr w:type="gramStart"/>
+      <w:r>
+        <w:rPr>
+          <w:rFonts w:ascii="Calibri" w:hAnsi="Calibri" w:cs="Calibri"/>
+        </w:rPr>
+        <w:t>etc</w:t>
       </w:r>
       <w:proofErr w:type="spellEnd"/>
       <w:r>
         <w:rPr>
           <w:rFonts w:ascii="Calibri" w:hAnsi="Calibri" w:cs="Calibri"/>
         </w:rPr>
-        <w:t xml:space="preserve"> une liste de nom de bars. Il nous est venu à l'esprit que pour repérer un bar géographiquement, il serait plus facile à l'utilisateur de le visualiser sur une carte. Ainsi lorsqu’aucun bar n'est sélectionné, une carte de la ville est affichée. Une fois que l'on a cliqué sur un bar, ses caractéristiques s'affichent. Nous avons pensé que l'utilisateur voudrait savoir son adresse, le numéro de téléphone, la liste des boissons servies. Il souhaiterait surement aussi voir les différents avis et notes laissés par d’autres utilisateurs au sujet de ce bar. On y rajoutera aussi des photos qui lui permettront de se faire une idée de l’ambiance et de l'identifier rapidement sur place ainsi qu’une </w:t>
+        <w:t xml:space="preserve"> )</w:t>
+      </w:r>
+      <w:proofErr w:type="gramEnd"/>
+      <w:r>
+        <w:rPr>
+          <w:rFonts w:ascii="Calibri" w:hAnsi="Calibri" w:cs="Calibri"/>
+        </w:rPr>
+        <w:t>, il en ressortira une liste de bars répondant au critères requis (exemple : demande un bar avec une note de 4, les bars aillent une note de 4 et supérieur seront présenter)</w:t>
+      </w:r>
+      <w:r>
+        <w:rPr>
+          <w:rFonts w:ascii="Calibri" w:hAnsi="Calibri" w:cs="Calibri"/>
+        </w:rPr>
+        <w:t xml:space="preserve"> avec un aperçu global grâce à une </w:t>
       </w:r>
       <w:proofErr w:type="spellStart"/>
       <w:r>
@@ -161,7 +197,21 @@
         <w:rPr>
           <w:rFonts w:ascii="Calibri" w:hAnsi="Calibri" w:cs="Calibri"/>
         </w:rPr>
-        <w:t xml:space="preserve"> lui permettant de s'y rendre en toute facilité. </w:t>
+        <w:t xml:space="preserve"> où les bars y seront pointé. L’utilisateur pourra donc ensuite choisir un bar et accéder à des informations plus précise (listes de toutes les boissons servies, zoom sur la carte où se trouve le bar, liste d’avis, galerie photo), il pourra aussi à partir de cet page ouvrir un </w:t>
+      </w:r>
+      <w:r>
+        <w:rPr>
+          <w:rFonts w:ascii="Calibri" w:hAnsi="Calibri" w:cs="Calibri"/>
+        </w:rPr>
+        <w:t>pop-up</w:t>
+      </w:r>
+      <w:bookmarkStart w:id="0" w:name="_GoBack"/>
+      <w:bookmarkEnd w:id="0"/>
+      <w:r>
+        <w:rPr>
+          <w:rFonts w:ascii="Calibri" w:hAnsi="Calibri" w:cs="Calibri"/>
+        </w:rPr>
+        <w:t xml:space="preserve"> pour saisir un avis (note et description facultative). </w:t>
       </w:r>
     </w:p>
     <w:p>
@@ -177,22 +227,49 @@
         <w:rPr>
           <w:rFonts w:ascii="Calibri" w:hAnsi="Calibri" w:cs="Calibri"/>
         </w:rPr>
-        <w:tab/>
-        <w:t xml:space="preserve">Pour que les personnes puissent accéder à cette application il faut qu'elles possèdent un compte. Ce dernier permet à l’utilisateur de donner un avis personnel sur un bar en lui donnant une note et un commentaire s’il le </w:t>
-      </w:r>
-      <w:proofErr w:type="gramStart"/>
-      <w:r>
-        <w:rPr>
-          <w:rFonts w:ascii="Calibri" w:hAnsi="Calibri" w:cs="Calibri"/>
-        </w:rPr>
-        <w:t>souhaite</w:t>
-      </w:r>
-      <w:proofErr w:type="gramEnd"/>
-      <w:r>
-        <w:rPr>
-          <w:rFonts w:ascii="Calibri" w:hAnsi="Calibri" w:cs="Calibri"/>
-        </w:rPr>
-        <w:t xml:space="preserve">. Cette note servira pour la notation générale du bar. En effet, comme il est dit plus haut lorsque les informations du bar s’afficheront, une note sera présente. Cette dernière sera ainsi constituée de toutes les notes attribuées par les différents comptes. Il a aussi fallu réfléchir tout autour de ce compte, des caractéristiques qui seront obligatoires, celles qui ne le seront pas, comment modifier son profil, comment donner son avis et poster des commentaires. Lors de l'inscription l'utilisateur pourra rajouter des informations supplémentaires non obligatoires telles qu’une photo de profil ou une boisson préférée. </w:t>
+        <w:t xml:space="preserve">Par ailleurs une entête sera toujours présente pour que l’utilisateur puisse naviguer plus facilement, on y trouve un bouton recherche pour avoir de nouveau </w:t>
+      </w:r>
+      <w:r>
+        <w:rPr>
+          <w:rFonts w:ascii="Calibri" w:hAnsi="Calibri" w:cs="Calibri"/>
+        </w:rPr>
+        <w:t>accès</w:t>
+      </w:r>
+      <w:r>
+        <w:rPr>
+          <w:rFonts w:ascii="Calibri" w:hAnsi="Calibri" w:cs="Calibri"/>
+        </w:rPr>
+        <w:t xml:space="preserve"> au formulaire de recherche, on y trouvera aussi la photo de profil, le nom, le prénom et enfin un bouton « menu » qui </w:t>
+      </w:r>
+      <w:r>
+        <w:rPr>
+          <w:rFonts w:ascii="Calibri" w:hAnsi="Calibri" w:cs="Calibri"/>
+        </w:rPr>
+        <w:t>permettra</w:t>
+      </w:r>
+      <w:r>
+        <w:rPr>
+          <w:rFonts w:ascii="Calibri" w:hAnsi="Calibri" w:cs="Calibri"/>
+        </w:rPr>
+        <w:t xml:space="preserve"> à l’utilisateur de se </w:t>
+      </w:r>
+      <w:r>
+        <w:rPr>
+          <w:rFonts w:ascii="Calibri" w:hAnsi="Calibri" w:cs="Calibri"/>
+        </w:rPr>
+        <w:t>déconnecter</w:t>
+      </w:r>
+      <w:r>
+        <w:rPr>
+          <w:rFonts w:ascii="Calibri" w:hAnsi="Calibri" w:cs="Calibri"/>
+        </w:rPr>
+        <w:t xml:space="preserve"> ou encire d’afficher son profil</w:t>
+      </w:r>
+      <w:r>
+        <w:rPr>
+          <w:rFonts w:ascii="Calibri" w:hAnsi="Calibri" w:cs="Calibri"/>
+        </w:rPr>
+        <w:t xml:space="preserve"> qui contiendra toutes les informations personnel de l’utilisateur (celles remplies lors de l’inscription) qui seront modifiable.</w:t>
       </w:r>
     </w:p>
     <w:p>
@@ -208,6 +285,122 @@
         <w:rPr>
           <w:rFonts w:ascii="Calibri" w:hAnsi="Calibri" w:cs="Calibri"/>
         </w:rPr>
+        <w:t>)</w:t>
+      </w:r>
+    </w:p>
+    <w:p>
+      <w:pPr>
+        <w:autoSpaceDE w:val="0"/>
+        <w:autoSpaceDN w:val="0"/>
+        <w:adjustRightInd w:val="0"/>
+        <w:rPr>
+          <w:rFonts w:ascii="Calibri" w:hAnsi="Calibri" w:cs="Calibri"/>
+        </w:rPr>
+      </w:pPr>
+      <w:r>
+        <w:rPr>
+          <w:rFonts w:ascii="Calibri" w:hAnsi="Calibri" w:cs="Calibri"/>
+        </w:rPr>
+        <w:tab/>
+        <w:t xml:space="preserve">Ainsi, nous avons eu l'idée de réaliser une recherche avec plusieurs champs pour nous puissions répondre à ses attentes avec le plus de précision possible. Nous avons donc choisi comme critères la ville car nous avons pour objectif de réaliser cette application pour plusieurs villes. Il faut aussi prendre en compte le fait qu'il souhaite se restaurer en plus de boire. Il va par la même occasion chercher une boisson précise ou des bars qui ont une bonne réputation. C'est donc à partir de tous ces critères que nous avons élaboré une fenêtre de recherche avec 4 champs. </w:t>
+      </w:r>
+    </w:p>
+    <w:p>
+      <w:pPr>
+        <w:autoSpaceDE w:val="0"/>
+        <w:autoSpaceDN w:val="0"/>
+        <w:adjustRightInd w:val="0"/>
+        <w:rPr>
+          <w:rFonts w:ascii="Calibri" w:hAnsi="Calibri" w:cs="Calibri"/>
+        </w:rPr>
+      </w:pPr>
+      <w:r>
+        <w:rPr>
+          <w:rFonts w:ascii="Calibri" w:hAnsi="Calibri" w:cs="Calibri"/>
+        </w:rPr>
+        <w:tab/>
+        <w:t xml:space="preserve">Une fois que l'on a effectué une recherche il faut donner à l'utilisateur les résultats qui correspondent. Ainsi on a créé une nouvelle fenêtre qui affiche sous une forme de Master </w:t>
+      </w:r>
+      <w:proofErr w:type="spellStart"/>
+      <w:r>
+        <w:rPr>
+          <w:rFonts w:ascii="Calibri" w:hAnsi="Calibri" w:cs="Calibri"/>
+        </w:rPr>
+        <w:t>Detail</w:t>
+      </w:r>
+      <w:proofErr w:type="spellEnd"/>
+      <w:r>
+        <w:rPr>
+          <w:rFonts w:ascii="Calibri" w:hAnsi="Calibri" w:cs="Calibri"/>
+        </w:rPr>
+        <w:t xml:space="preserve"> une liste de nom de bars. Il nous est venu à l'esprit que pour repérer un bar géographiquement, il serait plus facile à l'utilisateur de le visualiser sur une carte. Ainsi lorsqu’aucun bar n'est sélectionné, une carte de la ville est affichée. Une fois que l'on a cliqué sur un bar, ses caractéristiques s'affichent. Nous avons pensé que l'utilisateur voudrait savoir son adresse, le numéro de téléphone, la liste des boissons servies. Il souhaiterait surement aussi voir les différents avis et notes laissés par d’autres utilisateurs au sujet de ce bar. On y rajoutera aussi des photos qui lui permettront de se faire une idée de l’ambiance et de l'identifier rapidement sur place ainsi qu’une </w:t>
+      </w:r>
+      <w:proofErr w:type="spellStart"/>
+      <w:r>
+        <w:rPr>
+          <w:rFonts w:ascii="Calibri" w:hAnsi="Calibri" w:cs="Calibri"/>
+        </w:rPr>
+        <w:t>map</w:t>
+      </w:r>
+      <w:proofErr w:type="spellEnd"/>
+      <w:r>
+        <w:rPr>
+          <w:rFonts w:ascii="Calibri" w:hAnsi="Calibri" w:cs="Calibri"/>
+        </w:rPr>
+        <w:t xml:space="preserve"> lui permettant de s'y rendre en toute facilité. </w:t>
+      </w:r>
+    </w:p>
+    <w:p>
+      <w:pPr>
+        <w:autoSpaceDE w:val="0"/>
+        <w:autoSpaceDN w:val="0"/>
+        <w:adjustRightInd w:val="0"/>
+        <w:rPr>
+          <w:rFonts w:ascii="Calibri" w:hAnsi="Calibri" w:cs="Calibri"/>
+        </w:rPr>
+      </w:pPr>
+      <w:r>
+        <w:rPr>
+          <w:rFonts w:ascii="Calibri" w:hAnsi="Calibri" w:cs="Calibri"/>
+        </w:rPr>
+        <w:tab/>
+        <w:t xml:space="preserve">Pour que les personnes puissent accéder à cette application il faut qu'elles possèdent un compte. Ce dernier permet à l’utilisateur de donner un avis personnel sur un bar en lui donnant une note et un commentaire s’il le </w:t>
+      </w:r>
+      <w:proofErr w:type="gramStart"/>
+      <w:r>
+        <w:rPr>
+          <w:rFonts w:ascii="Calibri" w:hAnsi="Calibri" w:cs="Calibri"/>
+        </w:rPr>
+        <w:t>souhaite</w:t>
+      </w:r>
+      <w:proofErr w:type="gramEnd"/>
+      <w:r>
+        <w:rPr>
+          <w:rFonts w:ascii="Calibri" w:hAnsi="Calibri" w:cs="Calibri"/>
+        </w:rPr>
+        <w:t xml:space="preserve">. Cette note servira pour la notation générale du bar. En effet, comme il est dit plus haut lorsque les informations du bar s’afficheront, une note sera présente. Cette dernière sera ainsi constituée de toutes les notes attribuées par les différents comptes. Il a aussi fallu réfléchir tout autour de ce compte, des caractéristiques qui seront obligatoires, celles qui ne le seront pas, comment modifier son profil, comment donner son avis et poster des </w:t>
+      </w:r>
+      <w:r>
+        <w:rPr>
+          <w:rFonts w:ascii="Calibri" w:hAnsi="Calibri" w:cs="Calibri"/>
+        </w:rPr>
+        <w:lastRenderedPageBreak/>
+        <w:t xml:space="preserve">commentaires. Lors de l'inscription l'utilisateur pourra rajouter des informations supplémentaires non obligatoires telles qu’une photo de profil ou une boisson préférée. </w:t>
+      </w:r>
+    </w:p>
+    <w:p>
+      <w:pPr>
+        <w:autoSpaceDE w:val="0"/>
+        <w:autoSpaceDN w:val="0"/>
+        <w:adjustRightInd w:val="0"/>
+        <w:rPr>
+          <w:rFonts w:ascii="Calibri" w:hAnsi="Calibri" w:cs="Calibri"/>
+        </w:rPr>
+      </w:pPr>
+      <w:r>
+        <w:rPr>
+          <w:rFonts w:ascii="Calibri" w:hAnsi="Calibri" w:cs="Calibri"/>
+        </w:rPr>
         <w:t xml:space="preserve">En conclusion, ce projet a un objectif principal, recenser tout les bars présents dans une ville. Mais autour, plein d’options viennent se rajouter tel qu’intégrer une </w:t>
       </w:r>
       <w:proofErr w:type="spellStart"/>
@@ -233,8 +426,6 @@
           <w:u w:val="single"/>
         </w:rPr>
       </w:pPr>
-      <w:bookmarkStart w:id="0" w:name="_GoBack"/>
-      <w:bookmarkEnd w:id="0"/>
       <w:r>
         <w:rPr>
           <w:b/>
@@ -324,11 +515,11 @@
           <w:insideH w:val="none" w:sz="0" w:space="0" w:color="auto"/>
           <w:insideV w:val="none" w:sz="0" w:space="0" w:color="auto"/>
         </w:tblBorders>
-        <w:tblLook w:val="04A0"/>
+        <w:tblLook w:val="04A0" w:firstRow="1" w:lastRow="0" w:firstColumn="1" w:lastColumn="0" w:noHBand="0" w:noVBand="1"/>
       </w:tblPr>
       <w:tblGrid>
-        <w:gridCol w:w="5886"/>
-        <w:gridCol w:w="4796"/>
+        <w:gridCol w:w="5885"/>
+        <w:gridCol w:w="4797"/>
       </w:tblGrid>
       <w:tr>
         <w:trPr>
@@ -370,7 +561,7 @@
                           <a:blip r:embed="rId7" cstate="print">
                             <a:extLst>
                               <a:ext uri="{28A0092B-C50C-407E-A947-70E740481C1C}">
-                                <a14:useLocalDpi xmlns="" xmlns:wpc="http://schemas.microsoft.com/office/word/2010/wordprocessingCanvas" xmlns:mc="http://schemas.openxmlformats.org/markup-compatibility/2006" xmlns:o="urn:schemas-microsoft-com:office:office" xmlns:v="urn:schemas-microsoft-com:vml" xmlns:wp14="http://schemas.microsoft.com/office/word/2010/wordprocessingDrawing" xmlns:w10="urn:schemas-microsoft-com:office:word" xmlns:w="http://schemas.openxmlformats.org/wordprocessingml/2006/main" xmlns:w14="http://schemas.microsoft.com/office/word/2010/wordml" xmlns:w15="http://schemas.microsoft.com/office/word/2012/wordml" xmlns:wpg="http://schemas.microsoft.com/office/word/2010/wordprocessingGroup" xmlns:wpi="http://schemas.microsoft.com/office/word/2010/wordprocessingInk" xmlns:wps="http://schemas.microsoft.com/office/word/2010/wordprocessingShape" xmlns:a14="http://schemas.microsoft.com/office/drawing/2010/main" val="0"/>
+                                <a14:useLocalDpi xmlns:a14="http://schemas.microsoft.com/office/drawing/2010/main" val="0"/>
                               </a:ext>
                             </a:extLst>
                           </a:blip>
@@ -431,7 +622,7 @@
                 <w:bottom w:w="113" w:type="dxa"/>
                 <w:right w:w="0" w:type="dxa"/>
               </w:tblCellMar>
-              <w:tblLook w:val="04A0"/>
+              <w:tblLook w:val="04A0" w:firstRow="1" w:lastRow="0" w:firstColumn="1" w:lastColumn="0" w:noHBand="0" w:noVBand="1"/>
             </w:tblPr>
             <w:tblGrid>
               <w:gridCol w:w="3265"/>
@@ -632,7 +823,7 @@
                           <a:blip r:embed="rId9" cstate="print">
                             <a:extLst>
                               <a:ext uri="{28A0092B-C50C-407E-A947-70E740481C1C}">
-                                <a14:useLocalDpi xmlns="" xmlns:wpc="http://schemas.microsoft.com/office/word/2010/wordprocessingCanvas" xmlns:mc="http://schemas.openxmlformats.org/markup-compatibility/2006" xmlns:o="urn:schemas-microsoft-com:office:office" xmlns:v="urn:schemas-microsoft-com:vml" xmlns:wp14="http://schemas.microsoft.com/office/word/2010/wordprocessingDrawing" xmlns:w10="urn:schemas-microsoft-com:office:word" xmlns:w="http://schemas.openxmlformats.org/wordprocessingml/2006/main" xmlns:w14="http://schemas.microsoft.com/office/word/2010/wordml" xmlns:w15="http://schemas.microsoft.com/office/word/2012/wordml" xmlns:wpg="http://schemas.microsoft.com/office/word/2010/wordprocessingGroup" xmlns:wpi="http://schemas.microsoft.com/office/word/2010/wordprocessingInk" xmlns:wps="http://schemas.microsoft.com/office/word/2010/wordprocessingShape" xmlns:a14="http://schemas.microsoft.com/office/drawing/2010/main" val="0"/>
+                                <a14:useLocalDpi xmlns:a14="http://schemas.microsoft.com/office/drawing/2010/main" val="0"/>
                               </a:ext>
                             </a:extLst>
                           </a:blip>
@@ -816,7 +1007,7 @@
                           <a:blip r:embed="rId10" cstate="print">
                             <a:extLst>
                               <a:ext uri="{28A0092B-C50C-407E-A947-70E740481C1C}">
-                                <a14:useLocalDpi xmlns="" xmlns:wpc="http://schemas.microsoft.com/office/word/2010/wordprocessingCanvas" xmlns:mc="http://schemas.openxmlformats.org/markup-compatibility/2006" xmlns:o="urn:schemas-microsoft-com:office:office" xmlns:v="urn:schemas-microsoft-com:vml" xmlns:wp14="http://schemas.microsoft.com/office/word/2010/wordprocessingDrawing" xmlns:w10="urn:schemas-microsoft-com:office:word" xmlns:w="http://schemas.openxmlformats.org/wordprocessingml/2006/main" xmlns:w14="http://schemas.microsoft.com/office/word/2010/wordml" xmlns:w15="http://schemas.microsoft.com/office/word/2012/wordml" xmlns:wpg="http://schemas.microsoft.com/office/word/2010/wordprocessingGroup" xmlns:wpi="http://schemas.microsoft.com/office/word/2010/wordprocessingInk" xmlns:wps="http://schemas.microsoft.com/office/word/2010/wordprocessingShape" xmlns:a14="http://schemas.microsoft.com/office/drawing/2010/main" val="0"/>
+                                <a14:useLocalDpi xmlns:a14="http://schemas.microsoft.com/office/drawing/2010/main" val="0"/>
                               </a:ext>
                             </a:extLst>
                           </a:blip>
@@ -997,7 +1188,7 @@
                           <a:blip r:embed="rId11" cstate="print">
                             <a:extLst>
                               <a:ext uri="{28A0092B-C50C-407E-A947-70E740481C1C}">
-                                <a14:useLocalDpi xmlns="" xmlns:wpc="http://schemas.microsoft.com/office/word/2010/wordprocessingCanvas" xmlns:mc="http://schemas.openxmlformats.org/markup-compatibility/2006" xmlns:o="urn:schemas-microsoft-com:office:office" xmlns:v="urn:schemas-microsoft-com:vml" xmlns:wp14="http://schemas.microsoft.com/office/word/2010/wordprocessingDrawing" xmlns:w10="urn:schemas-microsoft-com:office:word" xmlns:w="http://schemas.openxmlformats.org/wordprocessingml/2006/main" xmlns:w14="http://schemas.microsoft.com/office/word/2010/wordml" xmlns:w15="http://schemas.microsoft.com/office/word/2012/wordml" xmlns:wpg="http://schemas.microsoft.com/office/word/2010/wordprocessingGroup" xmlns:wpi="http://schemas.microsoft.com/office/word/2010/wordprocessingInk" xmlns:wps="http://schemas.microsoft.com/office/word/2010/wordprocessingShape" xmlns:a14="http://schemas.microsoft.com/office/drawing/2010/main" val="0"/>
+                                <a14:useLocalDpi xmlns:a14="http://schemas.microsoft.com/office/drawing/2010/main" val="0"/>
                               </a:ext>
                             </a:extLst>
                           </a:blip>
@@ -1270,7 +1461,7 @@
                           <a:blip r:embed="rId12" cstate="print">
                             <a:extLst>
                               <a:ext uri="{28A0092B-C50C-407E-A947-70E740481C1C}">
-                                <a14:useLocalDpi xmlns="" xmlns:wpc="http://schemas.microsoft.com/office/word/2010/wordprocessingCanvas" xmlns:mc="http://schemas.openxmlformats.org/markup-compatibility/2006" xmlns:o="urn:schemas-microsoft-com:office:office" xmlns:v="urn:schemas-microsoft-com:vml" xmlns:wp14="http://schemas.microsoft.com/office/word/2010/wordprocessingDrawing" xmlns:w10="urn:schemas-microsoft-com:office:word" xmlns:w="http://schemas.openxmlformats.org/wordprocessingml/2006/main" xmlns:w14="http://schemas.microsoft.com/office/word/2010/wordml" xmlns:w15="http://schemas.microsoft.com/office/word/2012/wordml" xmlns:wpg="http://schemas.microsoft.com/office/word/2010/wordprocessingGroup" xmlns:wpi="http://schemas.microsoft.com/office/word/2010/wordprocessingInk" xmlns:wps="http://schemas.microsoft.com/office/word/2010/wordprocessingShape" xmlns:a14="http://schemas.microsoft.com/office/drawing/2010/main" val="0"/>
+                                <a14:useLocalDpi xmlns:a14="http://schemas.microsoft.com/office/drawing/2010/main" val="0"/>
                               </a:ext>
                             </a:extLst>
                           </a:blip>
@@ -1411,7 +1602,7 @@
                           <a:blip r:embed="rId13" cstate="print">
                             <a:extLst>
                               <a:ext uri="{28A0092B-C50C-407E-A947-70E740481C1C}">
-                                <a14:useLocalDpi xmlns="" xmlns:wpc="http://schemas.microsoft.com/office/word/2010/wordprocessingCanvas" xmlns:mc="http://schemas.openxmlformats.org/markup-compatibility/2006" xmlns:o="urn:schemas-microsoft-com:office:office" xmlns:v="urn:schemas-microsoft-com:vml" xmlns:wp14="http://schemas.microsoft.com/office/word/2010/wordprocessingDrawing" xmlns:w10="urn:schemas-microsoft-com:office:word" xmlns:w="http://schemas.openxmlformats.org/wordprocessingml/2006/main" xmlns:w14="http://schemas.microsoft.com/office/word/2010/wordml" xmlns:w15="http://schemas.microsoft.com/office/word/2012/wordml" xmlns:wpg="http://schemas.microsoft.com/office/word/2010/wordprocessingGroup" xmlns:wpi="http://schemas.microsoft.com/office/word/2010/wordprocessingInk" xmlns:wps="http://schemas.microsoft.com/office/word/2010/wordprocessingShape" xmlns:a14="http://schemas.microsoft.com/office/drawing/2010/main" val="0"/>
+                                <a14:useLocalDpi xmlns:a14="http://schemas.microsoft.com/office/drawing/2010/main" val="0"/>
                               </a:ext>
                             </a:extLst>
                           </a:blip>
@@ -1501,7 +1692,7 @@
                           <a:blip r:embed="rId14" cstate="print">
                             <a:extLst>
                               <a:ext uri="{28A0092B-C50C-407E-A947-70E740481C1C}">
-                                <a14:useLocalDpi xmlns="" xmlns:wpc="http://schemas.microsoft.com/office/word/2010/wordprocessingCanvas" xmlns:mc="http://schemas.openxmlformats.org/markup-compatibility/2006" xmlns:o="urn:schemas-microsoft-com:office:office" xmlns:v="urn:schemas-microsoft-com:vml" xmlns:wp14="http://schemas.microsoft.com/office/word/2010/wordprocessingDrawing" xmlns:w10="urn:schemas-microsoft-com:office:word" xmlns:w="http://schemas.openxmlformats.org/wordprocessingml/2006/main" xmlns:w14="http://schemas.microsoft.com/office/word/2010/wordml" xmlns:w15="http://schemas.microsoft.com/office/word/2012/wordml" xmlns:wpg="http://schemas.microsoft.com/office/word/2010/wordprocessingGroup" xmlns:wpi="http://schemas.microsoft.com/office/word/2010/wordprocessingInk" xmlns:wps="http://schemas.microsoft.com/office/word/2010/wordprocessingShape" xmlns:a14="http://schemas.microsoft.com/office/drawing/2010/main" val="0"/>
+                                <a14:useLocalDpi xmlns:a14="http://schemas.microsoft.com/office/drawing/2010/main" val="0"/>
                               </a:ext>
                             </a:extLst>
                           </a:blip>
@@ -1633,7 +1824,7 @@
                           <a:blip r:embed="rId15" cstate="print">
                             <a:extLst>
                               <a:ext uri="{28A0092B-C50C-407E-A947-70E740481C1C}">
-                                <a14:useLocalDpi xmlns="" xmlns:wpc="http://schemas.microsoft.com/office/word/2010/wordprocessingCanvas" xmlns:mc="http://schemas.openxmlformats.org/markup-compatibility/2006" xmlns:o="urn:schemas-microsoft-com:office:office" xmlns:v="urn:schemas-microsoft-com:vml" xmlns:wp14="http://schemas.microsoft.com/office/word/2010/wordprocessingDrawing" xmlns:w10="urn:schemas-microsoft-com:office:word" xmlns:w="http://schemas.openxmlformats.org/wordprocessingml/2006/main" xmlns:w14="http://schemas.microsoft.com/office/word/2010/wordml" xmlns:w15="http://schemas.microsoft.com/office/word/2012/wordml" xmlns:wpg="http://schemas.microsoft.com/office/word/2010/wordprocessingGroup" xmlns:wpi="http://schemas.microsoft.com/office/word/2010/wordprocessingInk" xmlns:wps="http://schemas.microsoft.com/office/word/2010/wordprocessingShape" xmlns:a14="http://schemas.microsoft.com/office/drawing/2010/main" val="0"/>
+                                <a14:useLocalDpi xmlns:a14="http://schemas.microsoft.com/office/drawing/2010/main" val="0"/>
                               </a:ext>
                             </a:extLst>
                           </a:blip>
@@ -2218,7 +2409,15 @@
       </w:r>
       <w:proofErr w:type="spellEnd"/>
       <w:r>
-        <w:t>, BDD, etc)</w:t>
+        <w:t xml:space="preserve">, BDD, </w:t>
+      </w:r>
+      <w:proofErr w:type="spellStart"/>
+      <w:r>
+        <w:t>etc</w:t>
+      </w:r>
+      <w:proofErr w:type="spellEnd"/>
+      <w:r>
+        <w:t>)</w:t>
       </w:r>
     </w:p>
     <w:p>
@@ -2365,8 +2564,8 @@
 </file>
 
 <file path=word/numbering.xml><?xml version="1.0" encoding="utf-8"?>
-<w:numbering xmlns:ve="http://schemas.openxmlformats.org/markup-compatibility/2006" xmlns:o="urn:schemas-microsoft-com:office:office" xmlns:r="http://schemas.openxmlformats.org/officeDocument/2006/relationships" xmlns:m="http://schemas.openxmlformats.org/officeDocument/2006/math" xmlns:v="urn:schemas-microsoft-com:vml" xmlns:wp="http://schemas.openxmlformats.org/drawingml/2006/wordprocessingDrawing" xmlns:w10="urn:schemas-microsoft-com:office:word" xmlns:w="http://schemas.openxmlformats.org/wordprocessingml/2006/main" xmlns:wne="http://schemas.microsoft.com/office/word/2006/wordml">
-  <w:abstractNum w:abstractNumId="0">
+<w:numbering xmlns:wpc="http://schemas.microsoft.com/office/word/2010/wordprocessingCanvas" xmlns:mc="http://schemas.openxmlformats.org/markup-compatibility/2006" xmlns:o="urn:schemas-microsoft-com:office:office" xmlns:r="http://schemas.openxmlformats.org/officeDocument/2006/relationships" xmlns:m="http://schemas.openxmlformats.org/officeDocument/2006/math" xmlns:v="urn:schemas-microsoft-com:vml" xmlns:wp14="http://schemas.microsoft.com/office/word/2010/wordprocessingDrawing" xmlns:wp="http://schemas.openxmlformats.org/drawingml/2006/wordprocessingDrawing" xmlns:w10="urn:schemas-microsoft-com:office:word" xmlns:w="http://schemas.openxmlformats.org/wordprocessingml/2006/main" xmlns:w14="http://schemas.microsoft.com/office/word/2010/wordml" xmlns:w15="http://schemas.microsoft.com/office/word/2012/wordml" xmlns:wpg="http://schemas.microsoft.com/office/word/2010/wordprocessingGroup" xmlns:wpi="http://schemas.microsoft.com/office/word/2010/wordprocessingInk" xmlns:wne="http://schemas.microsoft.com/office/word/2006/wordml" xmlns:wps="http://schemas.microsoft.com/office/word/2010/wordprocessingShape" mc:Ignorable="w14 w15 wp14">
+  <w:abstractNum w:abstractNumId="0" w15:restartNumberingAfterBreak="0">
     <w:nsid w:val="0A9068DF"/>
     <w:multiLevelType w:val="hybridMultilevel"/>
     <w:tmpl w:val="B05C6236"/>
@@ -2455,7 +2654,7 @@
       </w:pPr>
     </w:lvl>
   </w:abstractNum>
-  <w:abstractNum w:abstractNumId="1">
+  <w:abstractNum w:abstractNumId="1" w15:restartNumberingAfterBreak="0">
     <w:nsid w:val="1C3A1307"/>
     <w:multiLevelType w:val="hybridMultilevel"/>
     <w:tmpl w:val="0A024B90"/>
@@ -2544,7 +2743,7 @@
       </w:pPr>
     </w:lvl>
   </w:abstractNum>
-  <w:abstractNum w:abstractNumId="2">
+  <w:abstractNum w:abstractNumId="2" w15:restartNumberingAfterBreak="0">
     <w:nsid w:val="2DD44AF9"/>
     <w:multiLevelType w:val="hybridMultilevel"/>
     <w:tmpl w:val="EC261144"/>
@@ -2633,7 +2832,7 @@
       </w:pPr>
     </w:lvl>
   </w:abstractNum>
-  <w:abstractNum w:abstractNumId="3">
+  <w:abstractNum w:abstractNumId="3" w15:restartNumberingAfterBreak="0">
     <w:nsid w:val="2E5C2A63"/>
     <w:multiLevelType w:val="hybridMultilevel"/>
     <w:tmpl w:val="E5660CB2"/>
@@ -2722,7 +2921,7 @@
       </w:pPr>
     </w:lvl>
   </w:abstractNum>
-  <w:abstractNum w:abstractNumId="4">
+  <w:abstractNum w:abstractNumId="4" w15:restartNumberingAfterBreak="0">
     <w:nsid w:val="45243E03"/>
     <w:multiLevelType w:val="hybridMultilevel"/>
     <w:tmpl w:val="0CCAFB9E"/>
@@ -2834,7 +3033,7 @@
       </w:rPr>
     </w:lvl>
   </w:abstractNum>
-  <w:abstractNum w:abstractNumId="5">
+  <w:abstractNum w:abstractNumId="5" w15:restartNumberingAfterBreak="0">
     <w:nsid w:val="51656259"/>
     <w:multiLevelType w:val="hybridMultilevel"/>
     <w:tmpl w:val="1F8CC30E"/>
@@ -2923,7 +3122,7 @@
       </w:pPr>
     </w:lvl>
   </w:abstractNum>
-  <w:abstractNum w:abstractNumId="6">
+  <w:abstractNum w:abstractNumId="6" w15:restartNumberingAfterBreak="0">
     <w:nsid w:val="5257233B"/>
     <w:multiLevelType w:val="hybridMultilevel"/>
     <w:tmpl w:val="1086359A"/>
@@ -3035,7 +3234,7 @@
       </w:rPr>
     </w:lvl>
   </w:abstractNum>
-  <w:abstractNum w:abstractNumId="7">
+  <w:abstractNum w:abstractNumId="7" w15:restartNumberingAfterBreak="0">
     <w:nsid w:val="56D15C92"/>
     <w:multiLevelType w:val="hybridMultilevel"/>
     <w:tmpl w:val="5768A734"/>
@@ -3124,7 +3323,7 @@
       </w:pPr>
     </w:lvl>
   </w:abstractNum>
-  <w:abstractNum w:abstractNumId="8">
+  <w:abstractNum w:abstractNumId="8" w15:restartNumberingAfterBreak="0">
     <w:nsid w:val="5A303CE5"/>
     <w:multiLevelType w:val="hybridMultilevel"/>
     <w:tmpl w:val="054C8188"/>
@@ -3213,7 +3412,7 @@
       </w:pPr>
     </w:lvl>
   </w:abstractNum>
-  <w:abstractNum w:abstractNumId="9">
+  <w:abstractNum w:abstractNumId="9" w15:restartNumberingAfterBreak="0">
     <w:nsid w:val="61BC40CB"/>
     <w:multiLevelType w:val="hybridMultilevel"/>
     <w:tmpl w:val="249AAF4A"/>
@@ -3302,7 +3501,7 @@
       </w:pPr>
     </w:lvl>
   </w:abstractNum>
-  <w:abstractNum w:abstractNumId="10">
+  <w:abstractNum w:abstractNumId="10" w15:restartNumberingAfterBreak="0">
     <w:nsid w:val="742756AF"/>
     <w:multiLevelType w:val="hybridMultilevel"/>
     <w:tmpl w:val="2C842EB0"/>
@@ -3391,7 +3590,7 @@
       </w:pPr>
     </w:lvl>
   </w:abstractNum>
-  <w:abstractNum w:abstractNumId="11">
+  <w:abstractNum w:abstractNumId="11" w15:restartNumberingAfterBreak="0">
     <w:nsid w:val="7BD3229D"/>
     <w:multiLevelType w:val="hybridMultilevel"/>
     <w:tmpl w:val="F5DC896E"/>
@@ -3480,7 +3679,7 @@
       </w:pPr>
     </w:lvl>
   </w:abstractNum>
-  <w:abstractNum w:abstractNumId="12">
+  <w:abstractNum w:abstractNumId="12" w15:restartNumberingAfterBreak="0">
     <w:nsid w:val="7CE3690F"/>
     <w:multiLevelType w:val="hybridMultilevel"/>
     <w:tmpl w:val="9AECC6CA"/>
@@ -3612,7 +3811,7 @@
 </file>
 
 <file path=word/styles.xml><?xml version="1.0" encoding="utf-8"?>
-<w:styles xmlns:r="http://schemas.openxmlformats.org/officeDocument/2006/relationships" xmlns:w="http://schemas.openxmlformats.org/wordprocessingml/2006/main">
+<w:styles xmlns:mc="http://schemas.openxmlformats.org/markup-compatibility/2006" xmlns:r="http://schemas.openxmlformats.org/officeDocument/2006/relationships" xmlns:w="http://schemas.openxmlformats.org/wordprocessingml/2006/main" xmlns:w14="http://schemas.microsoft.com/office/word/2010/wordml" xmlns:w15="http://schemas.microsoft.com/office/word/2012/wordml" mc:Ignorable="w14 w15">
   <w:docDefaults>
     <w:rPrDefault>
       <w:rPr>
@@ -3628,144 +3827,378 @@
       </w:pPr>
     </w:pPrDefault>
   </w:docDefaults>
-  <w:latentStyles w:defLockedState="0" w:defUIPriority="99" w:defSemiHidden="1" w:defUnhideWhenUsed="1" w:defQFormat="0" w:count="267">
-    <w:lsdException w:name="Normal" w:semiHidden="0" w:uiPriority="0" w:unhideWhenUsed="0" w:qFormat="1"/>
-    <w:lsdException w:name="heading 1" w:semiHidden="0" w:uiPriority="9" w:unhideWhenUsed="0" w:qFormat="1"/>
-    <w:lsdException w:name="heading 2" w:uiPriority="9" w:qFormat="1"/>
-    <w:lsdException w:name="heading 3" w:uiPriority="9" w:qFormat="1"/>
-    <w:lsdException w:name="heading 4" w:uiPriority="9" w:qFormat="1"/>
-    <w:lsdException w:name="heading 5" w:uiPriority="9" w:qFormat="1"/>
-    <w:lsdException w:name="heading 6" w:uiPriority="9" w:qFormat="1"/>
-    <w:lsdException w:name="heading 7" w:uiPriority="9" w:qFormat="1"/>
-    <w:lsdException w:name="heading 8" w:uiPriority="9" w:qFormat="1"/>
-    <w:lsdException w:name="heading 9" w:uiPriority="9" w:qFormat="1"/>
-    <w:lsdException w:name="toc 1" w:uiPriority="39"/>
-    <w:lsdException w:name="toc 2" w:uiPriority="39"/>
-    <w:lsdException w:name="toc 3" w:uiPriority="39"/>
-    <w:lsdException w:name="toc 4" w:uiPriority="39"/>
-    <w:lsdException w:name="toc 5" w:uiPriority="39"/>
-    <w:lsdException w:name="toc 6" w:uiPriority="39"/>
-    <w:lsdException w:name="toc 7" w:uiPriority="39"/>
-    <w:lsdException w:name="toc 8" w:uiPriority="39"/>
-    <w:lsdException w:name="toc 9" w:uiPriority="39"/>
-    <w:lsdException w:name="caption" w:uiPriority="35" w:qFormat="1"/>
-    <w:lsdException w:name="Title" w:semiHidden="0" w:uiPriority="10" w:unhideWhenUsed="0" w:qFormat="1"/>
-    <w:lsdException w:name="Default Paragraph Font" w:uiPriority="1"/>
-    <w:lsdException w:name="Subtitle" w:semiHidden="0" w:uiPriority="11" w:unhideWhenUsed="0" w:qFormat="1"/>
-    <w:lsdException w:name="Strong" w:semiHidden="0" w:uiPriority="22" w:unhideWhenUsed="0" w:qFormat="1"/>
-    <w:lsdException w:name="Emphasis" w:semiHidden="0" w:uiPriority="20" w:unhideWhenUsed="0" w:qFormat="1"/>
-    <w:lsdException w:name="Table Grid" w:semiHidden="0" w:uiPriority="59" w:unhideWhenUsed="0"/>
-    <w:lsdException w:name="Placeholder Text" w:unhideWhenUsed="0"/>
-    <w:lsdException w:name="No Spacing" w:semiHidden="0" w:uiPriority="1" w:unhideWhenUsed="0" w:qFormat="1"/>
-    <w:lsdException w:name="Light Shading" w:semiHidden="0" w:uiPriority="60" w:unhideWhenUsed="0"/>
-    <w:lsdException w:name="Light List" w:semiHidden="0" w:uiPriority="61" w:unhideWhenUsed="0"/>
-    <w:lsdException w:name="Light Grid" w:semiHidden="0" w:uiPriority="62" w:unhideWhenUsed="0"/>
-    <w:lsdException w:name="Medium Shading 1" w:semiHidden="0" w:uiPriority="63" w:unhideWhenUsed="0"/>
-    <w:lsdException w:name="Medium Shading 2" w:semiHidden="0" w:uiPriority="64" w:unhideWhenUsed="0"/>
-    <w:lsdException w:name="Medium List 1" w:semiHidden="0" w:uiPriority="65" w:unhideWhenUsed="0"/>
-    <w:lsdException w:name="Medium List 2" w:semiHidden="0" w:uiPriority="66" w:unhideWhenUsed="0"/>
-    <w:lsdException w:name="Medium Grid 1" w:semiHidden="0" w:uiPriority="67" w:unhideWhenUsed="0"/>
-    <w:lsdException w:name="Medium Grid 2" w:semiHidden="0" w:uiPriority="68" w:unhideWhenUsed="0"/>
-    <w:lsdException w:name="Medium Grid 3" w:semiHidden="0" w:uiPriority="69" w:unhideWhenUsed="0"/>
-    <w:lsdException w:name="Dark List" w:semiHidden="0" w:uiPriority="70" w:unhideWhenUsed="0"/>
-    <w:lsdException w:name="Colorful Shading" w:semiHidden="0" w:uiPriority="71" w:unhideWhenUsed="0"/>
-    <w:lsdException w:name="Colorful List" w:semiHidden="0" w:uiPriority="72" w:unhideWhenUsed="0"/>
-    <w:lsdException w:name="Colorful Grid" w:semiHidden="0" w:uiPriority="73" w:unhideWhenUsed="0"/>
-    <w:lsdException w:name="Light Shading Accent 1" w:semiHidden="0" w:uiPriority="60" w:unhideWhenUsed="0"/>
-    <w:lsdException w:name="Light List Accent 1" w:semiHidden="0" w:uiPriority="61" w:unhideWhenUsed="0"/>
-    <w:lsdException w:name="Light Grid Accent 1" w:semiHidden="0" w:uiPriority="62" w:unhideWhenUsed="0"/>
-    <w:lsdException w:name="Medium Shading 1 Accent 1" w:semiHidden="0" w:uiPriority="63" w:unhideWhenUsed="0"/>
-    <w:lsdException w:name="Medium Shading 2 Accent 1" w:semiHidden="0" w:uiPriority="64" w:unhideWhenUsed="0"/>
-    <w:lsdException w:name="Medium List 1 Accent 1" w:semiHidden="0" w:uiPriority="65" w:unhideWhenUsed="0"/>
-    <w:lsdException w:name="Revision" w:unhideWhenUsed="0"/>
-    <w:lsdException w:name="List Paragraph" w:semiHidden="0" w:uiPriority="34" w:unhideWhenUsed="0" w:qFormat="1"/>
-    <w:lsdException w:name="Quote" w:semiHidden="0" w:uiPriority="29" w:unhideWhenUsed="0" w:qFormat="1"/>
-    <w:lsdException w:name="Intense Quote" w:semiHidden="0" w:uiPriority="30" w:unhideWhenUsed="0" w:qFormat="1"/>
-    <w:lsdException w:name="Medium List 2 Accent 1" w:semiHidden="0" w:uiPriority="66" w:unhideWhenUsed="0"/>
-    <w:lsdException w:name="Medium Grid 1 Accent 1" w:semiHidden="0" w:uiPriority="67" w:unhideWhenUsed="0"/>
-    <w:lsdException w:name="Medium Grid 2 Accent 1" w:semiHidden="0" w:uiPriority="68" w:unhideWhenUsed="0"/>
-    <w:lsdException w:name="Medium Grid 3 Accent 1" w:semiHidden="0" w:uiPriority="69" w:unhideWhenUsed="0"/>
-    <w:lsdException w:name="Dark List Accent 1" w:semiHidden="0" w:uiPriority="70" w:unhideWhenUsed="0"/>
-    <w:lsdException w:name="Colorful Shading Accent 1" w:semiHidden="0" w:uiPriority="71" w:unhideWhenUsed="0"/>
-    <w:lsdException w:name="Colorful List Accent 1" w:semiHidden="0" w:uiPriority="72" w:unhideWhenUsed="0"/>
-    <w:lsdException w:name="Colorful Grid Accent 1" w:semiHidden="0" w:uiPriority="73" w:unhideWhenUsed="0"/>
-    <w:lsdException w:name="Light Shading Accent 2" w:semiHidden="0" w:uiPriority="60" w:unhideWhenUsed="0"/>
-    <w:lsdException w:name="Light List Accent 2" w:semiHidden="0" w:uiPriority="61" w:unhideWhenUsed="0"/>
-    <w:lsdException w:name="Light Grid Accent 2" w:semiHidden="0" w:uiPriority="62" w:unhideWhenUsed="0"/>
-    <w:lsdException w:name="Medium Shading 1 Accent 2" w:semiHidden="0" w:uiPriority="63" w:unhideWhenUsed="0"/>
-    <w:lsdException w:name="Medium Shading 2 Accent 2" w:semiHidden="0" w:uiPriority="64" w:unhideWhenUsed="0"/>
-    <w:lsdException w:name="Medium List 1 Accent 2" w:semiHidden="0" w:uiPriority="65" w:unhideWhenUsed="0"/>
-    <w:lsdException w:name="Medium List 2 Accent 2" w:semiHidden="0" w:uiPriority="66" w:unhideWhenUsed="0"/>
-    <w:lsdException w:name="Medium Grid 1 Accent 2" w:semiHidden="0" w:uiPriority="67" w:unhideWhenUsed="0"/>
-    <w:lsdException w:name="Medium Grid 2 Accent 2" w:semiHidden="0" w:uiPriority="68" w:unhideWhenUsed="0"/>
-    <w:lsdException w:name="Medium Grid 3 Accent 2" w:semiHidden="0" w:uiPriority="69" w:unhideWhenUsed="0"/>
-    <w:lsdException w:name="Dark List Accent 2" w:semiHidden="0" w:uiPriority="70" w:unhideWhenUsed="0"/>
-    <w:lsdException w:name="Colorful Shading Accent 2" w:semiHidden="0" w:uiPriority="71" w:unhideWhenUsed="0"/>
-    <w:lsdException w:name="Colorful List Accent 2" w:semiHidden="0" w:uiPriority="72" w:unhideWhenUsed="0"/>
-    <w:lsdException w:name="Colorful Grid Accent 2" w:semiHidden="0" w:uiPriority="73" w:unhideWhenUsed="0"/>
-    <w:lsdException w:name="Light Shading Accent 3" w:semiHidden="0" w:uiPriority="60" w:unhideWhenUsed="0"/>
-    <w:lsdException w:name="Light List Accent 3" w:semiHidden="0" w:uiPriority="61" w:unhideWhenUsed="0"/>
-    <w:lsdException w:name="Light Grid Accent 3" w:semiHidden="0" w:uiPriority="62" w:unhideWhenUsed="0"/>
-    <w:lsdException w:name="Medium Shading 1 Accent 3" w:semiHidden="0" w:uiPriority="63" w:unhideWhenUsed="0"/>
-    <w:lsdException w:name="Medium Shading 2 Accent 3" w:semiHidden="0" w:uiPriority="64" w:unhideWhenUsed="0"/>
-    <w:lsdException w:name="Medium List 1 Accent 3" w:semiHidden="0" w:uiPriority="65" w:unhideWhenUsed="0"/>
-    <w:lsdException w:name="Medium List 2 Accent 3" w:semiHidden="0" w:uiPriority="66" w:unhideWhenUsed="0"/>
-    <w:lsdException w:name="Medium Grid 1 Accent 3" w:semiHidden="0" w:uiPriority="67" w:unhideWhenUsed="0"/>
-    <w:lsdException w:name="Medium Grid 2 Accent 3" w:semiHidden="0" w:uiPriority="68" w:unhideWhenUsed="0"/>
-    <w:lsdException w:name="Medium Grid 3 Accent 3" w:semiHidden="0" w:uiPriority="69" w:unhideWhenUsed="0"/>
-    <w:lsdException w:name="Dark List Accent 3" w:semiHidden="0" w:uiPriority="70" w:unhideWhenUsed="0"/>
-    <w:lsdException w:name="Colorful Shading Accent 3" w:semiHidden="0" w:uiPriority="71" w:unhideWhenUsed="0"/>
-    <w:lsdException w:name="Colorful List Accent 3" w:semiHidden="0" w:uiPriority="72" w:unhideWhenUsed="0"/>
-    <w:lsdException w:name="Colorful Grid Accent 3" w:semiHidden="0" w:uiPriority="73" w:unhideWhenUsed="0"/>
-    <w:lsdException w:name="Light Shading Accent 4" w:semiHidden="0" w:uiPriority="60" w:unhideWhenUsed="0"/>
-    <w:lsdException w:name="Light List Accent 4" w:semiHidden="0" w:uiPriority="61" w:unhideWhenUsed="0"/>
-    <w:lsdException w:name="Light Grid Accent 4" w:semiHidden="0" w:uiPriority="62" w:unhideWhenUsed="0"/>
-    <w:lsdException w:name="Medium Shading 1 Accent 4" w:semiHidden="0" w:uiPriority="63" w:unhideWhenUsed="0"/>
-    <w:lsdException w:name="Medium Shading 2 Accent 4" w:semiHidden="0" w:uiPriority="64" w:unhideWhenUsed="0"/>
-    <w:lsdException w:name="Medium List 1 Accent 4" w:semiHidden="0" w:uiPriority="65" w:unhideWhenUsed="0"/>
-    <w:lsdException w:name="Medium List 2 Accent 4" w:semiHidden="0" w:uiPriority="66" w:unhideWhenUsed="0"/>
-    <w:lsdException w:name="Medium Grid 1 Accent 4" w:semiHidden="0" w:uiPriority="67" w:unhideWhenUsed="0"/>
-    <w:lsdException w:name="Medium Grid 2 Accent 4" w:semiHidden="0" w:uiPriority="68" w:unhideWhenUsed="0"/>
-    <w:lsdException w:name="Medium Grid 3 Accent 4" w:semiHidden="0" w:uiPriority="69" w:unhideWhenUsed="0"/>
-    <w:lsdException w:name="Dark List Accent 4" w:semiHidden="0" w:uiPriority="70" w:unhideWhenUsed="0"/>
-    <w:lsdException w:name="Colorful Shading Accent 4" w:semiHidden="0" w:uiPriority="71" w:unhideWhenUsed="0"/>
-    <w:lsdException w:name="Colorful List Accent 4" w:semiHidden="0" w:uiPriority="72" w:unhideWhenUsed="0"/>
-    <w:lsdException w:name="Colorful Grid Accent 4" w:semiHidden="0" w:uiPriority="73" w:unhideWhenUsed="0"/>
-    <w:lsdException w:name="Light Shading Accent 5" w:semiHidden="0" w:uiPriority="60" w:unhideWhenUsed="0"/>
-    <w:lsdException w:name="Light List Accent 5" w:semiHidden="0" w:uiPriority="61" w:unhideWhenUsed="0"/>
-    <w:lsdException w:name="Light Grid Accent 5" w:semiHidden="0" w:uiPriority="62" w:unhideWhenUsed="0"/>
-    <w:lsdException w:name="Medium Shading 1 Accent 5" w:semiHidden="0" w:uiPriority="63" w:unhideWhenUsed="0"/>
-    <w:lsdException w:name="Medium Shading 2 Accent 5" w:semiHidden="0" w:uiPriority="64" w:unhideWhenUsed="0"/>
-    <w:lsdException w:name="Medium List 1 Accent 5" w:semiHidden="0" w:uiPriority="65" w:unhideWhenUsed="0"/>
-    <w:lsdException w:name="Medium List 2 Accent 5" w:semiHidden="0" w:uiPriority="66" w:unhideWhenUsed="0"/>
-    <w:lsdException w:name="Medium Grid 1 Accent 5" w:semiHidden="0" w:uiPriority="67" w:unhideWhenUsed="0"/>
-    <w:lsdException w:name="Medium Grid 2 Accent 5" w:semiHidden="0" w:uiPriority="68" w:unhideWhenUsed="0"/>
-    <w:lsdException w:name="Medium Grid 3 Accent 5" w:semiHidden="0" w:uiPriority="69" w:unhideWhenUsed="0"/>
-    <w:lsdException w:name="Dark List Accent 5" w:semiHidden="0" w:uiPriority="70" w:unhideWhenUsed="0"/>
-    <w:lsdException w:name="Colorful Shading Accent 5" w:semiHidden="0" w:uiPriority="71" w:unhideWhenUsed="0"/>
-    <w:lsdException w:name="Colorful List Accent 5" w:semiHidden="0" w:uiPriority="72" w:unhideWhenUsed="0"/>
-    <w:lsdException w:name="Colorful Grid Accent 5" w:semiHidden="0" w:uiPriority="73" w:unhideWhenUsed="0"/>
-    <w:lsdException w:name="Light Shading Accent 6" w:semiHidden="0" w:uiPriority="60" w:unhideWhenUsed="0"/>
-    <w:lsdException w:name="Light List Accent 6" w:semiHidden="0" w:uiPriority="61" w:unhideWhenUsed="0"/>
-    <w:lsdException w:name="Light Grid Accent 6" w:semiHidden="0" w:uiPriority="62" w:unhideWhenUsed="0"/>
-    <w:lsdException w:name="Medium Shading 1 Accent 6" w:semiHidden="0" w:uiPriority="63" w:unhideWhenUsed="0"/>
-    <w:lsdException w:name="Medium Shading 2 Accent 6" w:semiHidden="0" w:uiPriority="64" w:unhideWhenUsed="0"/>
-    <w:lsdException w:name="Medium List 1 Accent 6" w:semiHidden="0" w:uiPriority="65" w:unhideWhenUsed="0"/>
-    <w:lsdException w:name="Medium List 2 Accent 6" w:semiHidden="0" w:uiPriority="66" w:unhideWhenUsed="0"/>
-    <w:lsdException w:name="Medium Grid 1 Accent 6" w:semiHidden="0" w:uiPriority="67" w:unhideWhenUsed="0"/>
-    <w:lsdException w:name="Medium Grid 2 Accent 6" w:semiHidden="0" w:uiPriority="68" w:unhideWhenUsed="0"/>
-    <w:lsdException w:name="Medium Grid 3 Accent 6" w:semiHidden="0" w:uiPriority="69" w:unhideWhenUsed="0"/>
-    <w:lsdException w:name="Dark List Accent 6" w:semiHidden="0" w:uiPriority="70" w:unhideWhenUsed="0"/>
-    <w:lsdException w:name="Colorful Shading Accent 6" w:semiHidden="0" w:uiPriority="71" w:unhideWhenUsed="0"/>
-    <w:lsdException w:name="Colorful List Accent 6" w:semiHidden="0" w:uiPriority="72" w:unhideWhenUsed="0"/>
-    <w:lsdException w:name="Colorful Grid Accent 6" w:semiHidden="0" w:uiPriority="73" w:unhideWhenUsed="0"/>
-    <w:lsdException w:name="Subtle Emphasis" w:semiHidden="0" w:uiPriority="19" w:unhideWhenUsed="0" w:qFormat="1"/>
-    <w:lsdException w:name="Intense Emphasis" w:semiHidden="0" w:uiPriority="21" w:unhideWhenUsed="0" w:qFormat="1"/>
-    <w:lsdException w:name="Subtle Reference" w:semiHidden="0" w:uiPriority="31" w:unhideWhenUsed="0" w:qFormat="1"/>
-    <w:lsdException w:name="Intense Reference" w:semiHidden="0" w:uiPriority="32" w:unhideWhenUsed="0" w:qFormat="1"/>
-    <w:lsdException w:name="Book Title" w:semiHidden="0" w:uiPriority="33" w:unhideWhenUsed="0" w:qFormat="1"/>
-    <w:lsdException w:name="Bibliography" w:uiPriority="37"/>
-    <w:lsdException w:name="TOC Heading" w:uiPriority="39" w:qFormat="1"/>
+  <w:latentStyles w:defLockedState="0" w:defUIPriority="99" w:defSemiHidden="0" w:defUnhideWhenUsed="0" w:defQFormat="0" w:count="371">
+    <w:lsdException w:name="Normal" w:uiPriority="0" w:qFormat="1"/>
+    <w:lsdException w:name="heading 1" w:uiPriority="9" w:qFormat="1"/>
+    <w:lsdException w:name="heading 2" w:semiHidden="1" w:uiPriority="9" w:unhideWhenUsed="1" w:qFormat="1"/>
+    <w:lsdException w:name="heading 3" w:semiHidden="1" w:uiPriority="9" w:unhideWhenUsed="1" w:qFormat="1"/>
+    <w:lsdException w:name="heading 4" w:semiHidden="1" w:uiPriority="9" w:unhideWhenUsed="1" w:qFormat="1"/>
+    <w:lsdException w:name="heading 5" w:semiHidden="1" w:uiPriority="9" w:unhideWhenUsed="1" w:qFormat="1"/>
+    <w:lsdException w:name="heading 6" w:semiHidden="1" w:uiPriority="9" w:unhideWhenUsed="1" w:qFormat="1"/>
+    <w:lsdException w:name="heading 7" w:semiHidden="1" w:uiPriority="9" w:unhideWhenUsed="1" w:qFormat="1"/>
+    <w:lsdException w:name="heading 8" w:semiHidden="1" w:uiPriority="9" w:unhideWhenUsed="1" w:qFormat="1"/>
+    <w:lsdException w:name="heading 9" w:semiHidden="1" w:uiPriority="9" w:unhideWhenUsed="1" w:qFormat="1"/>
+    <w:lsdException w:name="index 1" w:semiHidden="1" w:unhideWhenUsed="1"/>
+    <w:lsdException w:name="index 2" w:semiHidden="1" w:unhideWhenUsed="1"/>
+    <w:lsdException w:name="index 3" w:semiHidden="1" w:unhideWhenUsed="1"/>
+    <w:lsdException w:name="index 4" w:semiHidden="1" w:unhideWhenUsed="1"/>
+    <w:lsdException w:name="index 5" w:semiHidden="1" w:unhideWhenUsed="1"/>
+    <w:lsdException w:name="index 6" w:semiHidden="1" w:unhideWhenUsed="1"/>
+    <w:lsdException w:name="index 7" w:semiHidden="1" w:unhideWhenUsed="1"/>
+    <w:lsdException w:name="index 8" w:semiHidden="1" w:unhideWhenUsed="1"/>
+    <w:lsdException w:name="index 9" w:semiHidden="1" w:unhideWhenUsed="1"/>
+    <w:lsdException w:name="toc 1" w:semiHidden="1" w:uiPriority="39" w:unhideWhenUsed="1"/>
+    <w:lsdException w:name="toc 2" w:semiHidden="1" w:uiPriority="39" w:unhideWhenUsed="1"/>
+    <w:lsdException w:name="toc 3" w:semiHidden="1" w:uiPriority="39" w:unhideWhenUsed="1"/>
+    <w:lsdException w:name="toc 4" w:semiHidden="1" w:uiPriority="39" w:unhideWhenUsed="1"/>
+    <w:lsdException w:name="toc 5" w:semiHidden="1" w:uiPriority="39" w:unhideWhenUsed="1"/>
+    <w:lsdException w:name="toc 6" w:semiHidden="1" w:uiPriority="39" w:unhideWhenUsed="1"/>
+    <w:lsdException w:name="toc 7" w:semiHidden="1" w:uiPriority="39" w:unhideWhenUsed="1"/>
+    <w:lsdException w:name="toc 8" w:semiHidden="1" w:uiPriority="39" w:unhideWhenUsed="1"/>
+    <w:lsdException w:name="toc 9" w:semiHidden="1" w:uiPriority="39" w:unhideWhenUsed="1"/>
+    <w:lsdException w:name="Normal Indent" w:semiHidden="1" w:unhideWhenUsed="1"/>
+    <w:lsdException w:name="footnote text" w:semiHidden="1" w:unhideWhenUsed="1"/>
+    <w:lsdException w:name="annotation text" w:semiHidden="1" w:unhideWhenUsed="1"/>
+    <w:lsdException w:name="header" w:semiHidden="1" w:unhideWhenUsed="1"/>
+    <w:lsdException w:name="footer" w:semiHidden="1" w:unhideWhenUsed="1"/>
+    <w:lsdException w:name="index heading" w:semiHidden="1" w:unhideWhenUsed="1"/>
+    <w:lsdException w:name="caption" w:semiHidden="1" w:uiPriority="35" w:unhideWhenUsed="1" w:qFormat="1"/>
+    <w:lsdException w:name="table of figures" w:semiHidden="1" w:unhideWhenUsed="1"/>
+    <w:lsdException w:name="envelope address" w:semiHidden="1" w:unhideWhenUsed="1"/>
+    <w:lsdException w:name="envelope return" w:semiHidden="1" w:unhideWhenUsed="1"/>
+    <w:lsdException w:name="footnote reference" w:semiHidden="1" w:unhideWhenUsed="1"/>
+    <w:lsdException w:name="annotation reference" w:semiHidden="1" w:unhideWhenUsed="1"/>
+    <w:lsdException w:name="line number" w:semiHidden="1" w:unhideWhenUsed="1"/>
+    <w:lsdException w:name="page number" w:semiHidden="1" w:unhideWhenUsed="1"/>
+    <w:lsdException w:name="endnote reference" w:semiHidden="1" w:unhideWhenUsed="1"/>
+    <w:lsdException w:name="endnote text" w:semiHidden="1" w:unhideWhenUsed="1"/>
+    <w:lsdException w:name="table of authorities" w:semiHidden="1" w:unhideWhenUsed="1"/>
+    <w:lsdException w:name="macro" w:semiHidden="1" w:unhideWhenUsed="1"/>
+    <w:lsdException w:name="toa heading" w:semiHidden="1" w:unhideWhenUsed="1"/>
+    <w:lsdException w:name="List" w:semiHidden="1" w:unhideWhenUsed="1"/>
+    <w:lsdException w:name="List Bullet" w:semiHidden="1" w:unhideWhenUsed="1"/>
+    <w:lsdException w:name="List Number" w:semiHidden="1" w:unhideWhenUsed="1"/>
+    <w:lsdException w:name="List 2" w:semiHidden="1" w:unhideWhenUsed="1"/>
+    <w:lsdException w:name="List 3" w:semiHidden="1" w:unhideWhenUsed="1"/>
+    <w:lsdException w:name="List 4" w:semiHidden="1" w:unhideWhenUsed="1"/>
+    <w:lsdException w:name="List 5" w:semiHidden="1" w:unhideWhenUsed="1"/>
+    <w:lsdException w:name="List Bullet 2" w:semiHidden="1" w:unhideWhenUsed="1"/>
+    <w:lsdException w:name="List Bullet 3" w:semiHidden="1" w:unhideWhenUsed="1"/>
+    <w:lsdException w:name="List Bullet 4" w:semiHidden="1" w:unhideWhenUsed="1"/>
+    <w:lsdException w:name="List Bullet 5" w:semiHidden="1" w:unhideWhenUsed="1"/>
+    <w:lsdException w:name="List Number 2" w:semiHidden="1" w:unhideWhenUsed="1"/>
+    <w:lsdException w:name="List Number 3" w:semiHidden="1" w:unhideWhenUsed="1"/>
+    <w:lsdException w:name="List Number 4" w:semiHidden="1" w:unhideWhenUsed="1"/>
+    <w:lsdException w:name="List Number 5" w:semiHidden="1" w:unhideWhenUsed="1"/>
+    <w:lsdException w:name="Title" w:uiPriority="10" w:qFormat="1"/>
+    <w:lsdException w:name="Closing" w:semiHidden="1" w:unhideWhenUsed="1"/>
+    <w:lsdException w:name="Signature" w:semiHidden="1" w:unhideWhenUsed="1"/>
+    <w:lsdException w:name="Default Paragraph Font" w:semiHidden="1" w:uiPriority="1" w:unhideWhenUsed="1"/>
+    <w:lsdException w:name="Body Text" w:semiHidden="1" w:unhideWhenUsed="1"/>
+    <w:lsdException w:name="Body Text Indent" w:semiHidden="1" w:unhideWhenUsed="1"/>
+    <w:lsdException w:name="List Continue" w:semiHidden="1" w:unhideWhenUsed="1"/>
+    <w:lsdException w:name="List Continue 2" w:semiHidden="1" w:unhideWhenUsed="1"/>
+    <w:lsdException w:name="List Continue 3" w:semiHidden="1" w:unhideWhenUsed="1"/>
+    <w:lsdException w:name="List Continue 4" w:semiHidden="1" w:unhideWhenUsed="1"/>
+    <w:lsdException w:name="List Continue 5" w:semiHidden="1" w:unhideWhenUsed="1"/>
+    <w:lsdException w:name="Message Header" w:semiHidden="1" w:unhideWhenUsed="1"/>
+    <w:lsdException w:name="Subtitle" w:uiPriority="11" w:qFormat="1"/>
+    <w:lsdException w:name="Salutation" w:semiHidden="1" w:unhideWhenUsed="1"/>
+    <w:lsdException w:name="Date" w:semiHidden="1" w:unhideWhenUsed="1"/>
+    <w:lsdException w:name="Body Text First Indent" w:semiHidden="1" w:unhideWhenUsed="1"/>
+    <w:lsdException w:name="Body Text First Indent 2" w:semiHidden="1" w:unhideWhenUsed="1"/>
+    <w:lsdException w:name="Note Heading" w:semiHidden="1" w:unhideWhenUsed="1"/>
+    <w:lsdException w:name="Body Text 2" w:semiHidden="1" w:unhideWhenUsed="1"/>
+    <w:lsdException w:name="Body Text 3" w:semiHidden="1" w:unhideWhenUsed="1"/>
+    <w:lsdException w:name="Body Text Indent 2" w:semiHidden="1" w:unhideWhenUsed="1"/>
+    <w:lsdException w:name="Body Text Indent 3" w:semiHidden="1" w:unhideWhenUsed="1"/>
+    <w:lsdException w:name="Block Text" w:semiHidden="1" w:unhideWhenUsed="1"/>
+    <w:lsdException w:name="Hyperlink" w:semiHidden="1" w:unhideWhenUsed="1"/>
+    <w:lsdException w:name="FollowedHyperlink" w:semiHidden="1" w:unhideWhenUsed="1"/>
+    <w:lsdException w:name="Strong" w:uiPriority="22" w:qFormat="1"/>
+    <w:lsdException w:name="Emphasis" w:uiPriority="20" w:qFormat="1"/>
+    <w:lsdException w:name="Document Map" w:semiHidden="1" w:unhideWhenUsed="1"/>
+    <w:lsdException w:name="Plain Text" w:semiHidden="1" w:unhideWhenUsed="1"/>
+    <w:lsdException w:name="E-mail Signature" w:semiHidden="1" w:unhideWhenUsed="1"/>
+    <w:lsdException w:name="HTML Top of Form" w:semiHidden="1" w:unhideWhenUsed="1"/>
+    <w:lsdException w:name="HTML Bottom of Form" w:semiHidden="1" w:unhideWhenUsed="1"/>
+    <w:lsdException w:name="Normal (Web)" w:semiHidden="1" w:unhideWhenUsed="1"/>
+    <w:lsdException w:name="HTML Acronym" w:semiHidden="1" w:unhideWhenUsed="1"/>
+    <w:lsdException w:name="HTML Address" w:semiHidden="1" w:unhideWhenUsed="1"/>
+    <w:lsdException w:name="HTML Cite" w:semiHidden="1" w:unhideWhenUsed="1"/>
+    <w:lsdException w:name="HTML Code" w:semiHidden="1" w:unhideWhenUsed="1"/>
+    <w:lsdException w:name="HTML Definition" w:semiHidden="1" w:unhideWhenUsed="1"/>
+    <w:lsdException w:name="HTML Keyboard" w:semiHidden="1" w:unhideWhenUsed="1"/>
+    <w:lsdException w:name="HTML Preformatted" w:semiHidden="1" w:unhideWhenUsed="1"/>
+    <w:lsdException w:name="HTML Sample" w:semiHidden="1" w:unhideWhenUsed="1"/>
+    <w:lsdException w:name="HTML Typewriter" w:semiHidden="1" w:unhideWhenUsed="1"/>
+    <w:lsdException w:name="HTML Variable" w:semiHidden="1" w:unhideWhenUsed="1"/>
+    <w:lsdException w:name="Normal Table" w:semiHidden="1" w:unhideWhenUsed="1"/>
+    <w:lsdException w:name="annotation subject" w:semiHidden="1" w:unhideWhenUsed="1"/>
+    <w:lsdException w:name="No List" w:semiHidden="1" w:unhideWhenUsed="1"/>
+    <w:lsdException w:name="Outline List 1" w:semiHidden="1" w:unhideWhenUsed="1"/>
+    <w:lsdException w:name="Outline List 2" w:semiHidden="1" w:unhideWhenUsed="1"/>
+    <w:lsdException w:name="Outline List 3" w:semiHidden="1" w:unhideWhenUsed="1"/>
+    <w:lsdException w:name="Table Simple 1" w:semiHidden="1" w:unhideWhenUsed="1"/>
+    <w:lsdException w:name="Table Simple 2" w:semiHidden="1" w:unhideWhenUsed="1"/>
+    <w:lsdException w:name="Table Simple 3" w:semiHidden="1" w:unhideWhenUsed="1"/>
+    <w:lsdException w:name="Table Classic 1" w:semiHidden="1" w:unhideWhenUsed="1"/>
+    <w:lsdException w:name="Table Classic 2" w:semiHidden="1" w:unhideWhenUsed="1"/>
+    <w:lsdException w:name="Table Classic 3" w:semiHidden="1" w:unhideWhenUsed="1"/>
+    <w:lsdException w:name="Table Classic 4" w:semiHidden="1" w:unhideWhenUsed="1"/>
+    <w:lsdException w:name="Table Colorful 1" w:semiHidden="1" w:unhideWhenUsed="1"/>
+    <w:lsdException w:name="Table Colorful 2" w:semiHidden="1" w:unhideWhenUsed="1"/>
+    <w:lsdException w:name="Table Colorful 3" w:semiHidden="1" w:unhideWhenUsed="1"/>
+    <w:lsdException w:name="Table Columns 1" w:semiHidden="1" w:unhideWhenUsed="1"/>
+    <w:lsdException w:name="Table Columns 2" w:semiHidden="1" w:unhideWhenUsed="1"/>
+    <w:lsdException w:name="Table Columns 3" w:semiHidden="1" w:unhideWhenUsed="1"/>
+    <w:lsdException w:name="Table Columns 4" w:semiHidden="1" w:unhideWhenUsed="1"/>
+    <w:lsdException w:name="Table Columns 5" w:semiHidden="1" w:unhideWhenUsed="1"/>
+    <w:lsdException w:name="Table Grid 1" w:semiHidden="1" w:unhideWhenUsed="1"/>
+    <w:lsdException w:name="Table Grid 2" w:semiHidden="1" w:unhideWhenUsed="1"/>
+    <w:lsdException w:name="Table Grid 3" w:semiHidden="1" w:unhideWhenUsed="1"/>
+    <w:lsdException w:name="Table Grid 4" w:semiHidden="1" w:unhideWhenUsed="1"/>
+    <w:lsdException w:name="Table Grid 5" w:semiHidden="1" w:unhideWhenUsed="1"/>
+    <w:lsdException w:name="Table Grid 6" w:semiHidden="1" w:unhideWhenUsed="1"/>
+    <w:lsdException w:name="Table Grid 7" w:semiHidden="1" w:unhideWhenUsed="1"/>
+    <w:lsdException w:name="Table Grid 8" w:semiHidden="1" w:unhideWhenUsed="1"/>
+    <w:lsdException w:name="Table List 1" w:semiHidden="1" w:unhideWhenUsed="1"/>
+    <w:lsdException w:name="Table List 2" w:semiHidden="1" w:unhideWhenUsed="1"/>
+    <w:lsdException w:name="Table List 3" w:semiHidden="1" w:unhideWhenUsed="1"/>
+    <w:lsdException w:name="Table List 4" w:semiHidden="1" w:unhideWhenUsed="1"/>
+    <w:lsdException w:name="Table List 5" w:semiHidden="1" w:unhideWhenUsed="1"/>
+    <w:lsdException w:name="Table List 6" w:semiHidden="1" w:unhideWhenUsed="1"/>
+    <w:lsdException w:name="Table List 7" w:semiHidden="1" w:unhideWhenUsed="1"/>
+    <w:lsdException w:name="Table List 8" w:semiHidden="1" w:unhideWhenUsed="1"/>
+    <w:lsdException w:name="Table 3D effects 1" w:semiHidden="1" w:unhideWhenUsed="1"/>
+    <w:lsdException w:name="Table 3D effects 2" w:semiHidden="1" w:unhideWhenUsed="1"/>
+    <w:lsdException w:name="Table 3D effects 3" w:semiHidden="1" w:unhideWhenUsed="1"/>
+    <w:lsdException w:name="Table Contemporary" w:semiHidden="1" w:unhideWhenUsed="1"/>
+    <w:lsdException w:name="Table Elegant" w:semiHidden="1" w:unhideWhenUsed="1"/>
+    <w:lsdException w:name="Table Professional" w:semiHidden="1" w:unhideWhenUsed="1"/>
+    <w:lsdException w:name="Table Subtle 1" w:semiHidden="1" w:unhideWhenUsed="1"/>
+    <w:lsdException w:name="Table Subtle 2" w:semiHidden="1" w:unhideWhenUsed="1"/>
+    <w:lsdException w:name="Table Web 1" w:semiHidden="1" w:unhideWhenUsed="1"/>
+    <w:lsdException w:name="Table Web 2" w:semiHidden="1" w:unhideWhenUsed="1"/>
+    <w:lsdException w:name="Table Web 3" w:semiHidden="1" w:unhideWhenUsed="1"/>
+    <w:lsdException w:name="Balloon Text" w:semiHidden="1" w:unhideWhenUsed="1"/>
+    <w:lsdException w:name="Table Grid" w:uiPriority="59"/>
+    <w:lsdException w:name="Table Theme" w:semiHidden="1" w:unhideWhenUsed="1"/>
+    <w:lsdException w:name="Placeholder Text" w:semiHidden="1"/>
+    <w:lsdException w:name="No Spacing" w:uiPriority="1" w:qFormat="1"/>
+    <w:lsdException w:name="Light Shading" w:uiPriority="60"/>
+    <w:lsdException w:name="Light List" w:uiPriority="61"/>
+    <w:lsdException w:name="Light Grid" w:uiPriority="62"/>
+    <w:lsdException w:name="Medium Shading 1" w:uiPriority="63"/>
+    <w:lsdException w:name="Medium Shading 2" w:uiPriority="64"/>
+    <w:lsdException w:name="Medium List 1" w:uiPriority="65"/>
+    <w:lsdException w:name="Medium List 2" w:uiPriority="66"/>
+    <w:lsdException w:name="Medium Grid 1" w:uiPriority="67"/>
+    <w:lsdException w:name="Medium Grid 2" w:uiPriority="68"/>
+    <w:lsdException w:name="Medium Grid 3" w:uiPriority="69"/>
+    <w:lsdException w:name="Dark List" w:uiPriority="70"/>
+    <w:lsdException w:name="Colorful Shading" w:uiPriority="71"/>
+    <w:lsdException w:name="Colorful List" w:uiPriority="72"/>
+    <w:lsdException w:name="Colorful Grid" w:uiPriority="73"/>
+    <w:lsdException w:name="Light Shading Accent 1" w:uiPriority="60"/>
+    <w:lsdException w:name="Light List Accent 1" w:uiPriority="61"/>
+    <w:lsdException w:name="Light Grid Accent 1" w:uiPriority="62"/>
+    <w:lsdException w:name="Medium Shading 1 Accent 1" w:uiPriority="63"/>
+    <w:lsdException w:name="Medium Shading 2 Accent 1" w:uiPriority="64"/>
+    <w:lsdException w:name="Medium List 1 Accent 1" w:uiPriority="65"/>
+    <w:lsdException w:name="Revision" w:semiHidden="1"/>
+    <w:lsdException w:name="List Paragraph" w:uiPriority="34" w:qFormat="1"/>
+    <w:lsdException w:name="Quote" w:uiPriority="29" w:qFormat="1"/>
+    <w:lsdException w:name="Intense Quote" w:uiPriority="30" w:qFormat="1"/>
+    <w:lsdException w:name="Medium List 2 Accent 1" w:uiPriority="66"/>
+    <w:lsdException w:name="Medium Grid 1 Accent 1" w:uiPriority="67"/>
+    <w:lsdException w:name="Medium Grid 2 Accent 1" w:uiPriority="68"/>
+    <w:lsdException w:name="Medium Grid 3 Accent 1" w:uiPriority="69"/>
+    <w:lsdException w:name="Dark List Accent 1" w:uiPriority="70"/>
+    <w:lsdException w:name="Colorful Shading Accent 1" w:uiPriority="71"/>
+    <w:lsdException w:name="Colorful List Accent 1" w:uiPriority="72"/>
+    <w:lsdException w:name="Colorful Grid Accent 1" w:uiPriority="73"/>
+    <w:lsdException w:name="Light Shading Accent 2" w:uiPriority="60"/>
+    <w:lsdException w:name="Light List Accent 2" w:uiPriority="61"/>
+    <w:lsdException w:name="Light Grid Accent 2" w:uiPriority="62"/>
+    <w:lsdException w:name="Medium Shading 1 Accent 2" w:uiPriority="63"/>
+    <w:lsdException w:name="Medium Shading 2 Accent 2" w:uiPriority="64"/>
+    <w:lsdException w:name="Medium List 1 Accent 2" w:uiPriority="65"/>
+    <w:lsdException w:name="Medium List 2 Accent 2" w:uiPriority="66"/>
+    <w:lsdException w:name="Medium Grid 1 Accent 2" w:uiPriority="67"/>
+    <w:lsdException w:name="Medium Grid 2 Accent 2" w:uiPriority="68"/>
+    <w:lsdException w:name="Medium Grid 3 Accent 2" w:uiPriority="69"/>
+    <w:lsdException w:name="Dark List Accent 2" w:uiPriority="70"/>
+    <w:lsdException w:name="Colorful Shading Accent 2" w:uiPriority="71"/>
+    <w:lsdException w:name="Colorful List Accent 2" w:uiPriority="72"/>
+    <w:lsdException w:name="Colorful Grid Accent 2" w:uiPriority="73"/>
+    <w:lsdException w:name="Light Shading Accent 3" w:uiPriority="60"/>
+    <w:lsdException w:name="Light List Accent 3" w:uiPriority="61"/>
+    <w:lsdException w:name="Light Grid Accent 3" w:uiPriority="62"/>
+    <w:lsdException w:name="Medium Shading 1 Accent 3" w:uiPriority="63"/>
+    <w:lsdException w:name="Medium Shading 2 Accent 3" w:uiPriority="64"/>
+    <w:lsdException w:name="Medium List 1 Accent 3" w:uiPriority="65"/>
+    <w:lsdException w:name="Medium List 2 Accent 3" w:uiPriority="66"/>
+    <w:lsdException w:name="Medium Grid 1 Accent 3" w:uiPriority="67"/>
+    <w:lsdException w:name="Medium Grid 2 Accent 3" w:uiPriority="68"/>
+    <w:lsdException w:name="Medium Grid 3 Accent 3" w:uiPriority="69"/>
+    <w:lsdException w:name="Dark List Accent 3" w:uiPriority="70"/>
+    <w:lsdException w:name="Colorful Shading Accent 3" w:uiPriority="71"/>
+    <w:lsdException w:name="Colorful List Accent 3" w:uiPriority="72"/>
+    <w:lsdException w:name="Colorful Grid Accent 3" w:uiPriority="73"/>
+    <w:lsdException w:name="Light Shading Accent 4" w:uiPriority="60"/>
+    <w:lsdException w:name="Light List Accent 4" w:uiPriority="61"/>
+    <w:lsdException w:name="Light Grid Accent 4" w:uiPriority="62"/>
+    <w:lsdException w:name="Medium Shading 1 Accent 4" w:uiPriority="63"/>
+    <w:lsdException w:name="Medium Shading 2 Accent 4" w:uiPriority="64"/>
+    <w:lsdException w:name="Medium List 1 Accent 4" w:uiPriority="65"/>
+    <w:lsdException w:name="Medium List 2 Accent 4" w:uiPriority="66"/>
+    <w:lsdException w:name="Medium Grid 1 Accent 4" w:uiPriority="67"/>
+    <w:lsdException w:name="Medium Grid 2 Accent 4" w:uiPriority="68"/>
+    <w:lsdException w:name="Medium Grid 3 Accent 4" w:uiPriority="69"/>
+    <w:lsdException w:name="Dark List Accent 4" w:uiPriority="70"/>
+    <w:lsdException w:name="Colorful Shading Accent 4" w:uiPriority="71"/>
+    <w:lsdException w:name="Colorful List Accent 4" w:uiPriority="72"/>
+    <w:lsdException w:name="Colorful Grid Accent 4" w:uiPriority="73"/>
+    <w:lsdException w:name="Light Shading Accent 5" w:uiPriority="60"/>
+    <w:lsdException w:name="Light List Accent 5" w:uiPriority="61"/>
+    <w:lsdException w:name="Light Grid Accent 5" w:uiPriority="62"/>
+    <w:lsdException w:name="Medium Shading 1 Accent 5" w:uiPriority="63"/>
+    <w:lsdException w:name="Medium Shading 2 Accent 5" w:uiPriority="64"/>
+    <w:lsdException w:name="Medium List 1 Accent 5" w:uiPriority="65"/>
+    <w:lsdException w:name="Medium List 2 Accent 5" w:uiPriority="66"/>
+    <w:lsdException w:name="Medium Grid 1 Accent 5" w:uiPriority="67"/>
+    <w:lsdException w:name="Medium Grid 2 Accent 5" w:uiPriority="68"/>
+    <w:lsdException w:name="Medium Grid 3 Accent 5" w:uiPriority="69"/>
+    <w:lsdException w:name="Dark List Accent 5" w:uiPriority="70"/>
+    <w:lsdException w:name="Colorful Shading Accent 5" w:uiPriority="71"/>
+    <w:lsdException w:name="Colorful List Accent 5" w:uiPriority="72"/>
+    <w:lsdException w:name="Colorful Grid Accent 5" w:uiPriority="73"/>
+    <w:lsdException w:name="Light Shading Accent 6" w:uiPriority="60"/>
+    <w:lsdException w:name="Light List Accent 6" w:uiPriority="61"/>
+    <w:lsdException w:name="Light Grid Accent 6" w:uiPriority="62"/>
+    <w:lsdException w:name="Medium Shading 1 Accent 6" w:uiPriority="63"/>
+    <w:lsdException w:name="Medium Shading 2 Accent 6" w:uiPriority="64"/>
+    <w:lsdException w:name="Medium List 1 Accent 6" w:uiPriority="65"/>
+    <w:lsdException w:name="Medium List 2 Accent 6" w:uiPriority="66"/>
+    <w:lsdException w:name="Medium Grid 1 Accent 6" w:uiPriority="67"/>
+    <w:lsdException w:name="Medium Grid 2 Accent 6" w:uiPriority="68"/>
+    <w:lsdException w:name="Medium Grid 3 Accent 6" w:uiPriority="69"/>
+    <w:lsdException w:name="Dark List Accent 6" w:uiPriority="70"/>
+    <w:lsdException w:name="Colorful Shading Accent 6" w:uiPriority="71"/>
+    <w:lsdException w:name="Colorful List Accent 6" w:uiPriority="72"/>
+    <w:lsdException w:name="Colorful Grid Accent 6" w:uiPriority="73"/>
+    <w:lsdException w:name="Subtle Emphasis" w:uiPriority="19" w:qFormat="1"/>
+    <w:lsdException w:name="Intense Emphasis" w:uiPriority="21" w:qFormat="1"/>
+    <w:lsdException w:name="Subtle Reference" w:uiPriority="31" w:qFormat="1"/>
+    <w:lsdException w:name="Intense Reference" w:uiPriority="32" w:qFormat="1"/>
+    <w:lsdException w:name="Book Title" w:uiPriority="33" w:qFormat="1"/>
+    <w:lsdException w:name="Bibliography" w:semiHidden="1" w:uiPriority="37" w:unhideWhenUsed="1"/>
+    <w:lsdException w:name="TOC Heading" w:semiHidden="1" w:uiPriority="39" w:unhideWhenUsed="1" w:qFormat="1"/>
+    <w:lsdException w:name="Plain Table 1" w:uiPriority="41"/>
+    <w:lsdException w:name="Plain Table 2" w:uiPriority="42"/>
+    <w:lsdException w:name="Plain Table 3" w:uiPriority="43"/>
+    <w:lsdException w:name="Plain Table 4" w:uiPriority="44"/>
+    <w:lsdException w:name="Plain Table 5" w:uiPriority="45"/>
+    <w:lsdException w:name="Grid Table Light" w:uiPriority="40"/>
+    <w:lsdException w:name="Grid Table 1 Light" w:uiPriority="46"/>
+    <w:lsdException w:name="Grid Table 2" w:uiPriority="47"/>
+    <w:lsdException w:name="Grid Table 3" w:uiPriority="48"/>
+    <w:lsdException w:name="Grid Table 4" w:uiPriority="49"/>
+    <w:lsdException w:name="Grid Table 5 Dark" w:uiPriority="50"/>
+    <w:lsdException w:name="Grid Table 6 Colorful" w:uiPriority="51"/>
+    <w:lsdException w:name="Grid Table 7 Colorful" w:uiPriority="52"/>
+    <w:lsdException w:name="Grid Table 1 Light Accent 1" w:uiPriority="46"/>
+    <w:lsdException w:name="Grid Table 2 Accent 1" w:uiPriority="47"/>
+    <w:lsdException w:name="Grid Table 3 Accent 1" w:uiPriority="48"/>
+    <w:lsdException w:name="Grid Table 4 Accent 1" w:uiPriority="49"/>
+    <w:lsdException w:name="Grid Table 5 Dark Accent 1" w:uiPriority="50"/>
+    <w:lsdException w:name="Grid Table 6 Colorful Accent 1" w:uiPriority="51"/>
+    <w:lsdException w:name="Grid Table 7 Colorful Accent 1" w:uiPriority="52"/>
+    <w:lsdException w:name="Grid Table 1 Light Accent 2" w:uiPriority="46"/>
+    <w:lsdException w:name="Grid Table 2 Accent 2" w:uiPriority="47"/>
+    <w:lsdException w:name="Grid Table 3 Accent 2" w:uiPriority="48"/>
+    <w:lsdException w:name="Grid Table 4 Accent 2" w:uiPriority="49"/>
+    <w:lsdException w:name="Grid Table 5 Dark Accent 2" w:uiPriority="50"/>
+    <w:lsdException w:name="Grid Table 6 Colorful Accent 2" w:uiPriority="51"/>
+    <w:lsdException w:name="Grid Table 7 Colorful Accent 2" w:uiPriority="52"/>
+    <w:lsdException w:name="Grid Table 1 Light Accent 3" w:uiPriority="46"/>
+    <w:lsdException w:name="Grid Table 2 Accent 3" w:uiPriority="47"/>
+    <w:lsdException w:name="Grid Table 3 Accent 3" w:uiPriority="48"/>
+    <w:lsdException w:name="Grid Table 4 Accent 3" w:uiPriority="49"/>
+    <w:lsdException w:name="Grid Table 5 Dark Accent 3" w:uiPriority="50"/>
+    <w:lsdException w:name="Grid Table 6 Colorful Accent 3" w:uiPriority="51"/>
+    <w:lsdException w:name="Grid Table 7 Colorful Accent 3" w:uiPriority="52"/>
+    <w:lsdException w:name="Grid Table 1 Light Accent 4" w:uiPriority="46"/>
+    <w:lsdException w:name="Grid Table 2 Accent 4" w:uiPriority="47"/>
+    <w:lsdException w:name="Grid Table 3 Accent 4" w:uiPriority="48"/>
+    <w:lsdException w:name="Grid Table 4 Accent 4" w:uiPriority="49"/>
+    <w:lsdException w:name="Grid Table 5 Dark Accent 4" w:uiPriority="50"/>
+    <w:lsdException w:name="Grid Table 6 Colorful Accent 4" w:uiPriority="51"/>
+    <w:lsdException w:name="Grid Table 7 Colorful Accent 4" w:uiPriority="52"/>
+    <w:lsdException w:name="Grid Table 1 Light Accent 5" w:uiPriority="46"/>
+    <w:lsdException w:name="Grid Table 2 Accent 5" w:uiPriority="47"/>
+    <w:lsdException w:name="Grid Table 3 Accent 5" w:uiPriority="48"/>
+    <w:lsdException w:name="Grid Table 4 Accent 5" w:uiPriority="49"/>
+    <w:lsdException w:name="Grid Table 5 Dark Accent 5" w:uiPriority="50"/>
+    <w:lsdException w:name="Grid Table 6 Colorful Accent 5" w:uiPriority="51"/>
+    <w:lsdException w:name="Grid Table 7 Colorful Accent 5" w:uiPriority="52"/>
+    <w:lsdException w:name="Grid Table 1 Light Accent 6" w:uiPriority="46"/>
+    <w:lsdException w:name="Grid Table 2 Accent 6" w:uiPriority="47"/>
+    <w:lsdException w:name="Grid Table 3 Accent 6" w:uiPriority="48"/>
+    <w:lsdException w:name="Grid Table 4 Accent 6" w:uiPriority="49"/>
+    <w:lsdException w:name="Grid Table 5 Dark Accent 6" w:uiPriority="50"/>
+    <w:lsdException w:name="Grid Table 6 Colorful Accent 6" w:uiPriority="51"/>
+    <w:lsdException w:name="Grid Table 7 Colorful Accent 6" w:uiPriority="52"/>
+    <w:lsdException w:name="List Table 1 Light" w:uiPriority="46"/>
+    <w:lsdException w:name="List Table 2" w:uiPriority="47"/>
+    <w:lsdException w:name="List Table 3" w:uiPriority="48"/>
+    <w:lsdException w:name="List Table 4" w:uiPriority="49"/>
+    <w:lsdException w:name="List Table 5 Dark" w:uiPriority="50"/>
+    <w:lsdException w:name="List Table 6 Colorful" w:uiPriority="51"/>
+    <w:lsdException w:name="List Table 7 Colorful" w:uiPriority="52"/>
+    <w:lsdException w:name="List Table 1 Light Accent 1" w:uiPriority="46"/>
+    <w:lsdException w:name="List Table 2 Accent 1" w:uiPriority="47"/>
+    <w:lsdException w:name="List Table 3 Accent 1" w:uiPriority="48"/>
+    <w:lsdException w:name="List Table 4 Accent 1" w:uiPriority="49"/>
+    <w:lsdException w:name="List Table 5 Dark Accent 1" w:uiPriority="50"/>
+    <w:lsdException w:name="List Table 6 Colorful Accent 1" w:uiPriority="51"/>
+    <w:lsdException w:name="List Table 7 Colorful Accent 1" w:uiPriority="52"/>
+    <w:lsdException w:name="List Table 1 Light Accent 2" w:uiPriority="46"/>
+    <w:lsdException w:name="List Table 2 Accent 2" w:uiPriority="47"/>
+    <w:lsdException w:name="List Table 3 Accent 2" w:uiPriority="48"/>
+    <w:lsdException w:name="List Table 4 Accent 2" w:uiPriority="49"/>
+    <w:lsdException w:name="List Table 5 Dark Accent 2" w:uiPriority="50"/>
+    <w:lsdException w:name="List Table 6 Colorful Accent 2" w:uiPriority="51"/>
+    <w:lsdException w:name="List Table 7 Colorful Accent 2" w:uiPriority="52"/>
+    <w:lsdException w:name="List Table 1 Light Accent 3" w:uiPriority="46"/>
+    <w:lsdException w:name="List Table 2 Accent 3" w:uiPriority="47"/>
+    <w:lsdException w:name="List Table 3 Accent 3" w:uiPriority="48"/>
+    <w:lsdException w:name="List Table 4 Accent 3" w:uiPriority="49"/>
+    <w:lsdException w:name="List Table 5 Dark Accent 3" w:uiPriority="50"/>
+    <w:lsdException w:name="List Table 6 Colorful Accent 3" w:uiPriority="51"/>
+    <w:lsdException w:name="List Table 7 Colorful Accent 3" w:uiPriority="52"/>
+    <w:lsdException w:name="List Table 1 Light Accent 4" w:uiPriority="46"/>
+    <w:lsdException w:name="List Table 2 Accent 4" w:uiPriority="47"/>
+    <w:lsdException w:name="List Table 3 Accent 4" w:uiPriority="48"/>
+    <w:lsdException w:name="List Table 4 Accent 4" w:uiPriority="49"/>
+    <w:lsdException w:name="List Table 5 Dark Accent 4" w:uiPriority="50"/>
+    <w:lsdException w:name="List Table 6 Colorful Accent 4" w:uiPriority="51"/>
+    <w:lsdException w:name="List Table 7 Colorful Accent 4" w:uiPriority="52"/>
+    <w:lsdException w:name="List Table 1 Light Accent 5" w:uiPriority="46"/>
+    <w:lsdException w:name="List Table 2 Accent 5" w:uiPriority="47"/>
+    <w:lsdException w:name="List Table 3 Accent 5" w:uiPriority="48"/>
+    <w:lsdException w:name="List Table 4 Accent 5" w:uiPriority="49"/>
+    <w:lsdException w:name="List Table 5 Dark Accent 5" w:uiPriority="50"/>
+    <w:lsdException w:name="List Table 6 Colorful Accent 5" w:uiPriority="51"/>
+    <w:lsdException w:name="List Table 7 Colorful Accent 5" w:uiPriority="52"/>
+    <w:lsdException w:name="List Table 1 Light Accent 6" w:uiPriority="46"/>
+    <w:lsdException w:name="List Table 2 Accent 6" w:uiPriority="47"/>
+    <w:lsdException w:name="List Table 3 Accent 6" w:uiPriority="48"/>
+    <w:lsdException w:name="List Table 4 Accent 6" w:uiPriority="49"/>
+    <w:lsdException w:name="List Table 5 Dark Accent 6" w:uiPriority="50"/>
+    <w:lsdException w:name="List Table 6 Colorful Accent 6" w:uiPriority="51"/>
+    <w:lsdException w:name="List Table 7 Colorful Accent 6" w:uiPriority="52"/>
   </w:latentStyles>
   <w:style w:type="paragraph" w:default="1" w:styleId="Normal">
     <w:name w:val="Normal"/>
@@ -3783,7 +4216,6 @@
     <w:uiPriority w:val="99"/>
     <w:semiHidden/>
     <w:unhideWhenUsed/>
-    <w:qFormat/>
     <w:tblPr>
       <w:tblInd w:w="0" w:type="dxa"/>
       <w:tblCellMar>
@@ -3839,7 +4271,6 @@
       <w:spacing w:after="0" w:line="240" w:lineRule="auto"/>
     </w:pPr>
     <w:tblPr>
-      <w:tblInd w:w="0" w:type="dxa"/>
       <w:tblBorders>
         <w:top w:val="single" w:sz="4" w:space="0" w:color="auto"/>
         <w:left w:val="single" w:sz="4" w:space="0" w:color="auto"/>
@@ -3848,12 +4279,6 @@
         <w:insideH w:val="single" w:sz="4" w:space="0" w:color="auto"/>
         <w:insideV w:val="single" w:sz="4" w:space="0" w:color="auto"/>
       </w:tblBorders>
-      <w:tblCellMar>
-        <w:top w:w="0" w:type="dxa"/>
-        <w:left w:w="108" w:type="dxa"/>
-        <w:bottom w:w="0" w:type="dxa"/>
-        <w:right w:w="108" w:type="dxa"/>
-      </w:tblCellMar>
     </w:tblPr>
   </w:style>
   <w:style w:type="paragraph" w:styleId="Paragraphedeliste">
@@ -4158,7 +4583,7 @@
 </file>
 
 <file path=customXml/itemProps1.xml><?xml version="1.0" encoding="utf-8"?>
-<ds:datastoreItem xmlns:ds="http://schemas.openxmlformats.org/officeDocument/2006/customXml" ds:itemID="{2F1ADFB6-F1B1-4211-BBEB-26CE011B21C4}">
+<ds:datastoreItem xmlns:ds="http://schemas.openxmlformats.org/officeDocument/2006/customXml" ds:itemID="{4A0348BE-F458-4D92-8905-AB4F6CB36C7D}">
   <ds:schemaRefs>
     <ds:schemaRef ds:uri="http://schemas.openxmlformats.org/officeDocument/2006/bibliography"/>
   </ds:schemaRefs>

</xml_diff>

<commit_message>
maj documents.pdf (classDiagram) + modif des classes autour de boisson
</commit_message>
<xml_diff>
--- a/Library/documents.docx
+++ b/Library/documents.docx
@@ -1,6 +1,6 @@
 
 <file path=word/document.xml><?xml version="1.0" encoding="utf-8"?>
-<w:document xmlns:wpc="http://schemas.microsoft.com/office/word/2010/wordprocessingCanvas" xmlns:mc="http://schemas.openxmlformats.org/markup-compatibility/2006" xmlns:o="urn:schemas-microsoft-com:office:office" xmlns:r="http://schemas.openxmlformats.org/officeDocument/2006/relationships" xmlns:m="http://schemas.openxmlformats.org/officeDocument/2006/math" xmlns:v="urn:schemas-microsoft-com:vml" xmlns:wp14="http://schemas.microsoft.com/office/word/2010/wordprocessingDrawing" xmlns:wp="http://schemas.openxmlformats.org/drawingml/2006/wordprocessingDrawing" xmlns:w10="urn:schemas-microsoft-com:office:word" xmlns:w="http://schemas.openxmlformats.org/wordprocessingml/2006/main" xmlns:w14="http://schemas.microsoft.com/office/word/2010/wordml" xmlns:w15="http://schemas.microsoft.com/office/word/2012/wordml" xmlns:wpg="http://schemas.microsoft.com/office/word/2010/wordprocessingGroup" xmlns:wpi="http://schemas.microsoft.com/office/word/2010/wordprocessingInk" xmlns:wne="http://schemas.microsoft.com/office/word/2006/wordml" xmlns:wps="http://schemas.microsoft.com/office/word/2010/wordprocessingShape" mc:Ignorable="w14 w15 wp14">
+<w:document xmlns:ve="http://schemas.openxmlformats.org/markup-compatibility/2006" xmlns:o="urn:schemas-microsoft-com:office:office" xmlns:r="http://schemas.openxmlformats.org/officeDocument/2006/relationships" xmlns:m="http://schemas.openxmlformats.org/officeDocument/2006/math" xmlns:v="urn:schemas-microsoft-com:vml" xmlns:wp="http://schemas.openxmlformats.org/drawingml/2006/wordprocessingDrawing" xmlns:w10="urn:schemas-microsoft-com:office:word" xmlns:w="http://schemas.openxmlformats.org/wordprocessingml/2006/main" xmlns:wne="http://schemas.microsoft.com/office/word/2006/wordml">
   <w:body>
     <w:p>
       <w:pPr>
@@ -364,21 +364,7 @@
           <w:rFonts w:ascii="Calibri" w:hAnsi="Calibri" w:cs="Calibri"/>
         </w:rPr>
         <w:tab/>
-        <w:t xml:space="preserve">Pour que les personnes puissent accéder à cette application il faut qu'elles possèdent un compte. Ce dernier permet à l’utilisateur de donner un avis personnel sur un bar en lui donnant une note et un commentaire s’il le </w:t>
-      </w:r>
-      <w:proofErr w:type="gramStart"/>
-      <w:r>
-        <w:rPr>
-          <w:rFonts w:ascii="Calibri" w:hAnsi="Calibri" w:cs="Calibri"/>
-        </w:rPr>
-        <w:t>souhaite</w:t>
-      </w:r>
-      <w:proofErr w:type="gramEnd"/>
-      <w:r>
-        <w:rPr>
-          <w:rFonts w:ascii="Calibri" w:hAnsi="Calibri" w:cs="Calibri"/>
-        </w:rPr>
-        <w:t xml:space="preserve">. Cette note servira pour la notation générale du bar. En effet, comme il est dit plus haut lorsque les informations du bar s’afficheront, une note sera présente. Cette dernière sera ainsi constituée de toutes les notes attribuées par les différents comptes. Il a aussi fallu réfléchir tout autour de ce compte, des caractéristiques qui seront obligatoires, celles qui ne le seront pas, comment modifier son profil, comment donner son avis et poster des </w:t>
+        <w:t xml:space="preserve">Pour que les personnes puissent accéder à cette application il faut qu'elles possèdent un compte. Ce dernier permet à l’utilisateur de donner un avis personnel sur un bar en lui donnant une note et un commentaire s’il le souhaite. Cette note servira pour la notation générale du bar. En effet, comme il est dit plus haut lorsque les informations du bar s’afficheront, une note sera présente. Cette dernière sera ainsi constituée de toutes les notes attribuées par les différents comptes. Il a aussi fallu réfléchir tout autour de ce compte, des caractéristiques qui seront obligatoires, celles qui ne le seront pas, comment modifier son profil, comment donner son avis et poster des </w:t>
       </w:r>
       <w:r>
         <w:rPr>
@@ -515,11 +501,11 @@
           <w:insideH w:val="none" w:sz="0" w:space="0" w:color="auto"/>
           <w:insideV w:val="none" w:sz="0" w:space="0" w:color="auto"/>
         </w:tblBorders>
-        <w:tblLook w:val="04A0" w:firstRow="1" w:lastRow="0" w:firstColumn="1" w:lastColumn="0" w:noHBand="0" w:noVBand="1"/>
+        <w:tblLook w:val="04A0"/>
       </w:tblPr>
       <w:tblGrid>
-        <w:gridCol w:w="5885"/>
-        <w:gridCol w:w="4797"/>
+        <w:gridCol w:w="5886"/>
+        <w:gridCol w:w="4796"/>
       </w:tblGrid>
       <w:tr>
         <w:trPr>
@@ -561,7 +547,7 @@
                           <a:blip r:embed="rId7" cstate="print">
                             <a:extLst>
                               <a:ext uri="{28A0092B-C50C-407E-A947-70E740481C1C}">
-                                <a14:useLocalDpi xmlns:a14="http://schemas.microsoft.com/office/drawing/2010/main" val="0"/>
+                                <a14:useLocalDpi xmlns:a14="http://schemas.microsoft.com/office/drawing/2010/main" xmlns:wps="http://schemas.microsoft.com/office/word/2010/wordprocessingShape" xmlns:wpi="http://schemas.microsoft.com/office/word/2010/wordprocessingInk" xmlns:wpg="http://schemas.microsoft.com/office/word/2010/wordprocessingGroup" xmlns:w15="http://schemas.microsoft.com/office/word/2012/wordml" xmlns:w14="http://schemas.microsoft.com/office/word/2010/wordml" xmlns:w="http://schemas.openxmlformats.org/wordprocessingml/2006/main" xmlns:w10="urn:schemas-microsoft-com:office:word" xmlns:wp14="http://schemas.microsoft.com/office/word/2010/wordprocessingDrawing" xmlns:v="urn:schemas-microsoft-com:vml" xmlns:o="urn:schemas-microsoft-com:office:office" xmlns:mc="http://schemas.openxmlformats.org/markup-compatibility/2006" xmlns:wpc="http://schemas.microsoft.com/office/word/2010/wordprocessingCanvas" xmlns="" val="0"/>
                               </a:ext>
                             </a:extLst>
                           </a:blip>
@@ -622,7 +608,7 @@
                 <w:bottom w:w="113" w:type="dxa"/>
                 <w:right w:w="0" w:type="dxa"/>
               </w:tblCellMar>
-              <w:tblLook w:val="04A0" w:firstRow="1" w:lastRow="0" w:firstColumn="1" w:lastColumn="0" w:noHBand="0" w:noVBand="1"/>
+              <w:tblLook w:val="04A0"/>
             </w:tblPr>
             <w:tblGrid>
               <w:gridCol w:w="3265"/>
@@ -823,7 +809,7 @@
                           <a:blip r:embed="rId9" cstate="print">
                             <a:extLst>
                               <a:ext uri="{28A0092B-C50C-407E-A947-70E740481C1C}">
-                                <a14:useLocalDpi xmlns:a14="http://schemas.microsoft.com/office/drawing/2010/main" val="0"/>
+                                <a14:useLocalDpi xmlns:a14="http://schemas.microsoft.com/office/drawing/2010/main" xmlns:wps="http://schemas.microsoft.com/office/word/2010/wordprocessingShape" xmlns:wpi="http://schemas.microsoft.com/office/word/2010/wordprocessingInk" xmlns:wpg="http://schemas.microsoft.com/office/word/2010/wordprocessingGroup" xmlns:w15="http://schemas.microsoft.com/office/word/2012/wordml" xmlns:w14="http://schemas.microsoft.com/office/word/2010/wordml" xmlns:w="http://schemas.openxmlformats.org/wordprocessingml/2006/main" xmlns:w10="urn:schemas-microsoft-com:office:word" xmlns:wp14="http://schemas.microsoft.com/office/word/2010/wordprocessingDrawing" xmlns:v="urn:schemas-microsoft-com:vml" xmlns:o="urn:schemas-microsoft-com:office:office" xmlns:mc="http://schemas.openxmlformats.org/markup-compatibility/2006" xmlns:wpc="http://schemas.microsoft.com/office/word/2010/wordprocessingCanvas" xmlns="" val="0"/>
                               </a:ext>
                             </a:extLst>
                           </a:blip>
@@ -1007,7 +993,7 @@
                           <a:blip r:embed="rId10" cstate="print">
                             <a:extLst>
                               <a:ext uri="{28A0092B-C50C-407E-A947-70E740481C1C}">
-                                <a14:useLocalDpi xmlns:a14="http://schemas.microsoft.com/office/drawing/2010/main" val="0"/>
+                                <a14:useLocalDpi xmlns:a14="http://schemas.microsoft.com/office/drawing/2010/main" xmlns:wps="http://schemas.microsoft.com/office/word/2010/wordprocessingShape" xmlns:wpi="http://schemas.microsoft.com/office/word/2010/wordprocessingInk" xmlns:wpg="http://schemas.microsoft.com/office/word/2010/wordprocessingGroup" xmlns:w15="http://schemas.microsoft.com/office/word/2012/wordml" xmlns:w14="http://schemas.microsoft.com/office/word/2010/wordml" xmlns:w="http://schemas.openxmlformats.org/wordprocessingml/2006/main" xmlns:w10="urn:schemas-microsoft-com:office:word" xmlns:wp14="http://schemas.microsoft.com/office/word/2010/wordprocessingDrawing" xmlns:v="urn:schemas-microsoft-com:vml" xmlns:o="urn:schemas-microsoft-com:office:office" xmlns:mc="http://schemas.openxmlformats.org/markup-compatibility/2006" xmlns:wpc="http://schemas.microsoft.com/office/word/2010/wordprocessingCanvas" xmlns="" val="0"/>
                               </a:ext>
                             </a:extLst>
                           </a:blip>
@@ -1188,7 +1174,7 @@
                           <a:blip r:embed="rId11" cstate="print">
                             <a:extLst>
                               <a:ext uri="{28A0092B-C50C-407E-A947-70E740481C1C}">
-                                <a14:useLocalDpi xmlns:a14="http://schemas.microsoft.com/office/drawing/2010/main" val="0"/>
+                                <a14:useLocalDpi xmlns:a14="http://schemas.microsoft.com/office/drawing/2010/main" xmlns:wps="http://schemas.microsoft.com/office/word/2010/wordprocessingShape" xmlns:wpi="http://schemas.microsoft.com/office/word/2010/wordprocessingInk" xmlns:wpg="http://schemas.microsoft.com/office/word/2010/wordprocessingGroup" xmlns:w15="http://schemas.microsoft.com/office/word/2012/wordml" xmlns:w14="http://schemas.microsoft.com/office/word/2010/wordml" xmlns:w="http://schemas.openxmlformats.org/wordprocessingml/2006/main" xmlns:w10="urn:schemas-microsoft-com:office:word" xmlns:wp14="http://schemas.microsoft.com/office/word/2010/wordprocessingDrawing" xmlns:v="urn:schemas-microsoft-com:vml" xmlns:o="urn:schemas-microsoft-com:office:office" xmlns:mc="http://schemas.openxmlformats.org/markup-compatibility/2006" xmlns:wpc="http://schemas.microsoft.com/office/word/2010/wordprocessingCanvas" xmlns="" val="0"/>
                               </a:ext>
                             </a:extLst>
                           </a:blip>
@@ -1461,7 +1447,7 @@
                           <a:blip r:embed="rId12" cstate="print">
                             <a:extLst>
                               <a:ext uri="{28A0092B-C50C-407E-A947-70E740481C1C}">
-                                <a14:useLocalDpi xmlns:a14="http://schemas.microsoft.com/office/drawing/2010/main" val="0"/>
+                                <a14:useLocalDpi xmlns:a14="http://schemas.microsoft.com/office/drawing/2010/main" xmlns:wps="http://schemas.microsoft.com/office/word/2010/wordprocessingShape" xmlns:wpi="http://schemas.microsoft.com/office/word/2010/wordprocessingInk" xmlns:wpg="http://schemas.microsoft.com/office/word/2010/wordprocessingGroup" xmlns:w15="http://schemas.microsoft.com/office/word/2012/wordml" xmlns:w14="http://schemas.microsoft.com/office/word/2010/wordml" xmlns:w="http://schemas.openxmlformats.org/wordprocessingml/2006/main" xmlns:w10="urn:schemas-microsoft-com:office:word" xmlns:wp14="http://schemas.microsoft.com/office/word/2010/wordprocessingDrawing" xmlns:v="urn:schemas-microsoft-com:vml" xmlns:o="urn:schemas-microsoft-com:office:office" xmlns:mc="http://schemas.openxmlformats.org/markup-compatibility/2006" xmlns:wpc="http://schemas.microsoft.com/office/word/2010/wordprocessingCanvas" xmlns="" val="0"/>
                               </a:ext>
                             </a:extLst>
                           </a:blip>
@@ -1602,7 +1588,7 @@
                           <a:blip r:embed="rId13" cstate="print">
                             <a:extLst>
                               <a:ext uri="{28A0092B-C50C-407E-A947-70E740481C1C}">
-                                <a14:useLocalDpi xmlns:a14="http://schemas.microsoft.com/office/drawing/2010/main" val="0"/>
+                                <a14:useLocalDpi xmlns:a14="http://schemas.microsoft.com/office/drawing/2010/main" xmlns:wps="http://schemas.microsoft.com/office/word/2010/wordprocessingShape" xmlns:wpi="http://schemas.microsoft.com/office/word/2010/wordprocessingInk" xmlns:wpg="http://schemas.microsoft.com/office/word/2010/wordprocessingGroup" xmlns:w15="http://schemas.microsoft.com/office/word/2012/wordml" xmlns:w14="http://schemas.microsoft.com/office/word/2010/wordml" xmlns:w="http://schemas.openxmlformats.org/wordprocessingml/2006/main" xmlns:w10="urn:schemas-microsoft-com:office:word" xmlns:wp14="http://schemas.microsoft.com/office/word/2010/wordprocessingDrawing" xmlns:v="urn:schemas-microsoft-com:vml" xmlns:o="urn:schemas-microsoft-com:office:office" xmlns:mc="http://schemas.openxmlformats.org/markup-compatibility/2006" xmlns:wpc="http://schemas.microsoft.com/office/word/2010/wordprocessingCanvas" xmlns="" val="0"/>
                               </a:ext>
                             </a:extLst>
                           </a:blip>
@@ -1692,7 +1678,7 @@
                           <a:blip r:embed="rId14" cstate="print">
                             <a:extLst>
                               <a:ext uri="{28A0092B-C50C-407E-A947-70E740481C1C}">
-                                <a14:useLocalDpi xmlns:a14="http://schemas.microsoft.com/office/drawing/2010/main" val="0"/>
+                                <a14:useLocalDpi xmlns:a14="http://schemas.microsoft.com/office/drawing/2010/main" xmlns:wps="http://schemas.microsoft.com/office/word/2010/wordprocessingShape" xmlns:wpi="http://schemas.microsoft.com/office/word/2010/wordprocessingInk" xmlns:wpg="http://schemas.microsoft.com/office/word/2010/wordprocessingGroup" xmlns:w15="http://schemas.microsoft.com/office/word/2012/wordml" xmlns:w14="http://schemas.microsoft.com/office/word/2010/wordml" xmlns:w="http://schemas.openxmlformats.org/wordprocessingml/2006/main" xmlns:w10="urn:schemas-microsoft-com:office:word" xmlns:wp14="http://schemas.microsoft.com/office/word/2010/wordprocessingDrawing" xmlns:v="urn:schemas-microsoft-com:vml" xmlns:o="urn:schemas-microsoft-com:office:office" xmlns:mc="http://schemas.openxmlformats.org/markup-compatibility/2006" xmlns:wpc="http://schemas.microsoft.com/office/word/2010/wordprocessingCanvas" xmlns="" val="0"/>
                               </a:ext>
                             </a:extLst>
                           </a:blip>
@@ -1824,7 +1810,7 @@
                           <a:blip r:embed="rId15" cstate="print">
                             <a:extLst>
                               <a:ext uri="{28A0092B-C50C-407E-A947-70E740481C1C}">
-                                <a14:useLocalDpi xmlns:a14="http://schemas.microsoft.com/office/drawing/2010/main" val="0"/>
+                                <a14:useLocalDpi xmlns:a14="http://schemas.microsoft.com/office/drawing/2010/main" xmlns:wps="http://schemas.microsoft.com/office/word/2010/wordprocessingShape" xmlns:wpi="http://schemas.microsoft.com/office/word/2010/wordprocessingInk" xmlns:wpg="http://schemas.microsoft.com/office/word/2010/wordprocessingGroup" xmlns:w15="http://schemas.microsoft.com/office/word/2012/wordml" xmlns:w14="http://schemas.microsoft.com/office/word/2010/wordml" xmlns:w="http://schemas.openxmlformats.org/wordprocessingml/2006/main" xmlns:w10="urn:schemas-microsoft-com:office:word" xmlns:wp14="http://schemas.microsoft.com/office/word/2010/wordprocessingDrawing" xmlns:v="urn:schemas-microsoft-com:vml" xmlns:o="urn:schemas-microsoft-com:office:office" xmlns:mc="http://schemas.openxmlformats.org/markup-compatibility/2006" xmlns:wpc="http://schemas.microsoft.com/office/word/2010/wordprocessingCanvas" xmlns="" val="0"/>
                               </a:ext>
                             </a:extLst>
                           </a:blip>
@@ -2067,7 +2053,7 @@
             <v:path o:extrusionok="f" gradientshapeok="t" o:connecttype="rect"/>
             <o:lock v:ext="edit" aspectratio="t"/>
           </v:shapetype>
-          <v:shape id="_x0000_i1025" type="#_x0000_t75" style="width:523.2pt;height:321.6pt">
+          <v:shape id="_x0000_i1025" type="#_x0000_t75" style="width:523.1pt;height:321.25pt">
             <v:imagedata r:id="rId17" o:title="StoryBoard"/>
           </v:shape>
         </w:pict>
@@ -2433,125 +2419,15 @@
         <w:lastRenderedPageBreak/>
         <w:t>Diagramme de classe</w:t>
       </w:r>
-      <w:r>
-        <w:rPr>
-          <w:noProof/>
-          <w:lang w:eastAsia="fr-FR"/>
-        </w:rPr>
-        <w:drawing>
-          <wp:inline distT="0" distB="0" distL="0" distR="0">
-            <wp:extent cx="5753100" cy="4198620"/>
-            <wp:effectExtent l="19050" t="0" r="0" b="0"/>
-            <wp:docPr id="5" name="Image 5" descr="D:\Users\pierr\Downloads\image.jpg"/>
-            <wp:cNvGraphicFramePr>
-              <a:graphicFrameLocks xmlns:a="http://schemas.openxmlformats.org/drawingml/2006/main" noChangeAspect="1"/>
-            </wp:cNvGraphicFramePr>
-            <a:graphic xmlns:a="http://schemas.openxmlformats.org/drawingml/2006/main">
-              <a:graphicData uri="http://schemas.openxmlformats.org/drawingml/2006/picture">
-                <pic:pic xmlns:pic="http://schemas.openxmlformats.org/drawingml/2006/picture">
-                  <pic:nvPicPr>
-                    <pic:cNvPr id="0" name="Picture 5" descr="D:\Users\pierr\Downloads\image.jpg"/>
-                    <pic:cNvPicPr>
-                      <a:picLocks noChangeAspect="1" noChangeArrowheads="1"/>
-                    </pic:cNvPicPr>
-                  </pic:nvPicPr>
-                  <pic:blipFill>
-                    <a:blip r:embed="rId19" cstate="print"/>
-                    <a:srcRect/>
-                    <a:stretch>
-                      <a:fillRect/>
-                    </a:stretch>
-                  </pic:blipFill>
-                  <pic:spPr bwMode="auto">
-                    <a:xfrm>
-                      <a:off x="0" y="0"/>
-                      <a:ext cx="5753100" cy="4198620"/>
-                    </a:xfrm>
-                    <a:prstGeom prst="rect">
-                      <a:avLst/>
-                    </a:prstGeom>
-                    <a:noFill/>
-                    <a:ln w="9525">
-                      <a:noFill/>
-                      <a:miter lim="800000"/>
-                      <a:headEnd/>
-                      <a:tailEnd/>
-                    </a:ln>
-                  </pic:spPr>
-                </pic:pic>
-              </a:graphicData>
-            </a:graphic>
-          </wp:inline>
-        </w:drawing>
-      </w:r>
-    </w:p>
-    <w:p>
-      <w:r>
-        <w:br w:type="page"/>
-      </w:r>
-    </w:p>
-    <w:p>
-      <w:pPr>
-        <w:autoSpaceDE w:val="0"/>
-        <w:autoSpaceDN w:val="0"/>
-        <w:adjustRightInd w:val="0"/>
-        <w:rPr>
-          <w:rFonts w:ascii="Calibri" w:hAnsi="Calibri" w:cs="Calibri"/>
-        </w:rPr>
-      </w:pPr>
-    </w:p>
-    <w:p>
-      <w:pPr>
-        <w:autoSpaceDE w:val="0"/>
-        <w:autoSpaceDN w:val="0"/>
-        <w:adjustRightInd w:val="0"/>
-        <w:rPr>
-          <w:rFonts w:ascii="Calibri" w:hAnsi="Calibri" w:cs="Calibri"/>
-        </w:rPr>
-      </w:pPr>
-      <w:r>
-        <w:rPr>
-          <w:rFonts w:ascii="Calibri" w:hAnsi="Calibri" w:cs="Calibri"/>
-        </w:rPr>
-        <w:t xml:space="preserve">Nous rappelons toutefois que l'abus d'alcool est dangereux pour la santé, pour plus d'information rendez vous sur </w:t>
-      </w:r>
-      <w:hyperlink r:id="rId20" w:history="1">
-        <w:r>
-          <w:rPr>
-            <w:rFonts w:ascii="Calibri" w:hAnsi="Calibri" w:cs="Calibri"/>
-          </w:rPr>
-          <w:t>http://social-sante.gouv.fr/</w:t>
-        </w:r>
-      </w:hyperlink>
-    </w:p>
-    <w:p>
-      <w:pPr>
-        <w:autoSpaceDE w:val="0"/>
-        <w:autoSpaceDN w:val="0"/>
-        <w:adjustRightInd w:val="0"/>
-        <w:rPr>
-          <w:rFonts w:ascii="Calibri" w:hAnsi="Calibri" w:cs="Calibri"/>
-        </w:rPr>
-      </w:pPr>
-      <w:r>
-        <w:rPr>
-          <w:rFonts w:ascii="Calibri" w:hAnsi="Calibri" w:cs="Calibri"/>
-        </w:rPr>
-        <w:t xml:space="preserve">Ceci était un message du gouvernement, pour plus d'informations rendez vous sur </w:t>
-      </w:r>
-      <w:hyperlink r:id="rId21" w:history="1">
-        <w:r>
-          <w:rPr>
-            <w:rFonts w:ascii="Calibri" w:hAnsi="Calibri" w:cs="Calibri"/>
-          </w:rPr>
-          <w:t>http://www.gouvernement.fr/</w:t>
-        </w:r>
-      </w:hyperlink>
-    </w:p>
-    <w:p>
-      <w:pPr>
-        <w:jc w:val="center"/>
-      </w:pPr>
+    </w:p>
+    <w:p>
+      <w:r>
+        <w:pict>
+          <v:shape id="_x0000_i1026" type="#_x0000_t75" style="width:550.35pt;height:736.35pt;mso-position-horizontal:center;mso-position-horizontal-relative:margin;mso-position-vertical:top;mso-position-vertical-relative:margin">
+            <v:imagedata r:id="rId19" o:title="classDiagram"/>
+          </v:shape>
+        </w:pict>
+      </w:r>
     </w:p>
     <w:sectPr>
       <w:pgSz w:w="11906" w:h="16838"/>
@@ -2564,8 +2440,8 @@
 </file>
 
 <file path=word/numbering.xml><?xml version="1.0" encoding="utf-8"?>
-<w:numbering xmlns:wpc="http://schemas.microsoft.com/office/word/2010/wordprocessingCanvas" xmlns:mc="http://schemas.openxmlformats.org/markup-compatibility/2006" xmlns:o="urn:schemas-microsoft-com:office:office" xmlns:r="http://schemas.openxmlformats.org/officeDocument/2006/relationships" xmlns:m="http://schemas.openxmlformats.org/officeDocument/2006/math" xmlns:v="urn:schemas-microsoft-com:vml" xmlns:wp14="http://schemas.microsoft.com/office/word/2010/wordprocessingDrawing" xmlns:wp="http://schemas.openxmlformats.org/drawingml/2006/wordprocessingDrawing" xmlns:w10="urn:schemas-microsoft-com:office:word" xmlns:w="http://schemas.openxmlformats.org/wordprocessingml/2006/main" xmlns:w14="http://schemas.microsoft.com/office/word/2010/wordml" xmlns:w15="http://schemas.microsoft.com/office/word/2012/wordml" xmlns:wpg="http://schemas.microsoft.com/office/word/2010/wordprocessingGroup" xmlns:wpi="http://schemas.microsoft.com/office/word/2010/wordprocessingInk" xmlns:wne="http://schemas.microsoft.com/office/word/2006/wordml" xmlns:wps="http://schemas.microsoft.com/office/word/2010/wordprocessingShape" mc:Ignorable="w14 w15 wp14">
-  <w:abstractNum w:abstractNumId="0" w15:restartNumberingAfterBreak="0">
+<w:numbering xmlns:ve="http://schemas.openxmlformats.org/markup-compatibility/2006" xmlns:o="urn:schemas-microsoft-com:office:office" xmlns:r="http://schemas.openxmlformats.org/officeDocument/2006/relationships" xmlns:m="http://schemas.openxmlformats.org/officeDocument/2006/math" xmlns:v="urn:schemas-microsoft-com:vml" xmlns:wp="http://schemas.openxmlformats.org/drawingml/2006/wordprocessingDrawing" xmlns:w10="urn:schemas-microsoft-com:office:word" xmlns:w="http://schemas.openxmlformats.org/wordprocessingml/2006/main" xmlns:wne="http://schemas.microsoft.com/office/word/2006/wordml">
+  <w:abstractNum w:abstractNumId="0">
     <w:nsid w:val="0A9068DF"/>
     <w:multiLevelType w:val="hybridMultilevel"/>
     <w:tmpl w:val="B05C6236"/>
@@ -2654,7 +2530,7 @@
       </w:pPr>
     </w:lvl>
   </w:abstractNum>
-  <w:abstractNum w:abstractNumId="1" w15:restartNumberingAfterBreak="0">
+  <w:abstractNum w:abstractNumId="1">
     <w:nsid w:val="1C3A1307"/>
     <w:multiLevelType w:val="hybridMultilevel"/>
     <w:tmpl w:val="0A024B90"/>
@@ -2743,7 +2619,7 @@
       </w:pPr>
     </w:lvl>
   </w:abstractNum>
-  <w:abstractNum w:abstractNumId="2" w15:restartNumberingAfterBreak="0">
+  <w:abstractNum w:abstractNumId="2">
     <w:nsid w:val="2DD44AF9"/>
     <w:multiLevelType w:val="hybridMultilevel"/>
     <w:tmpl w:val="EC261144"/>
@@ -2832,7 +2708,7 @@
       </w:pPr>
     </w:lvl>
   </w:abstractNum>
-  <w:abstractNum w:abstractNumId="3" w15:restartNumberingAfterBreak="0">
+  <w:abstractNum w:abstractNumId="3">
     <w:nsid w:val="2E5C2A63"/>
     <w:multiLevelType w:val="hybridMultilevel"/>
     <w:tmpl w:val="E5660CB2"/>
@@ -2921,7 +2797,7 @@
       </w:pPr>
     </w:lvl>
   </w:abstractNum>
-  <w:abstractNum w:abstractNumId="4" w15:restartNumberingAfterBreak="0">
+  <w:abstractNum w:abstractNumId="4">
     <w:nsid w:val="45243E03"/>
     <w:multiLevelType w:val="hybridMultilevel"/>
     <w:tmpl w:val="0CCAFB9E"/>
@@ -3033,7 +2909,7 @@
       </w:rPr>
     </w:lvl>
   </w:abstractNum>
-  <w:abstractNum w:abstractNumId="5" w15:restartNumberingAfterBreak="0">
+  <w:abstractNum w:abstractNumId="5">
     <w:nsid w:val="51656259"/>
     <w:multiLevelType w:val="hybridMultilevel"/>
     <w:tmpl w:val="1F8CC30E"/>
@@ -3122,7 +2998,7 @@
       </w:pPr>
     </w:lvl>
   </w:abstractNum>
-  <w:abstractNum w:abstractNumId="6" w15:restartNumberingAfterBreak="0">
+  <w:abstractNum w:abstractNumId="6">
     <w:nsid w:val="5257233B"/>
     <w:multiLevelType w:val="hybridMultilevel"/>
     <w:tmpl w:val="1086359A"/>
@@ -3234,7 +3110,7 @@
       </w:rPr>
     </w:lvl>
   </w:abstractNum>
-  <w:abstractNum w:abstractNumId="7" w15:restartNumberingAfterBreak="0">
+  <w:abstractNum w:abstractNumId="7">
     <w:nsid w:val="56D15C92"/>
     <w:multiLevelType w:val="hybridMultilevel"/>
     <w:tmpl w:val="5768A734"/>
@@ -3323,7 +3199,7 @@
       </w:pPr>
     </w:lvl>
   </w:abstractNum>
-  <w:abstractNum w:abstractNumId="8" w15:restartNumberingAfterBreak="0">
+  <w:abstractNum w:abstractNumId="8">
     <w:nsid w:val="5A303CE5"/>
     <w:multiLevelType w:val="hybridMultilevel"/>
     <w:tmpl w:val="054C8188"/>
@@ -3412,7 +3288,7 @@
       </w:pPr>
     </w:lvl>
   </w:abstractNum>
-  <w:abstractNum w:abstractNumId="9" w15:restartNumberingAfterBreak="0">
+  <w:abstractNum w:abstractNumId="9">
     <w:nsid w:val="61BC40CB"/>
     <w:multiLevelType w:val="hybridMultilevel"/>
     <w:tmpl w:val="249AAF4A"/>
@@ -3501,7 +3377,7 @@
       </w:pPr>
     </w:lvl>
   </w:abstractNum>
-  <w:abstractNum w:abstractNumId="10" w15:restartNumberingAfterBreak="0">
+  <w:abstractNum w:abstractNumId="10">
     <w:nsid w:val="742756AF"/>
     <w:multiLevelType w:val="hybridMultilevel"/>
     <w:tmpl w:val="2C842EB0"/>
@@ -3590,7 +3466,7 @@
       </w:pPr>
     </w:lvl>
   </w:abstractNum>
-  <w:abstractNum w:abstractNumId="11" w15:restartNumberingAfterBreak="0">
+  <w:abstractNum w:abstractNumId="11">
     <w:nsid w:val="7BD3229D"/>
     <w:multiLevelType w:val="hybridMultilevel"/>
     <w:tmpl w:val="F5DC896E"/>
@@ -3679,7 +3555,7 @@
       </w:pPr>
     </w:lvl>
   </w:abstractNum>
-  <w:abstractNum w:abstractNumId="12" w15:restartNumberingAfterBreak="0">
+  <w:abstractNum w:abstractNumId="12">
     <w:nsid w:val="7CE3690F"/>
     <w:multiLevelType w:val="hybridMultilevel"/>
     <w:tmpl w:val="9AECC6CA"/>
@@ -3811,7 +3687,7 @@
 </file>
 
 <file path=word/styles.xml><?xml version="1.0" encoding="utf-8"?>
-<w:styles xmlns:mc="http://schemas.openxmlformats.org/markup-compatibility/2006" xmlns:r="http://schemas.openxmlformats.org/officeDocument/2006/relationships" xmlns:w="http://schemas.openxmlformats.org/wordprocessingml/2006/main" xmlns:w14="http://schemas.microsoft.com/office/word/2010/wordml" xmlns:w15="http://schemas.microsoft.com/office/word/2012/wordml" mc:Ignorable="w14 w15">
+<w:styles xmlns:r="http://schemas.openxmlformats.org/officeDocument/2006/relationships" xmlns:w="http://schemas.openxmlformats.org/wordprocessingml/2006/main">
   <w:docDefaults>
     <w:rPrDefault>
       <w:rPr>
@@ -3827,378 +3703,144 @@
       </w:pPr>
     </w:pPrDefault>
   </w:docDefaults>
-  <w:latentStyles w:defLockedState="0" w:defUIPriority="99" w:defSemiHidden="0" w:defUnhideWhenUsed="0" w:defQFormat="0" w:count="371">
-    <w:lsdException w:name="Normal" w:uiPriority="0" w:qFormat="1"/>
-    <w:lsdException w:name="heading 1" w:uiPriority="9" w:qFormat="1"/>
-    <w:lsdException w:name="heading 2" w:semiHidden="1" w:uiPriority="9" w:unhideWhenUsed="1" w:qFormat="1"/>
-    <w:lsdException w:name="heading 3" w:semiHidden="1" w:uiPriority="9" w:unhideWhenUsed="1" w:qFormat="1"/>
-    <w:lsdException w:name="heading 4" w:semiHidden="1" w:uiPriority="9" w:unhideWhenUsed="1" w:qFormat="1"/>
-    <w:lsdException w:name="heading 5" w:semiHidden="1" w:uiPriority="9" w:unhideWhenUsed="1" w:qFormat="1"/>
-    <w:lsdException w:name="heading 6" w:semiHidden="1" w:uiPriority="9" w:unhideWhenUsed="1" w:qFormat="1"/>
-    <w:lsdException w:name="heading 7" w:semiHidden="1" w:uiPriority="9" w:unhideWhenUsed="1" w:qFormat="1"/>
-    <w:lsdException w:name="heading 8" w:semiHidden="1" w:uiPriority="9" w:unhideWhenUsed="1" w:qFormat="1"/>
-    <w:lsdException w:name="heading 9" w:semiHidden="1" w:uiPriority="9" w:unhideWhenUsed="1" w:qFormat="1"/>
-    <w:lsdException w:name="index 1" w:semiHidden="1" w:unhideWhenUsed="1"/>
-    <w:lsdException w:name="index 2" w:semiHidden="1" w:unhideWhenUsed="1"/>
-    <w:lsdException w:name="index 3" w:semiHidden="1" w:unhideWhenUsed="1"/>
-    <w:lsdException w:name="index 4" w:semiHidden="1" w:unhideWhenUsed="1"/>
-    <w:lsdException w:name="index 5" w:semiHidden="1" w:unhideWhenUsed="1"/>
-    <w:lsdException w:name="index 6" w:semiHidden="1" w:unhideWhenUsed="1"/>
-    <w:lsdException w:name="index 7" w:semiHidden="1" w:unhideWhenUsed="1"/>
-    <w:lsdException w:name="index 8" w:semiHidden="1" w:unhideWhenUsed="1"/>
-    <w:lsdException w:name="index 9" w:semiHidden="1" w:unhideWhenUsed="1"/>
-    <w:lsdException w:name="toc 1" w:semiHidden="1" w:uiPriority="39" w:unhideWhenUsed="1"/>
-    <w:lsdException w:name="toc 2" w:semiHidden="1" w:uiPriority="39" w:unhideWhenUsed="1"/>
-    <w:lsdException w:name="toc 3" w:semiHidden="1" w:uiPriority="39" w:unhideWhenUsed="1"/>
-    <w:lsdException w:name="toc 4" w:semiHidden="1" w:uiPriority="39" w:unhideWhenUsed="1"/>
-    <w:lsdException w:name="toc 5" w:semiHidden="1" w:uiPriority="39" w:unhideWhenUsed="1"/>
-    <w:lsdException w:name="toc 6" w:semiHidden="1" w:uiPriority="39" w:unhideWhenUsed="1"/>
-    <w:lsdException w:name="toc 7" w:semiHidden="1" w:uiPriority="39" w:unhideWhenUsed="1"/>
-    <w:lsdException w:name="toc 8" w:semiHidden="1" w:uiPriority="39" w:unhideWhenUsed="1"/>
-    <w:lsdException w:name="toc 9" w:semiHidden="1" w:uiPriority="39" w:unhideWhenUsed="1"/>
-    <w:lsdException w:name="Normal Indent" w:semiHidden="1" w:unhideWhenUsed="1"/>
-    <w:lsdException w:name="footnote text" w:semiHidden="1" w:unhideWhenUsed="1"/>
-    <w:lsdException w:name="annotation text" w:semiHidden="1" w:unhideWhenUsed="1"/>
-    <w:lsdException w:name="header" w:semiHidden="1" w:unhideWhenUsed="1"/>
-    <w:lsdException w:name="footer" w:semiHidden="1" w:unhideWhenUsed="1"/>
-    <w:lsdException w:name="index heading" w:semiHidden="1" w:unhideWhenUsed="1"/>
-    <w:lsdException w:name="caption" w:semiHidden="1" w:uiPriority="35" w:unhideWhenUsed="1" w:qFormat="1"/>
-    <w:lsdException w:name="table of figures" w:semiHidden="1" w:unhideWhenUsed="1"/>
-    <w:lsdException w:name="envelope address" w:semiHidden="1" w:unhideWhenUsed="1"/>
-    <w:lsdException w:name="envelope return" w:semiHidden="1" w:unhideWhenUsed="1"/>
-    <w:lsdException w:name="footnote reference" w:semiHidden="1" w:unhideWhenUsed="1"/>
-    <w:lsdException w:name="annotation reference" w:semiHidden="1" w:unhideWhenUsed="1"/>
-    <w:lsdException w:name="line number" w:semiHidden="1" w:unhideWhenUsed="1"/>
-    <w:lsdException w:name="page number" w:semiHidden="1" w:unhideWhenUsed="1"/>
-    <w:lsdException w:name="endnote reference" w:semiHidden="1" w:unhideWhenUsed="1"/>
-    <w:lsdException w:name="endnote text" w:semiHidden="1" w:unhideWhenUsed="1"/>
-    <w:lsdException w:name="table of authorities" w:semiHidden="1" w:unhideWhenUsed="1"/>
-    <w:lsdException w:name="macro" w:semiHidden="1" w:unhideWhenUsed="1"/>
-    <w:lsdException w:name="toa heading" w:semiHidden="1" w:unhideWhenUsed="1"/>
-    <w:lsdException w:name="List" w:semiHidden="1" w:unhideWhenUsed="1"/>
-    <w:lsdException w:name="List Bullet" w:semiHidden="1" w:unhideWhenUsed="1"/>
-    <w:lsdException w:name="List Number" w:semiHidden="1" w:unhideWhenUsed="1"/>
-    <w:lsdException w:name="List 2" w:semiHidden="1" w:unhideWhenUsed="1"/>
-    <w:lsdException w:name="List 3" w:semiHidden="1" w:unhideWhenUsed="1"/>
-    <w:lsdException w:name="List 4" w:semiHidden="1" w:unhideWhenUsed="1"/>
-    <w:lsdException w:name="List 5" w:semiHidden="1" w:unhideWhenUsed="1"/>
-    <w:lsdException w:name="List Bullet 2" w:semiHidden="1" w:unhideWhenUsed="1"/>
-    <w:lsdException w:name="List Bullet 3" w:semiHidden="1" w:unhideWhenUsed="1"/>
-    <w:lsdException w:name="List Bullet 4" w:semiHidden="1" w:unhideWhenUsed="1"/>
-    <w:lsdException w:name="List Bullet 5" w:semiHidden="1" w:unhideWhenUsed="1"/>
-    <w:lsdException w:name="List Number 2" w:semiHidden="1" w:unhideWhenUsed="1"/>
-    <w:lsdException w:name="List Number 3" w:semiHidden="1" w:unhideWhenUsed="1"/>
-    <w:lsdException w:name="List Number 4" w:semiHidden="1" w:unhideWhenUsed="1"/>
-    <w:lsdException w:name="List Number 5" w:semiHidden="1" w:unhideWhenUsed="1"/>
-    <w:lsdException w:name="Title" w:uiPriority="10" w:qFormat="1"/>
-    <w:lsdException w:name="Closing" w:semiHidden="1" w:unhideWhenUsed="1"/>
-    <w:lsdException w:name="Signature" w:semiHidden="1" w:unhideWhenUsed="1"/>
-    <w:lsdException w:name="Default Paragraph Font" w:semiHidden="1" w:uiPriority="1" w:unhideWhenUsed="1"/>
-    <w:lsdException w:name="Body Text" w:semiHidden="1" w:unhideWhenUsed="1"/>
-    <w:lsdException w:name="Body Text Indent" w:semiHidden="1" w:unhideWhenUsed="1"/>
-    <w:lsdException w:name="List Continue" w:semiHidden="1" w:unhideWhenUsed="1"/>
-    <w:lsdException w:name="List Continue 2" w:semiHidden="1" w:unhideWhenUsed="1"/>
-    <w:lsdException w:name="List Continue 3" w:semiHidden="1" w:unhideWhenUsed="1"/>
-    <w:lsdException w:name="List Continue 4" w:semiHidden="1" w:unhideWhenUsed="1"/>
-    <w:lsdException w:name="List Continue 5" w:semiHidden="1" w:unhideWhenUsed="1"/>
-    <w:lsdException w:name="Message Header" w:semiHidden="1" w:unhideWhenUsed="1"/>
-    <w:lsdException w:name="Subtitle" w:uiPriority="11" w:qFormat="1"/>
-    <w:lsdException w:name="Salutation" w:semiHidden="1" w:unhideWhenUsed="1"/>
-    <w:lsdException w:name="Date" w:semiHidden="1" w:unhideWhenUsed="1"/>
-    <w:lsdException w:name="Body Text First Indent" w:semiHidden="1" w:unhideWhenUsed="1"/>
-    <w:lsdException w:name="Body Text First Indent 2" w:semiHidden="1" w:unhideWhenUsed="1"/>
-    <w:lsdException w:name="Note Heading" w:semiHidden="1" w:unhideWhenUsed="1"/>
-    <w:lsdException w:name="Body Text 2" w:semiHidden="1" w:unhideWhenUsed="1"/>
-    <w:lsdException w:name="Body Text 3" w:semiHidden="1" w:unhideWhenUsed="1"/>
-    <w:lsdException w:name="Body Text Indent 2" w:semiHidden="1" w:unhideWhenUsed="1"/>
-    <w:lsdException w:name="Body Text Indent 3" w:semiHidden="1" w:unhideWhenUsed="1"/>
-    <w:lsdException w:name="Block Text" w:semiHidden="1" w:unhideWhenUsed="1"/>
-    <w:lsdException w:name="Hyperlink" w:semiHidden="1" w:unhideWhenUsed="1"/>
-    <w:lsdException w:name="FollowedHyperlink" w:semiHidden="1" w:unhideWhenUsed="1"/>
-    <w:lsdException w:name="Strong" w:uiPriority="22" w:qFormat="1"/>
-    <w:lsdException w:name="Emphasis" w:uiPriority="20" w:qFormat="1"/>
-    <w:lsdException w:name="Document Map" w:semiHidden="1" w:unhideWhenUsed="1"/>
-    <w:lsdException w:name="Plain Text" w:semiHidden="1" w:unhideWhenUsed="1"/>
-    <w:lsdException w:name="E-mail Signature" w:semiHidden="1" w:unhideWhenUsed="1"/>
-    <w:lsdException w:name="HTML Top of Form" w:semiHidden="1" w:unhideWhenUsed="1"/>
-    <w:lsdException w:name="HTML Bottom of Form" w:semiHidden="1" w:unhideWhenUsed="1"/>
-    <w:lsdException w:name="Normal (Web)" w:semiHidden="1" w:unhideWhenUsed="1"/>
-    <w:lsdException w:name="HTML Acronym" w:semiHidden="1" w:unhideWhenUsed="1"/>
-    <w:lsdException w:name="HTML Address" w:semiHidden="1" w:unhideWhenUsed="1"/>
-    <w:lsdException w:name="HTML Cite" w:semiHidden="1" w:unhideWhenUsed="1"/>
-    <w:lsdException w:name="HTML Code" w:semiHidden="1" w:unhideWhenUsed="1"/>
-    <w:lsdException w:name="HTML Definition" w:semiHidden="1" w:unhideWhenUsed="1"/>
-    <w:lsdException w:name="HTML Keyboard" w:semiHidden="1" w:unhideWhenUsed="1"/>
-    <w:lsdException w:name="HTML Preformatted" w:semiHidden="1" w:unhideWhenUsed="1"/>
-    <w:lsdException w:name="HTML Sample" w:semiHidden="1" w:unhideWhenUsed="1"/>
-    <w:lsdException w:name="HTML Typewriter" w:semiHidden="1" w:unhideWhenUsed="1"/>
-    <w:lsdException w:name="HTML Variable" w:semiHidden="1" w:unhideWhenUsed="1"/>
-    <w:lsdException w:name="Normal Table" w:semiHidden="1" w:unhideWhenUsed="1"/>
-    <w:lsdException w:name="annotation subject" w:semiHidden="1" w:unhideWhenUsed="1"/>
-    <w:lsdException w:name="No List" w:semiHidden="1" w:unhideWhenUsed="1"/>
-    <w:lsdException w:name="Outline List 1" w:semiHidden="1" w:unhideWhenUsed="1"/>
-    <w:lsdException w:name="Outline List 2" w:semiHidden="1" w:unhideWhenUsed="1"/>
-    <w:lsdException w:name="Outline List 3" w:semiHidden="1" w:unhideWhenUsed="1"/>
-    <w:lsdException w:name="Table Simple 1" w:semiHidden="1" w:unhideWhenUsed="1"/>
-    <w:lsdException w:name="Table Simple 2" w:semiHidden="1" w:unhideWhenUsed="1"/>
-    <w:lsdException w:name="Table Simple 3" w:semiHidden="1" w:unhideWhenUsed="1"/>
-    <w:lsdException w:name="Table Classic 1" w:semiHidden="1" w:unhideWhenUsed="1"/>
-    <w:lsdException w:name="Table Classic 2" w:semiHidden="1" w:unhideWhenUsed="1"/>
-    <w:lsdException w:name="Table Classic 3" w:semiHidden="1" w:unhideWhenUsed="1"/>
-    <w:lsdException w:name="Table Classic 4" w:semiHidden="1" w:unhideWhenUsed="1"/>
-    <w:lsdException w:name="Table Colorful 1" w:semiHidden="1" w:unhideWhenUsed="1"/>
-    <w:lsdException w:name="Table Colorful 2" w:semiHidden="1" w:unhideWhenUsed="1"/>
-    <w:lsdException w:name="Table Colorful 3" w:semiHidden="1" w:unhideWhenUsed="1"/>
-    <w:lsdException w:name="Table Columns 1" w:semiHidden="1" w:unhideWhenUsed="1"/>
-    <w:lsdException w:name="Table Columns 2" w:semiHidden="1" w:unhideWhenUsed="1"/>
-    <w:lsdException w:name="Table Columns 3" w:semiHidden="1" w:unhideWhenUsed="1"/>
-    <w:lsdException w:name="Table Columns 4" w:semiHidden="1" w:unhideWhenUsed="1"/>
-    <w:lsdException w:name="Table Columns 5" w:semiHidden="1" w:unhideWhenUsed="1"/>
-    <w:lsdException w:name="Table Grid 1" w:semiHidden="1" w:unhideWhenUsed="1"/>
-    <w:lsdException w:name="Table Grid 2" w:semiHidden="1" w:unhideWhenUsed="1"/>
-    <w:lsdException w:name="Table Grid 3" w:semiHidden="1" w:unhideWhenUsed="1"/>
-    <w:lsdException w:name="Table Grid 4" w:semiHidden="1" w:unhideWhenUsed="1"/>
-    <w:lsdException w:name="Table Grid 5" w:semiHidden="1" w:unhideWhenUsed="1"/>
-    <w:lsdException w:name="Table Grid 6" w:semiHidden="1" w:unhideWhenUsed="1"/>
-    <w:lsdException w:name="Table Grid 7" w:semiHidden="1" w:unhideWhenUsed="1"/>
-    <w:lsdException w:name="Table Grid 8" w:semiHidden="1" w:unhideWhenUsed="1"/>
-    <w:lsdException w:name="Table List 1" w:semiHidden="1" w:unhideWhenUsed="1"/>
-    <w:lsdException w:name="Table List 2" w:semiHidden="1" w:unhideWhenUsed="1"/>
-    <w:lsdException w:name="Table List 3" w:semiHidden="1" w:unhideWhenUsed="1"/>
-    <w:lsdException w:name="Table List 4" w:semiHidden="1" w:unhideWhenUsed="1"/>
-    <w:lsdException w:name="Table List 5" w:semiHidden="1" w:unhideWhenUsed="1"/>
-    <w:lsdException w:name="Table List 6" w:semiHidden="1" w:unhideWhenUsed="1"/>
-    <w:lsdException w:name="Table List 7" w:semiHidden="1" w:unhideWhenUsed="1"/>
-    <w:lsdException w:name="Table List 8" w:semiHidden="1" w:unhideWhenUsed="1"/>
-    <w:lsdException w:name="Table 3D effects 1" w:semiHidden="1" w:unhideWhenUsed="1"/>
-    <w:lsdException w:name="Table 3D effects 2" w:semiHidden="1" w:unhideWhenUsed="1"/>
-    <w:lsdException w:name="Table 3D effects 3" w:semiHidden="1" w:unhideWhenUsed="1"/>
-    <w:lsdException w:name="Table Contemporary" w:semiHidden="1" w:unhideWhenUsed="1"/>
-    <w:lsdException w:name="Table Elegant" w:semiHidden="1" w:unhideWhenUsed="1"/>
-    <w:lsdException w:name="Table Professional" w:semiHidden="1" w:unhideWhenUsed="1"/>
-    <w:lsdException w:name="Table Subtle 1" w:semiHidden="1" w:unhideWhenUsed="1"/>
-    <w:lsdException w:name="Table Subtle 2" w:semiHidden="1" w:unhideWhenUsed="1"/>
-    <w:lsdException w:name="Table Web 1" w:semiHidden="1" w:unhideWhenUsed="1"/>
-    <w:lsdException w:name="Table Web 2" w:semiHidden="1" w:unhideWhenUsed="1"/>
-    <w:lsdException w:name="Table Web 3" w:semiHidden="1" w:unhideWhenUsed="1"/>
-    <w:lsdException w:name="Balloon Text" w:semiHidden="1" w:unhideWhenUsed="1"/>
-    <w:lsdException w:name="Table Grid" w:uiPriority="59"/>
-    <w:lsdException w:name="Table Theme" w:semiHidden="1" w:unhideWhenUsed="1"/>
-    <w:lsdException w:name="Placeholder Text" w:semiHidden="1"/>
-    <w:lsdException w:name="No Spacing" w:uiPriority="1" w:qFormat="1"/>
-    <w:lsdException w:name="Light Shading" w:uiPriority="60"/>
-    <w:lsdException w:name="Light List" w:uiPriority="61"/>
-    <w:lsdException w:name="Light Grid" w:uiPriority="62"/>
-    <w:lsdException w:name="Medium Shading 1" w:uiPriority="63"/>
-    <w:lsdException w:name="Medium Shading 2" w:uiPriority="64"/>
-    <w:lsdException w:name="Medium List 1" w:uiPriority="65"/>
-    <w:lsdException w:name="Medium List 2" w:uiPriority="66"/>
-    <w:lsdException w:name="Medium Grid 1" w:uiPriority="67"/>
-    <w:lsdException w:name="Medium Grid 2" w:uiPriority="68"/>
-    <w:lsdException w:name="Medium Grid 3" w:uiPriority="69"/>
-    <w:lsdException w:name="Dark List" w:uiPriority="70"/>
-    <w:lsdException w:name="Colorful Shading" w:uiPriority="71"/>
-    <w:lsdException w:name="Colorful List" w:uiPriority="72"/>
-    <w:lsdException w:name="Colorful Grid" w:uiPriority="73"/>
-    <w:lsdException w:name="Light Shading Accent 1" w:uiPriority="60"/>
-    <w:lsdException w:name="Light List Accent 1" w:uiPriority="61"/>
-    <w:lsdException w:name="Light Grid Accent 1" w:uiPriority="62"/>
-    <w:lsdException w:name="Medium Shading 1 Accent 1" w:uiPriority="63"/>
-    <w:lsdException w:name="Medium Shading 2 Accent 1" w:uiPriority="64"/>
-    <w:lsdException w:name="Medium List 1 Accent 1" w:uiPriority="65"/>
-    <w:lsdException w:name="Revision" w:semiHidden="1"/>
-    <w:lsdException w:name="List Paragraph" w:uiPriority="34" w:qFormat="1"/>
-    <w:lsdException w:name="Quote" w:uiPriority="29" w:qFormat="1"/>
-    <w:lsdException w:name="Intense Quote" w:uiPriority="30" w:qFormat="1"/>
-    <w:lsdException w:name="Medium List 2 Accent 1" w:uiPriority="66"/>
-    <w:lsdException w:name="Medium Grid 1 Accent 1" w:uiPriority="67"/>
-    <w:lsdException w:name="Medium Grid 2 Accent 1" w:uiPriority="68"/>
-    <w:lsdException w:name="Medium Grid 3 Accent 1" w:uiPriority="69"/>
-    <w:lsdException w:name="Dark List Accent 1" w:uiPriority="70"/>
-    <w:lsdException w:name="Colorful Shading Accent 1" w:uiPriority="71"/>
-    <w:lsdException w:name="Colorful List Accent 1" w:uiPriority="72"/>
-    <w:lsdException w:name="Colorful Grid Accent 1" w:uiPriority="73"/>
-    <w:lsdException w:name="Light Shading Accent 2" w:uiPriority="60"/>
-    <w:lsdException w:name="Light List Accent 2" w:uiPriority="61"/>
-    <w:lsdException w:name="Light Grid Accent 2" w:uiPriority="62"/>
-    <w:lsdException w:name="Medium Shading 1 Accent 2" w:uiPriority="63"/>
-    <w:lsdException w:name="Medium Shading 2 Accent 2" w:uiPriority="64"/>
-    <w:lsdException w:name="Medium List 1 Accent 2" w:uiPriority="65"/>
-    <w:lsdException w:name="Medium List 2 Accent 2" w:uiPriority="66"/>
-    <w:lsdException w:name="Medium Grid 1 Accent 2" w:uiPriority="67"/>
-    <w:lsdException w:name="Medium Grid 2 Accent 2" w:uiPriority="68"/>
-    <w:lsdException w:name="Medium Grid 3 Accent 2" w:uiPriority="69"/>
-    <w:lsdException w:name="Dark List Accent 2" w:uiPriority="70"/>
-    <w:lsdException w:name="Colorful Shading Accent 2" w:uiPriority="71"/>
-    <w:lsdException w:name="Colorful List Accent 2" w:uiPriority="72"/>
-    <w:lsdException w:name="Colorful Grid Accent 2" w:uiPriority="73"/>
-    <w:lsdException w:name="Light Shading Accent 3" w:uiPriority="60"/>
-    <w:lsdException w:name="Light List Accent 3" w:uiPriority="61"/>
-    <w:lsdException w:name="Light Grid Accent 3" w:uiPriority="62"/>
-    <w:lsdException w:name="Medium Shading 1 Accent 3" w:uiPriority="63"/>
-    <w:lsdException w:name="Medium Shading 2 Accent 3" w:uiPriority="64"/>
-    <w:lsdException w:name="Medium List 1 Accent 3" w:uiPriority="65"/>
-    <w:lsdException w:name="Medium List 2 Accent 3" w:uiPriority="66"/>
-    <w:lsdException w:name="Medium Grid 1 Accent 3" w:uiPriority="67"/>
-    <w:lsdException w:name="Medium Grid 2 Accent 3" w:uiPriority="68"/>
-    <w:lsdException w:name="Medium Grid 3 Accent 3" w:uiPriority="69"/>
-    <w:lsdException w:name="Dark List Accent 3" w:uiPriority="70"/>
-    <w:lsdException w:name="Colorful Shading Accent 3" w:uiPriority="71"/>
-    <w:lsdException w:name="Colorful List Accent 3" w:uiPriority="72"/>
-    <w:lsdException w:name="Colorful Grid Accent 3" w:uiPriority="73"/>
-    <w:lsdException w:name="Light Shading Accent 4" w:uiPriority="60"/>
-    <w:lsdException w:name="Light List Accent 4" w:uiPriority="61"/>
-    <w:lsdException w:name="Light Grid Accent 4" w:uiPriority="62"/>
-    <w:lsdException w:name="Medium Shading 1 Accent 4" w:uiPriority="63"/>
-    <w:lsdException w:name="Medium Shading 2 Accent 4" w:uiPriority="64"/>
-    <w:lsdException w:name="Medium List 1 Accent 4" w:uiPriority="65"/>
-    <w:lsdException w:name="Medium List 2 Accent 4" w:uiPriority="66"/>
-    <w:lsdException w:name="Medium Grid 1 Accent 4" w:uiPriority="67"/>
-    <w:lsdException w:name="Medium Grid 2 Accent 4" w:uiPriority="68"/>
-    <w:lsdException w:name="Medium Grid 3 Accent 4" w:uiPriority="69"/>
-    <w:lsdException w:name="Dark List Accent 4" w:uiPriority="70"/>
-    <w:lsdException w:name="Colorful Shading Accent 4" w:uiPriority="71"/>
-    <w:lsdException w:name="Colorful List Accent 4" w:uiPriority="72"/>
-    <w:lsdException w:name="Colorful Grid Accent 4" w:uiPriority="73"/>
-    <w:lsdException w:name="Light Shading Accent 5" w:uiPriority="60"/>
-    <w:lsdException w:name="Light List Accent 5" w:uiPriority="61"/>
-    <w:lsdException w:name="Light Grid Accent 5" w:uiPriority="62"/>
-    <w:lsdException w:name="Medium Shading 1 Accent 5" w:uiPriority="63"/>
-    <w:lsdException w:name="Medium Shading 2 Accent 5" w:uiPriority="64"/>
-    <w:lsdException w:name="Medium List 1 Accent 5" w:uiPriority="65"/>
-    <w:lsdException w:name="Medium List 2 Accent 5" w:uiPriority="66"/>
-    <w:lsdException w:name="Medium Grid 1 Accent 5" w:uiPriority="67"/>
-    <w:lsdException w:name="Medium Grid 2 Accent 5" w:uiPriority="68"/>
-    <w:lsdException w:name="Medium Grid 3 Accent 5" w:uiPriority="69"/>
-    <w:lsdException w:name="Dark List Accent 5" w:uiPriority="70"/>
-    <w:lsdException w:name="Colorful Shading Accent 5" w:uiPriority="71"/>
-    <w:lsdException w:name="Colorful List Accent 5" w:uiPriority="72"/>
-    <w:lsdException w:name="Colorful Grid Accent 5" w:uiPriority="73"/>
-    <w:lsdException w:name="Light Shading Accent 6" w:uiPriority="60"/>
-    <w:lsdException w:name="Light List Accent 6" w:uiPriority="61"/>
-    <w:lsdException w:name="Light Grid Accent 6" w:uiPriority="62"/>
-    <w:lsdException w:name="Medium Shading 1 Accent 6" w:uiPriority="63"/>
-    <w:lsdException w:name="Medium Shading 2 Accent 6" w:uiPriority="64"/>
-    <w:lsdException w:name="Medium List 1 Accent 6" w:uiPriority="65"/>
-    <w:lsdException w:name="Medium List 2 Accent 6" w:uiPriority="66"/>
-    <w:lsdException w:name="Medium Grid 1 Accent 6" w:uiPriority="67"/>
-    <w:lsdException w:name="Medium Grid 2 Accent 6" w:uiPriority="68"/>
-    <w:lsdException w:name="Medium Grid 3 Accent 6" w:uiPriority="69"/>
-    <w:lsdException w:name="Dark List Accent 6" w:uiPriority="70"/>
-    <w:lsdException w:name="Colorful Shading Accent 6" w:uiPriority="71"/>
-    <w:lsdException w:name="Colorful List Accent 6" w:uiPriority="72"/>
-    <w:lsdException w:name="Colorful Grid Accent 6" w:uiPriority="73"/>
-    <w:lsdException w:name="Subtle Emphasis" w:uiPriority="19" w:qFormat="1"/>
-    <w:lsdException w:name="Intense Emphasis" w:uiPriority="21" w:qFormat="1"/>
-    <w:lsdException w:name="Subtle Reference" w:uiPriority="31" w:qFormat="1"/>
-    <w:lsdException w:name="Intense Reference" w:uiPriority="32" w:qFormat="1"/>
-    <w:lsdException w:name="Book Title" w:uiPriority="33" w:qFormat="1"/>
-    <w:lsdException w:name="Bibliography" w:semiHidden="1" w:uiPriority="37" w:unhideWhenUsed="1"/>
-    <w:lsdException w:name="TOC Heading" w:semiHidden="1" w:uiPriority="39" w:unhideWhenUsed="1" w:qFormat="1"/>
-    <w:lsdException w:name="Plain Table 1" w:uiPriority="41"/>
-    <w:lsdException w:name="Plain Table 2" w:uiPriority="42"/>
-    <w:lsdException w:name="Plain Table 3" w:uiPriority="43"/>
-    <w:lsdException w:name="Plain Table 4" w:uiPriority="44"/>
-    <w:lsdException w:name="Plain Table 5" w:uiPriority="45"/>
-    <w:lsdException w:name="Grid Table Light" w:uiPriority="40"/>
-    <w:lsdException w:name="Grid Table 1 Light" w:uiPriority="46"/>
-    <w:lsdException w:name="Grid Table 2" w:uiPriority="47"/>
-    <w:lsdException w:name="Grid Table 3" w:uiPriority="48"/>
-    <w:lsdException w:name="Grid Table 4" w:uiPriority="49"/>
-    <w:lsdException w:name="Grid Table 5 Dark" w:uiPriority="50"/>
-    <w:lsdException w:name="Grid Table 6 Colorful" w:uiPriority="51"/>
-    <w:lsdException w:name="Grid Table 7 Colorful" w:uiPriority="52"/>
-    <w:lsdException w:name="Grid Table 1 Light Accent 1" w:uiPriority="46"/>
-    <w:lsdException w:name="Grid Table 2 Accent 1" w:uiPriority="47"/>
-    <w:lsdException w:name="Grid Table 3 Accent 1" w:uiPriority="48"/>
-    <w:lsdException w:name="Grid Table 4 Accent 1" w:uiPriority="49"/>
-    <w:lsdException w:name="Grid Table 5 Dark Accent 1" w:uiPriority="50"/>
-    <w:lsdException w:name="Grid Table 6 Colorful Accent 1" w:uiPriority="51"/>
-    <w:lsdException w:name="Grid Table 7 Colorful Accent 1" w:uiPriority="52"/>
-    <w:lsdException w:name="Grid Table 1 Light Accent 2" w:uiPriority="46"/>
-    <w:lsdException w:name="Grid Table 2 Accent 2" w:uiPriority="47"/>
-    <w:lsdException w:name="Grid Table 3 Accent 2" w:uiPriority="48"/>
-    <w:lsdException w:name="Grid Table 4 Accent 2" w:uiPriority="49"/>
-    <w:lsdException w:name="Grid Table 5 Dark Accent 2" w:uiPriority="50"/>
-    <w:lsdException w:name="Grid Table 6 Colorful Accent 2" w:uiPriority="51"/>
-    <w:lsdException w:name="Grid Table 7 Colorful Accent 2" w:uiPriority="52"/>
-    <w:lsdException w:name="Grid Table 1 Light Accent 3" w:uiPriority="46"/>
-    <w:lsdException w:name="Grid Table 2 Accent 3" w:uiPriority="47"/>
-    <w:lsdException w:name="Grid Table 3 Accent 3" w:uiPriority="48"/>
-    <w:lsdException w:name="Grid Table 4 Accent 3" w:uiPriority="49"/>
-    <w:lsdException w:name="Grid Table 5 Dark Accent 3" w:uiPriority="50"/>
-    <w:lsdException w:name="Grid Table 6 Colorful Accent 3" w:uiPriority="51"/>
-    <w:lsdException w:name="Grid Table 7 Colorful Accent 3" w:uiPriority="52"/>
-    <w:lsdException w:name="Grid Table 1 Light Accent 4" w:uiPriority="46"/>
-    <w:lsdException w:name="Grid Table 2 Accent 4" w:uiPriority="47"/>
-    <w:lsdException w:name="Grid Table 3 Accent 4" w:uiPriority="48"/>
-    <w:lsdException w:name="Grid Table 4 Accent 4" w:uiPriority="49"/>
-    <w:lsdException w:name="Grid Table 5 Dark Accent 4" w:uiPriority="50"/>
-    <w:lsdException w:name="Grid Table 6 Colorful Accent 4" w:uiPriority="51"/>
-    <w:lsdException w:name="Grid Table 7 Colorful Accent 4" w:uiPriority="52"/>
-    <w:lsdException w:name="Grid Table 1 Light Accent 5" w:uiPriority="46"/>
-    <w:lsdException w:name="Grid Table 2 Accent 5" w:uiPriority="47"/>
-    <w:lsdException w:name="Grid Table 3 Accent 5" w:uiPriority="48"/>
-    <w:lsdException w:name="Grid Table 4 Accent 5" w:uiPriority="49"/>
-    <w:lsdException w:name="Grid Table 5 Dark Accent 5" w:uiPriority="50"/>
-    <w:lsdException w:name="Grid Table 6 Colorful Accent 5" w:uiPriority="51"/>
-    <w:lsdException w:name="Grid Table 7 Colorful Accent 5" w:uiPriority="52"/>
-    <w:lsdException w:name="Grid Table 1 Light Accent 6" w:uiPriority="46"/>
-    <w:lsdException w:name="Grid Table 2 Accent 6" w:uiPriority="47"/>
-    <w:lsdException w:name="Grid Table 3 Accent 6" w:uiPriority="48"/>
-    <w:lsdException w:name="Grid Table 4 Accent 6" w:uiPriority="49"/>
-    <w:lsdException w:name="Grid Table 5 Dark Accent 6" w:uiPriority="50"/>
-    <w:lsdException w:name="Grid Table 6 Colorful Accent 6" w:uiPriority="51"/>
-    <w:lsdException w:name="Grid Table 7 Colorful Accent 6" w:uiPriority="52"/>
-    <w:lsdException w:name="List Table 1 Light" w:uiPriority="46"/>
-    <w:lsdException w:name="List Table 2" w:uiPriority="47"/>
-    <w:lsdException w:name="List Table 3" w:uiPriority="48"/>
-    <w:lsdException w:name="List Table 4" w:uiPriority="49"/>
-    <w:lsdException w:name="List Table 5 Dark" w:uiPriority="50"/>
-    <w:lsdException w:name="List Table 6 Colorful" w:uiPriority="51"/>
-    <w:lsdException w:name="List Table 7 Colorful" w:uiPriority="52"/>
-    <w:lsdException w:name="List Table 1 Light Accent 1" w:uiPriority="46"/>
-    <w:lsdException w:name="List Table 2 Accent 1" w:uiPriority="47"/>
-    <w:lsdException w:name="List Table 3 Accent 1" w:uiPriority="48"/>
-    <w:lsdException w:name="List Table 4 Accent 1" w:uiPriority="49"/>
-    <w:lsdException w:name="List Table 5 Dark Accent 1" w:uiPriority="50"/>
-    <w:lsdException w:name="List Table 6 Colorful Accent 1" w:uiPriority="51"/>
-    <w:lsdException w:name="List Table 7 Colorful Accent 1" w:uiPriority="52"/>
-    <w:lsdException w:name="List Table 1 Light Accent 2" w:uiPriority="46"/>
-    <w:lsdException w:name="List Table 2 Accent 2" w:uiPriority="47"/>
-    <w:lsdException w:name="List Table 3 Accent 2" w:uiPriority="48"/>
-    <w:lsdException w:name="List Table 4 Accent 2" w:uiPriority="49"/>
-    <w:lsdException w:name="List Table 5 Dark Accent 2" w:uiPriority="50"/>
-    <w:lsdException w:name="List Table 6 Colorful Accent 2" w:uiPriority="51"/>
-    <w:lsdException w:name="List Table 7 Colorful Accent 2" w:uiPriority="52"/>
-    <w:lsdException w:name="List Table 1 Light Accent 3" w:uiPriority="46"/>
-    <w:lsdException w:name="List Table 2 Accent 3" w:uiPriority="47"/>
-    <w:lsdException w:name="List Table 3 Accent 3" w:uiPriority="48"/>
-    <w:lsdException w:name="List Table 4 Accent 3" w:uiPriority="49"/>
-    <w:lsdException w:name="List Table 5 Dark Accent 3" w:uiPriority="50"/>
-    <w:lsdException w:name="List Table 6 Colorful Accent 3" w:uiPriority="51"/>
-    <w:lsdException w:name="List Table 7 Colorful Accent 3" w:uiPriority="52"/>
-    <w:lsdException w:name="List Table 1 Light Accent 4" w:uiPriority="46"/>
-    <w:lsdException w:name="List Table 2 Accent 4" w:uiPriority="47"/>
-    <w:lsdException w:name="List Table 3 Accent 4" w:uiPriority="48"/>
-    <w:lsdException w:name="List Table 4 Accent 4" w:uiPriority="49"/>
-    <w:lsdException w:name="List Table 5 Dark Accent 4" w:uiPriority="50"/>
-    <w:lsdException w:name="List Table 6 Colorful Accent 4" w:uiPriority="51"/>
-    <w:lsdException w:name="List Table 7 Colorful Accent 4" w:uiPriority="52"/>
-    <w:lsdException w:name="List Table 1 Light Accent 5" w:uiPriority="46"/>
-    <w:lsdException w:name="List Table 2 Accent 5" w:uiPriority="47"/>
-    <w:lsdException w:name="List Table 3 Accent 5" w:uiPriority="48"/>
-    <w:lsdException w:name="List Table 4 Accent 5" w:uiPriority="49"/>
-    <w:lsdException w:name="List Table 5 Dark Accent 5" w:uiPriority="50"/>
-    <w:lsdException w:name="List Table 6 Colorful Accent 5" w:uiPriority="51"/>
-    <w:lsdException w:name="List Table 7 Colorful Accent 5" w:uiPriority="52"/>
-    <w:lsdException w:name="List Table 1 Light Accent 6" w:uiPriority="46"/>
-    <w:lsdException w:name="List Table 2 Accent 6" w:uiPriority="47"/>
-    <w:lsdException w:name="List Table 3 Accent 6" w:uiPriority="48"/>
-    <w:lsdException w:name="List Table 4 Accent 6" w:uiPriority="49"/>
-    <w:lsdException w:name="List Table 5 Dark Accent 6" w:uiPriority="50"/>
-    <w:lsdException w:name="List Table 6 Colorful Accent 6" w:uiPriority="51"/>
-    <w:lsdException w:name="List Table 7 Colorful Accent 6" w:uiPriority="52"/>
+  <w:latentStyles w:defLockedState="0" w:defUIPriority="99" w:defSemiHidden="1" w:defUnhideWhenUsed="1" w:defQFormat="0" w:count="267">
+    <w:lsdException w:name="Normal" w:semiHidden="0" w:uiPriority="0" w:unhideWhenUsed="0" w:qFormat="1"/>
+    <w:lsdException w:name="heading 1" w:semiHidden="0" w:uiPriority="9" w:unhideWhenUsed="0" w:qFormat="1"/>
+    <w:lsdException w:name="heading 2" w:uiPriority="9" w:qFormat="1"/>
+    <w:lsdException w:name="heading 3" w:uiPriority="9" w:qFormat="1"/>
+    <w:lsdException w:name="heading 4" w:uiPriority="9" w:qFormat="1"/>
+    <w:lsdException w:name="heading 5" w:uiPriority="9" w:qFormat="1"/>
+    <w:lsdException w:name="heading 6" w:uiPriority="9" w:qFormat="1"/>
+    <w:lsdException w:name="heading 7" w:uiPriority="9" w:qFormat="1"/>
+    <w:lsdException w:name="heading 8" w:uiPriority="9" w:qFormat="1"/>
+    <w:lsdException w:name="heading 9" w:uiPriority="9" w:qFormat="1"/>
+    <w:lsdException w:name="toc 1" w:uiPriority="39"/>
+    <w:lsdException w:name="toc 2" w:uiPriority="39"/>
+    <w:lsdException w:name="toc 3" w:uiPriority="39"/>
+    <w:lsdException w:name="toc 4" w:uiPriority="39"/>
+    <w:lsdException w:name="toc 5" w:uiPriority="39"/>
+    <w:lsdException w:name="toc 6" w:uiPriority="39"/>
+    <w:lsdException w:name="toc 7" w:uiPriority="39"/>
+    <w:lsdException w:name="toc 8" w:uiPriority="39"/>
+    <w:lsdException w:name="toc 9" w:uiPriority="39"/>
+    <w:lsdException w:name="caption" w:uiPriority="35" w:qFormat="1"/>
+    <w:lsdException w:name="Title" w:semiHidden="0" w:uiPriority="10" w:unhideWhenUsed="0" w:qFormat="1"/>
+    <w:lsdException w:name="Default Paragraph Font" w:uiPriority="1"/>
+    <w:lsdException w:name="Subtitle" w:semiHidden="0" w:uiPriority="11" w:unhideWhenUsed="0" w:qFormat="1"/>
+    <w:lsdException w:name="Strong" w:semiHidden="0" w:uiPriority="22" w:unhideWhenUsed="0" w:qFormat="1"/>
+    <w:lsdException w:name="Emphasis" w:semiHidden="0" w:uiPriority="20" w:unhideWhenUsed="0" w:qFormat="1"/>
+    <w:lsdException w:name="Table Grid" w:semiHidden="0" w:uiPriority="59" w:unhideWhenUsed="0"/>
+    <w:lsdException w:name="Placeholder Text" w:unhideWhenUsed="0"/>
+    <w:lsdException w:name="No Spacing" w:semiHidden="0" w:uiPriority="1" w:unhideWhenUsed="0" w:qFormat="1"/>
+    <w:lsdException w:name="Light Shading" w:semiHidden="0" w:uiPriority="60" w:unhideWhenUsed="0"/>
+    <w:lsdException w:name="Light List" w:semiHidden="0" w:uiPriority="61" w:unhideWhenUsed="0"/>
+    <w:lsdException w:name="Light Grid" w:semiHidden="0" w:uiPriority="62" w:unhideWhenUsed="0"/>
+    <w:lsdException w:name="Medium Shading 1" w:semiHidden="0" w:uiPriority="63" w:unhideWhenUsed="0"/>
+    <w:lsdException w:name="Medium Shading 2" w:semiHidden="0" w:uiPriority="64" w:unhideWhenUsed="0"/>
+    <w:lsdException w:name="Medium List 1" w:semiHidden="0" w:uiPriority="65" w:unhideWhenUsed="0"/>
+    <w:lsdException w:name="Medium List 2" w:semiHidden="0" w:uiPriority="66" w:unhideWhenUsed="0"/>
+    <w:lsdException w:name="Medium Grid 1" w:semiHidden="0" w:uiPriority="67" w:unhideWhenUsed="0"/>
+    <w:lsdException w:name="Medium Grid 2" w:semiHidden="0" w:uiPriority="68" w:unhideWhenUsed="0"/>
+    <w:lsdException w:name="Medium Grid 3" w:semiHidden="0" w:uiPriority="69" w:unhideWhenUsed="0"/>
+    <w:lsdException w:name="Dark List" w:semiHidden="0" w:uiPriority="70" w:unhideWhenUsed="0"/>
+    <w:lsdException w:name="Colorful Shading" w:semiHidden="0" w:uiPriority="71" w:unhideWhenUsed="0"/>
+    <w:lsdException w:name="Colorful List" w:semiHidden="0" w:uiPriority="72" w:unhideWhenUsed="0"/>
+    <w:lsdException w:name="Colorful Grid" w:semiHidden="0" w:uiPriority="73" w:unhideWhenUsed="0"/>
+    <w:lsdException w:name="Light Shading Accent 1" w:semiHidden="0" w:uiPriority="60" w:unhideWhenUsed="0"/>
+    <w:lsdException w:name="Light List Accent 1" w:semiHidden="0" w:uiPriority="61" w:unhideWhenUsed="0"/>
+    <w:lsdException w:name="Light Grid Accent 1" w:semiHidden="0" w:uiPriority="62" w:unhideWhenUsed="0"/>
+    <w:lsdException w:name="Medium Shading 1 Accent 1" w:semiHidden="0" w:uiPriority="63" w:unhideWhenUsed="0"/>
+    <w:lsdException w:name="Medium Shading 2 Accent 1" w:semiHidden="0" w:uiPriority="64" w:unhideWhenUsed="0"/>
+    <w:lsdException w:name="Medium List 1 Accent 1" w:semiHidden="0" w:uiPriority="65" w:unhideWhenUsed="0"/>
+    <w:lsdException w:name="Revision" w:unhideWhenUsed="0"/>
+    <w:lsdException w:name="List Paragraph" w:semiHidden="0" w:uiPriority="34" w:unhideWhenUsed="0" w:qFormat="1"/>
+    <w:lsdException w:name="Quote" w:semiHidden="0" w:uiPriority="29" w:unhideWhenUsed="0" w:qFormat="1"/>
+    <w:lsdException w:name="Intense Quote" w:semiHidden="0" w:uiPriority="30" w:unhideWhenUsed="0" w:qFormat="1"/>
+    <w:lsdException w:name="Medium List 2 Accent 1" w:semiHidden="0" w:uiPriority="66" w:unhideWhenUsed="0"/>
+    <w:lsdException w:name="Medium Grid 1 Accent 1" w:semiHidden="0" w:uiPriority="67" w:unhideWhenUsed="0"/>
+    <w:lsdException w:name="Medium Grid 2 Accent 1" w:semiHidden="0" w:uiPriority="68" w:unhideWhenUsed="0"/>
+    <w:lsdException w:name="Medium Grid 3 Accent 1" w:semiHidden="0" w:uiPriority="69" w:unhideWhenUsed="0"/>
+    <w:lsdException w:name="Dark List Accent 1" w:semiHidden="0" w:uiPriority="70" w:unhideWhenUsed="0"/>
+    <w:lsdException w:name="Colorful Shading Accent 1" w:semiHidden="0" w:uiPriority="71" w:unhideWhenUsed="0"/>
+    <w:lsdException w:name="Colorful List Accent 1" w:semiHidden="0" w:uiPriority="72" w:unhideWhenUsed="0"/>
+    <w:lsdException w:name="Colorful Grid Accent 1" w:semiHidden="0" w:uiPriority="73" w:unhideWhenUsed="0"/>
+    <w:lsdException w:name="Light Shading Accent 2" w:semiHidden="0" w:uiPriority="60" w:unhideWhenUsed="0"/>
+    <w:lsdException w:name="Light List Accent 2" w:semiHidden="0" w:uiPriority="61" w:unhideWhenUsed="0"/>
+    <w:lsdException w:name="Light Grid Accent 2" w:semiHidden="0" w:uiPriority="62" w:unhideWhenUsed="0"/>
+    <w:lsdException w:name="Medium Shading 1 Accent 2" w:semiHidden="0" w:uiPriority="63" w:unhideWhenUsed="0"/>
+    <w:lsdException w:name="Medium Shading 2 Accent 2" w:semiHidden="0" w:uiPriority="64" w:unhideWhenUsed="0"/>
+    <w:lsdException w:name="Medium List 1 Accent 2" w:semiHidden="0" w:uiPriority="65" w:unhideWhenUsed="0"/>
+    <w:lsdException w:name="Medium List 2 Accent 2" w:semiHidden="0" w:uiPriority="66" w:unhideWhenUsed="0"/>
+    <w:lsdException w:name="Medium Grid 1 Accent 2" w:semiHidden="0" w:uiPriority="67" w:unhideWhenUsed="0"/>
+    <w:lsdException w:name="Medium Grid 2 Accent 2" w:semiHidden="0" w:uiPriority="68" w:unhideWhenUsed="0"/>
+    <w:lsdException w:name="Medium Grid 3 Accent 2" w:semiHidden="0" w:uiPriority="69" w:unhideWhenUsed="0"/>
+    <w:lsdException w:name="Dark List Accent 2" w:semiHidden="0" w:uiPriority="70" w:unhideWhenUsed="0"/>
+    <w:lsdException w:name="Colorful Shading Accent 2" w:semiHidden="0" w:uiPriority="71" w:unhideWhenUsed="0"/>
+    <w:lsdException w:name="Colorful List Accent 2" w:semiHidden="0" w:uiPriority="72" w:unhideWhenUsed="0"/>
+    <w:lsdException w:name="Colorful Grid Accent 2" w:semiHidden="0" w:uiPriority="73" w:unhideWhenUsed="0"/>
+    <w:lsdException w:name="Light Shading Accent 3" w:semiHidden="0" w:uiPriority="60" w:unhideWhenUsed="0"/>
+    <w:lsdException w:name="Light List Accent 3" w:semiHidden="0" w:uiPriority="61" w:unhideWhenUsed="0"/>
+    <w:lsdException w:name="Light Grid Accent 3" w:semiHidden="0" w:uiPriority="62" w:unhideWhenUsed="0"/>
+    <w:lsdException w:name="Medium Shading 1 Accent 3" w:semiHidden="0" w:uiPriority="63" w:unhideWhenUsed="0"/>
+    <w:lsdException w:name="Medium Shading 2 Accent 3" w:semiHidden="0" w:uiPriority="64" w:unhideWhenUsed="0"/>
+    <w:lsdException w:name="Medium List 1 Accent 3" w:semiHidden="0" w:uiPriority="65" w:unhideWhenUsed="0"/>
+    <w:lsdException w:name="Medium List 2 Accent 3" w:semiHidden="0" w:uiPriority="66" w:unhideWhenUsed="0"/>
+    <w:lsdException w:name="Medium Grid 1 Accent 3" w:semiHidden="0" w:uiPriority="67" w:unhideWhenUsed="0"/>
+    <w:lsdException w:name="Medium Grid 2 Accent 3" w:semiHidden="0" w:uiPriority="68" w:unhideWhenUsed="0"/>
+    <w:lsdException w:name="Medium Grid 3 Accent 3" w:semiHidden="0" w:uiPriority="69" w:unhideWhenUsed="0"/>
+    <w:lsdException w:name="Dark List Accent 3" w:semiHidden="0" w:uiPriority="70" w:unhideWhenUsed="0"/>
+    <w:lsdException w:name="Colorful Shading Accent 3" w:semiHidden="0" w:uiPriority="71" w:unhideWhenUsed="0"/>
+    <w:lsdException w:name="Colorful List Accent 3" w:semiHidden="0" w:uiPriority="72" w:unhideWhenUsed="0"/>
+    <w:lsdException w:name="Colorful Grid Accent 3" w:semiHidden="0" w:uiPriority="73" w:unhideWhenUsed="0"/>
+    <w:lsdException w:name="Light Shading Accent 4" w:semiHidden="0" w:uiPriority="60" w:unhideWhenUsed="0"/>
+    <w:lsdException w:name="Light List Accent 4" w:semiHidden="0" w:uiPriority="61" w:unhideWhenUsed="0"/>
+    <w:lsdException w:name="Light Grid Accent 4" w:semiHidden="0" w:uiPriority="62" w:unhideWhenUsed="0"/>
+    <w:lsdException w:name="Medium Shading 1 Accent 4" w:semiHidden="0" w:uiPriority="63" w:unhideWhenUsed="0"/>
+    <w:lsdException w:name="Medium Shading 2 Accent 4" w:semiHidden="0" w:uiPriority="64" w:unhideWhenUsed="0"/>
+    <w:lsdException w:name="Medium List 1 Accent 4" w:semiHidden="0" w:uiPriority="65" w:unhideWhenUsed="0"/>
+    <w:lsdException w:name="Medium List 2 Accent 4" w:semiHidden="0" w:uiPriority="66" w:unhideWhenUsed="0"/>
+    <w:lsdException w:name="Medium Grid 1 Accent 4" w:semiHidden="0" w:uiPriority="67" w:unhideWhenUsed="0"/>
+    <w:lsdException w:name="Medium Grid 2 Accent 4" w:semiHidden="0" w:uiPriority="68" w:unhideWhenUsed="0"/>
+    <w:lsdException w:name="Medium Grid 3 Accent 4" w:semiHidden="0" w:uiPriority="69" w:unhideWhenUsed="0"/>
+    <w:lsdException w:name="Dark List Accent 4" w:semiHidden="0" w:uiPriority="70" w:unhideWhenUsed="0"/>
+    <w:lsdException w:name="Colorful Shading Accent 4" w:semiHidden="0" w:uiPriority="71" w:unhideWhenUsed="0"/>
+    <w:lsdException w:name="Colorful List Accent 4" w:semiHidden="0" w:uiPriority="72" w:unhideWhenUsed="0"/>
+    <w:lsdException w:name="Colorful Grid Accent 4" w:semiHidden="0" w:uiPriority="73" w:unhideWhenUsed="0"/>
+    <w:lsdException w:name="Light Shading Accent 5" w:semiHidden="0" w:uiPriority="60" w:unhideWhenUsed="0"/>
+    <w:lsdException w:name="Light List Accent 5" w:semiHidden="0" w:uiPriority="61" w:unhideWhenUsed="0"/>
+    <w:lsdException w:name="Light Grid Accent 5" w:semiHidden="0" w:uiPriority="62" w:unhideWhenUsed="0"/>
+    <w:lsdException w:name="Medium Shading 1 Accent 5" w:semiHidden="0" w:uiPriority="63" w:unhideWhenUsed="0"/>
+    <w:lsdException w:name="Medium Shading 2 Accent 5" w:semiHidden="0" w:uiPriority="64" w:unhideWhenUsed="0"/>
+    <w:lsdException w:name="Medium List 1 Accent 5" w:semiHidden="0" w:uiPriority="65" w:unhideWhenUsed="0"/>
+    <w:lsdException w:name="Medium List 2 Accent 5" w:semiHidden="0" w:uiPriority="66" w:unhideWhenUsed="0"/>
+    <w:lsdException w:name="Medium Grid 1 Accent 5" w:semiHidden="0" w:uiPriority="67" w:unhideWhenUsed="0"/>
+    <w:lsdException w:name="Medium Grid 2 Accent 5" w:semiHidden="0" w:uiPriority="68" w:unhideWhenUsed="0"/>
+    <w:lsdException w:name="Medium Grid 3 Accent 5" w:semiHidden="0" w:uiPriority="69" w:unhideWhenUsed="0"/>
+    <w:lsdException w:name="Dark List Accent 5" w:semiHidden="0" w:uiPriority="70" w:unhideWhenUsed="0"/>
+    <w:lsdException w:name="Colorful Shading Accent 5" w:semiHidden="0" w:uiPriority="71" w:unhideWhenUsed="0"/>
+    <w:lsdException w:name="Colorful List Accent 5" w:semiHidden="0" w:uiPriority="72" w:unhideWhenUsed="0"/>
+    <w:lsdException w:name="Colorful Grid Accent 5" w:semiHidden="0" w:uiPriority="73" w:unhideWhenUsed="0"/>
+    <w:lsdException w:name="Light Shading Accent 6" w:semiHidden="0" w:uiPriority="60" w:unhideWhenUsed="0"/>
+    <w:lsdException w:name="Light List Accent 6" w:semiHidden="0" w:uiPriority="61" w:unhideWhenUsed="0"/>
+    <w:lsdException w:name="Light Grid Accent 6" w:semiHidden="0" w:uiPriority="62" w:unhideWhenUsed="0"/>
+    <w:lsdException w:name="Medium Shading 1 Accent 6" w:semiHidden="0" w:uiPriority="63" w:unhideWhenUsed="0"/>
+    <w:lsdException w:name="Medium Shading 2 Accent 6" w:semiHidden="0" w:uiPriority="64" w:unhideWhenUsed="0"/>
+    <w:lsdException w:name="Medium List 1 Accent 6" w:semiHidden="0" w:uiPriority="65" w:unhideWhenUsed="0"/>
+    <w:lsdException w:name="Medium List 2 Accent 6" w:semiHidden="0" w:uiPriority="66" w:unhideWhenUsed="0"/>
+    <w:lsdException w:name="Medium Grid 1 Accent 6" w:semiHidden="0" w:uiPriority="67" w:unhideWhenUsed="0"/>
+    <w:lsdException w:name="Medium Grid 2 Accent 6" w:semiHidden="0" w:uiPriority="68" w:unhideWhenUsed="0"/>
+    <w:lsdException w:name="Medium Grid 3 Accent 6" w:semiHidden="0" w:uiPriority="69" w:unhideWhenUsed="0"/>
+    <w:lsdException w:name="Dark List Accent 6" w:semiHidden="0" w:uiPriority="70" w:unhideWhenUsed="0"/>
+    <w:lsdException w:name="Colorful Shading Accent 6" w:semiHidden="0" w:uiPriority="71" w:unhideWhenUsed="0"/>
+    <w:lsdException w:name="Colorful List Accent 6" w:semiHidden="0" w:uiPriority="72" w:unhideWhenUsed="0"/>
+    <w:lsdException w:name="Colorful Grid Accent 6" w:semiHidden="0" w:uiPriority="73" w:unhideWhenUsed="0"/>
+    <w:lsdException w:name="Subtle Emphasis" w:semiHidden="0" w:uiPriority="19" w:unhideWhenUsed="0" w:qFormat="1"/>
+    <w:lsdException w:name="Intense Emphasis" w:semiHidden="0" w:uiPriority="21" w:unhideWhenUsed="0" w:qFormat="1"/>
+    <w:lsdException w:name="Subtle Reference" w:semiHidden="0" w:uiPriority="31" w:unhideWhenUsed="0" w:qFormat="1"/>
+    <w:lsdException w:name="Intense Reference" w:semiHidden="0" w:uiPriority="32" w:unhideWhenUsed="0" w:qFormat="1"/>
+    <w:lsdException w:name="Book Title" w:semiHidden="0" w:uiPriority="33" w:unhideWhenUsed="0" w:qFormat="1"/>
+    <w:lsdException w:name="Bibliography" w:uiPriority="37"/>
+    <w:lsdException w:name="TOC Heading" w:uiPriority="39" w:qFormat="1"/>
   </w:latentStyles>
   <w:style w:type="paragraph" w:default="1" w:styleId="Normal">
     <w:name w:val="Normal"/>
@@ -4216,6 +3858,7 @@
     <w:uiPriority w:val="99"/>
     <w:semiHidden/>
     <w:unhideWhenUsed/>
+    <w:qFormat/>
     <w:tblPr>
       <w:tblInd w:w="0" w:type="dxa"/>
       <w:tblCellMar>
@@ -4271,6 +3914,7 @@
       <w:spacing w:after="0" w:line="240" w:lineRule="auto"/>
     </w:pPr>
     <w:tblPr>
+      <w:tblInd w:w="0" w:type="dxa"/>
       <w:tblBorders>
         <w:top w:val="single" w:sz="4" w:space="0" w:color="auto"/>
         <w:left w:val="single" w:sz="4" w:space="0" w:color="auto"/>
@@ -4279,6 +3923,12 @@
         <w:insideH w:val="single" w:sz="4" w:space="0" w:color="auto"/>
         <w:insideV w:val="single" w:sz="4" w:space="0" w:color="auto"/>
       </w:tblBorders>
+      <w:tblCellMar>
+        <w:top w:w="0" w:type="dxa"/>
+        <w:left w:w="108" w:type="dxa"/>
+        <w:bottom w:w="0" w:type="dxa"/>
+        <w:right w:w="108" w:type="dxa"/>
+      </w:tblCellMar>
     </w:tblPr>
   </w:style>
   <w:style w:type="paragraph" w:styleId="Paragraphedeliste">
@@ -4583,7 +4233,7 @@
 </file>
 
 <file path=customXml/itemProps1.xml><?xml version="1.0" encoding="utf-8"?>
-<ds:datastoreItem xmlns:ds="http://schemas.openxmlformats.org/officeDocument/2006/customXml" ds:itemID="{4A0348BE-F458-4D92-8905-AB4F6CB36C7D}">
+<ds:datastoreItem xmlns:ds="http://schemas.openxmlformats.org/officeDocument/2006/customXml" ds:itemID="{4185219C-8D02-4D53-A9CE-D92A8A384E64}">
   <ds:schemaRefs>
     <ds:schemaRef ds:uri="http://schemas.openxmlformats.org/officeDocument/2006/bibliography"/>
   </ds:schemaRefs>

</xml_diff>

<commit_message>
contexte, description du diagramme de cas 2 nouveaux style dans app.xaml connexion possible avec la touche entrer
</commit_message>
<xml_diff>
--- a/Library/documents.docx
+++ b/Library/documents.docx
@@ -1,6 +1,6 @@
 
 <file path=word/document.xml><?xml version="1.0" encoding="utf-8"?>
-<w:document xmlns:ve="http://schemas.openxmlformats.org/markup-compatibility/2006" xmlns:o="urn:schemas-microsoft-com:office:office" xmlns:r="http://schemas.openxmlformats.org/officeDocument/2006/relationships" xmlns:m="http://schemas.openxmlformats.org/officeDocument/2006/math" xmlns:v="urn:schemas-microsoft-com:vml" xmlns:wp="http://schemas.openxmlformats.org/drawingml/2006/wordprocessingDrawing" xmlns:w10="urn:schemas-microsoft-com:office:word" xmlns:w="http://schemas.openxmlformats.org/wordprocessingml/2006/main" xmlns:wne="http://schemas.microsoft.com/office/word/2006/wordml">
+<w:document xmlns:wpc="http://schemas.microsoft.com/office/word/2010/wordprocessingCanvas" xmlns:mc="http://schemas.openxmlformats.org/markup-compatibility/2006" xmlns:o="urn:schemas-microsoft-com:office:office" xmlns:r="http://schemas.openxmlformats.org/officeDocument/2006/relationships" xmlns:m="http://schemas.openxmlformats.org/officeDocument/2006/math" xmlns:v="urn:schemas-microsoft-com:vml" xmlns:wp14="http://schemas.microsoft.com/office/word/2010/wordprocessingDrawing" xmlns:wp="http://schemas.openxmlformats.org/drawingml/2006/wordprocessingDrawing" xmlns:w10="urn:schemas-microsoft-com:office:word" xmlns:w="http://schemas.openxmlformats.org/wordprocessingml/2006/main" xmlns:w14="http://schemas.microsoft.com/office/word/2010/wordml" xmlns:w15="http://schemas.microsoft.com/office/word/2012/wordml" xmlns:wpg="http://schemas.microsoft.com/office/word/2010/wordprocessingGroup" xmlns:wpi="http://schemas.microsoft.com/office/word/2010/wordprocessingInk" xmlns:wne="http://schemas.microsoft.com/office/word/2006/wordml" xmlns:wps="http://schemas.microsoft.com/office/word/2010/wordprocessingShape" mc:Ignorable="w14 w15 wp14">
   <w:body>
     <w:p>
       <w:pPr>
@@ -17,18 +17,10 @@
           <w:sz w:val="28"/>
           <w:u w:val="single"/>
         </w:rPr>
-        <w:t>Présentation du projet « </w:t>
-      </w:r>
-      <w:proofErr w:type="spellStart"/>
-      <w:r>
-        <w:rPr>
-          <w:b/>
-          <w:sz w:val="28"/>
-          <w:u w:val="single"/>
-        </w:rPr>
-        <w:t>SearchBars</w:t>
-      </w:r>
-      <w:proofErr w:type="spellEnd"/>
+        <w:t>Présentation du projet « SearchBars</w:t>
+      </w:r>
+      <w:bookmarkStart w:id="0" w:name="_GoBack"/>
+      <w:bookmarkEnd w:id="0"/>
       <w:r>
         <w:rPr>
           <w:b/>
@@ -71,337 +63,43 @@
       </w:r>
     </w:p>
     <w:p>
-      <w:pPr>
-        <w:autoSpaceDE w:val="0"/>
-        <w:autoSpaceDN w:val="0"/>
-        <w:adjustRightInd w:val="0"/>
-        <w:rPr>
-          <w:rFonts w:ascii="Calibri" w:hAnsi="Calibri" w:cs="Calibri"/>
-        </w:rPr>
-      </w:pPr>
-      <w:r>
-        <w:rPr>
-          <w:rFonts w:ascii="Calibri" w:hAnsi="Calibri" w:cs="Calibri"/>
-        </w:rPr>
-        <w:t>Nous avons décidé de créer une application étant capable de recenser les bars d'une ville et d’afficher des informations sur les boissons servies par ce bar.</w:t>
+      <w:r>
+        <w:t>Pour les amateurs des soirées dans les bars ou encore de la bière sur la terrasse avec ses amis n’auront bientôt plus de question à se poser sur quel bar choisir pour leur moment de détente !</w:t>
       </w:r>
     </w:p>
     <w:p>
-      <w:pPr>
-        <w:autoSpaceDE w:val="0"/>
-        <w:autoSpaceDN w:val="0"/>
-        <w:adjustRightInd w:val="0"/>
-        <w:rPr>
-          <w:rFonts w:ascii="Calibri" w:hAnsi="Calibri" w:cs="Calibri"/>
-        </w:rPr>
-      </w:pPr>
-      <w:r>
-        <w:rPr>
-          <w:rFonts w:ascii="Calibri" w:hAnsi="Calibri" w:cs="Calibri"/>
-        </w:rPr>
-        <w:t>Le but étant qu'une personne ne connaissant rien à la ville puisse tout de même trouver des endroits ou il puisse se désaltérer ou même se restaurer. Pour cela nous avons réfléchi à un moyen simple et efficace de répondre à cette attente. Nous sommes arrivés à une conclusion commune, le meilleur moyen de satisfaire l'utilisateur est de lui demander ses préférences.</w:t>
-      </w:r>
-    </w:p>
-    <w:p>
-      <w:pPr>
-        <w:autoSpaceDE w:val="0"/>
-        <w:autoSpaceDN w:val="0"/>
-        <w:adjustRightInd w:val="0"/>
-        <w:rPr>
-          <w:rFonts w:ascii="Calibri" w:hAnsi="Calibri" w:cs="Calibri"/>
-        </w:rPr>
-      </w:pPr>
-      <w:r>
-        <w:rPr>
-          <w:rFonts w:ascii="Calibri" w:hAnsi="Calibri" w:cs="Calibri"/>
-        </w:rPr>
-        <w:t>(</w:t>
-      </w:r>
-    </w:p>
-    <w:p>
-      <w:pPr>
-        <w:autoSpaceDE w:val="0"/>
-        <w:autoSpaceDN w:val="0"/>
-        <w:adjustRightInd w:val="0"/>
-        <w:rPr>
-          <w:rFonts w:ascii="Calibri" w:hAnsi="Calibri" w:cs="Calibri"/>
-        </w:rPr>
-      </w:pPr>
-      <w:r>
-        <w:rPr>
-          <w:rFonts w:ascii="Calibri" w:hAnsi="Calibri" w:cs="Calibri"/>
-        </w:rPr>
-        <w:t xml:space="preserve">Ainsi une personnes lambda devra remplir un formulaire avec </w:t>
-      </w:r>
-      <w:r>
-        <w:rPr>
-          <w:rFonts w:ascii="Calibri" w:hAnsi="Calibri" w:cs="Calibri"/>
-        </w:rPr>
-        <w:t>diffèrent</w:t>
-      </w:r>
-      <w:r>
-        <w:rPr>
-          <w:rFonts w:ascii="Calibri" w:hAnsi="Calibri" w:cs="Calibri"/>
-        </w:rPr>
-        <w:t xml:space="preserve"> </w:t>
-      </w:r>
-      <w:r>
-        <w:rPr>
-          <w:rFonts w:ascii="Calibri" w:hAnsi="Calibri" w:cs="Calibri"/>
-        </w:rPr>
-        <w:t>critères</w:t>
-      </w:r>
-      <w:r>
-        <w:rPr>
-          <w:rFonts w:ascii="Calibri" w:hAnsi="Calibri" w:cs="Calibri"/>
-        </w:rPr>
-        <w:t xml:space="preserve"> (ville, boisson(s) servie (s), </w:t>
+      <w:r>
+        <w:t xml:space="preserve">Prenons une personne Lambda qui doit se rendre dans une ville qu’il ne connait pas, pour siroter une petite bière avec des amis… Le problème c’est que cette personne ne connait pas les bistros du coin et se retrouve dans la plus grande incertitude pour trouver quel bar où il doit emmener ses amis… Cette à cet instant que notre application </w:t>
       </w:r>
       <w:proofErr w:type="spellStart"/>
-      <w:proofErr w:type="gramStart"/>
-      <w:r>
-        <w:rPr>
-          <w:rFonts w:ascii="Calibri" w:hAnsi="Calibri" w:cs="Calibri"/>
-        </w:rPr>
-        <w:t>etc</w:t>
+      <w:r>
+        <w:t>SearchBar</w:t>
       </w:r>
       <w:proofErr w:type="spellEnd"/>
       <w:r>
-        <w:rPr>
-          <w:rFonts w:ascii="Calibri" w:hAnsi="Calibri" w:cs="Calibri"/>
-        </w:rPr>
-        <w:t xml:space="preserve"> )</w:t>
-      </w:r>
-      <w:proofErr w:type="gramEnd"/>
-      <w:r>
-        <w:rPr>
-          <w:rFonts w:ascii="Calibri" w:hAnsi="Calibri" w:cs="Calibri"/>
-        </w:rPr>
-        <w:t>, il en ressortira une liste de bars répondant au critères requis (exemple : demande un bar avec une note de 4, les bars aillent une note de 4 et supérieur seront présenter)</w:t>
-      </w:r>
-      <w:r>
-        <w:rPr>
-          <w:rFonts w:ascii="Calibri" w:hAnsi="Calibri" w:cs="Calibri"/>
-        </w:rPr>
-        <w:t xml:space="preserve"> avec un aperçu global grâce à une </w:t>
+        <w:t xml:space="preserve"> fera son apparition ! Nous l’avons conçu afin que quiconque qui aimerai aller boire un coup dans un bar puisse le faire en toute rapidité et simplicité. Alors comment nous y sommes pris ? C’est simple notre application propose de remplir un petit formulaire pour que notre dénommé Lambda trouve le bar qu’il souhaite c’est-à-dire ce que celui-ci sert, sa popularité et enfin sa localisation ! Après ce petit formulaire, </w:t>
       </w:r>
       <w:proofErr w:type="spellStart"/>
       <w:r>
-        <w:rPr>
-          <w:rFonts w:ascii="Calibri" w:hAnsi="Calibri" w:cs="Calibri"/>
-        </w:rPr>
-        <w:t>map</w:t>
+        <w:t>SearchBar</w:t>
       </w:r>
       <w:proofErr w:type="spellEnd"/>
       <w:r>
-        <w:rPr>
-          <w:rFonts w:ascii="Calibri" w:hAnsi="Calibri" w:cs="Calibri"/>
-        </w:rPr>
-        <w:t xml:space="preserve"> où les bars y seront pointé. L’utilisateur pourra donc ensuite choisir un bar et accéder à des informations plus précise (listes de toutes les boissons servies, zoom sur la carte où se trouve le bar, liste d’avis, galerie photo), il pourra aussi à partir de cet page ouvrir un </w:t>
-      </w:r>
-      <w:r>
-        <w:rPr>
-          <w:rFonts w:ascii="Calibri" w:hAnsi="Calibri" w:cs="Calibri"/>
-        </w:rPr>
-        <w:t>pop-up</w:t>
-      </w:r>
-      <w:bookmarkStart w:id="0" w:name="_GoBack"/>
-      <w:bookmarkEnd w:id="0"/>
-      <w:r>
-        <w:rPr>
-          <w:rFonts w:ascii="Calibri" w:hAnsi="Calibri" w:cs="Calibri"/>
-        </w:rPr>
-        <w:t xml:space="preserve"> pour saisir un avis (note et description facultative). </w:t>
-      </w:r>
-    </w:p>
-    <w:p>
-      <w:pPr>
-        <w:autoSpaceDE w:val="0"/>
-        <w:autoSpaceDN w:val="0"/>
-        <w:adjustRightInd w:val="0"/>
-        <w:rPr>
-          <w:rFonts w:ascii="Calibri" w:hAnsi="Calibri" w:cs="Calibri"/>
-        </w:rPr>
-      </w:pPr>
-      <w:r>
-        <w:rPr>
-          <w:rFonts w:ascii="Calibri" w:hAnsi="Calibri" w:cs="Calibri"/>
-        </w:rPr>
-        <w:t xml:space="preserve">Par ailleurs une entête sera toujours présente pour que l’utilisateur puisse naviguer plus facilement, on y trouve un bouton recherche pour avoir de nouveau </w:t>
-      </w:r>
-      <w:r>
-        <w:rPr>
-          <w:rFonts w:ascii="Calibri" w:hAnsi="Calibri" w:cs="Calibri"/>
-        </w:rPr>
-        <w:t>accès</w:t>
-      </w:r>
-      <w:r>
-        <w:rPr>
-          <w:rFonts w:ascii="Calibri" w:hAnsi="Calibri" w:cs="Calibri"/>
-        </w:rPr>
-        <w:t xml:space="preserve"> au formulaire de recherche, on y trouvera aussi la photo de profil, le nom, le prénom et enfin un bouton « menu » qui </w:t>
-      </w:r>
-      <w:r>
-        <w:rPr>
-          <w:rFonts w:ascii="Calibri" w:hAnsi="Calibri" w:cs="Calibri"/>
-        </w:rPr>
-        <w:t>permettra</w:t>
-      </w:r>
-      <w:r>
-        <w:rPr>
-          <w:rFonts w:ascii="Calibri" w:hAnsi="Calibri" w:cs="Calibri"/>
-        </w:rPr>
-        <w:t xml:space="preserve"> à l’utilisateur de se </w:t>
-      </w:r>
-      <w:r>
-        <w:rPr>
-          <w:rFonts w:ascii="Calibri" w:hAnsi="Calibri" w:cs="Calibri"/>
-        </w:rPr>
-        <w:t>déconnecter</w:t>
-      </w:r>
-      <w:r>
-        <w:rPr>
-          <w:rFonts w:ascii="Calibri" w:hAnsi="Calibri" w:cs="Calibri"/>
-        </w:rPr>
-        <w:t xml:space="preserve"> ou encire d’afficher son profil</w:t>
-      </w:r>
-      <w:r>
-        <w:rPr>
-          <w:rFonts w:ascii="Calibri" w:hAnsi="Calibri" w:cs="Calibri"/>
-        </w:rPr>
-        <w:t xml:space="preserve"> qui contiendra toutes les informations personnel de l’utilisateur (celles remplies lors de l’inscription) qui seront modifiable.</w:t>
-      </w:r>
-    </w:p>
-    <w:p>
-      <w:pPr>
-        <w:autoSpaceDE w:val="0"/>
-        <w:autoSpaceDN w:val="0"/>
-        <w:adjustRightInd w:val="0"/>
-        <w:rPr>
-          <w:rFonts w:ascii="Calibri" w:hAnsi="Calibri" w:cs="Calibri"/>
-        </w:rPr>
-      </w:pPr>
-      <w:r>
-        <w:rPr>
-          <w:rFonts w:ascii="Calibri" w:hAnsi="Calibri" w:cs="Calibri"/>
-        </w:rPr>
-        <w:t>)</w:t>
-      </w:r>
-    </w:p>
-    <w:p>
-      <w:pPr>
-        <w:autoSpaceDE w:val="0"/>
-        <w:autoSpaceDN w:val="0"/>
-        <w:adjustRightInd w:val="0"/>
-        <w:rPr>
-          <w:rFonts w:ascii="Calibri" w:hAnsi="Calibri" w:cs="Calibri"/>
-        </w:rPr>
-      </w:pPr>
-      <w:r>
-        <w:rPr>
-          <w:rFonts w:ascii="Calibri" w:hAnsi="Calibri" w:cs="Calibri"/>
-        </w:rPr>
-        <w:tab/>
-        <w:t xml:space="preserve">Ainsi, nous avons eu l'idée de réaliser une recherche avec plusieurs champs pour nous puissions répondre à ses attentes avec le plus de précision possible. Nous avons donc choisi comme critères la ville car nous avons pour objectif de réaliser cette application pour plusieurs villes. Il faut aussi prendre en compte le fait qu'il souhaite se restaurer en plus de boire. Il va par la même occasion chercher une boisson précise ou des bars qui ont une bonne réputation. C'est donc à partir de tous ces critères que nous avons élaboré une fenêtre de recherche avec 4 champs. </w:t>
-      </w:r>
-    </w:p>
-    <w:p>
-      <w:pPr>
-        <w:autoSpaceDE w:val="0"/>
-        <w:autoSpaceDN w:val="0"/>
-        <w:adjustRightInd w:val="0"/>
-        <w:rPr>
-          <w:rFonts w:ascii="Calibri" w:hAnsi="Calibri" w:cs="Calibri"/>
-        </w:rPr>
-      </w:pPr>
-      <w:r>
-        <w:rPr>
-          <w:rFonts w:ascii="Calibri" w:hAnsi="Calibri" w:cs="Calibri"/>
-        </w:rPr>
-        <w:tab/>
-        <w:t xml:space="preserve">Une fois que l'on a effectué une recherche il faut donner à l'utilisateur les résultats qui correspondent. Ainsi on a créé une nouvelle fenêtre qui affiche sous une forme de Master </w:t>
+        <w:t xml:space="preserve"> localisera tous les bars qui correspondent à la recherche et vous les localisera sur une carte ! Notre Lambda n’aura plus qu’à choisir son bar avec les petites photos, la carte, sa popularité et ça localisation… Après sa soirée avec ses amis il pourra, s’il le souhaite, laisser un avis sur le bar afin de pouvoir mieux aiguiller les </w:t>
+      </w:r>
+      <w:r>
+        <w:t>futurs</w:t>
+      </w:r>
+      <w:r>
+        <w:t xml:space="preserve"> utilisateurs de notre application </w:t>
       </w:r>
       <w:proofErr w:type="spellStart"/>
       <w:r>
-        <w:rPr>
-          <w:rFonts w:ascii="Calibri" w:hAnsi="Calibri" w:cs="Calibri"/>
-        </w:rPr>
-        <w:t>Detail</w:t>
+        <w:t>SearchBar</w:t>
       </w:r>
       <w:proofErr w:type="spellEnd"/>
       <w:r>
-        <w:rPr>
-          <w:rFonts w:ascii="Calibri" w:hAnsi="Calibri" w:cs="Calibri"/>
-        </w:rPr>
-        <w:t xml:space="preserve"> une liste de nom de bars. Il nous est venu à l'esprit que pour repérer un bar géographiquement, il serait plus facile à l'utilisateur de le visualiser sur une carte. Ainsi lorsqu’aucun bar n'est sélectionné, une carte de la ville est affichée. Une fois que l'on a cliqué sur un bar, ses caractéristiques s'affichent. Nous avons pensé que l'utilisateur voudrait savoir son adresse, le numéro de téléphone, la liste des boissons servies. Il souhaiterait surement aussi voir les différents avis et notes laissés par d’autres utilisateurs au sujet de ce bar. On y rajoutera aussi des photos qui lui permettront de se faire une idée de l’ambiance et de l'identifier rapidement sur place ainsi qu’une </w:t>
-      </w:r>
-      <w:proofErr w:type="spellStart"/>
-      <w:r>
-        <w:rPr>
-          <w:rFonts w:ascii="Calibri" w:hAnsi="Calibri" w:cs="Calibri"/>
-        </w:rPr>
-        <w:t>map</w:t>
-      </w:r>
-      <w:proofErr w:type="spellEnd"/>
-      <w:r>
-        <w:rPr>
-          <w:rFonts w:ascii="Calibri" w:hAnsi="Calibri" w:cs="Calibri"/>
-        </w:rPr>
-        <w:t xml:space="preserve"> lui permettant de s'y rendre en toute facilité. </w:t>
-      </w:r>
-    </w:p>
-    <w:p>
-      <w:pPr>
-        <w:autoSpaceDE w:val="0"/>
-        <w:autoSpaceDN w:val="0"/>
-        <w:adjustRightInd w:val="0"/>
-        <w:rPr>
-          <w:rFonts w:ascii="Calibri" w:hAnsi="Calibri" w:cs="Calibri"/>
-        </w:rPr>
-      </w:pPr>
-      <w:r>
-        <w:rPr>
-          <w:rFonts w:ascii="Calibri" w:hAnsi="Calibri" w:cs="Calibri"/>
-        </w:rPr>
-        <w:tab/>
-        <w:t xml:space="preserve">Pour que les personnes puissent accéder à cette application il faut qu'elles possèdent un compte. Ce dernier permet à l’utilisateur de donner un avis personnel sur un bar en lui donnant une note et un commentaire s’il le souhaite. Cette note servira pour la notation générale du bar. En effet, comme il est dit plus haut lorsque les informations du bar s’afficheront, une note sera présente. Cette dernière sera ainsi constituée de toutes les notes attribuées par les différents comptes. Il a aussi fallu réfléchir tout autour de ce compte, des caractéristiques qui seront obligatoires, celles qui ne le seront pas, comment modifier son profil, comment donner son avis et poster des </w:t>
-      </w:r>
-      <w:r>
-        <w:rPr>
-          <w:rFonts w:ascii="Calibri" w:hAnsi="Calibri" w:cs="Calibri"/>
-        </w:rPr>
-        <w:lastRenderedPageBreak/>
-        <w:t xml:space="preserve">commentaires. Lors de l'inscription l'utilisateur pourra rajouter des informations supplémentaires non obligatoires telles qu’une photo de profil ou une boisson préférée. </w:t>
-      </w:r>
-    </w:p>
-    <w:p>
-      <w:pPr>
-        <w:autoSpaceDE w:val="0"/>
-        <w:autoSpaceDN w:val="0"/>
-        <w:adjustRightInd w:val="0"/>
-        <w:rPr>
-          <w:rFonts w:ascii="Calibri" w:hAnsi="Calibri" w:cs="Calibri"/>
-        </w:rPr>
-      </w:pPr>
-      <w:r>
-        <w:rPr>
-          <w:rFonts w:ascii="Calibri" w:hAnsi="Calibri" w:cs="Calibri"/>
-        </w:rPr>
-        <w:t xml:space="preserve">En conclusion, ce projet a un objectif principal, recenser tout les bars présents dans une ville. Mais autour, plein d’options viennent se rajouter tel qu’intégrer une </w:t>
-      </w:r>
-      <w:proofErr w:type="spellStart"/>
-      <w:r>
-        <w:rPr>
-          <w:rFonts w:ascii="Calibri" w:hAnsi="Calibri" w:cs="Calibri"/>
-        </w:rPr>
-        <w:t>Map</w:t>
-      </w:r>
-      <w:proofErr w:type="spellEnd"/>
-      <w:r>
-        <w:rPr>
-          <w:rFonts w:ascii="Calibri" w:hAnsi="Calibri" w:cs="Calibri"/>
-        </w:rPr>
-        <w:t xml:space="preserve"> ou faire des comptes pour tout le monde. </w:t>
+        <w:t>.</w:t>
       </w:r>
     </w:p>
     <w:p>
@@ -486,6 +184,84 @@
     </w:p>
     <w:p>
       <w:r>
+        <w:rPr>
+          <w:u w:val="single"/>
+        </w:rPr>
+        <w:t xml:space="preserve">Description : </w:t>
+      </w:r>
+    </w:p>
+    <w:p>
+      <w:pPr>
+        <w:pStyle w:val="Paragraphedeliste"/>
+        <w:numPr>
+          <w:ilvl w:val="0"/>
+          <w:numId w:val="15"/>
+        </w:numPr>
+      </w:pPr>
+      <w:r>
+        <w:t>Inscription : l’utilisateur devra remplir un formulaire, des champs seront facultatifs. L’utilisateur devra avoir 18 ans pour s’inscrire.</w:t>
+      </w:r>
+    </w:p>
+    <w:p>
+      <w:pPr>
+        <w:pStyle w:val="Paragraphedeliste"/>
+        <w:numPr>
+          <w:ilvl w:val="0"/>
+          <w:numId w:val="15"/>
+        </w:numPr>
+      </w:pPr>
+      <w:r>
+        <w:t>Gestion du profil : après identification l’utilisateur pourra avoir accès à son profil contenant les informations du formulaire d’inscription qu’il aura rempli lors de son inscription. Il pourra le modifier, par ailleurs lors de la modification les informations devront être correct (ex : champs de mot de passe identique).</w:t>
+      </w:r>
+    </w:p>
+    <w:p>
+      <w:pPr>
+        <w:pStyle w:val="Paragraphedeliste"/>
+        <w:numPr>
+          <w:ilvl w:val="0"/>
+          <w:numId w:val="15"/>
+        </w:numPr>
+      </w:pPr>
+      <w:r>
+        <w:t>Recherche : l’utilisateur pourra rechercher des bars</w:t>
+      </w:r>
+      <w:r>
+        <w:t xml:space="preserve"> suivant les critères qu’il aura sélectionnés, par la suite il aura accès aux informations des bars après aboutissement de la recherche (photos, localisation, avis, adresse, boisson servie,…).</w:t>
+      </w:r>
+    </w:p>
+    <w:p>
+      <w:pPr>
+        <w:pStyle w:val="Paragraphedeliste"/>
+        <w:numPr>
+          <w:ilvl w:val="0"/>
+          <w:numId w:val="15"/>
+        </w:numPr>
+      </w:pPr>
+      <w:r>
+        <w:t>Interaction avec les bars : l’utilisateur pourra s’il le souhaite poster un avis sur un bar, à savoir une note de 0 à 5 suivis d’une description facultative.</w:t>
+      </w:r>
+    </w:p>
+    <w:p>
+      <w:pPr>
+        <w:ind w:left="360"/>
+      </w:pPr>
+      <w:r>
+        <w:t xml:space="preserve">Toutes ces actions (sauf l’inscription) pourront être effectuées après identification de l’utilisateur. De plus les recherches se font suivant un critère principal qu’est la ville. Dans les informations des bars, une moyenne des avis poster est calculé pour donner une note globale à chaque </w:t>
+      </w:r>
+      <w:proofErr w:type="gramStart"/>
+      <w:r>
+        <w:t>bars</w:t>
+      </w:r>
+      <w:proofErr w:type="gramEnd"/>
+      <w:r>
+        <w:t>.</w:t>
+      </w:r>
+    </w:p>
+    <w:p>
+      <w:pPr>
+        <w:pStyle w:val="Listepuces"/>
+      </w:pPr>
+      <w:r>
         <w:br w:type="page"/>
       </w:r>
     </w:p>
@@ -501,11 +277,11 @@
           <w:insideH w:val="none" w:sz="0" w:space="0" w:color="auto"/>
           <w:insideV w:val="none" w:sz="0" w:space="0" w:color="auto"/>
         </w:tblBorders>
-        <w:tblLook w:val="04A0"/>
+        <w:tblLook w:val="04A0" w:firstRow="1" w:lastRow="0" w:firstColumn="1" w:lastColumn="0" w:noHBand="0" w:noVBand="1"/>
       </w:tblPr>
       <w:tblGrid>
-        <w:gridCol w:w="5886"/>
-        <w:gridCol w:w="4796"/>
+        <w:gridCol w:w="5885"/>
+        <w:gridCol w:w="4797"/>
       </w:tblGrid>
       <w:tr>
         <w:trPr>
@@ -547,7 +323,7 @@
                           <a:blip r:embed="rId7" cstate="print">
                             <a:extLst>
                               <a:ext uri="{28A0092B-C50C-407E-A947-70E740481C1C}">
-                                <a14:useLocalDpi xmlns:a14="http://schemas.microsoft.com/office/drawing/2010/main" xmlns:wps="http://schemas.microsoft.com/office/word/2010/wordprocessingShape" xmlns:wpi="http://schemas.microsoft.com/office/word/2010/wordprocessingInk" xmlns:wpg="http://schemas.microsoft.com/office/word/2010/wordprocessingGroup" xmlns:w15="http://schemas.microsoft.com/office/word/2012/wordml" xmlns:w14="http://schemas.microsoft.com/office/word/2010/wordml" xmlns:w="http://schemas.openxmlformats.org/wordprocessingml/2006/main" xmlns:w10="urn:schemas-microsoft-com:office:word" xmlns:wp14="http://schemas.microsoft.com/office/word/2010/wordprocessingDrawing" xmlns:v="urn:schemas-microsoft-com:vml" xmlns:o="urn:schemas-microsoft-com:office:office" xmlns:mc="http://schemas.openxmlformats.org/markup-compatibility/2006" xmlns:wpc="http://schemas.microsoft.com/office/word/2010/wordprocessingCanvas" xmlns="" val="0"/>
+                                <a14:useLocalDpi xmlns:a14="http://schemas.microsoft.com/office/drawing/2010/main" val="0"/>
                               </a:ext>
                             </a:extLst>
                           </a:blip>
@@ -608,7 +384,7 @@
                 <w:bottom w:w="113" w:type="dxa"/>
                 <w:right w:w="0" w:type="dxa"/>
               </w:tblCellMar>
-              <w:tblLook w:val="04A0"/>
+              <w:tblLook w:val="04A0" w:firstRow="1" w:lastRow="0" w:firstColumn="1" w:lastColumn="0" w:noHBand="0" w:noVBand="1"/>
             </w:tblPr>
             <w:tblGrid>
               <w:gridCol w:w="3265"/>
@@ -809,7 +585,7 @@
                           <a:blip r:embed="rId9" cstate="print">
                             <a:extLst>
                               <a:ext uri="{28A0092B-C50C-407E-A947-70E740481C1C}">
-                                <a14:useLocalDpi xmlns:a14="http://schemas.microsoft.com/office/drawing/2010/main" xmlns:wps="http://schemas.microsoft.com/office/word/2010/wordprocessingShape" xmlns:wpi="http://schemas.microsoft.com/office/word/2010/wordprocessingInk" xmlns:wpg="http://schemas.microsoft.com/office/word/2010/wordprocessingGroup" xmlns:w15="http://schemas.microsoft.com/office/word/2012/wordml" xmlns:w14="http://schemas.microsoft.com/office/word/2010/wordml" xmlns:w="http://schemas.openxmlformats.org/wordprocessingml/2006/main" xmlns:w10="urn:schemas-microsoft-com:office:word" xmlns:wp14="http://schemas.microsoft.com/office/word/2010/wordprocessingDrawing" xmlns:v="urn:schemas-microsoft-com:vml" xmlns:o="urn:schemas-microsoft-com:office:office" xmlns:mc="http://schemas.openxmlformats.org/markup-compatibility/2006" xmlns:wpc="http://schemas.microsoft.com/office/word/2010/wordprocessingCanvas" xmlns="" val="0"/>
+                                <a14:useLocalDpi xmlns:a14="http://schemas.microsoft.com/office/drawing/2010/main" val="0"/>
                               </a:ext>
                             </a:extLst>
                           </a:blip>
@@ -993,7 +769,7 @@
                           <a:blip r:embed="rId10" cstate="print">
                             <a:extLst>
                               <a:ext uri="{28A0092B-C50C-407E-A947-70E740481C1C}">
-                                <a14:useLocalDpi xmlns:a14="http://schemas.microsoft.com/office/drawing/2010/main" xmlns:wps="http://schemas.microsoft.com/office/word/2010/wordprocessingShape" xmlns:wpi="http://schemas.microsoft.com/office/word/2010/wordprocessingInk" xmlns:wpg="http://schemas.microsoft.com/office/word/2010/wordprocessingGroup" xmlns:w15="http://schemas.microsoft.com/office/word/2012/wordml" xmlns:w14="http://schemas.microsoft.com/office/word/2010/wordml" xmlns:w="http://schemas.openxmlformats.org/wordprocessingml/2006/main" xmlns:w10="urn:schemas-microsoft-com:office:word" xmlns:wp14="http://schemas.microsoft.com/office/word/2010/wordprocessingDrawing" xmlns:v="urn:schemas-microsoft-com:vml" xmlns:o="urn:schemas-microsoft-com:office:office" xmlns:mc="http://schemas.openxmlformats.org/markup-compatibility/2006" xmlns:wpc="http://schemas.microsoft.com/office/word/2010/wordprocessingCanvas" xmlns="" val="0"/>
+                                <a14:useLocalDpi xmlns:a14="http://schemas.microsoft.com/office/drawing/2010/main" val="0"/>
                               </a:ext>
                             </a:extLst>
                           </a:blip>
@@ -1174,7 +950,7 @@
                           <a:blip r:embed="rId11" cstate="print">
                             <a:extLst>
                               <a:ext uri="{28A0092B-C50C-407E-A947-70E740481C1C}">
-                                <a14:useLocalDpi xmlns:a14="http://schemas.microsoft.com/office/drawing/2010/main" xmlns:wps="http://schemas.microsoft.com/office/word/2010/wordprocessingShape" xmlns:wpi="http://schemas.microsoft.com/office/word/2010/wordprocessingInk" xmlns:wpg="http://schemas.microsoft.com/office/word/2010/wordprocessingGroup" xmlns:w15="http://schemas.microsoft.com/office/word/2012/wordml" xmlns:w14="http://schemas.microsoft.com/office/word/2010/wordml" xmlns:w="http://schemas.openxmlformats.org/wordprocessingml/2006/main" xmlns:w10="urn:schemas-microsoft-com:office:word" xmlns:wp14="http://schemas.microsoft.com/office/word/2010/wordprocessingDrawing" xmlns:v="urn:schemas-microsoft-com:vml" xmlns:o="urn:schemas-microsoft-com:office:office" xmlns:mc="http://schemas.openxmlformats.org/markup-compatibility/2006" xmlns:wpc="http://schemas.microsoft.com/office/word/2010/wordprocessingCanvas" xmlns="" val="0"/>
+                                <a14:useLocalDpi xmlns:a14="http://schemas.microsoft.com/office/drawing/2010/main" val="0"/>
                               </a:ext>
                             </a:extLst>
                           </a:blip>
@@ -1447,7 +1223,7 @@
                           <a:blip r:embed="rId12" cstate="print">
                             <a:extLst>
                               <a:ext uri="{28A0092B-C50C-407E-A947-70E740481C1C}">
-                                <a14:useLocalDpi xmlns:a14="http://schemas.microsoft.com/office/drawing/2010/main" xmlns:wps="http://schemas.microsoft.com/office/word/2010/wordprocessingShape" xmlns:wpi="http://schemas.microsoft.com/office/word/2010/wordprocessingInk" xmlns:wpg="http://schemas.microsoft.com/office/word/2010/wordprocessingGroup" xmlns:w15="http://schemas.microsoft.com/office/word/2012/wordml" xmlns:w14="http://schemas.microsoft.com/office/word/2010/wordml" xmlns:w="http://schemas.openxmlformats.org/wordprocessingml/2006/main" xmlns:w10="urn:schemas-microsoft-com:office:word" xmlns:wp14="http://schemas.microsoft.com/office/word/2010/wordprocessingDrawing" xmlns:v="urn:schemas-microsoft-com:vml" xmlns:o="urn:schemas-microsoft-com:office:office" xmlns:mc="http://schemas.openxmlformats.org/markup-compatibility/2006" xmlns:wpc="http://schemas.microsoft.com/office/word/2010/wordprocessingCanvas" xmlns="" val="0"/>
+                                <a14:useLocalDpi xmlns:a14="http://schemas.microsoft.com/office/drawing/2010/main" val="0"/>
                               </a:ext>
                             </a:extLst>
                           </a:blip>
@@ -1588,7 +1364,7 @@
                           <a:blip r:embed="rId13" cstate="print">
                             <a:extLst>
                               <a:ext uri="{28A0092B-C50C-407E-A947-70E740481C1C}">
-                                <a14:useLocalDpi xmlns:a14="http://schemas.microsoft.com/office/drawing/2010/main" xmlns:wps="http://schemas.microsoft.com/office/word/2010/wordprocessingShape" xmlns:wpi="http://schemas.microsoft.com/office/word/2010/wordprocessingInk" xmlns:wpg="http://schemas.microsoft.com/office/word/2010/wordprocessingGroup" xmlns:w15="http://schemas.microsoft.com/office/word/2012/wordml" xmlns:w14="http://schemas.microsoft.com/office/word/2010/wordml" xmlns:w="http://schemas.openxmlformats.org/wordprocessingml/2006/main" xmlns:w10="urn:schemas-microsoft-com:office:word" xmlns:wp14="http://schemas.microsoft.com/office/word/2010/wordprocessingDrawing" xmlns:v="urn:schemas-microsoft-com:vml" xmlns:o="urn:schemas-microsoft-com:office:office" xmlns:mc="http://schemas.openxmlformats.org/markup-compatibility/2006" xmlns:wpc="http://schemas.microsoft.com/office/word/2010/wordprocessingCanvas" xmlns="" val="0"/>
+                                <a14:useLocalDpi xmlns:a14="http://schemas.microsoft.com/office/drawing/2010/main" val="0"/>
                               </a:ext>
                             </a:extLst>
                           </a:blip>
@@ -1678,7 +1454,7 @@
                           <a:blip r:embed="rId14" cstate="print">
                             <a:extLst>
                               <a:ext uri="{28A0092B-C50C-407E-A947-70E740481C1C}">
-                                <a14:useLocalDpi xmlns:a14="http://schemas.microsoft.com/office/drawing/2010/main" xmlns:wps="http://schemas.microsoft.com/office/word/2010/wordprocessingShape" xmlns:wpi="http://schemas.microsoft.com/office/word/2010/wordprocessingInk" xmlns:wpg="http://schemas.microsoft.com/office/word/2010/wordprocessingGroup" xmlns:w15="http://schemas.microsoft.com/office/word/2012/wordml" xmlns:w14="http://schemas.microsoft.com/office/word/2010/wordml" xmlns:w="http://schemas.openxmlformats.org/wordprocessingml/2006/main" xmlns:w10="urn:schemas-microsoft-com:office:word" xmlns:wp14="http://schemas.microsoft.com/office/word/2010/wordprocessingDrawing" xmlns:v="urn:schemas-microsoft-com:vml" xmlns:o="urn:schemas-microsoft-com:office:office" xmlns:mc="http://schemas.openxmlformats.org/markup-compatibility/2006" xmlns:wpc="http://schemas.microsoft.com/office/word/2010/wordprocessingCanvas" xmlns="" val="0"/>
+                                <a14:useLocalDpi xmlns:a14="http://schemas.microsoft.com/office/drawing/2010/main" val="0"/>
                               </a:ext>
                             </a:extLst>
                           </a:blip>
@@ -1810,7 +1586,7 @@
                           <a:blip r:embed="rId15" cstate="print">
                             <a:extLst>
                               <a:ext uri="{28A0092B-C50C-407E-A947-70E740481C1C}">
-                                <a14:useLocalDpi xmlns:a14="http://schemas.microsoft.com/office/drawing/2010/main" xmlns:wps="http://schemas.microsoft.com/office/word/2010/wordprocessingShape" xmlns:wpi="http://schemas.microsoft.com/office/word/2010/wordprocessingInk" xmlns:wpg="http://schemas.microsoft.com/office/word/2010/wordprocessingGroup" xmlns:w15="http://schemas.microsoft.com/office/word/2012/wordml" xmlns:w14="http://schemas.microsoft.com/office/word/2010/wordml" xmlns:w="http://schemas.openxmlformats.org/wordprocessingml/2006/main" xmlns:w10="urn:schemas-microsoft-com:office:word" xmlns:wp14="http://schemas.microsoft.com/office/word/2010/wordprocessingDrawing" xmlns:v="urn:schemas-microsoft-com:vml" xmlns:o="urn:schemas-microsoft-com:office:office" xmlns:mc="http://schemas.openxmlformats.org/markup-compatibility/2006" xmlns:wpc="http://schemas.microsoft.com/office/word/2010/wordprocessingCanvas" xmlns="" val="0"/>
+                                <a14:useLocalDpi xmlns:a14="http://schemas.microsoft.com/office/drawing/2010/main" val="0"/>
                               </a:ext>
                             </a:extLst>
                           </a:blip>
@@ -2053,7 +1829,7 @@
             <v:path o:extrusionok="f" gradientshapeok="t" o:connecttype="rect"/>
             <o:lock v:ext="edit" aspectratio="t"/>
           </v:shapetype>
-          <v:shape id="_x0000_i1025" type="#_x0000_t75" style="width:523.1pt;height:321.25pt">
+          <v:shape id="_x0000_i1025" type="#_x0000_t75" style="width:523.2pt;height:321.6pt">
             <v:imagedata r:id="rId17" o:title="StoryBoard"/>
           </v:shape>
         </w:pict>
@@ -2423,7 +2199,7 @@
     <w:p>
       <w:r>
         <w:pict>
-          <v:shape id="_x0000_i1026" type="#_x0000_t75" style="width:550.35pt;height:736.35pt;mso-position-horizontal:center;mso-position-horizontal-relative:margin;mso-position-vertical:top;mso-position-vertical-relative:margin">
+          <v:shape id="_x0000_i1026" type="#_x0000_t75" style="width:550.2pt;height:736.2pt;mso-position-horizontal:center;mso-position-horizontal-relative:margin;mso-position-vertical:top;mso-position-vertical-relative:margin">
             <v:imagedata r:id="rId19" o:title="classDiagram"/>
           </v:shape>
         </w:pict>
@@ -2440,8 +2216,29 @@
 </file>
 
 <file path=word/numbering.xml><?xml version="1.0" encoding="utf-8"?>
-<w:numbering xmlns:ve="http://schemas.openxmlformats.org/markup-compatibility/2006" xmlns:o="urn:schemas-microsoft-com:office:office" xmlns:r="http://schemas.openxmlformats.org/officeDocument/2006/relationships" xmlns:m="http://schemas.openxmlformats.org/officeDocument/2006/math" xmlns:v="urn:schemas-microsoft-com:vml" xmlns:wp="http://schemas.openxmlformats.org/drawingml/2006/wordprocessingDrawing" xmlns:w10="urn:schemas-microsoft-com:office:word" xmlns:w="http://schemas.openxmlformats.org/wordprocessingml/2006/main" xmlns:wne="http://schemas.microsoft.com/office/word/2006/wordml">
-  <w:abstractNum w:abstractNumId="0">
+<w:numbering xmlns:wpc="http://schemas.microsoft.com/office/word/2010/wordprocessingCanvas" xmlns:mc="http://schemas.openxmlformats.org/markup-compatibility/2006" xmlns:o="urn:schemas-microsoft-com:office:office" xmlns:r="http://schemas.openxmlformats.org/officeDocument/2006/relationships" xmlns:m="http://schemas.openxmlformats.org/officeDocument/2006/math" xmlns:v="urn:schemas-microsoft-com:vml" xmlns:wp14="http://schemas.microsoft.com/office/word/2010/wordprocessingDrawing" xmlns:wp="http://schemas.openxmlformats.org/drawingml/2006/wordprocessingDrawing" xmlns:w10="urn:schemas-microsoft-com:office:word" xmlns:w="http://schemas.openxmlformats.org/wordprocessingml/2006/main" xmlns:w14="http://schemas.microsoft.com/office/word/2010/wordml" xmlns:w15="http://schemas.microsoft.com/office/word/2012/wordml" xmlns:wpg="http://schemas.microsoft.com/office/word/2010/wordprocessingGroup" xmlns:wpi="http://schemas.microsoft.com/office/word/2010/wordprocessingInk" xmlns:wne="http://schemas.microsoft.com/office/word/2006/wordml" xmlns:wps="http://schemas.microsoft.com/office/word/2010/wordprocessingShape" mc:Ignorable="w14 w15 wp14">
+  <w:abstractNum w:abstractNumId="0" w15:restartNumberingAfterBreak="0">
+    <w:nsid w:val="FFFFFF89"/>
+    <w:multiLevelType w:val="singleLevel"/>
+    <w:tmpl w:val="668ECCF6"/>
+    <w:lvl w:ilvl="0">
+      <w:start w:val="1"/>
+      <w:numFmt w:val="bullet"/>
+      <w:pStyle w:val="Listepuces"/>
+      <w:lvlText w:val=""/>
+      <w:lvlJc w:val="left"/>
+      <w:pPr>
+        <w:tabs>
+          <w:tab w:val="num" w:pos="360"/>
+        </w:tabs>
+        <w:ind w:left="360" w:hanging="360"/>
+      </w:pPr>
+      <w:rPr>
+        <w:rFonts w:ascii="Symbol" w:hAnsi="Symbol" w:hint="default"/>
+      </w:rPr>
+    </w:lvl>
+  </w:abstractNum>
+  <w:abstractNum w:abstractNumId="1" w15:restartNumberingAfterBreak="0">
     <w:nsid w:val="0A9068DF"/>
     <w:multiLevelType w:val="hybridMultilevel"/>
     <w:tmpl w:val="B05C6236"/>
@@ -2530,7 +2327,7 @@
       </w:pPr>
     </w:lvl>
   </w:abstractNum>
-  <w:abstractNum w:abstractNumId="1">
+  <w:abstractNum w:abstractNumId="2" w15:restartNumberingAfterBreak="0">
     <w:nsid w:val="1C3A1307"/>
     <w:multiLevelType w:val="hybridMultilevel"/>
     <w:tmpl w:val="0A024B90"/>
@@ -2619,7 +2416,7 @@
       </w:pPr>
     </w:lvl>
   </w:abstractNum>
-  <w:abstractNum w:abstractNumId="2">
+  <w:abstractNum w:abstractNumId="3" w15:restartNumberingAfterBreak="0">
     <w:nsid w:val="2DD44AF9"/>
     <w:multiLevelType w:val="hybridMultilevel"/>
     <w:tmpl w:val="EC261144"/>
@@ -2708,7 +2505,7 @@
       </w:pPr>
     </w:lvl>
   </w:abstractNum>
-  <w:abstractNum w:abstractNumId="3">
+  <w:abstractNum w:abstractNumId="4" w15:restartNumberingAfterBreak="0">
     <w:nsid w:val="2E5C2A63"/>
     <w:multiLevelType w:val="hybridMultilevel"/>
     <w:tmpl w:val="E5660CB2"/>
@@ -2797,7 +2594,119 @@
       </w:pPr>
     </w:lvl>
   </w:abstractNum>
-  <w:abstractNum w:abstractNumId="4">
+  <w:abstractNum w:abstractNumId="5" w15:restartNumberingAfterBreak="0">
+    <w:nsid w:val="37644708"/>
+    <w:multiLevelType w:val="hybridMultilevel"/>
+    <w:tmpl w:val="A45A7D22"/>
+    <w:lvl w:ilvl="0" w:tplc="DAEE5C5C">
+      <w:numFmt w:val="bullet"/>
+      <w:lvlText w:val="-"/>
+      <w:lvlJc w:val="left"/>
+      <w:pPr>
+        <w:ind w:left="720" w:hanging="360"/>
+      </w:pPr>
+      <w:rPr>
+        <w:rFonts w:ascii="Calibri" w:eastAsiaTheme="minorHAnsi" w:hAnsi="Calibri" w:cstheme="minorBidi" w:hint="default"/>
+      </w:rPr>
+    </w:lvl>
+    <w:lvl w:ilvl="1" w:tplc="040C0003" w:tentative="1">
+      <w:start w:val="1"/>
+      <w:numFmt w:val="bullet"/>
+      <w:lvlText w:val="o"/>
+      <w:lvlJc w:val="left"/>
+      <w:pPr>
+        <w:ind w:left="1440" w:hanging="360"/>
+      </w:pPr>
+      <w:rPr>
+        <w:rFonts w:ascii="Courier New" w:hAnsi="Courier New" w:cs="Courier New" w:hint="default"/>
+      </w:rPr>
+    </w:lvl>
+    <w:lvl w:ilvl="2" w:tplc="040C0005" w:tentative="1">
+      <w:start w:val="1"/>
+      <w:numFmt w:val="bullet"/>
+      <w:lvlText w:val=""/>
+      <w:lvlJc w:val="left"/>
+      <w:pPr>
+        <w:ind w:left="2160" w:hanging="360"/>
+      </w:pPr>
+      <w:rPr>
+        <w:rFonts w:ascii="Wingdings" w:hAnsi="Wingdings" w:hint="default"/>
+      </w:rPr>
+    </w:lvl>
+    <w:lvl w:ilvl="3" w:tplc="040C0001" w:tentative="1">
+      <w:start w:val="1"/>
+      <w:numFmt w:val="bullet"/>
+      <w:lvlText w:val=""/>
+      <w:lvlJc w:val="left"/>
+      <w:pPr>
+        <w:ind w:left="2880" w:hanging="360"/>
+      </w:pPr>
+      <w:rPr>
+        <w:rFonts w:ascii="Symbol" w:hAnsi="Symbol" w:hint="default"/>
+      </w:rPr>
+    </w:lvl>
+    <w:lvl w:ilvl="4" w:tplc="040C0003" w:tentative="1">
+      <w:start w:val="1"/>
+      <w:numFmt w:val="bullet"/>
+      <w:lvlText w:val="o"/>
+      <w:lvlJc w:val="left"/>
+      <w:pPr>
+        <w:ind w:left="3600" w:hanging="360"/>
+      </w:pPr>
+      <w:rPr>
+        <w:rFonts w:ascii="Courier New" w:hAnsi="Courier New" w:cs="Courier New" w:hint="default"/>
+      </w:rPr>
+    </w:lvl>
+    <w:lvl w:ilvl="5" w:tplc="040C0005" w:tentative="1">
+      <w:start w:val="1"/>
+      <w:numFmt w:val="bullet"/>
+      <w:lvlText w:val=""/>
+      <w:lvlJc w:val="left"/>
+      <w:pPr>
+        <w:ind w:left="4320" w:hanging="360"/>
+      </w:pPr>
+      <w:rPr>
+        <w:rFonts w:ascii="Wingdings" w:hAnsi="Wingdings" w:hint="default"/>
+      </w:rPr>
+    </w:lvl>
+    <w:lvl w:ilvl="6" w:tplc="040C0001" w:tentative="1">
+      <w:start w:val="1"/>
+      <w:numFmt w:val="bullet"/>
+      <w:lvlText w:val=""/>
+      <w:lvlJc w:val="left"/>
+      <w:pPr>
+        <w:ind w:left="5040" w:hanging="360"/>
+      </w:pPr>
+      <w:rPr>
+        <w:rFonts w:ascii="Symbol" w:hAnsi="Symbol" w:hint="default"/>
+      </w:rPr>
+    </w:lvl>
+    <w:lvl w:ilvl="7" w:tplc="040C0003" w:tentative="1">
+      <w:start w:val="1"/>
+      <w:numFmt w:val="bullet"/>
+      <w:lvlText w:val="o"/>
+      <w:lvlJc w:val="left"/>
+      <w:pPr>
+        <w:ind w:left="5760" w:hanging="360"/>
+      </w:pPr>
+      <w:rPr>
+        <w:rFonts w:ascii="Courier New" w:hAnsi="Courier New" w:cs="Courier New" w:hint="default"/>
+      </w:rPr>
+    </w:lvl>
+    <w:lvl w:ilvl="8" w:tplc="040C0005" w:tentative="1">
+      <w:start w:val="1"/>
+      <w:numFmt w:val="bullet"/>
+      <w:lvlText w:val=""/>
+      <w:lvlJc w:val="left"/>
+      <w:pPr>
+        <w:ind w:left="6480" w:hanging="360"/>
+      </w:pPr>
+      <w:rPr>
+        <w:rFonts w:ascii="Wingdings" w:hAnsi="Wingdings" w:hint="default"/>
+      </w:rPr>
+    </w:lvl>
+  </w:abstractNum>
+  <w:abstractNum w:abstractNumId="6" w15:restartNumberingAfterBreak="0">
     <w:nsid w:val="45243E03"/>
     <w:multiLevelType w:val="hybridMultilevel"/>
     <w:tmpl w:val="0CCAFB9E"/>
@@ -2909,7 +2818,7 @@
       </w:rPr>
     </w:lvl>
   </w:abstractNum>
-  <w:abstractNum w:abstractNumId="5">
+  <w:abstractNum w:abstractNumId="7" w15:restartNumberingAfterBreak="0">
     <w:nsid w:val="51656259"/>
     <w:multiLevelType w:val="hybridMultilevel"/>
     <w:tmpl w:val="1F8CC30E"/>
@@ -2998,7 +2907,7 @@
       </w:pPr>
     </w:lvl>
   </w:abstractNum>
-  <w:abstractNum w:abstractNumId="6">
+  <w:abstractNum w:abstractNumId="8" w15:restartNumberingAfterBreak="0">
     <w:nsid w:val="5257233B"/>
     <w:multiLevelType w:val="hybridMultilevel"/>
     <w:tmpl w:val="1086359A"/>
@@ -3110,7 +3019,7 @@
       </w:rPr>
     </w:lvl>
   </w:abstractNum>
-  <w:abstractNum w:abstractNumId="7">
+  <w:abstractNum w:abstractNumId="9" w15:restartNumberingAfterBreak="0">
     <w:nsid w:val="56D15C92"/>
     <w:multiLevelType w:val="hybridMultilevel"/>
     <w:tmpl w:val="5768A734"/>
@@ -3199,7 +3108,7 @@
       </w:pPr>
     </w:lvl>
   </w:abstractNum>
-  <w:abstractNum w:abstractNumId="8">
+  <w:abstractNum w:abstractNumId="10" w15:restartNumberingAfterBreak="0">
     <w:nsid w:val="5A303CE5"/>
     <w:multiLevelType w:val="hybridMultilevel"/>
     <w:tmpl w:val="054C8188"/>
@@ -3288,7 +3197,7 @@
       </w:pPr>
     </w:lvl>
   </w:abstractNum>
-  <w:abstractNum w:abstractNumId="9">
+  <w:abstractNum w:abstractNumId="11" w15:restartNumberingAfterBreak="0">
     <w:nsid w:val="61BC40CB"/>
     <w:multiLevelType w:val="hybridMultilevel"/>
     <w:tmpl w:val="249AAF4A"/>
@@ -3377,7 +3286,7 @@
       </w:pPr>
     </w:lvl>
   </w:abstractNum>
-  <w:abstractNum w:abstractNumId="10">
+  <w:abstractNum w:abstractNumId="12" w15:restartNumberingAfterBreak="0">
     <w:nsid w:val="742756AF"/>
     <w:multiLevelType w:val="hybridMultilevel"/>
     <w:tmpl w:val="2C842EB0"/>
@@ -3466,7 +3375,7 @@
       </w:pPr>
     </w:lvl>
   </w:abstractNum>
-  <w:abstractNum w:abstractNumId="11">
+  <w:abstractNum w:abstractNumId="13" w15:restartNumberingAfterBreak="0">
     <w:nsid w:val="7BD3229D"/>
     <w:multiLevelType w:val="hybridMultilevel"/>
     <w:tmpl w:val="F5DC896E"/>
@@ -3555,7 +3464,7 @@
       </w:pPr>
     </w:lvl>
   </w:abstractNum>
-  <w:abstractNum w:abstractNumId="12">
+  <w:abstractNum w:abstractNumId="14" w15:restartNumberingAfterBreak="0">
     <w:nsid w:val="7CE3690F"/>
     <w:multiLevelType w:val="hybridMultilevel"/>
     <w:tmpl w:val="9AECC6CA"/>
@@ -3645,49 +3554,55 @@
     </w:lvl>
   </w:abstractNum>
   <w:num w:numId="1">
+    <w:abstractNumId w:val="8"/>
+  </w:num>
+  <w:num w:numId="2">
+    <w:abstractNumId w:val="4"/>
+  </w:num>
+  <w:num w:numId="3">
+    <w:abstractNumId w:val="10"/>
+  </w:num>
+  <w:num w:numId="4">
+    <w:abstractNumId w:val="13"/>
+  </w:num>
+  <w:num w:numId="5">
+    <w:abstractNumId w:val="3"/>
+  </w:num>
+  <w:num w:numId="6">
+    <w:abstractNumId w:val="9"/>
+  </w:num>
+  <w:num w:numId="7">
+    <w:abstractNumId w:val="2"/>
+  </w:num>
+  <w:num w:numId="8">
+    <w:abstractNumId w:val="12"/>
+  </w:num>
+  <w:num w:numId="9">
+    <w:abstractNumId w:val="7"/>
+  </w:num>
+  <w:num w:numId="10">
+    <w:abstractNumId w:val="1"/>
+  </w:num>
+  <w:num w:numId="11">
+    <w:abstractNumId w:val="14"/>
+  </w:num>
+  <w:num w:numId="12">
+    <w:abstractNumId w:val="11"/>
+  </w:num>
+  <w:num w:numId="13">
     <w:abstractNumId w:val="6"/>
   </w:num>
-  <w:num w:numId="2">
-    <w:abstractNumId w:val="3"/>
-  </w:num>
-  <w:num w:numId="3">
-    <w:abstractNumId w:val="8"/>
-  </w:num>
-  <w:num w:numId="4">
-    <w:abstractNumId w:val="11"/>
-  </w:num>
-  <w:num w:numId="5">
-    <w:abstractNumId w:val="2"/>
-  </w:num>
-  <w:num w:numId="6">
-    <w:abstractNumId w:val="7"/>
-  </w:num>
-  <w:num w:numId="7">
-    <w:abstractNumId w:val="1"/>
-  </w:num>
-  <w:num w:numId="8">
-    <w:abstractNumId w:val="10"/>
-  </w:num>
-  <w:num w:numId="9">
-    <w:abstractNumId w:val="5"/>
-  </w:num>
-  <w:num w:numId="10">
+  <w:num w:numId="14">
     <w:abstractNumId w:val="0"/>
   </w:num>
-  <w:num w:numId="11">
-    <w:abstractNumId w:val="12"/>
-  </w:num>
-  <w:num w:numId="12">
-    <w:abstractNumId w:val="9"/>
-  </w:num>
-  <w:num w:numId="13">
-    <w:abstractNumId w:val="4"/>
+  <w:num w:numId="15">
+    <w:abstractNumId w:val="5"/>
   </w:num>
 </w:numbering>
 </file>
 
 <file path=word/styles.xml><?xml version="1.0" encoding="utf-8"?>
-<w:styles xmlns:r="http://schemas.openxmlformats.org/officeDocument/2006/relationships" xmlns:w="http://schemas.openxmlformats.org/wordprocessingml/2006/main">
+<w:styles xmlns:mc="http://schemas.openxmlformats.org/markup-compatibility/2006" xmlns:r="http://schemas.openxmlformats.org/officeDocument/2006/relationships" xmlns:w="http://schemas.openxmlformats.org/wordprocessingml/2006/main" xmlns:w14="http://schemas.microsoft.com/office/word/2010/wordml" xmlns:w15="http://schemas.microsoft.com/office/word/2012/wordml" mc:Ignorable="w14 w15">
   <w:docDefaults>
     <w:rPrDefault>
       <w:rPr>
@@ -3703,144 +3618,378 @@
       </w:pPr>
     </w:pPrDefault>
   </w:docDefaults>
-  <w:latentStyles w:defLockedState="0" w:defUIPriority="99" w:defSemiHidden="1" w:defUnhideWhenUsed="1" w:defQFormat="0" w:count="267">
-    <w:lsdException w:name="Normal" w:semiHidden="0" w:uiPriority="0" w:unhideWhenUsed="0" w:qFormat="1"/>
-    <w:lsdException w:name="heading 1" w:semiHidden="0" w:uiPriority="9" w:unhideWhenUsed="0" w:qFormat="1"/>
-    <w:lsdException w:name="heading 2" w:uiPriority="9" w:qFormat="1"/>
-    <w:lsdException w:name="heading 3" w:uiPriority="9" w:qFormat="1"/>
-    <w:lsdException w:name="heading 4" w:uiPriority="9" w:qFormat="1"/>
-    <w:lsdException w:name="heading 5" w:uiPriority="9" w:qFormat="1"/>
-    <w:lsdException w:name="heading 6" w:uiPriority="9" w:qFormat="1"/>
-    <w:lsdException w:name="heading 7" w:uiPriority="9" w:qFormat="1"/>
-    <w:lsdException w:name="heading 8" w:uiPriority="9" w:qFormat="1"/>
-    <w:lsdException w:name="heading 9" w:uiPriority="9" w:qFormat="1"/>
-    <w:lsdException w:name="toc 1" w:uiPriority="39"/>
-    <w:lsdException w:name="toc 2" w:uiPriority="39"/>
-    <w:lsdException w:name="toc 3" w:uiPriority="39"/>
-    <w:lsdException w:name="toc 4" w:uiPriority="39"/>
-    <w:lsdException w:name="toc 5" w:uiPriority="39"/>
-    <w:lsdException w:name="toc 6" w:uiPriority="39"/>
-    <w:lsdException w:name="toc 7" w:uiPriority="39"/>
-    <w:lsdException w:name="toc 8" w:uiPriority="39"/>
-    <w:lsdException w:name="toc 9" w:uiPriority="39"/>
-    <w:lsdException w:name="caption" w:uiPriority="35" w:qFormat="1"/>
-    <w:lsdException w:name="Title" w:semiHidden="0" w:uiPriority="10" w:unhideWhenUsed="0" w:qFormat="1"/>
-    <w:lsdException w:name="Default Paragraph Font" w:uiPriority="1"/>
-    <w:lsdException w:name="Subtitle" w:semiHidden="0" w:uiPriority="11" w:unhideWhenUsed="0" w:qFormat="1"/>
-    <w:lsdException w:name="Strong" w:semiHidden="0" w:uiPriority="22" w:unhideWhenUsed="0" w:qFormat="1"/>
-    <w:lsdException w:name="Emphasis" w:semiHidden="0" w:uiPriority="20" w:unhideWhenUsed="0" w:qFormat="1"/>
-    <w:lsdException w:name="Table Grid" w:semiHidden="0" w:uiPriority="59" w:unhideWhenUsed="0"/>
-    <w:lsdException w:name="Placeholder Text" w:unhideWhenUsed="0"/>
-    <w:lsdException w:name="No Spacing" w:semiHidden="0" w:uiPriority="1" w:unhideWhenUsed="0" w:qFormat="1"/>
-    <w:lsdException w:name="Light Shading" w:semiHidden="0" w:uiPriority="60" w:unhideWhenUsed="0"/>
-    <w:lsdException w:name="Light List" w:semiHidden="0" w:uiPriority="61" w:unhideWhenUsed="0"/>
-    <w:lsdException w:name="Light Grid" w:semiHidden="0" w:uiPriority="62" w:unhideWhenUsed="0"/>
-    <w:lsdException w:name="Medium Shading 1" w:semiHidden="0" w:uiPriority="63" w:unhideWhenUsed="0"/>
-    <w:lsdException w:name="Medium Shading 2" w:semiHidden="0" w:uiPriority="64" w:unhideWhenUsed="0"/>
-    <w:lsdException w:name="Medium List 1" w:semiHidden="0" w:uiPriority="65" w:unhideWhenUsed="0"/>
-    <w:lsdException w:name="Medium List 2" w:semiHidden="0" w:uiPriority="66" w:unhideWhenUsed="0"/>
-    <w:lsdException w:name="Medium Grid 1" w:semiHidden="0" w:uiPriority="67" w:unhideWhenUsed="0"/>
-    <w:lsdException w:name="Medium Grid 2" w:semiHidden="0" w:uiPriority="68" w:unhideWhenUsed="0"/>
-    <w:lsdException w:name="Medium Grid 3" w:semiHidden="0" w:uiPriority="69" w:unhideWhenUsed="0"/>
-    <w:lsdException w:name="Dark List" w:semiHidden="0" w:uiPriority="70" w:unhideWhenUsed="0"/>
-    <w:lsdException w:name="Colorful Shading" w:semiHidden="0" w:uiPriority="71" w:unhideWhenUsed="0"/>
-    <w:lsdException w:name="Colorful List" w:semiHidden="0" w:uiPriority="72" w:unhideWhenUsed="0"/>
-    <w:lsdException w:name="Colorful Grid" w:semiHidden="0" w:uiPriority="73" w:unhideWhenUsed="0"/>
-    <w:lsdException w:name="Light Shading Accent 1" w:semiHidden="0" w:uiPriority="60" w:unhideWhenUsed="0"/>
-    <w:lsdException w:name="Light List Accent 1" w:semiHidden="0" w:uiPriority="61" w:unhideWhenUsed="0"/>
-    <w:lsdException w:name="Light Grid Accent 1" w:semiHidden="0" w:uiPriority="62" w:unhideWhenUsed="0"/>
-    <w:lsdException w:name="Medium Shading 1 Accent 1" w:semiHidden="0" w:uiPriority="63" w:unhideWhenUsed="0"/>
-    <w:lsdException w:name="Medium Shading 2 Accent 1" w:semiHidden="0" w:uiPriority="64" w:unhideWhenUsed="0"/>
-    <w:lsdException w:name="Medium List 1 Accent 1" w:semiHidden="0" w:uiPriority="65" w:unhideWhenUsed="0"/>
-    <w:lsdException w:name="Revision" w:unhideWhenUsed="0"/>
-    <w:lsdException w:name="List Paragraph" w:semiHidden="0" w:uiPriority="34" w:unhideWhenUsed="0" w:qFormat="1"/>
-    <w:lsdException w:name="Quote" w:semiHidden="0" w:uiPriority="29" w:unhideWhenUsed="0" w:qFormat="1"/>
-    <w:lsdException w:name="Intense Quote" w:semiHidden="0" w:uiPriority="30" w:unhideWhenUsed="0" w:qFormat="1"/>
-    <w:lsdException w:name="Medium List 2 Accent 1" w:semiHidden="0" w:uiPriority="66" w:unhideWhenUsed="0"/>
-    <w:lsdException w:name="Medium Grid 1 Accent 1" w:semiHidden="0" w:uiPriority="67" w:unhideWhenUsed="0"/>
-    <w:lsdException w:name="Medium Grid 2 Accent 1" w:semiHidden="0" w:uiPriority="68" w:unhideWhenUsed="0"/>
-    <w:lsdException w:name="Medium Grid 3 Accent 1" w:semiHidden="0" w:uiPriority="69" w:unhideWhenUsed="0"/>
-    <w:lsdException w:name="Dark List Accent 1" w:semiHidden="0" w:uiPriority="70" w:unhideWhenUsed="0"/>
-    <w:lsdException w:name="Colorful Shading Accent 1" w:semiHidden="0" w:uiPriority="71" w:unhideWhenUsed="0"/>
-    <w:lsdException w:name="Colorful List Accent 1" w:semiHidden="0" w:uiPriority="72" w:unhideWhenUsed="0"/>
-    <w:lsdException w:name="Colorful Grid Accent 1" w:semiHidden="0" w:uiPriority="73" w:unhideWhenUsed="0"/>
-    <w:lsdException w:name="Light Shading Accent 2" w:semiHidden="0" w:uiPriority="60" w:unhideWhenUsed="0"/>
-    <w:lsdException w:name="Light List Accent 2" w:semiHidden="0" w:uiPriority="61" w:unhideWhenUsed="0"/>
-    <w:lsdException w:name="Light Grid Accent 2" w:semiHidden="0" w:uiPriority="62" w:unhideWhenUsed="0"/>
-    <w:lsdException w:name="Medium Shading 1 Accent 2" w:semiHidden="0" w:uiPriority="63" w:unhideWhenUsed="0"/>
-    <w:lsdException w:name="Medium Shading 2 Accent 2" w:semiHidden="0" w:uiPriority="64" w:unhideWhenUsed="0"/>
-    <w:lsdException w:name="Medium List 1 Accent 2" w:semiHidden="0" w:uiPriority="65" w:unhideWhenUsed="0"/>
-    <w:lsdException w:name="Medium List 2 Accent 2" w:semiHidden="0" w:uiPriority="66" w:unhideWhenUsed="0"/>
-    <w:lsdException w:name="Medium Grid 1 Accent 2" w:semiHidden="0" w:uiPriority="67" w:unhideWhenUsed="0"/>
-    <w:lsdException w:name="Medium Grid 2 Accent 2" w:semiHidden="0" w:uiPriority="68" w:unhideWhenUsed="0"/>
-    <w:lsdException w:name="Medium Grid 3 Accent 2" w:semiHidden="0" w:uiPriority="69" w:unhideWhenUsed="0"/>
-    <w:lsdException w:name="Dark List Accent 2" w:semiHidden="0" w:uiPriority="70" w:unhideWhenUsed="0"/>
-    <w:lsdException w:name="Colorful Shading Accent 2" w:semiHidden="0" w:uiPriority="71" w:unhideWhenUsed="0"/>
-    <w:lsdException w:name="Colorful List Accent 2" w:semiHidden="0" w:uiPriority="72" w:unhideWhenUsed="0"/>
-    <w:lsdException w:name="Colorful Grid Accent 2" w:semiHidden="0" w:uiPriority="73" w:unhideWhenUsed="0"/>
-    <w:lsdException w:name="Light Shading Accent 3" w:semiHidden="0" w:uiPriority="60" w:unhideWhenUsed="0"/>
-    <w:lsdException w:name="Light List Accent 3" w:semiHidden="0" w:uiPriority="61" w:unhideWhenUsed="0"/>
-    <w:lsdException w:name="Light Grid Accent 3" w:semiHidden="0" w:uiPriority="62" w:unhideWhenUsed="0"/>
-    <w:lsdException w:name="Medium Shading 1 Accent 3" w:semiHidden="0" w:uiPriority="63" w:unhideWhenUsed="0"/>
-    <w:lsdException w:name="Medium Shading 2 Accent 3" w:semiHidden="0" w:uiPriority="64" w:unhideWhenUsed="0"/>
-    <w:lsdException w:name="Medium List 1 Accent 3" w:semiHidden="0" w:uiPriority="65" w:unhideWhenUsed="0"/>
-    <w:lsdException w:name="Medium List 2 Accent 3" w:semiHidden="0" w:uiPriority="66" w:unhideWhenUsed="0"/>
-    <w:lsdException w:name="Medium Grid 1 Accent 3" w:semiHidden="0" w:uiPriority="67" w:unhideWhenUsed="0"/>
-    <w:lsdException w:name="Medium Grid 2 Accent 3" w:semiHidden="0" w:uiPriority="68" w:unhideWhenUsed="0"/>
-    <w:lsdException w:name="Medium Grid 3 Accent 3" w:semiHidden="0" w:uiPriority="69" w:unhideWhenUsed="0"/>
-    <w:lsdException w:name="Dark List Accent 3" w:semiHidden="0" w:uiPriority="70" w:unhideWhenUsed="0"/>
-    <w:lsdException w:name="Colorful Shading Accent 3" w:semiHidden="0" w:uiPriority="71" w:unhideWhenUsed="0"/>
-    <w:lsdException w:name="Colorful List Accent 3" w:semiHidden="0" w:uiPriority="72" w:unhideWhenUsed="0"/>
-    <w:lsdException w:name="Colorful Grid Accent 3" w:semiHidden="0" w:uiPriority="73" w:unhideWhenUsed="0"/>
-    <w:lsdException w:name="Light Shading Accent 4" w:semiHidden="0" w:uiPriority="60" w:unhideWhenUsed="0"/>
-    <w:lsdException w:name="Light List Accent 4" w:semiHidden="0" w:uiPriority="61" w:unhideWhenUsed="0"/>
-    <w:lsdException w:name="Light Grid Accent 4" w:semiHidden="0" w:uiPriority="62" w:unhideWhenUsed="0"/>
-    <w:lsdException w:name="Medium Shading 1 Accent 4" w:semiHidden="0" w:uiPriority="63" w:unhideWhenUsed="0"/>
-    <w:lsdException w:name="Medium Shading 2 Accent 4" w:semiHidden="0" w:uiPriority="64" w:unhideWhenUsed="0"/>
-    <w:lsdException w:name="Medium List 1 Accent 4" w:semiHidden="0" w:uiPriority="65" w:unhideWhenUsed="0"/>
-    <w:lsdException w:name="Medium List 2 Accent 4" w:semiHidden="0" w:uiPriority="66" w:unhideWhenUsed="0"/>
-    <w:lsdException w:name="Medium Grid 1 Accent 4" w:semiHidden="0" w:uiPriority="67" w:unhideWhenUsed="0"/>
-    <w:lsdException w:name="Medium Grid 2 Accent 4" w:semiHidden="0" w:uiPriority="68" w:unhideWhenUsed="0"/>
-    <w:lsdException w:name="Medium Grid 3 Accent 4" w:semiHidden="0" w:uiPriority="69" w:unhideWhenUsed="0"/>
-    <w:lsdException w:name="Dark List Accent 4" w:semiHidden="0" w:uiPriority="70" w:unhideWhenUsed="0"/>
-    <w:lsdException w:name="Colorful Shading Accent 4" w:semiHidden="0" w:uiPriority="71" w:unhideWhenUsed="0"/>
-    <w:lsdException w:name="Colorful List Accent 4" w:semiHidden="0" w:uiPriority="72" w:unhideWhenUsed="0"/>
-    <w:lsdException w:name="Colorful Grid Accent 4" w:semiHidden="0" w:uiPriority="73" w:unhideWhenUsed="0"/>
-    <w:lsdException w:name="Light Shading Accent 5" w:semiHidden="0" w:uiPriority="60" w:unhideWhenUsed="0"/>
-    <w:lsdException w:name="Light List Accent 5" w:semiHidden="0" w:uiPriority="61" w:unhideWhenUsed="0"/>
-    <w:lsdException w:name="Light Grid Accent 5" w:semiHidden="0" w:uiPriority="62" w:unhideWhenUsed="0"/>
-    <w:lsdException w:name="Medium Shading 1 Accent 5" w:semiHidden="0" w:uiPriority="63" w:unhideWhenUsed="0"/>
-    <w:lsdException w:name="Medium Shading 2 Accent 5" w:semiHidden="0" w:uiPriority="64" w:unhideWhenUsed="0"/>
-    <w:lsdException w:name="Medium List 1 Accent 5" w:semiHidden="0" w:uiPriority="65" w:unhideWhenUsed="0"/>
-    <w:lsdException w:name="Medium List 2 Accent 5" w:semiHidden="0" w:uiPriority="66" w:unhideWhenUsed="0"/>
-    <w:lsdException w:name="Medium Grid 1 Accent 5" w:semiHidden="0" w:uiPriority="67" w:unhideWhenUsed="0"/>
-    <w:lsdException w:name="Medium Grid 2 Accent 5" w:semiHidden="0" w:uiPriority="68" w:unhideWhenUsed="0"/>
-    <w:lsdException w:name="Medium Grid 3 Accent 5" w:semiHidden="0" w:uiPriority="69" w:unhideWhenUsed="0"/>
-    <w:lsdException w:name="Dark List Accent 5" w:semiHidden="0" w:uiPriority="70" w:unhideWhenUsed="0"/>
-    <w:lsdException w:name="Colorful Shading Accent 5" w:semiHidden="0" w:uiPriority="71" w:unhideWhenUsed="0"/>
-    <w:lsdException w:name="Colorful List Accent 5" w:semiHidden="0" w:uiPriority="72" w:unhideWhenUsed="0"/>
-    <w:lsdException w:name="Colorful Grid Accent 5" w:semiHidden="0" w:uiPriority="73" w:unhideWhenUsed="0"/>
-    <w:lsdException w:name="Light Shading Accent 6" w:semiHidden="0" w:uiPriority="60" w:unhideWhenUsed="0"/>
-    <w:lsdException w:name="Light List Accent 6" w:semiHidden="0" w:uiPriority="61" w:unhideWhenUsed="0"/>
-    <w:lsdException w:name="Light Grid Accent 6" w:semiHidden="0" w:uiPriority="62" w:unhideWhenUsed="0"/>
-    <w:lsdException w:name="Medium Shading 1 Accent 6" w:semiHidden="0" w:uiPriority="63" w:unhideWhenUsed="0"/>
-    <w:lsdException w:name="Medium Shading 2 Accent 6" w:semiHidden="0" w:uiPriority="64" w:unhideWhenUsed="0"/>
-    <w:lsdException w:name="Medium List 1 Accent 6" w:semiHidden="0" w:uiPriority="65" w:unhideWhenUsed="0"/>
-    <w:lsdException w:name="Medium List 2 Accent 6" w:semiHidden="0" w:uiPriority="66" w:unhideWhenUsed="0"/>
-    <w:lsdException w:name="Medium Grid 1 Accent 6" w:semiHidden="0" w:uiPriority="67" w:unhideWhenUsed="0"/>
-    <w:lsdException w:name="Medium Grid 2 Accent 6" w:semiHidden="0" w:uiPriority="68" w:unhideWhenUsed="0"/>
-    <w:lsdException w:name="Medium Grid 3 Accent 6" w:semiHidden="0" w:uiPriority="69" w:unhideWhenUsed="0"/>
-    <w:lsdException w:name="Dark List Accent 6" w:semiHidden="0" w:uiPriority="70" w:unhideWhenUsed="0"/>
-    <w:lsdException w:name="Colorful Shading Accent 6" w:semiHidden="0" w:uiPriority="71" w:unhideWhenUsed="0"/>
-    <w:lsdException w:name="Colorful List Accent 6" w:semiHidden="0" w:uiPriority="72" w:unhideWhenUsed="0"/>
-    <w:lsdException w:name="Colorful Grid Accent 6" w:semiHidden="0" w:uiPriority="73" w:unhideWhenUsed="0"/>
-    <w:lsdException w:name="Subtle Emphasis" w:semiHidden="0" w:uiPriority="19" w:unhideWhenUsed="0" w:qFormat="1"/>
-    <w:lsdException w:name="Intense Emphasis" w:semiHidden="0" w:uiPriority="21" w:unhideWhenUsed="0" w:qFormat="1"/>
-    <w:lsdException w:name="Subtle Reference" w:semiHidden="0" w:uiPriority="31" w:unhideWhenUsed="0" w:qFormat="1"/>
-    <w:lsdException w:name="Intense Reference" w:semiHidden="0" w:uiPriority="32" w:unhideWhenUsed="0" w:qFormat="1"/>
-    <w:lsdException w:name="Book Title" w:semiHidden="0" w:uiPriority="33" w:unhideWhenUsed="0" w:qFormat="1"/>
-    <w:lsdException w:name="Bibliography" w:uiPriority="37"/>
-    <w:lsdException w:name="TOC Heading" w:uiPriority="39" w:qFormat="1"/>
+  <w:latentStyles w:defLockedState="0" w:defUIPriority="99" w:defSemiHidden="0" w:defUnhideWhenUsed="0" w:defQFormat="0" w:count="371">
+    <w:lsdException w:name="Normal" w:uiPriority="0" w:qFormat="1"/>
+    <w:lsdException w:name="heading 1" w:uiPriority="9" w:qFormat="1"/>
+    <w:lsdException w:name="heading 2" w:semiHidden="1" w:uiPriority="9" w:unhideWhenUsed="1" w:qFormat="1"/>
+    <w:lsdException w:name="heading 3" w:semiHidden="1" w:uiPriority="9" w:unhideWhenUsed="1" w:qFormat="1"/>
+    <w:lsdException w:name="heading 4" w:semiHidden="1" w:uiPriority="9" w:unhideWhenUsed="1" w:qFormat="1"/>
+    <w:lsdException w:name="heading 5" w:semiHidden="1" w:uiPriority="9" w:unhideWhenUsed="1" w:qFormat="1"/>
+    <w:lsdException w:name="heading 6" w:semiHidden="1" w:uiPriority="9" w:unhideWhenUsed="1" w:qFormat="1"/>
+    <w:lsdException w:name="heading 7" w:semiHidden="1" w:uiPriority="9" w:unhideWhenUsed="1" w:qFormat="1"/>
+    <w:lsdException w:name="heading 8" w:semiHidden="1" w:uiPriority="9" w:unhideWhenUsed="1" w:qFormat="1"/>
+    <w:lsdException w:name="heading 9" w:semiHidden="1" w:uiPriority="9" w:unhideWhenUsed="1" w:qFormat="1"/>
+    <w:lsdException w:name="index 1" w:semiHidden="1" w:unhideWhenUsed="1"/>
+    <w:lsdException w:name="index 2" w:semiHidden="1" w:unhideWhenUsed="1"/>
+    <w:lsdException w:name="index 3" w:semiHidden="1" w:unhideWhenUsed="1"/>
+    <w:lsdException w:name="index 4" w:semiHidden="1" w:unhideWhenUsed="1"/>
+    <w:lsdException w:name="index 5" w:semiHidden="1" w:unhideWhenUsed="1"/>
+    <w:lsdException w:name="index 6" w:semiHidden="1" w:unhideWhenUsed="1"/>
+    <w:lsdException w:name="index 7" w:semiHidden="1" w:unhideWhenUsed="1"/>
+    <w:lsdException w:name="index 8" w:semiHidden="1" w:unhideWhenUsed="1"/>
+    <w:lsdException w:name="index 9" w:semiHidden="1" w:unhideWhenUsed="1"/>
+    <w:lsdException w:name="toc 1" w:semiHidden="1" w:uiPriority="39" w:unhideWhenUsed="1"/>
+    <w:lsdException w:name="toc 2" w:semiHidden="1" w:uiPriority="39" w:unhideWhenUsed="1"/>
+    <w:lsdException w:name="toc 3" w:semiHidden="1" w:uiPriority="39" w:unhideWhenUsed="1"/>
+    <w:lsdException w:name="toc 4" w:semiHidden="1" w:uiPriority="39" w:unhideWhenUsed="1"/>
+    <w:lsdException w:name="toc 5" w:semiHidden="1" w:uiPriority="39" w:unhideWhenUsed="1"/>
+    <w:lsdException w:name="toc 6" w:semiHidden="1" w:uiPriority="39" w:unhideWhenUsed="1"/>
+    <w:lsdException w:name="toc 7" w:semiHidden="1" w:uiPriority="39" w:unhideWhenUsed="1"/>
+    <w:lsdException w:name="toc 8" w:semiHidden="1" w:uiPriority="39" w:unhideWhenUsed="1"/>
+    <w:lsdException w:name="toc 9" w:semiHidden="1" w:uiPriority="39" w:unhideWhenUsed="1"/>
+    <w:lsdException w:name="Normal Indent" w:semiHidden="1" w:unhideWhenUsed="1"/>
+    <w:lsdException w:name="footnote text" w:semiHidden="1" w:unhideWhenUsed="1"/>
+    <w:lsdException w:name="annotation text" w:semiHidden="1" w:unhideWhenUsed="1"/>
+    <w:lsdException w:name="header" w:semiHidden="1" w:unhideWhenUsed="1"/>
+    <w:lsdException w:name="footer" w:semiHidden="1" w:unhideWhenUsed="1"/>
+    <w:lsdException w:name="index heading" w:semiHidden="1" w:unhideWhenUsed="1"/>
+    <w:lsdException w:name="caption" w:semiHidden="1" w:uiPriority="35" w:unhideWhenUsed="1" w:qFormat="1"/>
+    <w:lsdException w:name="table of figures" w:semiHidden="1" w:unhideWhenUsed="1"/>
+    <w:lsdException w:name="envelope address" w:semiHidden="1" w:unhideWhenUsed="1"/>
+    <w:lsdException w:name="envelope return" w:semiHidden="1" w:unhideWhenUsed="1"/>
+    <w:lsdException w:name="footnote reference" w:semiHidden="1" w:unhideWhenUsed="1"/>
+    <w:lsdException w:name="annotation reference" w:semiHidden="1" w:unhideWhenUsed="1"/>
+    <w:lsdException w:name="line number" w:semiHidden="1" w:unhideWhenUsed="1"/>
+    <w:lsdException w:name="page number" w:semiHidden="1" w:unhideWhenUsed="1"/>
+    <w:lsdException w:name="endnote reference" w:semiHidden="1" w:unhideWhenUsed="1"/>
+    <w:lsdException w:name="endnote text" w:semiHidden="1" w:unhideWhenUsed="1"/>
+    <w:lsdException w:name="table of authorities" w:semiHidden="1" w:unhideWhenUsed="1"/>
+    <w:lsdException w:name="macro" w:semiHidden="1" w:unhideWhenUsed="1"/>
+    <w:lsdException w:name="toa heading" w:semiHidden="1" w:unhideWhenUsed="1"/>
+    <w:lsdException w:name="List" w:semiHidden="1" w:unhideWhenUsed="1"/>
+    <w:lsdException w:name="List Bullet" w:semiHidden="1" w:unhideWhenUsed="1"/>
+    <w:lsdException w:name="List Number" w:semiHidden="1" w:unhideWhenUsed="1"/>
+    <w:lsdException w:name="List 2" w:semiHidden="1" w:unhideWhenUsed="1"/>
+    <w:lsdException w:name="List 3" w:semiHidden="1" w:unhideWhenUsed="1"/>
+    <w:lsdException w:name="List 4" w:semiHidden="1" w:unhideWhenUsed="1"/>
+    <w:lsdException w:name="List 5" w:semiHidden="1" w:unhideWhenUsed="1"/>
+    <w:lsdException w:name="List Bullet 2" w:semiHidden="1" w:unhideWhenUsed="1"/>
+    <w:lsdException w:name="List Bullet 3" w:semiHidden="1" w:unhideWhenUsed="1"/>
+    <w:lsdException w:name="List Bullet 4" w:semiHidden="1" w:unhideWhenUsed="1"/>
+    <w:lsdException w:name="List Bullet 5" w:semiHidden="1" w:unhideWhenUsed="1"/>
+    <w:lsdException w:name="List Number 2" w:semiHidden="1" w:unhideWhenUsed="1"/>
+    <w:lsdException w:name="List Number 3" w:semiHidden="1" w:unhideWhenUsed="1"/>
+    <w:lsdException w:name="List Number 4" w:semiHidden="1" w:unhideWhenUsed="1"/>
+    <w:lsdException w:name="List Number 5" w:semiHidden="1" w:unhideWhenUsed="1"/>
+    <w:lsdException w:name="Title" w:uiPriority="10" w:qFormat="1"/>
+    <w:lsdException w:name="Closing" w:semiHidden="1" w:unhideWhenUsed="1"/>
+    <w:lsdException w:name="Signature" w:semiHidden="1" w:unhideWhenUsed="1"/>
+    <w:lsdException w:name="Default Paragraph Font" w:semiHidden="1" w:uiPriority="1" w:unhideWhenUsed="1"/>
+    <w:lsdException w:name="Body Text" w:semiHidden="1" w:unhideWhenUsed="1"/>
+    <w:lsdException w:name="Body Text Indent" w:semiHidden="1" w:unhideWhenUsed="1"/>
+    <w:lsdException w:name="List Continue" w:semiHidden="1" w:unhideWhenUsed="1"/>
+    <w:lsdException w:name="List Continue 2" w:semiHidden="1" w:unhideWhenUsed="1"/>
+    <w:lsdException w:name="List Continue 3" w:semiHidden="1" w:unhideWhenUsed="1"/>
+    <w:lsdException w:name="List Continue 4" w:semiHidden="1" w:unhideWhenUsed="1"/>
+    <w:lsdException w:name="List Continue 5" w:semiHidden="1" w:unhideWhenUsed="1"/>
+    <w:lsdException w:name="Message Header" w:semiHidden="1" w:unhideWhenUsed="1"/>
+    <w:lsdException w:name="Subtitle" w:uiPriority="11" w:qFormat="1"/>
+    <w:lsdException w:name="Salutation" w:semiHidden="1" w:unhideWhenUsed="1"/>
+    <w:lsdException w:name="Date" w:semiHidden="1" w:unhideWhenUsed="1"/>
+    <w:lsdException w:name="Body Text First Indent" w:semiHidden="1" w:unhideWhenUsed="1"/>
+    <w:lsdException w:name="Body Text First Indent 2" w:semiHidden="1" w:unhideWhenUsed="1"/>
+    <w:lsdException w:name="Note Heading" w:semiHidden="1" w:unhideWhenUsed="1"/>
+    <w:lsdException w:name="Body Text 2" w:semiHidden="1" w:unhideWhenUsed="1"/>
+    <w:lsdException w:name="Body Text 3" w:semiHidden="1" w:unhideWhenUsed="1"/>
+    <w:lsdException w:name="Body Text Indent 2" w:semiHidden="1" w:unhideWhenUsed="1"/>
+    <w:lsdException w:name="Body Text Indent 3" w:semiHidden="1" w:unhideWhenUsed="1"/>
+    <w:lsdException w:name="Block Text" w:semiHidden="1" w:unhideWhenUsed="1"/>
+    <w:lsdException w:name="Hyperlink" w:semiHidden="1" w:unhideWhenUsed="1"/>
+    <w:lsdException w:name="FollowedHyperlink" w:semiHidden="1" w:unhideWhenUsed="1"/>
+    <w:lsdException w:name="Strong" w:uiPriority="22" w:qFormat="1"/>
+    <w:lsdException w:name="Emphasis" w:uiPriority="20" w:qFormat="1"/>
+    <w:lsdException w:name="Document Map" w:semiHidden="1" w:unhideWhenUsed="1"/>
+    <w:lsdException w:name="Plain Text" w:semiHidden="1" w:unhideWhenUsed="1"/>
+    <w:lsdException w:name="E-mail Signature" w:semiHidden="1" w:unhideWhenUsed="1"/>
+    <w:lsdException w:name="HTML Top of Form" w:semiHidden="1" w:unhideWhenUsed="1"/>
+    <w:lsdException w:name="HTML Bottom of Form" w:semiHidden="1" w:unhideWhenUsed="1"/>
+    <w:lsdException w:name="Normal (Web)" w:semiHidden="1" w:unhideWhenUsed="1"/>
+    <w:lsdException w:name="HTML Acronym" w:semiHidden="1" w:unhideWhenUsed="1"/>
+    <w:lsdException w:name="HTML Address" w:semiHidden="1" w:unhideWhenUsed="1"/>
+    <w:lsdException w:name="HTML Cite" w:semiHidden="1" w:unhideWhenUsed="1"/>
+    <w:lsdException w:name="HTML Code" w:semiHidden="1" w:unhideWhenUsed="1"/>
+    <w:lsdException w:name="HTML Definition" w:semiHidden="1" w:unhideWhenUsed="1"/>
+    <w:lsdException w:name="HTML Keyboard" w:semiHidden="1" w:unhideWhenUsed="1"/>
+    <w:lsdException w:name="HTML Preformatted" w:semiHidden="1" w:unhideWhenUsed="1"/>
+    <w:lsdException w:name="HTML Sample" w:semiHidden="1" w:unhideWhenUsed="1"/>
+    <w:lsdException w:name="HTML Typewriter" w:semiHidden="1" w:unhideWhenUsed="1"/>
+    <w:lsdException w:name="HTML Variable" w:semiHidden="1" w:unhideWhenUsed="1"/>
+    <w:lsdException w:name="Normal Table" w:semiHidden="1" w:unhideWhenUsed="1"/>
+    <w:lsdException w:name="annotation subject" w:semiHidden="1" w:unhideWhenUsed="1"/>
+    <w:lsdException w:name="No List" w:semiHidden="1" w:unhideWhenUsed="1"/>
+    <w:lsdException w:name="Outline List 1" w:semiHidden="1" w:unhideWhenUsed="1"/>
+    <w:lsdException w:name="Outline List 2" w:semiHidden="1" w:unhideWhenUsed="1"/>
+    <w:lsdException w:name="Outline List 3" w:semiHidden="1" w:unhideWhenUsed="1"/>
+    <w:lsdException w:name="Table Simple 1" w:semiHidden="1" w:unhideWhenUsed="1"/>
+    <w:lsdException w:name="Table Simple 2" w:semiHidden="1" w:unhideWhenUsed="1"/>
+    <w:lsdException w:name="Table Simple 3" w:semiHidden="1" w:unhideWhenUsed="1"/>
+    <w:lsdException w:name="Table Classic 1" w:semiHidden="1" w:unhideWhenUsed="1"/>
+    <w:lsdException w:name="Table Classic 2" w:semiHidden="1" w:unhideWhenUsed="1"/>
+    <w:lsdException w:name="Table Classic 3" w:semiHidden="1" w:unhideWhenUsed="1"/>
+    <w:lsdException w:name="Table Classic 4" w:semiHidden="1" w:unhideWhenUsed="1"/>
+    <w:lsdException w:name="Table Colorful 1" w:semiHidden="1" w:unhideWhenUsed="1"/>
+    <w:lsdException w:name="Table Colorful 2" w:semiHidden="1" w:unhideWhenUsed="1"/>
+    <w:lsdException w:name="Table Colorful 3" w:semiHidden="1" w:unhideWhenUsed="1"/>
+    <w:lsdException w:name="Table Columns 1" w:semiHidden="1" w:unhideWhenUsed="1"/>
+    <w:lsdException w:name="Table Columns 2" w:semiHidden="1" w:unhideWhenUsed="1"/>
+    <w:lsdException w:name="Table Columns 3" w:semiHidden="1" w:unhideWhenUsed="1"/>
+    <w:lsdException w:name="Table Columns 4" w:semiHidden="1" w:unhideWhenUsed="1"/>
+    <w:lsdException w:name="Table Columns 5" w:semiHidden="1" w:unhideWhenUsed="1"/>
+    <w:lsdException w:name="Table Grid 1" w:semiHidden="1" w:unhideWhenUsed="1"/>
+    <w:lsdException w:name="Table Grid 2" w:semiHidden="1" w:unhideWhenUsed="1"/>
+    <w:lsdException w:name="Table Grid 3" w:semiHidden="1" w:unhideWhenUsed="1"/>
+    <w:lsdException w:name="Table Grid 4" w:semiHidden="1" w:unhideWhenUsed="1"/>
+    <w:lsdException w:name="Table Grid 5" w:semiHidden="1" w:unhideWhenUsed="1"/>
+    <w:lsdException w:name="Table Grid 6" w:semiHidden="1" w:unhideWhenUsed="1"/>
+    <w:lsdException w:name="Table Grid 7" w:semiHidden="1" w:unhideWhenUsed="1"/>
+    <w:lsdException w:name="Table Grid 8" w:semiHidden="1" w:unhideWhenUsed="1"/>
+    <w:lsdException w:name="Table List 1" w:semiHidden="1" w:unhideWhenUsed="1"/>
+    <w:lsdException w:name="Table List 2" w:semiHidden="1" w:unhideWhenUsed="1"/>
+    <w:lsdException w:name="Table List 3" w:semiHidden="1" w:unhideWhenUsed="1"/>
+    <w:lsdException w:name="Table List 4" w:semiHidden="1" w:unhideWhenUsed="1"/>
+    <w:lsdException w:name="Table List 5" w:semiHidden="1" w:unhideWhenUsed="1"/>
+    <w:lsdException w:name="Table List 6" w:semiHidden="1" w:unhideWhenUsed="1"/>
+    <w:lsdException w:name="Table List 7" w:semiHidden="1" w:unhideWhenUsed="1"/>
+    <w:lsdException w:name="Table List 8" w:semiHidden="1" w:unhideWhenUsed="1"/>
+    <w:lsdException w:name="Table 3D effects 1" w:semiHidden="1" w:unhideWhenUsed="1"/>
+    <w:lsdException w:name="Table 3D effects 2" w:semiHidden="1" w:unhideWhenUsed="1"/>
+    <w:lsdException w:name="Table 3D effects 3" w:semiHidden="1" w:unhideWhenUsed="1"/>
+    <w:lsdException w:name="Table Contemporary" w:semiHidden="1" w:unhideWhenUsed="1"/>
+    <w:lsdException w:name="Table Elegant" w:semiHidden="1" w:unhideWhenUsed="1"/>
+    <w:lsdException w:name="Table Professional" w:semiHidden="1" w:unhideWhenUsed="1"/>
+    <w:lsdException w:name="Table Subtle 1" w:semiHidden="1" w:unhideWhenUsed="1"/>
+    <w:lsdException w:name="Table Subtle 2" w:semiHidden="1" w:unhideWhenUsed="1"/>
+    <w:lsdException w:name="Table Web 1" w:semiHidden="1" w:unhideWhenUsed="1"/>
+    <w:lsdException w:name="Table Web 2" w:semiHidden="1" w:unhideWhenUsed="1"/>
+    <w:lsdException w:name="Table Web 3" w:semiHidden="1" w:unhideWhenUsed="1"/>
+    <w:lsdException w:name="Balloon Text" w:semiHidden="1" w:unhideWhenUsed="1"/>
+    <w:lsdException w:name="Table Grid" w:uiPriority="59"/>
+    <w:lsdException w:name="Table Theme" w:semiHidden="1" w:unhideWhenUsed="1"/>
+    <w:lsdException w:name="Placeholder Text" w:semiHidden="1"/>
+    <w:lsdException w:name="No Spacing" w:uiPriority="1" w:qFormat="1"/>
+    <w:lsdException w:name="Light Shading" w:uiPriority="60"/>
+    <w:lsdException w:name="Light List" w:uiPriority="61"/>
+    <w:lsdException w:name="Light Grid" w:uiPriority="62"/>
+    <w:lsdException w:name="Medium Shading 1" w:uiPriority="63"/>
+    <w:lsdException w:name="Medium Shading 2" w:uiPriority="64"/>
+    <w:lsdException w:name="Medium List 1" w:uiPriority="65"/>
+    <w:lsdException w:name="Medium List 2" w:uiPriority="66"/>
+    <w:lsdException w:name="Medium Grid 1" w:uiPriority="67"/>
+    <w:lsdException w:name="Medium Grid 2" w:uiPriority="68"/>
+    <w:lsdException w:name="Medium Grid 3" w:uiPriority="69"/>
+    <w:lsdException w:name="Dark List" w:uiPriority="70"/>
+    <w:lsdException w:name="Colorful Shading" w:uiPriority="71"/>
+    <w:lsdException w:name="Colorful List" w:uiPriority="72"/>
+    <w:lsdException w:name="Colorful Grid" w:uiPriority="73"/>
+    <w:lsdException w:name="Light Shading Accent 1" w:uiPriority="60"/>
+    <w:lsdException w:name="Light List Accent 1" w:uiPriority="61"/>
+    <w:lsdException w:name="Light Grid Accent 1" w:uiPriority="62"/>
+    <w:lsdException w:name="Medium Shading 1 Accent 1" w:uiPriority="63"/>
+    <w:lsdException w:name="Medium Shading 2 Accent 1" w:uiPriority="64"/>
+    <w:lsdException w:name="Medium List 1 Accent 1" w:uiPriority="65"/>
+    <w:lsdException w:name="Revision" w:semiHidden="1"/>
+    <w:lsdException w:name="List Paragraph" w:uiPriority="34" w:qFormat="1"/>
+    <w:lsdException w:name="Quote" w:uiPriority="29" w:qFormat="1"/>
+    <w:lsdException w:name="Intense Quote" w:uiPriority="30" w:qFormat="1"/>
+    <w:lsdException w:name="Medium List 2 Accent 1" w:uiPriority="66"/>
+    <w:lsdException w:name="Medium Grid 1 Accent 1" w:uiPriority="67"/>
+    <w:lsdException w:name="Medium Grid 2 Accent 1" w:uiPriority="68"/>
+    <w:lsdException w:name="Medium Grid 3 Accent 1" w:uiPriority="69"/>
+    <w:lsdException w:name="Dark List Accent 1" w:uiPriority="70"/>
+    <w:lsdException w:name="Colorful Shading Accent 1" w:uiPriority="71"/>
+    <w:lsdException w:name="Colorful List Accent 1" w:uiPriority="72"/>
+    <w:lsdException w:name="Colorful Grid Accent 1" w:uiPriority="73"/>
+    <w:lsdException w:name="Light Shading Accent 2" w:uiPriority="60"/>
+    <w:lsdException w:name="Light List Accent 2" w:uiPriority="61"/>
+    <w:lsdException w:name="Light Grid Accent 2" w:uiPriority="62"/>
+    <w:lsdException w:name="Medium Shading 1 Accent 2" w:uiPriority="63"/>
+    <w:lsdException w:name="Medium Shading 2 Accent 2" w:uiPriority="64"/>
+    <w:lsdException w:name="Medium List 1 Accent 2" w:uiPriority="65"/>
+    <w:lsdException w:name="Medium List 2 Accent 2" w:uiPriority="66"/>
+    <w:lsdException w:name="Medium Grid 1 Accent 2" w:uiPriority="67"/>
+    <w:lsdException w:name="Medium Grid 2 Accent 2" w:uiPriority="68"/>
+    <w:lsdException w:name="Medium Grid 3 Accent 2" w:uiPriority="69"/>
+    <w:lsdException w:name="Dark List Accent 2" w:uiPriority="70"/>
+    <w:lsdException w:name="Colorful Shading Accent 2" w:uiPriority="71"/>
+    <w:lsdException w:name="Colorful List Accent 2" w:uiPriority="72"/>
+    <w:lsdException w:name="Colorful Grid Accent 2" w:uiPriority="73"/>
+    <w:lsdException w:name="Light Shading Accent 3" w:uiPriority="60"/>
+    <w:lsdException w:name="Light List Accent 3" w:uiPriority="61"/>
+    <w:lsdException w:name="Light Grid Accent 3" w:uiPriority="62"/>
+    <w:lsdException w:name="Medium Shading 1 Accent 3" w:uiPriority="63"/>
+    <w:lsdException w:name="Medium Shading 2 Accent 3" w:uiPriority="64"/>
+    <w:lsdException w:name="Medium List 1 Accent 3" w:uiPriority="65"/>
+    <w:lsdException w:name="Medium List 2 Accent 3" w:uiPriority="66"/>
+    <w:lsdException w:name="Medium Grid 1 Accent 3" w:uiPriority="67"/>
+    <w:lsdException w:name="Medium Grid 2 Accent 3" w:uiPriority="68"/>
+    <w:lsdException w:name="Medium Grid 3 Accent 3" w:uiPriority="69"/>
+    <w:lsdException w:name="Dark List Accent 3" w:uiPriority="70"/>
+    <w:lsdException w:name="Colorful Shading Accent 3" w:uiPriority="71"/>
+    <w:lsdException w:name="Colorful List Accent 3" w:uiPriority="72"/>
+    <w:lsdException w:name="Colorful Grid Accent 3" w:uiPriority="73"/>
+    <w:lsdException w:name="Light Shading Accent 4" w:uiPriority="60"/>
+    <w:lsdException w:name="Light List Accent 4" w:uiPriority="61"/>
+    <w:lsdException w:name="Light Grid Accent 4" w:uiPriority="62"/>
+    <w:lsdException w:name="Medium Shading 1 Accent 4" w:uiPriority="63"/>
+    <w:lsdException w:name="Medium Shading 2 Accent 4" w:uiPriority="64"/>
+    <w:lsdException w:name="Medium List 1 Accent 4" w:uiPriority="65"/>
+    <w:lsdException w:name="Medium List 2 Accent 4" w:uiPriority="66"/>
+    <w:lsdException w:name="Medium Grid 1 Accent 4" w:uiPriority="67"/>
+    <w:lsdException w:name="Medium Grid 2 Accent 4" w:uiPriority="68"/>
+    <w:lsdException w:name="Medium Grid 3 Accent 4" w:uiPriority="69"/>
+    <w:lsdException w:name="Dark List Accent 4" w:uiPriority="70"/>
+    <w:lsdException w:name="Colorful Shading Accent 4" w:uiPriority="71"/>
+    <w:lsdException w:name="Colorful List Accent 4" w:uiPriority="72"/>
+    <w:lsdException w:name="Colorful Grid Accent 4" w:uiPriority="73"/>
+    <w:lsdException w:name="Light Shading Accent 5" w:uiPriority="60"/>
+    <w:lsdException w:name="Light List Accent 5" w:uiPriority="61"/>
+    <w:lsdException w:name="Light Grid Accent 5" w:uiPriority="62"/>
+    <w:lsdException w:name="Medium Shading 1 Accent 5" w:uiPriority="63"/>
+    <w:lsdException w:name="Medium Shading 2 Accent 5" w:uiPriority="64"/>
+    <w:lsdException w:name="Medium List 1 Accent 5" w:uiPriority="65"/>
+    <w:lsdException w:name="Medium List 2 Accent 5" w:uiPriority="66"/>
+    <w:lsdException w:name="Medium Grid 1 Accent 5" w:uiPriority="67"/>
+    <w:lsdException w:name="Medium Grid 2 Accent 5" w:uiPriority="68"/>
+    <w:lsdException w:name="Medium Grid 3 Accent 5" w:uiPriority="69"/>
+    <w:lsdException w:name="Dark List Accent 5" w:uiPriority="70"/>
+    <w:lsdException w:name="Colorful Shading Accent 5" w:uiPriority="71"/>
+    <w:lsdException w:name="Colorful List Accent 5" w:uiPriority="72"/>
+    <w:lsdException w:name="Colorful Grid Accent 5" w:uiPriority="73"/>
+    <w:lsdException w:name="Light Shading Accent 6" w:uiPriority="60"/>
+    <w:lsdException w:name="Light List Accent 6" w:uiPriority="61"/>
+    <w:lsdException w:name="Light Grid Accent 6" w:uiPriority="62"/>
+    <w:lsdException w:name="Medium Shading 1 Accent 6" w:uiPriority="63"/>
+    <w:lsdException w:name="Medium Shading 2 Accent 6" w:uiPriority="64"/>
+    <w:lsdException w:name="Medium List 1 Accent 6" w:uiPriority="65"/>
+    <w:lsdException w:name="Medium List 2 Accent 6" w:uiPriority="66"/>
+    <w:lsdException w:name="Medium Grid 1 Accent 6" w:uiPriority="67"/>
+    <w:lsdException w:name="Medium Grid 2 Accent 6" w:uiPriority="68"/>
+    <w:lsdException w:name="Medium Grid 3 Accent 6" w:uiPriority="69"/>
+    <w:lsdException w:name="Dark List Accent 6" w:uiPriority="70"/>
+    <w:lsdException w:name="Colorful Shading Accent 6" w:uiPriority="71"/>
+    <w:lsdException w:name="Colorful List Accent 6" w:uiPriority="72"/>
+    <w:lsdException w:name="Colorful Grid Accent 6" w:uiPriority="73"/>
+    <w:lsdException w:name="Subtle Emphasis" w:uiPriority="19" w:qFormat="1"/>
+    <w:lsdException w:name="Intense Emphasis" w:uiPriority="21" w:qFormat="1"/>
+    <w:lsdException w:name="Subtle Reference" w:uiPriority="31" w:qFormat="1"/>
+    <w:lsdException w:name="Intense Reference" w:uiPriority="32" w:qFormat="1"/>
+    <w:lsdException w:name="Book Title" w:uiPriority="33" w:qFormat="1"/>
+    <w:lsdException w:name="Bibliography" w:semiHidden="1" w:uiPriority="37" w:unhideWhenUsed="1"/>
+    <w:lsdException w:name="TOC Heading" w:semiHidden="1" w:uiPriority="39" w:unhideWhenUsed="1" w:qFormat="1"/>
+    <w:lsdException w:name="Plain Table 1" w:uiPriority="41"/>
+    <w:lsdException w:name="Plain Table 2" w:uiPriority="42"/>
+    <w:lsdException w:name="Plain Table 3" w:uiPriority="43"/>
+    <w:lsdException w:name="Plain Table 4" w:uiPriority="44"/>
+    <w:lsdException w:name="Plain Table 5" w:uiPriority="45"/>
+    <w:lsdException w:name="Grid Table Light" w:uiPriority="40"/>
+    <w:lsdException w:name="Grid Table 1 Light" w:uiPriority="46"/>
+    <w:lsdException w:name="Grid Table 2" w:uiPriority="47"/>
+    <w:lsdException w:name="Grid Table 3" w:uiPriority="48"/>
+    <w:lsdException w:name="Grid Table 4" w:uiPriority="49"/>
+    <w:lsdException w:name="Grid Table 5 Dark" w:uiPriority="50"/>
+    <w:lsdException w:name="Grid Table 6 Colorful" w:uiPriority="51"/>
+    <w:lsdException w:name="Grid Table 7 Colorful" w:uiPriority="52"/>
+    <w:lsdException w:name="Grid Table 1 Light Accent 1" w:uiPriority="46"/>
+    <w:lsdException w:name="Grid Table 2 Accent 1" w:uiPriority="47"/>
+    <w:lsdException w:name="Grid Table 3 Accent 1" w:uiPriority="48"/>
+    <w:lsdException w:name="Grid Table 4 Accent 1" w:uiPriority="49"/>
+    <w:lsdException w:name="Grid Table 5 Dark Accent 1" w:uiPriority="50"/>
+    <w:lsdException w:name="Grid Table 6 Colorful Accent 1" w:uiPriority="51"/>
+    <w:lsdException w:name="Grid Table 7 Colorful Accent 1" w:uiPriority="52"/>
+    <w:lsdException w:name="Grid Table 1 Light Accent 2" w:uiPriority="46"/>
+    <w:lsdException w:name="Grid Table 2 Accent 2" w:uiPriority="47"/>
+    <w:lsdException w:name="Grid Table 3 Accent 2" w:uiPriority="48"/>
+    <w:lsdException w:name="Grid Table 4 Accent 2" w:uiPriority="49"/>
+    <w:lsdException w:name="Grid Table 5 Dark Accent 2" w:uiPriority="50"/>
+    <w:lsdException w:name="Grid Table 6 Colorful Accent 2" w:uiPriority="51"/>
+    <w:lsdException w:name="Grid Table 7 Colorful Accent 2" w:uiPriority="52"/>
+    <w:lsdException w:name="Grid Table 1 Light Accent 3" w:uiPriority="46"/>
+    <w:lsdException w:name="Grid Table 2 Accent 3" w:uiPriority="47"/>
+    <w:lsdException w:name="Grid Table 3 Accent 3" w:uiPriority="48"/>
+    <w:lsdException w:name="Grid Table 4 Accent 3" w:uiPriority="49"/>
+    <w:lsdException w:name="Grid Table 5 Dark Accent 3" w:uiPriority="50"/>
+    <w:lsdException w:name="Grid Table 6 Colorful Accent 3" w:uiPriority="51"/>
+    <w:lsdException w:name="Grid Table 7 Colorful Accent 3" w:uiPriority="52"/>
+    <w:lsdException w:name="Grid Table 1 Light Accent 4" w:uiPriority="46"/>
+    <w:lsdException w:name="Grid Table 2 Accent 4" w:uiPriority="47"/>
+    <w:lsdException w:name="Grid Table 3 Accent 4" w:uiPriority="48"/>
+    <w:lsdException w:name="Grid Table 4 Accent 4" w:uiPriority="49"/>
+    <w:lsdException w:name="Grid Table 5 Dark Accent 4" w:uiPriority="50"/>
+    <w:lsdException w:name="Grid Table 6 Colorful Accent 4" w:uiPriority="51"/>
+    <w:lsdException w:name="Grid Table 7 Colorful Accent 4" w:uiPriority="52"/>
+    <w:lsdException w:name="Grid Table 1 Light Accent 5" w:uiPriority="46"/>
+    <w:lsdException w:name="Grid Table 2 Accent 5" w:uiPriority="47"/>
+    <w:lsdException w:name="Grid Table 3 Accent 5" w:uiPriority="48"/>
+    <w:lsdException w:name="Grid Table 4 Accent 5" w:uiPriority="49"/>
+    <w:lsdException w:name="Grid Table 5 Dark Accent 5" w:uiPriority="50"/>
+    <w:lsdException w:name="Grid Table 6 Colorful Accent 5" w:uiPriority="51"/>
+    <w:lsdException w:name="Grid Table 7 Colorful Accent 5" w:uiPriority="52"/>
+    <w:lsdException w:name="Grid Table 1 Light Accent 6" w:uiPriority="46"/>
+    <w:lsdException w:name="Grid Table 2 Accent 6" w:uiPriority="47"/>
+    <w:lsdException w:name="Grid Table 3 Accent 6" w:uiPriority="48"/>
+    <w:lsdException w:name="Grid Table 4 Accent 6" w:uiPriority="49"/>
+    <w:lsdException w:name="Grid Table 5 Dark Accent 6" w:uiPriority="50"/>
+    <w:lsdException w:name="Grid Table 6 Colorful Accent 6" w:uiPriority="51"/>
+    <w:lsdException w:name="Grid Table 7 Colorful Accent 6" w:uiPriority="52"/>
+    <w:lsdException w:name="List Table 1 Light" w:uiPriority="46"/>
+    <w:lsdException w:name="List Table 2" w:uiPriority="47"/>
+    <w:lsdException w:name="List Table 3" w:uiPriority="48"/>
+    <w:lsdException w:name="List Table 4" w:uiPriority="49"/>
+    <w:lsdException w:name="List Table 5 Dark" w:uiPriority="50"/>
+    <w:lsdException w:name="List Table 6 Colorful" w:uiPriority="51"/>
+    <w:lsdException w:name="List Table 7 Colorful" w:uiPriority="52"/>
+    <w:lsdException w:name="List Table 1 Light Accent 1" w:uiPriority="46"/>
+    <w:lsdException w:name="List Table 2 Accent 1" w:uiPriority="47"/>
+    <w:lsdException w:name="List Table 3 Accent 1" w:uiPriority="48"/>
+    <w:lsdException w:name="List Table 4 Accent 1" w:uiPriority="49"/>
+    <w:lsdException w:name="List Table 5 Dark Accent 1" w:uiPriority="50"/>
+    <w:lsdException w:name="List Table 6 Colorful Accent 1" w:uiPriority="51"/>
+    <w:lsdException w:name="List Table 7 Colorful Accent 1" w:uiPriority="52"/>
+    <w:lsdException w:name="List Table 1 Light Accent 2" w:uiPriority="46"/>
+    <w:lsdException w:name="List Table 2 Accent 2" w:uiPriority="47"/>
+    <w:lsdException w:name="List Table 3 Accent 2" w:uiPriority="48"/>
+    <w:lsdException w:name="List Table 4 Accent 2" w:uiPriority="49"/>
+    <w:lsdException w:name="List Table 5 Dark Accent 2" w:uiPriority="50"/>
+    <w:lsdException w:name="List Table 6 Colorful Accent 2" w:uiPriority="51"/>
+    <w:lsdException w:name="List Table 7 Colorful Accent 2" w:uiPriority="52"/>
+    <w:lsdException w:name="List Table 1 Light Accent 3" w:uiPriority="46"/>
+    <w:lsdException w:name="List Table 2 Accent 3" w:uiPriority="47"/>
+    <w:lsdException w:name="List Table 3 Accent 3" w:uiPriority="48"/>
+    <w:lsdException w:name="List Table 4 Accent 3" w:uiPriority="49"/>
+    <w:lsdException w:name="List Table 5 Dark Accent 3" w:uiPriority="50"/>
+    <w:lsdException w:name="List Table 6 Colorful Accent 3" w:uiPriority="51"/>
+    <w:lsdException w:name="List Table 7 Colorful Accent 3" w:uiPriority="52"/>
+    <w:lsdException w:name="List Table 1 Light Accent 4" w:uiPriority="46"/>
+    <w:lsdException w:name="List Table 2 Accent 4" w:uiPriority="47"/>
+    <w:lsdException w:name="List Table 3 Accent 4" w:uiPriority="48"/>
+    <w:lsdException w:name="List Table 4 Accent 4" w:uiPriority="49"/>
+    <w:lsdException w:name="List Table 5 Dark Accent 4" w:uiPriority="50"/>
+    <w:lsdException w:name="List Table 6 Colorful Accent 4" w:uiPriority="51"/>
+    <w:lsdException w:name="List Table 7 Colorful Accent 4" w:uiPriority="52"/>
+    <w:lsdException w:name="List Table 1 Light Accent 5" w:uiPriority="46"/>
+    <w:lsdException w:name="List Table 2 Accent 5" w:uiPriority="47"/>
+    <w:lsdException w:name="List Table 3 Accent 5" w:uiPriority="48"/>
+    <w:lsdException w:name="List Table 4 Accent 5" w:uiPriority="49"/>
+    <w:lsdException w:name="List Table 5 Dark Accent 5" w:uiPriority="50"/>
+    <w:lsdException w:name="List Table 6 Colorful Accent 5" w:uiPriority="51"/>
+    <w:lsdException w:name="List Table 7 Colorful Accent 5" w:uiPriority="52"/>
+    <w:lsdException w:name="List Table 1 Light Accent 6" w:uiPriority="46"/>
+    <w:lsdException w:name="List Table 2 Accent 6" w:uiPriority="47"/>
+    <w:lsdException w:name="List Table 3 Accent 6" w:uiPriority="48"/>
+    <w:lsdException w:name="List Table 4 Accent 6" w:uiPriority="49"/>
+    <w:lsdException w:name="List Table 5 Dark Accent 6" w:uiPriority="50"/>
+    <w:lsdException w:name="List Table 6 Colorful Accent 6" w:uiPriority="51"/>
+    <w:lsdException w:name="List Table 7 Colorful Accent 6" w:uiPriority="52"/>
   </w:latentStyles>
   <w:style w:type="paragraph" w:default="1" w:styleId="Normal">
     <w:name w:val="Normal"/>
@@ -3858,7 +4007,6 @@
     <w:uiPriority w:val="99"/>
     <w:semiHidden/>
     <w:unhideWhenUsed/>
-    <w:qFormat/>
     <w:tblPr>
       <w:tblInd w:w="0" w:type="dxa"/>
       <w:tblCellMar>
@@ -3914,7 +4062,6 @@
       <w:spacing w:after="0" w:line="240" w:lineRule="auto"/>
     </w:pPr>
     <w:tblPr>
-      <w:tblInd w:w="0" w:type="dxa"/>
       <w:tblBorders>
         <w:top w:val="single" w:sz="4" w:space="0" w:color="auto"/>
         <w:left w:val="single" w:sz="4" w:space="0" w:color="auto"/>
@@ -3923,12 +4070,6 @@
         <w:insideH w:val="single" w:sz="4" w:space="0" w:color="auto"/>
         <w:insideV w:val="single" w:sz="4" w:space="0" w:color="auto"/>
       </w:tblBorders>
-      <w:tblCellMar>
-        <w:top w:w="0" w:type="dxa"/>
-        <w:left w:w="108" w:type="dxa"/>
-        <w:bottom w:w="0" w:type="dxa"/>
-        <w:right w:w="108" w:type="dxa"/>
-      </w:tblCellMar>
     </w:tblPr>
   </w:style>
   <w:style w:type="paragraph" w:styleId="Paragraphedeliste">
@@ -3939,6 +4080,19 @@
     <w:rsid w:val="00586E0F"/>
     <w:pPr>
       <w:ind w:left="720"/>
+      <w:contextualSpacing/>
+    </w:pPr>
+  </w:style>
+  <w:style w:type="paragraph" w:styleId="Listepuces">
+    <w:name w:val="List Bullet"/>
+    <w:basedOn w:val="Normal"/>
+    <w:uiPriority w:val="99"/>
+    <w:unhideWhenUsed/>
+    <w:rsid w:val="005162BC"/>
+    <w:pPr>
+      <w:numPr>
+        <w:numId w:val="14"/>
+      </w:numPr>
       <w:contextualSpacing/>
     </w:pPr>
   </w:style>
@@ -4233,7 +4387,7 @@
 </file>
 
 <file path=customXml/itemProps1.xml><?xml version="1.0" encoding="utf-8"?>
-<ds:datastoreItem xmlns:ds="http://schemas.openxmlformats.org/officeDocument/2006/customXml" ds:itemID="{4185219C-8D02-4D53-A9CE-D92A8A384E64}">
+<ds:datastoreItem xmlns:ds="http://schemas.openxmlformats.org/officeDocument/2006/customXml" ds:itemID="{3C7D51EB-BDED-49FC-BCFD-53627E90631C}">
   <ds:schemaRefs>
     <ds:schemaRef ds:uri="http://schemas.openxmlformats.org/officeDocument/2006/bibliography"/>
   </ds:schemaRefs>

</xml_diff>

<commit_message>
detail du data binding
</commit_message>
<xml_diff>
--- a/Library/documents.docx
+++ b/Library/documents.docx
@@ -1,6 +1,6 @@
 
 <file path=word/document.xml><?xml version="1.0" encoding="utf-8"?>
-<w:document xmlns:wpc="http://schemas.microsoft.com/office/word/2010/wordprocessingCanvas" xmlns:mc="http://schemas.openxmlformats.org/markup-compatibility/2006" xmlns:o="urn:schemas-microsoft-com:office:office" xmlns:r="http://schemas.openxmlformats.org/officeDocument/2006/relationships" xmlns:m="http://schemas.openxmlformats.org/officeDocument/2006/math" xmlns:v="urn:schemas-microsoft-com:vml" xmlns:wp14="http://schemas.microsoft.com/office/word/2010/wordprocessingDrawing" xmlns:wp="http://schemas.openxmlformats.org/drawingml/2006/wordprocessingDrawing" xmlns:w10="urn:schemas-microsoft-com:office:word" xmlns:w="http://schemas.openxmlformats.org/wordprocessingml/2006/main" xmlns:w14="http://schemas.microsoft.com/office/word/2010/wordml" xmlns:w15="http://schemas.microsoft.com/office/word/2012/wordml" xmlns:wpg="http://schemas.microsoft.com/office/word/2010/wordprocessingGroup" xmlns:wpi="http://schemas.microsoft.com/office/word/2010/wordprocessingInk" xmlns:wne="http://schemas.microsoft.com/office/word/2006/wordml" xmlns:wps="http://schemas.microsoft.com/office/word/2010/wordprocessingShape" mc:Ignorable="w14 w15 wp14">
+<w:document xmlns:ve="http://schemas.openxmlformats.org/markup-compatibility/2006" xmlns:o="urn:schemas-microsoft-com:office:office" xmlns:r="http://schemas.openxmlformats.org/officeDocument/2006/relationships" xmlns:m="http://schemas.openxmlformats.org/officeDocument/2006/math" xmlns:v="urn:schemas-microsoft-com:vml" xmlns:wp="http://schemas.openxmlformats.org/drawingml/2006/wordprocessingDrawing" xmlns:w10="urn:schemas-microsoft-com:office:word" xmlns:w="http://schemas.openxmlformats.org/wordprocessingml/2006/main" xmlns:wne="http://schemas.microsoft.com/office/word/2006/wordml">
   <w:body>
     <w:p>
       <w:pPr>
@@ -64,44 +64,98 @@
     </w:p>
     <w:p>
       <w:r>
-        <w:t>Pour les amateurs des soirées dans les bars ou encore de la bière sur la terrasse avec ses amis n’auront bientôt plus de question à se poser sur quel bar choisir pour leur moment de détente !</w:t>
-      </w:r>
-    </w:p>
-    <w:p>
-      <w:r>
-        <w:t xml:space="preserve">Prenons une personne Lambda qui doit se rendre dans une ville qu’il ne connait pas, pour siroter une petite bière avec des amis… Le problème c’est que cette personne ne connait pas les bistros du coin et se retrouve dans la plus grande incertitude pour trouver quel bar où il doit emmener ses amis… Cette à cet instant que notre application </w:t>
-      </w:r>
-      <w:proofErr w:type="spellStart"/>
-      <w:r>
-        <w:t>SearchBar</w:t>
-      </w:r>
-      <w:proofErr w:type="spellEnd"/>
-      <w:r>
-        <w:t xml:space="preserve"> fera son apparition ! Nous l’avons conçu afin que quiconque qui aimerai aller boire un coup dans un bar puisse le faire en toute rapidité et simplicité. Alors comment nous y sommes pris ? C’est simple notre application propose de remplir un petit formulaire pour que notre dénommé Lambda trouve le bar qu’il souhaite c’est-à-dire ce que celui-ci sert, sa popularité et enfin sa localisation ! Après ce petit formulaire, </w:t>
-      </w:r>
-      <w:proofErr w:type="spellStart"/>
-      <w:r>
-        <w:t>SearchBar</w:t>
-      </w:r>
-      <w:proofErr w:type="spellEnd"/>
-      <w:r>
-        <w:t xml:space="preserve"> localisera tous les bars qui correspondent à la recherche et vous les localisera sur une carte ! Notre Lambda n’aura plus qu’à choisir son bar avec les petites photos, la carte, sa popularité et ça localisation… Après sa soirée avec ses amis il pourra, s’il le souhaite, laisser un avis sur le bar afin de pouvoir mieux aiguiller les </w:t>
-      </w:r>
-      <w:r>
-        <w:t>futurs</w:t>
-      </w:r>
-      <w:r>
-        <w:t xml:space="preserve"> utilisateurs de notre application </w:t>
-      </w:r>
-      <w:proofErr w:type="spellStart"/>
-      <w:r>
-        <w:t>SearchBar</w:t>
-      </w:r>
-      <w:proofErr w:type="spellEnd"/>
+        <w:t>Les</w:t>
+      </w:r>
+      <w:r>
+        <w:t xml:space="preserve"> amateurs de soirées dans les bars ou encore de la bière sur la terrasse avec </w:t>
+      </w:r>
+      <w:r>
+        <w:t>leurs</w:t>
+      </w:r>
+      <w:r>
+        <w:t xml:space="preserve"> amis</w:t>
+      </w:r>
+      <w:r>
+        <w:t>,</w:t>
+      </w:r>
+      <w:r>
+        <w:t xml:space="preserve"> n’auront bientôt plus de question à se poser sur quel bar choisir pour leur moment de détente !</w:t>
+      </w:r>
+    </w:p>
+    <w:p>
+      <w:r>
+        <w:t>Prenons une personne Lambda qui doi</w:t>
+      </w:r>
+      <w:r>
+        <w:t>t se rendre dans une ville qu’elle</w:t>
+      </w:r>
+      <w:r>
+        <w:t xml:space="preserve"> ne connait pas, pour siroter une petite bière avec des amis… Le problème c’est que cette personne ne connait pas les bistros du coin et se retrouve dans la plus grande incertitude pour trouver</w:t>
+      </w:r>
+      <w:r>
+        <w:t xml:space="preserve"> dans</w:t>
+      </w:r>
+      <w:r>
+        <w:t xml:space="preserve"> quel bar emmener ses amis… </w:t>
+      </w:r>
+      <w:r>
+        <w:t>C’est</w:t>
+      </w:r>
+      <w:r>
+        <w:t xml:space="preserve"> à cet instant que notre application SearchBar</w:t>
+      </w:r>
+      <w:r>
+        <w:t>s</w:t>
+      </w:r>
+      <w:r>
+        <w:t xml:space="preserve"> fera son apparition ! Nous l’avons conçu</w:t>
+      </w:r>
+      <w:r>
+        <w:t>e</w:t>
+      </w:r>
+      <w:r>
+        <w:t xml:space="preserve"> afin que quiconque </w:t>
+      </w:r>
+      <w:r>
+        <w:t xml:space="preserve">aimerait </w:t>
+      </w:r>
+      <w:r>
+        <w:t>aller boire un coup dans un bar puisse le faire en toute rapidité et simplicité. Alors comment nous y sommes pris ? C’est simple notre application propose de remplir un petit formulaire pour que notre dénommé Lambda trouve le bar qu’il souhaite c’est-à-dire ce que celui-ci sert, sa popularité et enfin sa localisation ! Après ce petit formulaire, SearchBar</w:t>
+      </w:r>
+      <w:r>
+        <w:t>s</w:t>
+      </w:r>
+      <w:r>
+        <w:t xml:space="preserve"> localisera tous les bars qui correspondent à la recherche et vous les localisera sur une carte ! Notre Lambda n’aura plus qu’à choisir son bar avec</w:t>
+      </w:r>
+      <w:r>
+        <w:t xml:space="preserve"> les petites photos, la carte, la popularité et l</w:t>
+      </w:r>
+      <w:r>
+        <w:t>a localisation… Après sa soirée avec ses amis il pourra, s’il le souhaite, laisser un avis sur le bar afin de pouvoir mieux aiguiller les futurs utilisateurs de notre application SearchBar</w:t>
+      </w:r>
+      <w:r>
+        <w:t>s</w:t>
+      </w:r>
       <w:r>
         <w:t>.</w:t>
       </w:r>
     </w:p>
+    <w:p>
+      <w:pPr>
+        <w:pStyle w:val="Standard"/>
+      </w:pPr>
+      <w:r>
+        <w:t xml:space="preserve">Un autre cas d'utilisation peut être celui d’un chef d'entreprise qui est déplacement ; après une dure journée l'envie lui prend de boire une bière avec ses collègues. Le problème étant qu'ils ne connaissent absolument rien à cette ville. Ainsi l'application SearchBars pourra, en fonction de sa recherche, trouver le bar qui leur convient. Ils pourront rentrer la ville dans laquelle ils se trouvent, puis le type de boisson qu'ils recherchent (ici de la bière) et s’ils veulent que le bar ait une bonne réputation. Il se peut aussi que ces hommes n’aient pas mangé ainsi ils pourront cocher une option pour que le bar fasse aussi de la restauration. Ainsi, ils seront renvoyés sur une liste de bars correspondants à leur recherche accompagnée d'une carte de la ville avec tous les bars recherchés localisés. Cela leur facilitera grandement la vie et leur fera gagner du temps, puisque le temps c’est de l’argent. Ils peuvent aussi s’ils le souhaitent consulter les avis à propos de ce bar. Après s’être rendu dans un bar </w:t>
+      </w:r>
+      <w:r>
+        <w:t>ils pourront</w:t>
+      </w:r>
+      <w:r>
+        <w:t xml:space="preserve"> à leur tour, donner leur avis à propos de ce dernier.</w:t>
+      </w:r>
+    </w:p>
+    <w:p/>
     <w:p>
       <w:pPr>
         <w:rPr>
@@ -246,15 +300,7 @@
         <w:ind w:left="360"/>
       </w:pPr>
       <w:r>
-        <w:t xml:space="preserve">Toutes ces actions (sauf l’inscription) pourront être effectuées après identification de l’utilisateur. De plus les recherches se font suivant un critère principal qu’est la ville. Dans les informations des bars, une moyenne des avis poster est calculé pour donner une note globale à chaque </w:t>
-      </w:r>
-      <w:proofErr w:type="gramStart"/>
-      <w:r>
-        <w:t>bars</w:t>
-      </w:r>
-      <w:proofErr w:type="gramEnd"/>
-      <w:r>
-        <w:t>.</w:t>
+        <w:t>Toutes ces actions (sauf l’inscription) pourront être effectuées après identification de l’utilisateur. De plus les recherches se font suivant un critère principal qu’est la ville. Dans les informations des bars, une moyenne des avis poster est calculé pour donner une note globale à chaque bar.</w:t>
       </w:r>
     </w:p>
     <w:p>
@@ -277,11 +323,11 @@
           <w:insideH w:val="none" w:sz="0" w:space="0" w:color="auto"/>
           <w:insideV w:val="none" w:sz="0" w:space="0" w:color="auto"/>
         </w:tblBorders>
-        <w:tblLook w:val="04A0" w:firstRow="1" w:lastRow="0" w:firstColumn="1" w:lastColumn="0" w:noHBand="0" w:noVBand="1"/>
+        <w:tblLook w:val="04A0"/>
       </w:tblPr>
       <w:tblGrid>
-        <w:gridCol w:w="5885"/>
-        <w:gridCol w:w="4797"/>
+        <w:gridCol w:w="5886"/>
+        <w:gridCol w:w="4796"/>
       </w:tblGrid>
       <w:tr>
         <w:trPr>
@@ -323,7 +369,7 @@
                           <a:blip r:embed="rId7" cstate="print">
                             <a:extLst>
                               <a:ext uri="{28A0092B-C50C-407E-A947-70E740481C1C}">
-                                <a14:useLocalDpi xmlns:a14="http://schemas.microsoft.com/office/drawing/2010/main" val="0"/>
+                                <a14:useLocalDpi xmlns:a14="http://schemas.microsoft.com/office/drawing/2010/main" xmlns:wps="http://schemas.microsoft.com/office/word/2010/wordprocessingShape" xmlns:wpi="http://schemas.microsoft.com/office/word/2010/wordprocessingInk" xmlns:wpg="http://schemas.microsoft.com/office/word/2010/wordprocessingGroup" xmlns:w15="http://schemas.microsoft.com/office/word/2012/wordml" xmlns:w14="http://schemas.microsoft.com/office/word/2010/wordml" xmlns:w="http://schemas.openxmlformats.org/wordprocessingml/2006/main" xmlns:w10="urn:schemas-microsoft-com:office:word" xmlns:wp14="http://schemas.microsoft.com/office/word/2010/wordprocessingDrawing" xmlns:v="urn:schemas-microsoft-com:vml" xmlns:o="urn:schemas-microsoft-com:office:office" xmlns:mc="http://schemas.openxmlformats.org/markup-compatibility/2006" xmlns:wpc="http://schemas.microsoft.com/office/word/2010/wordprocessingCanvas" xmlns="" val="0"/>
                               </a:ext>
                             </a:extLst>
                           </a:blip>
@@ -384,7 +430,7 @@
                 <w:bottom w:w="113" w:type="dxa"/>
                 <w:right w:w="0" w:type="dxa"/>
               </w:tblCellMar>
-              <w:tblLook w:val="04A0" w:firstRow="1" w:lastRow="0" w:firstColumn="1" w:lastColumn="0" w:noHBand="0" w:noVBand="1"/>
+              <w:tblLook w:val="04A0"/>
             </w:tblPr>
             <w:tblGrid>
               <w:gridCol w:w="3265"/>
@@ -585,7 +631,7 @@
                           <a:blip r:embed="rId9" cstate="print">
                             <a:extLst>
                               <a:ext uri="{28A0092B-C50C-407E-A947-70E740481C1C}">
-                                <a14:useLocalDpi xmlns:a14="http://schemas.microsoft.com/office/drawing/2010/main" val="0"/>
+                                <a14:useLocalDpi xmlns:a14="http://schemas.microsoft.com/office/drawing/2010/main" xmlns:wps="http://schemas.microsoft.com/office/word/2010/wordprocessingShape" xmlns:wpi="http://schemas.microsoft.com/office/word/2010/wordprocessingInk" xmlns:wpg="http://schemas.microsoft.com/office/word/2010/wordprocessingGroup" xmlns:w15="http://schemas.microsoft.com/office/word/2012/wordml" xmlns:w14="http://schemas.microsoft.com/office/word/2010/wordml" xmlns:w="http://schemas.openxmlformats.org/wordprocessingml/2006/main" xmlns:w10="urn:schemas-microsoft-com:office:word" xmlns:wp14="http://schemas.microsoft.com/office/word/2010/wordprocessingDrawing" xmlns:v="urn:schemas-microsoft-com:vml" xmlns:o="urn:schemas-microsoft-com:office:office" xmlns:mc="http://schemas.openxmlformats.org/markup-compatibility/2006" xmlns:wpc="http://schemas.microsoft.com/office/word/2010/wordprocessingCanvas" xmlns="" val="0"/>
                               </a:ext>
                             </a:extLst>
                           </a:blip>
@@ -719,15 +765,7 @@
               <w:jc w:val="center"/>
             </w:pPr>
             <w:r>
-              <w:t xml:space="preserve">Bouton « + » permettant de rajouter une </w:t>
-            </w:r>
-            <w:proofErr w:type="spellStart"/>
-            <w:r>
-              <w:t>ListBox</w:t>
-            </w:r>
-            <w:proofErr w:type="spellEnd"/>
-            <w:r>
-              <w:t xml:space="preserve"> pour éventuellement saisir une boisson en plus.</w:t>
+              <w:t>Bouton « + » permettant de rajouter une ListBox pour éventuellement saisir une boisson en plus.</w:t>
             </w:r>
           </w:p>
         </w:tc>
@@ -769,7 +807,7 @@
                           <a:blip r:embed="rId10" cstate="print">
                             <a:extLst>
                               <a:ext uri="{28A0092B-C50C-407E-A947-70E740481C1C}">
-                                <a14:useLocalDpi xmlns:a14="http://schemas.microsoft.com/office/drawing/2010/main" val="0"/>
+                                <a14:useLocalDpi xmlns:a14="http://schemas.microsoft.com/office/drawing/2010/main" xmlns:wps="http://schemas.microsoft.com/office/word/2010/wordprocessingShape" xmlns:wpi="http://schemas.microsoft.com/office/word/2010/wordprocessingInk" xmlns:wpg="http://schemas.microsoft.com/office/word/2010/wordprocessingGroup" xmlns:w15="http://schemas.microsoft.com/office/word/2012/wordml" xmlns:w14="http://schemas.microsoft.com/office/word/2010/wordml" xmlns:w="http://schemas.openxmlformats.org/wordprocessingml/2006/main" xmlns:w10="urn:schemas-microsoft-com:office:word" xmlns:wp14="http://schemas.microsoft.com/office/word/2010/wordprocessingDrawing" xmlns:v="urn:schemas-microsoft-com:vml" xmlns:o="urn:schemas-microsoft-com:office:office" xmlns:mc="http://schemas.openxmlformats.org/markup-compatibility/2006" xmlns:wpc="http://schemas.microsoft.com/office/word/2010/wordprocessingCanvas" xmlns="" val="0"/>
                               </a:ext>
                             </a:extLst>
                           </a:blip>
@@ -845,13 +883,8 @@
               <w:spacing w:after="160" w:line="259" w:lineRule="auto"/>
               <w:jc w:val="center"/>
             </w:pPr>
-            <w:proofErr w:type="spellStart"/>
-            <w:r>
-              <w:t>ListeBox</w:t>
-            </w:r>
-            <w:proofErr w:type="spellEnd"/>
-            <w:r>
-              <w:t xml:space="preserve"> avec tous les bars remplissant les critères saisis précédemment</w:t>
+            <w:r>
+              <w:t>ListeBox avec tous les bars remplissant les critères saisis précédemment</w:t>
             </w:r>
             <w:r>
               <w:t>.</w:t>
@@ -874,23 +907,7 @@
               <w:t xml:space="preserve"> de la ville sélectionnée suivi</w:t>
             </w:r>
             <w:r>
-              <w:t xml:space="preserve"> d’une carte dynamique (Bing </w:t>
-            </w:r>
-            <w:proofErr w:type="spellStart"/>
-            <w:r>
-              <w:t>map</w:t>
-            </w:r>
-            <w:proofErr w:type="spellEnd"/>
-            <w:r>
-              <w:t xml:space="preserve">) où chaque bar présent dans la </w:t>
-            </w:r>
-            <w:proofErr w:type="spellStart"/>
-            <w:r>
-              <w:t>ListeBox</w:t>
-            </w:r>
-            <w:proofErr w:type="spellEnd"/>
-            <w:r>
-              <w:t xml:space="preserve"> </w:t>
+              <w:t xml:space="preserve"> d’une carte dynamique (Bing map) où chaque bar présent dans la ListeBox </w:t>
             </w:r>
             <w:r>
               <w:t>sera</w:t>
@@ -950,7 +967,7 @@
                           <a:blip r:embed="rId11" cstate="print">
                             <a:extLst>
                               <a:ext uri="{28A0092B-C50C-407E-A947-70E740481C1C}">
-                                <a14:useLocalDpi xmlns:a14="http://schemas.microsoft.com/office/drawing/2010/main" val="0"/>
+                                <a14:useLocalDpi xmlns:a14="http://schemas.microsoft.com/office/drawing/2010/main" xmlns:wps="http://schemas.microsoft.com/office/word/2010/wordprocessingShape" xmlns:wpi="http://schemas.microsoft.com/office/word/2010/wordprocessingInk" xmlns:wpg="http://schemas.microsoft.com/office/word/2010/wordprocessingGroup" xmlns:w15="http://schemas.microsoft.com/office/word/2012/wordml" xmlns:w14="http://schemas.microsoft.com/office/word/2010/wordml" xmlns:w="http://schemas.openxmlformats.org/wordprocessingml/2006/main" xmlns:w10="urn:schemas-microsoft-com:office:word" xmlns:wp14="http://schemas.microsoft.com/office/word/2010/wordprocessingDrawing" xmlns:v="urn:schemas-microsoft-com:vml" xmlns:o="urn:schemas-microsoft-com:office:office" xmlns:mc="http://schemas.openxmlformats.org/markup-compatibility/2006" xmlns:wpc="http://schemas.microsoft.com/office/word/2010/wordprocessingCanvas" xmlns="" val="0"/>
                               </a:ext>
                             </a:extLst>
                           </a:blip>
@@ -1026,13 +1043,8 @@
               <w:spacing w:after="160" w:line="259" w:lineRule="auto"/>
               <w:jc w:val="center"/>
             </w:pPr>
-            <w:proofErr w:type="spellStart"/>
-            <w:r>
-              <w:t>ListBox</w:t>
-            </w:r>
-            <w:proofErr w:type="spellEnd"/>
-            <w:r>
-              <w:t xml:space="preserve"> des bars sélectionné</w:t>
+            <w:r>
+              <w:t>ListBox des bars sélectionné</w:t>
             </w:r>
             <w:r>
               <w:t>s</w:t>
@@ -1090,15 +1102,7 @@
               <w:jc w:val="center"/>
             </w:pPr>
             <w:r>
-              <w:t xml:space="preserve">Carte dynamique (Bing </w:t>
-            </w:r>
-            <w:proofErr w:type="spellStart"/>
-            <w:r>
-              <w:t>Map</w:t>
-            </w:r>
-            <w:proofErr w:type="spellEnd"/>
-            <w:r>
-              <w:t>), on aura une visualisation du bar sur la carte (avec zoom approprié) afin de le localiser plus facilement.</w:t>
+              <w:t>Carte dynamique (Bing Map), on aura une visualisation du bar sur la carte (avec zoom approprié) afin de le localiser plus facilement.</w:t>
             </w:r>
           </w:p>
           <w:p>
@@ -1121,23 +1125,7 @@
               <w:t xml:space="preserve">faire </w:t>
             </w:r>
             <w:r>
-              <w:t>défiler avec les flèches « </w:t>
-            </w:r>
-            <w:proofErr w:type="spellStart"/>
-            <w:r>
-              <w:t>prec</w:t>
-            </w:r>
-            <w:proofErr w:type="spellEnd"/>
-            <w:r>
-              <w:t> » et « </w:t>
-            </w:r>
-            <w:proofErr w:type="spellStart"/>
-            <w:r>
-              <w:t>suiv</w:t>
-            </w:r>
-            <w:proofErr w:type="spellEnd"/>
-            <w:r>
-              <w:t> ». On pourra cliquer sur la photo afin de la voir en plus grand format (Cf. voir sketch suivant).</w:t>
+              <w:t>défiler avec les flèches « prec » et « suiv ». On pourra cliquer sur la photo afin de la voir en plus grand format (Cf. voir sketch suivant).</w:t>
             </w:r>
           </w:p>
           <w:p>
@@ -1223,7 +1211,7 @@
                           <a:blip r:embed="rId12" cstate="print">
                             <a:extLst>
                               <a:ext uri="{28A0092B-C50C-407E-A947-70E740481C1C}">
-                                <a14:useLocalDpi xmlns:a14="http://schemas.microsoft.com/office/drawing/2010/main" val="0"/>
+                                <a14:useLocalDpi xmlns:a14="http://schemas.microsoft.com/office/drawing/2010/main" xmlns:wps="http://schemas.microsoft.com/office/word/2010/wordprocessingShape" xmlns:wpi="http://schemas.microsoft.com/office/word/2010/wordprocessingInk" xmlns:wpg="http://schemas.microsoft.com/office/word/2010/wordprocessingGroup" xmlns:w15="http://schemas.microsoft.com/office/word/2012/wordml" xmlns:w14="http://schemas.microsoft.com/office/word/2010/wordml" xmlns:w="http://schemas.openxmlformats.org/wordprocessingml/2006/main" xmlns:w10="urn:schemas-microsoft-com:office:word" xmlns:wp14="http://schemas.microsoft.com/office/word/2010/wordprocessingDrawing" xmlns:v="urn:schemas-microsoft-com:vml" xmlns:o="urn:schemas-microsoft-com:office:office" xmlns:mc="http://schemas.openxmlformats.org/markup-compatibility/2006" xmlns:wpc="http://schemas.microsoft.com/office/word/2010/wordprocessingCanvas" xmlns="" val="0"/>
                               </a:ext>
                             </a:extLst>
                           </a:blip>
@@ -1298,23 +1286,7 @@
               <w:t>(</w:t>
             </w:r>
             <w:r>
-              <w:t>Cf. sketch 6 2) D.). On y retrouve les boutons « </w:t>
-            </w:r>
-            <w:proofErr w:type="spellStart"/>
-            <w:r>
-              <w:t>suiv</w:t>
-            </w:r>
-            <w:proofErr w:type="spellEnd"/>
-            <w:r>
-              <w:t> » et « </w:t>
-            </w:r>
-            <w:proofErr w:type="spellStart"/>
-            <w:r>
-              <w:t>prec</w:t>
-            </w:r>
-            <w:proofErr w:type="spellEnd"/>
-            <w:r>
-              <w:t> » pour défiler les photos en un plus grand format.</w:t>
+              <w:t>Cf. sketch 6 2) D.). On y retrouve les boutons « suiv » et « prec » pour défiler les photos en un plus grand format.</w:t>
             </w:r>
           </w:p>
           <w:p>
@@ -1364,7 +1336,7 @@
                           <a:blip r:embed="rId13" cstate="print">
                             <a:extLst>
                               <a:ext uri="{28A0092B-C50C-407E-A947-70E740481C1C}">
-                                <a14:useLocalDpi xmlns:a14="http://schemas.microsoft.com/office/drawing/2010/main" val="0"/>
+                                <a14:useLocalDpi xmlns:a14="http://schemas.microsoft.com/office/drawing/2010/main" xmlns:wps="http://schemas.microsoft.com/office/word/2010/wordprocessingShape" xmlns:wpi="http://schemas.microsoft.com/office/word/2010/wordprocessingInk" xmlns:wpg="http://schemas.microsoft.com/office/word/2010/wordprocessingGroup" xmlns:w15="http://schemas.microsoft.com/office/word/2012/wordml" xmlns:w14="http://schemas.microsoft.com/office/word/2010/wordml" xmlns:w="http://schemas.openxmlformats.org/wordprocessingml/2006/main" xmlns:w10="urn:schemas-microsoft-com:office:word" xmlns:wp14="http://schemas.microsoft.com/office/word/2010/wordprocessingDrawing" xmlns:v="urn:schemas-microsoft-com:vml" xmlns:o="urn:schemas-microsoft-com:office:office" xmlns:mc="http://schemas.openxmlformats.org/markup-compatibility/2006" xmlns:wpc="http://schemas.microsoft.com/office/word/2010/wordprocessingCanvas" xmlns="" val="0"/>
                               </a:ext>
                             </a:extLst>
                           </a:blip>
@@ -1454,7 +1426,7 @@
                           <a:blip r:embed="rId14" cstate="print">
                             <a:extLst>
                               <a:ext uri="{28A0092B-C50C-407E-A947-70E740481C1C}">
-                                <a14:useLocalDpi xmlns:a14="http://schemas.microsoft.com/office/drawing/2010/main" val="0"/>
+                                <a14:useLocalDpi xmlns:a14="http://schemas.microsoft.com/office/drawing/2010/main" xmlns:wps="http://schemas.microsoft.com/office/word/2010/wordprocessingShape" xmlns:wpi="http://schemas.microsoft.com/office/word/2010/wordprocessingInk" xmlns:wpg="http://schemas.microsoft.com/office/word/2010/wordprocessingGroup" xmlns:w15="http://schemas.microsoft.com/office/word/2012/wordml" xmlns:w14="http://schemas.microsoft.com/office/word/2010/wordml" xmlns:w="http://schemas.openxmlformats.org/wordprocessingml/2006/main" xmlns:w10="urn:schemas-microsoft-com:office:word" xmlns:wp14="http://schemas.microsoft.com/office/word/2010/wordprocessingDrawing" xmlns:v="urn:schemas-microsoft-com:vml" xmlns:o="urn:schemas-microsoft-com:office:office" xmlns:mc="http://schemas.openxmlformats.org/markup-compatibility/2006" xmlns:wpc="http://schemas.microsoft.com/office/word/2010/wordprocessingCanvas" xmlns="" val="0"/>
                               </a:ext>
                             </a:extLst>
                           </a:blip>
@@ -1586,7 +1558,7 @@
                           <a:blip r:embed="rId15" cstate="print">
                             <a:extLst>
                               <a:ext uri="{28A0092B-C50C-407E-A947-70E740481C1C}">
-                                <a14:useLocalDpi xmlns:a14="http://schemas.microsoft.com/office/drawing/2010/main" val="0"/>
+                                <a14:useLocalDpi xmlns:a14="http://schemas.microsoft.com/office/drawing/2010/main" xmlns:wps="http://schemas.microsoft.com/office/word/2010/wordprocessingShape" xmlns:wpi="http://schemas.microsoft.com/office/word/2010/wordprocessingInk" xmlns:wpg="http://schemas.microsoft.com/office/word/2010/wordprocessingGroup" xmlns:w15="http://schemas.microsoft.com/office/word/2012/wordml" xmlns:w14="http://schemas.microsoft.com/office/word/2010/wordml" xmlns:w="http://schemas.openxmlformats.org/wordprocessingml/2006/main" xmlns:w10="urn:schemas-microsoft-com:office:word" xmlns:wp14="http://schemas.microsoft.com/office/word/2010/wordprocessingDrawing" xmlns:v="urn:schemas-microsoft-com:vml" xmlns:o="urn:schemas-microsoft-com:office:office" xmlns:mc="http://schemas.openxmlformats.org/markup-compatibility/2006" xmlns:wpc="http://schemas.microsoft.com/office/word/2010/wordprocessingCanvas" xmlns="" val="0"/>
                               </a:ext>
                             </a:extLst>
                           </a:blip>
@@ -1789,12 +1761,10 @@
       <w:pPr>
         <w:jc w:val="center"/>
       </w:pPr>
-      <w:proofErr w:type="spellStart"/>
       <w:r>
         <w:lastRenderedPageBreak/>
         <w:t>StoryBoard</w:t>
       </w:r>
-      <w:proofErr w:type="spellEnd"/>
     </w:p>
     <w:p>
       <w:pPr>
@@ -2074,13 +2044,8 @@
           <w:numId w:val="13"/>
         </w:numPr>
       </w:pPr>
-      <w:proofErr w:type="spellStart"/>
-      <w:r>
-        <w:t>VuesSearchBars</w:t>
-      </w:r>
-      <w:proofErr w:type="spellEnd"/>
-      <w:r>
-        <w:t> : application WPF avec les différentes vues</w:t>
+      <w:r>
+        <w:t>VuesSearchBars : application WPF avec les différentes vues</w:t>
       </w:r>
     </w:p>
     <w:p>
@@ -2091,13 +2056,8 @@
           <w:numId w:val="13"/>
         </w:numPr>
       </w:pPr>
-      <w:proofErr w:type="spellStart"/>
-      <w:r>
-        <w:t>MétierSearchBars</w:t>
-      </w:r>
-      <w:proofErr w:type="spellEnd"/>
-      <w:r>
-        <w:t> : bibliothèque de classes</w:t>
+      <w:r>
+        <w:t>MétierSearchBars : bibliothèque de classes</w:t>
       </w:r>
       <w:r>
         <w:t xml:space="preserve"> contenant toutes les classes faisant fonctionner le cœur du projet (le métier)</w:t>
@@ -2111,13 +2071,8 @@
           <w:numId w:val="13"/>
         </w:numPr>
       </w:pPr>
-      <w:proofErr w:type="spellStart"/>
-      <w:r>
-        <w:t>TestMétierSearchBars</w:t>
-      </w:r>
-      <w:proofErr w:type="spellEnd"/>
-      <w:r>
-        <w:t> : application console permettant de tester le métier</w:t>
+      <w:r>
+        <w:t>TestMétierSearchBars : application console permettant de tester le métier</w:t>
       </w:r>
     </w:p>
     <w:p>
@@ -2128,58 +2083,13 @@
           <w:numId w:val="13"/>
         </w:numPr>
       </w:pPr>
-      <w:proofErr w:type="spellStart"/>
-      <w:r>
-        <w:t>DataSearchBars</w:t>
-      </w:r>
-      <w:proofErr w:type="spellEnd"/>
-      <w:r>
-        <w:t xml:space="preserve"> : bibliothèque de classe contenant les classes pour la persistance </w:t>
-      </w:r>
-    </w:p>
-    <w:p>
-      <w:r>
-        <w:t xml:space="preserve">Les Classes de </w:t>
-      </w:r>
-      <w:proofErr w:type="spellStart"/>
-      <w:r>
-        <w:t>DataSearchBars</w:t>
-      </w:r>
-      <w:proofErr w:type="spellEnd"/>
-      <w:r>
-        <w:t xml:space="preserve"> implémentent toutes l’interface </w:t>
-      </w:r>
-      <w:proofErr w:type="spellStart"/>
-      <w:r>
-        <w:t>IDataManager</w:t>
-      </w:r>
-      <w:proofErr w:type="spellEnd"/>
-      <w:r>
-        <w:t xml:space="preserve"> qui imposent des méthodes pour le chargement et la sauvegarde. La classe Manager, qui est la classe qui fait le lien avec la vue, possède un membre de type </w:t>
-      </w:r>
-      <w:proofErr w:type="spellStart"/>
-      <w:r>
-        <w:t>IDataManager</w:t>
-      </w:r>
-      <w:proofErr w:type="spellEnd"/>
-      <w:r>
-        <w:t xml:space="preserve"> qui sera le choix de persistance implémenté (</w:t>
-      </w:r>
-      <w:proofErr w:type="spellStart"/>
-      <w:r>
-        <w:t>Stubb</w:t>
-      </w:r>
-      <w:proofErr w:type="spellEnd"/>
-      <w:r>
-        <w:t xml:space="preserve">, BDD, </w:t>
-      </w:r>
-      <w:proofErr w:type="spellStart"/>
-      <w:r>
-        <w:t>etc</w:t>
-      </w:r>
-      <w:proofErr w:type="spellEnd"/>
-      <w:r>
-        <w:t>)</w:t>
+      <w:r>
+        <w:t xml:space="preserve">DataSearchBars : bibliothèque de classe contenant les classes pour la persistance </w:t>
+      </w:r>
+    </w:p>
+    <w:p>
+      <w:r>
+        <w:t>Les Classes de DataSearchBars implémentent toutes l’interface IDataManager qui imposent des méthodes pour le chargement et la sauvegarde. La classe Manager, qui est la classe qui fait le lien avec la vue, possède un membre de type IDataManager qui sera le choix de persistance implémenté (Stubb, BDD, etc)</w:t>
       </w:r>
     </w:p>
     <w:p>
@@ -2216,8 +2126,8 @@
 </file>
 
 <file path=word/numbering.xml><?xml version="1.0" encoding="utf-8"?>
-<w:numbering xmlns:wpc="http://schemas.microsoft.com/office/word/2010/wordprocessingCanvas" xmlns:mc="http://schemas.openxmlformats.org/markup-compatibility/2006" xmlns:o="urn:schemas-microsoft-com:office:office" xmlns:r="http://schemas.openxmlformats.org/officeDocument/2006/relationships" xmlns:m="http://schemas.openxmlformats.org/officeDocument/2006/math" xmlns:v="urn:schemas-microsoft-com:vml" xmlns:wp14="http://schemas.microsoft.com/office/word/2010/wordprocessingDrawing" xmlns:wp="http://schemas.openxmlformats.org/drawingml/2006/wordprocessingDrawing" xmlns:w10="urn:schemas-microsoft-com:office:word" xmlns:w="http://schemas.openxmlformats.org/wordprocessingml/2006/main" xmlns:w14="http://schemas.microsoft.com/office/word/2010/wordml" xmlns:w15="http://schemas.microsoft.com/office/word/2012/wordml" xmlns:wpg="http://schemas.microsoft.com/office/word/2010/wordprocessingGroup" xmlns:wpi="http://schemas.microsoft.com/office/word/2010/wordprocessingInk" xmlns:wne="http://schemas.microsoft.com/office/word/2006/wordml" xmlns:wps="http://schemas.microsoft.com/office/word/2010/wordprocessingShape" mc:Ignorable="w14 w15 wp14">
-  <w:abstractNum w:abstractNumId="0" w15:restartNumberingAfterBreak="0">
+<w:numbering xmlns:ve="http://schemas.openxmlformats.org/markup-compatibility/2006" xmlns:o="urn:schemas-microsoft-com:office:office" xmlns:r="http://schemas.openxmlformats.org/officeDocument/2006/relationships" xmlns:m="http://schemas.openxmlformats.org/officeDocument/2006/math" xmlns:v="urn:schemas-microsoft-com:vml" xmlns:wp="http://schemas.openxmlformats.org/drawingml/2006/wordprocessingDrawing" xmlns:w10="urn:schemas-microsoft-com:office:word" xmlns:w="http://schemas.openxmlformats.org/wordprocessingml/2006/main" xmlns:wne="http://schemas.microsoft.com/office/word/2006/wordml">
+  <w:abstractNum w:abstractNumId="0">
     <w:nsid w:val="FFFFFF89"/>
     <w:multiLevelType w:val="singleLevel"/>
     <w:tmpl w:val="668ECCF6"/>
@@ -2238,7 +2148,7 @@
       </w:rPr>
     </w:lvl>
   </w:abstractNum>
-  <w:abstractNum w:abstractNumId="1" w15:restartNumberingAfterBreak="0">
+  <w:abstractNum w:abstractNumId="1">
     <w:nsid w:val="0A9068DF"/>
     <w:multiLevelType w:val="hybridMultilevel"/>
     <w:tmpl w:val="B05C6236"/>
@@ -2327,7 +2237,7 @@
       </w:pPr>
     </w:lvl>
   </w:abstractNum>
-  <w:abstractNum w:abstractNumId="2" w15:restartNumberingAfterBreak="0">
+  <w:abstractNum w:abstractNumId="2">
     <w:nsid w:val="1C3A1307"/>
     <w:multiLevelType w:val="hybridMultilevel"/>
     <w:tmpl w:val="0A024B90"/>
@@ -2416,7 +2326,7 @@
       </w:pPr>
     </w:lvl>
   </w:abstractNum>
-  <w:abstractNum w:abstractNumId="3" w15:restartNumberingAfterBreak="0">
+  <w:abstractNum w:abstractNumId="3">
     <w:nsid w:val="2DD44AF9"/>
     <w:multiLevelType w:val="hybridMultilevel"/>
     <w:tmpl w:val="EC261144"/>
@@ -2505,7 +2415,7 @@
       </w:pPr>
     </w:lvl>
   </w:abstractNum>
-  <w:abstractNum w:abstractNumId="4" w15:restartNumberingAfterBreak="0">
+  <w:abstractNum w:abstractNumId="4">
     <w:nsid w:val="2E5C2A63"/>
     <w:multiLevelType w:val="hybridMultilevel"/>
     <w:tmpl w:val="E5660CB2"/>
@@ -2594,7 +2504,7 @@
       </w:pPr>
     </w:lvl>
   </w:abstractNum>
-  <w:abstractNum w:abstractNumId="5" w15:restartNumberingAfterBreak="0">
+  <w:abstractNum w:abstractNumId="5">
     <w:nsid w:val="37644708"/>
     <w:multiLevelType w:val="hybridMultilevel"/>
     <w:tmpl w:val="A45A7D22"/>
@@ -2706,7 +2616,7 @@
       </w:rPr>
     </w:lvl>
   </w:abstractNum>
-  <w:abstractNum w:abstractNumId="6" w15:restartNumberingAfterBreak="0">
+  <w:abstractNum w:abstractNumId="6">
     <w:nsid w:val="45243E03"/>
     <w:multiLevelType w:val="hybridMultilevel"/>
     <w:tmpl w:val="0CCAFB9E"/>
@@ -2818,7 +2728,7 @@
       </w:rPr>
     </w:lvl>
   </w:abstractNum>
-  <w:abstractNum w:abstractNumId="7" w15:restartNumberingAfterBreak="0">
+  <w:abstractNum w:abstractNumId="7">
     <w:nsid w:val="51656259"/>
     <w:multiLevelType w:val="hybridMultilevel"/>
     <w:tmpl w:val="1F8CC30E"/>
@@ -2907,7 +2817,7 @@
       </w:pPr>
     </w:lvl>
   </w:abstractNum>
-  <w:abstractNum w:abstractNumId="8" w15:restartNumberingAfterBreak="0">
+  <w:abstractNum w:abstractNumId="8">
     <w:nsid w:val="5257233B"/>
     <w:multiLevelType w:val="hybridMultilevel"/>
     <w:tmpl w:val="1086359A"/>
@@ -3019,7 +2929,7 @@
       </w:rPr>
     </w:lvl>
   </w:abstractNum>
-  <w:abstractNum w:abstractNumId="9" w15:restartNumberingAfterBreak="0">
+  <w:abstractNum w:abstractNumId="9">
     <w:nsid w:val="56D15C92"/>
     <w:multiLevelType w:val="hybridMultilevel"/>
     <w:tmpl w:val="5768A734"/>
@@ -3108,7 +3018,7 @@
       </w:pPr>
     </w:lvl>
   </w:abstractNum>
-  <w:abstractNum w:abstractNumId="10" w15:restartNumberingAfterBreak="0">
+  <w:abstractNum w:abstractNumId="10">
     <w:nsid w:val="5A303CE5"/>
     <w:multiLevelType w:val="hybridMultilevel"/>
     <w:tmpl w:val="054C8188"/>
@@ -3197,7 +3107,7 @@
       </w:pPr>
     </w:lvl>
   </w:abstractNum>
-  <w:abstractNum w:abstractNumId="11" w15:restartNumberingAfterBreak="0">
+  <w:abstractNum w:abstractNumId="11">
     <w:nsid w:val="61BC40CB"/>
     <w:multiLevelType w:val="hybridMultilevel"/>
     <w:tmpl w:val="249AAF4A"/>
@@ -3286,7 +3196,7 @@
       </w:pPr>
     </w:lvl>
   </w:abstractNum>
-  <w:abstractNum w:abstractNumId="12" w15:restartNumberingAfterBreak="0">
+  <w:abstractNum w:abstractNumId="12">
     <w:nsid w:val="742756AF"/>
     <w:multiLevelType w:val="hybridMultilevel"/>
     <w:tmpl w:val="2C842EB0"/>
@@ -3375,7 +3285,7 @@
       </w:pPr>
     </w:lvl>
   </w:abstractNum>
-  <w:abstractNum w:abstractNumId="13" w15:restartNumberingAfterBreak="0">
+  <w:abstractNum w:abstractNumId="13">
     <w:nsid w:val="7BD3229D"/>
     <w:multiLevelType w:val="hybridMultilevel"/>
     <w:tmpl w:val="F5DC896E"/>
@@ -3464,7 +3374,7 @@
       </w:pPr>
     </w:lvl>
   </w:abstractNum>
-  <w:abstractNum w:abstractNumId="14" w15:restartNumberingAfterBreak="0">
+  <w:abstractNum w:abstractNumId="14">
     <w:nsid w:val="7CE3690F"/>
     <w:multiLevelType w:val="hybridMultilevel"/>
     <w:tmpl w:val="9AECC6CA"/>
@@ -3602,7 +3512,7 @@
 </file>
 
 <file path=word/styles.xml><?xml version="1.0" encoding="utf-8"?>
-<w:styles xmlns:mc="http://schemas.openxmlformats.org/markup-compatibility/2006" xmlns:r="http://schemas.openxmlformats.org/officeDocument/2006/relationships" xmlns:w="http://schemas.openxmlformats.org/wordprocessingml/2006/main" xmlns:w14="http://schemas.microsoft.com/office/word/2010/wordml" xmlns:w15="http://schemas.microsoft.com/office/word/2012/wordml" mc:Ignorable="w14 w15">
+<w:styles xmlns:r="http://schemas.openxmlformats.org/officeDocument/2006/relationships" xmlns:w="http://schemas.openxmlformats.org/wordprocessingml/2006/main">
   <w:docDefaults>
     <w:rPrDefault>
       <w:rPr>
@@ -3618,378 +3528,144 @@
       </w:pPr>
     </w:pPrDefault>
   </w:docDefaults>
-  <w:latentStyles w:defLockedState="0" w:defUIPriority="99" w:defSemiHidden="0" w:defUnhideWhenUsed="0" w:defQFormat="0" w:count="371">
-    <w:lsdException w:name="Normal" w:uiPriority="0" w:qFormat="1"/>
-    <w:lsdException w:name="heading 1" w:uiPriority="9" w:qFormat="1"/>
-    <w:lsdException w:name="heading 2" w:semiHidden="1" w:uiPriority="9" w:unhideWhenUsed="1" w:qFormat="1"/>
-    <w:lsdException w:name="heading 3" w:semiHidden="1" w:uiPriority="9" w:unhideWhenUsed="1" w:qFormat="1"/>
-    <w:lsdException w:name="heading 4" w:semiHidden="1" w:uiPriority="9" w:unhideWhenUsed="1" w:qFormat="1"/>
-    <w:lsdException w:name="heading 5" w:semiHidden="1" w:uiPriority="9" w:unhideWhenUsed="1" w:qFormat="1"/>
-    <w:lsdException w:name="heading 6" w:semiHidden="1" w:uiPriority="9" w:unhideWhenUsed="1" w:qFormat="1"/>
-    <w:lsdException w:name="heading 7" w:semiHidden="1" w:uiPriority="9" w:unhideWhenUsed="1" w:qFormat="1"/>
-    <w:lsdException w:name="heading 8" w:semiHidden="1" w:uiPriority="9" w:unhideWhenUsed="1" w:qFormat="1"/>
-    <w:lsdException w:name="heading 9" w:semiHidden="1" w:uiPriority="9" w:unhideWhenUsed="1" w:qFormat="1"/>
-    <w:lsdException w:name="index 1" w:semiHidden="1" w:unhideWhenUsed="1"/>
-    <w:lsdException w:name="index 2" w:semiHidden="1" w:unhideWhenUsed="1"/>
-    <w:lsdException w:name="index 3" w:semiHidden="1" w:unhideWhenUsed="1"/>
-    <w:lsdException w:name="index 4" w:semiHidden="1" w:unhideWhenUsed="1"/>
-    <w:lsdException w:name="index 5" w:semiHidden="1" w:unhideWhenUsed="1"/>
-    <w:lsdException w:name="index 6" w:semiHidden="1" w:unhideWhenUsed="1"/>
-    <w:lsdException w:name="index 7" w:semiHidden="1" w:unhideWhenUsed="1"/>
-    <w:lsdException w:name="index 8" w:semiHidden="1" w:unhideWhenUsed="1"/>
-    <w:lsdException w:name="index 9" w:semiHidden="1" w:unhideWhenUsed="1"/>
-    <w:lsdException w:name="toc 1" w:semiHidden="1" w:uiPriority="39" w:unhideWhenUsed="1"/>
-    <w:lsdException w:name="toc 2" w:semiHidden="1" w:uiPriority="39" w:unhideWhenUsed="1"/>
-    <w:lsdException w:name="toc 3" w:semiHidden="1" w:uiPriority="39" w:unhideWhenUsed="1"/>
-    <w:lsdException w:name="toc 4" w:semiHidden="1" w:uiPriority="39" w:unhideWhenUsed="1"/>
-    <w:lsdException w:name="toc 5" w:semiHidden="1" w:uiPriority="39" w:unhideWhenUsed="1"/>
-    <w:lsdException w:name="toc 6" w:semiHidden="1" w:uiPriority="39" w:unhideWhenUsed="1"/>
-    <w:lsdException w:name="toc 7" w:semiHidden="1" w:uiPriority="39" w:unhideWhenUsed="1"/>
-    <w:lsdException w:name="toc 8" w:semiHidden="1" w:uiPriority="39" w:unhideWhenUsed="1"/>
-    <w:lsdException w:name="toc 9" w:semiHidden="1" w:uiPriority="39" w:unhideWhenUsed="1"/>
-    <w:lsdException w:name="Normal Indent" w:semiHidden="1" w:unhideWhenUsed="1"/>
-    <w:lsdException w:name="footnote text" w:semiHidden="1" w:unhideWhenUsed="1"/>
-    <w:lsdException w:name="annotation text" w:semiHidden="1" w:unhideWhenUsed="1"/>
-    <w:lsdException w:name="header" w:semiHidden="1" w:unhideWhenUsed="1"/>
-    <w:lsdException w:name="footer" w:semiHidden="1" w:unhideWhenUsed="1"/>
-    <w:lsdException w:name="index heading" w:semiHidden="1" w:unhideWhenUsed="1"/>
-    <w:lsdException w:name="caption" w:semiHidden="1" w:uiPriority="35" w:unhideWhenUsed="1" w:qFormat="1"/>
-    <w:lsdException w:name="table of figures" w:semiHidden="1" w:unhideWhenUsed="1"/>
-    <w:lsdException w:name="envelope address" w:semiHidden="1" w:unhideWhenUsed="1"/>
-    <w:lsdException w:name="envelope return" w:semiHidden="1" w:unhideWhenUsed="1"/>
-    <w:lsdException w:name="footnote reference" w:semiHidden="1" w:unhideWhenUsed="1"/>
-    <w:lsdException w:name="annotation reference" w:semiHidden="1" w:unhideWhenUsed="1"/>
-    <w:lsdException w:name="line number" w:semiHidden="1" w:unhideWhenUsed="1"/>
-    <w:lsdException w:name="page number" w:semiHidden="1" w:unhideWhenUsed="1"/>
-    <w:lsdException w:name="endnote reference" w:semiHidden="1" w:unhideWhenUsed="1"/>
-    <w:lsdException w:name="endnote text" w:semiHidden="1" w:unhideWhenUsed="1"/>
-    <w:lsdException w:name="table of authorities" w:semiHidden="1" w:unhideWhenUsed="1"/>
-    <w:lsdException w:name="macro" w:semiHidden="1" w:unhideWhenUsed="1"/>
-    <w:lsdException w:name="toa heading" w:semiHidden="1" w:unhideWhenUsed="1"/>
-    <w:lsdException w:name="List" w:semiHidden="1" w:unhideWhenUsed="1"/>
-    <w:lsdException w:name="List Bullet" w:semiHidden="1" w:unhideWhenUsed="1"/>
-    <w:lsdException w:name="List Number" w:semiHidden="1" w:unhideWhenUsed="1"/>
-    <w:lsdException w:name="List 2" w:semiHidden="1" w:unhideWhenUsed="1"/>
-    <w:lsdException w:name="List 3" w:semiHidden="1" w:unhideWhenUsed="1"/>
-    <w:lsdException w:name="List 4" w:semiHidden="1" w:unhideWhenUsed="1"/>
-    <w:lsdException w:name="List 5" w:semiHidden="1" w:unhideWhenUsed="1"/>
-    <w:lsdException w:name="List Bullet 2" w:semiHidden="1" w:unhideWhenUsed="1"/>
-    <w:lsdException w:name="List Bullet 3" w:semiHidden="1" w:unhideWhenUsed="1"/>
-    <w:lsdException w:name="List Bullet 4" w:semiHidden="1" w:unhideWhenUsed="1"/>
-    <w:lsdException w:name="List Bullet 5" w:semiHidden="1" w:unhideWhenUsed="1"/>
-    <w:lsdException w:name="List Number 2" w:semiHidden="1" w:unhideWhenUsed="1"/>
-    <w:lsdException w:name="List Number 3" w:semiHidden="1" w:unhideWhenUsed="1"/>
-    <w:lsdException w:name="List Number 4" w:semiHidden="1" w:unhideWhenUsed="1"/>
-    <w:lsdException w:name="List Number 5" w:semiHidden="1" w:unhideWhenUsed="1"/>
-    <w:lsdException w:name="Title" w:uiPriority="10" w:qFormat="1"/>
-    <w:lsdException w:name="Closing" w:semiHidden="1" w:unhideWhenUsed="1"/>
-    <w:lsdException w:name="Signature" w:semiHidden="1" w:unhideWhenUsed="1"/>
-    <w:lsdException w:name="Default Paragraph Font" w:semiHidden="1" w:uiPriority="1" w:unhideWhenUsed="1"/>
-    <w:lsdException w:name="Body Text" w:semiHidden="1" w:unhideWhenUsed="1"/>
-    <w:lsdException w:name="Body Text Indent" w:semiHidden="1" w:unhideWhenUsed="1"/>
-    <w:lsdException w:name="List Continue" w:semiHidden="1" w:unhideWhenUsed="1"/>
-    <w:lsdException w:name="List Continue 2" w:semiHidden="1" w:unhideWhenUsed="1"/>
-    <w:lsdException w:name="List Continue 3" w:semiHidden="1" w:unhideWhenUsed="1"/>
-    <w:lsdException w:name="List Continue 4" w:semiHidden="1" w:unhideWhenUsed="1"/>
-    <w:lsdException w:name="List Continue 5" w:semiHidden="1" w:unhideWhenUsed="1"/>
-    <w:lsdException w:name="Message Header" w:semiHidden="1" w:unhideWhenUsed="1"/>
-    <w:lsdException w:name="Subtitle" w:uiPriority="11" w:qFormat="1"/>
-    <w:lsdException w:name="Salutation" w:semiHidden="1" w:unhideWhenUsed="1"/>
-    <w:lsdException w:name="Date" w:semiHidden="1" w:unhideWhenUsed="1"/>
-    <w:lsdException w:name="Body Text First Indent" w:semiHidden="1" w:unhideWhenUsed="1"/>
-    <w:lsdException w:name="Body Text First Indent 2" w:semiHidden="1" w:unhideWhenUsed="1"/>
-    <w:lsdException w:name="Note Heading" w:semiHidden="1" w:unhideWhenUsed="1"/>
-    <w:lsdException w:name="Body Text 2" w:semiHidden="1" w:unhideWhenUsed="1"/>
-    <w:lsdException w:name="Body Text 3" w:semiHidden="1" w:unhideWhenUsed="1"/>
-    <w:lsdException w:name="Body Text Indent 2" w:semiHidden="1" w:unhideWhenUsed="1"/>
-    <w:lsdException w:name="Body Text Indent 3" w:semiHidden="1" w:unhideWhenUsed="1"/>
-    <w:lsdException w:name="Block Text" w:semiHidden="1" w:unhideWhenUsed="1"/>
-    <w:lsdException w:name="Hyperlink" w:semiHidden="1" w:unhideWhenUsed="1"/>
-    <w:lsdException w:name="FollowedHyperlink" w:semiHidden="1" w:unhideWhenUsed="1"/>
-    <w:lsdException w:name="Strong" w:uiPriority="22" w:qFormat="1"/>
-    <w:lsdException w:name="Emphasis" w:uiPriority="20" w:qFormat="1"/>
-    <w:lsdException w:name="Document Map" w:semiHidden="1" w:unhideWhenUsed="1"/>
-    <w:lsdException w:name="Plain Text" w:semiHidden="1" w:unhideWhenUsed="1"/>
-    <w:lsdException w:name="E-mail Signature" w:semiHidden="1" w:unhideWhenUsed="1"/>
-    <w:lsdException w:name="HTML Top of Form" w:semiHidden="1" w:unhideWhenUsed="1"/>
-    <w:lsdException w:name="HTML Bottom of Form" w:semiHidden="1" w:unhideWhenUsed="1"/>
-    <w:lsdException w:name="Normal (Web)" w:semiHidden="1" w:unhideWhenUsed="1"/>
-    <w:lsdException w:name="HTML Acronym" w:semiHidden="1" w:unhideWhenUsed="1"/>
-    <w:lsdException w:name="HTML Address" w:semiHidden="1" w:unhideWhenUsed="1"/>
-    <w:lsdException w:name="HTML Cite" w:semiHidden="1" w:unhideWhenUsed="1"/>
-    <w:lsdException w:name="HTML Code" w:semiHidden="1" w:unhideWhenUsed="1"/>
-    <w:lsdException w:name="HTML Definition" w:semiHidden="1" w:unhideWhenUsed="1"/>
-    <w:lsdException w:name="HTML Keyboard" w:semiHidden="1" w:unhideWhenUsed="1"/>
-    <w:lsdException w:name="HTML Preformatted" w:semiHidden="1" w:unhideWhenUsed="1"/>
-    <w:lsdException w:name="HTML Sample" w:semiHidden="1" w:unhideWhenUsed="1"/>
-    <w:lsdException w:name="HTML Typewriter" w:semiHidden="1" w:unhideWhenUsed="1"/>
-    <w:lsdException w:name="HTML Variable" w:semiHidden="1" w:unhideWhenUsed="1"/>
-    <w:lsdException w:name="Normal Table" w:semiHidden="1" w:unhideWhenUsed="1"/>
-    <w:lsdException w:name="annotation subject" w:semiHidden="1" w:unhideWhenUsed="1"/>
-    <w:lsdException w:name="No List" w:semiHidden="1" w:unhideWhenUsed="1"/>
-    <w:lsdException w:name="Outline List 1" w:semiHidden="1" w:unhideWhenUsed="1"/>
-    <w:lsdException w:name="Outline List 2" w:semiHidden="1" w:unhideWhenUsed="1"/>
-    <w:lsdException w:name="Outline List 3" w:semiHidden="1" w:unhideWhenUsed="1"/>
-    <w:lsdException w:name="Table Simple 1" w:semiHidden="1" w:unhideWhenUsed="1"/>
-    <w:lsdException w:name="Table Simple 2" w:semiHidden="1" w:unhideWhenUsed="1"/>
-    <w:lsdException w:name="Table Simple 3" w:semiHidden="1" w:unhideWhenUsed="1"/>
-    <w:lsdException w:name="Table Classic 1" w:semiHidden="1" w:unhideWhenUsed="1"/>
-    <w:lsdException w:name="Table Classic 2" w:semiHidden="1" w:unhideWhenUsed="1"/>
-    <w:lsdException w:name="Table Classic 3" w:semiHidden="1" w:unhideWhenUsed="1"/>
-    <w:lsdException w:name="Table Classic 4" w:semiHidden="1" w:unhideWhenUsed="1"/>
-    <w:lsdException w:name="Table Colorful 1" w:semiHidden="1" w:unhideWhenUsed="1"/>
-    <w:lsdException w:name="Table Colorful 2" w:semiHidden="1" w:unhideWhenUsed="1"/>
-    <w:lsdException w:name="Table Colorful 3" w:semiHidden="1" w:unhideWhenUsed="1"/>
-    <w:lsdException w:name="Table Columns 1" w:semiHidden="1" w:unhideWhenUsed="1"/>
-    <w:lsdException w:name="Table Columns 2" w:semiHidden="1" w:unhideWhenUsed="1"/>
-    <w:lsdException w:name="Table Columns 3" w:semiHidden="1" w:unhideWhenUsed="1"/>
-    <w:lsdException w:name="Table Columns 4" w:semiHidden="1" w:unhideWhenUsed="1"/>
-    <w:lsdException w:name="Table Columns 5" w:semiHidden="1" w:unhideWhenUsed="1"/>
-    <w:lsdException w:name="Table Grid 1" w:semiHidden="1" w:unhideWhenUsed="1"/>
-    <w:lsdException w:name="Table Grid 2" w:semiHidden="1" w:unhideWhenUsed="1"/>
-    <w:lsdException w:name="Table Grid 3" w:semiHidden="1" w:unhideWhenUsed="1"/>
-    <w:lsdException w:name="Table Grid 4" w:semiHidden="1" w:unhideWhenUsed="1"/>
-    <w:lsdException w:name="Table Grid 5" w:semiHidden="1" w:unhideWhenUsed="1"/>
-    <w:lsdException w:name="Table Grid 6" w:semiHidden="1" w:unhideWhenUsed="1"/>
-    <w:lsdException w:name="Table Grid 7" w:semiHidden="1" w:unhideWhenUsed="1"/>
-    <w:lsdException w:name="Table Grid 8" w:semiHidden="1" w:unhideWhenUsed="1"/>
-    <w:lsdException w:name="Table List 1" w:semiHidden="1" w:unhideWhenUsed="1"/>
-    <w:lsdException w:name="Table List 2" w:semiHidden="1" w:unhideWhenUsed="1"/>
-    <w:lsdException w:name="Table List 3" w:semiHidden="1" w:unhideWhenUsed="1"/>
-    <w:lsdException w:name="Table List 4" w:semiHidden="1" w:unhideWhenUsed="1"/>
-    <w:lsdException w:name="Table List 5" w:semiHidden="1" w:unhideWhenUsed="1"/>
-    <w:lsdException w:name="Table List 6" w:semiHidden="1" w:unhideWhenUsed="1"/>
-    <w:lsdException w:name="Table List 7" w:semiHidden="1" w:unhideWhenUsed="1"/>
-    <w:lsdException w:name="Table List 8" w:semiHidden="1" w:unhideWhenUsed="1"/>
-    <w:lsdException w:name="Table 3D effects 1" w:semiHidden="1" w:unhideWhenUsed="1"/>
-    <w:lsdException w:name="Table 3D effects 2" w:semiHidden="1" w:unhideWhenUsed="1"/>
-    <w:lsdException w:name="Table 3D effects 3" w:semiHidden="1" w:unhideWhenUsed="1"/>
-    <w:lsdException w:name="Table Contemporary" w:semiHidden="1" w:unhideWhenUsed="1"/>
-    <w:lsdException w:name="Table Elegant" w:semiHidden="1" w:unhideWhenUsed="1"/>
-    <w:lsdException w:name="Table Professional" w:semiHidden="1" w:unhideWhenUsed="1"/>
-    <w:lsdException w:name="Table Subtle 1" w:semiHidden="1" w:unhideWhenUsed="1"/>
-    <w:lsdException w:name="Table Subtle 2" w:semiHidden="1" w:unhideWhenUsed="1"/>
-    <w:lsdException w:name="Table Web 1" w:semiHidden="1" w:unhideWhenUsed="1"/>
-    <w:lsdException w:name="Table Web 2" w:semiHidden="1" w:unhideWhenUsed="1"/>
-    <w:lsdException w:name="Table Web 3" w:semiHidden="1" w:unhideWhenUsed="1"/>
-    <w:lsdException w:name="Balloon Text" w:semiHidden="1" w:unhideWhenUsed="1"/>
-    <w:lsdException w:name="Table Grid" w:uiPriority="59"/>
-    <w:lsdException w:name="Table Theme" w:semiHidden="1" w:unhideWhenUsed="1"/>
-    <w:lsdException w:name="Placeholder Text" w:semiHidden="1"/>
-    <w:lsdException w:name="No Spacing" w:uiPriority="1" w:qFormat="1"/>
-    <w:lsdException w:name="Light Shading" w:uiPriority="60"/>
-    <w:lsdException w:name="Light List" w:uiPriority="61"/>
-    <w:lsdException w:name="Light Grid" w:uiPriority="62"/>
-    <w:lsdException w:name="Medium Shading 1" w:uiPriority="63"/>
-    <w:lsdException w:name="Medium Shading 2" w:uiPriority="64"/>
-    <w:lsdException w:name="Medium List 1" w:uiPriority="65"/>
-    <w:lsdException w:name="Medium List 2" w:uiPriority="66"/>
-    <w:lsdException w:name="Medium Grid 1" w:uiPriority="67"/>
-    <w:lsdException w:name="Medium Grid 2" w:uiPriority="68"/>
-    <w:lsdException w:name="Medium Grid 3" w:uiPriority="69"/>
-    <w:lsdException w:name="Dark List" w:uiPriority="70"/>
-    <w:lsdException w:name="Colorful Shading" w:uiPriority="71"/>
-    <w:lsdException w:name="Colorful List" w:uiPriority="72"/>
-    <w:lsdException w:name="Colorful Grid" w:uiPriority="73"/>
-    <w:lsdException w:name="Light Shading Accent 1" w:uiPriority="60"/>
-    <w:lsdException w:name="Light List Accent 1" w:uiPriority="61"/>
-    <w:lsdException w:name="Light Grid Accent 1" w:uiPriority="62"/>
-    <w:lsdException w:name="Medium Shading 1 Accent 1" w:uiPriority="63"/>
-    <w:lsdException w:name="Medium Shading 2 Accent 1" w:uiPriority="64"/>
-    <w:lsdException w:name="Medium List 1 Accent 1" w:uiPriority="65"/>
-    <w:lsdException w:name="Revision" w:semiHidden="1"/>
-    <w:lsdException w:name="List Paragraph" w:uiPriority="34" w:qFormat="1"/>
-    <w:lsdException w:name="Quote" w:uiPriority="29" w:qFormat="1"/>
-    <w:lsdException w:name="Intense Quote" w:uiPriority="30" w:qFormat="1"/>
-    <w:lsdException w:name="Medium List 2 Accent 1" w:uiPriority="66"/>
-    <w:lsdException w:name="Medium Grid 1 Accent 1" w:uiPriority="67"/>
-    <w:lsdException w:name="Medium Grid 2 Accent 1" w:uiPriority="68"/>
-    <w:lsdException w:name="Medium Grid 3 Accent 1" w:uiPriority="69"/>
-    <w:lsdException w:name="Dark List Accent 1" w:uiPriority="70"/>
-    <w:lsdException w:name="Colorful Shading Accent 1" w:uiPriority="71"/>
-    <w:lsdException w:name="Colorful List Accent 1" w:uiPriority="72"/>
-    <w:lsdException w:name="Colorful Grid Accent 1" w:uiPriority="73"/>
-    <w:lsdException w:name="Light Shading Accent 2" w:uiPriority="60"/>
-    <w:lsdException w:name="Light List Accent 2" w:uiPriority="61"/>
-    <w:lsdException w:name="Light Grid Accent 2" w:uiPriority="62"/>
-    <w:lsdException w:name="Medium Shading 1 Accent 2" w:uiPriority="63"/>
-    <w:lsdException w:name="Medium Shading 2 Accent 2" w:uiPriority="64"/>
-    <w:lsdException w:name="Medium List 1 Accent 2" w:uiPriority="65"/>
-    <w:lsdException w:name="Medium List 2 Accent 2" w:uiPriority="66"/>
-    <w:lsdException w:name="Medium Grid 1 Accent 2" w:uiPriority="67"/>
-    <w:lsdException w:name="Medium Grid 2 Accent 2" w:uiPriority="68"/>
-    <w:lsdException w:name="Medium Grid 3 Accent 2" w:uiPriority="69"/>
-    <w:lsdException w:name="Dark List Accent 2" w:uiPriority="70"/>
-    <w:lsdException w:name="Colorful Shading Accent 2" w:uiPriority="71"/>
-    <w:lsdException w:name="Colorful List Accent 2" w:uiPriority="72"/>
-    <w:lsdException w:name="Colorful Grid Accent 2" w:uiPriority="73"/>
-    <w:lsdException w:name="Light Shading Accent 3" w:uiPriority="60"/>
-    <w:lsdException w:name="Light List Accent 3" w:uiPriority="61"/>
-    <w:lsdException w:name="Light Grid Accent 3" w:uiPriority="62"/>
-    <w:lsdException w:name="Medium Shading 1 Accent 3" w:uiPriority="63"/>
-    <w:lsdException w:name="Medium Shading 2 Accent 3" w:uiPriority="64"/>
-    <w:lsdException w:name="Medium List 1 Accent 3" w:uiPriority="65"/>
-    <w:lsdException w:name="Medium List 2 Accent 3" w:uiPriority="66"/>
-    <w:lsdException w:name="Medium Grid 1 Accent 3" w:uiPriority="67"/>
-    <w:lsdException w:name="Medium Grid 2 Accent 3" w:uiPriority="68"/>
-    <w:lsdException w:name="Medium Grid 3 Accent 3" w:uiPriority="69"/>
-    <w:lsdException w:name="Dark List Accent 3" w:uiPriority="70"/>
-    <w:lsdException w:name="Colorful Shading Accent 3" w:uiPriority="71"/>
-    <w:lsdException w:name="Colorful List Accent 3" w:uiPriority="72"/>
-    <w:lsdException w:name="Colorful Grid Accent 3" w:uiPriority="73"/>
-    <w:lsdException w:name="Light Shading Accent 4" w:uiPriority="60"/>
-    <w:lsdException w:name="Light List Accent 4" w:uiPriority="61"/>
-    <w:lsdException w:name="Light Grid Accent 4" w:uiPriority="62"/>
-    <w:lsdException w:name="Medium Shading 1 Accent 4" w:uiPriority="63"/>
-    <w:lsdException w:name="Medium Shading 2 Accent 4" w:uiPriority="64"/>
-    <w:lsdException w:name="Medium List 1 Accent 4" w:uiPriority="65"/>
-    <w:lsdException w:name="Medium List 2 Accent 4" w:uiPriority="66"/>
-    <w:lsdException w:name="Medium Grid 1 Accent 4" w:uiPriority="67"/>
-    <w:lsdException w:name="Medium Grid 2 Accent 4" w:uiPriority="68"/>
-    <w:lsdException w:name="Medium Grid 3 Accent 4" w:uiPriority="69"/>
-    <w:lsdException w:name="Dark List Accent 4" w:uiPriority="70"/>
-    <w:lsdException w:name="Colorful Shading Accent 4" w:uiPriority="71"/>
-    <w:lsdException w:name="Colorful List Accent 4" w:uiPriority="72"/>
-    <w:lsdException w:name="Colorful Grid Accent 4" w:uiPriority="73"/>
-    <w:lsdException w:name="Light Shading Accent 5" w:uiPriority="60"/>
-    <w:lsdException w:name="Light List Accent 5" w:uiPriority="61"/>
-    <w:lsdException w:name="Light Grid Accent 5" w:uiPriority="62"/>
-    <w:lsdException w:name="Medium Shading 1 Accent 5" w:uiPriority="63"/>
-    <w:lsdException w:name="Medium Shading 2 Accent 5" w:uiPriority="64"/>
-    <w:lsdException w:name="Medium List 1 Accent 5" w:uiPriority="65"/>
-    <w:lsdException w:name="Medium List 2 Accent 5" w:uiPriority="66"/>
-    <w:lsdException w:name="Medium Grid 1 Accent 5" w:uiPriority="67"/>
-    <w:lsdException w:name="Medium Grid 2 Accent 5" w:uiPriority="68"/>
-    <w:lsdException w:name="Medium Grid 3 Accent 5" w:uiPriority="69"/>
-    <w:lsdException w:name="Dark List Accent 5" w:uiPriority="70"/>
-    <w:lsdException w:name="Colorful Shading Accent 5" w:uiPriority="71"/>
-    <w:lsdException w:name="Colorful List Accent 5" w:uiPriority="72"/>
-    <w:lsdException w:name="Colorful Grid Accent 5" w:uiPriority="73"/>
-    <w:lsdException w:name="Light Shading Accent 6" w:uiPriority="60"/>
-    <w:lsdException w:name="Light List Accent 6" w:uiPriority="61"/>
-    <w:lsdException w:name="Light Grid Accent 6" w:uiPriority="62"/>
-    <w:lsdException w:name="Medium Shading 1 Accent 6" w:uiPriority="63"/>
-    <w:lsdException w:name="Medium Shading 2 Accent 6" w:uiPriority="64"/>
-    <w:lsdException w:name="Medium List 1 Accent 6" w:uiPriority="65"/>
-    <w:lsdException w:name="Medium List 2 Accent 6" w:uiPriority="66"/>
-    <w:lsdException w:name="Medium Grid 1 Accent 6" w:uiPriority="67"/>
-    <w:lsdException w:name="Medium Grid 2 Accent 6" w:uiPriority="68"/>
-    <w:lsdException w:name="Medium Grid 3 Accent 6" w:uiPriority="69"/>
-    <w:lsdException w:name="Dark List Accent 6" w:uiPriority="70"/>
-    <w:lsdException w:name="Colorful Shading Accent 6" w:uiPriority="71"/>
-    <w:lsdException w:name="Colorful List Accent 6" w:uiPriority="72"/>
-    <w:lsdException w:name="Colorful Grid Accent 6" w:uiPriority="73"/>
-    <w:lsdException w:name="Subtle Emphasis" w:uiPriority="19" w:qFormat="1"/>
-    <w:lsdException w:name="Intense Emphasis" w:uiPriority="21" w:qFormat="1"/>
-    <w:lsdException w:name="Subtle Reference" w:uiPriority="31" w:qFormat="1"/>
-    <w:lsdException w:name="Intense Reference" w:uiPriority="32" w:qFormat="1"/>
-    <w:lsdException w:name="Book Title" w:uiPriority="33" w:qFormat="1"/>
-    <w:lsdException w:name="Bibliography" w:semiHidden="1" w:uiPriority="37" w:unhideWhenUsed="1"/>
-    <w:lsdException w:name="TOC Heading" w:semiHidden="1" w:uiPriority="39" w:unhideWhenUsed="1" w:qFormat="1"/>
-    <w:lsdException w:name="Plain Table 1" w:uiPriority="41"/>
-    <w:lsdException w:name="Plain Table 2" w:uiPriority="42"/>
-    <w:lsdException w:name="Plain Table 3" w:uiPriority="43"/>
-    <w:lsdException w:name="Plain Table 4" w:uiPriority="44"/>
-    <w:lsdException w:name="Plain Table 5" w:uiPriority="45"/>
-    <w:lsdException w:name="Grid Table Light" w:uiPriority="40"/>
-    <w:lsdException w:name="Grid Table 1 Light" w:uiPriority="46"/>
-    <w:lsdException w:name="Grid Table 2" w:uiPriority="47"/>
-    <w:lsdException w:name="Grid Table 3" w:uiPriority="48"/>
-    <w:lsdException w:name="Grid Table 4" w:uiPriority="49"/>
-    <w:lsdException w:name="Grid Table 5 Dark" w:uiPriority="50"/>
-    <w:lsdException w:name="Grid Table 6 Colorful" w:uiPriority="51"/>
-    <w:lsdException w:name="Grid Table 7 Colorful" w:uiPriority="52"/>
-    <w:lsdException w:name="Grid Table 1 Light Accent 1" w:uiPriority="46"/>
-    <w:lsdException w:name="Grid Table 2 Accent 1" w:uiPriority="47"/>
-    <w:lsdException w:name="Grid Table 3 Accent 1" w:uiPriority="48"/>
-    <w:lsdException w:name="Grid Table 4 Accent 1" w:uiPriority="49"/>
-    <w:lsdException w:name="Grid Table 5 Dark Accent 1" w:uiPriority="50"/>
-    <w:lsdException w:name="Grid Table 6 Colorful Accent 1" w:uiPriority="51"/>
-    <w:lsdException w:name="Grid Table 7 Colorful Accent 1" w:uiPriority="52"/>
-    <w:lsdException w:name="Grid Table 1 Light Accent 2" w:uiPriority="46"/>
-    <w:lsdException w:name="Grid Table 2 Accent 2" w:uiPriority="47"/>
-    <w:lsdException w:name="Grid Table 3 Accent 2" w:uiPriority="48"/>
-    <w:lsdException w:name="Grid Table 4 Accent 2" w:uiPriority="49"/>
-    <w:lsdException w:name="Grid Table 5 Dark Accent 2" w:uiPriority="50"/>
-    <w:lsdException w:name="Grid Table 6 Colorful Accent 2" w:uiPriority="51"/>
-    <w:lsdException w:name="Grid Table 7 Colorful Accent 2" w:uiPriority="52"/>
-    <w:lsdException w:name="Grid Table 1 Light Accent 3" w:uiPriority="46"/>
-    <w:lsdException w:name="Grid Table 2 Accent 3" w:uiPriority="47"/>
-    <w:lsdException w:name="Grid Table 3 Accent 3" w:uiPriority="48"/>
-    <w:lsdException w:name="Grid Table 4 Accent 3" w:uiPriority="49"/>
-    <w:lsdException w:name="Grid Table 5 Dark Accent 3" w:uiPriority="50"/>
-    <w:lsdException w:name="Grid Table 6 Colorful Accent 3" w:uiPriority="51"/>
-    <w:lsdException w:name="Grid Table 7 Colorful Accent 3" w:uiPriority="52"/>
-    <w:lsdException w:name="Grid Table 1 Light Accent 4" w:uiPriority="46"/>
-    <w:lsdException w:name="Grid Table 2 Accent 4" w:uiPriority="47"/>
-    <w:lsdException w:name="Grid Table 3 Accent 4" w:uiPriority="48"/>
-    <w:lsdException w:name="Grid Table 4 Accent 4" w:uiPriority="49"/>
-    <w:lsdException w:name="Grid Table 5 Dark Accent 4" w:uiPriority="50"/>
-    <w:lsdException w:name="Grid Table 6 Colorful Accent 4" w:uiPriority="51"/>
-    <w:lsdException w:name="Grid Table 7 Colorful Accent 4" w:uiPriority="52"/>
-    <w:lsdException w:name="Grid Table 1 Light Accent 5" w:uiPriority="46"/>
-    <w:lsdException w:name="Grid Table 2 Accent 5" w:uiPriority="47"/>
-    <w:lsdException w:name="Grid Table 3 Accent 5" w:uiPriority="48"/>
-    <w:lsdException w:name="Grid Table 4 Accent 5" w:uiPriority="49"/>
-    <w:lsdException w:name="Grid Table 5 Dark Accent 5" w:uiPriority="50"/>
-    <w:lsdException w:name="Grid Table 6 Colorful Accent 5" w:uiPriority="51"/>
-    <w:lsdException w:name="Grid Table 7 Colorful Accent 5" w:uiPriority="52"/>
-    <w:lsdException w:name="Grid Table 1 Light Accent 6" w:uiPriority="46"/>
-    <w:lsdException w:name="Grid Table 2 Accent 6" w:uiPriority="47"/>
-    <w:lsdException w:name="Grid Table 3 Accent 6" w:uiPriority="48"/>
-    <w:lsdException w:name="Grid Table 4 Accent 6" w:uiPriority="49"/>
-    <w:lsdException w:name="Grid Table 5 Dark Accent 6" w:uiPriority="50"/>
-    <w:lsdException w:name="Grid Table 6 Colorful Accent 6" w:uiPriority="51"/>
-    <w:lsdException w:name="Grid Table 7 Colorful Accent 6" w:uiPriority="52"/>
-    <w:lsdException w:name="List Table 1 Light" w:uiPriority="46"/>
-    <w:lsdException w:name="List Table 2" w:uiPriority="47"/>
-    <w:lsdException w:name="List Table 3" w:uiPriority="48"/>
-    <w:lsdException w:name="List Table 4" w:uiPriority="49"/>
-    <w:lsdException w:name="List Table 5 Dark" w:uiPriority="50"/>
-    <w:lsdException w:name="List Table 6 Colorful" w:uiPriority="51"/>
-    <w:lsdException w:name="List Table 7 Colorful" w:uiPriority="52"/>
-    <w:lsdException w:name="List Table 1 Light Accent 1" w:uiPriority="46"/>
-    <w:lsdException w:name="List Table 2 Accent 1" w:uiPriority="47"/>
-    <w:lsdException w:name="List Table 3 Accent 1" w:uiPriority="48"/>
-    <w:lsdException w:name="List Table 4 Accent 1" w:uiPriority="49"/>
-    <w:lsdException w:name="List Table 5 Dark Accent 1" w:uiPriority="50"/>
-    <w:lsdException w:name="List Table 6 Colorful Accent 1" w:uiPriority="51"/>
-    <w:lsdException w:name="List Table 7 Colorful Accent 1" w:uiPriority="52"/>
-    <w:lsdException w:name="List Table 1 Light Accent 2" w:uiPriority="46"/>
-    <w:lsdException w:name="List Table 2 Accent 2" w:uiPriority="47"/>
-    <w:lsdException w:name="List Table 3 Accent 2" w:uiPriority="48"/>
-    <w:lsdException w:name="List Table 4 Accent 2" w:uiPriority="49"/>
-    <w:lsdException w:name="List Table 5 Dark Accent 2" w:uiPriority="50"/>
-    <w:lsdException w:name="List Table 6 Colorful Accent 2" w:uiPriority="51"/>
-    <w:lsdException w:name="List Table 7 Colorful Accent 2" w:uiPriority="52"/>
-    <w:lsdException w:name="List Table 1 Light Accent 3" w:uiPriority="46"/>
-    <w:lsdException w:name="List Table 2 Accent 3" w:uiPriority="47"/>
-    <w:lsdException w:name="List Table 3 Accent 3" w:uiPriority="48"/>
-    <w:lsdException w:name="List Table 4 Accent 3" w:uiPriority="49"/>
-    <w:lsdException w:name="List Table 5 Dark Accent 3" w:uiPriority="50"/>
-    <w:lsdException w:name="List Table 6 Colorful Accent 3" w:uiPriority="51"/>
-    <w:lsdException w:name="List Table 7 Colorful Accent 3" w:uiPriority="52"/>
-    <w:lsdException w:name="List Table 1 Light Accent 4" w:uiPriority="46"/>
-    <w:lsdException w:name="List Table 2 Accent 4" w:uiPriority="47"/>
-    <w:lsdException w:name="List Table 3 Accent 4" w:uiPriority="48"/>
-    <w:lsdException w:name="List Table 4 Accent 4" w:uiPriority="49"/>
-    <w:lsdException w:name="List Table 5 Dark Accent 4" w:uiPriority="50"/>
-    <w:lsdException w:name="List Table 6 Colorful Accent 4" w:uiPriority="51"/>
-    <w:lsdException w:name="List Table 7 Colorful Accent 4" w:uiPriority="52"/>
-    <w:lsdException w:name="List Table 1 Light Accent 5" w:uiPriority="46"/>
-    <w:lsdException w:name="List Table 2 Accent 5" w:uiPriority="47"/>
-    <w:lsdException w:name="List Table 3 Accent 5" w:uiPriority="48"/>
-    <w:lsdException w:name="List Table 4 Accent 5" w:uiPriority="49"/>
-    <w:lsdException w:name="List Table 5 Dark Accent 5" w:uiPriority="50"/>
-    <w:lsdException w:name="List Table 6 Colorful Accent 5" w:uiPriority="51"/>
-    <w:lsdException w:name="List Table 7 Colorful Accent 5" w:uiPriority="52"/>
-    <w:lsdException w:name="List Table 1 Light Accent 6" w:uiPriority="46"/>
-    <w:lsdException w:name="List Table 2 Accent 6" w:uiPriority="47"/>
-    <w:lsdException w:name="List Table 3 Accent 6" w:uiPriority="48"/>
-    <w:lsdException w:name="List Table 4 Accent 6" w:uiPriority="49"/>
-    <w:lsdException w:name="List Table 5 Dark Accent 6" w:uiPriority="50"/>
-    <w:lsdException w:name="List Table 6 Colorful Accent 6" w:uiPriority="51"/>
-    <w:lsdException w:name="List Table 7 Colorful Accent 6" w:uiPriority="52"/>
+  <w:latentStyles w:defLockedState="0" w:defUIPriority="99" w:defSemiHidden="1" w:defUnhideWhenUsed="1" w:defQFormat="0" w:count="267">
+    <w:lsdException w:name="Normal" w:semiHidden="0" w:uiPriority="0" w:unhideWhenUsed="0" w:qFormat="1"/>
+    <w:lsdException w:name="heading 1" w:semiHidden="0" w:uiPriority="9" w:unhideWhenUsed="0" w:qFormat="1"/>
+    <w:lsdException w:name="heading 2" w:uiPriority="9" w:qFormat="1"/>
+    <w:lsdException w:name="heading 3" w:uiPriority="9" w:qFormat="1"/>
+    <w:lsdException w:name="heading 4" w:uiPriority="9" w:qFormat="1"/>
+    <w:lsdException w:name="heading 5" w:uiPriority="9" w:qFormat="1"/>
+    <w:lsdException w:name="heading 6" w:uiPriority="9" w:qFormat="1"/>
+    <w:lsdException w:name="heading 7" w:uiPriority="9" w:qFormat="1"/>
+    <w:lsdException w:name="heading 8" w:uiPriority="9" w:qFormat="1"/>
+    <w:lsdException w:name="heading 9" w:uiPriority="9" w:qFormat="1"/>
+    <w:lsdException w:name="toc 1" w:uiPriority="39"/>
+    <w:lsdException w:name="toc 2" w:uiPriority="39"/>
+    <w:lsdException w:name="toc 3" w:uiPriority="39"/>
+    <w:lsdException w:name="toc 4" w:uiPriority="39"/>
+    <w:lsdException w:name="toc 5" w:uiPriority="39"/>
+    <w:lsdException w:name="toc 6" w:uiPriority="39"/>
+    <w:lsdException w:name="toc 7" w:uiPriority="39"/>
+    <w:lsdException w:name="toc 8" w:uiPriority="39"/>
+    <w:lsdException w:name="toc 9" w:uiPriority="39"/>
+    <w:lsdException w:name="caption" w:uiPriority="35" w:qFormat="1"/>
+    <w:lsdException w:name="Title" w:semiHidden="0" w:uiPriority="10" w:unhideWhenUsed="0" w:qFormat="1"/>
+    <w:lsdException w:name="Default Paragraph Font" w:uiPriority="1"/>
+    <w:lsdException w:name="Subtitle" w:semiHidden="0" w:uiPriority="11" w:unhideWhenUsed="0" w:qFormat="1"/>
+    <w:lsdException w:name="Strong" w:semiHidden="0" w:uiPriority="22" w:unhideWhenUsed="0" w:qFormat="1"/>
+    <w:lsdException w:name="Emphasis" w:semiHidden="0" w:uiPriority="20" w:unhideWhenUsed="0" w:qFormat="1"/>
+    <w:lsdException w:name="Table Grid" w:semiHidden="0" w:uiPriority="59" w:unhideWhenUsed="0"/>
+    <w:lsdException w:name="Placeholder Text" w:unhideWhenUsed="0"/>
+    <w:lsdException w:name="No Spacing" w:semiHidden="0" w:uiPriority="1" w:unhideWhenUsed="0" w:qFormat="1"/>
+    <w:lsdException w:name="Light Shading" w:semiHidden="0" w:uiPriority="60" w:unhideWhenUsed="0"/>
+    <w:lsdException w:name="Light List" w:semiHidden="0" w:uiPriority="61" w:unhideWhenUsed="0"/>
+    <w:lsdException w:name="Light Grid" w:semiHidden="0" w:uiPriority="62" w:unhideWhenUsed="0"/>
+    <w:lsdException w:name="Medium Shading 1" w:semiHidden="0" w:uiPriority="63" w:unhideWhenUsed="0"/>
+    <w:lsdException w:name="Medium Shading 2" w:semiHidden="0" w:uiPriority="64" w:unhideWhenUsed="0"/>
+    <w:lsdException w:name="Medium List 1" w:semiHidden="0" w:uiPriority="65" w:unhideWhenUsed="0"/>
+    <w:lsdException w:name="Medium List 2" w:semiHidden="0" w:uiPriority="66" w:unhideWhenUsed="0"/>
+    <w:lsdException w:name="Medium Grid 1" w:semiHidden="0" w:uiPriority="67" w:unhideWhenUsed="0"/>
+    <w:lsdException w:name="Medium Grid 2" w:semiHidden="0" w:uiPriority="68" w:unhideWhenUsed="0"/>
+    <w:lsdException w:name="Medium Grid 3" w:semiHidden="0" w:uiPriority="69" w:unhideWhenUsed="0"/>
+    <w:lsdException w:name="Dark List" w:semiHidden="0" w:uiPriority="70" w:unhideWhenUsed="0"/>
+    <w:lsdException w:name="Colorful Shading" w:semiHidden="0" w:uiPriority="71" w:unhideWhenUsed="0"/>
+    <w:lsdException w:name="Colorful List" w:semiHidden="0" w:uiPriority="72" w:unhideWhenUsed="0"/>
+    <w:lsdException w:name="Colorful Grid" w:semiHidden="0" w:uiPriority="73" w:unhideWhenUsed="0"/>
+    <w:lsdException w:name="Light Shading Accent 1" w:semiHidden="0" w:uiPriority="60" w:unhideWhenUsed="0"/>
+    <w:lsdException w:name="Light List Accent 1" w:semiHidden="0" w:uiPriority="61" w:unhideWhenUsed="0"/>
+    <w:lsdException w:name="Light Grid Accent 1" w:semiHidden="0" w:uiPriority="62" w:unhideWhenUsed="0"/>
+    <w:lsdException w:name="Medium Shading 1 Accent 1" w:semiHidden="0" w:uiPriority="63" w:unhideWhenUsed="0"/>
+    <w:lsdException w:name="Medium Shading 2 Accent 1" w:semiHidden="0" w:uiPriority="64" w:unhideWhenUsed="0"/>
+    <w:lsdException w:name="Medium List 1 Accent 1" w:semiHidden="0" w:uiPriority="65" w:unhideWhenUsed="0"/>
+    <w:lsdException w:name="Revision" w:unhideWhenUsed="0"/>
+    <w:lsdException w:name="List Paragraph" w:semiHidden="0" w:uiPriority="34" w:unhideWhenUsed="0" w:qFormat="1"/>
+    <w:lsdException w:name="Quote" w:semiHidden="0" w:uiPriority="29" w:unhideWhenUsed="0" w:qFormat="1"/>
+    <w:lsdException w:name="Intense Quote" w:semiHidden="0" w:uiPriority="30" w:unhideWhenUsed="0" w:qFormat="1"/>
+    <w:lsdException w:name="Medium List 2 Accent 1" w:semiHidden="0" w:uiPriority="66" w:unhideWhenUsed="0"/>
+    <w:lsdException w:name="Medium Grid 1 Accent 1" w:semiHidden="0" w:uiPriority="67" w:unhideWhenUsed="0"/>
+    <w:lsdException w:name="Medium Grid 2 Accent 1" w:semiHidden="0" w:uiPriority="68" w:unhideWhenUsed="0"/>
+    <w:lsdException w:name="Medium Grid 3 Accent 1" w:semiHidden="0" w:uiPriority="69" w:unhideWhenUsed="0"/>
+    <w:lsdException w:name="Dark List Accent 1" w:semiHidden="0" w:uiPriority="70" w:unhideWhenUsed="0"/>
+    <w:lsdException w:name="Colorful Shading Accent 1" w:semiHidden="0" w:uiPriority="71" w:unhideWhenUsed="0"/>
+    <w:lsdException w:name="Colorful List Accent 1" w:semiHidden="0" w:uiPriority="72" w:unhideWhenUsed="0"/>
+    <w:lsdException w:name="Colorful Grid Accent 1" w:semiHidden="0" w:uiPriority="73" w:unhideWhenUsed="0"/>
+    <w:lsdException w:name="Light Shading Accent 2" w:semiHidden="0" w:uiPriority="60" w:unhideWhenUsed="0"/>
+    <w:lsdException w:name="Light List Accent 2" w:semiHidden="0" w:uiPriority="61" w:unhideWhenUsed="0"/>
+    <w:lsdException w:name="Light Grid Accent 2" w:semiHidden="0" w:uiPriority="62" w:unhideWhenUsed="0"/>
+    <w:lsdException w:name="Medium Shading 1 Accent 2" w:semiHidden="0" w:uiPriority="63" w:unhideWhenUsed="0"/>
+    <w:lsdException w:name="Medium Shading 2 Accent 2" w:semiHidden="0" w:uiPriority="64" w:unhideWhenUsed="0"/>
+    <w:lsdException w:name="Medium List 1 Accent 2" w:semiHidden="0" w:uiPriority="65" w:unhideWhenUsed="0"/>
+    <w:lsdException w:name="Medium List 2 Accent 2" w:semiHidden="0" w:uiPriority="66" w:unhideWhenUsed="0"/>
+    <w:lsdException w:name="Medium Grid 1 Accent 2" w:semiHidden="0" w:uiPriority="67" w:unhideWhenUsed="0"/>
+    <w:lsdException w:name="Medium Grid 2 Accent 2" w:semiHidden="0" w:uiPriority="68" w:unhideWhenUsed="0"/>
+    <w:lsdException w:name="Medium Grid 3 Accent 2" w:semiHidden="0" w:uiPriority="69" w:unhideWhenUsed="0"/>
+    <w:lsdException w:name="Dark List Accent 2" w:semiHidden="0" w:uiPriority="70" w:unhideWhenUsed="0"/>
+    <w:lsdException w:name="Colorful Shading Accent 2" w:semiHidden="0" w:uiPriority="71" w:unhideWhenUsed="0"/>
+    <w:lsdException w:name="Colorful List Accent 2" w:semiHidden="0" w:uiPriority="72" w:unhideWhenUsed="0"/>
+    <w:lsdException w:name="Colorful Grid Accent 2" w:semiHidden="0" w:uiPriority="73" w:unhideWhenUsed="0"/>
+    <w:lsdException w:name="Light Shading Accent 3" w:semiHidden="0" w:uiPriority="60" w:unhideWhenUsed="0"/>
+    <w:lsdException w:name="Light List Accent 3" w:semiHidden="0" w:uiPriority="61" w:unhideWhenUsed="0"/>
+    <w:lsdException w:name="Light Grid Accent 3" w:semiHidden="0" w:uiPriority="62" w:unhideWhenUsed="0"/>
+    <w:lsdException w:name="Medium Shading 1 Accent 3" w:semiHidden="0" w:uiPriority="63" w:unhideWhenUsed="0"/>
+    <w:lsdException w:name="Medium Shading 2 Accent 3" w:semiHidden="0" w:uiPriority="64" w:unhideWhenUsed="0"/>
+    <w:lsdException w:name="Medium List 1 Accent 3" w:semiHidden="0" w:uiPriority="65" w:unhideWhenUsed="0"/>
+    <w:lsdException w:name="Medium List 2 Accent 3" w:semiHidden="0" w:uiPriority="66" w:unhideWhenUsed="0"/>
+    <w:lsdException w:name="Medium Grid 1 Accent 3" w:semiHidden="0" w:uiPriority="67" w:unhideWhenUsed="0"/>
+    <w:lsdException w:name="Medium Grid 2 Accent 3" w:semiHidden="0" w:uiPriority="68" w:unhideWhenUsed="0"/>
+    <w:lsdException w:name="Medium Grid 3 Accent 3" w:semiHidden="0" w:uiPriority="69" w:unhideWhenUsed="0"/>
+    <w:lsdException w:name="Dark List Accent 3" w:semiHidden="0" w:uiPriority="70" w:unhideWhenUsed="0"/>
+    <w:lsdException w:name="Colorful Shading Accent 3" w:semiHidden="0" w:uiPriority="71" w:unhideWhenUsed="0"/>
+    <w:lsdException w:name="Colorful List Accent 3" w:semiHidden="0" w:uiPriority="72" w:unhideWhenUsed="0"/>
+    <w:lsdException w:name="Colorful Grid Accent 3" w:semiHidden="0" w:uiPriority="73" w:unhideWhenUsed="0"/>
+    <w:lsdException w:name="Light Shading Accent 4" w:semiHidden="0" w:uiPriority="60" w:unhideWhenUsed="0"/>
+    <w:lsdException w:name="Light List Accent 4" w:semiHidden="0" w:uiPriority="61" w:unhideWhenUsed="0"/>
+    <w:lsdException w:name="Light Grid Accent 4" w:semiHidden="0" w:uiPriority="62" w:unhideWhenUsed="0"/>
+    <w:lsdException w:name="Medium Shading 1 Accent 4" w:semiHidden="0" w:uiPriority="63" w:unhideWhenUsed="0"/>
+    <w:lsdException w:name="Medium Shading 2 Accent 4" w:semiHidden="0" w:uiPriority="64" w:unhideWhenUsed="0"/>
+    <w:lsdException w:name="Medium List 1 Accent 4" w:semiHidden="0" w:uiPriority="65" w:unhideWhenUsed="0"/>
+    <w:lsdException w:name="Medium List 2 Accent 4" w:semiHidden="0" w:uiPriority="66" w:unhideWhenUsed="0"/>
+    <w:lsdException w:name="Medium Grid 1 Accent 4" w:semiHidden="0" w:uiPriority="67" w:unhideWhenUsed="0"/>
+    <w:lsdException w:name="Medium Grid 2 Accent 4" w:semiHidden="0" w:uiPriority="68" w:unhideWhenUsed="0"/>
+    <w:lsdException w:name="Medium Grid 3 Accent 4" w:semiHidden="0" w:uiPriority="69" w:unhideWhenUsed="0"/>
+    <w:lsdException w:name="Dark List Accent 4" w:semiHidden="0" w:uiPriority="70" w:unhideWhenUsed="0"/>
+    <w:lsdException w:name="Colorful Shading Accent 4" w:semiHidden="0" w:uiPriority="71" w:unhideWhenUsed="0"/>
+    <w:lsdException w:name="Colorful List Accent 4" w:semiHidden="0" w:uiPriority="72" w:unhideWhenUsed="0"/>
+    <w:lsdException w:name="Colorful Grid Accent 4" w:semiHidden="0" w:uiPriority="73" w:unhideWhenUsed="0"/>
+    <w:lsdException w:name="Light Shading Accent 5" w:semiHidden="0" w:uiPriority="60" w:unhideWhenUsed="0"/>
+    <w:lsdException w:name="Light List Accent 5" w:semiHidden="0" w:uiPriority="61" w:unhideWhenUsed="0"/>
+    <w:lsdException w:name="Light Grid Accent 5" w:semiHidden="0" w:uiPriority="62" w:unhideWhenUsed="0"/>
+    <w:lsdException w:name="Medium Shading 1 Accent 5" w:semiHidden="0" w:uiPriority="63" w:unhideWhenUsed="0"/>
+    <w:lsdException w:name="Medium Shading 2 Accent 5" w:semiHidden="0" w:uiPriority="64" w:unhideWhenUsed="0"/>
+    <w:lsdException w:name="Medium List 1 Accent 5" w:semiHidden="0" w:uiPriority="65" w:unhideWhenUsed="0"/>
+    <w:lsdException w:name="Medium List 2 Accent 5" w:semiHidden="0" w:uiPriority="66" w:unhideWhenUsed="0"/>
+    <w:lsdException w:name="Medium Grid 1 Accent 5" w:semiHidden="0" w:uiPriority="67" w:unhideWhenUsed="0"/>
+    <w:lsdException w:name="Medium Grid 2 Accent 5" w:semiHidden="0" w:uiPriority="68" w:unhideWhenUsed="0"/>
+    <w:lsdException w:name="Medium Grid 3 Accent 5" w:semiHidden="0" w:uiPriority="69" w:unhideWhenUsed="0"/>
+    <w:lsdException w:name="Dark List Accent 5" w:semiHidden="0" w:uiPriority="70" w:unhideWhenUsed="0"/>
+    <w:lsdException w:name="Colorful Shading Accent 5" w:semiHidden="0" w:uiPriority="71" w:unhideWhenUsed="0"/>
+    <w:lsdException w:name="Colorful List Accent 5" w:semiHidden="0" w:uiPriority="72" w:unhideWhenUsed="0"/>
+    <w:lsdException w:name="Colorful Grid Accent 5" w:semiHidden="0" w:uiPriority="73" w:unhideWhenUsed="0"/>
+    <w:lsdException w:name="Light Shading Accent 6" w:semiHidden="0" w:uiPriority="60" w:unhideWhenUsed="0"/>
+    <w:lsdException w:name="Light List Accent 6" w:semiHidden="0" w:uiPriority="61" w:unhideWhenUsed="0"/>
+    <w:lsdException w:name="Light Grid Accent 6" w:semiHidden="0" w:uiPriority="62" w:unhideWhenUsed="0"/>
+    <w:lsdException w:name="Medium Shading 1 Accent 6" w:semiHidden="0" w:uiPriority="63" w:unhideWhenUsed="0"/>
+    <w:lsdException w:name="Medium Shading 2 Accent 6" w:semiHidden="0" w:uiPriority="64" w:unhideWhenUsed="0"/>
+    <w:lsdException w:name="Medium List 1 Accent 6" w:semiHidden="0" w:uiPriority="65" w:unhideWhenUsed="0"/>
+    <w:lsdException w:name="Medium List 2 Accent 6" w:semiHidden="0" w:uiPriority="66" w:unhideWhenUsed="0"/>
+    <w:lsdException w:name="Medium Grid 1 Accent 6" w:semiHidden="0" w:uiPriority="67" w:unhideWhenUsed="0"/>
+    <w:lsdException w:name="Medium Grid 2 Accent 6" w:semiHidden="0" w:uiPriority="68" w:unhideWhenUsed="0"/>
+    <w:lsdException w:name="Medium Grid 3 Accent 6" w:semiHidden="0" w:uiPriority="69" w:unhideWhenUsed="0"/>
+    <w:lsdException w:name="Dark List Accent 6" w:semiHidden="0" w:uiPriority="70" w:unhideWhenUsed="0"/>
+    <w:lsdException w:name="Colorful Shading Accent 6" w:semiHidden="0" w:uiPriority="71" w:unhideWhenUsed="0"/>
+    <w:lsdException w:name="Colorful List Accent 6" w:semiHidden="0" w:uiPriority="72" w:unhideWhenUsed="0"/>
+    <w:lsdException w:name="Colorful Grid Accent 6" w:semiHidden="0" w:uiPriority="73" w:unhideWhenUsed="0"/>
+    <w:lsdException w:name="Subtle Emphasis" w:semiHidden="0" w:uiPriority="19" w:unhideWhenUsed="0" w:qFormat="1"/>
+    <w:lsdException w:name="Intense Emphasis" w:semiHidden="0" w:uiPriority="21" w:unhideWhenUsed="0" w:qFormat="1"/>
+    <w:lsdException w:name="Subtle Reference" w:semiHidden="0" w:uiPriority="31" w:unhideWhenUsed="0" w:qFormat="1"/>
+    <w:lsdException w:name="Intense Reference" w:semiHidden="0" w:uiPriority="32" w:unhideWhenUsed="0" w:qFormat="1"/>
+    <w:lsdException w:name="Book Title" w:semiHidden="0" w:uiPriority="33" w:unhideWhenUsed="0" w:qFormat="1"/>
+    <w:lsdException w:name="Bibliography" w:uiPriority="37"/>
+    <w:lsdException w:name="TOC Heading" w:uiPriority="39" w:qFormat="1"/>
   </w:latentStyles>
   <w:style w:type="paragraph" w:default="1" w:styleId="Normal">
     <w:name w:val="Normal"/>
@@ -4007,6 +3683,7 @@
     <w:uiPriority w:val="99"/>
     <w:semiHidden/>
     <w:unhideWhenUsed/>
+    <w:qFormat/>
     <w:tblPr>
       <w:tblInd w:w="0" w:type="dxa"/>
       <w:tblCellMar>
@@ -4062,6 +3739,7 @@
       <w:spacing w:after="0" w:line="240" w:lineRule="auto"/>
     </w:pPr>
     <w:tblPr>
+      <w:tblInd w:w="0" w:type="dxa"/>
       <w:tblBorders>
         <w:top w:val="single" w:sz="4" w:space="0" w:color="auto"/>
         <w:left w:val="single" w:sz="4" w:space="0" w:color="auto"/>
@@ -4070,6 +3748,12 @@
         <w:insideH w:val="single" w:sz="4" w:space="0" w:color="auto"/>
         <w:insideV w:val="single" w:sz="4" w:space="0" w:color="auto"/>
       </w:tblBorders>
+      <w:tblCellMar>
+        <w:top w:w="0" w:type="dxa"/>
+        <w:left w:w="108" w:type="dxa"/>
+        <w:bottom w:w="0" w:type="dxa"/>
+        <w:right w:w="108" w:type="dxa"/>
+      </w:tblCellMar>
     </w:tblPr>
   </w:style>
   <w:style w:type="paragraph" w:styleId="Paragraphedeliste">
@@ -4095,6 +3779,19 @@
       </w:numPr>
       <w:contextualSpacing/>
     </w:pPr>
+  </w:style>
+  <w:style w:type="paragraph" w:customStyle="1" w:styleId="Standard">
+    <w:name w:val="Standard"/>
+    <w:rsid w:val="005120EB"/>
+    <w:pPr>
+      <w:suppressAutoHyphens/>
+      <w:autoSpaceDN w:val="0"/>
+      <w:textAlignment w:val="baseline"/>
+    </w:pPr>
+    <w:rPr>
+      <w:rFonts w:ascii="Calibri" w:eastAsia="SimSun" w:hAnsi="Calibri" w:cs="F"/>
+      <w:kern w:val="3"/>
+    </w:rPr>
   </w:style>
 </w:styles>
 </file>
@@ -4387,7 +4084,7 @@
 </file>
 
 <file path=customXml/itemProps1.xml><?xml version="1.0" encoding="utf-8"?>
-<ds:datastoreItem xmlns:ds="http://schemas.openxmlformats.org/officeDocument/2006/customXml" ds:itemID="{3C7D51EB-BDED-49FC-BCFD-53627E90631C}">
+<ds:datastoreItem xmlns:ds="http://schemas.openxmlformats.org/officeDocument/2006/customXml" ds:itemID="{D2F93CDE-4AE5-4F6C-BD11-77365383F2BD}">
   <ds:schemaRefs>
     <ds:schemaRef ds:uri="http://schemas.openxmlformats.org/officeDocument/2006/bibliography"/>
   </ds:schemaRefs>

</xml_diff>

<commit_message>
amélioration diagramme de cas + description + idem pour diagramme de paquetage + mise a jour de la doc pdf
</commit_message>
<xml_diff>
--- a/Library/documents.docx
+++ b/Library/documents.docx
@@ -7,14 +7,16 @@
         <w:jc w:val="center"/>
         <w:rPr>
           <w:b/>
-          <w:sz w:val="28"/>
+          <w:color w:val="FF0000"/>
+          <w:sz w:val="36"/>
           <w:u w:val="single"/>
         </w:rPr>
       </w:pPr>
       <w:r>
         <w:rPr>
           <w:b/>
-          <w:sz w:val="28"/>
+          <w:color w:val="FF0000"/>
+          <w:sz w:val="36"/>
           <w:u w:val="single"/>
         </w:rPr>
         <w:t>Présentation du projet « SearchBars</w:t>
@@ -24,7 +26,8 @@
       <w:r>
         <w:rPr>
           <w:b/>
-          <w:sz w:val="28"/>
+          <w:color w:val="FF0000"/>
+          <w:sz w:val="36"/>
           <w:u w:val="single"/>
         </w:rPr>
         <w:t> »</w:t>
@@ -45,21 +48,23 @@
         <w:ind w:firstLine="708"/>
         <w:rPr>
           <w:rFonts w:ascii="Calibri" w:hAnsi="Calibri" w:cs="Calibri"/>
+          <w:b/>
+          <w:i/>
+          <w:sz w:val="28"/>
+          <w:szCs w:val="28"/>
+          <w:u w:val="single"/>
         </w:rPr>
       </w:pPr>
       <w:r>
         <w:rPr>
           <w:rFonts w:ascii="Calibri" w:hAnsi="Calibri" w:cs="Calibri"/>
-        </w:rPr>
-        <w:t>I</w:t>
-      </w:r>
-      <w:r>
-        <w:rPr>
-          <w:rFonts w:ascii="Calibri" w:hAnsi="Calibri" w:cs="Calibri"/>
-          <w:sz w:val="24"/>
+          <w:b/>
+          <w:i/>
+          <w:sz w:val="28"/>
+          <w:szCs w:val="28"/>
           <w:u w:val="single"/>
         </w:rPr>
-        <w:t>] Description du contexte</w:t>
+        <w:t>I] Description du contexte</w:t>
       </w:r>
     </w:p>
     <w:p>
@@ -175,68 +180,81 @@
     </w:p>
     <w:p>
       <w:pPr>
-        <w:jc w:val="center"/>
-      </w:pPr>
-      <w:r>
+        <w:spacing w:after="0" w:line="240" w:lineRule="auto"/>
+        <w:ind w:firstLine="708"/>
+        <w:rPr>
+          <w:b/>
+          <w:i/>
+          <w:sz w:val="28"/>
+          <w:u w:val="single"/>
+        </w:rPr>
+      </w:pPr>
+      <w:r>
+        <w:rPr>
+          <w:b/>
+          <w:i/>
+          <w:sz w:val="28"/>
+          <w:u w:val="single"/>
+        </w:rPr>
         <w:lastRenderedPageBreak/>
+        <w:t xml:space="preserve">II] </w:t>
+      </w:r>
+      <w:r>
+        <w:rPr>
+          <w:b/>
+          <w:i/>
+          <w:sz w:val="28"/>
+          <w:u w:val="single"/>
+        </w:rPr>
         <w:t>Diagramme de cas</w:t>
       </w:r>
     </w:p>
-    <w:p/>
-    <w:p>
+    <w:p>
+      <w:pPr>
+        <w:spacing w:after="0" w:line="240" w:lineRule="auto"/>
+      </w:pPr>
+    </w:p>
+    <w:p>
+      <w:pPr>
+        <w:spacing w:after="0"/>
+      </w:pPr>
       <w:r>
         <w:rPr>
           <w:noProof/>
           <w:lang w:eastAsia="fr-FR"/>
         </w:rPr>
-        <w:drawing>
-          <wp:inline distT="0" distB="0" distL="0" distR="0">
-            <wp:extent cx="5760720" cy="3241417"/>
-            <wp:effectExtent l="19050" t="0" r="0" b="0"/>
-            <wp:docPr id="1" name="Image 1" descr="D:\Workspace\searchbars\Library\Diagramme de cas.png"/>
-            <wp:cNvGraphicFramePr>
-              <a:graphicFrameLocks xmlns:a="http://schemas.openxmlformats.org/drawingml/2006/main" noChangeAspect="1"/>
-            </wp:cNvGraphicFramePr>
-            <a:graphic xmlns:a="http://schemas.openxmlformats.org/drawingml/2006/main">
-              <a:graphicData uri="http://schemas.openxmlformats.org/drawingml/2006/picture">
-                <pic:pic xmlns:pic="http://schemas.openxmlformats.org/drawingml/2006/picture">
-                  <pic:nvPicPr>
-                    <pic:cNvPr id="0" name="Picture 1" descr="D:\Workspace\searchbars\Library\Diagramme de cas.png"/>
-                    <pic:cNvPicPr>
-                      <a:picLocks noChangeAspect="1" noChangeArrowheads="1"/>
-                    </pic:cNvPicPr>
-                  </pic:nvPicPr>
-                  <pic:blipFill>
-                    <a:blip r:embed="rId6" cstate="print"/>
-                    <a:srcRect/>
-                    <a:stretch>
-                      <a:fillRect/>
-                    </a:stretch>
-                  </pic:blipFill>
-                  <pic:spPr bwMode="auto">
-                    <a:xfrm>
-                      <a:off x="0" y="0"/>
-                      <a:ext cx="5760720" cy="3241417"/>
-                    </a:xfrm>
-                    <a:prstGeom prst="rect">
-                      <a:avLst/>
-                    </a:prstGeom>
-                    <a:noFill/>
-                    <a:ln w="9525">
-                      <a:noFill/>
-                      <a:miter lim="800000"/>
-                      <a:headEnd/>
-                      <a:tailEnd/>
-                    </a:ln>
-                  </pic:spPr>
-                </pic:pic>
-              </a:graphicData>
-            </a:graphic>
-          </wp:inline>
-        </w:drawing>
-      </w:r>
-    </w:p>
-    <w:p>
+        <w:pict>
+          <v:shapetype id="_x0000_t75" coordsize="21600,21600" o:spt="75" o:preferrelative="t" path="m@4@5l@4@11@9@11@9@5xe" filled="f" stroked="f">
+            <v:stroke joinstyle="miter"/>
+            <v:formulas>
+              <v:f eqn="if lineDrawn pixelLineWidth 0"/>
+              <v:f eqn="sum @0 1 0"/>
+              <v:f eqn="sum 0 0 @1"/>
+              <v:f eqn="prod @2 1 2"/>
+              <v:f eqn="prod @3 21600 pixelWidth"/>
+              <v:f eqn="prod @3 21600 pixelHeight"/>
+              <v:f eqn="sum @0 0 1"/>
+              <v:f eqn="prod @6 1 2"/>
+              <v:f eqn="prod @7 21600 pixelWidth"/>
+              <v:f eqn="sum @8 21600 0"/>
+              <v:f eqn="prod @7 21600 pixelHeight"/>
+              <v:f eqn="sum @10 21600 0"/>
+            </v:formulas>
+            <v:path o:extrusionok="f" gradientshapeok="t" o:connecttype="rect"/>
+            <o:lock v:ext="edit" aspectratio="t"/>
+          </v:shapetype>
+          <v:shape id="_x0000_i1027" type="#_x0000_t75" style="width:522.6pt;height:372pt">
+            <v:imagedata r:id="rId6" o:title="Diagramme de cas"/>
+          </v:shape>
+        </w:pict>
+      </w:r>
+    </w:p>
+    <w:p>
+      <w:pPr>
+        <w:rPr>
+          <w:u w:val="single"/>
+        </w:rPr>
+      </w:pPr>
       <w:r>
         <w:rPr>
           <w:u w:val="single"/>
@@ -246,69 +264,95 @@
     </w:p>
     <w:p>
       <w:pPr>
-        <w:pStyle w:val="Paragraphedeliste"/>
-        <w:numPr>
-          <w:ilvl w:val="0"/>
-          <w:numId w:val="15"/>
-        </w:numPr>
-      </w:pPr>
-      <w:r>
-        <w:t>Inscription : l’utilisateur devra remplir un formulaire, des champs seront facultatifs. L’utilisateur devra avoir 18 ans pour s’inscrire.</w:t>
-      </w:r>
-    </w:p>
-    <w:p>
-      <w:pPr>
-        <w:pStyle w:val="Paragraphedeliste"/>
-        <w:numPr>
-          <w:ilvl w:val="0"/>
-          <w:numId w:val="15"/>
-        </w:numPr>
-      </w:pPr>
-      <w:r>
-        <w:t>Gestion du profil : après identification l’utilisateur pourra avoir accès à son profil contenant les informations du formulaire d’inscription qu’il aura rempli lors de son inscription. Il pourra le modifier, par ailleurs lors de la modification les informations devront être correct (ex : champs de mot de passe identique).</w:t>
-      </w:r>
-    </w:p>
-    <w:p>
-      <w:pPr>
-        <w:pStyle w:val="Paragraphedeliste"/>
-        <w:numPr>
-          <w:ilvl w:val="0"/>
-          <w:numId w:val="15"/>
-        </w:numPr>
-      </w:pPr>
-      <w:r>
-        <w:t>Recherche : l’utilisateur pourra rechercher des bars</w:t>
-      </w:r>
-      <w:r>
-        <w:t xml:space="preserve"> suivant les critères qu’il aura sélectionnés, par la suite il aura accès aux informations des bars après aboutissement de la recherche (photos, localisation, avis, adresse, boisson servie,…).</w:t>
-      </w:r>
-    </w:p>
-    <w:p>
-      <w:pPr>
-        <w:pStyle w:val="Paragraphedeliste"/>
-        <w:numPr>
-          <w:ilvl w:val="0"/>
-          <w:numId w:val="15"/>
-        </w:numPr>
-      </w:pPr>
-      <w:r>
-        <w:t>Interaction avec les bars : l’utilisateur pourra s’il le souhaite poster un avis sur un bar, à savoir une note de 0 à 5 suivis d’une description facultative.</w:t>
-      </w:r>
-    </w:p>
-    <w:p>
-      <w:pPr>
-        <w:ind w:left="360"/>
-      </w:pPr>
-      <w:r>
-        <w:t>Toutes ces actions (sauf l’inscription) pourront être effectuées après identification de l’utilisateur. De plus les recherches se font suivant un critère principal qu’est la ville. Dans les informations des bars, une moyenne des avis poster est calculé pour donner une note globale à chaque bar.</w:t>
-      </w:r>
-    </w:p>
-    <w:p>
-      <w:pPr>
-        <w:pStyle w:val="Listepuces"/>
-      </w:pPr>
+        <w:spacing w:after="0"/>
+      </w:pPr>
+      <w:r>
+        <w:t>Pour pouvoir accéder aux fonctionnalités de l’application, l’utilisateur doit s’identifier</w:t>
+      </w:r>
+      <w:r>
+        <w:t>.</w:t>
+      </w:r>
+    </w:p>
+    <w:p>
+      <w:pPr>
+        <w:spacing w:after="0"/>
+      </w:pPr>
+      <w:r>
+        <w:t>Pour pouvoir s’identifier, il doit posséder un compte. Ce compte est crée lors de l’inscription de l’utilisateur. Pour réaliser cette inscription, l’utilisateur doit remplir un formulaire comportant différents champs dont certains sont obligatoires et d’autres non.</w:t>
+      </w:r>
+    </w:p>
+    <w:p>
+      <w:pPr>
+        <w:spacing w:after="0"/>
+      </w:pPr>
+      <w:r>
+        <w:t>Une fois inscrit, il a donc la possibilité de s’identifier à l’aide de son pseudo et mot de passe choisi précédemment.</w:t>
+      </w:r>
+    </w:p>
+    <w:p>
+      <w:pPr>
+        <w:spacing w:after="0"/>
+      </w:pPr>
+      <w:r>
+        <w:t>Il peut alors choisir de voir son profil, il pourra voir toutes les informations qu’il a saisies lors de son inscription. Depuis cette page où sont affichées ses informations personnelles, l’utilisateur peut décider de modifier son profil, il pourra alors modifier certains champs de son profil, supprimer des champs optionnels saisis auparavant ou ajouter des informations aux champs qu’il n’avait pas remplis.</w:t>
+      </w:r>
+    </w:p>
+    <w:p>
+      <w:pPr>
+        <w:spacing w:after="0"/>
+      </w:pPr>
+      <w:r>
+        <w:t>Il peut aussi, suite à son identification, saisir différents critères de recherche permettant de sélectionner uniquement les bars répondants aux critères que l’utilisateur saisit. Cela lui permettra d’avoir accès à une liste de tous les bars qu’il</w:t>
+      </w:r>
+      <w:r>
+        <w:t xml:space="preserve"> pourra s</w:t>
+      </w:r>
+      <w:r>
+        <w:t xml:space="preserve">ituer sur une carte de la ville grâce à des pointeurs. Dans cette liste de bars, il aura la possibilité d’en sélectionner un. A partir de cette sélection, il pourra soit avoir accès à diverses informations sur le bar, telles que voir des photos représentant le bar, consulter les notes et commentaires laissés par d’autres utilisateurs sur ce bar, avoir l’adresse et le numéro de téléphone du bar ainsi que sa localisation sur une carte, mais aussi, consulter la liste des boissons servies par ce bar. A partir de cette dernière, il pourra avoir accès à diverses informations de la boisson sélectionnée telles que son nom, son prix, son volume (si boisson alcoolisée), sa marque, et plus si c’est des boissons telles que les vins. </w:t>
+      </w:r>
+    </w:p>
+    <w:p>
+      <w:pPr>
+        <w:spacing w:after="0"/>
+      </w:pPr>
+      <w:r>
+        <w:t>Enfin l’utilisateur pourra lui aussi donner son avis sur le bar qu’il a sélectionné dans la liste. Mais attention cet avis sera unique, puisqu’un seul avis est permis par utilisateur pour un bar.</w:t>
+      </w:r>
+    </w:p>
+    <w:p>
       <w:r>
         <w:br w:type="page"/>
+      </w:r>
+    </w:p>
+    <w:p>
+      <w:pPr>
+        <w:spacing w:after="0" w:line="240" w:lineRule="auto"/>
+        <w:ind w:firstLine="708"/>
+        <w:rPr>
+          <w:b/>
+          <w:i/>
+          <w:sz w:val="36"/>
+          <w:u w:val="single"/>
+        </w:rPr>
+      </w:pPr>
+      <w:r>
+        <w:rPr>
+          <w:b/>
+          <w:i/>
+          <w:sz w:val="28"/>
+          <w:u w:val="single"/>
+        </w:rPr>
+        <w:lastRenderedPageBreak/>
+        <w:t xml:space="preserve">III] </w:t>
+      </w:r>
+      <w:r>
+        <w:rPr>
+          <w:b/>
+          <w:i/>
+          <w:sz w:val="28"/>
+          <w:u w:val="single"/>
+        </w:rPr>
+        <w:t>Sketchs</w:t>
       </w:r>
     </w:p>
     <w:tbl>
@@ -347,7 +391,6 @@
                 <w:noProof/>
                 <w:lang w:eastAsia="fr-FR"/>
               </w:rPr>
-              <w:lastRenderedPageBreak/>
               <w:drawing>
                 <wp:inline distT="0" distB="0" distL="0" distR="0">
                   <wp:extent cx="3596640" cy="2727960"/>
@@ -369,7 +412,7 @@
                           <a:blip r:embed="rId7" cstate="print">
                             <a:extLst>
                               <a:ext uri="{28A0092B-C50C-407E-A947-70E740481C1C}">
-                                <a14:useLocalDpi xmlns:a14="http://schemas.microsoft.com/office/drawing/2010/main" xmlns:wps="http://schemas.microsoft.com/office/word/2010/wordprocessingShape" xmlns:wpi="http://schemas.microsoft.com/office/word/2010/wordprocessingInk" xmlns:wpg="http://schemas.microsoft.com/office/word/2010/wordprocessingGroup" xmlns:w15="http://schemas.microsoft.com/office/word/2012/wordml" xmlns:w14="http://schemas.microsoft.com/office/word/2010/wordml" xmlns:w="http://schemas.openxmlformats.org/wordprocessingml/2006/main" xmlns:w10="urn:schemas-microsoft-com:office:word" xmlns:wp14="http://schemas.microsoft.com/office/word/2010/wordprocessingDrawing" xmlns:v="urn:schemas-microsoft-com:vml" xmlns:o="urn:schemas-microsoft-com:office:office" xmlns:mc="http://schemas.openxmlformats.org/markup-compatibility/2006" xmlns:wpc="http://schemas.microsoft.com/office/word/2010/wordprocessingCanvas" xmlns="" val="0"/>
+                                <a14:useLocalDpi xmlns="" xmlns:wpc="http://schemas.microsoft.com/office/word/2010/wordprocessingCanvas" xmlns:mc="http://schemas.openxmlformats.org/markup-compatibility/2006" xmlns:o="urn:schemas-microsoft-com:office:office" xmlns:v="urn:schemas-microsoft-com:vml" xmlns:wp14="http://schemas.microsoft.com/office/word/2010/wordprocessingDrawing" xmlns:w10="urn:schemas-microsoft-com:office:word" xmlns:w="http://schemas.openxmlformats.org/wordprocessingml/2006/main" xmlns:w14="http://schemas.microsoft.com/office/word/2010/wordml" xmlns:w15="http://schemas.microsoft.com/office/word/2012/wordml" xmlns:wpg="http://schemas.microsoft.com/office/word/2010/wordprocessingGroup" xmlns:wpi="http://schemas.microsoft.com/office/word/2010/wordprocessingInk" xmlns:wps="http://schemas.microsoft.com/office/word/2010/wordprocessingShape" xmlns:a14="http://schemas.microsoft.com/office/drawing/2010/main" val="0"/>
                               </a:ext>
                             </a:extLst>
                           </a:blip>
@@ -631,7 +674,7 @@
                           <a:blip r:embed="rId9" cstate="print">
                             <a:extLst>
                               <a:ext uri="{28A0092B-C50C-407E-A947-70E740481C1C}">
-                                <a14:useLocalDpi xmlns:a14="http://schemas.microsoft.com/office/drawing/2010/main" xmlns:wps="http://schemas.microsoft.com/office/word/2010/wordprocessingShape" xmlns:wpi="http://schemas.microsoft.com/office/word/2010/wordprocessingInk" xmlns:wpg="http://schemas.microsoft.com/office/word/2010/wordprocessingGroup" xmlns:w15="http://schemas.microsoft.com/office/word/2012/wordml" xmlns:w14="http://schemas.microsoft.com/office/word/2010/wordml" xmlns:w="http://schemas.openxmlformats.org/wordprocessingml/2006/main" xmlns:w10="urn:schemas-microsoft-com:office:word" xmlns:wp14="http://schemas.microsoft.com/office/word/2010/wordprocessingDrawing" xmlns:v="urn:schemas-microsoft-com:vml" xmlns:o="urn:schemas-microsoft-com:office:office" xmlns:mc="http://schemas.openxmlformats.org/markup-compatibility/2006" xmlns:wpc="http://schemas.microsoft.com/office/word/2010/wordprocessingCanvas" xmlns="" val="0"/>
+                                <a14:useLocalDpi xmlns="" xmlns:wpc="http://schemas.microsoft.com/office/word/2010/wordprocessingCanvas" xmlns:mc="http://schemas.openxmlformats.org/markup-compatibility/2006" xmlns:o="urn:schemas-microsoft-com:office:office" xmlns:v="urn:schemas-microsoft-com:vml" xmlns:wp14="http://schemas.microsoft.com/office/word/2010/wordprocessingDrawing" xmlns:w10="urn:schemas-microsoft-com:office:word" xmlns:w="http://schemas.openxmlformats.org/wordprocessingml/2006/main" xmlns:w14="http://schemas.microsoft.com/office/word/2010/wordml" xmlns:w15="http://schemas.microsoft.com/office/word/2012/wordml" xmlns:wpg="http://schemas.microsoft.com/office/word/2010/wordprocessingGroup" xmlns:wpi="http://schemas.microsoft.com/office/word/2010/wordprocessingInk" xmlns:wps="http://schemas.microsoft.com/office/word/2010/wordprocessingShape" xmlns:a14="http://schemas.microsoft.com/office/drawing/2010/main" val="0"/>
                               </a:ext>
                             </a:extLst>
                           </a:blip>
@@ -765,7 +808,15 @@
               <w:jc w:val="center"/>
             </w:pPr>
             <w:r>
-              <w:t>Bouton « + » permettant de rajouter une ListBox pour éventuellement saisir une boisson en plus.</w:t>
+              <w:t xml:space="preserve">Bouton « + » permettant de rajouter une </w:t>
+            </w:r>
+            <w:proofErr w:type="spellStart"/>
+            <w:r>
+              <w:t>ListBox</w:t>
+            </w:r>
+            <w:proofErr w:type="spellEnd"/>
+            <w:r>
+              <w:t xml:space="preserve"> pour éventuellement saisir une boisson en plus.</w:t>
             </w:r>
           </w:p>
         </w:tc>
@@ -807,7 +858,7 @@
                           <a:blip r:embed="rId10" cstate="print">
                             <a:extLst>
                               <a:ext uri="{28A0092B-C50C-407E-A947-70E740481C1C}">
-                                <a14:useLocalDpi xmlns:a14="http://schemas.microsoft.com/office/drawing/2010/main" xmlns:wps="http://schemas.microsoft.com/office/word/2010/wordprocessingShape" xmlns:wpi="http://schemas.microsoft.com/office/word/2010/wordprocessingInk" xmlns:wpg="http://schemas.microsoft.com/office/word/2010/wordprocessingGroup" xmlns:w15="http://schemas.microsoft.com/office/word/2012/wordml" xmlns:w14="http://schemas.microsoft.com/office/word/2010/wordml" xmlns:w="http://schemas.openxmlformats.org/wordprocessingml/2006/main" xmlns:w10="urn:schemas-microsoft-com:office:word" xmlns:wp14="http://schemas.microsoft.com/office/word/2010/wordprocessingDrawing" xmlns:v="urn:schemas-microsoft-com:vml" xmlns:o="urn:schemas-microsoft-com:office:office" xmlns:mc="http://schemas.openxmlformats.org/markup-compatibility/2006" xmlns:wpc="http://schemas.microsoft.com/office/word/2010/wordprocessingCanvas" xmlns="" val="0"/>
+                                <a14:useLocalDpi xmlns="" xmlns:wpc="http://schemas.microsoft.com/office/word/2010/wordprocessingCanvas" xmlns:mc="http://schemas.openxmlformats.org/markup-compatibility/2006" xmlns:o="urn:schemas-microsoft-com:office:office" xmlns:v="urn:schemas-microsoft-com:vml" xmlns:wp14="http://schemas.microsoft.com/office/word/2010/wordprocessingDrawing" xmlns:w10="urn:schemas-microsoft-com:office:word" xmlns:w="http://schemas.openxmlformats.org/wordprocessingml/2006/main" xmlns:w14="http://schemas.microsoft.com/office/word/2010/wordml" xmlns:w15="http://schemas.microsoft.com/office/word/2012/wordml" xmlns:wpg="http://schemas.microsoft.com/office/word/2010/wordprocessingGroup" xmlns:wpi="http://schemas.microsoft.com/office/word/2010/wordprocessingInk" xmlns:wps="http://schemas.microsoft.com/office/word/2010/wordprocessingShape" xmlns:a14="http://schemas.microsoft.com/office/drawing/2010/main" val="0"/>
                               </a:ext>
                             </a:extLst>
                           </a:blip>
@@ -883,8 +934,13 @@
               <w:spacing w:after="160" w:line="259" w:lineRule="auto"/>
               <w:jc w:val="center"/>
             </w:pPr>
-            <w:r>
-              <w:t>ListeBox avec tous les bars remplissant les critères saisis précédemment</w:t>
+            <w:proofErr w:type="spellStart"/>
+            <w:r>
+              <w:t>ListeBox</w:t>
+            </w:r>
+            <w:proofErr w:type="spellEnd"/>
+            <w:r>
+              <w:t xml:space="preserve"> avec tous les bars remplissant les critères saisis précédemment</w:t>
             </w:r>
             <w:r>
               <w:t>.</w:t>
@@ -907,7 +963,23 @@
               <w:t xml:space="preserve"> de la ville sélectionnée suivi</w:t>
             </w:r>
             <w:r>
-              <w:t xml:space="preserve"> d’une carte dynamique (Bing map) où chaque bar présent dans la ListeBox </w:t>
+              <w:t xml:space="preserve"> d’une carte dynamique (Bing </w:t>
+            </w:r>
+            <w:proofErr w:type="spellStart"/>
+            <w:r>
+              <w:t>map</w:t>
+            </w:r>
+            <w:proofErr w:type="spellEnd"/>
+            <w:r>
+              <w:t xml:space="preserve">) où chaque bar présent dans la </w:t>
+            </w:r>
+            <w:proofErr w:type="spellStart"/>
+            <w:r>
+              <w:t>ListeBox</w:t>
+            </w:r>
+            <w:proofErr w:type="spellEnd"/>
+            <w:r>
+              <w:t xml:space="preserve"> </w:t>
             </w:r>
             <w:r>
               <w:t>sera</w:t>
@@ -967,7 +1039,7 @@
                           <a:blip r:embed="rId11" cstate="print">
                             <a:extLst>
                               <a:ext uri="{28A0092B-C50C-407E-A947-70E740481C1C}">
-                                <a14:useLocalDpi xmlns:a14="http://schemas.microsoft.com/office/drawing/2010/main" xmlns:wps="http://schemas.microsoft.com/office/word/2010/wordprocessingShape" xmlns:wpi="http://schemas.microsoft.com/office/word/2010/wordprocessingInk" xmlns:wpg="http://schemas.microsoft.com/office/word/2010/wordprocessingGroup" xmlns:w15="http://schemas.microsoft.com/office/word/2012/wordml" xmlns:w14="http://schemas.microsoft.com/office/word/2010/wordml" xmlns:w="http://schemas.openxmlformats.org/wordprocessingml/2006/main" xmlns:w10="urn:schemas-microsoft-com:office:word" xmlns:wp14="http://schemas.microsoft.com/office/word/2010/wordprocessingDrawing" xmlns:v="urn:schemas-microsoft-com:vml" xmlns:o="urn:schemas-microsoft-com:office:office" xmlns:mc="http://schemas.openxmlformats.org/markup-compatibility/2006" xmlns:wpc="http://schemas.microsoft.com/office/word/2010/wordprocessingCanvas" xmlns="" val="0"/>
+                                <a14:useLocalDpi xmlns="" xmlns:wpc="http://schemas.microsoft.com/office/word/2010/wordprocessingCanvas" xmlns:mc="http://schemas.openxmlformats.org/markup-compatibility/2006" xmlns:o="urn:schemas-microsoft-com:office:office" xmlns:v="urn:schemas-microsoft-com:vml" xmlns:wp14="http://schemas.microsoft.com/office/word/2010/wordprocessingDrawing" xmlns:w10="urn:schemas-microsoft-com:office:word" xmlns:w="http://schemas.openxmlformats.org/wordprocessingml/2006/main" xmlns:w14="http://schemas.microsoft.com/office/word/2010/wordml" xmlns:w15="http://schemas.microsoft.com/office/word/2012/wordml" xmlns:wpg="http://schemas.microsoft.com/office/word/2010/wordprocessingGroup" xmlns:wpi="http://schemas.microsoft.com/office/word/2010/wordprocessingInk" xmlns:wps="http://schemas.microsoft.com/office/word/2010/wordprocessingShape" xmlns:a14="http://schemas.microsoft.com/office/drawing/2010/main" val="0"/>
                               </a:ext>
                             </a:extLst>
                           </a:blip>
@@ -1043,8 +1115,13 @@
               <w:spacing w:after="160" w:line="259" w:lineRule="auto"/>
               <w:jc w:val="center"/>
             </w:pPr>
-            <w:r>
-              <w:t>ListBox des bars sélectionné</w:t>
+            <w:proofErr w:type="spellStart"/>
+            <w:r>
+              <w:t>ListBox</w:t>
+            </w:r>
+            <w:proofErr w:type="spellEnd"/>
+            <w:r>
+              <w:t xml:space="preserve"> des bars sélectionné</w:t>
             </w:r>
             <w:r>
               <w:t>s</w:t>
@@ -1102,7 +1179,15 @@
               <w:jc w:val="center"/>
             </w:pPr>
             <w:r>
-              <w:t>Carte dynamique (Bing Map), on aura une visualisation du bar sur la carte (avec zoom approprié) afin de le localiser plus facilement.</w:t>
+              <w:t xml:space="preserve">Carte dynamique (Bing </w:t>
+            </w:r>
+            <w:proofErr w:type="spellStart"/>
+            <w:r>
+              <w:t>Map</w:t>
+            </w:r>
+            <w:proofErr w:type="spellEnd"/>
+            <w:r>
+              <w:t>), on aura une visualisation du bar sur la carte (avec zoom approprié) afin de le localiser plus facilement.</w:t>
             </w:r>
           </w:p>
           <w:p>
@@ -1125,7 +1210,23 @@
               <w:t xml:space="preserve">faire </w:t>
             </w:r>
             <w:r>
-              <w:t>défiler avec les flèches « prec » et « suiv ». On pourra cliquer sur la photo afin de la voir en plus grand format (Cf. voir sketch suivant).</w:t>
+              <w:t>défiler avec les flèches « </w:t>
+            </w:r>
+            <w:proofErr w:type="spellStart"/>
+            <w:r>
+              <w:t>prec</w:t>
+            </w:r>
+            <w:proofErr w:type="spellEnd"/>
+            <w:r>
+              <w:t> » et « </w:t>
+            </w:r>
+            <w:proofErr w:type="spellStart"/>
+            <w:r>
+              <w:t>suiv</w:t>
+            </w:r>
+            <w:proofErr w:type="spellEnd"/>
+            <w:r>
+              <w:t> ». On pourra cliquer sur la photo afin de la voir en plus grand format (Cf. voir sketch suivant).</w:t>
             </w:r>
           </w:p>
           <w:p>
@@ -1211,7 +1312,7 @@
                           <a:blip r:embed="rId12" cstate="print">
                             <a:extLst>
                               <a:ext uri="{28A0092B-C50C-407E-A947-70E740481C1C}">
-                                <a14:useLocalDpi xmlns:a14="http://schemas.microsoft.com/office/drawing/2010/main" xmlns:wps="http://schemas.microsoft.com/office/word/2010/wordprocessingShape" xmlns:wpi="http://schemas.microsoft.com/office/word/2010/wordprocessingInk" xmlns:wpg="http://schemas.microsoft.com/office/word/2010/wordprocessingGroup" xmlns:w15="http://schemas.microsoft.com/office/word/2012/wordml" xmlns:w14="http://schemas.microsoft.com/office/word/2010/wordml" xmlns:w="http://schemas.openxmlformats.org/wordprocessingml/2006/main" xmlns:w10="urn:schemas-microsoft-com:office:word" xmlns:wp14="http://schemas.microsoft.com/office/word/2010/wordprocessingDrawing" xmlns:v="urn:schemas-microsoft-com:vml" xmlns:o="urn:schemas-microsoft-com:office:office" xmlns:mc="http://schemas.openxmlformats.org/markup-compatibility/2006" xmlns:wpc="http://schemas.microsoft.com/office/word/2010/wordprocessingCanvas" xmlns="" val="0"/>
+                                <a14:useLocalDpi xmlns="" xmlns:wpc="http://schemas.microsoft.com/office/word/2010/wordprocessingCanvas" xmlns:mc="http://schemas.openxmlformats.org/markup-compatibility/2006" xmlns:o="urn:schemas-microsoft-com:office:office" xmlns:v="urn:schemas-microsoft-com:vml" xmlns:wp14="http://schemas.microsoft.com/office/word/2010/wordprocessingDrawing" xmlns:w10="urn:schemas-microsoft-com:office:word" xmlns:w="http://schemas.openxmlformats.org/wordprocessingml/2006/main" xmlns:w14="http://schemas.microsoft.com/office/word/2010/wordml" xmlns:w15="http://schemas.microsoft.com/office/word/2012/wordml" xmlns:wpg="http://schemas.microsoft.com/office/word/2010/wordprocessingGroup" xmlns:wpi="http://schemas.microsoft.com/office/word/2010/wordprocessingInk" xmlns:wps="http://schemas.microsoft.com/office/word/2010/wordprocessingShape" xmlns:a14="http://schemas.microsoft.com/office/drawing/2010/main" val="0"/>
                               </a:ext>
                             </a:extLst>
                           </a:blip>
@@ -1286,7 +1387,23 @@
               <w:t>(</w:t>
             </w:r>
             <w:r>
-              <w:t>Cf. sketch 6 2) D.). On y retrouve les boutons « suiv » et « prec » pour défiler les photos en un plus grand format.</w:t>
+              <w:t>Cf. sketch 6 2) D.). On y retrouve les boutons « </w:t>
+            </w:r>
+            <w:proofErr w:type="spellStart"/>
+            <w:r>
+              <w:t>suiv</w:t>
+            </w:r>
+            <w:proofErr w:type="spellEnd"/>
+            <w:r>
+              <w:t> » et « </w:t>
+            </w:r>
+            <w:proofErr w:type="spellStart"/>
+            <w:r>
+              <w:t>prec</w:t>
+            </w:r>
+            <w:proofErr w:type="spellEnd"/>
+            <w:r>
+              <w:t> » pour défiler les photos en un plus grand format.</w:t>
             </w:r>
           </w:p>
           <w:p>
@@ -1336,7 +1453,7 @@
                           <a:blip r:embed="rId13" cstate="print">
                             <a:extLst>
                               <a:ext uri="{28A0092B-C50C-407E-A947-70E740481C1C}">
-                                <a14:useLocalDpi xmlns:a14="http://schemas.microsoft.com/office/drawing/2010/main" xmlns:wps="http://schemas.microsoft.com/office/word/2010/wordprocessingShape" xmlns:wpi="http://schemas.microsoft.com/office/word/2010/wordprocessingInk" xmlns:wpg="http://schemas.microsoft.com/office/word/2010/wordprocessingGroup" xmlns:w15="http://schemas.microsoft.com/office/word/2012/wordml" xmlns:w14="http://schemas.microsoft.com/office/word/2010/wordml" xmlns:w="http://schemas.openxmlformats.org/wordprocessingml/2006/main" xmlns:w10="urn:schemas-microsoft-com:office:word" xmlns:wp14="http://schemas.microsoft.com/office/word/2010/wordprocessingDrawing" xmlns:v="urn:schemas-microsoft-com:vml" xmlns:o="urn:schemas-microsoft-com:office:office" xmlns:mc="http://schemas.openxmlformats.org/markup-compatibility/2006" xmlns:wpc="http://schemas.microsoft.com/office/word/2010/wordprocessingCanvas" xmlns="" val="0"/>
+                                <a14:useLocalDpi xmlns="" xmlns:wpc="http://schemas.microsoft.com/office/word/2010/wordprocessingCanvas" xmlns:mc="http://schemas.openxmlformats.org/markup-compatibility/2006" xmlns:o="urn:schemas-microsoft-com:office:office" xmlns:v="urn:schemas-microsoft-com:vml" xmlns:wp14="http://schemas.microsoft.com/office/word/2010/wordprocessingDrawing" xmlns:w10="urn:schemas-microsoft-com:office:word" xmlns:w="http://schemas.openxmlformats.org/wordprocessingml/2006/main" xmlns:w14="http://schemas.microsoft.com/office/word/2010/wordml" xmlns:w15="http://schemas.microsoft.com/office/word/2012/wordml" xmlns:wpg="http://schemas.microsoft.com/office/word/2010/wordprocessingGroup" xmlns:wpi="http://schemas.microsoft.com/office/word/2010/wordprocessingInk" xmlns:wps="http://schemas.microsoft.com/office/word/2010/wordprocessingShape" xmlns:a14="http://schemas.microsoft.com/office/drawing/2010/main" val="0"/>
                               </a:ext>
                             </a:extLst>
                           </a:blip>
@@ -1426,7 +1543,7 @@
                           <a:blip r:embed="rId14" cstate="print">
                             <a:extLst>
                               <a:ext uri="{28A0092B-C50C-407E-A947-70E740481C1C}">
-                                <a14:useLocalDpi xmlns:a14="http://schemas.microsoft.com/office/drawing/2010/main" xmlns:wps="http://schemas.microsoft.com/office/word/2010/wordprocessingShape" xmlns:wpi="http://schemas.microsoft.com/office/word/2010/wordprocessingInk" xmlns:wpg="http://schemas.microsoft.com/office/word/2010/wordprocessingGroup" xmlns:w15="http://schemas.microsoft.com/office/word/2012/wordml" xmlns:w14="http://schemas.microsoft.com/office/word/2010/wordml" xmlns:w="http://schemas.openxmlformats.org/wordprocessingml/2006/main" xmlns:w10="urn:schemas-microsoft-com:office:word" xmlns:wp14="http://schemas.microsoft.com/office/word/2010/wordprocessingDrawing" xmlns:v="urn:schemas-microsoft-com:vml" xmlns:o="urn:schemas-microsoft-com:office:office" xmlns:mc="http://schemas.openxmlformats.org/markup-compatibility/2006" xmlns:wpc="http://schemas.microsoft.com/office/word/2010/wordprocessingCanvas" xmlns="" val="0"/>
+                                <a14:useLocalDpi xmlns="" xmlns:wpc="http://schemas.microsoft.com/office/word/2010/wordprocessingCanvas" xmlns:mc="http://schemas.openxmlformats.org/markup-compatibility/2006" xmlns:o="urn:schemas-microsoft-com:office:office" xmlns:v="urn:schemas-microsoft-com:vml" xmlns:wp14="http://schemas.microsoft.com/office/word/2010/wordprocessingDrawing" xmlns:w10="urn:schemas-microsoft-com:office:word" xmlns:w="http://schemas.openxmlformats.org/wordprocessingml/2006/main" xmlns:w14="http://schemas.microsoft.com/office/word/2010/wordml" xmlns:w15="http://schemas.microsoft.com/office/word/2012/wordml" xmlns:wpg="http://schemas.microsoft.com/office/word/2010/wordprocessingGroup" xmlns:wpi="http://schemas.microsoft.com/office/word/2010/wordprocessingInk" xmlns:wps="http://schemas.microsoft.com/office/word/2010/wordprocessingShape" xmlns:a14="http://schemas.microsoft.com/office/drawing/2010/main" val="0"/>
                               </a:ext>
                             </a:extLst>
                           </a:blip>
@@ -1558,7 +1675,7 @@
                           <a:blip r:embed="rId15" cstate="print">
                             <a:extLst>
                               <a:ext uri="{28A0092B-C50C-407E-A947-70E740481C1C}">
-                                <a14:useLocalDpi xmlns:a14="http://schemas.microsoft.com/office/drawing/2010/main" xmlns:wps="http://schemas.microsoft.com/office/word/2010/wordprocessingShape" xmlns:wpi="http://schemas.microsoft.com/office/word/2010/wordprocessingInk" xmlns:wpg="http://schemas.microsoft.com/office/word/2010/wordprocessingGroup" xmlns:w15="http://schemas.microsoft.com/office/word/2012/wordml" xmlns:w14="http://schemas.microsoft.com/office/word/2010/wordml" xmlns:w="http://schemas.openxmlformats.org/wordprocessingml/2006/main" xmlns:w10="urn:schemas-microsoft-com:office:word" xmlns:wp14="http://schemas.microsoft.com/office/word/2010/wordprocessingDrawing" xmlns:v="urn:schemas-microsoft-com:vml" xmlns:o="urn:schemas-microsoft-com:office:office" xmlns:mc="http://schemas.openxmlformats.org/markup-compatibility/2006" xmlns:wpc="http://schemas.microsoft.com/office/word/2010/wordprocessingCanvas" xmlns="" val="0"/>
+                                <a14:useLocalDpi xmlns="" xmlns:wpc="http://schemas.microsoft.com/office/word/2010/wordprocessingCanvas" xmlns:mc="http://schemas.openxmlformats.org/markup-compatibility/2006" xmlns:o="urn:schemas-microsoft-com:office:office" xmlns:v="urn:schemas-microsoft-com:vml" xmlns:wp14="http://schemas.microsoft.com/office/word/2010/wordprocessingDrawing" xmlns:w10="urn:schemas-microsoft-com:office:word" xmlns:w="http://schemas.openxmlformats.org/wordprocessingml/2006/main" xmlns:w14="http://schemas.microsoft.com/office/word/2010/wordml" xmlns:w15="http://schemas.microsoft.com/office/word/2012/wordml" xmlns:wpg="http://schemas.microsoft.com/office/word/2010/wordprocessingGroup" xmlns:wpi="http://schemas.microsoft.com/office/word/2010/wordprocessingInk" xmlns:wps="http://schemas.microsoft.com/office/word/2010/wordprocessingShape" xmlns:a14="http://schemas.microsoft.com/office/drawing/2010/main" val="0"/>
                               </a:ext>
                             </a:extLst>
                           </a:blip>
@@ -1759,12 +1876,35 @@
     </w:p>
     <w:p>
       <w:pPr>
-        <w:jc w:val="center"/>
-      </w:pPr>
-      <w:r>
+        <w:ind w:firstLine="708"/>
+        <w:rPr>
+          <w:b/>
+          <w:i/>
+          <w:sz w:val="36"/>
+          <w:u w:val="single"/>
+        </w:rPr>
+      </w:pPr>
+      <w:r>
+        <w:rPr>
+          <w:b/>
+          <w:i/>
+          <w:sz w:val="28"/>
+          <w:u w:val="single"/>
+        </w:rPr>
         <w:lastRenderedPageBreak/>
+        <w:t xml:space="preserve">IV] </w:t>
+      </w:r>
+      <w:proofErr w:type="spellStart"/>
+      <w:r>
+        <w:rPr>
+          <w:b/>
+          <w:i/>
+          <w:sz w:val="28"/>
+          <w:u w:val="single"/>
+        </w:rPr>
         <w:t>StoryBoard</w:t>
       </w:r>
+      <w:proofErr w:type="spellEnd"/>
     </w:p>
     <w:p>
       <w:pPr>
@@ -1780,25 +1920,6 @@
           <w:lang w:eastAsia="fr-FR"/>
         </w:rPr>
         <w:pict>
-          <v:shapetype id="_x0000_t75" coordsize="21600,21600" o:spt="75" o:preferrelative="t" path="m@4@5l@4@11@9@11@9@5xe" filled="f" stroked="f">
-            <v:stroke joinstyle="miter"/>
-            <v:formulas>
-              <v:f eqn="if lineDrawn pixelLineWidth 0"/>
-              <v:f eqn="sum @0 1 0"/>
-              <v:f eqn="sum 0 0 @1"/>
-              <v:f eqn="prod @2 1 2"/>
-              <v:f eqn="prod @3 21600 pixelWidth"/>
-              <v:f eqn="prod @3 21600 pixelHeight"/>
-              <v:f eqn="sum @0 0 1"/>
-              <v:f eqn="prod @6 1 2"/>
-              <v:f eqn="prod @7 21600 pixelWidth"/>
-              <v:f eqn="sum @8 21600 0"/>
-              <v:f eqn="prod @7 21600 pixelHeight"/>
-              <v:f eqn="sum @10 21600 0"/>
-            </v:formulas>
-            <v:path o:extrusionok="f" gradientshapeok="t" o:connecttype="rect"/>
-            <o:lock v:ext="edit" aspectratio="t"/>
-          </v:shapetype>
           <v:shape id="_x0000_i1025" type="#_x0000_t75" style="width:523.2pt;height:321.6pt">
             <v:imagedata r:id="rId17" o:title="StoryBoard"/>
           </v:shape>
@@ -1962,16 +2083,38 @@
       </w:r>
     </w:p>
     <w:p>
+      <w:pPr>
+        <w:ind w:firstLine="360"/>
+        <w:rPr>
+          <w:b/>
+          <w:i/>
+          <w:sz w:val="28"/>
+          <w:szCs w:val="28"/>
+          <w:u w:val="single"/>
+        </w:rPr>
+      </w:pPr>
       <w:r>
         <w:br w:type="page"/>
       </w:r>
-    </w:p>
-    <w:p>
-      <w:pPr>
-        <w:jc w:val="center"/>
-      </w:pPr>
-      <w:r>
+      <w:r>
+        <w:rPr>
+          <w:b/>
+          <w:i/>
+          <w:sz w:val="28"/>
+          <w:szCs w:val="28"/>
+          <w:u w:val="single"/>
+        </w:rPr>
         <w:lastRenderedPageBreak/>
+        <w:t xml:space="preserve">V] </w:t>
+      </w:r>
+      <w:r>
+        <w:rPr>
+          <w:b/>
+          <w:i/>
+          <w:sz w:val="28"/>
+          <w:szCs w:val="28"/>
+          <w:u w:val="single"/>
+        </w:rPr>
         <w:t>Diagramme de paquetage</w:t>
       </w:r>
     </w:p>
@@ -1984,56 +2127,38 @@
           <w:noProof/>
           <w:lang w:eastAsia="fr-FR"/>
         </w:rPr>
-        <w:drawing>
-          <wp:inline distT="0" distB="0" distL="0" distR="0">
-            <wp:extent cx="6645910" cy="4447591"/>
-            <wp:effectExtent l="19050" t="0" r="2540" b="0"/>
-            <wp:docPr id="2" name="Image 2" descr="D:\Workspace\temp\Diagramme de paquetage.png"/>
-            <wp:cNvGraphicFramePr>
-              <a:graphicFrameLocks xmlns:a="http://schemas.openxmlformats.org/drawingml/2006/main" noChangeAspect="1"/>
-            </wp:cNvGraphicFramePr>
-            <a:graphic xmlns:a="http://schemas.openxmlformats.org/drawingml/2006/main">
-              <a:graphicData uri="http://schemas.openxmlformats.org/drawingml/2006/picture">
-                <pic:pic xmlns:pic="http://schemas.openxmlformats.org/drawingml/2006/picture">
-                  <pic:nvPicPr>
-                    <pic:cNvPr id="0" name="Picture 2" descr="D:\Workspace\temp\Diagramme de paquetage.png"/>
-                    <pic:cNvPicPr>
-                      <a:picLocks noChangeAspect="1" noChangeArrowheads="1"/>
-                    </pic:cNvPicPr>
-                  </pic:nvPicPr>
-                  <pic:blipFill>
-                    <a:blip r:embed="rId18" cstate="print"/>
-                    <a:srcRect/>
-                    <a:stretch>
-                      <a:fillRect/>
-                    </a:stretch>
-                  </pic:blipFill>
-                  <pic:spPr bwMode="auto">
-                    <a:xfrm>
-                      <a:off x="0" y="0"/>
-                      <a:ext cx="6645910" cy="4447591"/>
-                    </a:xfrm>
-                    <a:prstGeom prst="rect">
-                      <a:avLst/>
-                    </a:prstGeom>
-                    <a:noFill/>
-                    <a:ln w="9525">
-                      <a:noFill/>
-                      <a:miter lim="800000"/>
-                      <a:headEnd/>
-                      <a:tailEnd/>
-                    </a:ln>
-                  </pic:spPr>
-                </pic:pic>
-              </a:graphicData>
-            </a:graphic>
-          </wp:inline>
-        </w:drawing>
-      </w:r>
-    </w:p>
-    <w:p>
-      <w:pPr>
-        <w:jc w:val="center"/>
+        <w:pict>
+          <v:shape id="_x0000_i1028" type="#_x0000_t75" style="width:522.6pt;height:317.4pt">
+            <v:imagedata r:id="rId18" o:title="Diagramme de paquetage"/>
+          </v:shape>
+        </w:pict>
+      </w:r>
+    </w:p>
+    <w:p>
+      <w:pPr>
+        <w:spacing w:after="0"/>
+      </w:pPr>
+    </w:p>
+    <w:p>
+      <w:pPr>
+        <w:spacing w:after="0"/>
+        <w:rPr>
+          <w:u w:val="single"/>
+        </w:rPr>
+      </w:pPr>
+      <w:r>
+        <w:rPr>
+          <w:u w:val="single"/>
+        </w:rPr>
+        <w:t>Description :</w:t>
+      </w:r>
+    </w:p>
+    <w:p>
+      <w:pPr>
+        <w:spacing w:after="0"/>
+        <w:rPr>
+          <w:u w:val="single"/>
+        </w:rPr>
       </w:pPr>
     </w:p>
     <w:p>
@@ -2041,11 +2166,23 @@
         <w:pStyle w:val="Paragraphedeliste"/>
         <w:numPr>
           <w:ilvl w:val="0"/>
-          <w:numId w:val="13"/>
+          <w:numId w:val="17"/>
         </w:numPr>
-      </w:pPr>
-      <w:r>
-        <w:t>VuesSearchBars : application WPF avec les différentes vues</w:t>
+        <w:spacing w:after="0"/>
+        <w:rPr>
+          <w:u w:val="single"/>
+        </w:rPr>
+      </w:pPr>
+      <w:r>
+        <w:t xml:space="preserve">La couche contenant le métier, c’est-à-dire la partie logique de l’application est contenue dans l’assemblage </w:t>
+      </w:r>
+      <w:proofErr w:type="spellStart"/>
+      <w:r>
+        <w:t>MétierSearchBars</w:t>
+      </w:r>
+      <w:proofErr w:type="spellEnd"/>
+      <w:r>
+        <w:t xml:space="preserve"> (c’est une bibliothèque de classes : .dll)</w:t>
       </w:r>
     </w:p>
     <w:p>
@@ -2053,14 +2190,31 @@
         <w:pStyle w:val="Paragraphedeliste"/>
         <w:numPr>
           <w:ilvl w:val="0"/>
-          <w:numId w:val="13"/>
+          <w:numId w:val="17"/>
         </w:numPr>
-      </w:pPr>
-      <w:r>
-        <w:t>MétierSearchBars : bibliothèque de classes</w:t>
-      </w:r>
-      <w:r>
-        <w:t xml:space="preserve"> contenant toutes les classes faisant fonctionner le cœur du projet (le métier)</w:t>
+        <w:spacing w:after="0"/>
+        <w:rPr>
+          <w:u w:val="single"/>
+        </w:rPr>
+      </w:pPr>
+      <w:r>
+        <w:t xml:space="preserve">La couche contenant les vues, c’est-à-dire les différentes fenêtres de l’application, toute la partie graphique, est contenue dans l’assemblage </w:t>
+      </w:r>
+      <w:proofErr w:type="spellStart"/>
+      <w:r>
+        <w:t>VuesSearchBars</w:t>
+      </w:r>
+      <w:proofErr w:type="spellEnd"/>
+      <w:r>
+        <w:t xml:space="preserve"> (c’est une application WPF : .</w:t>
+      </w:r>
+      <w:proofErr w:type="spellStart"/>
+      <w:r>
+        <w:t>exe</w:t>
+      </w:r>
+      <w:proofErr w:type="spellEnd"/>
+      <w:r>
+        <w:t>)</w:t>
       </w:r>
     </w:p>
     <w:p>
@@ -2068,11 +2222,34 @@
         <w:pStyle w:val="Paragraphedeliste"/>
         <w:numPr>
           <w:ilvl w:val="0"/>
-          <w:numId w:val="13"/>
+          <w:numId w:val="17"/>
         </w:numPr>
-      </w:pPr>
-      <w:r>
-        <w:t>TestMétierSearchBars : application console permettant de tester le métier</w:t>
+        <w:spacing w:after="0"/>
+        <w:rPr>
+          <w:u w:val="single"/>
+        </w:rPr>
+      </w:pPr>
+      <w:r>
+        <w:t>La couche contenant les tests, c’est-à-dire les classes qui permettent de tester les différentes fonctionnalités du métier dans la console Windows</w:t>
+      </w:r>
+      <w:r>
+        <w:t xml:space="preserve">, est contenue dans l’assemblage </w:t>
+      </w:r>
+      <w:proofErr w:type="spellStart"/>
+      <w:r>
+        <w:t>TestMétierSearchBars</w:t>
+      </w:r>
+      <w:proofErr w:type="spellEnd"/>
+      <w:r>
+        <w:t xml:space="preserve"> (c’est une application console : .</w:t>
+      </w:r>
+      <w:proofErr w:type="spellStart"/>
+      <w:r>
+        <w:t>exe</w:t>
+      </w:r>
+      <w:proofErr w:type="spellEnd"/>
+      <w:r>
+        <w:t>)</w:t>
       </w:r>
     </w:p>
     <w:p>
@@ -2080,29 +2257,174 @@
         <w:pStyle w:val="Paragraphedeliste"/>
         <w:numPr>
           <w:ilvl w:val="0"/>
-          <w:numId w:val="13"/>
+          <w:numId w:val="17"/>
         </w:numPr>
-      </w:pPr>
-      <w:r>
-        <w:t xml:space="preserve">DataSearchBars : bibliothèque de classe contenant les classes pour la persistance </w:t>
-      </w:r>
-    </w:p>
-    <w:p>
-      <w:r>
-        <w:t>Les Classes de DataSearchBars implémentent toutes l’interface IDataManager qui imposent des méthodes pour le chargement et la sauvegarde. La classe Manager, qui est la classe qui fait le lien avec la vue, possède un membre de type IDataManager qui sera le choix de persistance implémenté (Stubb, BDD, etc)</w:t>
-      </w:r>
-    </w:p>
-    <w:p>
-      <w:r>
+        <w:spacing w:after="0"/>
+        <w:rPr>
+          <w:u w:val="single"/>
+        </w:rPr>
+      </w:pPr>
+      <w:r>
+        <w:t xml:space="preserve">La couche contenant toute la partie persistance, c’est-à-dire les classes permettant de faire subsister les données dans le temps (par l’intermédiaire de fichiers, de bases de données, etc), est contenue dans l’assemblage </w:t>
+      </w:r>
+      <w:proofErr w:type="spellStart"/>
+      <w:r>
+        <w:t>DataSearchBars</w:t>
+      </w:r>
+      <w:proofErr w:type="spellEnd"/>
+      <w:r>
+        <w:t xml:space="preserve"> (c’est une bibliothèque de classes : .dll)</w:t>
+      </w:r>
+    </w:p>
+    <w:p>
+      <w:pPr>
+        <w:spacing w:after="0"/>
+      </w:pPr>
+    </w:p>
+    <w:p>
+      <w:pPr>
+        <w:spacing w:after="0"/>
+      </w:pPr>
+      <w:r>
+        <w:t xml:space="preserve">Pour pouvoir afficher les données de l’application l’assemblage des vues doit avoir une référence à l’assemblage de persistance. Il doit aussi avoir une référence à l’assemblage métier pour pouvoir utiliser les fonctionnalités logiques du métier. </w:t>
+      </w:r>
+    </w:p>
+    <w:p>
+      <w:pPr>
+        <w:spacing w:after="0"/>
+      </w:pPr>
+      <w:r>
+        <w:t>L’assemblage des tests doit lui aussi avoir une référence au métier car son but étant de tester le métier il doit pouvoir utiliser les fonctionnalités du métier. Il doit aussi avoir en référence l’assemblage de persistance pour avoir accès au données de l’appli et pourvoir tester correctement le métier.</w:t>
+      </w:r>
+    </w:p>
+    <w:p>
+      <w:pPr>
+        <w:spacing w:after="0"/>
+      </w:pPr>
+      <w:r>
+        <w:t xml:space="preserve">L’assemblage métier possède une classe Manager qui est la façade (utilisation du patron de conception </w:t>
+      </w:r>
+      <w:r>
+        <w:t>« </w:t>
+      </w:r>
+      <w:proofErr w:type="spellStart"/>
+      <w:r>
+        <w:t>Facade</w:t>
+      </w:r>
+      <w:proofErr w:type="spellEnd"/>
+      <w:r>
+        <w:t> »</w:t>
+      </w:r>
+      <w:r>
+        <w:t xml:space="preserve">) du métier. Cette classe possède un attribut privé de type </w:t>
+      </w:r>
+      <w:proofErr w:type="spellStart"/>
+      <w:r>
+        <w:t>IDataManager</w:t>
+      </w:r>
+      <w:proofErr w:type="spellEnd"/>
+      <w:r>
+        <w:t xml:space="preserve">. Cette interface impose un contrat permettant la sauvegarde et la lecture des données. Cette interface doit être implémentée par les classes de persistance </w:t>
+      </w:r>
+      <w:r>
+        <w:t>d</w:t>
+      </w:r>
+      <w:r>
+        <w:t xml:space="preserve">e l’assemblage </w:t>
+      </w:r>
+      <w:proofErr w:type="spellStart"/>
+      <w:r>
+        <w:t>DataSearchBars</w:t>
+      </w:r>
+      <w:proofErr w:type="spellEnd"/>
+      <w:r>
+        <w:t xml:space="preserve">. </w:t>
+      </w:r>
+      <w:r>
+        <w:t>On utilise ici le patron de conception « </w:t>
+      </w:r>
+      <w:proofErr w:type="spellStart"/>
+      <w:r>
+        <w:t>Strategy</w:t>
+      </w:r>
+      <w:proofErr w:type="spellEnd"/>
+      <w:r>
+        <w:t> »</w:t>
+      </w:r>
+    </w:p>
+    <w:p>
+      <w:pPr>
+        <w:spacing w:after="0"/>
+        <w:rPr>
+          <w:u w:val="single"/>
+        </w:rPr>
+      </w:pPr>
+      <w:r>
+        <w:t>Pour pouvoir effectuer cela l’assemblage de persistance doit possé</w:t>
+      </w:r>
+      <w:r>
+        <w:t>der une référence au métier : pour que ces classes (</w:t>
+      </w:r>
+      <w:proofErr w:type="spellStart"/>
+      <w:r>
+        <w:t>Stubb</w:t>
+      </w:r>
+      <w:proofErr w:type="spellEnd"/>
+      <w:r>
+        <w:t xml:space="preserve"> et XML) puissent implémenter l’interface </w:t>
+      </w:r>
+      <w:proofErr w:type="spellStart"/>
+      <w:r>
+        <w:t>IDataManager</w:t>
+      </w:r>
+      <w:proofErr w:type="spellEnd"/>
+      <w:r>
+        <w:t>.</w:t>
+      </w:r>
+      <w:r>
+        <w:rPr>
+          <w:u w:val="single"/>
+        </w:rPr>
         <w:br w:type="page"/>
       </w:r>
     </w:p>
     <w:p>
       <w:pPr>
-        <w:jc w:val="center"/>
-      </w:pPr>
-      <w:r>
+        <w:spacing w:after="0"/>
+        <w:ind w:firstLine="708"/>
+        <w:rPr>
+          <w:b/>
+          <w:i/>
+          <w:sz w:val="28"/>
+          <w:u w:val="single"/>
+        </w:rPr>
+      </w:pPr>
+      <w:r>
+        <w:rPr>
+          <w:b/>
+          <w:i/>
+          <w:sz w:val="28"/>
+          <w:u w:val="single"/>
+        </w:rPr>
         <w:lastRenderedPageBreak/>
+        <w:t>VI]</w:t>
+      </w:r>
+      <w:r>
+        <w:rPr>
+          <w:b/>
+          <w:i/>
+          <w:sz w:val="28"/>
+          <w:u w:val="single"/>
+        </w:rPr>
+        <w:t xml:space="preserve"> </w:t>
+      </w:r>
+      <w:r>
+        <w:rPr>
+          <w:b/>
+          <w:i/>
+          <w:sz w:val="28"/>
+          <w:u w:val="single"/>
+        </w:rPr>
         <w:t>Diagramme de classe</w:t>
       </w:r>
     </w:p>
@@ -2238,6 +2560,118 @@
     </w:lvl>
   </w:abstractNum>
   <w:abstractNum w:abstractNumId="2">
+    <w:nsid w:val="109C5AA1"/>
+    <w:multiLevelType w:val="hybridMultilevel"/>
+    <w:tmpl w:val="90384430"/>
+    <w:lvl w:ilvl="0" w:tplc="98C651C6">
+      <w:numFmt w:val="bullet"/>
+      <w:lvlText w:val="-"/>
+      <w:lvlJc w:val="left"/>
+      <w:pPr>
+        <w:ind w:left="720" w:hanging="360"/>
+      </w:pPr>
+      <w:rPr>
+        <w:rFonts w:ascii="Calibri" w:eastAsiaTheme="minorHAnsi" w:hAnsi="Calibri" w:cstheme="minorBidi" w:hint="default"/>
+      </w:rPr>
+    </w:lvl>
+    <w:lvl w:ilvl="1" w:tplc="040C0003" w:tentative="1">
+      <w:start w:val="1"/>
+      <w:numFmt w:val="bullet"/>
+      <w:lvlText w:val="o"/>
+      <w:lvlJc w:val="left"/>
+      <w:pPr>
+        <w:ind w:left="1440" w:hanging="360"/>
+      </w:pPr>
+      <w:rPr>
+        <w:rFonts w:ascii="Courier New" w:hAnsi="Courier New" w:cs="Courier New" w:hint="default"/>
+      </w:rPr>
+    </w:lvl>
+    <w:lvl w:ilvl="2" w:tplc="040C0005" w:tentative="1">
+      <w:start w:val="1"/>
+      <w:numFmt w:val="bullet"/>
+      <w:lvlText w:val=""/>
+      <w:lvlJc w:val="left"/>
+      <w:pPr>
+        <w:ind w:left="2160" w:hanging="360"/>
+      </w:pPr>
+      <w:rPr>
+        <w:rFonts w:ascii="Wingdings" w:hAnsi="Wingdings" w:hint="default"/>
+      </w:rPr>
+    </w:lvl>
+    <w:lvl w:ilvl="3" w:tplc="040C0001" w:tentative="1">
+      <w:start w:val="1"/>
+      <w:numFmt w:val="bullet"/>
+      <w:lvlText w:val=""/>
+      <w:lvlJc w:val="left"/>
+      <w:pPr>
+        <w:ind w:left="2880" w:hanging="360"/>
+      </w:pPr>
+      <w:rPr>
+        <w:rFonts w:ascii="Symbol" w:hAnsi="Symbol" w:hint="default"/>
+      </w:rPr>
+    </w:lvl>
+    <w:lvl w:ilvl="4" w:tplc="040C0003" w:tentative="1">
+      <w:start w:val="1"/>
+      <w:numFmt w:val="bullet"/>
+      <w:lvlText w:val="o"/>
+      <w:lvlJc w:val="left"/>
+      <w:pPr>
+        <w:ind w:left="3600" w:hanging="360"/>
+      </w:pPr>
+      <w:rPr>
+        <w:rFonts w:ascii="Courier New" w:hAnsi="Courier New" w:cs="Courier New" w:hint="default"/>
+      </w:rPr>
+    </w:lvl>
+    <w:lvl w:ilvl="5" w:tplc="040C0005" w:tentative="1">
+      <w:start w:val="1"/>
+      <w:numFmt w:val="bullet"/>
+      <w:lvlText w:val=""/>
+      <w:lvlJc w:val="left"/>
+      <w:pPr>
+        <w:ind w:left="4320" w:hanging="360"/>
+      </w:pPr>
+      <w:rPr>
+        <w:rFonts w:ascii="Wingdings" w:hAnsi="Wingdings" w:hint="default"/>
+      </w:rPr>
+    </w:lvl>
+    <w:lvl w:ilvl="6" w:tplc="040C0001" w:tentative="1">
+      <w:start w:val="1"/>
+      <w:numFmt w:val="bullet"/>
+      <w:lvlText w:val=""/>
+      <w:lvlJc w:val="left"/>
+      <w:pPr>
+        <w:ind w:left="5040" w:hanging="360"/>
+      </w:pPr>
+      <w:rPr>
+        <w:rFonts w:ascii="Symbol" w:hAnsi="Symbol" w:hint="default"/>
+      </w:rPr>
+    </w:lvl>
+    <w:lvl w:ilvl="7" w:tplc="040C0003" w:tentative="1">
+      <w:start w:val="1"/>
+      <w:numFmt w:val="bullet"/>
+      <w:lvlText w:val="o"/>
+      <w:lvlJc w:val="left"/>
+      <w:pPr>
+        <w:ind w:left="5760" w:hanging="360"/>
+      </w:pPr>
+      <w:rPr>
+        <w:rFonts w:ascii="Courier New" w:hAnsi="Courier New" w:cs="Courier New" w:hint="default"/>
+      </w:rPr>
+    </w:lvl>
+    <w:lvl w:ilvl="8" w:tplc="040C0005" w:tentative="1">
+      <w:start w:val="1"/>
+      <w:numFmt w:val="bullet"/>
+      <w:lvlText w:val=""/>
+      <w:lvlJc w:val="left"/>
+      <w:pPr>
+        <w:ind w:left="6480" w:hanging="360"/>
+      </w:pPr>
+      <w:rPr>
+        <w:rFonts w:ascii="Wingdings" w:hAnsi="Wingdings" w:hint="default"/>
+      </w:rPr>
+    </w:lvl>
+  </w:abstractNum>
+  <w:abstractNum w:abstractNumId="3">
     <w:nsid w:val="1C3A1307"/>
     <w:multiLevelType w:val="hybridMultilevel"/>
     <w:tmpl w:val="0A024B90"/>
@@ -2326,7 +2760,7 @@
       </w:pPr>
     </w:lvl>
   </w:abstractNum>
-  <w:abstractNum w:abstractNumId="3">
+  <w:abstractNum w:abstractNumId="4">
     <w:nsid w:val="2DD44AF9"/>
     <w:multiLevelType w:val="hybridMultilevel"/>
     <w:tmpl w:val="EC261144"/>
@@ -2415,7 +2849,7 @@
       </w:pPr>
     </w:lvl>
   </w:abstractNum>
-  <w:abstractNum w:abstractNumId="4">
+  <w:abstractNum w:abstractNumId="5">
     <w:nsid w:val="2E5C2A63"/>
     <w:multiLevelType w:val="hybridMultilevel"/>
     <w:tmpl w:val="E5660CB2"/>
@@ -2504,7 +2938,7 @@
       </w:pPr>
     </w:lvl>
   </w:abstractNum>
-  <w:abstractNum w:abstractNumId="5">
+  <w:abstractNum w:abstractNumId="6">
     <w:nsid w:val="37644708"/>
     <w:multiLevelType w:val="hybridMultilevel"/>
     <w:tmpl w:val="A45A7D22"/>
@@ -2616,7 +3050,7 @@
       </w:rPr>
     </w:lvl>
   </w:abstractNum>
-  <w:abstractNum w:abstractNumId="6">
+  <w:abstractNum w:abstractNumId="7">
     <w:nsid w:val="45243E03"/>
     <w:multiLevelType w:val="hybridMultilevel"/>
     <w:tmpl w:val="0CCAFB9E"/>
@@ -2728,7 +3162,7 @@
       </w:rPr>
     </w:lvl>
   </w:abstractNum>
-  <w:abstractNum w:abstractNumId="7">
+  <w:abstractNum w:abstractNumId="8">
     <w:nsid w:val="51656259"/>
     <w:multiLevelType w:val="hybridMultilevel"/>
     <w:tmpl w:val="1F8CC30E"/>
@@ -2817,7 +3251,7 @@
       </w:pPr>
     </w:lvl>
   </w:abstractNum>
-  <w:abstractNum w:abstractNumId="8">
+  <w:abstractNum w:abstractNumId="9">
     <w:nsid w:val="5257233B"/>
     <w:multiLevelType w:val="hybridMultilevel"/>
     <w:tmpl w:val="1086359A"/>
@@ -2929,7 +3363,7 @@
       </w:rPr>
     </w:lvl>
   </w:abstractNum>
-  <w:abstractNum w:abstractNumId="9">
+  <w:abstractNum w:abstractNumId="10">
     <w:nsid w:val="56D15C92"/>
     <w:multiLevelType w:val="hybridMultilevel"/>
     <w:tmpl w:val="5768A734"/>
@@ -3018,7 +3452,7 @@
       </w:pPr>
     </w:lvl>
   </w:abstractNum>
-  <w:abstractNum w:abstractNumId="10">
+  <w:abstractNum w:abstractNumId="11">
     <w:nsid w:val="5A303CE5"/>
     <w:multiLevelType w:val="hybridMultilevel"/>
     <w:tmpl w:val="054C8188"/>
@@ -3107,7 +3541,119 @@
       </w:pPr>
     </w:lvl>
   </w:abstractNum>
-  <w:abstractNum w:abstractNumId="11">
+  <w:abstractNum w:abstractNumId="12">
+    <w:nsid w:val="601F41B3"/>
+    <w:multiLevelType w:val="hybridMultilevel"/>
+    <w:tmpl w:val="CE0082C6"/>
+    <w:lvl w:ilvl="0" w:tplc="4C060186">
+      <w:numFmt w:val="bullet"/>
+      <w:lvlText w:val="-"/>
+      <w:lvlJc w:val="left"/>
+      <w:pPr>
+        <w:ind w:left="720" w:hanging="360"/>
+      </w:pPr>
+      <w:rPr>
+        <w:rFonts w:ascii="Calibri" w:eastAsiaTheme="minorHAnsi" w:hAnsi="Calibri" w:cstheme="minorBidi" w:hint="default"/>
+      </w:rPr>
+    </w:lvl>
+    <w:lvl w:ilvl="1" w:tplc="040C0003" w:tentative="1">
+      <w:start w:val="1"/>
+      <w:numFmt w:val="bullet"/>
+      <w:lvlText w:val="o"/>
+      <w:lvlJc w:val="left"/>
+      <w:pPr>
+        <w:ind w:left="1440" w:hanging="360"/>
+      </w:pPr>
+      <w:rPr>
+        <w:rFonts w:ascii="Courier New" w:hAnsi="Courier New" w:cs="Courier New" w:hint="default"/>
+      </w:rPr>
+    </w:lvl>
+    <w:lvl w:ilvl="2" w:tplc="040C0005" w:tentative="1">
+      <w:start w:val="1"/>
+      <w:numFmt w:val="bullet"/>
+      <w:lvlText w:val=""/>
+      <w:lvlJc w:val="left"/>
+      <w:pPr>
+        <w:ind w:left="2160" w:hanging="360"/>
+      </w:pPr>
+      <w:rPr>
+        <w:rFonts w:ascii="Wingdings" w:hAnsi="Wingdings" w:hint="default"/>
+      </w:rPr>
+    </w:lvl>
+    <w:lvl w:ilvl="3" w:tplc="040C0001" w:tentative="1">
+      <w:start w:val="1"/>
+      <w:numFmt w:val="bullet"/>
+      <w:lvlText w:val=""/>
+      <w:lvlJc w:val="left"/>
+      <w:pPr>
+        <w:ind w:left="2880" w:hanging="360"/>
+      </w:pPr>
+      <w:rPr>
+        <w:rFonts w:ascii="Symbol" w:hAnsi="Symbol" w:hint="default"/>
+      </w:rPr>
+    </w:lvl>
+    <w:lvl w:ilvl="4" w:tplc="040C0003" w:tentative="1">
+      <w:start w:val="1"/>
+      <w:numFmt w:val="bullet"/>
+      <w:lvlText w:val="o"/>
+      <w:lvlJc w:val="left"/>
+      <w:pPr>
+        <w:ind w:left="3600" w:hanging="360"/>
+      </w:pPr>
+      <w:rPr>
+        <w:rFonts w:ascii="Courier New" w:hAnsi="Courier New" w:cs="Courier New" w:hint="default"/>
+      </w:rPr>
+    </w:lvl>
+    <w:lvl w:ilvl="5" w:tplc="040C0005" w:tentative="1">
+      <w:start w:val="1"/>
+      <w:numFmt w:val="bullet"/>
+      <w:lvlText w:val=""/>
+      <w:lvlJc w:val="left"/>
+      <w:pPr>
+        <w:ind w:left="4320" w:hanging="360"/>
+      </w:pPr>
+      <w:rPr>
+        <w:rFonts w:ascii="Wingdings" w:hAnsi="Wingdings" w:hint="default"/>
+      </w:rPr>
+    </w:lvl>
+    <w:lvl w:ilvl="6" w:tplc="040C0001" w:tentative="1">
+      <w:start w:val="1"/>
+      <w:numFmt w:val="bullet"/>
+      <w:lvlText w:val=""/>
+      <w:lvlJc w:val="left"/>
+      <w:pPr>
+        <w:ind w:left="5040" w:hanging="360"/>
+      </w:pPr>
+      <w:rPr>
+        <w:rFonts w:ascii="Symbol" w:hAnsi="Symbol" w:hint="default"/>
+      </w:rPr>
+    </w:lvl>
+    <w:lvl w:ilvl="7" w:tplc="040C0003" w:tentative="1">
+      <w:start w:val="1"/>
+      <w:numFmt w:val="bullet"/>
+      <w:lvlText w:val="o"/>
+      <w:lvlJc w:val="left"/>
+      <w:pPr>
+        <w:ind w:left="5760" w:hanging="360"/>
+      </w:pPr>
+      <w:rPr>
+        <w:rFonts w:ascii="Courier New" w:hAnsi="Courier New" w:cs="Courier New" w:hint="default"/>
+      </w:rPr>
+    </w:lvl>
+    <w:lvl w:ilvl="8" w:tplc="040C0005" w:tentative="1">
+      <w:start w:val="1"/>
+      <w:numFmt w:val="bullet"/>
+      <w:lvlText w:val=""/>
+      <w:lvlJc w:val="left"/>
+      <w:pPr>
+        <w:ind w:left="6480" w:hanging="360"/>
+      </w:pPr>
+      <w:rPr>
+        <w:rFonts w:ascii="Wingdings" w:hAnsi="Wingdings" w:hint="default"/>
+      </w:rPr>
+    </w:lvl>
+  </w:abstractNum>
+  <w:abstractNum w:abstractNumId="13">
     <w:nsid w:val="61BC40CB"/>
     <w:multiLevelType w:val="hybridMultilevel"/>
     <w:tmpl w:val="249AAF4A"/>
@@ -3196,7 +3742,7 @@
       </w:pPr>
     </w:lvl>
   </w:abstractNum>
-  <w:abstractNum w:abstractNumId="12">
+  <w:abstractNum w:abstractNumId="14">
     <w:nsid w:val="742756AF"/>
     <w:multiLevelType w:val="hybridMultilevel"/>
     <w:tmpl w:val="2C842EB0"/>
@@ -3285,7 +3831,7 @@
       </w:pPr>
     </w:lvl>
   </w:abstractNum>
-  <w:abstractNum w:abstractNumId="13">
+  <w:abstractNum w:abstractNumId="15">
     <w:nsid w:val="7BD3229D"/>
     <w:multiLevelType w:val="hybridMultilevel"/>
     <w:tmpl w:val="F5DC896E"/>
@@ -3374,7 +3920,7 @@
       </w:pPr>
     </w:lvl>
   </w:abstractNum>
-  <w:abstractNum w:abstractNumId="14">
+  <w:abstractNum w:abstractNumId="16">
     <w:nsid w:val="7CE3690F"/>
     <w:multiLevelType w:val="hybridMultilevel"/>
     <w:tmpl w:val="9AECC6CA"/>
@@ -3464,49 +4010,55 @@
     </w:lvl>
   </w:abstractNum>
   <w:num w:numId="1">
-    <w:abstractNumId w:val="8"/>
+    <w:abstractNumId w:val="9"/>
   </w:num>
   <w:num w:numId="2">
+    <w:abstractNumId w:val="5"/>
+  </w:num>
+  <w:num w:numId="3">
+    <w:abstractNumId w:val="11"/>
+  </w:num>
+  <w:num w:numId="4">
+    <w:abstractNumId w:val="15"/>
+  </w:num>
+  <w:num w:numId="5">
     <w:abstractNumId w:val="4"/>
   </w:num>
-  <w:num w:numId="3">
+  <w:num w:numId="6">
     <w:abstractNumId w:val="10"/>
   </w:num>
-  <w:num w:numId="4">
-    <w:abstractNumId w:val="13"/>
-  </w:num>
-  <w:num w:numId="5">
+  <w:num w:numId="7">
     <w:abstractNumId w:val="3"/>
   </w:num>
-  <w:num w:numId="6">
-    <w:abstractNumId w:val="9"/>
-  </w:num>
-  <w:num w:numId="7">
-    <w:abstractNumId w:val="2"/>
-  </w:num>
   <w:num w:numId="8">
-    <w:abstractNumId w:val="12"/>
+    <w:abstractNumId w:val="14"/>
   </w:num>
   <w:num w:numId="9">
-    <w:abstractNumId w:val="7"/>
+    <w:abstractNumId w:val="8"/>
   </w:num>
   <w:num w:numId="10">
     <w:abstractNumId w:val="1"/>
   </w:num>
   <w:num w:numId="11">
-    <w:abstractNumId w:val="14"/>
+    <w:abstractNumId w:val="16"/>
   </w:num>
   <w:num w:numId="12">
-    <w:abstractNumId w:val="11"/>
+    <w:abstractNumId w:val="13"/>
   </w:num>
   <w:num w:numId="13">
-    <w:abstractNumId w:val="6"/>
+    <w:abstractNumId w:val="7"/>
   </w:num>
   <w:num w:numId="14">
     <w:abstractNumId w:val="0"/>
   </w:num>
   <w:num w:numId="15">
-    <w:abstractNumId w:val="5"/>
+    <w:abstractNumId w:val="6"/>
+  </w:num>
+  <w:num w:numId="16">
+    <w:abstractNumId w:val="2"/>
+  </w:num>
+  <w:num w:numId="17">
+    <w:abstractNumId w:val="12"/>
   </w:num>
 </w:numbering>
 </file>
@@ -3675,7 +4227,6 @@
   <w:style w:type="character" w:default="1" w:styleId="Policepardfaut">
     <w:name w:val="Default Paragraph Font"/>
     <w:uiPriority w:val="1"/>
-    <w:semiHidden/>
     <w:unhideWhenUsed/>
   </w:style>
   <w:style w:type="table" w:default="1" w:styleId="TableauNormal">
@@ -4084,7 +4635,7 @@
 </file>
 
 <file path=customXml/itemProps1.xml><?xml version="1.0" encoding="utf-8"?>
-<ds:datastoreItem xmlns:ds="http://schemas.openxmlformats.org/officeDocument/2006/customXml" ds:itemID="{D2F93CDE-4AE5-4F6C-BD11-77365383F2BD}">
+<ds:datastoreItem xmlns:ds="http://schemas.openxmlformats.org/officeDocument/2006/customXml" ds:itemID="{F4A27AB0-D2B6-4C73-AC5C-D8963407A65E}">
   <ds:schemaRefs>
     <ds:schemaRef ds:uri="http://schemas.openxmlformats.org/officeDocument/2006/bibliography"/>
   </ds:schemaRefs>

</xml_diff>

<commit_message>
mise a jour des diagrammes de classes + description diagClassePersistance.jpg
</commit_message>
<xml_diff>
--- a/Library/documents.docx
+++ b/Library/documents.docx
@@ -4,7 +4,7 @@
   <w:body>
     <w:p>
       <w:pPr>
-        <w:jc w:val="center"/>
+        <w:jc w:val="both"/>
         <w:rPr>
           <w:b/>
           <w:color w:val="FF0000"/>
@@ -38,6 +38,7 @@
         <w:autoSpaceDE w:val="0"/>
         <w:autoSpaceDN w:val="0"/>
         <w:adjustRightInd w:val="0"/>
+        <w:jc w:val="both"/>
       </w:pPr>
     </w:p>
     <w:p>
@@ -46,6 +47,7 @@
         <w:autoSpaceDN w:val="0"/>
         <w:adjustRightInd w:val="0"/>
         <w:ind w:firstLine="708"/>
+        <w:jc w:val="both"/>
         <w:rPr>
           <w:rFonts w:ascii="Calibri" w:hAnsi="Calibri" w:cs="Calibri"/>
           <w:b/>
@@ -68,6 +70,9 @@
       </w:r>
     </w:p>
     <w:p>
+      <w:pPr>
+        <w:jc w:val="both"/>
+      </w:pPr>
       <w:r>
         <w:t>Les</w:t>
       </w:r>
@@ -88,6 +93,9 @@
       </w:r>
     </w:p>
     <w:p>
+      <w:pPr>
+        <w:jc w:val="both"/>
+      </w:pPr>
       <w:r>
         <w:t>Prenons une personne Lambda qui doi</w:t>
       </w:r>
@@ -149,6 +157,7 @@
     <w:p>
       <w:pPr>
         <w:pStyle w:val="Standard"/>
+        <w:jc w:val="both"/>
       </w:pPr>
       <w:r>
         <w:t xml:space="preserve">Un autre cas d'utilisation peut être celui d’un chef d'entreprise qui est déplacement ; après une dure journée l'envie lui prend de boire une bière avec ses collègues. Le problème étant qu'ils ne connaissent absolument rien à cette ville. Ainsi l'application SearchBars pourra, en fonction de sa recherche, trouver le bar qui leur convient. Ils pourront rentrer la ville dans laquelle ils se trouvent, puis le type de boisson qu'ils recherchent (ici de la bière) et s’ils veulent que le bar ait une bonne réputation. Il se peut aussi que ces hommes n’aient pas mangé ainsi ils pourront cocher une option pour que le bar fasse aussi de la restauration. Ainsi, ils seront renvoyés sur une liste de bars correspondants à leur recherche accompagnée d'une carte de la ville avec tous les bars recherchés localisés. Cela leur facilitera grandement la vie et leur fera gagner du temps, puisque le temps c’est de l’argent. Ils peuvent aussi s’ils le souhaitent consulter les avis à propos de ce bar. Après s’être rendu dans un bar </w:t>
@@ -160,9 +169,14 @@
         <w:t xml:space="preserve"> à leur tour, donner leur avis à propos de ce dernier.</w:t>
       </w:r>
     </w:p>
-    <w:p/>
-    <w:p>
-      <w:pPr>
+    <w:p>
+      <w:pPr>
+        <w:jc w:val="both"/>
+      </w:pPr>
+    </w:p>
+    <w:p>
+      <w:pPr>
+        <w:jc w:val="both"/>
         <w:rPr>
           <w:b/>
           <w:sz w:val="28"/>
@@ -182,6 +196,7 @@
       <w:pPr>
         <w:spacing w:after="0" w:line="240" w:lineRule="auto"/>
         <w:ind w:firstLine="708"/>
+        <w:jc w:val="both"/>
         <w:rPr>
           <w:b/>
           <w:i/>
@@ -212,11 +227,13 @@
     <w:p>
       <w:pPr>
         <w:spacing w:after="0" w:line="240" w:lineRule="auto"/>
+        <w:jc w:val="both"/>
       </w:pPr>
     </w:p>
     <w:p>
       <w:pPr>
         <w:spacing w:after="0"/>
+        <w:jc w:val="both"/>
       </w:pPr>
       <w:r>
         <w:rPr>
@@ -243,7 +260,7 @@
             <v:path o:extrusionok="f" gradientshapeok="t" o:connecttype="rect"/>
             <o:lock v:ext="edit" aspectratio="t"/>
           </v:shapetype>
-          <v:shape id="_x0000_i1027" type="#_x0000_t75" style="width:522.6pt;height:372pt">
+          <v:shape id="_x0000_i1025" type="#_x0000_t75" style="width:522.6pt;height:372pt">
             <v:imagedata r:id="rId6" o:title="Diagramme de cas"/>
           </v:shape>
         </w:pict>
@@ -251,6 +268,7 @@
     </w:p>
     <w:p>
       <w:pPr>
+        <w:jc w:val="both"/>
         <w:rPr>
           <w:u w:val="single"/>
         </w:rPr>
@@ -265,6 +283,7 @@
     <w:p>
       <w:pPr>
         <w:spacing w:after="0"/>
+        <w:jc w:val="both"/>
       </w:pPr>
       <w:r>
         <w:t>Pour pouvoir accéder aux fonctionnalités de l’application, l’utilisateur doit s’identifier</w:t>
@@ -276,6 +295,7 @@
     <w:p>
       <w:pPr>
         <w:spacing w:after="0"/>
+        <w:jc w:val="both"/>
       </w:pPr>
       <w:r>
         <w:t>Pour pouvoir s’identifier, il doit posséder un compte. Ce compte est crée lors de l’inscription de l’utilisateur. Pour réaliser cette inscription, l’utilisateur doit remplir un formulaire comportant différents champs dont certains sont obligatoires et d’autres non.</w:t>
@@ -284,6 +304,7 @@
     <w:p>
       <w:pPr>
         <w:spacing w:after="0"/>
+        <w:jc w:val="both"/>
       </w:pPr>
       <w:r>
         <w:t>Une fois inscrit, il a donc la possibilité de s’identifier à l’aide de son pseudo et mot de passe choisi précédemment.</w:t>
@@ -292,6 +313,7 @@
     <w:p>
       <w:pPr>
         <w:spacing w:after="0"/>
+        <w:jc w:val="both"/>
       </w:pPr>
       <w:r>
         <w:t>Il peut alors choisir de voir son profil, il pourra voir toutes les informations qu’il a saisies lors de son inscription. Depuis cette page où sont affichées ses informations personnelles, l’utilisateur peut décider de modifier son profil, il pourra alors modifier certains champs de son profil, supprimer des champs optionnels saisis auparavant ou ajouter des informations aux champs qu’il n’avait pas remplis.</w:t>
@@ -300,6 +322,7 @@
     <w:p>
       <w:pPr>
         <w:spacing w:after="0"/>
+        <w:jc w:val="both"/>
       </w:pPr>
       <w:r>
         <w:t>Il peut aussi, suite à son identification, saisir différents critères de recherche permettant de sélectionner uniquement les bars répondants aux critères que l’utilisateur saisit. Cela lui permettra d’avoir accès à une liste de tous les bars qu’il</w:t>
@@ -314,12 +337,16 @@
     <w:p>
       <w:pPr>
         <w:spacing w:after="0"/>
+        <w:jc w:val="both"/>
       </w:pPr>
       <w:r>
         <w:t>Enfin l’utilisateur pourra lui aussi donner son avis sur le bar qu’il a sélectionné dans la liste. Mais attention cet avis sera unique, puisqu’un seul avis est permis par utilisateur pour un bar.</w:t>
       </w:r>
     </w:p>
     <w:p>
+      <w:pPr>
+        <w:jc w:val="both"/>
+      </w:pPr>
       <w:r>
         <w:br w:type="page"/>
       </w:r>
@@ -328,6 +355,7 @@
       <w:pPr>
         <w:spacing w:after="0" w:line="240" w:lineRule="auto"/>
         <w:ind w:firstLine="708"/>
+        <w:jc w:val="both"/>
         <w:rPr>
           <w:b/>
           <w:i/>
@@ -384,7 +412,7 @@
           </w:tcPr>
           <w:p>
             <w:pPr>
-              <w:jc w:val="center"/>
+              <w:jc w:val="both"/>
             </w:pPr>
             <w:r>
               <w:rPr>
@@ -412,7 +440,7 @@
                           <a:blip r:embed="rId7" cstate="print">
                             <a:extLst>
                               <a:ext uri="{28A0092B-C50C-407E-A947-70E740481C1C}">
-                                <a14:useLocalDpi xmlns="" xmlns:wpc="http://schemas.microsoft.com/office/word/2010/wordprocessingCanvas" xmlns:mc="http://schemas.openxmlformats.org/markup-compatibility/2006" xmlns:o="urn:schemas-microsoft-com:office:office" xmlns:v="urn:schemas-microsoft-com:vml" xmlns:wp14="http://schemas.microsoft.com/office/word/2010/wordprocessingDrawing" xmlns:w10="urn:schemas-microsoft-com:office:word" xmlns:w="http://schemas.openxmlformats.org/wordprocessingml/2006/main" xmlns:w14="http://schemas.microsoft.com/office/word/2010/wordml" xmlns:w15="http://schemas.microsoft.com/office/word/2012/wordml" xmlns:wpg="http://schemas.microsoft.com/office/word/2010/wordprocessingGroup" xmlns:wpi="http://schemas.microsoft.com/office/word/2010/wordprocessingInk" xmlns:wps="http://schemas.microsoft.com/office/word/2010/wordprocessingShape" xmlns:a14="http://schemas.microsoft.com/office/drawing/2010/main" val="0"/>
+                                <a14:useLocalDpi xmlns:a14="http://schemas.microsoft.com/office/drawing/2010/main" xmlns:wps="http://schemas.microsoft.com/office/word/2010/wordprocessingShape" xmlns:wpi="http://schemas.microsoft.com/office/word/2010/wordprocessingInk" xmlns:wpg="http://schemas.microsoft.com/office/word/2010/wordprocessingGroup" xmlns:w15="http://schemas.microsoft.com/office/word/2012/wordml" xmlns:w14="http://schemas.microsoft.com/office/word/2010/wordml" xmlns:w="http://schemas.openxmlformats.org/wordprocessingml/2006/main" xmlns:w10="urn:schemas-microsoft-com:office:word" xmlns:wp14="http://schemas.microsoft.com/office/word/2010/wordprocessingDrawing" xmlns:v="urn:schemas-microsoft-com:vml" xmlns:o="urn:schemas-microsoft-com:office:office" xmlns:mc="http://schemas.openxmlformats.org/markup-compatibility/2006" xmlns:wpc="http://schemas.microsoft.com/office/word/2010/wordprocessingCanvas" xmlns="" val="0"/>
                               </a:ext>
                             </a:extLst>
                           </a:blip>
@@ -449,7 +477,7 @@
           </w:tcPr>
           <w:p>
             <w:pPr>
-              <w:jc w:val="center"/>
+              <w:jc w:val="both"/>
             </w:pPr>
             <w:r>
               <w:t>Sketch 1 :</w:t>
@@ -490,7 +518,7 @@
                 </w:tcPr>
                 <w:p>
                   <w:pPr>
-                    <w:jc w:val="center"/>
+                    <w:jc w:val="both"/>
                   </w:pPr>
                   <w:r>
                     <w:t>Page de connexion pe</w:t>
@@ -513,7 +541,7 @@
           </w:tbl>
           <w:p>
             <w:pPr>
-              <w:jc w:val="center"/>
+              <w:jc w:val="both"/>
             </w:pPr>
           </w:p>
         </w:tc>
@@ -529,7 +557,7 @@
           </w:tcPr>
           <w:p>
             <w:pPr>
-              <w:jc w:val="center"/>
+              <w:jc w:val="both"/>
             </w:pPr>
             <w:r>
               <w:rPr>
@@ -591,7 +619,7 @@
           </w:tcPr>
           <w:p>
             <w:pPr>
-              <w:jc w:val="center"/>
+              <w:jc w:val="both"/>
             </w:pPr>
             <w:r>
               <w:t>Sketch 2 :</w:t>
@@ -599,7 +627,7 @@
           </w:p>
           <w:p>
             <w:pPr>
-              <w:jc w:val="center"/>
+              <w:jc w:val="both"/>
             </w:pPr>
             <w:r>
               <w:t>Formulaire d’inscription à rem</w:t>
@@ -631,7 +659,7 @@
           </w:p>
           <w:p>
             <w:pPr>
-              <w:jc w:val="center"/>
+              <w:jc w:val="both"/>
             </w:pPr>
           </w:p>
         </w:tc>
@@ -647,7 +675,7 @@
           </w:tcPr>
           <w:p>
             <w:pPr>
-              <w:jc w:val="center"/>
+              <w:jc w:val="both"/>
             </w:pPr>
             <w:r>
               <w:rPr>
@@ -674,7 +702,7 @@
                           <a:blip r:embed="rId9" cstate="print">
                             <a:extLst>
                               <a:ext uri="{28A0092B-C50C-407E-A947-70E740481C1C}">
-                                <a14:useLocalDpi xmlns="" xmlns:wpc="http://schemas.microsoft.com/office/word/2010/wordprocessingCanvas" xmlns:mc="http://schemas.openxmlformats.org/markup-compatibility/2006" xmlns:o="urn:schemas-microsoft-com:office:office" xmlns:v="urn:schemas-microsoft-com:vml" xmlns:wp14="http://schemas.microsoft.com/office/word/2010/wordprocessingDrawing" xmlns:w10="urn:schemas-microsoft-com:office:word" xmlns:w="http://schemas.openxmlformats.org/wordprocessingml/2006/main" xmlns:w14="http://schemas.microsoft.com/office/word/2010/wordml" xmlns:w15="http://schemas.microsoft.com/office/word/2012/wordml" xmlns:wpg="http://schemas.microsoft.com/office/word/2010/wordprocessingGroup" xmlns:wpi="http://schemas.microsoft.com/office/word/2010/wordprocessingInk" xmlns:wps="http://schemas.microsoft.com/office/word/2010/wordprocessingShape" xmlns:a14="http://schemas.microsoft.com/office/drawing/2010/main" val="0"/>
+                                <a14:useLocalDpi xmlns:a14="http://schemas.microsoft.com/office/drawing/2010/main" xmlns:wps="http://schemas.microsoft.com/office/word/2010/wordprocessingShape" xmlns:wpi="http://schemas.microsoft.com/office/word/2010/wordprocessingInk" xmlns:wpg="http://schemas.microsoft.com/office/word/2010/wordprocessingGroup" xmlns:w15="http://schemas.microsoft.com/office/word/2012/wordml" xmlns:w14="http://schemas.microsoft.com/office/word/2010/wordml" xmlns:w="http://schemas.openxmlformats.org/wordprocessingml/2006/main" xmlns:w10="urn:schemas-microsoft-com:office:word" xmlns:wp14="http://schemas.microsoft.com/office/word/2010/wordprocessingDrawing" xmlns:v="urn:schemas-microsoft-com:vml" xmlns:o="urn:schemas-microsoft-com:office:office" xmlns:mc="http://schemas.openxmlformats.org/markup-compatibility/2006" xmlns:wpc="http://schemas.microsoft.com/office/word/2010/wordprocessingCanvas" xmlns="" val="0"/>
                               </a:ext>
                             </a:extLst>
                           </a:blip>
@@ -706,7 +734,7 @@
           </w:tcPr>
           <w:p>
             <w:pPr>
-              <w:jc w:val="center"/>
+              <w:jc w:val="both"/>
             </w:pPr>
             <w:r>
               <w:t>Sketch 3 :</w:t>
@@ -720,7 +748,7 @@
                 <w:numId w:val="2"/>
               </w:numPr>
               <w:spacing w:after="160" w:line="259" w:lineRule="auto"/>
-              <w:jc w:val="center"/>
+              <w:jc w:val="both"/>
             </w:pPr>
             <w:r>
               <w:t>Entête qui sera commune à toutes les pages après que l’utilisateur soit identifié.</w:t>
@@ -734,7 +762,7 @@
                 <w:numId w:val="3"/>
               </w:numPr>
               <w:spacing w:after="160" w:line="259" w:lineRule="auto"/>
-              <w:jc w:val="center"/>
+              <w:jc w:val="both"/>
             </w:pPr>
             <w:r>
               <w:t>Bouton « rechercher » qui nous permet d’afficher la page du formulaire de rechercher (elle-même pour cette page).</w:t>
@@ -748,7 +776,7 @@
                 <w:numId w:val="3"/>
               </w:numPr>
               <w:spacing w:after="160" w:line="259" w:lineRule="auto"/>
-              <w:jc w:val="center"/>
+              <w:jc w:val="both"/>
             </w:pPr>
             <w:r>
               <w:t>La photo de profil suivie</w:t>
@@ -765,7 +793,7 @@
                 <w:numId w:val="3"/>
               </w:numPr>
               <w:spacing w:after="160" w:line="259" w:lineRule="auto"/>
-              <w:jc w:val="center"/>
+              <w:jc w:val="both"/>
             </w:pPr>
             <w:r>
               <w:t>Un bouton « menu » qui aura des fonctions telle</w:t>
@@ -785,7 +813,7 @@
                 <w:numId w:val="2"/>
               </w:numPr>
               <w:spacing w:after="160" w:line="259" w:lineRule="auto"/>
-              <w:jc w:val="center"/>
+              <w:jc w:val="both"/>
             </w:pPr>
             <w:r>
               <w:t xml:space="preserve">Corps de la page, on y trouve un formulaire à remplir afin de sélectionner un bar avec le plus de précision possible (ville, restauration, boissons servies, note), à savoir que la ville est un critère </w:t>
@@ -805,18 +833,10 @@
                 <w:numId w:val="4"/>
               </w:numPr>
               <w:spacing w:after="160" w:line="259" w:lineRule="auto"/>
-              <w:jc w:val="center"/>
-            </w:pPr>
-            <w:r>
-              <w:t xml:space="preserve">Bouton « + » permettant de rajouter une </w:t>
-            </w:r>
-            <w:proofErr w:type="spellStart"/>
-            <w:r>
-              <w:t>ListBox</w:t>
-            </w:r>
-            <w:proofErr w:type="spellEnd"/>
-            <w:r>
-              <w:t xml:space="preserve"> pour éventuellement saisir une boisson en plus.</w:t>
+              <w:jc w:val="both"/>
+            </w:pPr>
+            <w:r>
+              <w:t>Bouton « + » permettant de rajouter une ListBox pour éventuellement saisir une boisson en plus.</w:t>
             </w:r>
           </w:p>
         </w:tc>
@@ -832,7 +852,7 @@
           </w:tcPr>
           <w:p>
             <w:pPr>
-              <w:jc w:val="center"/>
+              <w:jc w:val="both"/>
             </w:pPr>
             <w:r>
               <w:rPr>
@@ -858,7 +878,7 @@
                           <a:blip r:embed="rId10" cstate="print">
                             <a:extLst>
                               <a:ext uri="{28A0092B-C50C-407E-A947-70E740481C1C}">
-                                <a14:useLocalDpi xmlns="" xmlns:wpc="http://schemas.microsoft.com/office/word/2010/wordprocessingCanvas" xmlns:mc="http://schemas.openxmlformats.org/markup-compatibility/2006" xmlns:o="urn:schemas-microsoft-com:office:office" xmlns:v="urn:schemas-microsoft-com:vml" xmlns:wp14="http://schemas.microsoft.com/office/word/2010/wordprocessingDrawing" xmlns:w10="urn:schemas-microsoft-com:office:word" xmlns:w="http://schemas.openxmlformats.org/wordprocessingml/2006/main" xmlns:w14="http://schemas.microsoft.com/office/word/2010/wordml" xmlns:w15="http://schemas.microsoft.com/office/word/2012/wordml" xmlns:wpg="http://schemas.microsoft.com/office/word/2010/wordprocessingGroup" xmlns:wpi="http://schemas.microsoft.com/office/word/2010/wordprocessingInk" xmlns:wps="http://schemas.microsoft.com/office/word/2010/wordprocessingShape" xmlns:a14="http://schemas.microsoft.com/office/drawing/2010/main" val="0"/>
+                                <a14:useLocalDpi xmlns:a14="http://schemas.microsoft.com/office/drawing/2010/main" xmlns:wps="http://schemas.microsoft.com/office/word/2010/wordprocessingShape" xmlns:wpi="http://schemas.microsoft.com/office/word/2010/wordprocessingInk" xmlns:wpg="http://schemas.microsoft.com/office/word/2010/wordprocessingGroup" xmlns:w15="http://schemas.microsoft.com/office/word/2012/wordml" xmlns:w14="http://schemas.microsoft.com/office/word/2010/wordml" xmlns:w="http://schemas.openxmlformats.org/wordprocessingml/2006/main" xmlns:w10="urn:schemas-microsoft-com:office:word" xmlns:wp14="http://schemas.microsoft.com/office/word/2010/wordprocessingDrawing" xmlns:v="urn:schemas-microsoft-com:vml" xmlns:o="urn:schemas-microsoft-com:office:office" xmlns:mc="http://schemas.openxmlformats.org/markup-compatibility/2006" xmlns:wpc="http://schemas.microsoft.com/office/word/2010/wordprocessingCanvas" xmlns="" val="0"/>
                               </a:ext>
                             </a:extLst>
                           </a:blip>
@@ -890,7 +910,7 @@
           </w:tcPr>
           <w:p>
             <w:pPr>
-              <w:jc w:val="center"/>
+              <w:jc w:val="both"/>
             </w:pPr>
             <w:r>
               <w:t>Sketch 4 :</w:t>
@@ -904,7 +924,7 @@
                 <w:numId w:val="5"/>
               </w:numPr>
               <w:spacing w:after="160" w:line="259" w:lineRule="auto"/>
-              <w:jc w:val="center"/>
+              <w:jc w:val="both"/>
             </w:pPr>
             <w:r>
               <w:t>Entête.</w:t>
@@ -918,7 +938,7 @@
                 <w:numId w:val="5"/>
               </w:numPr>
               <w:spacing w:after="160" w:line="259" w:lineRule="auto"/>
-              <w:jc w:val="center"/>
+              <w:jc w:val="both"/>
             </w:pPr>
             <w:r>
               <w:t>Résultat d’une recherche après le lancement de la recherche.</w:t>
@@ -932,15 +952,10 @@
                 <w:numId w:val="6"/>
               </w:numPr>
               <w:spacing w:after="160" w:line="259" w:lineRule="auto"/>
-              <w:jc w:val="center"/>
-            </w:pPr>
-            <w:proofErr w:type="spellStart"/>
-            <w:r>
-              <w:t>ListeBox</w:t>
-            </w:r>
-            <w:proofErr w:type="spellEnd"/>
-            <w:r>
-              <w:t xml:space="preserve"> avec tous les bars remplissant les critères saisis précédemment</w:t>
+              <w:jc w:val="both"/>
+            </w:pPr>
+            <w:r>
+              <w:t>ListeBox avec tous les bars remplissant les critères saisis précédemment</w:t>
             </w:r>
             <w:r>
               <w:t>.</w:t>
@@ -954,7 +969,7 @@
                 <w:numId w:val="6"/>
               </w:numPr>
               <w:spacing w:after="160" w:line="259" w:lineRule="auto"/>
-              <w:jc w:val="center"/>
+              <w:jc w:val="both"/>
             </w:pPr>
             <w:r>
               <w:t>Nom</w:t>
@@ -963,31 +978,15 @@
               <w:t xml:space="preserve"> de la ville sélectionnée suivi</w:t>
             </w:r>
             <w:r>
-              <w:t xml:space="preserve"> d’une carte dynamique (Bing </w:t>
-            </w:r>
-            <w:proofErr w:type="spellStart"/>
-            <w:r>
-              <w:t>map</w:t>
-            </w:r>
-            <w:proofErr w:type="spellEnd"/>
-            <w:r>
-              <w:t xml:space="preserve">) où chaque bar présent dans la </w:t>
-            </w:r>
-            <w:proofErr w:type="spellStart"/>
-            <w:r>
-              <w:t>ListeBox</w:t>
-            </w:r>
-            <w:proofErr w:type="spellEnd"/>
+              <w:t xml:space="preserve"> d’une carte dynamique (Bing map) où chaque bar présent dans la ListeBox </w:t>
+            </w:r>
+            <w:r>
+              <w:t>sera</w:t>
+            </w:r>
             <w:r>
               <w:t xml:space="preserve"> </w:t>
             </w:r>
             <w:r>
-              <w:t>sera</w:t>
-            </w:r>
-            <w:r>
-              <w:t xml:space="preserve"> </w:t>
-            </w:r>
-            <w:r>
               <w:t>marqué</w:t>
             </w:r>
             <w:r>
@@ -996,7 +995,7 @@
           </w:p>
           <w:p>
             <w:pPr>
-              <w:jc w:val="center"/>
+              <w:jc w:val="both"/>
             </w:pPr>
           </w:p>
         </w:tc>
@@ -1012,7 +1011,7 @@
           </w:tcPr>
           <w:p>
             <w:pPr>
-              <w:jc w:val="center"/>
+              <w:jc w:val="both"/>
             </w:pPr>
             <w:r>
               <w:rPr>
@@ -1039,7 +1038,7 @@
                           <a:blip r:embed="rId11" cstate="print">
                             <a:extLst>
                               <a:ext uri="{28A0092B-C50C-407E-A947-70E740481C1C}">
-                                <a14:useLocalDpi xmlns="" xmlns:wpc="http://schemas.microsoft.com/office/word/2010/wordprocessingCanvas" xmlns:mc="http://schemas.openxmlformats.org/markup-compatibility/2006" xmlns:o="urn:schemas-microsoft-com:office:office" xmlns:v="urn:schemas-microsoft-com:vml" xmlns:wp14="http://schemas.microsoft.com/office/word/2010/wordprocessingDrawing" xmlns:w10="urn:schemas-microsoft-com:office:word" xmlns:w="http://schemas.openxmlformats.org/wordprocessingml/2006/main" xmlns:w14="http://schemas.microsoft.com/office/word/2010/wordml" xmlns:w15="http://schemas.microsoft.com/office/word/2012/wordml" xmlns:wpg="http://schemas.microsoft.com/office/word/2010/wordprocessingGroup" xmlns:wpi="http://schemas.microsoft.com/office/word/2010/wordprocessingInk" xmlns:wps="http://schemas.microsoft.com/office/word/2010/wordprocessingShape" xmlns:a14="http://schemas.microsoft.com/office/drawing/2010/main" val="0"/>
+                                <a14:useLocalDpi xmlns:a14="http://schemas.microsoft.com/office/drawing/2010/main" xmlns:wps="http://schemas.microsoft.com/office/word/2010/wordprocessingShape" xmlns:wpi="http://schemas.microsoft.com/office/word/2010/wordprocessingInk" xmlns:wpg="http://schemas.microsoft.com/office/word/2010/wordprocessingGroup" xmlns:w15="http://schemas.microsoft.com/office/word/2012/wordml" xmlns:w14="http://schemas.microsoft.com/office/word/2010/wordml" xmlns:w="http://schemas.openxmlformats.org/wordprocessingml/2006/main" xmlns:w10="urn:schemas-microsoft-com:office:word" xmlns:wp14="http://schemas.microsoft.com/office/word/2010/wordprocessingDrawing" xmlns:v="urn:schemas-microsoft-com:vml" xmlns:o="urn:schemas-microsoft-com:office:office" xmlns:mc="http://schemas.openxmlformats.org/markup-compatibility/2006" xmlns:wpc="http://schemas.microsoft.com/office/word/2010/wordprocessingCanvas" xmlns="" val="0"/>
                               </a:ext>
                             </a:extLst>
                           </a:blip>
@@ -1071,7 +1070,7 @@
           </w:tcPr>
           <w:p>
             <w:pPr>
-              <w:jc w:val="center"/>
+              <w:jc w:val="both"/>
             </w:pPr>
             <w:r>
               <w:t>Sketch 5 :</w:t>
@@ -1085,7 +1084,7 @@
                 <w:numId w:val="9"/>
               </w:numPr>
               <w:spacing w:after="160" w:line="259" w:lineRule="auto"/>
-              <w:jc w:val="center"/>
+              <w:jc w:val="both"/>
             </w:pPr>
             <w:r>
               <w:t>Entête.</w:t>
@@ -1099,7 +1098,7 @@
                 <w:numId w:val="9"/>
               </w:numPr>
               <w:spacing w:after="160" w:line="259" w:lineRule="auto"/>
-              <w:jc w:val="center"/>
+              <w:jc w:val="both"/>
             </w:pPr>
             <w:r>
               <w:t>Page où l’on pourra trouver toutes les informations sur un bar sélectionné précédemment.</w:t>
@@ -1113,15 +1112,10 @@
                 <w:numId w:val="8"/>
               </w:numPr>
               <w:spacing w:after="160" w:line="259" w:lineRule="auto"/>
-              <w:jc w:val="center"/>
-            </w:pPr>
-            <w:proofErr w:type="spellStart"/>
-            <w:r>
-              <w:t>ListBox</w:t>
-            </w:r>
-            <w:proofErr w:type="spellEnd"/>
-            <w:r>
-              <w:t xml:space="preserve"> des bars sélectionné</w:t>
+              <w:jc w:val="both"/>
+            </w:pPr>
+            <w:r>
+              <w:t>ListBox des bars sélectionné</w:t>
             </w:r>
             <w:r>
               <w:t>s</w:t>
@@ -1138,7 +1132,7 @@
                 <w:numId w:val="8"/>
               </w:numPr>
               <w:spacing w:after="160" w:line="259" w:lineRule="auto"/>
-              <w:jc w:val="center"/>
+              <w:jc w:val="both"/>
             </w:pPr>
             <w:r>
               <w:t>Information</w:t>
@@ -1176,18 +1170,10 @@
                 <w:numId w:val="8"/>
               </w:numPr>
               <w:spacing w:after="160" w:line="259" w:lineRule="auto"/>
-              <w:jc w:val="center"/>
-            </w:pPr>
-            <w:r>
-              <w:t xml:space="preserve">Carte dynamique (Bing </w:t>
-            </w:r>
-            <w:proofErr w:type="spellStart"/>
-            <w:r>
-              <w:t>Map</w:t>
-            </w:r>
-            <w:proofErr w:type="spellEnd"/>
-            <w:r>
-              <w:t>), on aura une visualisation du bar sur la carte (avec zoom approprié) afin de le localiser plus facilement.</w:t>
+              <w:jc w:val="both"/>
+            </w:pPr>
+            <w:r>
+              <w:t>Carte dynamique (Bing Map), on aura une visualisation du bar sur la carte (avec zoom approprié) afin de le localiser plus facilement.</w:t>
             </w:r>
           </w:p>
           <w:p>
@@ -1198,7 +1184,7 @@
                 <w:numId w:val="8"/>
               </w:numPr>
               <w:spacing w:after="160" w:line="259" w:lineRule="auto"/>
-              <w:jc w:val="center"/>
+              <w:jc w:val="both"/>
             </w:pPr>
             <w:r>
               <w:t>Galerie photo</w:t>
@@ -1210,23 +1196,7 @@
               <w:t xml:space="preserve">faire </w:t>
             </w:r>
             <w:r>
-              <w:t>défiler avec les flèches « </w:t>
-            </w:r>
-            <w:proofErr w:type="spellStart"/>
-            <w:r>
-              <w:t>prec</w:t>
-            </w:r>
-            <w:proofErr w:type="spellEnd"/>
-            <w:r>
-              <w:t> » et « </w:t>
-            </w:r>
-            <w:proofErr w:type="spellStart"/>
-            <w:r>
-              <w:t>suiv</w:t>
-            </w:r>
-            <w:proofErr w:type="spellEnd"/>
-            <w:r>
-              <w:t> ». On pourra cliquer sur la photo afin de la voir en plus grand format (Cf. voir sketch suivant).</w:t>
+              <w:t>défiler avec les flèches « prec » et « suiv ». On pourra cliquer sur la photo afin de la voir en plus grand format (Cf. voir sketch suivant).</w:t>
             </w:r>
           </w:p>
           <w:p>
@@ -1237,7 +1207,7 @@
                 <w:numId w:val="8"/>
               </w:numPr>
               <w:spacing w:after="160" w:line="259" w:lineRule="auto"/>
-              <w:jc w:val="center"/>
+              <w:jc w:val="both"/>
             </w:pPr>
             <w:r>
               <w:t>Zone où se trouve les avis des utilisateurs, ces avis sont constitué</w:t>
@@ -1270,7 +1240,7 @@
           <w:p>
             <w:pPr>
               <w:spacing w:after="160" w:line="259" w:lineRule="auto"/>
-              <w:jc w:val="center"/>
+              <w:jc w:val="both"/>
             </w:pPr>
           </w:p>
         </w:tc>
@@ -1286,7 +1256,7 @@
           </w:tcPr>
           <w:p>
             <w:pPr>
-              <w:jc w:val="center"/>
+              <w:jc w:val="both"/>
             </w:pPr>
             <w:r>
               <w:rPr>
@@ -1312,7 +1282,7 @@
                           <a:blip r:embed="rId12" cstate="print">
                             <a:extLst>
                               <a:ext uri="{28A0092B-C50C-407E-A947-70E740481C1C}">
-                                <a14:useLocalDpi xmlns="" xmlns:wpc="http://schemas.microsoft.com/office/word/2010/wordprocessingCanvas" xmlns:mc="http://schemas.openxmlformats.org/markup-compatibility/2006" xmlns:o="urn:schemas-microsoft-com:office:office" xmlns:v="urn:schemas-microsoft-com:vml" xmlns:wp14="http://schemas.microsoft.com/office/word/2010/wordprocessingDrawing" xmlns:w10="urn:schemas-microsoft-com:office:word" xmlns:w="http://schemas.openxmlformats.org/wordprocessingml/2006/main" xmlns:w14="http://schemas.microsoft.com/office/word/2010/wordml" xmlns:w15="http://schemas.microsoft.com/office/word/2012/wordml" xmlns:wpg="http://schemas.microsoft.com/office/word/2010/wordprocessingGroup" xmlns:wpi="http://schemas.microsoft.com/office/word/2010/wordprocessingInk" xmlns:wps="http://schemas.microsoft.com/office/word/2010/wordprocessingShape" xmlns:a14="http://schemas.microsoft.com/office/drawing/2010/main" val="0"/>
+                                <a14:useLocalDpi xmlns:a14="http://schemas.microsoft.com/office/drawing/2010/main" xmlns:wps="http://schemas.microsoft.com/office/word/2010/wordprocessingShape" xmlns:wpi="http://schemas.microsoft.com/office/word/2010/wordprocessingInk" xmlns:wpg="http://schemas.microsoft.com/office/word/2010/wordprocessingGroup" xmlns:w15="http://schemas.microsoft.com/office/word/2012/wordml" xmlns:w14="http://schemas.microsoft.com/office/word/2010/wordml" xmlns:w="http://schemas.openxmlformats.org/wordprocessingml/2006/main" xmlns:w10="urn:schemas-microsoft-com:office:word" xmlns:wp14="http://schemas.microsoft.com/office/word/2010/wordprocessingDrawing" xmlns:v="urn:schemas-microsoft-com:vml" xmlns:o="urn:schemas-microsoft-com:office:office" xmlns:mc="http://schemas.openxmlformats.org/markup-compatibility/2006" xmlns:wpc="http://schemas.microsoft.com/office/word/2010/wordprocessingCanvas" xmlns="" val="0"/>
                               </a:ext>
                             </a:extLst>
                           </a:blip>
@@ -1344,7 +1314,7 @@
           </w:tcPr>
           <w:p>
             <w:pPr>
-              <w:jc w:val="center"/>
+              <w:jc w:val="both"/>
             </w:pPr>
             <w:r>
               <w:t>Sketch 6 :</w:t>
@@ -1358,7 +1328,7 @@
                 <w:numId w:val="10"/>
               </w:numPr>
               <w:spacing w:after="160" w:line="259" w:lineRule="auto"/>
-              <w:jc w:val="center"/>
+              <w:jc w:val="both"/>
             </w:pPr>
             <w:r>
               <w:t>Entête.</w:t>
@@ -1372,7 +1342,7 @@
                 <w:numId w:val="10"/>
               </w:numPr>
               <w:spacing w:after="160" w:line="259" w:lineRule="auto"/>
-              <w:jc w:val="center"/>
+              <w:jc w:val="both"/>
             </w:pPr>
             <w:r>
               <w:t>Zone on l’on trouver</w:t>
@@ -1387,28 +1357,12 @@
               <w:t>(</w:t>
             </w:r>
             <w:r>
-              <w:t>Cf. sketch 6 2) D.). On y retrouve les boutons « </w:t>
-            </w:r>
-            <w:proofErr w:type="spellStart"/>
-            <w:r>
-              <w:t>suiv</w:t>
-            </w:r>
-            <w:proofErr w:type="spellEnd"/>
-            <w:r>
-              <w:t> » et « </w:t>
-            </w:r>
-            <w:proofErr w:type="spellStart"/>
-            <w:r>
-              <w:t>prec</w:t>
-            </w:r>
-            <w:proofErr w:type="spellEnd"/>
-            <w:r>
-              <w:t> » pour défiler les photos en un plus grand format.</w:t>
-            </w:r>
-          </w:p>
-          <w:p>
-            <w:pPr>
-              <w:jc w:val="center"/>
+              <w:t>Cf. sketch 6 2) D.). On y retrouve les boutons « suiv » et « prec » pour défiler les photos en un plus grand format.</w:t>
+            </w:r>
+          </w:p>
+          <w:p>
+            <w:pPr>
+              <w:jc w:val="both"/>
             </w:pPr>
           </w:p>
         </w:tc>
@@ -1424,7 +1378,7 @@
           </w:tcPr>
           <w:p>
             <w:pPr>
-              <w:jc w:val="center"/>
+              <w:jc w:val="both"/>
             </w:pPr>
             <w:r>
               <w:rPr>
@@ -1453,7 +1407,7 @@
                           <a:blip r:embed="rId13" cstate="print">
                             <a:extLst>
                               <a:ext uri="{28A0092B-C50C-407E-A947-70E740481C1C}">
-                                <a14:useLocalDpi xmlns="" xmlns:wpc="http://schemas.microsoft.com/office/word/2010/wordprocessingCanvas" xmlns:mc="http://schemas.openxmlformats.org/markup-compatibility/2006" xmlns:o="urn:schemas-microsoft-com:office:office" xmlns:v="urn:schemas-microsoft-com:vml" xmlns:wp14="http://schemas.microsoft.com/office/word/2010/wordprocessingDrawing" xmlns:w10="urn:schemas-microsoft-com:office:word" xmlns:w="http://schemas.openxmlformats.org/wordprocessingml/2006/main" xmlns:w14="http://schemas.microsoft.com/office/word/2010/wordml" xmlns:w15="http://schemas.microsoft.com/office/word/2012/wordml" xmlns:wpg="http://schemas.microsoft.com/office/word/2010/wordprocessingGroup" xmlns:wpi="http://schemas.microsoft.com/office/word/2010/wordprocessingInk" xmlns:wps="http://schemas.microsoft.com/office/word/2010/wordprocessingShape" xmlns:a14="http://schemas.microsoft.com/office/drawing/2010/main" val="0"/>
+                                <a14:useLocalDpi xmlns:a14="http://schemas.microsoft.com/office/drawing/2010/main" xmlns:wps="http://schemas.microsoft.com/office/word/2010/wordprocessingShape" xmlns:wpi="http://schemas.microsoft.com/office/word/2010/wordprocessingInk" xmlns:wpg="http://schemas.microsoft.com/office/word/2010/wordprocessingGroup" xmlns:w15="http://schemas.microsoft.com/office/word/2012/wordml" xmlns:w14="http://schemas.microsoft.com/office/word/2010/wordml" xmlns:w="http://schemas.openxmlformats.org/wordprocessingml/2006/main" xmlns:w10="urn:schemas-microsoft-com:office:word" xmlns:wp14="http://schemas.microsoft.com/office/word/2010/wordprocessingDrawing" xmlns:v="urn:schemas-microsoft-com:vml" xmlns:o="urn:schemas-microsoft-com:office:office" xmlns:mc="http://schemas.openxmlformats.org/markup-compatibility/2006" xmlns:wpc="http://schemas.microsoft.com/office/word/2010/wordprocessingCanvas" xmlns="" val="0"/>
                               </a:ext>
                             </a:extLst>
                           </a:blip>
@@ -1490,7 +1444,7 @@
           </w:tcPr>
           <w:p>
             <w:pPr>
-              <w:jc w:val="center"/>
+              <w:jc w:val="both"/>
             </w:pPr>
             <w:r>
               <w:t>Sketch 7 :</w:t>
@@ -1498,7 +1452,7 @@
           </w:p>
           <w:p>
             <w:pPr>
-              <w:jc w:val="center"/>
+              <w:jc w:val="both"/>
             </w:pPr>
             <w:r>
               <w:t>Fenêtre pop-up qui permet à un utilisateur de saisir un avis, à savoir une note (de 1 à 5) et de joindre une description facultative.</w:t>
@@ -1517,7 +1471,7 @@
           </w:tcPr>
           <w:p>
             <w:pPr>
-              <w:jc w:val="center"/>
+              <w:jc w:val="both"/>
             </w:pPr>
             <w:r>
               <w:rPr>
@@ -1543,7 +1497,7 @@
                           <a:blip r:embed="rId14" cstate="print">
                             <a:extLst>
                               <a:ext uri="{28A0092B-C50C-407E-A947-70E740481C1C}">
-                                <a14:useLocalDpi xmlns="" xmlns:wpc="http://schemas.microsoft.com/office/word/2010/wordprocessingCanvas" xmlns:mc="http://schemas.openxmlformats.org/markup-compatibility/2006" xmlns:o="urn:schemas-microsoft-com:office:office" xmlns:v="urn:schemas-microsoft-com:vml" xmlns:wp14="http://schemas.microsoft.com/office/word/2010/wordprocessingDrawing" xmlns:w10="urn:schemas-microsoft-com:office:word" xmlns:w="http://schemas.openxmlformats.org/wordprocessingml/2006/main" xmlns:w14="http://schemas.microsoft.com/office/word/2010/wordml" xmlns:w15="http://schemas.microsoft.com/office/word/2012/wordml" xmlns:wpg="http://schemas.microsoft.com/office/word/2010/wordprocessingGroup" xmlns:wpi="http://schemas.microsoft.com/office/word/2010/wordprocessingInk" xmlns:wps="http://schemas.microsoft.com/office/word/2010/wordprocessingShape" xmlns:a14="http://schemas.microsoft.com/office/drawing/2010/main" val="0"/>
+                                <a14:useLocalDpi xmlns:a14="http://schemas.microsoft.com/office/drawing/2010/main" xmlns:wps="http://schemas.microsoft.com/office/word/2010/wordprocessingShape" xmlns:wpi="http://schemas.microsoft.com/office/word/2010/wordprocessingInk" xmlns:wpg="http://schemas.microsoft.com/office/word/2010/wordprocessingGroup" xmlns:w15="http://schemas.microsoft.com/office/word/2012/wordml" xmlns:w14="http://schemas.microsoft.com/office/word/2010/wordml" xmlns:w="http://schemas.openxmlformats.org/wordprocessingml/2006/main" xmlns:w10="urn:schemas-microsoft-com:office:word" xmlns:wp14="http://schemas.microsoft.com/office/word/2010/wordprocessingDrawing" xmlns:v="urn:schemas-microsoft-com:vml" xmlns:o="urn:schemas-microsoft-com:office:office" xmlns:mc="http://schemas.openxmlformats.org/markup-compatibility/2006" xmlns:wpc="http://schemas.microsoft.com/office/word/2010/wordprocessingCanvas" xmlns="" val="0"/>
                               </a:ext>
                             </a:extLst>
                           </a:blip>
@@ -1575,7 +1529,7 @@
           </w:tcPr>
           <w:p>
             <w:pPr>
-              <w:jc w:val="center"/>
+              <w:jc w:val="both"/>
             </w:pPr>
             <w:r>
               <w:t>Sketch 8 :</w:t>
@@ -1589,7 +1543,7 @@
                 <w:numId w:val="11"/>
               </w:numPr>
               <w:spacing w:after="160" w:line="259" w:lineRule="auto"/>
-              <w:jc w:val="center"/>
+              <w:jc w:val="both"/>
             </w:pPr>
             <w:r>
               <w:t>Entête, on trouvera dans le bouton « menu » des informations administrative</w:t>
@@ -1615,7 +1569,7 @@
                 <w:numId w:val="11"/>
               </w:numPr>
               <w:spacing w:after="160" w:line="259" w:lineRule="auto"/>
-              <w:jc w:val="center"/>
+              <w:jc w:val="both"/>
             </w:pPr>
             <w:r>
               <w:t>Espace on l’on trouvera toutes les informations saisie</w:t>
@@ -1646,7 +1600,7 @@
           </w:tcPr>
           <w:p>
             <w:pPr>
-              <w:jc w:val="center"/>
+              <w:jc w:val="both"/>
             </w:pPr>
             <w:r>
               <w:rPr>
@@ -1675,7 +1629,7 @@
                           <a:blip r:embed="rId15" cstate="print">
                             <a:extLst>
                               <a:ext uri="{28A0092B-C50C-407E-A947-70E740481C1C}">
-                                <a14:useLocalDpi xmlns="" xmlns:wpc="http://schemas.microsoft.com/office/word/2010/wordprocessingCanvas" xmlns:mc="http://schemas.openxmlformats.org/markup-compatibility/2006" xmlns:o="urn:schemas-microsoft-com:office:office" xmlns:v="urn:schemas-microsoft-com:vml" xmlns:wp14="http://schemas.microsoft.com/office/word/2010/wordprocessingDrawing" xmlns:w10="urn:schemas-microsoft-com:office:word" xmlns:w="http://schemas.openxmlformats.org/wordprocessingml/2006/main" xmlns:w14="http://schemas.microsoft.com/office/word/2010/wordml" xmlns:w15="http://schemas.microsoft.com/office/word/2012/wordml" xmlns:wpg="http://schemas.microsoft.com/office/word/2010/wordprocessingGroup" xmlns:wpi="http://schemas.microsoft.com/office/word/2010/wordprocessingInk" xmlns:wps="http://schemas.microsoft.com/office/word/2010/wordprocessingShape" xmlns:a14="http://schemas.microsoft.com/office/drawing/2010/main" val="0"/>
+                                <a14:useLocalDpi xmlns:a14="http://schemas.microsoft.com/office/drawing/2010/main" xmlns:wps="http://schemas.microsoft.com/office/word/2010/wordprocessingShape" xmlns:wpi="http://schemas.microsoft.com/office/word/2010/wordprocessingInk" xmlns:wpg="http://schemas.microsoft.com/office/word/2010/wordprocessingGroup" xmlns:w15="http://schemas.microsoft.com/office/word/2012/wordml" xmlns:w14="http://schemas.microsoft.com/office/word/2010/wordml" xmlns:w="http://schemas.openxmlformats.org/wordprocessingml/2006/main" xmlns:w10="urn:schemas-microsoft-com:office:word" xmlns:wp14="http://schemas.microsoft.com/office/word/2010/wordprocessingDrawing" xmlns:v="urn:schemas-microsoft-com:vml" xmlns:o="urn:schemas-microsoft-com:office:office" xmlns:mc="http://schemas.openxmlformats.org/markup-compatibility/2006" xmlns:wpc="http://schemas.microsoft.com/office/word/2010/wordprocessingCanvas" xmlns="" val="0"/>
                               </a:ext>
                             </a:extLst>
                           </a:blip>
@@ -1712,7 +1666,7 @@
           </w:tcPr>
           <w:p>
             <w:pPr>
-              <w:jc w:val="center"/>
+              <w:jc w:val="both"/>
             </w:pPr>
             <w:r>
               <w:t>Sketch 9 :</w:t>
@@ -1720,7 +1674,7 @@
           </w:p>
           <w:p>
             <w:pPr>
-              <w:jc w:val="center"/>
+              <w:jc w:val="both"/>
             </w:pPr>
             <w:r>
               <w:t>Fenêtre qui redemande de saisir le mot  de passe permettant de vérifier que c’est bien le propriétaire qui veut modifier son profil.</w:t>
@@ -1728,7 +1682,7 @@
           </w:p>
           <w:p>
             <w:pPr>
-              <w:jc w:val="center"/>
+              <w:jc w:val="both"/>
             </w:pPr>
           </w:p>
           <w:p>
@@ -1736,7 +1690,7 @@
               <w:tabs>
                 <w:tab w:val="left" w:pos="1200"/>
               </w:tabs>
-              <w:jc w:val="center"/>
+              <w:jc w:val="both"/>
             </w:pPr>
           </w:p>
         </w:tc>
@@ -1752,7 +1706,7 @@
           </w:tcPr>
           <w:p>
             <w:pPr>
-              <w:jc w:val="center"/>
+              <w:jc w:val="both"/>
             </w:pPr>
             <w:r>
               <w:rPr>
@@ -1817,7 +1771,7 @@
               <w:tabs>
                 <w:tab w:val="left" w:pos="2472"/>
               </w:tabs>
-              <w:jc w:val="center"/>
+              <w:jc w:val="both"/>
             </w:pPr>
             <w:r>
               <w:t>Sketch 10 :</w:t>
@@ -1825,7 +1779,7 @@
           </w:p>
           <w:p>
             <w:pPr>
-              <w:jc w:val="center"/>
+              <w:jc w:val="both"/>
             </w:pPr>
             <w:r>
               <w:t>On retrouve le formulaire d’inscription à la différence que tous les champs connu</w:t>
@@ -1857,7 +1811,7 @@
           </w:p>
           <w:p>
             <w:pPr>
-              <w:jc w:val="center"/>
+              <w:jc w:val="both"/>
             </w:pPr>
           </w:p>
         </w:tc>
@@ -1865,11 +1819,18 @@
     </w:tbl>
     <w:p>
       <w:pPr>
-        <w:jc w:val="center"/>
-      </w:pPr>
-    </w:p>
-    <w:p/>
-    <w:p>
+        <w:jc w:val="both"/>
+      </w:pPr>
+    </w:p>
+    <w:p>
+      <w:pPr>
+        <w:jc w:val="both"/>
+      </w:pPr>
+    </w:p>
+    <w:p>
+      <w:pPr>
+        <w:jc w:val="both"/>
+      </w:pPr>
       <w:r>
         <w:br w:type="page"/>
       </w:r>
@@ -1877,6 +1838,7 @@
     <w:p>
       <w:pPr>
         <w:ind w:firstLine="708"/>
+        <w:jc w:val="both"/>
         <w:rPr>
           <w:b/>
           <w:i/>
@@ -1894,7 +1856,6 @@
         <w:lastRenderedPageBreak/>
         <w:t xml:space="preserve">IV] </w:t>
       </w:r>
-      <w:proofErr w:type="spellStart"/>
       <w:r>
         <w:rPr>
           <w:b/>
@@ -1904,11 +1865,10 @@
         </w:rPr>
         <w:t>StoryBoard</w:t>
       </w:r>
-      <w:proofErr w:type="spellEnd"/>
-    </w:p>
-    <w:p>
-      <w:pPr>
-        <w:jc w:val="center"/>
+    </w:p>
+    <w:p>
+      <w:pPr>
+        <w:jc w:val="both"/>
         <w:rPr>
           <w:noProof/>
           <w:lang w:eastAsia="fr-FR"/>
@@ -1920,7 +1880,7 @@
           <w:lang w:eastAsia="fr-FR"/>
         </w:rPr>
         <w:pict>
-          <v:shape id="_x0000_i1025" type="#_x0000_t75" style="width:523.2pt;height:321.6pt">
+          <v:shape id="_x0000_i1026" type="#_x0000_t75" style="width:523.2pt;height:321.6pt">
             <v:imagedata r:id="rId17" o:title="StoryBoard"/>
           </v:shape>
         </w:pict>
@@ -1933,6 +1893,7 @@
           <w:ilvl w:val="0"/>
           <w:numId w:val="12"/>
         </w:numPr>
+        <w:jc w:val="both"/>
       </w:pPr>
       <w:r>
         <w:t>Appui sur bouton « connexion » : envoi sur la page de recherche (sélection des critères)</w:t>
@@ -1945,6 +1906,7 @@
           <w:ilvl w:val="0"/>
           <w:numId w:val="12"/>
         </w:numPr>
+        <w:jc w:val="both"/>
       </w:pPr>
       <w:r>
         <w:t>Appui sur bouton « s’inscrire » : envoi sur le formulaire d’inscription (après validation ou annulation, renvoi sur page de connexion)</w:t>
@@ -1957,6 +1919,7 @@
           <w:ilvl w:val="0"/>
           <w:numId w:val="12"/>
         </w:numPr>
+        <w:jc w:val="both"/>
       </w:pPr>
       <w:r>
         <w:t>Appui sur bouton « rechercher » : valide la recherche et envoi sur la page de la ville et avec les bars répondant aux critères</w:t>
@@ -1969,6 +1932,7 @@
           <w:ilvl w:val="0"/>
           <w:numId w:val="12"/>
         </w:numPr>
+        <w:jc w:val="both"/>
       </w:pPr>
       <w:r>
         <w:t xml:space="preserve">Clic sur un bar : envoi sur la page de détail du bar </w:t>
@@ -1981,6 +1945,7 @@
           <w:ilvl w:val="0"/>
           <w:numId w:val="12"/>
         </w:numPr>
+        <w:jc w:val="both"/>
       </w:pPr>
       <w:r>
         <w:t>Appui sur bouton « rechercher » en haut de page : renvoi sur la page de recherche avec sélection des critères</w:t>
@@ -1993,6 +1958,7 @@
           <w:ilvl w:val="0"/>
           <w:numId w:val="12"/>
         </w:numPr>
+        <w:jc w:val="both"/>
       </w:pPr>
       <w:r>
         <w:t>Appui sur bouton « menu » : affiche un petit menu avec mon compte ou déconnexion</w:t>
@@ -2005,6 +1971,7 @@
           <w:ilvl w:val="0"/>
           <w:numId w:val="12"/>
         </w:numPr>
+        <w:jc w:val="both"/>
       </w:pPr>
       <w:r>
         <w:t>Appui sur « déconnexion » dans le menu : renvoi sur la page de connexion</w:t>
@@ -2017,6 +1984,7 @@
           <w:ilvl w:val="0"/>
           <w:numId w:val="12"/>
         </w:numPr>
+        <w:jc w:val="both"/>
       </w:pPr>
       <w:r>
         <w:t>Appui sur « mon compte » dans le menu : envoi sur la page du compte avec les infos personnelles affichées</w:t>
@@ -2029,6 +1997,7 @@
           <w:ilvl w:val="0"/>
           <w:numId w:val="12"/>
         </w:numPr>
+        <w:jc w:val="both"/>
       </w:pPr>
       <w:r>
         <w:t>Appui sur bouton « menu » : affiche le menu avec « modifier profil » à la place de « mon compte »</w:t>
@@ -2041,6 +2010,7 @@
           <w:ilvl w:val="0"/>
           <w:numId w:val="12"/>
         </w:numPr>
+        <w:jc w:val="both"/>
       </w:pPr>
       <w:r>
         <w:t>Appui sur bouton « modifier profil » dans menu : envoi sur une page de vérification du mot de passe pour être sûr que c’est bien la bonne personne qui souhaite modifier les infos</w:t>
@@ -2053,6 +2023,7 @@
           <w:ilvl w:val="0"/>
           <w:numId w:val="12"/>
         </w:numPr>
+        <w:jc w:val="both"/>
       </w:pPr>
       <w:r>
         <w:t>Appui sur « valider » : envoi sur la page de modification de profil (« annuler » renvoie sur la page « mon compte »)</w:t>
@@ -2065,6 +2036,7 @@
           <w:ilvl w:val="0"/>
           <w:numId w:val="12"/>
         </w:numPr>
+        <w:jc w:val="both"/>
       </w:pPr>
       <w:r>
         <w:t>Clic sur une photo : affiche la photo en grand format</w:t>
@@ -2077,6 +2049,7 @@
           <w:ilvl w:val="0"/>
           <w:numId w:val="12"/>
         </w:numPr>
+        <w:jc w:val="both"/>
       </w:pPr>
       <w:r>
         <w:t>Clic sur « poster un avis » : envoi sur la page permettant de laisser un avis</w:t>
@@ -2085,6 +2058,7 @@
     <w:p>
       <w:pPr>
         <w:ind w:firstLine="360"/>
+        <w:jc w:val="both"/>
         <w:rPr>
           <w:b/>
           <w:i/>
@@ -2120,7 +2094,7 @@
     </w:p>
     <w:p>
       <w:pPr>
-        <w:jc w:val="center"/>
+        <w:jc w:val="both"/>
       </w:pPr>
       <w:r>
         <w:rPr>
@@ -2128,7 +2102,7 @@
           <w:lang w:eastAsia="fr-FR"/>
         </w:rPr>
         <w:pict>
-          <v:shape id="_x0000_i1028" type="#_x0000_t75" style="width:522.6pt;height:317.4pt">
+          <v:shape id="_x0000_i1027" type="#_x0000_t75" style="width:522pt;height:317.4pt">
             <v:imagedata r:id="rId18" o:title="Diagramme de paquetage"/>
           </v:shape>
         </w:pict>
@@ -2137,11 +2111,13 @@
     <w:p>
       <w:pPr>
         <w:spacing w:after="0"/>
+        <w:jc w:val="both"/>
       </w:pPr>
     </w:p>
     <w:p>
       <w:pPr>
         <w:spacing w:after="0"/>
+        <w:jc w:val="both"/>
         <w:rPr>
           <w:u w:val="single"/>
         </w:rPr>
@@ -2156,6 +2132,7 @@
     <w:p>
       <w:pPr>
         <w:spacing w:after="0"/>
+        <w:jc w:val="both"/>
         <w:rPr>
           <w:u w:val="single"/>
         </w:rPr>
@@ -2169,20 +2146,13 @@
           <w:numId w:val="17"/>
         </w:numPr>
         <w:spacing w:after="0"/>
+        <w:jc w:val="both"/>
         <w:rPr>
           <w:u w:val="single"/>
         </w:rPr>
       </w:pPr>
       <w:r>
-        <w:t xml:space="preserve">La couche contenant le métier, c’est-à-dire la partie logique de l’application est contenue dans l’assemblage </w:t>
-      </w:r>
-      <w:proofErr w:type="spellStart"/>
-      <w:r>
-        <w:t>MétierSearchBars</w:t>
-      </w:r>
-      <w:proofErr w:type="spellEnd"/>
-      <w:r>
-        <w:t xml:space="preserve"> (c’est une bibliothèque de classes : .dll)</w:t>
+        <w:t>La couche contenant le métier, c’est-à-dire la partie logique de l’application est contenue dans l’assemblage MétierSearchBars (c’est une bibliothèque de classes : .dll)</w:t>
       </w:r>
     </w:p>
     <w:p>
@@ -2193,28 +2163,13 @@
           <w:numId w:val="17"/>
         </w:numPr>
         <w:spacing w:after="0"/>
+        <w:jc w:val="both"/>
         <w:rPr>
           <w:u w:val="single"/>
         </w:rPr>
       </w:pPr>
       <w:r>
-        <w:t xml:space="preserve">La couche contenant les vues, c’est-à-dire les différentes fenêtres de l’application, toute la partie graphique, est contenue dans l’assemblage </w:t>
-      </w:r>
-      <w:proofErr w:type="spellStart"/>
-      <w:r>
-        <w:t>VuesSearchBars</w:t>
-      </w:r>
-      <w:proofErr w:type="spellEnd"/>
-      <w:r>
-        <w:t xml:space="preserve"> (c’est une application WPF : .</w:t>
-      </w:r>
-      <w:proofErr w:type="spellStart"/>
-      <w:r>
-        <w:t>exe</w:t>
-      </w:r>
-      <w:proofErr w:type="spellEnd"/>
-      <w:r>
-        <w:t>)</w:t>
+        <w:t>La couche contenant les vues, c’est-à-dire les différentes fenêtres de l’application, toute la partie graphique, est contenue dans l’assemblage VuesSearchBars (c’est une application WPF : .exe)</w:t>
       </w:r>
     </w:p>
     <w:p>
@@ -2225,6 +2180,7 @@
           <w:numId w:val="17"/>
         </w:numPr>
         <w:spacing w:after="0"/>
+        <w:jc w:val="both"/>
         <w:rPr>
           <w:u w:val="single"/>
         </w:rPr>
@@ -2233,23 +2189,7 @@
         <w:t>La couche contenant les tests, c’est-à-dire les classes qui permettent de tester les différentes fonctionnalités du métier dans la console Windows</w:t>
       </w:r>
       <w:r>
-        <w:t xml:space="preserve">, est contenue dans l’assemblage </w:t>
-      </w:r>
-      <w:proofErr w:type="spellStart"/>
-      <w:r>
-        <w:t>TestMétierSearchBars</w:t>
-      </w:r>
-      <w:proofErr w:type="spellEnd"/>
-      <w:r>
-        <w:t xml:space="preserve"> (c’est une application console : .</w:t>
-      </w:r>
-      <w:proofErr w:type="spellStart"/>
-      <w:r>
-        <w:t>exe</w:t>
-      </w:r>
-      <w:proofErr w:type="spellEnd"/>
-      <w:r>
-        <w:t>)</w:t>
+        <w:t>, est contenue dans l’assemblage TestMétierSearchBars (c’est une application console : .exe)</w:t>
       </w:r>
     </w:p>
     <w:p>
@@ -2260,30 +2200,25 @@
           <w:numId w:val="17"/>
         </w:numPr>
         <w:spacing w:after="0"/>
+        <w:jc w:val="both"/>
         <w:rPr>
           <w:u w:val="single"/>
         </w:rPr>
       </w:pPr>
       <w:r>
-        <w:t xml:space="preserve">La couche contenant toute la partie persistance, c’est-à-dire les classes permettant de faire subsister les données dans le temps (par l’intermédiaire de fichiers, de bases de données, etc), est contenue dans l’assemblage </w:t>
-      </w:r>
-      <w:proofErr w:type="spellStart"/>
-      <w:r>
-        <w:t>DataSearchBars</w:t>
-      </w:r>
-      <w:proofErr w:type="spellEnd"/>
-      <w:r>
-        <w:t xml:space="preserve"> (c’est une bibliothèque de classes : .dll)</w:t>
+        <w:t>La couche contenant toute la partie persistance, c’est-à-dire les classes permettant de faire subsister les données dans le temps (par l’intermédiaire de fichiers, de bases de données, etc), est contenue dans l’assemblage DataSearchBars (c’est une bibliothèque de classes : .dll)</w:t>
       </w:r>
     </w:p>
     <w:p>
       <w:pPr>
         <w:spacing w:after="0"/>
+        <w:jc w:val="both"/>
       </w:pPr>
     </w:p>
     <w:p>
       <w:pPr>
         <w:spacing w:after="0"/>
+        <w:jc w:val="both"/>
       </w:pPr>
       <w:r>
         <w:t xml:space="preserve">Pour pouvoir afficher les données de l’application l’assemblage des vues doit avoir une référence à l’assemblage de persistance. Il doit aussi avoir une référence à l’assemblage métier pour pouvoir utiliser les fonctionnalités logiques du métier. </w:t>
@@ -2292,6 +2227,7 @@
     <w:p>
       <w:pPr>
         <w:spacing w:after="0"/>
+        <w:jc w:val="both"/>
       </w:pPr>
       <w:r>
         <w:t>L’assemblage des tests doit lui aussi avoir une référence au métier car son but étant de tester le métier il doit pouvoir utiliser les fonctionnalités du métier. Il doit aussi avoir en référence l’assemblage de persistance pour avoir accès au données de l’appli et pourvoir tester correctement le métier.</w:t>
@@ -2300,6 +2236,7 @@
     <w:p>
       <w:pPr>
         <w:spacing w:after="0"/>
+        <w:jc w:val="both"/>
       </w:pPr>
       <w:r>
         <w:t xml:space="preserve">L’assemblage métier possède une classe Manager qui est la façade (utilisation du patron de conception </w:t>
@@ -2307,54 +2244,29 @@
       <w:r>
         <w:t>« </w:t>
       </w:r>
-      <w:proofErr w:type="spellStart"/>
       <w:r>
         <w:t>Facade</w:t>
       </w:r>
-      <w:proofErr w:type="spellEnd"/>
       <w:r>
         <w:t> »</w:t>
       </w:r>
       <w:r>
-        <w:t xml:space="preserve">) du métier. Cette classe possède un attribut privé de type </w:t>
-      </w:r>
-      <w:proofErr w:type="spellStart"/>
-      <w:r>
-        <w:t>IDataManager</w:t>
-      </w:r>
-      <w:proofErr w:type="spellEnd"/>
-      <w:r>
-        <w:t xml:space="preserve">. Cette interface impose un contrat permettant la sauvegarde et la lecture des données. Cette interface doit être implémentée par les classes de persistance </w:t>
+        <w:t xml:space="preserve">) du métier. Cette classe possède un attribut privé de type IDataManager. Cette interface impose un contrat permettant la sauvegarde et la lecture des données. Cette interface doit être implémentée par les classes de persistance </w:t>
       </w:r>
       <w:r>
         <w:t>d</w:t>
       </w:r>
       <w:r>
-        <w:t xml:space="preserve">e l’assemblage </w:t>
-      </w:r>
-      <w:proofErr w:type="spellStart"/>
-      <w:r>
-        <w:t>DataSearchBars</w:t>
-      </w:r>
-      <w:proofErr w:type="spellEnd"/>
-      <w:r>
-        <w:t xml:space="preserve">. </w:t>
-      </w:r>
-      <w:r>
-        <w:t>On utilise ici le patron de conception « </w:t>
-      </w:r>
-      <w:proofErr w:type="spellStart"/>
-      <w:r>
-        <w:t>Strategy</w:t>
-      </w:r>
-      <w:proofErr w:type="spellEnd"/>
-      <w:r>
-        <w:t> »</w:t>
+        <w:t xml:space="preserve">e l’assemblage DataSearchBars. </w:t>
+      </w:r>
+      <w:r>
+        <w:t>On utilise ici le patron de conception « Strategy »</w:t>
       </w:r>
     </w:p>
     <w:p>
       <w:pPr>
         <w:spacing w:after="0"/>
+        <w:jc w:val="both"/>
         <w:rPr>
           <w:u w:val="single"/>
         </w:rPr>
@@ -2363,23 +2275,7 @@
         <w:t>Pour pouvoir effectuer cela l’assemblage de persistance doit possé</w:t>
       </w:r>
       <w:r>
-        <w:t>der une référence au métier : pour que ces classes (</w:t>
-      </w:r>
-      <w:proofErr w:type="spellStart"/>
-      <w:r>
-        <w:t>Stubb</w:t>
-      </w:r>
-      <w:proofErr w:type="spellEnd"/>
-      <w:r>
-        <w:t xml:space="preserve"> et XML) puissent implémenter l’interface </w:t>
-      </w:r>
-      <w:proofErr w:type="spellStart"/>
-      <w:r>
-        <w:t>IDataManager</w:t>
-      </w:r>
-      <w:proofErr w:type="spellEnd"/>
-      <w:r>
-        <w:t>.</w:t>
+        <w:t>der une référence au métier : pour que ces classes (Stubb et XML) puissent implémenter l’interface IDataManager.</w:t>
       </w:r>
       <w:r>
         <w:rPr>
@@ -2392,6 +2288,7 @@
       <w:pPr>
         <w:spacing w:after="0"/>
         <w:ind w:firstLine="708"/>
+        <w:jc w:val="both"/>
         <w:rPr>
           <w:b/>
           <w:i/>
@@ -2425,17 +2322,474 @@
           <w:sz w:val="28"/>
           <w:u w:val="single"/>
         </w:rPr>
-        <w:t>Diagramme de classe</w:t>
-      </w:r>
-    </w:p>
-    <w:p>
-      <w:r>
+        <w:t>Diagramme</w:t>
+      </w:r>
+      <w:r>
+        <w:rPr>
+          <w:b/>
+          <w:i/>
+          <w:sz w:val="28"/>
+          <w:u w:val="single"/>
+        </w:rPr>
+        <w:t>s</w:t>
+      </w:r>
+      <w:r>
+        <w:rPr>
+          <w:b/>
+          <w:i/>
+          <w:sz w:val="28"/>
+          <w:u w:val="single"/>
+        </w:rPr>
+        <w:t xml:space="preserve"> de classe</w:t>
+      </w:r>
+      <w:r>
+        <w:rPr>
+          <w:b/>
+          <w:i/>
+          <w:sz w:val="28"/>
+          <w:u w:val="single"/>
+        </w:rPr>
+        <w:t>s</w:t>
+      </w:r>
+    </w:p>
+    <w:p>
+      <w:pPr>
+        <w:spacing w:after="0"/>
+        <w:jc w:val="both"/>
+        <w:rPr>
+          <w:b/>
+          <w:i/>
+          <w:sz w:val="28"/>
+          <w:u w:val="single"/>
+        </w:rPr>
+      </w:pPr>
+    </w:p>
+    <w:p>
+      <w:pPr>
+        <w:pStyle w:val="Paragraphedeliste"/>
+        <w:numPr>
+          <w:ilvl w:val="0"/>
+          <w:numId w:val="17"/>
+        </w:numPr>
+        <w:spacing w:after="0"/>
+        <w:jc w:val="both"/>
+        <w:rPr>
+          <w:b/>
+          <w:i/>
+          <w:sz w:val="28"/>
+          <w:u w:val="single"/>
+        </w:rPr>
+      </w:pPr>
+      <w:r>
+        <w:rPr>
+          <w:b/>
+          <w:i/>
+          <w:noProof/>
+          <w:sz w:val="28"/>
+          <w:u w:val="single"/>
+          <w:lang w:eastAsia="fr-FR"/>
+        </w:rPr>
+        <w:drawing>
+          <wp:anchor distT="0" distB="0" distL="114300" distR="114300" simplePos="0" relativeHeight="251659264" behindDoc="0" locked="0" layoutInCell="1" allowOverlap="1">
+            <wp:simplePos x="0" y="0"/>
+            <wp:positionH relativeFrom="margin">
+              <wp:posOffset>11430</wp:posOffset>
+            </wp:positionH>
+            <wp:positionV relativeFrom="margin">
+              <wp:posOffset>1173480</wp:posOffset>
+            </wp:positionV>
+            <wp:extent cx="6644640" cy="5128260"/>
+            <wp:effectExtent l="19050" t="0" r="3810" b="0"/>
+            <wp:wrapSquare wrapText="bothSides"/>
+            <wp:docPr id="1" name="Image 133" descr="C:\Users\pierr\AppData\Local\Microsoft\Windows\INetCache\Content.Word\diagClassePrincipal.jpg"/>
+            <wp:cNvGraphicFramePr>
+              <a:graphicFrameLocks xmlns:a="http://schemas.openxmlformats.org/drawingml/2006/main" noChangeAspect="1"/>
+            </wp:cNvGraphicFramePr>
+            <a:graphic xmlns:a="http://schemas.openxmlformats.org/drawingml/2006/main">
+              <a:graphicData uri="http://schemas.openxmlformats.org/drawingml/2006/picture">
+                <pic:pic xmlns:pic="http://schemas.openxmlformats.org/drawingml/2006/picture">
+                  <pic:nvPicPr>
+                    <pic:cNvPr id="0" name="Picture 133" descr="C:\Users\pierr\AppData\Local\Microsoft\Windows\INetCache\Content.Word\diagClassePrincipal.jpg"/>
+                    <pic:cNvPicPr>
+                      <a:picLocks noChangeAspect="1" noChangeArrowheads="1"/>
+                    </pic:cNvPicPr>
+                  </pic:nvPicPr>
+                  <pic:blipFill>
+                    <a:blip r:embed="rId19" cstate="print"/>
+                    <a:srcRect/>
+                    <a:stretch>
+                      <a:fillRect/>
+                    </a:stretch>
+                  </pic:blipFill>
+                  <pic:spPr bwMode="auto">
+                    <a:xfrm>
+                      <a:off x="0" y="0"/>
+                      <a:ext cx="6644640" cy="5128260"/>
+                    </a:xfrm>
+                    <a:prstGeom prst="rect">
+                      <a:avLst/>
+                    </a:prstGeom>
+                    <a:noFill/>
+                    <a:ln w="9525">
+                      <a:noFill/>
+                      <a:miter lim="800000"/>
+                      <a:headEnd/>
+                      <a:tailEnd/>
+                    </a:ln>
+                  </pic:spPr>
+                </pic:pic>
+              </a:graphicData>
+            </a:graphic>
+          </wp:anchor>
+        </w:drawing>
+      </w:r>
+      <w:r>
+        <w:rPr>
+          <w:b/>
+          <w:i/>
+          <w:sz w:val="28"/>
+          <w:u w:val="single"/>
+        </w:rPr>
+        <w:t>Ensemble du Métier</w:t>
+      </w:r>
+    </w:p>
+    <w:p>
+      <w:pPr>
+        <w:spacing w:after="0"/>
+      </w:pPr>
+    </w:p>
+    <w:p>
+      <w:pPr>
+        <w:spacing w:after="0"/>
+      </w:pPr>
+    </w:p>
+    <w:p>
+      <w:pPr>
+        <w:spacing w:after="0"/>
+      </w:pPr>
+    </w:p>
+    <w:p>
+      <w:pPr>
+        <w:spacing w:after="0"/>
+      </w:pPr>
+      <w:r>
+        <w:br w:type="page"/>
+      </w:r>
+    </w:p>
+    <w:p>
+      <w:pPr>
+        <w:spacing w:after="0"/>
+        <w:jc w:val="both"/>
+      </w:pPr>
+    </w:p>
+    <w:p>
+      <w:pPr>
+        <w:pStyle w:val="Paragraphedeliste"/>
+        <w:numPr>
+          <w:ilvl w:val="0"/>
+          <w:numId w:val="17"/>
+        </w:numPr>
+        <w:spacing w:after="0"/>
+        <w:jc w:val="both"/>
+        <w:rPr>
+          <w:b/>
+          <w:i/>
+          <w:sz w:val="28"/>
+          <w:u w:val="single"/>
+        </w:rPr>
+      </w:pPr>
+      <w:r>
+        <w:rPr>
+          <w:b/>
+          <w:i/>
+          <w:sz w:val="28"/>
+          <w:u w:val="single"/>
+        </w:rPr>
+        <w:t>Partie persistance</w:t>
+      </w:r>
+    </w:p>
+    <w:p>
+      <w:pPr>
+        <w:jc w:val="both"/>
+        <w:rPr>
+          <w:b/>
+          <w:i/>
+          <w:sz w:val="28"/>
+          <w:u w:val="single"/>
+        </w:rPr>
+      </w:pPr>
+      <w:r>
+        <w:rPr>
+          <w:b/>
+          <w:noProof/>
+          <w:sz w:val="28"/>
+          <w:lang w:eastAsia="fr-FR"/>
+        </w:rPr>
         <w:pict>
-          <v:shape id="_x0000_i1026" type="#_x0000_t75" style="width:550.2pt;height:736.2pt;mso-position-horizontal:center;mso-position-horizontal-relative:margin;mso-position-vertical:top;mso-position-vertical-relative:margin">
-            <v:imagedata r:id="rId19" o:title="classDiagram"/>
+          <v:shapetype id="_x0000_t202" coordsize="21600,21600" o:spt="202" path="m,l,21600r21600,l21600,xe">
+            <v:stroke joinstyle="miter"/>
+            <v:path gradientshapeok="t" o:connecttype="rect"/>
+          </v:shapetype>
+          <v:shape id="_x0000_s1033" type="#_x0000_t202" style="position:absolute;left:0;text-align:left;margin-left:398.25pt;margin-top:82.8pt;width:34pt;height:22.9pt;z-index:251661312" filled="f" stroked="f">
+            <v:textbox>
+              <w:txbxContent>
+                <w:p>
+                  <w:pPr>
+                    <w:rPr>
+                      <w:sz w:val="10"/>
+                      <w:szCs w:val="16"/>
+                    </w:rPr>
+                  </w:pPr>
+                  <w:r>
+                    <w:rPr>
+                      <w:sz w:val="10"/>
+                      <w:szCs w:val="16"/>
+                    </w:rPr>
+                    <w:t>Ville()</w:t>
+                  </w:r>
+                </w:p>
+              </w:txbxContent>
+            </v:textbox>
           </v:shape>
         </w:pict>
       </w:r>
+      <w:r>
+        <w:rPr>
+          <w:b/>
+          <w:noProof/>
+          <w:sz w:val="28"/>
+          <w:lang w:eastAsia="fr-FR"/>
+        </w:rPr>
+        <w:pict>
+          <v:rect id="_x0000_s1032" style="position:absolute;left:0;text-align:left;margin-left:405.45pt;margin-top:86.65pt;width:9.4pt;height:7.15pt;z-index:251660288" fillcolor="#89ffff" stroked="f"/>
+        </w:pict>
+      </w:r>
+      <w:r>
+        <w:rPr>
+          <w:b/>
+          <w:noProof/>
+          <w:sz w:val="28"/>
+          <w:lang w:eastAsia="fr-FR"/>
+        </w:rPr>
+        <w:drawing>
+          <wp:inline distT="0" distB="0" distL="0" distR="0">
+            <wp:extent cx="7037070" cy="3949745"/>
+            <wp:effectExtent l="19050" t="0" r="0" b="0"/>
+            <wp:docPr id="2" name="Image 139" descr="C:\Users\pierr\AppData\Local\Microsoft\Windows\INetCache\Content.Word\diagClassePersistance.jpg"/>
+            <wp:cNvGraphicFramePr>
+              <a:graphicFrameLocks xmlns:a="http://schemas.openxmlformats.org/drawingml/2006/main" noChangeAspect="1"/>
+            </wp:cNvGraphicFramePr>
+            <a:graphic xmlns:a="http://schemas.openxmlformats.org/drawingml/2006/main">
+              <a:graphicData uri="http://schemas.openxmlformats.org/drawingml/2006/picture">
+                <pic:pic xmlns:pic="http://schemas.openxmlformats.org/drawingml/2006/picture">
+                  <pic:nvPicPr>
+                    <pic:cNvPr id="0" name="Picture 139" descr="C:\Users\pierr\AppData\Local\Microsoft\Windows\INetCache\Content.Word\diagClassePersistance.jpg"/>
+                    <pic:cNvPicPr>
+                      <a:picLocks noChangeAspect="1" noChangeArrowheads="1"/>
+                    </pic:cNvPicPr>
+                  </pic:nvPicPr>
+                  <pic:blipFill>
+                    <a:blip r:embed="rId20" cstate="print"/>
+                    <a:srcRect l="1321" t="7004" r="5744" b="7345"/>
+                    <a:stretch>
+                      <a:fillRect/>
+                    </a:stretch>
+                  </pic:blipFill>
+                  <pic:spPr bwMode="auto">
+                    <a:xfrm>
+                      <a:off x="0" y="0"/>
+                      <a:ext cx="7037070" cy="3949745"/>
+                    </a:xfrm>
+                    <a:prstGeom prst="rect">
+                      <a:avLst/>
+                    </a:prstGeom>
+                    <a:noFill/>
+                    <a:ln w="9525">
+                      <a:noFill/>
+                      <a:miter lim="800000"/>
+                      <a:headEnd/>
+                      <a:tailEnd/>
+                    </a:ln>
+                  </pic:spPr>
+                </pic:pic>
+              </a:graphicData>
+            </a:graphic>
+          </wp:inline>
+        </w:drawing>
+      </w:r>
+    </w:p>
+    <w:p>
+      <w:pPr>
+        <w:spacing w:after="0"/>
+        <w:jc w:val="both"/>
+      </w:pPr>
+      <w:r>
+        <w:t xml:space="preserve">On peut voir ici que le Manager possède </w:t>
+      </w:r>
+      <w:r>
+        <w:t>une propriété</w:t>
+      </w:r>
+      <w:r>
+        <w:t xml:space="preserve"> privée</w:t>
+      </w:r>
+      <w:r>
+        <w:t>, le DataManager de type IDataManager. Cette propriété permet de savoir quel type de persistance est choisi pour l’instance du Manager en cours. En effet lors de l’instanciation du Manager, on lui passe un paramètre de type IDataManager.</w:t>
+      </w:r>
+    </w:p>
+    <w:p>
+      <w:pPr>
+        <w:spacing w:after="0"/>
+        <w:jc w:val="both"/>
+      </w:pPr>
+      <w:r>
+        <w:t xml:space="preserve">IDataManager est une interface appartenant à l’assemblage Métier. Cette interface impose un contrat permettant le chargement et la sauvegarde des données. </w:t>
+      </w:r>
+      <w:r>
+        <w:t xml:space="preserve">Les 2 méthodes loadUsers et loadVille permettent de charger la liste de User et la liste de Ville du Manager à partir du type de persistance choisi. Elles retournent respectivement un IEnumerable&lt;IUser&gt; et un IEnumerable&lt;IVille&gt; car IEnumerable permet d’encapsuler les List et IUser et IVille sont les façades immuables de User et Ville. Les 2 méthodes saveUsers et saveVille permettent d’enregister les 2 listes du Manager à l’aide du type de persistance choisie. </w:t>
+      </w:r>
+    </w:p>
+    <w:p>
+      <w:pPr>
+        <w:spacing w:after="0"/>
+        <w:jc w:val="both"/>
+      </w:pPr>
+      <w:r>
+        <w:t>Chaque classe de l’assemblage DataSearchBars qui souhaite effectuer la persistance du métier doit implémenter l’interface publique IDataManager.</w:t>
+      </w:r>
+    </w:p>
+    <w:p>
+      <w:pPr>
+        <w:spacing w:after="0"/>
+        <w:jc w:val="both"/>
+      </w:pPr>
+      <w:r>
+        <w:t>Quand une classe implémente IDataManager, elle doit redéfinir les 4 méthodes de chargement et de sauvegardes décrites précédemment. Elle redéfinit selon le mode de persistance choisi. Ici, deux classes implémentent IDataManager : le Stubb et la persistance en XML.</w:t>
+      </w:r>
+    </w:p>
+    <w:p>
+      <w:pPr>
+        <w:spacing w:after="0"/>
+        <w:jc w:val="both"/>
+      </w:pPr>
+      <w:r>
+        <w:t xml:space="preserve">Le Stubb permet de créer des données en brut, cela permet d’effectuer des tests rapidement sans avoir codé une persistance </w:t>
+      </w:r>
+      <w:r>
+        <w:t xml:space="preserve">effective. Malgré qu’il implémente les méthodes de sauvegarde, il ne permet pas de sauvegarder quoi que ce soit puisque qu’il est exécuté à chaque lancement de l’application. </w:t>
+      </w:r>
+    </w:p>
+    <w:p>
+      <w:pPr>
+        <w:spacing w:after="0"/>
+        <w:jc w:val="both"/>
+      </w:pPr>
+      <w:r>
+        <w:t>La persistance en XML sérialise la liste de User et la liste de Ville en XML à l’aide de DataContract présent au sein de chaque classes qui va être sérialisées. L’idéal aurait été ici de séparer les DataContract qui sont dans les classes du Métier dans un autre assemblage (comme par exemple DataSearchBars</w:t>
+      </w:r>
+      <w:r>
+        <w:t>à) par le biais d’interfaces.</w:t>
+      </w:r>
+    </w:p>
+    <w:p>
+      <w:pPr>
+        <w:spacing w:after="0"/>
+        <w:jc w:val="both"/>
+      </w:pPr>
+      <w:r>
+        <w:t>Lors de l’instanciation du Manager, on choisit donc quel type de persistance on utilise en lui passant dans le constructeur une instance d’une classe implémentant IDataManager. Cette façon de pouvoir interchanger les classes sans pour autant modifier le code du Manager s’appuie sur le patron de conception Strategy. Il permet donc ici de pouvoir créer d’autres types de persistance et de pouvoir les utiliser sans toucher à l’assemblage Métier.</w:t>
+      </w:r>
+    </w:p>
+    <w:p>
+      <w:pPr>
+        <w:spacing w:after="0"/>
+        <w:jc w:val="both"/>
+        <w:rPr>
+          <w:b/>
+          <w:i/>
+          <w:sz w:val="28"/>
+          <w:u w:val="single"/>
+        </w:rPr>
+      </w:pPr>
+      <w:r>
+        <w:lastRenderedPageBreak/>
+        <w:t xml:space="preserve">De plus, lors de l’ouverture de l’application (construction du Manager), la méthode chargerDonnees va être </w:t>
+      </w:r>
+      <w:r>
+        <w:t>appelée</w:t>
+      </w:r>
+      <w:r>
+        <w:t xml:space="preserve"> pour lire les données (par le biais de loadUser et loadVille). Le processus inverse est appelé dans la déconnexion pour enregistrer les données à chaque déconnexion.</w:t>
+      </w:r>
+      <w:r>
+        <w:rPr>
+          <w:b/>
+          <w:i/>
+          <w:sz w:val="28"/>
+          <w:u w:val="single"/>
+        </w:rPr>
+        <w:br w:type="page"/>
+      </w:r>
+    </w:p>
+    <w:p>
+      <w:pPr>
+        <w:pStyle w:val="Paragraphedeliste"/>
+        <w:numPr>
+          <w:ilvl w:val="0"/>
+          <w:numId w:val="17"/>
+        </w:numPr>
+        <w:spacing w:after="0"/>
+        <w:jc w:val="both"/>
+        <w:rPr>
+          <w:b/>
+          <w:i/>
+          <w:sz w:val="28"/>
+          <w:u w:val="single"/>
+        </w:rPr>
+      </w:pPr>
+      <w:r>
+        <w:rPr>
+          <w:b/>
+          <w:i/>
+          <w:sz w:val="28"/>
+          <w:u w:val="single"/>
+        </w:rPr>
+        <w:lastRenderedPageBreak/>
+        <w:t>Partie personnelle (ajout de BingMaps)</w:t>
+      </w:r>
+    </w:p>
+    <w:p>
+      <w:pPr>
+        <w:spacing w:after="0"/>
+        <w:ind w:firstLine="708"/>
+        <w:jc w:val="both"/>
+        <w:rPr>
+          <w:b/>
+          <w:i/>
+          <w:sz w:val="28"/>
+          <w:u w:val="single"/>
+        </w:rPr>
+      </w:pPr>
+      <w:r>
+        <w:rPr>
+          <w:noProof/>
+        </w:rPr>
+        <w:pict>
+          <v:shape id="_x0000_s1031" type="#_x0000_t75" style="position:absolute;left:0;text-align:left;margin-left:-34.35pt;margin-top:4.35pt;width:593.65pt;height:301pt;z-index:251658240">
+            <v:imagedata r:id="rId21" o:title="DiagClasseAjoutPerso" croptop="3838f" cropbottom="3415f" cropleft="2259f" cropright="2301f"/>
+            <w10:wrap type="square"/>
+          </v:shape>
+        </w:pict>
+      </w:r>
+    </w:p>
+    <w:p>
+      <w:pPr>
+        <w:jc w:val="both"/>
+      </w:pPr>
+    </w:p>
+    <w:p>
+      <w:pPr>
+        <w:jc w:val="both"/>
+      </w:pPr>
     </w:p>
     <w:sectPr>
       <w:pgSz w:w="11906" w:h="16838"/>
@@ -4227,6 +4581,7 @@
   <w:style w:type="character" w:default="1" w:styleId="Policepardfaut">
     <w:name w:val="Default Paragraph Font"/>
     <w:uiPriority w:val="1"/>
+    <w:semiHidden/>
     <w:unhideWhenUsed/>
   </w:style>
   <w:style w:type="table" w:default="1" w:styleId="TableauNormal">
@@ -4635,7 +4990,7 @@
 </file>
 
 <file path=customXml/itemProps1.xml><?xml version="1.0" encoding="utf-8"?>
-<ds:datastoreItem xmlns:ds="http://schemas.openxmlformats.org/officeDocument/2006/customXml" ds:itemID="{F4A27AB0-D2B6-4C73-AC5C-D8963407A65E}">
+<ds:datastoreItem xmlns:ds="http://schemas.openxmlformats.org/officeDocument/2006/customXml" ds:itemID="{7CAE9BF8-17B2-4FFA-8F43-B07594BA6E21}">
   <ds:schemaRefs>
     <ds:schemaRef ds:uri="http://schemas.openxmlformats.org/officeDocument/2006/bibliography"/>
   </ds:schemaRefs>

</xml_diff>